<commit_message>
Task: BS 201-203. Created a new database view report, included this view in the helper of the app reports. Furthermore, modified the docx template, so now it adds the principles titles, indicator titles and the comments.
</commit_message>
<xml_diff>
--- a/social_balance/reports/templates/docx/socialBalanceTemplate.docx
+++ b/social_balance/reports/templates/docx/socialBalanceTemplate.docx
@@ -3557,21 +3557,125 @@
       <w:bookmarkEnd w:id="6"/>
     </w:p>
     <w:p>
-      <w:pPr>
-        <w:rPr>
-          <w:lang w:val="en-US"/>
-        </w:rPr>
-      </w:pPr>
-      <w:r>
-        <w:rPr>
-          <w:rFonts w:ascii="Times New Roman" w:hAnsi="Times New Roman" w:cs="Times New Roman"/>
-          <w:b/>
-          <w:bCs/>
-          <w:sz w:val="24"/>
-          <w:szCs w:val="24"/>
-          <w:lang w:val="en-US"/>
-        </w:rPr>
-        <w:t>{% for principle in principles %}</w:t>
+      <w:r>
+        <w:rPr>
+          <w:rFonts w:ascii="Times New Roman" w:hAnsi="Times New Roman" w:cs="Times New Roman"/>
+          <w:b/>
+          <w:bCs/>
+          <w:sz w:val="24"/>
+          <w:szCs w:val="24"/>
+        </w:rPr>
+        <w:t>{%</w:t>
+      </w:r>
+      <w:r>
+        <w:rPr>
+          <w:rFonts w:ascii="Times New Roman" w:hAnsi="Times New Roman" w:cs="Times New Roman"/>
+          <w:b/>
+          <w:bCs/>
+          <w:sz w:val="24"/>
+          <w:szCs w:val="24"/>
+        </w:rPr>
+        <w:t xml:space="preserve"> </w:t>
+      </w:r>
+      <w:proofErr w:type="spellStart"/>
+      <w:r>
+        <w:rPr>
+          <w:rFonts w:ascii="Times New Roman" w:hAnsi="Times New Roman" w:cs="Times New Roman"/>
+          <w:b/>
+          <w:bCs/>
+          <w:sz w:val="24"/>
+          <w:szCs w:val="24"/>
+        </w:rPr>
+        <w:t>for</w:t>
+      </w:r>
+      <w:proofErr w:type="spellEnd"/>
+      <w:r>
+        <w:rPr>
+          <w:rFonts w:ascii="Times New Roman" w:hAnsi="Times New Roman" w:cs="Times New Roman"/>
+          <w:b/>
+          <w:bCs/>
+          <w:sz w:val="24"/>
+          <w:szCs w:val="24"/>
+        </w:rPr>
+        <w:t xml:space="preserve"> </w:t>
+      </w:r>
+      <w:proofErr w:type="spellStart"/>
+      <w:r>
+        <w:rPr>
+          <w:rFonts w:ascii="Times New Roman" w:hAnsi="Times New Roman" w:cs="Times New Roman"/>
+          <w:b/>
+          <w:bCs/>
+          <w:sz w:val="24"/>
+          <w:szCs w:val="24"/>
+        </w:rPr>
+        <w:t>principle</w:t>
+      </w:r>
+      <w:proofErr w:type="spellEnd"/>
+      <w:r>
+        <w:rPr>
+          <w:rFonts w:ascii="Times New Roman" w:hAnsi="Times New Roman" w:cs="Times New Roman"/>
+          <w:b/>
+          <w:bCs/>
+          <w:sz w:val="24"/>
+          <w:szCs w:val="24"/>
+        </w:rPr>
+        <w:t xml:space="preserve">, </w:t>
+      </w:r>
+      <w:proofErr w:type="spellStart"/>
+      <w:r>
+        <w:rPr>
+          <w:rFonts w:ascii="Times New Roman" w:hAnsi="Times New Roman" w:cs="Times New Roman"/>
+          <w:b/>
+          <w:bCs/>
+          <w:sz w:val="24"/>
+          <w:szCs w:val="24"/>
+        </w:rPr>
+        <w:t>values</w:t>
+      </w:r>
+      <w:proofErr w:type="spellEnd"/>
+      <w:r>
+        <w:rPr>
+          <w:rFonts w:ascii="Times New Roman" w:hAnsi="Times New Roman" w:cs="Times New Roman"/>
+          <w:b/>
+          <w:bCs/>
+          <w:sz w:val="24"/>
+          <w:szCs w:val="24"/>
+        </w:rPr>
+        <w:t xml:space="preserve"> in </w:t>
+      </w:r>
+      <w:proofErr w:type="spellStart"/>
+      <w:proofErr w:type="gramStart"/>
+      <w:r>
+        <w:rPr>
+          <w:rFonts w:ascii="Times New Roman" w:hAnsi="Times New Roman" w:cs="Times New Roman"/>
+          <w:b/>
+          <w:bCs/>
+          <w:sz w:val="24"/>
+          <w:szCs w:val="24"/>
+        </w:rPr>
+        <w:t>data.items</w:t>
+      </w:r>
+      <w:proofErr w:type="spellEnd"/>
+      <w:proofErr w:type="gramEnd"/>
+      <w:r>
+        <w:rPr>
+          <w:rFonts w:ascii="Times New Roman" w:hAnsi="Times New Roman" w:cs="Times New Roman"/>
+          <w:b/>
+          <w:bCs/>
+          <w:sz w:val="24"/>
+          <w:szCs w:val="24"/>
+        </w:rPr>
+        <w:t>()</w:t>
+      </w:r>
+      <w:r>
+        <w:rPr>
+          <w:rFonts w:ascii="Times New Roman" w:hAnsi="Times New Roman" w:cs="Times New Roman"/>
+          <w:b/>
+          <w:bCs/>
+          <w:sz w:val="24"/>
+          <w:szCs w:val="24"/>
+        </w:rPr>
+        <w:t xml:space="preserve"> %}</w:t>
       </w:r>
     </w:p>
     <w:p>
@@ -3584,7 +3688,6 @@
           <w:color w:val="auto"/>
           <w:sz w:val="24"/>
           <w:szCs w:val="24"/>
-          <w:lang w:val="en-US"/>
         </w:rPr>
       </w:pPr>
       <w:r>
@@ -3595,7 +3698,6 @@
           <w:color w:val="auto"/>
           <w:sz w:val="24"/>
           <w:szCs w:val="24"/>
-          <w:lang w:val="en-US"/>
         </w:rPr>
         <w:t>4.</w:t>
       </w:r>
@@ -3608,7 +3710,6 @@
           <w:color w:val="auto"/>
           <w:sz w:val="24"/>
           <w:szCs w:val="24"/>
-          <w:lang w:val="en-US"/>
         </w:rPr>
         <w:t xml:space="preserve">{{ </w:t>
       </w:r>
@@ -3621,7 +3722,6 @@
           <w:color w:val="auto"/>
           <w:sz w:val="24"/>
           <w:szCs w:val="24"/>
-          <w:lang w:val="en-US"/>
         </w:rPr>
         <w:t>loop</w:t>
       </w:r>
@@ -3634,7 +3734,6 @@
           <w:color w:val="auto"/>
           <w:sz w:val="24"/>
           <w:szCs w:val="24"/>
-          <w:lang w:val="en-US"/>
         </w:rPr>
         <w:t>.index</w:t>
       </w:r>
@@ -3647,9 +3746,19 @@
           <w:color w:val="auto"/>
           <w:sz w:val="24"/>
           <w:szCs w:val="24"/>
-          <w:lang w:val="en-US"/>
-        </w:rPr>
-        <w:t xml:space="preserve"> }}. </w:t>
+        </w:rPr>
+        <w:t xml:space="preserve"> }}.</w:t>
+      </w:r>
+      <w:r>
+        <w:rPr>
+          <w:rFonts w:ascii="Times New Roman" w:hAnsi="Times New Roman" w:cs="Times New Roman"/>
+          <w:b/>
+          <w:bCs/>
+          <w:color w:val="auto"/>
+          <w:sz w:val="24"/>
+          <w:szCs w:val="24"/>
+        </w:rPr>
+        <w:t xml:space="preserve"> </w:t>
       </w:r>
       <w:proofErr w:type="gramStart"/>
       <w:r>
@@ -3660,10 +3769,22 @@
           <w:color w:val="auto"/>
           <w:sz w:val="24"/>
           <w:szCs w:val="24"/>
-          <w:lang w:val="en-US"/>
-        </w:rPr>
-        <w:t>{{ principle</w:t>
-      </w:r>
+        </w:rPr>
+        <w:t xml:space="preserve">{{ </w:t>
+      </w:r>
+      <w:proofErr w:type="spellStart"/>
+      <w:r>
+        <w:rPr>
+          <w:rFonts w:ascii="Times New Roman" w:hAnsi="Times New Roman" w:cs="Times New Roman"/>
+          <w:b/>
+          <w:bCs/>
+          <w:color w:val="auto"/>
+          <w:sz w:val="24"/>
+          <w:szCs w:val="24"/>
+        </w:rPr>
+        <w:t>values</w:t>
+      </w:r>
+      <w:proofErr w:type="spellEnd"/>
       <w:proofErr w:type="gramEnd"/>
       <w:r>
         <w:rPr>
@@ -3673,10 +3794,10 @@
           <w:color w:val="auto"/>
           <w:sz w:val="24"/>
           <w:szCs w:val="24"/>
-          <w:lang w:val="en-US"/>
-        </w:rPr>
-        <w:t>[0]</w:t>
-      </w:r>
+        </w:rPr>
+        <w:t>[0][“</w:t>
+      </w:r>
+      <w:proofErr w:type="spellStart"/>
       <w:r>
         <w:rPr>
           <w:rFonts w:ascii="Times New Roman" w:hAnsi="Times New Roman" w:cs="Times New Roman"/>
@@ -3685,10 +3806,10 @@
           <w:color w:val="auto"/>
           <w:sz w:val="24"/>
           <w:szCs w:val="24"/>
-          <w:lang w:val="en-US"/>
-        </w:rPr>
-        <w:t xml:space="preserve"> }}</w:t>
-      </w:r>
+        </w:rPr>
+        <w:t>codigoprincipio</w:t>
+      </w:r>
+      <w:proofErr w:type="spellEnd"/>
       <w:r>
         <w:rPr>
           <w:rFonts w:ascii="Times New Roman" w:hAnsi="Times New Roman" w:cs="Times New Roman"/>
@@ -3697,9 +3818,8 @@
           <w:color w:val="auto"/>
           <w:sz w:val="24"/>
           <w:szCs w:val="24"/>
-          <w:lang w:val="en-US"/>
-        </w:rPr>
-        <w:t>: {{</w:t>
+        </w:rPr>
+        <w:t>”]</w:t>
       </w:r>
       <w:r>
         <w:rPr>
@@ -3709,7 +3829,6 @@
           <w:color w:val="auto"/>
           <w:sz w:val="24"/>
           <w:szCs w:val="24"/>
-          <w:lang w:val="en-US"/>
         </w:rPr>
         <w:t xml:space="preserve"> </w:t>
       </w:r>
@@ -3721,10 +3840,66 @@
           <w:color w:val="auto"/>
           <w:sz w:val="24"/>
           <w:szCs w:val="24"/>
-          <w:lang w:val="en-US"/>
+        </w:rPr>
+        <w:t>}</w:t>
+      </w:r>
+      <w:r>
+        <w:rPr>
+          <w:rFonts w:ascii="Times New Roman" w:hAnsi="Times New Roman" w:cs="Times New Roman"/>
+          <w:b/>
+          <w:bCs/>
+          <w:color w:val="auto"/>
+          <w:sz w:val="24"/>
+          <w:szCs w:val="24"/>
+        </w:rPr>
+        <w:t>}</w:t>
+      </w:r>
+      <w:r>
+        <w:rPr>
+          <w:rFonts w:ascii="Times New Roman" w:hAnsi="Times New Roman" w:cs="Times New Roman"/>
+          <w:b/>
+          <w:bCs/>
+          <w:color w:val="auto"/>
+          <w:sz w:val="24"/>
+          <w:szCs w:val="24"/>
+        </w:rPr>
+        <w:t xml:space="preserve">: </w:t>
+      </w:r>
+      <w:r>
+        <w:rPr>
+          <w:rFonts w:ascii="Times New Roman" w:hAnsi="Times New Roman" w:cs="Times New Roman"/>
+          <w:b/>
+          <w:bCs/>
+          <w:color w:val="auto"/>
+          <w:sz w:val="24"/>
+          <w:szCs w:val="24"/>
+        </w:rPr>
+        <w:t>{{</w:t>
+      </w:r>
+      <w:r>
+        <w:rPr>
+          <w:rFonts w:ascii="Times New Roman" w:hAnsi="Times New Roman" w:cs="Times New Roman"/>
+          <w:b/>
+          <w:bCs/>
+          <w:color w:val="auto"/>
+          <w:sz w:val="24"/>
+          <w:szCs w:val="24"/>
+        </w:rPr>
+        <w:t xml:space="preserve"> </w:t>
+      </w:r>
+      <w:proofErr w:type="spellStart"/>
+      <w:r>
+        <w:rPr>
+          <w:rFonts w:ascii="Times New Roman" w:hAnsi="Times New Roman" w:cs="Times New Roman"/>
+          <w:b/>
+          <w:bCs/>
+          <w:color w:val="auto"/>
+          <w:sz w:val="24"/>
+          <w:szCs w:val="24"/>
         </w:rPr>
         <w:t>principle</w:t>
       </w:r>
+      <w:proofErr w:type="spellEnd"/>
       <w:r>
         <w:rPr>
           <w:rFonts w:ascii="Times New Roman" w:hAnsi="Times New Roman" w:cs="Times New Roman"/>
@@ -3733,9 +3908,8 @@
           <w:color w:val="auto"/>
           <w:sz w:val="24"/>
           <w:szCs w:val="24"/>
-          <w:lang w:val="en-US"/>
-        </w:rPr>
-        <w:t>[</w:t>
+        </w:rPr>
+        <w:t xml:space="preserve"> </w:t>
       </w:r>
       <w:r>
         <w:rPr>
@@ -3745,9 +3919,8 @@
           <w:color w:val="auto"/>
           <w:sz w:val="24"/>
           <w:szCs w:val="24"/>
-          <w:lang w:val="en-US"/>
-        </w:rPr>
-        <w:t>1</w:t>
+        </w:rPr>
+        <w:t>}}</w:t>
       </w:r>
       <w:r>
         <w:rPr>
@@ -3757,39 +3930,374 @@
           <w:color w:val="auto"/>
           <w:sz w:val="24"/>
           <w:szCs w:val="24"/>
-          <w:lang w:val="en-US"/>
-        </w:rPr>
-        <w:t>]</w:t>
-      </w:r>
-      <w:r>
-        <w:rPr>
-          <w:rFonts w:ascii="Times New Roman" w:hAnsi="Times New Roman" w:cs="Times New Roman"/>
-          <w:b/>
-          <w:bCs/>
-          <w:color w:val="auto"/>
-          <w:sz w:val="24"/>
-          <w:szCs w:val="24"/>
-          <w:lang w:val="en-US"/>
         </w:rPr>
         <w:t xml:space="preserve"> </w:t>
-      </w:r>
-      <w:r>
-        <w:rPr>
-          <w:rFonts w:ascii="Times New Roman" w:hAnsi="Times New Roman" w:cs="Times New Roman"/>
-          <w:b/>
-          <w:bCs/>
-          <w:color w:val="auto"/>
-          <w:sz w:val="24"/>
-          <w:szCs w:val="24"/>
-          <w:lang w:val="en-US"/>
-        </w:rPr>
-        <w:t>}}</w:t>
       </w:r>
     </w:p>
     <w:p>
       <w:pPr>
         <w:rPr>
-          <w:lang w:val="en-US"/>
+          <w:rFonts w:ascii="Times New Roman" w:hAnsi="Times New Roman" w:cs="Times New Roman"/>
+          <w:sz w:val="24"/>
+          <w:szCs w:val="24"/>
+        </w:rPr>
+      </w:pPr>
+      <w:r>
+        <w:rPr>
+          <w:rFonts w:ascii="Times New Roman" w:hAnsi="Times New Roman" w:cs="Times New Roman"/>
+          <w:sz w:val="24"/>
+          <w:szCs w:val="24"/>
+        </w:rPr>
+        <w:t>{</w:t>
+      </w:r>
+      <w:proofErr w:type="gramStart"/>
+      <w:r>
+        <w:rPr>
+          <w:rFonts w:ascii="Times New Roman" w:hAnsi="Times New Roman" w:cs="Times New Roman"/>
+          <w:sz w:val="24"/>
+          <w:szCs w:val="24"/>
+        </w:rPr>
+        <w:t xml:space="preserve">% </w:t>
+      </w:r>
+      <w:r>
+        <w:rPr>
+          <w:rFonts w:ascii="Times New Roman" w:hAnsi="Times New Roman" w:cs="Times New Roman"/>
+          <w:sz w:val="24"/>
+          <w:szCs w:val="24"/>
+        </w:rPr>
+        <w:t xml:space="preserve"> </w:t>
+      </w:r>
+      <w:proofErr w:type="spellStart"/>
+      <w:r>
+        <w:rPr>
+          <w:rFonts w:ascii="Times New Roman" w:hAnsi="Times New Roman" w:cs="Times New Roman"/>
+          <w:sz w:val="24"/>
+          <w:szCs w:val="24"/>
+        </w:rPr>
+        <w:t>for</w:t>
+      </w:r>
+      <w:proofErr w:type="spellEnd"/>
+      <w:proofErr w:type="gramEnd"/>
+      <w:r>
+        <w:rPr>
+          <w:rFonts w:ascii="Times New Roman" w:hAnsi="Times New Roman" w:cs="Times New Roman"/>
+          <w:sz w:val="24"/>
+          <w:szCs w:val="24"/>
+        </w:rPr>
+        <w:t xml:space="preserve"> </w:t>
+      </w:r>
+      <w:proofErr w:type="spellStart"/>
+      <w:r>
+        <w:rPr>
+          <w:rFonts w:ascii="Times New Roman" w:hAnsi="Times New Roman" w:cs="Times New Roman"/>
+          <w:sz w:val="24"/>
+          <w:szCs w:val="24"/>
+        </w:rPr>
+        <w:t>value</w:t>
+      </w:r>
+      <w:proofErr w:type="spellEnd"/>
+      <w:r>
+        <w:rPr>
+          <w:rFonts w:ascii="Times New Roman" w:hAnsi="Times New Roman" w:cs="Times New Roman"/>
+          <w:sz w:val="24"/>
+          <w:szCs w:val="24"/>
+        </w:rPr>
+        <w:t xml:space="preserve"> in </w:t>
+      </w:r>
+      <w:proofErr w:type="spellStart"/>
+      <w:r>
+        <w:rPr>
+          <w:rFonts w:ascii="Times New Roman" w:hAnsi="Times New Roman" w:cs="Times New Roman"/>
+          <w:sz w:val="24"/>
+          <w:szCs w:val="24"/>
+        </w:rPr>
+        <w:t>values</w:t>
+      </w:r>
+      <w:proofErr w:type="spellEnd"/>
+      <w:r>
+        <w:rPr>
+          <w:rFonts w:ascii="Times New Roman" w:hAnsi="Times New Roman" w:cs="Times New Roman"/>
+          <w:sz w:val="24"/>
+          <w:szCs w:val="24"/>
+        </w:rPr>
+        <w:t xml:space="preserve"> </w:t>
+      </w:r>
+      <w:r>
+        <w:rPr>
+          <w:rFonts w:ascii="Times New Roman" w:hAnsi="Times New Roman" w:cs="Times New Roman"/>
+          <w:sz w:val="24"/>
+          <w:szCs w:val="24"/>
+        </w:rPr>
+        <w:t>%}</w:t>
+      </w:r>
+    </w:p>
+    <w:p>
+      <w:pPr>
+        <w:jc w:val="center"/>
+        <w:rPr>
+          <w:rFonts w:ascii="Times New Roman" w:hAnsi="Times New Roman" w:cs="Times New Roman"/>
+          <w:i/>
+          <w:iCs/>
+          <w:sz w:val="24"/>
+          <w:szCs w:val="24"/>
+        </w:rPr>
+      </w:pPr>
+      <w:proofErr w:type="gramStart"/>
+      <w:r>
+        <w:rPr>
+          <w:rFonts w:ascii="Times New Roman" w:hAnsi="Times New Roman" w:cs="Times New Roman"/>
+          <w:i/>
+          <w:iCs/>
+          <w:sz w:val="24"/>
+          <w:szCs w:val="24"/>
+        </w:rPr>
+        <w:t>{{</w:t>
+      </w:r>
+      <w:r>
+        <w:rPr>
+          <w:rFonts w:ascii="Times New Roman" w:hAnsi="Times New Roman" w:cs="Times New Roman"/>
+          <w:i/>
+          <w:iCs/>
+          <w:sz w:val="24"/>
+          <w:szCs w:val="24"/>
+        </w:rPr>
+        <w:t xml:space="preserve"> </w:t>
+      </w:r>
+      <w:proofErr w:type="spellStart"/>
+      <w:r>
+        <w:rPr>
+          <w:rFonts w:ascii="Times New Roman" w:hAnsi="Times New Roman" w:cs="Times New Roman"/>
+          <w:i/>
+          <w:iCs/>
+          <w:sz w:val="24"/>
+          <w:szCs w:val="24"/>
+        </w:rPr>
+        <w:t>value</w:t>
+      </w:r>
+      <w:proofErr w:type="spellEnd"/>
+      <w:proofErr w:type="gramEnd"/>
+      <w:r>
+        <w:rPr>
+          <w:rFonts w:ascii="Times New Roman" w:hAnsi="Times New Roman" w:cs="Times New Roman"/>
+          <w:i/>
+          <w:iCs/>
+          <w:sz w:val="24"/>
+          <w:szCs w:val="24"/>
+        </w:rPr>
+        <w:t>[“</w:t>
+      </w:r>
+      <w:proofErr w:type="spellStart"/>
+      <w:r>
+        <w:rPr>
+          <w:rFonts w:ascii="Times New Roman" w:hAnsi="Times New Roman" w:cs="Times New Roman"/>
+          <w:i/>
+          <w:iCs/>
+          <w:sz w:val="24"/>
+          <w:szCs w:val="24"/>
+        </w:rPr>
+        <w:t>codigoindicador</w:t>
+      </w:r>
+      <w:proofErr w:type="spellEnd"/>
+      <w:r>
+        <w:rPr>
+          <w:rFonts w:ascii="Times New Roman" w:hAnsi="Times New Roman" w:cs="Times New Roman"/>
+          <w:i/>
+          <w:iCs/>
+          <w:sz w:val="24"/>
+          <w:szCs w:val="24"/>
+        </w:rPr>
+        <w:t>”]</w:t>
+      </w:r>
+      <w:r>
+        <w:rPr>
+          <w:rFonts w:ascii="Times New Roman" w:hAnsi="Times New Roman" w:cs="Times New Roman"/>
+          <w:i/>
+          <w:iCs/>
+          <w:sz w:val="24"/>
+          <w:szCs w:val="24"/>
+        </w:rPr>
+        <w:t xml:space="preserve"> </w:t>
+      </w:r>
+      <w:r>
+        <w:rPr>
+          <w:rFonts w:ascii="Times New Roman" w:hAnsi="Times New Roman" w:cs="Times New Roman"/>
+          <w:i/>
+          <w:iCs/>
+          <w:sz w:val="24"/>
+          <w:szCs w:val="24"/>
+        </w:rPr>
+        <w:t xml:space="preserve">}} {{ </w:t>
+      </w:r>
+      <w:proofErr w:type="spellStart"/>
+      <w:r>
+        <w:rPr>
+          <w:rFonts w:ascii="Times New Roman" w:hAnsi="Times New Roman" w:cs="Times New Roman"/>
+          <w:i/>
+          <w:iCs/>
+          <w:sz w:val="24"/>
+          <w:szCs w:val="24"/>
+        </w:rPr>
+        <w:t>value</w:t>
+      </w:r>
+      <w:proofErr w:type="spellEnd"/>
+      <w:r>
+        <w:rPr>
+          <w:rFonts w:ascii="Times New Roman" w:hAnsi="Times New Roman" w:cs="Times New Roman"/>
+          <w:i/>
+          <w:iCs/>
+          <w:sz w:val="24"/>
+          <w:szCs w:val="24"/>
+        </w:rPr>
+        <w:t>[“</w:t>
+      </w:r>
+      <w:proofErr w:type="spellStart"/>
+      <w:r>
+        <w:rPr>
+          <w:rFonts w:ascii="Times New Roman" w:hAnsi="Times New Roman" w:cs="Times New Roman"/>
+          <w:i/>
+          <w:iCs/>
+          <w:sz w:val="24"/>
+          <w:szCs w:val="24"/>
+        </w:rPr>
+        <w:t>descripcionindicador</w:t>
+      </w:r>
+      <w:proofErr w:type="spellEnd"/>
+      <w:r>
+        <w:rPr>
+          <w:rFonts w:ascii="Times New Roman" w:hAnsi="Times New Roman" w:cs="Times New Roman"/>
+          <w:i/>
+          <w:iCs/>
+          <w:sz w:val="24"/>
+          <w:szCs w:val="24"/>
+        </w:rPr>
+        <w:t xml:space="preserve">”] </w:t>
+      </w:r>
+      <w:r>
+        <w:rPr>
+          <w:rFonts w:ascii="Times New Roman" w:hAnsi="Times New Roman" w:cs="Times New Roman"/>
+          <w:i/>
+          <w:iCs/>
+          <w:sz w:val="24"/>
+          <w:szCs w:val="24"/>
+        </w:rPr>
+        <w:t>}}</w:t>
+      </w:r>
+    </w:p>
+    <w:p>
+      <w:pPr>
+        <w:spacing w:line="360" w:lineRule="auto"/>
+        <w:jc w:val="both"/>
+        <w:rPr>
+          <w:rFonts w:ascii="Times New Roman" w:hAnsi="Times New Roman" w:cs="Times New Roman"/>
+          <w:sz w:val="24"/>
+          <w:szCs w:val="24"/>
+        </w:rPr>
+      </w:pPr>
+      <w:r>
+        <w:rPr>
+          <w:rFonts w:ascii="Times New Roman" w:hAnsi="Times New Roman" w:cs="Times New Roman"/>
+          <w:sz w:val="24"/>
+          <w:szCs w:val="24"/>
+        </w:rPr>
+        <w:t xml:space="preserve">Análisis: </w:t>
+      </w:r>
+    </w:p>
+    <w:p>
+      <w:pPr>
+        <w:spacing w:line="360" w:lineRule="auto"/>
+        <w:jc w:val="both"/>
+        <w:rPr>
+          <w:rFonts w:ascii="Times New Roman" w:hAnsi="Times New Roman" w:cs="Times New Roman"/>
+          <w:sz w:val="24"/>
+          <w:szCs w:val="24"/>
+        </w:rPr>
+      </w:pPr>
+      <w:proofErr w:type="gramStart"/>
+      <w:r>
+        <w:rPr>
+          <w:rFonts w:ascii="Times New Roman" w:hAnsi="Times New Roman" w:cs="Times New Roman"/>
+          <w:sz w:val="24"/>
+          <w:szCs w:val="24"/>
+        </w:rPr>
+        <w:t xml:space="preserve">{{ </w:t>
+      </w:r>
+      <w:proofErr w:type="spellStart"/>
+      <w:r>
+        <w:rPr>
+          <w:rFonts w:ascii="Times New Roman" w:hAnsi="Times New Roman" w:cs="Times New Roman"/>
+          <w:sz w:val="24"/>
+          <w:szCs w:val="24"/>
+        </w:rPr>
+        <w:t>value</w:t>
+      </w:r>
+      <w:proofErr w:type="spellEnd"/>
+      <w:proofErr w:type="gramEnd"/>
+      <w:r>
+        <w:rPr>
+          <w:rFonts w:ascii="Times New Roman" w:hAnsi="Times New Roman" w:cs="Times New Roman"/>
+          <w:sz w:val="24"/>
+          <w:szCs w:val="24"/>
+        </w:rPr>
+        <w:t>[“</w:t>
+      </w:r>
+      <w:proofErr w:type="spellStart"/>
+      <w:r>
+        <w:rPr>
+          <w:rFonts w:ascii="Times New Roman" w:hAnsi="Times New Roman" w:cs="Times New Roman"/>
+          <w:sz w:val="24"/>
+          <w:szCs w:val="24"/>
+        </w:rPr>
+        <w:t>commentario</w:t>
+      </w:r>
+      <w:proofErr w:type="spellEnd"/>
+      <w:r>
+        <w:rPr>
+          <w:rFonts w:ascii="Times New Roman" w:hAnsi="Times New Roman" w:cs="Times New Roman"/>
+          <w:sz w:val="24"/>
+          <w:szCs w:val="24"/>
+        </w:rPr>
+        <w:t>”] }}</w:t>
+      </w:r>
+    </w:p>
+    <w:p>
+      <w:pPr>
+        <w:rPr>
+          <w:rFonts w:ascii="Times New Roman" w:hAnsi="Times New Roman" w:cs="Times New Roman"/>
+          <w:sz w:val="24"/>
+          <w:szCs w:val="24"/>
+        </w:rPr>
+      </w:pPr>
+      <w:r>
+        <w:rPr>
+          <w:rFonts w:ascii="Times New Roman" w:hAnsi="Times New Roman" w:cs="Times New Roman"/>
+          <w:sz w:val="24"/>
+          <w:szCs w:val="24"/>
+        </w:rPr>
+        <w:t xml:space="preserve">{% </w:t>
+      </w:r>
+      <w:proofErr w:type="spellStart"/>
+      <w:r>
+        <w:rPr>
+          <w:rFonts w:ascii="Times New Roman" w:hAnsi="Times New Roman" w:cs="Times New Roman"/>
+          <w:sz w:val="24"/>
+          <w:szCs w:val="24"/>
+        </w:rPr>
+        <w:t>endfor</w:t>
+      </w:r>
+      <w:proofErr w:type="spellEnd"/>
+      <w:r>
+        <w:rPr>
+          <w:rFonts w:ascii="Times New Roman" w:hAnsi="Times New Roman" w:cs="Times New Roman"/>
+          <w:sz w:val="24"/>
+          <w:szCs w:val="24"/>
+        </w:rPr>
+        <w:t xml:space="preserve"> %}</w:t>
+      </w:r>
+    </w:p>
+    <w:p>
+      <w:pPr>
+        <w:rPr>
+          <w:rFonts w:ascii="Times New Roman" w:hAnsi="Times New Roman" w:cs="Times New Roman"/>
         </w:rPr>
       </w:pPr>
       <w:r>
@@ -5360,6 +5868,7 @@
                 <w:sz w:val="20"/>
                 <w:szCs w:val="20"/>
               </w:rPr>
+              <w:lastRenderedPageBreak/>
               <w:t>PRINCIPIO 7.</w:t>
             </w:r>
           </w:p>
@@ -5777,7 +6286,6 @@
         <w:rPr>
           <w:noProof/>
         </w:rPr>
-        <w:lastRenderedPageBreak/>
         <w:drawing>
           <wp:inline distT="0" distB="0" distL="0" distR="0" wp14:anchorId="583AD753" wp14:editId="64637254">
             <wp:extent cx="5103628" cy="3381153"/>

</xml_diff>

<commit_message>
Task: BS-154. Included a function retrieve_image_aws to get the imiages from aws and includ ed in the dictionary report_docx_dic that will be consumed by the template. Furthermore, implemented ThreadPoolExecutor as this will handle concurrency execution as retrieving info from aws my consume a lot of time.
</commit_message>
<xml_diff>
--- a/social_balance/reports/templates/docx/socialBalanceTemplate.docx
+++ b/social_balance/reports/templates/docx/socialBalanceTemplate.docx
@@ -3557,13 +3557,19 @@
       <w:bookmarkEnd w:id="6"/>
     </w:p>
     <w:p>
-      <w:r>
-        <w:rPr>
-          <w:rFonts w:ascii="Times New Roman" w:hAnsi="Times New Roman" w:cs="Times New Roman"/>
-          <w:b/>
-          <w:bCs/>
-          <w:sz w:val="24"/>
-          <w:szCs w:val="24"/>
+      <w:pPr>
+        <w:rPr>
+          <w:lang w:val="en-US"/>
+        </w:rPr>
+      </w:pPr>
+      <w:r>
+        <w:rPr>
+          <w:rFonts w:ascii="Times New Roman" w:hAnsi="Times New Roman" w:cs="Times New Roman"/>
+          <w:b/>
+          <w:bCs/>
+          <w:sz w:val="24"/>
+          <w:szCs w:val="24"/>
+          <w:lang w:val="en-US"/>
         </w:rPr>
         <w:t>{%</w:t>
       </w:r>
@@ -3574,72 +3580,40 @@
           <w:bCs/>
           <w:sz w:val="24"/>
           <w:szCs w:val="24"/>
+          <w:lang w:val="en-US"/>
         </w:rPr>
         <w:t xml:space="preserve"> </w:t>
       </w:r>
-      <w:proofErr w:type="spellStart"/>
-      <w:r>
-        <w:rPr>
-          <w:rFonts w:ascii="Times New Roman" w:hAnsi="Times New Roman" w:cs="Times New Roman"/>
-          <w:b/>
-          <w:bCs/>
-          <w:sz w:val="24"/>
-          <w:szCs w:val="24"/>
-        </w:rPr>
-        <w:t>for</w:t>
-      </w:r>
-      <w:proofErr w:type="spellEnd"/>
-      <w:r>
-        <w:rPr>
-          <w:rFonts w:ascii="Times New Roman" w:hAnsi="Times New Roman" w:cs="Times New Roman"/>
-          <w:b/>
-          <w:bCs/>
-          <w:sz w:val="24"/>
-          <w:szCs w:val="24"/>
-        </w:rPr>
-        <w:t xml:space="preserve"> </w:t>
-      </w:r>
-      <w:proofErr w:type="spellStart"/>
-      <w:r>
-        <w:rPr>
-          <w:rFonts w:ascii="Times New Roman" w:hAnsi="Times New Roman" w:cs="Times New Roman"/>
-          <w:b/>
-          <w:bCs/>
-          <w:sz w:val="24"/>
-          <w:szCs w:val="24"/>
-        </w:rPr>
-        <w:t>principle</w:t>
-      </w:r>
-      <w:proofErr w:type="spellEnd"/>
-      <w:r>
-        <w:rPr>
-          <w:rFonts w:ascii="Times New Roman" w:hAnsi="Times New Roman" w:cs="Times New Roman"/>
-          <w:b/>
-          <w:bCs/>
-          <w:sz w:val="24"/>
-          <w:szCs w:val="24"/>
-        </w:rPr>
-        <w:t xml:space="preserve">, </w:t>
-      </w:r>
-      <w:proofErr w:type="spellStart"/>
-      <w:r>
-        <w:rPr>
-          <w:rFonts w:ascii="Times New Roman" w:hAnsi="Times New Roman" w:cs="Times New Roman"/>
-          <w:b/>
-          <w:bCs/>
-          <w:sz w:val="24"/>
-          <w:szCs w:val="24"/>
-        </w:rPr>
-        <w:t>values</w:t>
-      </w:r>
-      <w:proofErr w:type="spellEnd"/>
-      <w:r>
-        <w:rPr>
-          <w:rFonts w:ascii="Times New Roman" w:hAnsi="Times New Roman" w:cs="Times New Roman"/>
-          <w:b/>
-          <w:bCs/>
-          <w:sz w:val="24"/>
-          <w:szCs w:val="24"/>
+      <w:r>
+        <w:rPr>
+          <w:rFonts w:ascii="Times New Roman" w:hAnsi="Times New Roman" w:cs="Times New Roman"/>
+          <w:b/>
+          <w:bCs/>
+          <w:sz w:val="24"/>
+          <w:szCs w:val="24"/>
+          <w:lang w:val="en-US"/>
+        </w:rPr>
+        <w:t>for principle</w:t>
+      </w:r>
+      <w:r>
+        <w:rPr>
+          <w:rFonts w:ascii="Times New Roman" w:hAnsi="Times New Roman" w:cs="Times New Roman"/>
+          <w:b/>
+          <w:bCs/>
+          <w:sz w:val="24"/>
+          <w:szCs w:val="24"/>
+          <w:lang w:val="en-US"/>
+        </w:rPr>
+        <w:t>, values</w:t>
+      </w:r>
+      <w:r>
+        <w:rPr>
+          <w:rFonts w:ascii="Times New Roman" w:hAnsi="Times New Roman" w:cs="Times New Roman"/>
+          <w:b/>
+          <w:bCs/>
+          <w:sz w:val="24"/>
+          <w:szCs w:val="24"/>
+          <w:lang w:val="en-US"/>
         </w:rPr>
         <w:t xml:space="preserve"> in </w:t>
       </w:r>
@@ -3652,6 +3626,7 @@
           <w:bCs/>
           <w:sz w:val="24"/>
           <w:szCs w:val="24"/>
+          <w:lang w:val="en-US"/>
         </w:rPr>
         <w:t>data.items</w:t>
       </w:r>
@@ -3664,6 +3639,7 @@
           <w:bCs/>
           <w:sz w:val="24"/>
           <w:szCs w:val="24"/>
+          <w:lang w:val="en-US"/>
         </w:rPr>
         <w:t>()</w:t>
       </w:r>
@@ -3674,6 +3650,7 @@
           <w:bCs/>
           <w:sz w:val="24"/>
           <w:szCs w:val="24"/>
+          <w:lang w:val="en-US"/>
         </w:rPr>
         <w:t xml:space="preserve"> %}</w:t>
       </w:r>
@@ -3688,6 +3665,7 @@
           <w:color w:val="auto"/>
           <w:sz w:val="24"/>
           <w:szCs w:val="24"/>
+          <w:lang w:val="en-US"/>
         </w:rPr>
       </w:pPr>
       <w:r>
@@ -3698,6 +3676,7 @@
           <w:color w:val="auto"/>
           <w:sz w:val="24"/>
           <w:szCs w:val="24"/>
+          <w:lang w:val="en-US"/>
         </w:rPr>
         <w:t>4.</w:t>
       </w:r>
@@ -3710,6 +3689,7 @@
           <w:color w:val="auto"/>
           <w:sz w:val="24"/>
           <w:szCs w:val="24"/>
+          <w:lang w:val="en-US"/>
         </w:rPr>
         <w:t xml:space="preserve">{{ </w:t>
       </w:r>
@@ -3722,6 +3702,7 @@
           <w:color w:val="auto"/>
           <w:sz w:val="24"/>
           <w:szCs w:val="24"/>
+          <w:lang w:val="en-US"/>
         </w:rPr>
         <w:t>loop</w:t>
       </w:r>
@@ -3734,6 +3715,7 @@
           <w:color w:val="auto"/>
           <w:sz w:val="24"/>
           <w:szCs w:val="24"/>
+          <w:lang w:val="en-US"/>
         </w:rPr>
         <w:t>.index</w:t>
       </w:r>
@@ -3746,6 +3728,7 @@
           <w:color w:val="auto"/>
           <w:sz w:val="24"/>
           <w:szCs w:val="24"/>
+          <w:lang w:val="en-US"/>
         </w:rPr>
         <w:t xml:space="preserve"> }}.</w:t>
       </w:r>
@@ -3757,6 +3740,7 @@
           <w:color w:val="auto"/>
           <w:sz w:val="24"/>
           <w:szCs w:val="24"/>
+          <w:lang w:val="en-US"/>
         </w:rPr>
         <w:t xml:space="preserve"> </w:t>
       </w:r>
@@ -3769,53 +3753,333 @@
           <w:color w:val="auto"/>
           <w:sz w:val="24"/>
           <w:szCs w:val="24"/>
-        </w:rPr>
-        <w:t xml:space="preserve">{{ </w:t>
+          <w:lang w:val="en-US"/>
+        </w:rPr>
+        <w:t>{{ values</w:t>
+      </w:r>
+      <w:proofErr w:type="gramEnd"/>
+      <w:r>
+        <w:rPr>
+          <w:rFonts w:ascii="Times New Roman" w:hAnsi="Times New Roman" w:cs="Times New Roman"/>
+          <w:b/>
+          <w:bCs/>
+          <w:color w:val="auto"/>
+          <w:sz w:val="24"/>
+          <w:szCs w:val="24"/>
+          <w:lang w:val="en-US"/>
+        </w:rPr>
+        <w:t>[“</w:t>
+      </w:r>
+      <w:r>
+        <w:rPr>
+          <w:rFonts w:ascii="Times New Roman" w:hAnsi="Times New Roman" w:cs="Times New Roman"/>
+          <w:b/>
+          <w:bCs/>
+          <w:color w:val="auto"/>
+          <w:sz w:val="24"/>
+          <w:szCs w:val="24"/>
+          <w:lang w:val="en-US"/>
+        </w:rPr>
+        <w:t>code</w:t>
+      </w:r>
+      <w:r>
+        <w:rPr>
+          <w:rFonts w:ascii="Times New Roman" w:hAnsi="Times New Roman" w:cs="Times New Roman"/>
+          <w:b/>
+          <w:bCs/>
+          <w:color w:val="auto"/>
+          <w:sz w:val="24"/>
+          <w:szCs w:val="24"/>
+          <w:lang w:val="en-US"/>
+        </w:rPr>
+        <w:t>”]</w:t>
+      </w:r>
+      <w:r>
+        <w:rPr>
+          <w:rFonts w:ascii="Times New Roman" w:hAnsi="Times New Roman" w:cs="Times New Roman"/>
+          <w:b/>
+          <w:bCs/>
+          <w:color w:val="auto"/>
+          <w:sz w:val="24"/>
+          <w:szCs w:val="24"/>
+          <w:lang w:val="en-US"/>
+        </w:rPr>
+        <w:t xml:space="preserve"> </w:t>
+      </w:r>
+      <w:r>
+        <w:rPr>
+          <w:rFonts w:ascii="Times New Roman" w:hAnsi="Times New Roman" w:cs="Times New Roman"/>
+          <w:b/>
+          <w:bCs/>
+          <w:color w:val="auto"/>
+          <w:sz w:val="24"/>
+          <w:szCs w:val="24"/>
+          <w:lang w:val="en-US"/>
+        </w:rPr>
+        <w:t>}</w:t>
+      </w:r>
+      <w:r>
+        <w:rPr>
+          <w:rFonts w:ascii="Times New Roman" w:hAnsi="Times New Roman" w:cs="Times New Roman"/>
+          <w:b/>
+          <w:bCs/>
+          <w:color w:val="auto"/>
+          <w:sz w:val="24"/>
+          <w:szCs w:val="24"/>
+          <w:lang w:val="en-US"/>
+        </w:rPr>
+        <w:t>}</w:t>
+      </w:r>
+      <w:r>
+        <w:rPr>
+          <w:rFonts w:ascii="Times New Roman" w:hAnsi="Times New Roman" w:cs="Times New Roman"/>
+          <w:b/>
+          <w:bCs/>
+          <w:color w:val="auto"/>
+          <w:sz w:val="24"/>
+          <w:szCs w:val="24"/>
+          <w:lang w:val="en-US"/>
+        </w:rPr>
+        <w:t xml:space="preserve">: </w:t>
+      </w:r>
+      <w:r>
+        <w:rPr>
+          <w:rFonts w:ascii="Times New Roman" w:hAnsi="Times New Roman" w:cs="Times New Roman"/>
+          <w:b/>
+          <w:bCs/>
+          <w:color w:val="auto"/>
+          <w:sz w:val="24"/>
+          <w:szCs w:val="24"/>
+          <w:lang w:val="en-US"/>
+        </w:rPr>
+        <w:t>{{</w:t>
+      </w:r>
+      <w:r>
+        <w:rPr>
+          <w:rFonts w:ascii="Times New Roman" w:hAnsi="Times New Roman" w:cs="Times New Roman"/>
+          <w:b/>
+          <w:bCs/>
+          <w:color w:val="auto"/>
+          <w:sz w:val="24"/>
+          <w:szCs w:val="24"/>
+          <w:lang w:val="en-US"/>
+        </w:rPr>
+        <w:t xml:space="preserve"> </w:t>
+      </w:r>
+      <w:r>
+        <w:rPr>
+          <w:rFonts w:ascii="Times New Roman" w:hAnsi="Times New Roman" w:cs="Times New Roman"/>
+          <w:b/>
+          <w:bCs/>
+          <w:color w:val="auto"/>
+          <w:sz w:val="24"/>
+          <w:szCs w:val="24"/>
+          <w:lang w:val="en-US"/>
+        </w:rPr>
+        <w:t>principle</w:t>
+      </w:r>
+      <w:r>
+        <w:rPr>
+          <w:rFonts w:ascii="Times New Roman" w:hAnsi="Times New Roman" w:cs="Times New Roman"/>
+          <w:b/>
+          <w:bCs/>
+          <w:color w:val="auto"/>
+          <w:sz w:val="24"/>
+          <w:szCs w:val="24"/>
+          <w:lang w:val="en-US"/>
+        </w:rPr>
+        <w:t xml:space="preserve"> </w:t>
+      </w:r>
+      <w:r>
+        <w:rPr>
+          <w:rFonts w:ascii="Times New Roman" w:hAnsi="Times New Roman" w:cs="Times New Roman"/>
+          <w:b/>
+          <w:bCs/>
+          <w:color w:val="auto"/>
+          <w:sz w:val="24"/>
+          <w:szCs w:val="24"/>
+          <w:lang w:val="en-US"/>
+        </w:rPr>
+        <w:t>}}</w:t>
+      </w:r>
+      <w:r>
+        <w:rPr>
+          <w:rFonts w:ascii="Times New Roman" w:hAnsi="Times New Roman" w:cs="Times New Roman"/>
+          <w:b/>
+          <w:bCs/>
+          <w:color w:val="auto"/>
+          <w:sz w:val="24"/>
+          <w:szCs w:val="24"/>
+          <w:lang w:val="en-US"/>
+        </w:rPr>
+        <w:t xml:space="preserve"> </w:t>
+      </w:r>
+    </w:p>
+    <w:p>
+      <w:pPr>
+        <w:rPr>
+          <w:rFonts w:ascii="Times New Roman" w:hAnsi="Times New Roman" w:cs="Times New Roman"/>
+          <w:sz w:val="24"/>
+          <w:szCs w:val="24"/>
+          <w:lang w:val="en-US"/>
+        </w:rPr>
+      </w:pPr>
+      <w:r>
+        <w:rPr>
+          <w:rFonts w:ascii="Times New Roman" w:hAnsi="Times New Roman" w:cs="Times New Roman"/>
+          <w:sz w:val="24"/>
+          <w:szCs w:val="24"/>
+          <w:lang w:val="en-US"/>
+        </w:rPr>
+        <w:t>{</w:t>
+      </w:r>
+      <w:proofErr w:type="gramStart"/>
+      <w:r>
+        <w:rPr>
+          <w:rFonts w:ascii="Times New Roman" w:hAnsi="Times New Roman" w:cs="Times New Roman"/>
+          <w:sz w:val="24"/>
+          <w:szCs w:val="24"/>
+          <w:lang w:val="en-US"/>
+        </w:rPr>
+        <w:t xml:space="preserve">% </w:t>
+      </w:r>
+      <w:r>
+        <w:rPr>
+          <w:rFonts w:ascii="Times New Roman" w:hAnsi="Times New Roman" w:cs="Times New Roman"/>
+          <w:sz w:val="24"/>
+          <w:szCs w:val="24"/>
+          <w:lang w:val="en-US"/>
+        </w:rPr>
+        <w:t xml:space="preserve"> </w:t>
+      </w:r>
+      <w:r>
+        <w:rPr>
+          <w:rFonts w:ascii="Times New Roman" w:hAnsi="Times New Roman" w:cs="Times New Roman"/>
+          <w:sz w:val="24"/>
+          <w:szCs w:val="24"/>
+          <w:lang w:val="en-US"/>
+        </w:rPr>
+        <w:t>for</w:t>
+      </w:r>
+      <w:proofErr w:type="gramEnd"/>
+      <w:r>
+        <w:rPr>
+          <w:rFonts w:ascii="Times New Roman" w:hAnsi="Times New Roman" w:cs="Times New Roman"/>
+          <w:sz w:val="24"/>
+          <w:szCs w:val="24"/>
+          <w:lang w:val="en-US"/>
+        </w:rPr>
+        <w:t xml:space="preserve"> value in values</w:t>
+      </w:r>
+      <w:r>
+        <w:rPr>
+          <w:rFonts w:ascii="Times New Roman" w:hAnsi="Times New Roman" w:cs="Times New Roman"/>
+          <w:sz w:val="24"/>
+          <w:szCs w:val="24"/>
+          <w:lang w:val="en-US"/>
+        </w:rPr>
+        <w:t>[“</w:t>
+      </w:r>
+      <w:r>
+        <w:rPr>
+          <w:rFonts w:ascii="Times New Roman" w:hAnsi="Times New Roman" w:cs="Times New Roman"/>
+          <w:sz w:val="24"/>
+          <w:szCs w:val="24"/>
+          <w:lang w:val="en-US"/>
+        </w:rPr>
+        <w:t>objects</w:t>
+      </w:r>
+      <w:r>
+        <w:rPr>
+          <w:rFonts w:ascii="Times New Roman" w:hAnsi="Times New Roman" w:cs="Times New Roman"/>
+          <w:sz w:val="24"/>
+          <w:szCs w:val="24"/>
+          <w:lang w:val="en-US"/>
+        </w:rPr>
+        <w:t xml:space="preserve">”] </w:t>
+      </w:r>
+      <w:r>
+        <w:rPr>
+          <w:rFonts w:ascii="Times New Roman" w:hAnsi="Times New Roman" w:cs="Times New Roman"/>
+          <w:sz w:val="24"/>
+          <w:szCs w:val="24"/>
+          <w:lang w:val="en-US"/>
+        </w:rPr>
+        <w:t>%}</w:t>
+      </w:r>
+    </w:p>
+    <w:p>
+      <w:pPr>
+        <w:jc w:val="center"/>
+        <w:rPr>
+          <w:rFonts w:ascii="Times New Roman" w:hAnsi="Times New Roman" w:cs="Times New Roman"/>
+          <w:i/>
+          <w:iCs/>
+          <w:sz w:val="24"/>
+          <w:szCs w:val="24"/>
+        </w:rPr>
+      </w:pPr>
+      <w:proofErr w:type="gramStart"/>
+      <w:r>
+        <w:rPr>
+          <w:rFonts w:ascii="Times New Roman" w:hAnsi="Times New Roman" w:cs="Times New Roman"/>
+          <w:i/>
+          <w:iCs/>
+          <w:sz w:val="24"/>
+          <w:szCs w:val="24"/>
+        </w:rPr>
+        <w:t>{{</w:t>
+      </w:r>
+      <w:r>
+        <w:rPr>
+          <w:rFonts w:ascii="Times New Roman" w:hAnsi="Times New Roman" w:cs="Times New Roman"/>
+          <w:i/>
+          <w:iCs/>
+          <w:sz w:val="24"/>
+          <w:szCs w:val="24"/>
+        </w:rPr>
+        <w:t xml:space="preserve"> </w:t>
       </w:r>
       <w:proofErr w:type="spellStart"/>
       <w:r>
         <w:rPr>
           <w:rFonts w:ascii="Times New Roman" w:hAnsi="Times New Roman" w:cs="Times New Roman"/>
-          <w:b/>
-          <w:bCs/>
-          <w:color w:val="auto"/>
-          <w:sz w:val="24"/>
-          <w:szCs w:val="24"/>
-        </w:rPr>
-        <w:t>values</w:t>
+          <w:i/>
+          <w:iCs/>
+          <w:sz w:val="24"/>
+          <w:szCs w:val="24"/>
+        </w:rPr>
+        <w:t>value</w:t>
       </w:r>
       <w:proofErr w:type="spellEnd"/>
       <w:proofErr w:type="gramEnd"/>
       <w:r>
         <w:rPr>
           <w:rFonts w:ascii="Times New Roman" w:hAnsi="Times New Roman" w:cs="Times New Roman"/>
-          <w:b/>
-          <w:bCs/>
-          <w:color w:val="auto"/>
-          <w:sz w:val="24"/>
-          <w:szCs w:val="24"/>
-        </w:rPr>
-        <w:t>[0][“</w:t>
+          <w:i/>
+          <w:iCs/>
+          <w:sz w:val="24"/>
+          <w:szCs w:val="24"/>
+        </w:rPr>
+        <w:t>[“</w:t>
       </w:r>
       <w:proofErr w:type="spellStart"/>
       <w:r>
         <w:rPr>
           <w:rFonts w:ascii="Times New Roman" w:hAnsi="Times New Roman" w:cs="Times New Roman"/>
-          <w:b/>
-          <w:bCs/>
-          <w:color w:val="auto"/>
-          <w:sz w:val="24"/>
-          <w:szCs w:val="24"/>
-        </w:rPr>
-        <w:t>codigoprincipio</w:t>
+          <w:i/>
+          <w:iCs/>
+          <w:sz w:val="24"/>
+          <w:szCs w:val="24"/>
+        </w:rPr>
+        <w:t>codigoindicador</w:t>
       </w:r>
       <w:proofErr w:type="spellEnd"/>
       <w:r>
         <w:rPr>
           <w:rFonts w:ascii="Times New Roman" w:hAnsi="Times New Roman" w:cs="Times New Roman"/>
-          <w:b/>
-          <w:bCs/>
-          <w:color w:val="auto"/>
+          <w:i/>
+          <w:iCs/>
           <w:sz w:val="24"/>
           <w:szCs w:val="24"/>
         </w:rPr>
@@ -3824,9 +4088,8 @@
       <w:r>
         <w:rPr>
           <w:rFonts w:ascii="Times New Roman" w:hAnsi="Times New Roman" w:cs="Times New Roman"/>
-          <w:b/>
-          <w:bCs/>
-          <w:color w:val="auto"/>
+          <w:i/>
+          <w:iCs/>
           <w:sz w:val="24"/>
           <w:szCs w:val="24"/>
         </w:rPr>
@@ -3835,121 +4098,77 @@
       <w:r>
         <w:rPr>
           <w:rFonts w:ascii="Times New Roman" w:hAnsi="Times New Roman" w:cs="Times New Roman"/>
-          <w:b/>
-          <w:bCs/>
-          <w:color w:val="auto"/>
-          <w:sz w:val="24"/>
-          <w:szCs w:val="24"/>
-        </w:rPr>
-        <w:t>}</w:t>
-      </w:r>
-      <w:r>
-        <w:rPr>
-          <w:rFonts w:ascii="Times New Roman" w:hAnsi="Times New Roman" w:cs="Times New Roman"/>
-          <w:b/>
-          <w:bCs/>
-          <w:color w:val="auto"/>
-          <w:sz w:val="24"/>
-          <w:szCs w:val="24"/>
-        </w:rPr>
-        <w:t>}</w:t>
-      </w:r>
-      <w:r>
-        <w:rPr>
-          <w:rFonts w:ascii="Times New Roman" w:hAnsi="Times New Roman" w:cs="Times New Roman"/>
-          <w:b/>
-          <w:bCs/>
-          <w:color w:val="auto"/>
-          <w:sz w:val="24"/>
-          <w:szCs w:val="24"/>
-        </w:rPr>
-        <w:t xml:space="preserve">: </w:t>
-      </w:r>
-      <w:r>
-        <w:rPr>
-          <w:rFonts w:ascii="Times New Roman" w:hAnsi="Times New Roman" w:cs="Times New Roman"/>
-          <w:b/>
-          <w:bCs/>
-          <w:color w:val="auto"/>
-          <w:sz w:val="24"/>
-          <w:szCs w:val="24"/>
-        </w:rPr>
-        <w:t>{{</w:t>
-      </w:r>
-      <w:r>
-        <w:rPr>
-          <w:rFonts w:ascii="Times New Roman" w:hAnsi="Times New Roman" w:cs="Times New Roman"/>
-          <w:b/>
-          <w:bCs/>
-          <w:color w:val="auto"/>
-          <w:sz w:val="24"/>
-          <w:szCs w:val="24"/>
-        </w:rPr>
-        <w:t xml:space="preserve"> </w:t>
+          <w:i/>
+          <w:iCs/>
+          <w:sz w:val="24"/>
+          <w:szCs w:val="24"/>
+        </w:rPr>
+        <w:t xml:space="preserve">}} {{ </w:t>
       </w:r>
       <w:proofErr w:type="spellStart"/>
       <w:r>
         <w:rPr>
           <w:rFonts w:ascii="Times New Roman" w:hAnsi="Times New Roman" w:cs="Times New Roman"/>
-          <w:b/>
-          <w:bCs/>
-          <w:color w:val="auto"/>
-          <w:sz w:val="24"/>
-          <w:szCs w:val="24"/>
-        </w:rPr>
-        <w:t>principle</w:t>
+          <w:i/>
+          <w:iCs/>
+          <w:sz w:val="24"/>
+          <w:szCs w:val="24"/>
+        </w:rPr>
+        <w:t>value</w:t>
       </w:r>
       <w:proofErr w:type="spellEnd"/>
       <w:r>
         <w:rPr>
           <w:rFonts w:ascii="Times New Roman" w:hAnsi="Times New Roman" w:cs="Times New Roman"/>
-          <w:b/>
-          <w:bCs/>
-          <w:color w:val="auto"/>
-          <w:sz w:val="24"/>
-          <w:szCs w:val="24"/>
-        </w:rPr>
-        <w:t xml:space="preserve"> </w:t>
-      </w:r>
-      <w:r>
-        <w:rPr>
-          <w:rFonts w:ascii="Times New Roman" w:hAnsi="Times New Roman" w:cs="Times New Roman"/>
-          <w:b/>
-          <w:bCs/>
-          <w:color w:val="auto"/>
+          <w:i/>
+          <w:iCs/>
+          <w:sz w:val="24"/>
+          <w:szCs w:val="24"/>
+        </w:rPr>
+        <w:t>[“</w:t>
+      </w:r>
+      <w:proofErr w:type="spellStart"/>
+      <w:r>
+        <w:rPr>
+          <w:rFonts w:ascii="Times New Roman" w:hAnsi="Times New Roman" w:cs="Times New Roman"/>
+          <w:i/>
+          <w:iCs/>
+          <w:sz w:val="24"/>
+          <w:szCs w:val="24"/>
+        </w:rPr>
+        <w:t>descripcionindicador</w:t>
+      </w:r>
+      <w:proofErr w:type="spellEnd"/>
+      <w:r>
+        <w:rPr>
+          <w:rFonts w:ascii="Times New Roman" w:hAnsi="Times New Roman" w:cs="Times New Roman"/>
+          <w:i/>
+          <w:iCs/>
+          <w:sz w:val="24"/>
+          <w:szCs w:val="24"/>
+        </w:rPr>
+        <w:t xml:space="preserve">”] </w:t>
+      </w:r>
+      <w:r>
+        <w:rPr>
+          <w:rFonts w:ascii="Times New Roman" w:hAnsi="Times New Roman" w:cs="Times New Roman"/>
+          <w:i/>
+          <w:iCs/>
           <w:sz w:val="24"/>
           <w:szCs w:val="24"/>
         </w:rPr>
         <w:t>}}</w:t>
-      </w:r>
-      <w:r>
-        <w:rPr>
-          <w:rFonts w:ascii="Times New Roman" w:hAnsi="Times New Roman" w:cs="Times New Roman"/>
-          <w:b/>
-          <w:bCs/>
-          <w:color w:val="auto"/>
-          <w:sz w:val="24"/>
-          <w:szCs w:val="24"/>
-        </w:rPr>
-        <w:t xml:space="preserve"> </w:t>
       </w:r>
     </w:p>
     <w:p>
       <w:pPr>
-        <w:rPr>
-          <w:rFonts w:ascii="Times New Roman" w:hAnsi="Times New Roman" w:cs="Times New Roman"/>
-          <w:sz w:val="24"/>
-          <w:szCs w:val="24"/>
-        </w:rPr>
-      </w:pPr>
-      <w:r>
-        <w:rPr>
-          <w:rFonts w:ascii="Times New Roman" w:hAnsi="Times New Roman" w:cs="Times New Roman"/>
-          <w:sz w:val="24"/>
-          <w:szCs w:val="24"/>
-        </w:rPr>
-        <w:t>{</w:t>
-      </w:r>
+        <w:jc w:val="both"/>
+        <w:rPr>
+          <w:rFonts w:ascii="Times New Roman" w:hAnsi="Times New Roman" w:cs="Times New Roman"/>
+          <w:sz w:val="24"/>
+          <w:szCs w:val="24"/>
+        </w:rPr>
+      </w:pPr>
       <w:proofErr w:type="gramStart"/>
       <w:r>
         <w:rPr>
@@ -3957,15 +4176,7 @@
           <w:sz w:val="24"/>
           <w:szCs w:val="24"/>
         </w:rPr>
-        <w:t xml:space="preserve">% </w:t>
-      </w:r>
-      <w:r>
-        <w:rPr>
-          <w:rFonts w:ascii="Times New Roman" w:hAnsi="Times New Roman" w:cs="Times New Roman"/>
-          <w:sz w:val="24"/>
-          <w:szCs w:val="24"/>
-        </w:rPr>
-        <w:t xml:space="preserve"> </w:t>
+        <w:t xml:space="preserve">{{ </w:t>
       </w:r>
       <w:proofErr w:type="spellStart"/>
       <w:r>
@@ -3974,7 +4185,7 @@
           <w:sz w:val="24"/>
           <w:szCs w:val="24"/>
         </w:rPr>
-        <w:t>for</w:t>
+        <w:t>value</w:t>
       </w:r>
       <w:proofErr w:type="spellEnd"/>
       <w:proofErr w:type="gramEnd"/>
@@ -3984,7 +4195,7 @@
           <w:sz w:val="24"/>
           <w:szCs w:val="24"/>
         </w:rPr>
-        <w:t xml:space="preserve"> </w:t>
+        <w:t>[“</w:t>
       </w:r>
       <w:proofErr w:type="spellStart"/>
       <w:r>
@@ -3993,7 +4204,7 @@
           <w:sz w:val="24"/>
           <w:szCs w:val="24"/>
         </w:rPr>
-        <w:t>value</w:t>
+        <w:t>graficocontenido</w:t>
       </w:r>
       <w:proofErr w:type="spellEnd"/>
       <w:r>
@@ -4002,185 +4213,7 @@
           <w:sz w:val="24"/>
           <w:szCs w:val="24"/>
         </w:rPr>
-        <w:t xml:space="preserve"> in </w:t>
-      </w:r>
-      <w:proofErr w:type="spellStart"/>
-      <w:r>
-        <w:rPr>
-          <w:rFonts w:ascii="Times New Roman" w:hAnsi="Times New Roman" w:cs="Times New Roman"/>
-          <w:sz w:val="24"/>
-          <w:szCs w:val="24"/>
-        </w:rPr>
-        <w:t>values</w:t>
-      </w:r>
-      <w:proofErr w:type="spellEnd"/>
-      <w:r>
-        <w:rPr>
-          <w:rFonts w:ascii="Times New Roman" w:hAnsi="Times New Roman" w:cs="Times New Roman"/>
-          <w:sz w:val="24"/>
-          <w:szCs w:val="24"/>
-        </w:rPr>
-        <w:t xml:space="preserve"> </w:t>
-      </w:r>
-      <w:r>
-        <w:rPr>
-          <w:rFonts w:ascii="Times New Roman" w:hAnsi="Times New Roman" w:cs="Times New Roman"/>
-          <w:sz w:val="24"/>
-          <w:szCs w:val="24"/>
-        </w:rPr>
-        <w:t>%}</w:t>
-      </w:r>
-    </w:p>
-    <w:p>
-      <w:pPr>
-        <w:jc w:val="center"/>
-        <w:rPr>
-          <w:rFonts w:ascii="Times New Roman" w:hAnsi="Times New Roman" w:cs="Times New Roman"/>
-          <w:i/>
-          <w:iCs/>
-          <w:sz w:val="24"/>
-          <w:szCs w:val="24"/>
-        </w:rPr>
-      </w:pPr>
-      <w:proofErr w:type="gramStart"/>
-      <w:r>
-        <w:rPr>
-          <w:rFonts w:ascii="Times New Roman" w:hAnsi="Times New Roman" w:cs="Times New Roman"/>
-          <w:i/>
-          <w:iCs/>
-          <w:sz w:val="24"/>
-          <w:szCs w:val="24"/>
-        </w:rPr>
-        <w:t>{{</w:t>
-      </w:r>
-      <w:r>
-        <w:rPr>
-          <w:rFonts w:ascii="Times New Roman" w:hAnsi="Times New Roman" w:cs="Times New Roman"/>
-          <w:i/>
-          <w:iCs/>
-          <w:sz w:val="24"/>
-          <w:szCs w:val="24"/>
-        </w:rPr>
-        <w:t xml:space="preserve"> </w:t>
-      </w:r>
-      <w:proofErr w:type="spellStart"/>
-      <w:r>
-        <w:rPr>
-          <w:rFonts w:ascii="Times New Roman" w:hAnsi="Times New Roman" w:cs="Times New Roman"/>
-          <w:i/>
-          <w:iCs/>
-          <w:sz w:val="24"/>
-          <w:szCs w:val="24"/>
-        </w:rPr>
-        <w:t>value</w:t>
-      </w:r>
-      <w:proofErr w:type="spellEnd"/>
-      <w:proofErr w:type="gramEnd"/>
-      <w:r>
-        <w:rPr>
-          <w:rFonts w:ascii="Times New Roman" w:hAnsi="Times New Roman" w:cs="Times New Roman"/>
-          <w:i/>
-          <w:iCs/>
-          <w:sz w:val="24"/>
-          <w:szCs w:val="24"/>
-        </w:rPr>
-        <w:t>[“</w:t>
-      </w:r>
-      <w:proofErr w:type="spellStart"/>
-      <w:r>
-        <w:rPr>
-          <w:rFonts w:ascii="Times New Roman" w:hAnsi="Times New Roman" w:cs="Times New Roman"/>
-          <w:i/>
-          <w:iCs/>
-          <w:sz w:val="24"/>
-          <w:szCs w:val="24"/>
-        </w:rPr>
-        <w:t>codigoindicador</w:t>
-      </w:r>
-      <w:proofErr w:type="spellEnd"/>
-      <w:r>
-        <w:rPr>
-          <w:rFonts w:ascii="Times New Roman" w:hAnsi="Times New Roman" w:cs="Times New Roman"/>
-          <w:i/>
-          <w:iCs/>
-          <w:sz w:val="24"/>
-          <w:szCs w:val="24"/>
-        </w:rPr>
-        <w:t>”]</w:t>
-      </w:r>
-      <w:r>
-        <w:rPr>
-          <w:rFonts w:ascii="Times New Roman" w:hAnsi="Times New Roman" w:cs="Times New Roman"/>
-          <w:i/>
-          <w:iCs/>
-          <w:sz w:val="24"/>
-          <w:szCs w:val="24"/>
-        </w:rPr>
-        <w:t xml:space="preserve"> </w:t>
-      </w:r>
-      <w:r>
-        <w:rPr>
-          <w:rFonts w:ascii="Times New Roman" w:hAnsi="Times New Roman" w:cs="Times New Roman"/>
-          <w:i/>
-          <w:iCs/>
-          <w:sz w:val="24"/>
-          <w:szCs w:val="24"/>
-        </w:rPr>
-        <w:t xml:space="preserve">}} {{ </w:t>
-      </w:r>
-      <w:proofErr w:type="spellStart"/>
-      <w:r>
-        <w:rPr>
-          <w:rFonts w:ascii="Times New Roman" w:hAnsi="Times New Roman" w:cs="Times New Roman"/>
-          <w:i/>
-          <w:iCs/>
-          <w:sz w:val="24"/>
-          <w:szCs w:val="24"/>
-        </w:rPr>
-        <w:t>value</w:t>
-      </w:r>
-      <w:proofErr w:type="spellEnd"/>
-      <w:r>
-        <w:rPr>
-          <w:rFonts w:ascii="Times New Roman" w:hAnsi="Times New Roman" w:cs="Times New Roman"/>
-          <w:i/>
-          <w:iCs/>
-          <w:sz w:val="24"/>
-          <w:szCs w:val="24"/>
-        </w:rPr>
-        <w:t>[“</w:t>
-      </w:r>
-      <w:proofErr w:type="spellStart"/>
-      <w:r>
-        <w:rPr>
-          <w:rFonts w:ascii="Times New Roman" w:hAnsi="Times New Roman" w:cs="Times New Roman"/>
-          <w:i/>
-          <w:iCs/>
-          <w:sz w:val="24"/>
-          <w:szCs w:val="24"/>
-        </w:rPr>
-        <w:t>descripcionindicador</w:t>
-      </w:r>
-      <w:proofErr w:type="spellEnd"/>
-      <w:r>
-        <w:rPr>
-          <w:rFonts w:ascii="Times New Roman" w:hAnsi="Times New Roman" w:cs="Times New Roman"/>
-          <w:i/>
-          <w:iCs/>
-          <w:sz w:val="24"/>
-          <w:szCs w:val="24"/>
-        </w:rPr>
-        <w:t xml:space="preserve">”] </w:t>
-      </w:r>
-      <w:r>
-        <w:rPr>
-          <w:rFonts w:ascii="Times New Roman" w:hAnsi="Times New Roman" w:cs="Times New Roman"/>
-          <w:i/>
-          <w:iCs/>
-          <w:sz w:val="24"/>
-          <w:szCs w:val="24"/>
-        </w:rPr>
-        <w:t>}}</w:t>
+        <w:t>”] }}</w:t>
       </w:r>
     </w:p>
     <w:p>
@@ -5661,6 +5694,7 @@
                 <w:sz w:val="20"/>
                 <w:szCs w:val="20"/>
               </w:rPr>
+              <w:lastRenderedPageBreak/>
               <w:t>PRINCIPIO 6.</w:t>
             </w:r>
           </w:p>
@@ -5868,7 +5902,6 @@
                 <w:sz w:val="20"/>
                 <w:szCs w:val="20"/>
               </w:rPr>
-              <w:lastRenderedPageBreak/>
               <w:t>PRINCIPIO 7.</w:t>
             </w:r>
           </w:p>

</xml_diff>

<commit_message>
Task: BS-205. Include the key table in the dictionary objects_reports_dic in the helper of the app reports. Updated the Jinja package in the requirements.txt. Include an exception in case the idreporte is not included in the request for the service GenerateReport.
</commit_message>
<xml_diff>
--- a/social_balance/reports/templates/docx/socialBalanceTemplate.docx
+++ b/social_balance/reports/templates/docx/socialBalanceTemplate.docx
@@ -1318,8 +1318,18 @@
           <w:color w:val="000000" w:themeColor="text1"/>
           <w:sz w:val="24"/>
         </w:rPr>
-        <w:t>.  Esteban Mazabanda</w:t>
-      </w:r>
+        <w:t xml:space="preserve">.  Esteban </w:t>
+      </w:r>
+      <w:proofErr w:type="spellStart"/>
+      <w:r>
+        <w:rPr>
+          <w:rFonts w:ascii="Times New Roman" w:hAnsi="Times New Roman" w:cs="Times New Roman"/>
+          <w:color w:val="000000" w:themeColor="text1"/>
+          <w:sz w:val="24"/>
+        </w:rPr>
+        <w:t>Mazabanda</w:t>
+      </w:r>
+      <w:proofErr w:type="spellEnd"/>
     </w:p>
     <w:p>
       <w:pPr>
@@ -1480,8 +1490,6 @@
               <w:rFonts w:eastAsiaTheme="minorEastAsia"/>
               <w:noProof/>
               <w:kern w:val="2"/>
-              <w:sz w:val="24"/>
-              <w:szCs w:val="24"/>
               <w:lang w:eastAsia="es-EC"/>
               <w14:ligatures w14:val="standardContextual"/>
             </w:rPr>
@@ -1510,7 +1518,7 @@
             </w:rPr>
             <w:fldChar w:fldCharType="separate"/>
           </w:r>
-          <w:hyperlink w:anchor="_Toc157440393" w:history="1">
+          <w:hyperlink w:anchor="_Toc158117926" w:history="1">
             <w:r>
               <w:rPr>
                 <w:rStyle w:val="Hyperlink"/>
@@ -1526,8 +1534,6 @@
                 <w:rFonts w:eastAsiaTheme="minorEastAsia"/>
                 <w:noProof/>
                 <w:kern w:val="2"/>
-                <w:sz w:val="24"/>
-                <w:szCs w:val="24"/>
                 <w:lang w:eastAsia="es-EC"/>
                 <w14:ligatures w14:val="standardContextual"/>
               </w:rPr>
@@ -1562,7 +1568,7 @@
                 <w:noProof/>
                 <w:webHidden/>
               </w:rPr>
-              <w:instrText xml:space="preserve"> PAGEREF _Toc157440393 \h </w:instrText>
+              <w:instrText xml:space="preserve"> PAGEREF _Toc158117926 \h </w:instrText>
             </w:r>
             <w:r>
               <w:rPr>
@@ -1600,13 +1606,11 @@
               <w:rFonts w:eastAsiaTheme="minorEastAsia"/>
               <w:noProof/>
               <w:kern w:val="2"/>
-              <w:sz w:val="24"/>
-              <w:szCs w:val="24"/>
               <w:lang w:eastAsia="es-EC"/>
               <w14:ligatures w14:val="standardContextual"/>
             </w:rPr>
           </w:pPr>
-          <w:hyperlink w:anchor="_Toc157440394" w:history="1">
+          <w:hyperlink w:anchor="_Toc158117927" w:history="1">
             <w:r>
               <w:rPr>
                 <w:rStyle w:val="Hyperlink"/>
@@ -1622,8 +1626,6 @@
                 <w:rFonts w:eastAsiaTheme="minorEastAsia"/>
                 <w:noProof/>
                 <w:kern w:val="2"/>
-                <w:sz w:val="24"/>
-                <w:szCs w:val="24"/>
                 <w:lang w:eastAsia="es-EC"/>
                 <w14:ligatures w14:val="standardContextual"/>
               </w:rPr>
@@ -1658,7 +1660,7 @@
                 <w:noProof/>
                 <w:webHidden/>
               </w:rPr>
-              <w:instrText xml:space="preserve"> PAGEREF _Toc157440394 \h </w:instrText>
+              <w:instrText xml:space="preserve"> PAGEREF _Toc158117927 \h </w:instrText>
             </w:r>
             <w:r>
               <w:rPr>
@@ -1696,13 +1698,11 @@
               <w:rFonts w:eastAsiaTheme="minorEastAsia"/>
               <w:noProof/>
               <w:kern w:val="2"/>
-              <w:sz w:val="24"/>
-              <w:szCs w:val="24"/>
               <w:lang w:eastAsia="es-EC"/>
               <w14:ligatures w14:val="standardContextual"/>
             </w:rPr>
           </w:pPr>
-          <w:hyperlink w:anchor="_Toc157440395" w:history="1">
+          <w:hyperlink w:anchor="_Toc158117928" w:history="1">
             <w:r>
               <w:rPr>
                 <w:rStyle w:val="Hyperlink"/>
@@ -1732,7 +1732,7 @@
                 <w:noProof/>
                 <w:webHidden/>
               </w:rPr>
-              <w:instrText xml:space="preserve"> PAGEREF _Toc157440395 \h </w:instrText>
+              <w:instrText xml:space="preserve"> PAGEREF _Toc158117928 \h </w:instrText>
             </w:r>
             <w:r>
               <w:rPr>
@@ -1770,13 +1770,11 @@
               <w:rFonts w:eastAsiaTheme="minorEastAsia"/>
               <w:noProof/>
               <w:kern w:val="2"/>
-              <w:sz w:val="24"/>
-              <w:szCs w:val="24"/>
               <w:lang w:eastAsia="es-EC"/>
               <w14:ligatures w14:val="standardContextual"/>
             </w:rPr>
           </w:pPr>
-          <w:hyperlink w:anchor="_Toc157440396" w:history="1">
+          <w:hyperlink w:anchor="_Toc158117929" w:history="1">
             <w:r>
               <w:rPr>
                 <w:rStyle w:val="Hyperlink"/>
@@ -1806,7 +1804,7 @@
                 <w:noProof/>
                 <w:webHidden/>
               </w:rPr>
-              <w:instrText xml:space="preserve"> PAGEREF _Toc157440396 \h </w:instrText>
+              <w:instrText xml:space="preserve"> PAGEREF _Toc158117929 \h </w:instrText>
             </w:r>
             <w:r>
               <w:rPr>
@@ -1844,13 +1842,11 @@
               <w:rFonts w:eastAsiaTheme="minorEastAsia"/>
               <w:noProof/>
               <w:kern w:val="2"/>
-              <w:sz w:val="24"/>
-              <w:szCs w:val="24"/>
               <w:lang w:eastAsia="es-EC"/>
               <w14:ligatures w14:val="standardContextual"/>
             </w:rPr>
           </w:pPr>
-          <w:hyperlink w:anchor="_Toc157440397" w:history="1">
+          <w:hyperlink w:anchor="_Toc158117930" w:history="1">
             <w:r>
               <w:rPr>
                 <w:rStyle w:val="Hyperlink"/>
@@ -1866,8 +1862,6 @@
                 <w:rFonts w:eastAsiaTheme="minorEastAsia"/>
                 <w:noProof/>
                 <w:kern w:val="2"/>
-                <w:sz w:val="24"/>
-                <w:szCs w:val="24"/>
                 <w:lang w:eastAsia="es-EC"/>
                 <w14:ligatures w14:val="standardContextual"/>
               </w:rPr>
@@ -1902,7 +1896,7 @@
                 <w:noProof/>
                 <w:webHidden/>
               </w:rPr>
-              <w:instrText xml:space="preserve"> PAGEREF _Toc157440397 \h </w:instrText>
+              <w:instrText xml:space="preserve"> PAGEREF _Toc158117930 \h </w:instrText>
             </w:r>
             <w:r>
               <w:rPr>
@@ -1923,587 +1917,6 @@
                 <w:webHidden/>
               </w:rPr>
               <w:t>7</w:t>
-            </w:r>
-            <w:r>
-              <w:rPr>
-                <w:noProof/>
-                <w:webHidden/>
-              </w:rPr>
-              <w:fldChar w:fldCharType="end"/>
-            </w:r>
-          </w:hyperlink>
-        </w:p>
-        <w:p>
-          <w:pPr>
-            <w:pStyle w:val="TOC2"/>
-            <w:rPr>
-              <w:rFonts w:eastAsiaTheme="minorEastAsia"/>
-              <w:noProof/>
-              <w:kern w:val="2"/>
-              <w:sz w:val="24"/>
-              <w:szCs w:val="24"/>
-              <w:lang w:eastAsia="es-EC"/>
-              <w14:ligatures w14:val="standardContextual"/>
-            </w:rPr>
-          </w:pPr>
-          <w:hyperlink w:anchor="_Toc157440398" w:history="1">
-            <w:r>
-              <w:rPr>
-                <w:rStyle w:val="Hyperlink"/>
-                <w:rFonts w:ascii="Times New Roman" w:hAnsi="Times New Roman" w:cs="Times New Roman"/>
-                <w:b/>
-                <w:bCs/>
-                <w:noProof/>
-              </w:rPr>
-              <w:t>4.1. Principio 1: Adhesión libre y voluntaria</w:t>
-            </w:r>
-            <w:r>
-              <w:rPr>
-                <w:noProof/>
-                <w:webHidden/>
-              </w:rPr>
-              <w:tab/>
-            </w:r>
-            <w:r>
-              <w:rPr>
-                <w:noProof/>
-                <w:webHidden/>
-              </w:rPr>
-              <w:fldChar w:fldCharType="begin"/>
-            </w:r>
-            <w:r>
-              <w:rPr>
-                <w:noProof/>
-                <w:webHidden/>
-              </w:rPr>
-              <w:instrText xml:space="preserve"> PAGEREF _Toc157440398 \h </w:instrText>
-            </w:r>
-            <w:r>
-              <w:rPr>
-                <w:noProof/>
-                <w:webHidden/>
-              </w:rPr>
-            </w:r>
-            <w:r>
-              <w:rPr>
-                <w:noProof/>
-                <w:webHidden/>
-              </w:rPr>
-              <w:fldChar w:fldCharType="separate"/>
-            </w:r>
-            <w:r>
-              <w:rPr>
-                <w:noProof/>
-                <w:webHidden/>
-              </w:rPr>
-              <w:t>7</w:t>
-            </w:r>
-            <w:r>
-              <w:rPr>
-                <w:noProof/>
-                <w:webHidden/>
-              </w:rPr>
-              <w:fldChar w:fldCharType="end"/>
-            </w:r>
-          </w:hyperlink>
-        </w:p>
-        <w:p>
-          <w:pPr>
-            <w:pStyle w:val="TOC2"/>
-            <w:rPr>
-              <w:rFonts w:eastAsiaTheme="minorEastAsia"/>
-              <w:noProof/>
-              <w:kern w:val="2"/>
-              <w:sz w:val="24"/>
-              <w:szCs w:val="24"/>
-              <w:lang w:eastAsia="es-EC"/>
-              <w14:ligatures w14:val="standardContextual"/>
-            </w:rPr>
-          </w:pPr>
-          <w:hyperlink w:anchor="_Toc157440399" w:history="1">
-            <w:r>
-              <w:rPr>
-                <w:rStyle w:val="Hyperlink"/>
-                <w:rFonts w:ascii="Times New Roman" w:hAnsi="Times New Roman" w:cs="Times New Roman"/>
-                <w:b/>
-                <w:bCs/>
-                <w:noProof/>
-              </w:rPr>
-              <w:t>4.2. Principio 2: Control Democrático</w:t>
-            </w:r>
-            <w:r>
-              <w:rPr>
-                <w:noProof/>
-                <w:webHidden/>
-              </w:rPr>
-              <w:tab/>
-            </w:r>
-            <w:r>
-              <w:rPr>
-                <w:noProof/>
-                <w:webHidden/>
-              </w:rPr>
-              <w:fldChar w:fldCharType="begin"/>
-            </w:r>
-            <w:r>
-              <w:rPr>
-                <w:noProof/>
-                <w:webHidden/>
-              </w:rPr>
-              <w:instrText xml:space="preserve"> PAGEREF _Toc157440399 \h </w:instrText>
-            </w:r>
-            <w:r>
-              <w:rPr>
-                <w:noProof/>
-                <w:webHidden/>
-              </w:rPr>
-            </w:r>
-            <w:r>
-              <w:rPr>
-                <w:noProof/>
-                <w:webHidden/>
-              </w:rPr>
-              <w:fldChar w:fldCharType="separate"/>
-            </w:r>
-            <w:r>
-              <w:rPr>
-                <w:noProof/>
-                <w:webHidden/>
-              </w:rPr>
-              <w:t>9</w:t>
-            </w:r>
-            <w:r>
-              <w:rPr>
-                <w:noProof/>
-                <w:webHidden/>
-              </w:rPr>
-              <w:fldChar w:fldCharType="end"/>
-            </w:r>
-          </w:hyperlink>
-        </w:p>
-        <w:p>
-          <w:pPr>
-            <w:pStyle w:val="TOC2"/>
-            <w:rPr>
-              <w:rFonts w:eastAsiaTheme="minorEastAsia"/>
-              <w:noProof/>
-              <w:kern w:val="2"/>
-              <w:sz w:val="24"/>
-              <w:szCs w:val="24"/>
-              <w:lang w:eastAsia="es-EC"/>
-              <w14:ligatures w14:val="standardContextual"/>
-            </w:rPr>
-          </w:pPr>
-          <w:hyperlink w:anchor="_Toc157440400" w:history="1">
-            <w:r>
-              <w:rPr>
-                <w:rStyle w:val="Hyperlink"/>
-                <w:rFonts w:ascii="Times New Roman" w:hAnsi="Times New Roman" w:cs="Times New Roman"/>
-                <w:b/>
-                <w:bCs/>
-                <w:noProof/>
-              </w:rPr>
-              <w:t>4.3. Principio 3: Participación económica.</w:t>
-            </w:r>
-            <w:r>
-              <w:rPr>
-                <w:noProof/>
-                <w:webHidden/>
-              </w:rPr>
-              <w:tab/>
-            </w:r>
-            <w:r>
-              <w:rPr>
-                <w:noProof/>
-                <w:webHidden/>
-              </w:rPr>
-              <w:fldChar w:fldCharType="begin"/>
-            </w:r>
-            <w:r>
-              <w:rPr>
-                <w:noProof/>
-                <w:webHidden/>
-              </w:rPr>
-              <w:instrText xml:space="preserve"> PAGEREF _Toc157440400 \h </w:instrText>
-            </w:r>
-            <w:r>
-              <w:rPr>
-                <w:noProof/>
-                <w:webHidden/>
-              </w:rPr>
-            </w:r>
-            <w:r>
-              <w:rPr>
-                <w:noProof/>
-                <w:webHidden/>
-              </w:rPr>
-              <w:fldChar w:fldCharType="separate"/>
-            </w:r>
-            <w:r>
-              <w:rPr>
-                <w:noProof/>
-                <w:webHidden/>
-              </w:rPr>
-              <w:t>9</w:t>
-            </w:r>
-            <w:r>
-              <w:rPr>
-                <w:noProof/>
-                <w:webHidden/>
-              </w:rPr>
-              <w:fldChar w:fldCharType="end"/>
-            </w:r>
-          </w:hyperlink>
-        </w:p>
-        <w:p>
-          <w:pPr>
-            <w:pStyle w:val="TOC2"/>
-            <w:rPr>
-              <w:rFonts w:eastAsiaTheme="minorEastAsia"/>
-              <w:noProof/>
-              <w:kern w:val="2"/>
-              <w:sz w:val="24"/>
-              <w:szCs w:val="24"/>
-              <w:lang w:eastAsia="es-EC"/>
-              <w14:ligatures w14:val="standardContextual"/>
-            </w:rPr>
-          </w:pPr>
-          <w:hyperlink w:anchor="_Toc157440401" w:history="1">
-            <w:r>
-              <w:rPr>
-                <w:rStyle w:val="Hyperlink"/>
-                <w:rFonts w:ascii="Times New Roman" w:hAnsi="Times New Roman" w:cs="Times New Roman"/>
-                <w:b/>
-                <w:bCs/>
-                <w:noProof/>
-              </w:rPr>
-              <w:t>4.4. Principio</w:t>
-            </w:r>
-            <w:r>
-              <w:rPr>
-                <w:rStyle w:val="Hyperlink"/>
-                <w:rFonts w:ascii="Times New Roman" w:hAnsi="Times New Roman" w:cs="Times New Roman"/>
-                <w:b/>
-                <w:bCs/>
-                <w:noProof/>
-                <w:spacing w:val="-9"/>
-              </w:rPr>
-              <w:t xml:space="preserve"> </w:t>
-            </w:r>
-            <w:r>
-              <w:rPr>
-                <w:rStyle w:val="Hyperlink"/>
-                <w:rFonts w:ascii="Times New Roman" w:hAnsi="Times New Roman" w:cs="Times New Roman"/>
-                <w:b/>
-                <w:bCs/>
-                <w:noProof/>
-              </w:rPr>
-              <w:t>4: Autonomía</w:t>
-            </w:r>
-            <w:r>
-              <w:rPr>
-                <w:rStyle w:val="Hyperlink"/>
-                <w:rFonts w:ascii="Times New Roman" w:hAnsi="Times New Roman" w:cs="Times New Roman"/>
-                <w:b/>
-                <w:bCs/>
-                <w:noProof/>
-                <w:spacing w:val="-9"/>
-              </w:rPr>
-              <w:t xml:space="preserve"> </w:t>
-            </w:r>
-            <w:r>
-              <w:rPr>
-                <w:rStyle w:val="Hyperlink"/>
-                <w:rFonts w:ascii="Times New Roman" w:hAnsi="Times New Roman" w:cs="Times New Roman"/>
-                <w:b/>
-                <w:bCs/>
-                <w:noProof/>
-              </w:rPr>
-              <w:t>e</w:t>
-            </w:r>
-            <w:r>
-              <w:rPr>
-                <w:rStyle w:val="Hyperlink"/>
-                <w:rFonts w:ascii="Times New Roman" w:hAnsi="Times New Roman" w:cs="Times New Roman"/>
-                <w:b/>
-                <w:bCs/>
-                <w:noProof/>
-                <w:spacing w:val="-9"/>
-              </w:rPr>
-              <w:t xml:space="preserve"> </w:t>
-            </w:r>
-            <w:r>
-              <w:rPr>
-                <w:rStyle w:val="Hyperlink"/>
-                <w:rFonts w:ascii="Times New Roman" w:hAnsi="Times New Roman" w:cs="Times New Roman"/>
-                <w:b/>
-                <w:bCs/>
-                <w:noProof/>
-              </w:rPr>
-              <w:t>independencia.</w:t>
-            </w:r>
-            <w:r>
-              <w:rPr>
-                <w:noProof/>
-                <w:webHidden/>
-              </w:rPr>
-              <w:tab/>
-            </w:r>
-            <w:r>
-              <w:rPr>
-                <w:noProof/>
-                <w:webHidden/>
-              </w:rPr>
-              <w:fldChar w:fldCharType="begin"/>
-            </w:r>
-            <w:r>
-              <w:rPr>
-                <w:noProof/>
-                <w:webHidden/>
-              </w:rPr>
-              <w:instrText xml:space="preserve"> PAGEREF _Toc157440401 \h </w:instrText>
-            </w:r>
-            <w:r>
-              <w:rPr>
-                <w:noProof/>
-                <w:webHidden/>
-              </w:rPr>
-            </w:r>
-            <w:r>
-              <w:rPr>
-                <w:noProof/>
-                <w:webHidden/>
-              </w:rPr>
-              <w:fldChar w:fldCharType="separate"/>
-            </w:r>
-            <w:r>
-              <w:rPr>
-                <w:noProof/>
-                <w:webHidden/>
-              </w:rPr>
-              <w:t>9</w:t>
-            </w:r>
-            <w:r>
-              <w:rPr>
-                <w:noProof/>
-                <w:webHidden/>
-              </w:rPr>
-              <w:fldChar w:fldCharType="end"/>
-            </w:r>
-          </w:hyperlink>
-        </w:p>
-        <w:p>
-          <w:pPr>
-            <w:pStyle w:val="TOC2"/>
-            <w:rPr>
-              <w:rFonts w:eastAsiaTheme="minorEastAsia"/>
-              <w:noProof/>
-              <w:kern w:val="2"/>
-              <w:sz w:val="24"/>
-              <w:szCs w:val="24"/>
-              <w:lang w:eastAsia="es-EC"/>
-              <w14:ligatures w14:val="standardContextual"/>
-            </w:rPr>
-          </w:pPr>
-          <w:hyperlink w:anchor="_Toc157440402" w:history="1">
-            <w:r>
-              <w:rPr>
-                <w:rStyle w:val="Hyperlink"/>
-                <w:rFonts w:ascii="Times New Roman" w:hAnsi="Times New Roman" w:cs="Times New Roman"/>
-                <w:b/>
-                <w:bCs/>
-                <w:noProof/>
-              </w:rPr>
-              <w:t>4.5. Principio 5: Educación, capacitación e información.</w:t>
-            </w:r>
-            <w:r>
-              <w:rPr>
-                <w:noProof/>
-                <w:webHidden/>
-              </w:rPr>
-              <w:tab/>
-            </w:r>
-            <w:r>
-              <w:rPr>
-                <w:noProof/>
-                <w:webHidden/>
-              </w:rPr>
-              <w:fldChar w:fldCharType="begin"/>
-            </w:r>
-            <w:r>
-              <w:rPr>
-                <w:noProof/>
-                <w:webHidden/>
-              </w:rPr>
-              <w:instrText xml:space="preserve"> PAGEREF _Toc157440402 \h </w:instrText>
-            </w:r>
-            <w:r>
-              <w:rPr>
-                <w:noProof/>
-                <w:webHidden/>
-              </w:rPr>
-            </w:r>
-            <w:r>
-              <w:rPr>
-                <w:noProof/>
-                <w:webHidden/>
-              </w:rPr>
-              <w:fldChar w:fldCharType="separate"/>
-            </w:r>
-            <w:r>
-              <w:rPr>
-                <w:noProof/>
-                <w:webHidden/>
-              </w:rPr>
-              <w:t>9</w:t>
-            </w:r>
-            <w:r>
-              <w:rPr>
-                <w:noProof/>
-                <w:webHidden/>
-              </w:rPr>
-              <w:fldChar w:fldCharType="end"/>
-            </w:r>
-          </w:hyperlink>
-        </w:p>
-        <w:p>
-          <w:pPr>
-            <w:pStyle w:val="TOC2"/>
-            <w:rPr>
-              <w:rFonts w:eastAsiaTheme="minorEastAsia"/>
-              <w:noProof/>
-              <w:kern w:val="2"/>
-              <w:sz w:val="24"/>
-              <w:szCs w:val="24"/>
-              <w:lang w:eastAsia="es-EC"/>
-              <w14:ligatures w14:val="standardContextual"/>
-            </w:rPr>
-          </w:pPr>
-          <w:hyperlink w:anchor="_Toc157440403" w:history="1">
-            <w:r>
-              <w:rPr>
-                <w:rStyle w:val="Hyperlink"/>
-                <w:rFonts w:ascii="Times New Roman" w:hAnsi="Times New Roman" w:cs="Times New Roman"/>
-                <w:b/>
-                <w:bCs/>
-                <w:noProof/>
-              </w:rPr>
-              <w:t>4.6. Principio 6: Cooperación e integración del sector económico popular y solidario.</w:t>
-            </w:r>
-            <w:r>
-              <w:rPr>
-                <w:noProof/>
-                <w:webHidden/>
-              </w:rPr>
-              <w:tab/>
-            </w:r>
-            <w:r>
-              <w:rPr>
-                <w:noProof/>
-                <w:webHidden/>
-              </w:rPr>
-              <w:fldChar w:fldCharType="begin"/>
-            </w:r>
-            <w:r>
-              <w:rPr>
-                <w:noProof/>
-                <w:webHidden/>
-              </w:rPr>
-              <w:instrText xml:space="preserve"> PAGEREF _Toc157440403 \h </w:instrText>
-            </w:r>
-            <w:r>
-              <w:rPr>
-                <w:noProof/>
-                <w:webHidden/>
-              </w:rPr>
-            </w:r>
-            <w:r>
-              <w:rPr>
-                <w:noProof/>
-                <w:webHidden/>
-              </w:rPr>
-              <w:fldChar w:fldCharType="separate"/>
-            </w:r>
-            <w:r>
-              <w:rPr>
-                <w:noProof/>
-                <w:webHidden/>
-              </w:rPr>
-              <w:t>9</w:t>
-            </w:r>
-            <w:r>
-              <w:rPr>
-                <w:noProof/>
-                <w:webHidden/>
-              </w:rPr>
-              <w:fldChar w:fldCharType="end"/>
-            </w:r>
-          </w:hyperlink>
-        </w:p>
-        <w:p>
-          <w:pPr>
-            <w:pStyle w:val="TOC2"/>
-            <w:rPr>
-              <w:rFonts w:eastAsiaTheme="minorEastAsia"/>
-              <w:noProof/>
-              <w:kern w:val="2"/>
-              <w:sz w:val="24"/>
-              <w:szCs w:val="24"/>
-              <w:lang w:eastAsia="es-EC"/>
-              <w14:ligatures w14:val="standardContextual"/>
-            </w:rPr>
-          </w:pPr>
-          <w:hyperlink w:anchor="_Toc157440404" w:history="1">
-            <w:r>
-              <w:rPr>
-                <w:rStyle w:val="Hyperlink"/>
-                <w:rFonts w:ascii="Times New Roman" w:hAnsi="Times New Roman" w:cs="Times New Roman"/>
-                <w:b/>
-                <w:bCs/>
-                <w:noProof/>
-              </w:rPr>
-              <w:t>4.7. Principio 7: Compromiso con la comunidad.</w:t>
-            </w:r>
-            <w:r>
-              <w:rPr>
-                <w:noProof/>
-                <w:webHidden/>
-              </w:rPr>
-              <w:tab/>
-            </w:r>
-            <w:r>
-              <w:rPr>
-                <w:noProof/>
-                <w:webHidden/>
-              </w:rPr>
-              <w:fldChar w:fldCharType="begin"/>
-            </w:r>
-            <w:r>
-              <w:rPr>
-                <w:noProof/>
-                <w:webHidden/>
-              </w:rPr>
-              <w:instrText xml:space="preserve"> PAGEREF _Toc157440404 \h </w:instrText>
-            </w:r>
-            <w:r>
-              <w:rPr>
-                <w:noProof/>
-                <w:webHidden/>
-              </w:rPr>
-            </w:r>
-            <w:r>
-              <w:rPr>
-                <w:noProof/>
-                <w:webHidden/>
-              </w:rPr>
-              <w:fldChar w:fldCharType="separate"/>
-            </w:r>
-            <w:r>
-              <w:rPr>
-                <w:noProof/>
-                <w:webHidden/>
-              </w:rPr>
-              <w:t>9</w:t>
             </w:r>
             <w:r>
               <w:rPr>
@@ -2521,13 +1934,11 @@
               <w:rFonts w:eastAsiaTheme="minorEastAsia"/>
               <w:noProof/>
               <w:kern w:val="2"/>
-              <w:sz w:val="24"/>
-              <w:szCs w:val="24"/>
               <w:lang w:eastAsia="es-EC"/>
               <w14:ligatures w14:val="standardContextual"/>
             </w:rPr>
           </w:pPr>
-          <w:hyperlink w:anchor="_Toc157440405" w:history="1">
+          <w:hyperlink w:anchor="_Toc158117931" w:history="1">
             <w:r>
               <w:rPr>
                 <w:rStyle w:val="Hyperlink"/>
@@ -2543,8 +1954,6 @@
                 <w:rFonts w:eastAsiaTheme="minorEastAsia"/>
                 <w:noProof/>
                 <w:kern w:val="2"/>
-                <w:sz w:val="24"/>
-                <w:szCs w:val="24"/>
                 <w:lang w:eastAsia="es-EC"/>
                 <w14:ligatures w14:val="standardContextual"/>
               </w:rPr>
@@ -2579,7 +1988,7 @@
                 <w:noProof/>
                 <w:webHidden/>
               </w:rPr>
-              <w:instrText xml:space="preserve"> PAGEREF _Toc157440405 \h </w:instrText>
+              <w:instrText xml:space="preserve"> PAGEREF _Toc158117931 \h </w:instrText>
             </w:r>
             <w:r>
               <w:rPr>
@@ -2599,7 +2008,7 @@
                 <w:noProof/>
                 <w:webHidden/>
               </w:rPr>
-              <w:t>10</w:t>
+              <w:t>7</w:t>
             </w:r>
             <w:r>
               <w:rPr>
@@ -2617,13 +2026,11 @@
               <w:rFonts w:eastAsiaTheme="minorEastAsia"/>
               <w:noProof/>
               <w:kern w:val="2"/>
-              <w:sz w:val="24"/>
-              <w:szCs w:val="24"/>
               <w:lang w:eastAsia="es-EC"/>
               <w14:ligatures w14:val="standardContextual"/>
             </w:rPr>
           </w:pPr>
-          <w:hyperlink w:anchor="_Toc157440406" w:history="1">
+          <w:hyperlink w:anchor="_Toc158117932" w:history="1">
             <w:r>
               <w:rPr>
                 <w:rStyle w:val="Hyperlink"/>
@@ -2639,8 +2046,6 @@
                 <w:rFonts w:eastAsiaTheme="minorEastAsia"/>
                 <w:noProof/>
                 <w:kern w:val="2"/>
-                <w:sz w:val="24"/>
-                <w:szCs w:val="24"/>
                 <w:lang w:eastAsia="es-EC"/>
                 <w14:ligatures w14:val="standardContextual"/>
               </w:rPr>
@@ -2675,7 +2080,7 @@
                 <w:noProof/>
                 <w:webHidden/>
               </w:rPr>
-              <w:instrText xml:space="preserve"> PAGEREF _Toc157440406 \h </w:instrText>
+              <w:instrText xml:space="preserve"> PAGEREF _Toc158117932 \h </w:instrText>
             </w:r>
             <w:r>
               <w:rPr>
@@ -2695,7 +2100,7 @@
                 <w:noProof/>
                 <w:webHidden/>
               </w:rPr>
-              <w:t>11</w:t>
+              <w:t>9</w:t>
             </w:r>
             <w:r>
               <w:rPr>
@@ -2713,13 +2118,11 @@
               <w:rFonts w:eastAsiaTheme="minorEastAsia"/>
               <w:noProof/>
               <w:kern w:val="2"/>
-              <w:sz w:val="24"/>
-              <w:szCs w:val="24"/>
               <w:lang w:eastAsia="es-EC"/>
               <w14:ligatures w14:val="standardContextual"/>
             </w:rPr>
           </w:pPr>
-          <w:hyperlink w:anchor="_Toc157440407" w:history="1">
+          <w:hyperlink w:anchor="_Toc158117933" w:history="1">
             <w:r>
               <w:rPr>
                 <w:rStyle w:val="Hyperlink"/>
@@ -2735,8 +2138,6 @@
                 <w:rFonts w:eastAsiaTheme="minorEastAsia"/>
                 <w:noProof/>
                 <w:kern w:val="2"/>
-                <w:sz w:val="24"/>
-                <w:szCs w:val="24"/>
                 <w:lang w:eastAsia="es-EC"/>
                 <w14:ligatures w14:val="standardContextual"/>
               </w:rPr>
@@ -2771,7 +2172,7 @@
                 <w:noProof/>
                 <w:webHidden/>
               </w:rPr>
-              <w:instrText xml:space="preserve"> PAGEREF _Toc157440407 \h </w:instrText>
+              <w:instrText xml:space="preserve"> PAGEREF _Toc158117933 \h </w:instrText>
             </w:r>
             <w:r>
               <w:rPr>
@@ -2791,7 +2192,7 @@
                 <w:noProof/>
                 <w:webHidden/>
               </w:rPr>
-              <w:t>11</w:t>
+              <w:t>9</w:t>
             </w:r>
             <w:r>
               <w:rPr>
@@ -2809,13 +2210,11 @@
               <w:rFonts w:eastAsiaTheme="minorEastAsia"/>
               <w:noProof/>
               <w:kern w:val="2"/>
-              <w:sz w:val="24"/>
-              <w:szCs w:val="24"/>
               <w:lang w:eastAsia="es-EC"/>
               <w14:ligatures w14:val="standardContextual"/>
             </w:rPr>
           </w:pPr>
-          <w:hyperlink w:anchor="_Toc157440408" w:history="1">
+          <w:hyperlink w:anchor="_Toc158117934" w:history="1">
             <w:r>
               <w:rPr>
                 <w:rStyle w:val="Hyperlink"/>
@@ -2831,8 +2230,6 @@
                 <w:rFonts w:eastAsiaTheme="minorEastAsia"/>
                 <w:noProof/>
                 <w:kern w:val="2"/>
-                <w:sz w:val="24"/>
-                <w:szCs w:val="24"/>
                 <w:lang w:eastAsia="es-EC"/>
                 <w14:ligatures w14:val="standardContextual"/>
               </w:rPr>
@@ -2867,7 +2264,7 @@
                 <w:noProof/>
                 <w:webHidden/>
               </w:rPr>
-              <w:instrText xml:space="preserve"> PAGEREF _Toc157440408 \h </w:instrText>
+              <w:instrText xml:space="preserve"> PAGEREF _Toc158117934 \h </w:instrText>
             </w:r>
             <w:r>
               <w:rPr>
@@ -2887,7 +2284,7 @@
                 <w:noProof/>
                 <w:webHidden/>
               </w:rPr>
-              <w:t>11</w:t>
+              <w:t>9</w:t>
             </w:r>
             <w:r>
               <w:rPr>
@@ -3055,7 +2452,7 @@
           <w:szCs w:val="24"/>
         </w:rPr>
       </w:pPr>
-      <w:bookmarkStart w:id="2" w:name="_Toc157440393"/>
+      <w:bookmarkStart w:id="2" w:name="_Toc158117926"/>
       <w:r>
         <w:rPr>
           <w:rFonts w:ascii="Times New Roman" w:hAnsi="Times New Roman" w:cs="Times New Roman"/>
@@ -3085,7 +2482,43 @@
           <w:sz w:val="24"/>
           <w:szCs w:val="24"/>
         </w:rPr>
-        <w:t xml:space="preserve">La Cooperativa de Ahorro y Crédito Pilahuin Tio Ltda., en base a su </w:t>
+        <w:t xml:space="preserve">La Cooperativa de Ahorro y Crédito </w:t>
+      </w:r>
+      <w:proofErr w:type="spellStart"/>
+      <w:r>
+        <w:rPr>
+          <w:rFonts w:ascii="Times New Roman" w:hAnsi="Times New Roman" w:cs="Times New Roman"/>
+          <w:sz w:val="24"/>
+          <w:szCs w:val="24"/>
+        </w:rPr>
+        <w:t>Pilahuin</w:t>
+      </w:r>
+      <w:proofErr w:type="spellEnd"/>
+      <w:r>
+        <w:rPr>
+          <w:rFonts w:ascii="Times New Roman" w:hAnsi="Times New Roman" w:cs="Times New Roman"/>
+          <w:sz w:val="24"/>
+          <w:szCs w:val="24"/>
+        </w:rPr>
+        <w:t xml:space="preserve"> </w:t>
+      </w:r>
+      <w:proofErr w:type="spellStart"/>
+      <w:r>
+        <w:rPr>
+          <w:rFonts w:ascii="Times New Roman" w:hAnsi="Times New Roman" w:cs="Times New Roman"/>
+          <w:sz w:val="24"/>
+          <w:szCs w:val="24"/>
+        </w:rPr>
+        <w:t>Tio</w:t>
+      </w:r>
+      <w:proofErr w:type="spellEnd"/>
+      <w:r>
+        <w:rPr>
+          <w:rFonts w:ascii="Times New Roman" w:hAnsi="Times New Roman" w:cs="Times New Roman"/>
+          <w:sz w:val="24"/>
+          <w:szCs w:val="24"/>
+        </w:rPr>
+        <w:t xml:space="preserve"> Ltda., en base a su </w:t>
       </w:r>
       <w:r>
         <w:rPr>
@@ -3186,7 +2619,7 @@
           <w:szCs w:val="24"/>
         </w:rPr>
       </w:pPr>
-      <w:bookmarkStart w:id="3" w:name="_Toc157440394"/>
+      <w:bookmarkStart w:id="3" w:name="_Toc158117927"/>
       <w:r>
         <w:rPr>
           <w:rFonts w:ascii="Times New Roman" w:hAnsi="Times New Roman" w:cs="Times New Roman"/>
@@ -3360,7 +2793,7 @@
           <w:szCs w:val="24"/>
         </w:rPr>
       </w:pPr>
-      <w:bookmarkStart w:id="4" w:name="_Toc157440395"/>
+      <w:bookmarkStart w:id="4" w:name="_Toc158117928"/>
       <w:r>
         <w:rPr>
           <w:rFonts w:ascii="Times New Roman" w:hAnsi="Times New Roman" w:cs="Times New Roman"/>
@@ -3435,7 +2868,7 @@
           <w:szCs w:val="24"/>
         </w:rPr>
       </w:pPr>
-      <w:bookmarkStart w:id="5" w:name="_Toc157440396"/>
+      <w:bookmarkStart w:id="5" w:name="_Toc158117929"/>
       <w:r>
         <w:rPr>
           <w:rFonts w:ascii="Times New Roman" w:hAnsi="Times New Roman" w:cs="Times New Roman"/>
@@ -3542,7 +2975,7 @@
           <w:szCs w:val="24"/>
         </w:rPr>
       </w:pPr>
-      <w:bookmarkStart w:id="6" w:name="_Toc157440397"/>
+      <w:bookmarkStart w:id="6" w:name="_Toc158117930"/>
       <w:r>
         <w:rPr>
           <w:rFonts w:ascii="Times New Roman" w:hAnsi="Times New Roman" w:cs="Times New Roman"/>
@@ -3559,11 +2992,6 @@
     <w:p>
       <w:pPr>
         <w:rPr>
-          <w:lang w:val="en-US"/>
-        </w:rPr>
-      </w:pPr>
-      <w:r>
-        <w:rPr>
           <w:rFonts w:ascii="Times New Roman" w:hAnsi="Times New Roman" w:cs="Times New Roman"/>
           <w:b/>
           <w:bCs/>
@@ -3571,8 +2999,7 @@
           <w:szCs w:val="24"/>
           <w:lang w:val="en-US"/>
         </w:rPr>
-        <w:t>{%</w:t>
-      </w:r>
+      </w:pPr>
       <w:r>
         <w:rPr>
           <w:rFonts w:ascii="Times New Roman" w:hAnsi="Times New Roman" w:cs="Times New Roman"/>
@@ -3582,8 +3009,9 @@
           <w:szCs w:val="24"/>
           <w:lang w:val="en-US"/>
         </w:rPr>
-        <w:t xml:space="preserve"> </w:t>
-      </w:r>
+        <w:t xml:space="preserve">{% for principle, values in </w:t>
+      </w:r>
+      <w:proofErr w:type="spellStart"/>
       <w:r>
         <w:rPr>
           <w:rFonts w:ascii="Times New Roman" w:hAnsi="Times New Roman" w:cs="Times New Roman"/>
@@ -3593,8 +3021,9 @@
           <w:szCs w:val="24"/>
           <w:lang w:val="en-US"/>
         </w:rPr>
-        <w:t>for principle</w:t>
-      </w:r>
+        <w:t>data.items</w:t>
+      </w:r>
+      <w:proofErr w:type="spellEnd"/>
       <w:r>
         <w:rPr>
           <w:rFonts w:ascii="Times New Roman" w:hAnsi="Times New Roman" w:cs="Times New Roman"/>
@@ -3604,55 +3033,7 @@
           <w:szCs w:val="24"/>
           <w:lang w:val="en-US"/>
         </w:rPr>
-        <w:t>, values</w:t>
-      </w:r>
-      <w:r>
-        <w:rPr>
-          <w:rFonts w:ascii="Times New Roman" w:hAnsi="Times New Roman" w:cs="Times New Roman"/>
-          <w:b/>
-          <w:bCs/>
-          <w:sz w:val="24"/>
-          <w:szCs w:val="24"/>
-          <w:lang w:val="en-US"/>
-        </w:rPr>
-        <w:t xml:space="preserve"> in </w:t>
-      </w:r>
-      <w:proofErr w:type="spellStart"/>
-      <w:proofErr w:type="gramStart"/>
-      <w:r>
-        <w:rPr>
-          <w:rFonts w:ascii="Times New Roman" w:hAnsi="Times New Roman" w:cs="Times New Roman"/>
-          <w:b/>
-          <w:bCs/>
-          <w:sz w:val="24"/>
-          <w:szCs w:val="24"/>
-          <w:lang w:val="en-US"/>
-        </w:rPr>
-        <w:t>data.items</w:t>
-      </w:r>
-      <w:proofErr w:type="spellEnd"/>
-      <w:proofErr w:type="gramEnd"/>
-      <w:r>
-        <w:rPr>
-          <w:rFonts w:ascii="Times New Roman" w:hAnsi="Times New Roman" w:cs="Times New Roman"/>
-          <w:b/>
-          <w:bCs/>
-          <w:sz w:val="24"/>
-          <w:szCs w:val="24"/>
-          <w:lang w:val="en-US"/>
-        </w:rPr>
-        <w:t>()</w:t>
-      </w:r>
-      <w:r>
-        <w:rPr>
-          <w:rFonts w:ascii="Times New Roman" w:hAnsi="Times New Roman" w:cs="Times New Roman"/>
-          <w:b/>
-          <w:bCs/>
-          <w:sz w:val="24"/>
-          <w:szCs w:val="24"/>
-          <w:lang w:val="en-US"/>
-        </w:rPr>
-        <w:t xml:space="preserve"> %}</w:t>
+        <w:t>() %}</w:t>
       </w:r>
     </w:p>
     <w:p>
@@ -3678,9 +3059,9 @@
           <w:szCs w:val="24"/>
           <w:lang w:val="en-US"/>
         </w:rPr>
-        <w:t>4.</w:t>
-      </w:r>
-      <w:proofErr w:type="gramStart"/>
+        <w:t xml:space="preserve">4.{{ </w:t>
+      </w:r>
+      <w:proofErr w:type="spellStart"/>
       <w:r>
         <w:rPr>
           <w:rFonts w:ascii="Times New Roman" w:hAnsi="Times New Roman" w:cs="Times New Roman"/>
@@ -3691,9 +3072,9 @@
           <w:szCs w:val="24"/>
           <w:lang w:val="en-US"/>
         </w:rPr>
-        <w:t xml:space="preserve">{{ </w:t>
-      </w:r>
-      <w:proofErr w:type="spellStart"/>
+        <w:t>loop.index</w:t>
+      </w:r>
+      <w:proofErr w:type="spellEnd"/>
       <w:r>
         <w:rPr>
           <w:rFonts w:ascii="Times New Roman" w:hAnsi="Times New Roman" w:cs="Times New Roman"/>
@@ -3704,9 +3085,9 @@
           <w:szCs w:val="24"/>
           <w:lang w:val="en-US"/>
         </w:rPr>
-        <w:t>loop</w:t>
-      </w:r>
-      <w:proofErr w:type="gramEnd"/>
+        <w:t xml:space="preserve"> }}. {{ </w:t>
+      </w:r>
+      <w:proofErr w:type="spellStart"/>
       <w:r>
         <w:rPr>
           <w:rFonts w:ascii="Times New Roman" w:hAnsi="Times New Roman" w:cs="Times New Roman"/>
@@ -3717,7 +3098,7 @@
           <w:szCs w:val="24"/>
           <w:lang w:val="en-US"/>
         </w:rPr>
-        <w:t>.index</w:t>
+        <w:t>values.code</w:t>
       </w:r>
       <w:proofErr w:type="spellEnd"/>
       <w:r>
@@ -3730,638 +3111,737 @@
           <w:szCs w:val="24"/>
           <w:lang w:val="en-US"/>
         </w:rPr>
-        <w:t xml:space="preserve"> }}.</w:t>
+        <w:t xml:space="preserve"> }}: {{ principle }}</w:t>
+      </w:r>
+    </w:p>
+    <w:p>
+      <w:pPr>
+        <w:rPr>
+          <w:rFonts w:ascii="Times New Roman" w:hAnsi="Times New Roman" w:cs="Times New Roman"/>
+          <w:sz w:val="24"/>
+          <w:szCs w:val="24"/>
+          <w:lang w:val="en-US"/>
+        </w:rPr>
+      </w:pPr>
+      <w:r>
+        <w:rPr>
+          <w:rFonts w:ascii="Times New Roman" w:hAnsi="Times New Roman" w:cs="Times New Roman"/>
+          <w:sz w:val="24"/>
+          <w:szCs w:val="24"/>
+          <w:lang w:val="en-US"/>
+        </w:rPr>
+        <w:t xml:space="preserve">{%  for value in </w:t>
+      </w:r>
+      <w:proofErr w:type="spellStart"/>
+      <w:r>
+        <w:rPr>
+          <w:rFonts w:ascii="Times New Roman" w:hAnsi="Times New Roman" w:cs="Times New Roman"/>
+          <w:sz w:val="24"/>
+          <w:szCs w:val="24"/>
+          <w:lang w:val="en-US"/>
+        </w:rPr>
+        <w:t>values.objects</w:t>
+      </w:r>
+      <w:proofErr w:type="spellEnd"/>
+      <w:r>
+        <w:rPr>
+          <w:rFonts w:ascii="Times New Roman" w:hAnsi="Times New Roman" w:cs="Times New Roman"/>
+          <w:sz w:val="24"/>
+          <w:szCs w:val="24"/>
+          <w:lang w:val="en-US"/>
+        </w:rPr>
+        <w:t xml:space="preserve"> %}</w:t>
+      </w:r>
+    </w:p>
+    <w:p>
+      <w:pPr>
+        <w:jc w:val="center"/>
+        <w:rPr>
+          <w:rFonts w:ascii="Times New Roman" w:hAnsi="Times New Roman" w:cs="Times New Roman"/>
+          <w:i/>
+          <w:iCs/>
+          <w:sz w:val="24"/>
+          <w:szCs w:val="24"/>
+        </w:rPr>
+      </w:pPr>
+      <w:r>
+        <w:rPr>
+          <w:rFonts w:ascii="Times New Roman" w:hAnsi="Times New Roman" w:cs="Times New Roman"/>
+          <w:i/>
+          <w:iCs/>
+          <w:sz w:val="24"/>
+          <w:szCs w:val="24"/>
+        </w:rPr>
+        <w:t xml:space="preserve">{{ </w:t>
+      </w:r>
+      <w:proofErr w:type="spellStart"/>
+      <w:r>
+        <w:rPr>
+          <w:rFonts w:ascii="Times New Roman" w:hAnsi="Times New Roman" w:cs="Times New Roman"/>
+          <w:i/>
+          <w:iCs/>
+          <w:sz w:val="24"/>
+          <w:szCs w:val="24"/>
+        </w:rPr>
+        <w:t>value.codigoindicador</w:t>
+      </w:r>
+      <w:proofErr w:type="spellEnd"/>
+      <w:r>
+        <w:rPr>
+          <w:rFonts w:ascii="Times New Roman" w:hAnsi="Times New Roman" w:cs="Times New Roman"/>
+          <w:i/>
+          <w:iCs/>
+          <w:sz w:val="24"/>
+          <w:szCs w:val="24"/>
+        </w:rPr>
+        <w:t xml:space="preserve"> }} {{ </w:t>
+      </w:r>
+      <w:proofErr w:type="spellStart"/>
+      <w:r>
+        <w:rPr>
+          <w:rFonts w:ascii="Times New Roman" w:hAnsi="Times New Roman" w:cs="Times New Roman"/>
+          <w:i/>
+          <w:iCs/>
+          <w:sz w:val="24"/>
+          <w:szCs w:val="24"/>
+        </w:rPr>
+        <w:t>value.descripcionindicador</w:t>
+      </w:r>
+      <w:proofErr w:type="spellEnd"/>
+      <w:r>
+        <w:rPr>
+          <w:rFonts w:ascii="Times New Roman" w:hAnsi="Times New Roman" w:cs="Times New Roman"/>
+          <w:i/>
+          <w:iCs/>
+          <w:sz w:val="24"/>
+          <w:szCs w:val="24"/>
+        </w:rPr>
+        <w:t xml:space="preserve"> }}</w:t>
+      </w:r>
+    </w:p>
+    <w:p>
+      <w:pPr>
+        <w:jc w:val="center"/>
+        <w:rPr>
+          <w:rFonts w:ascii="Times New Roman" w:hAnsi="Times New Roman" w:cs="Times New Roman"/>
+          <w:sz w:val="24"/>
+          <w:szCs w:val="24"/>
+        </w:rPr>
+      </w:pPr>
+      <w:r>
+        <w:rPr>
+          <w:rFonts w:ascii="Times New Roman" w:hAnsi="Times New Roman" w:cs="Times New Roman"/>
+          <w:sz w:val="24"/>
+          <w:szCs w:val="24"/>
+        </w:rPr>
+        <w:t xml:space="preserve">{% </w:t>
+      </w:r>
+      <w:proofErr w:type="spellStart"/>
+      <w:r>
+        <w:rPr>
+          <w:rFonts w:ascii="Times New Roman" w:hAnsi="Times New Roman" w:cs="Times New Roman"/>
+          <w:sz w:val="24"/>
+          <w:szCs w:val="24"/>
+        </w:rPr>
+        <w:t>if</w:t>
+      </w:r>
+      <w:proofErr w:type="spellEnd"/>
+      <w:r>
+        <w:rPr>
+          <w:rFonts w:ascii="Times New Roman" w:hAnsi="Times New Roman" w:cs="Times New Roman"/>
+          <w:sz w:val="24"/>
+          <w:szCs w:val="24"/>
+        </w:rPr>
+        <w:t xml:space="preserve"> </w:t>
+      </w:r>
+      <w:proofErr w:type="spellStart"/>
+      <w:r>
+        <w:rPr>
+          <w:rFonts w:ascii="Times New Roman" w:hAnsi="Times New Roman" w:cs="Times New Roman"/>
+          <w:sz w:val="24"/>
+          <w:szCs w:val="24"/>
+        </w:rPr>
+        <w:t>value.graficotipo</w:t>
+      </w:r>
+      <w:proofErr w:type="spellEnd"/>
+      <w:r>
+        <w:rPr>
+          <w:rFonts w:ascii="Times New Roman" w:hAnsi="Times New Roman" w:cs="Times New Roman"/>
+          <w:sz w:val="24"/>
+          <w:szCs w:val="24"/>
+        </w:rPr>
+        <w:t xml:space="preserve"> %}</w:t>
+      </w:r>
+    </w:p>
+    <w:p>
+      <w:pPr>
+        <w:jc w:val="center"/>
+        <w:rPr>
+          <w:rFonts w:ascii="Times New Roman" w:hAnsi="Times New Roman" w:cs="Times New Roman"/>
+          <w:sz w:val="24"/>
+          <w:szCs w:val="24"/>
+        </w:rPr>
+      </w:pPr>
+      <w:r>
+        <w:rPr>
+          <w:rFonts w:ascii="Times New Roman" w:hAnsi="Times New Roman" w:cs="Times New Roman"/>
+          <w:sz w:val="24"/>
+          <w:szCs w:val="24"/>
+        </w:rPr>
+        <w:t xml:space="preserve">{{ </w:t>
+      </w:r>
+      <w:proofErr w:type="spellStart"/>
+      <w:r>
+        <w:rPr>
+          <w:rFonts w:ascii="Times New Roman" w:hAnsi="Times New Roman" w:cs="Times New Roman"/>
+          <w:sz w:val="24"/>
+          <w:szCs w:val="24"/>
+        </w:rPr>
+        <w:t>value.graficocontenido</w:t>
+      </w:r>
+      <w:proofErr w:type="spellEnd"/>
+      <w:r>
+        <w:rPr>
+          <w:rFonts w:ascii="Times New Roman" w:hAnsi="Times New Roman" w:cs="Times New Roman"/>
+          <w:sz w:val="24"/>
+          <w:szCs w:val="24"/>
+        </w:rPr>
+        <w:t xml:space="preserve"> }}</w:t>
+      </w:r>
+    </w:p>
+    <w:p>
+      <w:pPr>
+        <w:jc w:val="both"/>
+        <w:rPr>
+          <w:rFonts w:ascii="Times New Roman" w:hAnsi="Times New Roman" w:cs="Times New Roman"/>
+          <w:sz w:val="24"/>
+          <w:szCs w:val="24"/>
+        </w:rPr>
+      </w:pPr>
+      <w:r>
+        <w:rPr>
+          <w:rFonts w:ascii="Times New Roman" w:hAnsi="Times New Roman" w:cs="Times New Roman"/>
+          <w:sz w:val="24"/>
+          <w:szCs w:val="24"/>
+        </w:rPr>
+        <w:t xml:space="preserve">{% </w:t>
+      </w:r>
+      <w:proofErr w:type="spellStart"/>
+      <w:r>
+        <w:rPr>
+          <w:rFonts w:ascii="Times New Roman" w:hAnsi="Times New Roman" w:cs="Times New Roman"/>
+          <w:sz w:val="24"/>
+          <w:szCs w:val="24"/>
+        </w:rPr>
+        <w:t>el</w:t>
+      </w:r>
+      <w:r>
+        <w:rPr>
+          <w:rFonts w:ascii="Times New Roman" w:hAnsi="Times New Roman" w:cs="Times New Roman"/>
+          <w:sz w:val="24"/>
+          <w:szCs w:val="24"/>
+        </w:rPr>
+        <w:t>if</w:t>
+      </w:r>
+      <w:proofErr w:type="spellEnd"/>
+      <w:r>
+        <w:rPr>
+          <w:rFonts w:ascii="Times New Roman" w:hAnsi="Times New Roman" w:cs="Times New Roman"/>
+          <w:sz w:val="24"/>
+          <w:szCs w:val="24"/>
+        </w:rPr>
+        <w:t xml:space="preserve"> </w:t>
+      </w:r>
+      <w:proofErr w:type="spellStart"/>
+      <w:r>
+        <w:rPr>
+          <w:rFonts w:ascii="Times New Roman" w:hAnsi="Times New Roman" w:cs="Times New Roman"/>
+          <w:sz w:val="24"/>
+          <w:szCs w:val="24"/>
+        </w:rPr>
+        <w:t>value.table</w:t>
+      </w:r>
+      <w:proofErr w:type="spellEnd"/>
+      <w:r>
+        <w:rPr>
+          <w:rFonts w:ascii="Times New Roman" w:hAnsi="Times New Roman" w:cs="Times New Roman"/>
+          <w:sz w:val="24"/>
+          <w:szCs w:val="24"/>
+        </w:rPr>
+        <w:t xml:space="preserve"> %}</w:t>
+      </w:r>
+      <w:r>
+        <w:rPr>
+          <w:rFonts w:ascii="Times New Roman" w:hAnsi="Times New Roman" w:cs="Times New Roman"/>
+          <w:sz w:val="24"/>
+          <w:szCs w:val="24"/>
+        </w:rPr>
+        <w:t xml:space="preserve">{% </w:t>
+      </w:r>
+      <w:proofErr w:type="spellStart"/>
+      <w:r>
+        <w:rPr>
+          <w:rFonts w:ascii="Times New Roman" w:hAnsi="Times New Roman" w:cs="Times New Roman"/>
+          <w:sz w:val="24"/>
+          <w:szCs w:val="24"/>
+        </w:rPr>
+        <w:t>if</w:t>
+      </w:r>
+      <w:proofErr w:type="spellEnd"/>
+      <w:r>
+        <w:rPr>
+          <w:rFonts w:ascii="Times New Roman" w:hAnsi="Times New Roman" w:cs="Times New Roman"/>
+          <w:sz w:val="24"/>
+          <w:szCs w:val="24"/>
+        </w:rPr>
+        <w:t xml:space="preserve"> </w:t>
+      </w:r>
+      <w:proofErr w:type="spellStart"/>
+      <w:r>
+        <w:rPr>
+          <w:rFonts w:ascii="Times New Roman" w:hAnsi="Times New Roman" w:cs="Times New Roman"/>
+          <w:sz w:val="24"/>
+          <w:szCs w:val="24"/>
+        </w:rPr>
+        <w:t>value.cumplimiento</w:t>
+      </w:r>
+      <w:proofErr w:type="spellEnd"/>
+      <w:r>
+        <w:rPr>
+          <w:rFonts w:ascii="Times New Roman" w:hAnsi="Times New Roman" w:cs="Times New Roman"/>
+          <w:sz w:val="24"/>
+          <w:szCs w:val="24"/>
+        </w:rPr>
+        <w:t xml:space="preserve"> %}</w:t>
+      </w:r>
+    </w:p>
+    <w:tbl>
+      <w:tblPr>
+        <w:tblStyle w:val="TableGrid"/>
+        <w:tblW w:w="5000" w:type="pct"/>
+        <w:tblLook w:val="04A0" w:firstRow="1" w:lastRow="0" w:firstColumn="1" w:lastColumn="0" w:noHBand="0" w:noVBand="1"/>
+      </w:tblPr>
+      <w:tblGrid>
+        <w:gridCol w:w="3063"/>
+        <w:gridCol w:w="2727"/>
+        <w:gridCol w:w="2704"/>
+      </w:tblGrid>
+      <w:tr>
+        <w:tc>
+          <w:tcPr>
+            <w:tcW w:w="1802" w:type="pct"/>
+            <w:vAlign w:val="center"/>
+          </w:tcPr>
+          <w:p>
+            <w:pPr>
+              <w:jc w:val="both"/>
+              <w:rPr>
+                <w:rFonts w:ascii="Times New Roman" w:hAnsi="Times New Roman" w:cs="Times New Roman"/>
+                <w:sz w:val="24"/>
+                <w:szCs w:val="24"/>
+                <w:lang w:val="en-US"/>
+              </w:rPr>
+            </w:pPr>
+            <w:r>
+              <w:rPr>
+                <w:rFonts w:ascii="Times New Roman" w:hAnsi="Times New Roman" w:cs="Times New Roman"/>
+                <w:sz w:val="24"/>
+                <w:szCs w:val="24"/>
+                <w:lang w:val="en-US"/>
+              </w:rPr>
+              <w:t xml:space="preserve">{{ </w:t>
+            </w:r>
+            <w:proofErr w:type="spellStart"/>
+            <w:r>
+              <w:rPr>
+                <w:rFonts w:ascii="Times New Roman" w:hAnsi="Times New Roman" w:cs="Times New Roman"/>
+                <w:sz w:val="24"/>
+                <w:szCs w:val="24"/>
+                <w:lang w:val="en-US"/>
+              </w:rPr>
+              <w:t>value.descripcion_numerador</w:t>
+            </w:r>
+            <w:proofErr w:type="spellEnd"/>
+            <w:r>
+              <w:rPr>
+                <w:rFonts w:ascii="Times New Roman" w:hAnsi="Times New Roman" w:cs="Times New Roman"/>
+                <w:sz w:val="24"/>
+                <w:szCs w:val="24"/>
+                <w:lang w:val="en-US"/>
+              </w:rPr>
+              <w:t xml:space="preserve"> }}</w:t>
+            </w:r>
+          </w:p>
+        </w:tc>
+        <w:tc>
+          <w:tcPr>
+            <w:tcW w:w="1605" w:type="pct"/>
+            <w:shd w:val="clear" w:color="auto" w:fill="00B050"/>
+            <w:vAlign w:val="center"/>
+          </w:tcPr>
+          <w:p>
+            <w:pPr>
+              <w:jc w:val="center"/>
+              <w:rPr>
+                <w:rFonts w:ascii="Times New Roman" w:hAnsi="Times New Roman" w:cs="Times New Roman"/>
+                <w:sz w:val="24"/>
+                <w:szCs w:val="24"/>
+              </w:rPr>
+            </w:pPr>
+            <w:r>
+              <w:rPr>
+                <w:rFonts w:ascii="Times New Roman" w:hAnsi="Times New Roman" w:cs="Times New Roman"/>
+                <w:sz w:val="24"/>
+                <w:szCs w:val="24"/>
+              </w:rPr>
+              <w:t>Si</w:t>
+            </w:r>
+          </w:p>
+        </w:tc>
+        <w:tc>
+          <w:tcPr>
+            <w:tcW w:w="1592" w:type="pct"/>
+            <w:shd w:val="clear" w:color="auto" w:fill="00B050"/>
+          </w:tcPr>
+          <w:p>
+            <w:pPr>
+              <w:jc w:val="both"/>
+              <w:rPr>
+                <w:rFonts w:ascii="Times New Roman" w:hAnsi="Times New Roman" w:cs="Times New Roman"/>
+                <w:sz w:val="24"/>
+                <w:szCs w:val="24"/>
+                <w:lang w:val="en-US"/>
+              </w:rPr>
+            </w:pPr>
+          </w:p>
+        </w:tc>
+      </w:tr>
+    </w:tbl>
+    <w:p>
+      <w:pPr>
+        <w:rPr>
+          <w:rFonts w:ascii="Times New Roman" w:hAnsi="Times New Roman" w:cs="Times New Roman"/>
+          <w:sz w:val="24"/>
+          <w:szCs w:val="24"/>
+        </w:rPr>
+      </w:pPr>
+      <w:r>
+        <w:rPr>
+          <w:rFonts w:ascii="Times New Roman" w:hAnsi="Times New Roman" w:cs="Times New Roman"/>
+          <w:sz w:val="24"/>
+          <w:szCs w:val="24"/>
+        </w:rPr>
+        <w:t xml:space="preserve">{% </w:t>
+      </w:r>
+      <w:proofErr w:type="spellStart"/>
+      <w:r>
+        <w:rPr>
+          <w:rFonts w:ascii="Times New Roman" w:hAnsi="Times New Roman" w:cs="Times New Roman"/>
+          <w:sz w:val="24"/>
+          <w:szCs w:val="24"/>
+        </w:rPr>
+        <w:t>else</w:t>
+      </w:r>
+      <w:proofErr w:type="spellEnd"/>
+      <w:r>
+        <w:rPr>
+          <w:rFonts w:ascii="Times New Roman" w:hAnsi="Times New Roman" w:cs="Times New Roman"/>
+          <w:sz w:val="24"/>
+          <w:szCs w:val="24"/>
+        </w:rPr>
+        <w:t xml:space="preserve"> %}</w:t>
+      </w:r>
+    </w:p>
+    <w:tbl>
+      <w:tblPr>
+        <w:tblStyle w:val="TableGrid"/>
+        <w:tblW w:w="5000" w:type="pct"/>
+        <w:tblLook w:val="04A0" w:firstRow="1" w:lastRow="0" w:firstColumn="1" w:lastColumn="0" w:noHBand="0" w:noVBand="1"/>
+      </w:tblPr>
+      <w:tblGrid>
+        <w:gridCol w:w="3063"/>
+        <w:gridCol w:w="2721"/>
+        <w:gridCol w:w="2710"/>
+      </w:tblGrid>
+      <w:tr>
+        <w:tc>
+          <w:tcPr>
+            <w:tcW w:w="1802" w:type="pct"/>
+            <w:vAlign w:val="center"/>
+          </w:tcPr>
+          <w:p>
+            <w:pPr>
+              <w:jc w:val="both"/>
+              <w:rPr>
+                <w:rFonts w:ascii="Times New Roman" w:hAnsi="Times New Roman" w:cs="Times New Roman"/>
+                <w:sz w:val="24"/>
+                <w:szCs w:val="24"/>
+                <w:lang w:val="en-US"/>
+              </w:rPr>
+            </w:pPr>
+            <w:r>
+              <w:rPr>
+                <w:rFonts w:ascii="Times New Roman" w:hAnsi="Times New Roman" w:cs="Times New Roman"/>
+                <w:sz w:val="24"/>
+                <w:szCs w:val="24"/>
+                <w:lang w:val="en-US"/>
+              </w:rPr>
+              <w:t xml:space="preserve">{{ </w:t>
+            </w:r>
+            <w:proofErr w:type="spellStart"/>
+            <w:r>
+              <w:rPr>
+                <w:rFonts w:ascii="Times New Roman" w:hAnsi="Times New Roman" w:cs="Times New Roman"/>
+                <w:sz w:val="24"/>
+                <w:szCs w:val="24"/>
+                <w:lang w:val="en-US"/>
+              </w:rPr>
+              <w:t>value.descripcion_numerador</w:t>
+            </w:r>
+            <w:proofErr w:type="spellEnd"/>
+            <w:r>
+              <w:rPr>
+                <w:rFonts w:ascii="Times New Roman" w:hAnsi="Times New Roman" w:cs="Times New Roman"/>
+                <w:sz w:val="24"/>
+                <w:szCs w:val="24"/>
+                <w:lang w:val="en-US"/>
+              </w:rPr>
+              <w:t xml:space="preserve"> }}</w:t>
+            </w:r>
+          </w:p>
+        </w:tc>
+        <w:tc>
+          <w:tcPr>
+            <w:tcW w:w="1602" w:type="pct"/>
+            <w:shd w:val="clear" w:color="auto" w:fill="C00000"/>
+            <w:vAlign w:val="center"/>
+          </w:tcPr>
+          <w:p>
+            <w:pPr>
+              <w:rPr>
+                <w:rFonts w:ascii="Times New Roman" w:hAnsi="Times New Roman" w:cs="Times New Roman"/>
+                <w:sz w:val="24"/>
+                <w:szCs w:val="24"/>
+              </w:rPr>
+            </w:pPr>
+          </w:p>
+          <w:p>
+            <w:pPr>
+              <w:jc w:val="center"/>
+              <w:rPr>
+                <w:rFonts w:ascii="Times New Roman" w:hAnsi="Times New Roman" w:cs="Times New Roman"/>
+                <w:color w:val="000000" w:themeColor="text1"/>
+                <w:sz w:val="24"/>
+                <w:szCs w:val="24"/>
+              </w:rPr>
+            </w:pPr>
+            <w:r>
+              <w:rPr>
+                <w:rFonts w:ascii="Times New Roman" w:hAnsi="Times New Roman" w:cs="Times New Roman"/>
+                <w:color w:val="000000" w:themeColor="text1"/>
+                <w:sz w:val="24"/>
+                <w:szCs w:val="24"/>
+              </w:rPr>
+              <w:t>No</w:t>
+            </w:r>
+          </w:p>
+          <w:p>
+            <w:pPr>
+              <w:rPr>
+                <w:rFonts w:ascii="Times New Roman" w:hAnsi="Times New Roman" w:cs="Times New Roman"/>
+                <w:sz w:val="24"/>
+                <w:szCs w:val="24"/>
+                <w:lang w:val="en-US"/>
+              </w:rPr>
+            </w:pPr>
+          </w:p>
+        </w:tc>
+        <w:tc>
+          <w:tcPr>
+            <w:tcW w:w="1595" w:type="pct"/>
+            <w:shd w:val="clear" w:color="auto" w:fill="C00000"/>
+          </w:tcPr>
+          <w:p>
+            <w:pPr>
+              <w:jc w:val="both"/>
+              <w:rPr>
+                <w:rFonts w:ascii="Times New Roman" w:hAnsi="Times New Roman" w:cs="Times New Roman"/>
+                <w:sz w:val="24"/>
+                <w:szCs w:val="24"/>
+                <w:lang w:val="en-US"/>
+              </w:rPr>
+            </w:pPr>
+          </w:p>
+        </w:tc>
+      </w:tr>
+    </w:tbl>
+    <w:p>
+      <w:pPr>
+        <w:jc w:val="both"/>
+        <w:rPr>
+          <w:rFonts w:ascii="Times New Roman" w:hAnsi="Times New Roman" w:cs="Times New Roman"/>
+          <w:sz w:val="24"/>
+          <w:szCs w:val="24"/>
+        </w:rPr>
+      </w:pPr>
+      <w:r>
+        <w:rPr>
+          <w:rFonts w:ascii="Times New Roman" w:hAnsi="Times New Roman" w:cs="Times New Roman"/>
+          <w:sz w:val="24"/>
+          <w:szCs w:val="24"/>
+        </w:rPr>
+        <w:t xml:space="preserve">{% </w:t>
+      </w:r>
+      <w:proofErr w:type="spellStart"/>
+      <w:r>
+        <w:rPr>
+          <w:rFonts w:ascii="Times New Roman" w:hAnsi="Times New Roman" w:cs="Times New Roman"/>
+          <w:sz w:val="24"/>
+          <w:szCs w:val="24"/>
+        </w:rPr>
+        <w:t>endif</w:t>
+      </w:r>
+      <w:proofErr w:type="spellEnd"/>
+      <w:r>
+        <w:rPr>
+          <w:rFonts w:ascii="Times New Roman" w:hAnsi="Times New Roman" w:cs="Times New Roman"/>
+          <w:sz w:val="24"/>
+          <w:szCs w:val="24"/>
+        </w:rPr>
+        <w:t xml:space="preserve"> %}</w:t>
+      </w:r>
+      <w:r>
+        <w:rPr>
+          <w:rFonts w:ascii="Times New Roman" w:hAnsi="Times New Roman" w:cs="Times New Roman"/>
+          <w:sz w:val="24"/>
+          <w:szCs w:val="24"/>
+        </w:rPr>
+        <w:t xml:space="preserve">{% </w:t>
+      </w:r>
+      <w:proofErr w:type="spellStart"/>
+      <w:r>
+        <w:rPr>
+          <w:rFonts w:ascii="Times New Roman" w:hAnsi="Times New Roman" w:cs="Times New Roman"/>
+          <w:sz w:val="24"/>
+          <w:szCs w:val="24"/>
+        </w:rPr>
+        <w:t>endif</w:t>
+      </w:r>
+      <w:proofErr w:type="spellEnd"/>
+      <w:r>
+        <w:rPr>
+          <w:rFonts w:ascii="Times New Roman" w:hAnsi="Times New Roman" w:cs="Times New Roman"/>
+          <w:sz w:val="24"/>
+          <w:szCs w:val="24"/>
+        </w:rPr>
+        <w:t xml:space="preserve"> %}</w:t>
+      </w:r>
+    </w:p>
+    <w:p>
+      <w:pPr>
+        <w:rPr>
+          <w:rFonts w:ascii="Times New Roman" w:hAnsi="Times New Roman" w:cs="Times New Roman"/>
+          <w:sz w:val="24"/>
+          <w:szCs w:val="24"/>
+        </w:rPr>
+      </w:pPr>
+      <w:r>
+        <w:rPr>
+          <w:rFonts w:ascii="Times New Roman" w:hAnsi="Times New Roman" w:cs="Times New Roman"/>
+          <w:sz w:val="24"/>
+          <w:szCs w:val="24"/>
+        </w:rPr>
+        <w:t xml:space="preserve">Análisis: {{ </w:t>
+      </w:r>
+      <w:proofErr w:type="spellStart"/>
+      <w:r>
+        <w:rPr>
+          <w:rFonts w:ascii="Times New Roman" w:hAnsi="Times New Roman" w:cs="Times New Roman"/>
+          <w:sz w:val="24"/>
+          <w:szCs w:val="24"/>
+        </w:rPr>
+        <w:t>value.commentario</w:t>
+      </w:r>
+      <w:proofErr w:type="spellEnd"/>
+      <w:r>
+        <w:rPr>
+          <w:rFonts w:ascii="Times New Roman" w:hAnsi="Times New Roman" w:cs="Times New Roman"/>
+          <w:sz w:val="24"/>
+          <w:szCs w:val="24"/>
+        </w:rPr>
+        <w:t xml:space="preserve"> }}</w:t>
+      </w:r>
+    </w:p>
+    <w:p>
+      <w:pPr>
+        <w:rPr>
+          <w:rFonts w:ascii="Times New Roman" w:hAnsi="Times New Roman" w:cs="Times New Roman"/>
+          <w:sz w:val="24"/>
+          <w:szCs w:val="24"/>
+          <w:lang w:val="en-US"/>
+        </w:rPr>
+      </w:pPr>
+      <w:r>
+        <w:rPr>
+          <w:rFonts w:ascii="Times New Roman" w:hAnsi="Times New Roman" w:cs="Times New Roman"/>
+          <w:sz w:val="24"/>
+          <w:szCs w:val="24"/>
+          <w:lang w:val="en-US"/>
+        </w:rPr>
+        <w:t xml:space="preserve">{% </w:t>
+      </w:r>
+      <w:proofErr w:type="spellStart"/>
+      <w:r>
+        <w:rPr>
+          <w:rFonts w:ascii="Times New Roman" w:hAnsi="Times New Roman" w:cs="Times New Roman"/>
+          <w:sz w:val="24"/>
+          <w:szCs w:val="24"/>
+          <w:lang w:val="en-US"/>
+        </w:rPr>
+        <w:t>endfor</w:t>
+      </w:r>
+      <w:proofErr w:type="spellEnd"/>
+      <w:r>
+        <w:rPr>
+          <w:rFonts w:ascii="Times New Roman" w:hAnsi="Times New Roman" w:cs="Times New Roman"/>
+          <w:sz w:val="24"/>
+          <w:szCs w:val="24"/>
+          <w:lang w:val="en-US"/>
+        </w:rPr>
+        <w:t xml:space="preserve"> %}</w:t>
       </w:r>
       <w:r>
         <w:rPr>
           <w:rFonts w:ascii="Times New Roman" w:hAnsi="Times New Roman" w:cs="Times New Roman"/>
           <w:b/>
           <w:bCs/>
-          <w:color w:val="auto"/>
           <w:sz w:val="24"/>
           <w:szCs w:val="24"/>
           <w:lang w:val="en-US"/>
         </w:rPr>
-        <w:t xml:space="preserve"> </w:t>
-      </w:r>
-      <w:proofErr w:type="gramStart"/>
+        <w:t xml:space="preserve">{% </w:t>
+      </w:r>
+      <w:proofErr w:type="spellStart"/>
       <w:r>
         <w:rPr>
           <w:rFonts w:ascii="Times New Roman" w:hAnsi="Times New Roman" w:cs="Times New Roman"/>
           <w:b/>
           <w:bCs/>
-          <w:color w:val="auto"/>
           <w:sz w:val="24"/>
           <w:szCs w:val="24"/>
           <w:lang w:val="en-US"/>
         </w:rPr>
-        <w:t>{{ values</w:t>
-      </w:r>
-      <w:proofErr w:type="gramEnd"/>
+        <w:t>endfor</w:t>
+      </w:r>
+      <w:proofErr w:type="spellEnd"/>
       <w:r>
         <w:rPr>
           <w:rFonts w:ascii="Times New Roman" w:hAnsi="Times New Roman" w:cs="Times New Roman"/>
           <w:b/>
           <w:bCs/>
-          <w:color w:val="auto"/>
           <w:sz w:val="24"/>
           <w:szCs w:val="24"/>
           <w:lang w:val="en-US"/>
-        </w:rPr>
-        <w:t>[“</w:t>
-      </w:r>
-      <w:r>
-        <w:rPr>
-          <w:rFonts w:ascii="Times New Roman" w:hAnsi="Times New Roman" w:cs="Times New Roman"/>
-          <w:b/>
-          <w:bCs/>
-          <w:color w:val="auto"/>
-          <w:sz w:val="24"/>
-          <w:szCs w:val="24"/>
-          <w:lang w:val="en-US"/>
-        </w:rPr>
-        <w:t>code</w:t>
-      </w:r>
-      <w:r>
-        <w:rPr>
-          <w:rFonts w:ascii="Times New Roman" w:hAnsi="Times New Roman" w:cs="Times New Roman"/>
-          <w:b/>
-          <w:bCs/>
-          <w:color w:val="auto"/>
-          <w:sz w:val="24"/>
-          <w:szCs w:val="24"/>
-          <w:lang w:val="en-US"/>
-        </w:rPr>
-        <w:t>”]</w:t>
-      </w:r>
-      <w:r>
-        <w:rPr>
-          <w:rFonts w:ascii="Times New Roman" w:hAnsi="Times New Roman" w:cs="Times New Roman"/>
-          <w:b/>
-          <w:bCs/>
-          <w:color w:val="auto"/>
-          <w:sz w:val="24"/>
-          <w:szCs w:val="24"/>
-          <w:lang w:val="en-US"/>
-        </w:rPr>
-        <w:t xml:space="preserve"> </w:t>
-      </w:r>
-      <w:r>
-        <w:rPr>
-          <w:rFonts w:ascii="Times New Roman" w:hAnsi="Times New Roman" w:cs="Times New Roman"/>
-          <w:b/>
-          <w:bCs/>
-          <w:color w:val="auto"/>
-          <w:sz w:val="24"/>
-          <w:szCs w:val="24"/>
-          <w:lang w:val="en-US"/>
-        </w:rPr>
-        <w:t>}</w:t>
-      </w:r>
-      <w:r>
-        <w:rPr>
-          <w:rFonts w:ascii="Times New Roman" w:hAnsi="Times New Roman" w:cs="Times New Roman"/>
-          <w:b/>
-          <w:bCs/>
-          <w:color w:val="auto"/>
-          <w:sz w:val="24"/>
-          <w:szCs w:val="24"/>
-          <w:lang w:val="en-US"/>
-        </w:rPr>
-        <w:t>}</w:t>
-      </w:r>
-      <w:r>
-        <w:rPr>
-          <w:rFonts w:ascii="Times New Roman" w:hAnsi="Times New Roman" w:cs="Times New Roman"/>
-          <w:b/>
-          <w:bCs/>
-          <w:color w:val="auto"/>
-          <w:sz w:val="24"/>
-          <w:szCs w:val="24"/>
-          <w:lang w:val="en-US"/>
-        </w:rPr>
-        <w:t xml:space="preserve">: </w:t>
-      </w:r>
-      <w:r>
-        <w:rPr>
-          <w:rFonts w:ascii="Times New Roman" w:hAnsi="Times New Roman" w:cs="Times New Roman"/>
-          <w:b/>
-          <w:bCs/>
-          <w:color w:val="auto"/>
-          <w:sz w:val="24"/>
-          <w:szCs w:val="24"/>
-          <w:lang w:val="en-US"/>
-        </w:rPr>
-        <w:t>{{</w:t>
-      </w:r>
-      <w:r>
-        <w:rPr>
-          <w:rFonts w:ascii="Times New Roman" w:hAnsi="Times New Roman" w:cs="Times New Roman"/>
-          <w:b/>
-          <w:bCs/>
-          <w:color w:val="auto"/>
-          <w:sz w:val="24"/>
-          <w:szCs w:val="24"/>
-          <w:lang w:val="en-US"/>
-        </w:rPr>
-        <w:t xml:space="preserve"> </w:t>
-      </w:r>
-      <w:r>
-        <w:rPr>
-          <w:rFonts w:ascii="Times New Roman" w:hAnsi="Times New Roman" w:cs="Times New Roman"/>
-          <w:b/>
-          <w:bCs/>
-          <w:color w:val="auto"/>
-          <w:sz w:val="24"/>
-          <w:szCs w:val="24"/>
-          <w:lang w:val="en-US"/>
-        </w:rPr>
-        <w:t>principle</w:t>
-      </w:r>
-      <w:r>
-        <w:rPr>
-          <w:rFonts w:ascii="Times New Roman" w:hAnsi="Times New Roman" w:cs="Times New Roman"/>
-          <w:b/>
-          <w:bCs/>
-          <w:color w:val="auto"/>
-          <w:sz w:val="24"/>
-          <w:szCs w:val="24"/>
-          <w:lang w:val="en-US"/>
-        </w:rPr>
-        <w:t xml:space="preserve"> </w:t>
-      </w:r>
-      <w:r>
-        <w:rPr>
-          <w:rFonts w:ascii="Times New Roman" w:hAnsi="Times New Roman" w:cs="Times New Roman"/>
-          <w:b/>
-          <w:bCs/>
-          <w:color w:val="auto"/>
-          <w:sz w:val="24"/>
-          <w:szCs w:val="24"/>
-          <w:lang w:val="en-US"/>
-        </w:rPr>
-        <w:t>}}</w:t>
-      </w:r>
-      <w:r>
-        <w:rPr>
-          <w:rFonts w:ascii="Times New Roman" w:hAnsi="Times New Roman" w:cs="Times New Roman"/>
-          <w:b/>
-          <w:bCs/>
-          <w:color w:val="auto"/>
-          <w:sz w:val="24"/>
-          <w:szCs w:val="24"/>
-          <w:lang w:val="en-US"/>
-        </w:rPr>
-        <w:t xml:space="preserve"> </w:t>
-      </w:r>
-    </w:p>
-    <w:p>
-      <w:pPr>
-        <w:rPr>
-          <w:rFonts w:ascii="Times New Roman" w:hAnsi="Times New Roman" w:cs="Times New Roman"/>
-          <w:sz w:val="24"/>
-          <w:szCs w:val="24"/>
-          <w:lang w:val="en-US"/>
-        </w:rPr>
-      </w:pPr>
-      <w:r>
-        <w:rPr>
-          <w:rFonts w:ascii="Times New Roman" w:hAnsi="Times New Roman" w:cs="Times New Roman"/>
-          <w:sz w:val="24"/>
-          <w:szCs w:val="24"/>
-          <w:lang w:val="en-US"/>
-        </w:rPr>
-        <w:t>{</w:t>
-      </w:r>
-      <w:proofErr w:type="gramStart"/>
-      <w:r>
-        <w:rPr>
-          <w:rFonts w:ascii="Times New Roman" w:hAnsi="Times New Roman" w:cs="Times New Roman"/>
-          <w:sz w:val="24"/>
-          <w:szCs w:val="24"/>
-          <w:lang w:val="en-US"/>
-        </w:rPr>
-        <w:t xml:space="preserve">% </w:t>
-      </w:r>
-      <w:r>
-        <w:rPr>
-          <w:rFonts w:ascii="Times New Roman" w:hAnsi="Times New Roman" w:cs="Times New Roman"/>
-          <w:sz w:val="24"/>
-          <w:szCs w:val="24"/>
-          <w:lang w:val="en-US"/>
-        </w:rPr>
-        <w:t xml:space="preserve"> </w:t>
-      </w:r>
-      <w:r>
-        <w:rPr>
-          <w:rFonts w:ascii="Times New Roman" w:hAnsi="Times New Roman" w:cs="Times New Roman"/>
-          <w:sz w:val="24"/>
-          <w:szCs w:val="24"/>
-          <w:lang w:val="en-US"/>
-        </w:rPr>
-        <w:t>for</w:t>
-      </w:r>
-      <w:proofErr w:type="gramEnd"/>
-      <w:r>
-        <w:rPr>
-          <w:rFonts w:ascii="Times New Roman" w:hAnsi="Times New Roman" w:cs="Times New Roman"/>
-          <w:sz w:val="24"/>
-          <w:szCs w:val="24"/>
-          <w:lang w:val="en-US"/>
-        </w:rPr>
-        <w:t xml:space="preserve"> value in values</w:t>
-      </w:r>
-      <w:r>
-        <w:rPr>
-          <w:rFonts w:ascii="Times New Roman" w:hAnsi="Times New Roman" w:cs="Times New Roman"/>
-          <w:sz w:val="24"/>
-          <w:szCs w:val="24"/>
-          <w:lang w:val="en-US"/>
-        </w:rPr>
-        <w:t>[“</w:t>
-      </w:r>
-      <w:r>
-        <w:rPr>
-          <w:rFonts w:ascii="Times New Roman" w:hAnsi="Times New Roman" w:cs="Times New Roman"/>
-          <w:sz w:val="24"/>
-          <w:szCs w:val="24"/>
-          <w:lang w:val="en-US"/>
-        </w:rPr>
-        <w:t>objects</w:t>
-      </w:r>
-      <w:r>
-        <w:rPr>
-          <w:rFonts w:ascii="Times New Roman" w:hAnsi="Times New Roman" w:cs="Times New Roman"/>
-          <w:sz w:val="24"/>
-          <w:szCs w:val="24"/>
-          <w:lang w:val="en-US"/>
-        </w:rPr>
-        <w:t xml:space="preserve">”] </w:t>
-      </w:r>
-      <w:r>
-        <w:rPr>
-          <w:rFonts w:ascii="Times New Roman" w:hAnsi="Times New Roman" w:cs="Times New Roman"/>
-          <w:sz w:val="24"/>
-          <w:szCs w:val="24"/>
-          <w:lang w:val="en-US"/>
-        </w:rPr>
-        <w:t>%}</w:t>
-      </w:r>
-    </w:p>
-    <w:p>
-      <w:pPr>
-        <w:jc w:val="center"/>
-        <w:rPr>
-          <w:rFonts w:ascii="Times New Roman" w:hAnsi="Times New Roman" w:cs="Times New Roman"/>
-          <w:i/>
-          <w:iCs/>
-          <w:sz w:val="24"/>
-          <w:szCs w:val="24"/>
-        </w:rPr>
-      </w:pPr>
-      <w:proofErr w:type="gramStart"/>
-      <w:r>
-        <w:rPr>
-          <w:rFonts w:ascii="Times New Roman" w:hAnsi="Times New Roman" w:cs="Times New Roman"/>
-          <w:i/>
-          <w:iCs/>
-          <w:sz w:val="24"/>
-          <w:szCs w:val="24"/>
-        </w:rPr>
-        <w:t>{{</w:t>
-      </w:r>
-      <w:r>
-        <w:rPr>
-          <w:rFonts w:ascii="Times New Roman" w:hAnsi="Times New Roman" w:cs="Times New Roman"/>
-          <w:i/>
-          <w:iCs/>
-          <w:sz w:val="24"/>
-          <w:szCs w:val="24"/>
-        </w:rPr>
-        <w:t xml:space="preserve"> </w:t>
-      </w:r>
-      <w:proofErr w:type="spellStart"/>
-      <w:r>
-        <w:rPr>
-          <w:rFonts w:ascii="Times New Roman" w:hAnsi="Times New Roman" w:cs="Times New Roman"/>
-          <w:i/>
-          <w:iCs/>
-          <w:sz w:val="24"/>
-          <w:szCs w:val="24"/>
-        </w:rPr>
-        <w:t>value</w:t>
-      </w:r>
-      <w:proofErr w:type="spellEnd"/>
-      <w:proofErr w:type="gramEnd"/>
-      <w:r>
-        <w:rPr>
-          <w:rFonts w:ascii="Times New Roman" w:hAnsi="Times New Roman" w:cs="Times New Roman"/>
-          <w:i/>
-          <w:iCs/>
-          <w:sz w:val="24"/>
-          <w:szCs w:val="24"/>
-        </w:rPr>
-        <w:t>[“</w:t>
-      </w:r>
-      <w:proofErr w:type="spellStart"/>
-      <w:r>
-        <w:rPr>
-          <w:rFonts w:ascii="Times New Roman" w:hAnsi="Times New Roman" w:cs="Times New Roman"/>
-          <w:i/>
-          <w:iCs/>
-          <w:sz w:val="24"/>
-          <w:szCs w:val="24"/>
-        </w:rPr>
-        <w:t>codigoindicador</w:t>
-      </w:r>
-      <w:proofErr w:type="spellEnd"/>
-      <w:r>
-        <w:rPr>
-          <w:rFonts w:ascii="Times New Roman" w:hAnsi="Times New Roman" w:cs="Times New Roman"/>
-          <w:i/>
-          <w:iCs/>
-          <w:sz w:val="24"/>
-          <w:szCs w:val="24"/>
-        </w:rPr>
-        <w:t>”]</w:t>
-      </w:r>
-      <w:r>
-        <w:rPr>
-          <w:rFonts w:ascii="Times New Roman" w:hAnsi="Times New Roman" w:cs="Times New Roman"/>
-          <w:i/>
-          <w:iCs/>
-          <w:sz w:val="24"/>
-          <w:szCs w:val="24"/>
-        </w:rPr>
-        <w:t xml:space="preserve"> </w:t>
-      </w:r>
-      <w:r>
-        <w:rPr>
-          <w:rFonts w:ascii="Times New Roman" w:hAnsi="Times New Roman" w:cs="Times New Roman"/>
-          <w:i/>
-          <w:iCs/>
-          <w:sz w:val="24"/>
-          <w:szCs w:val="24"/>
-        </w:rPr>
-        <w:t xml:space="preserve">}} {{ </w:t>
-      </w:r>
-      <w:proofErr w:type="spellStart"/>
-      <w:r>
-        <w:rPr>
-          <w:rFonts w:ascii="Times New Roman" w:hAnsi="Times New Roman" w:cs="Times New Roman"/>
-          <w:i/>
-          <w:iCs/>
-          <w:sz w:val="24"/>
-          <w:szCs w:val="24"/>
-        </w:rPr>
-        <w:t>value</w:t>
-      </w:r>
-      <w:proofErr w:type="spellEnd"/>
-      <w:r>
-        <w:rPr>
-          <w:rFonts w:ascii="Times New Roman" w:hAnsi="Times New Roman" w:cs="Times New Roman"/>
-          <w:i/>
-          <w:iCs/>
-          <w:sz w:val="24"/>
-          <w:szCs w:val="24"/>
-        </w:rPr>
-        <w:t>[“</w:t>
-      </w:r>
-      <w:proofErr w:type="spellStart"/>
-      <w:r>
-        <w:rPr>
-          <w:rFonts w:ascii="Times New Roman" w:hAnsi="Times New Roman" w:cs="Times New Roman"/>
-          <w:i/>
-          <w:iCs/>
-          <w:sz w:val="24"/>
-          <w:szCs w:val="24"/>
-        </w:rPr>
-        <w:t>descripcionindicador</w:t>
-      </w:r>
-      <w:proofErr w:type="spellEnd"/>
-      <w:r>
-        <w:rPr>
-          <w:rFonts w:ascii="Times New Roman" w:hAnsi="Times New Roman" w:cs="Times New Roman"/>
-          <w:i/>
-          <w:iCs/>
-          <w:sz w:val="24"/>
-          <w:szCs w:val="24"/>
-        </w:rPr>
-        <w:t xml:space="preserve">”] </w:t>
-      </w:r>
-      <w:r>
-        <w:rPr>
-          <w:rFonts w:ascii="Times New Roman" w:hAnsi="Times New Roman" w:cs="Times New Roman"/>
-          <w:i/>
-          <w:iCs/>
-          <w:sz w:val="24"/>
-          <w:szCs w:val="24"/>
-        </w:rPr>
-        <w:t>}}</w:t>
-      </w:r>
-    </w:p>
-    <w:p>
-      <w:pPr>
-        <w:jc w:val="both"/>
-        <w:rPr>
-          <w:rFonts w:ascii="Times New Roman" w:hAnsi="Times New Roman" w:cs="Times New Roman"/>
-          <w:sz w:val="24"/>
-          <w:szCs w:val="24"/>
-        </w:rPr>
-      </w:pPr>
-      <w:proofErr w:type="gramStart"/>
-      <w:r>
-        <w:rPr>
-          <w:rFonts w:ascii="Times New Roman" w:hAnsi="Times New Roman" w:cs="Times New Roman"/>
-          <w:sz w:val="24"/>
-          <w:szCs w:val="24"/>
-        </w:rPr>
-        <w:t xml:space="preserve">{{ </w:t>
-      </w:r>
-      <w:proofErr w:type="spellStart"/>
-      <w:r>
-        <w:rPr>
-          <w:rFonts w:ascii="Times New Roman" w:hAnsi="Times New Roman" w:cs="Times New Roman"/>
-          <w:sz w:val="24"/>
-          <w:szCs w:val="24"/>
-        </w:rPr>
-        <w:t>value</w:t>
-      </w:r>
-      <w:proofErr w:type="spellEnd"/>
-      <w:proofErr w:type="gramEnd"/>
-      <w:r>
-        <w:rPr>
-          <w:rFonts w:ascii="Times New Roman" w:hAnsi="Times New Roman" w:cs="Times New Roman"/>
-          <w:sz w:val="24"/>
-          <w:szCs w:val="24"/>
-        </w:rPr>
-        <w:t>[“</w:t>
-      </w:r>
-      <w:proofErr w:type="spellStart"/>
-      <w:r>
-        <w:rPr>
-          <w:rFonts w:ascii="Times New Roman" w:hAnsi="Times New Roman" w:cs="Times New Roman"/>
-          <w:sz w:val="24"/>
-          <w:szCs w:val="24"/>
-        </w:rPr>
-        <w:t>graficocontenido</w:t>
-      </w:r>
-      <w:proofErr w:type="spellEnd"/>
-      <w:r>
-        <w:rPr>
-          <w:rFonts w:ascii="Times New Roman" w:hAnsi="Times New Roman" w:cs="Times New Roman"/>
-          <w:sz w:val="24"/>
-          <w:szCs w:val="24"/>
-        </w:rPr>
-        <w:t>”] }}</w:t>
-      </w:r>
-    </w:p>
-    <w:p>
-      <w:pPr>
-        <w:spacing w:line="360" w:lineRule="auto"/>
-        <w:jc w:val="both"/>
-        <w:rPr>
-          <w:rFonts w:ascii="Times New Roman" w:hAnsi="Times New Roman" w:cs="Times New Roman"/>
-          <w:sz w:val="24"/>
-          <w:szCs w:val="24"/>
-        </w:rPr>
-      </w:pPr>
-      <w:r>
-        <w:rPr>
-          <w:rFonts w:ascii="Times New Roman" w:hAnsi="Times New Roman" w:cs="Times New Roman"/>
-          <w:sz w:val="24"/>
-          <w:szCs w:val="24"/>
-        </w:rPr>
-        <w:t xml:space="preserve">Análisis: </w:t>
-      </w:r>
-    </w:p>
-    <w:p>
-      <w:pPr>
-        <w:spacing w:line="360" w:lineRule="auto"/>
-        <w:jc w:val="both"/>
-        <w:rPr>
-          <w:rFonts w:ascii="Times New Roman" w:hAnsi="Times New Roman" w:cs="Times New Roman"/>
-          <w:sz w:val="24"/>
-          <w:szCs w:val="24"/>
-        </w:rPr>
-      </w:pPr>
-      <w:proofErr w:type="gramStart"/>
-      <w:r>
-        <w:rPr>
-          <w:rFonts w:ascii="Times New Roman" w:hAnsi="Times New Roman" w:cs="Times New Roman"/>
-          <w:sz w:val="24"/>
-          <w:szCs w:val="24"/>
-        </w:rPr>
-        <w:t xml:space="preserve">{{ </w:t>
-      </w:r>
-      <w:proofErr w:type="spellStart"/>
-      <w:r>
-        <w:rPr>
-          <w:rFonts w:ascii="Times New Roman" w:hAnsi="Times New Roman" w:cs="Times New Roman"/>
-          <w:sz w:val="24"/>
-          <w:szCs w:val="24"/>
-        </w:rPr>
-        <w:t>value</w:t>
-      </w:r>
-      <w:proofErr w:type="spellEnd"/>
-      <w:proofErr w:type="gramEnd"/>
-      <w:r>
-        <w:rPr>
-          <w:rFonts w:ascii="Times New Roman" w:hAnsi="Times New Roman" w:cs="Times New Roman"/>
-          <w:sz w:val="24"/>
-          <w:szCs w:val="24"/>
-        </w:rPr>
-        <w:t>[“</w:t>
-      </w:r>
-      <w:proofErr w:type="spellStart"/>
-      <w:r>
-        <w:rPr>
-          <w:rFonts w:ascii="Times New Roman" w:hAnsi="Times New Roman" w:cs="Times New Roman"/>
-          <w:sz w:val="24"/>
-          <w:szCs w:val="24"/>
-        </w:rPr>
-        <w:t>commentario</w:t>
-      </w:r>
-      <w:proofErr w:type="spellEnd"/>
-      <w:r>
-        <w:rPr>
-          <w:rFonts w:ascii="Times New Roman" w:hAnsi="Times New Roman" w:cs="Times New Roman"/>
-          <w:sz w:val="24"/>
-          <w:szCs w:val="24"/>
-        </w:rPr>
-        <w:t>”] }}</w:t>
-      </w:r>
-    </w:p>
-    <w:p>
-      <w:pPr>
-        <w:rPr>
-          <w:rFonts w:ascii="Times New Roman" w:hAnsi="Times New Roman" w:cs="Times New Roman"/>
-          <w:sz w:val="24"/>
-          <w:szCs w:val="24"/>
-        </w:rPr>
-      </w:pPr>
-      <w:r>
-        <w:rPr>
-          <w:rFonts w:ascii="Times New Roman" w:hAnsi="Times New Roman" w:cs="Times New Roman"/>
-          <w:sz w:val="24"/>
-          <w:szCs w:val="24"/>
-        </w:rPr>
-        <w:t xml:space="preserve">{% </w:t>
-      </w:r>
-      <w:proofErr w:type="spellStart"/>
-      <w:r>
-        <w:rPr>
-          <w:rFonts w:ascii="Times New Roman" w:hAnsi="Times New Roman" w:cs="Times New Roman"/>
-          <w:sz w:val="24"/>
-          <w:szCs w:val="24"/>
-        </w:rPr>
-        <w:t>endfor</w:t>
-      </w:r>
-      <w:proofErr w:type="spellEnd"/>
-      <w:r>
-        <w:rPr>
-          <w:rFonts w:ascii="Times New Roman" w:hAnsi="Times New Roman" w:cs="Times New Roman"/>
-          <w:sz w:val="24"/>
-          <w:szCs w:val="24"/>
-        </w:rPr>
-        <w:t xml:space="preserve"> %}</w:t>
-      </w:r>
-    </w:p>
-    <w:p>
-      <w:pPr>
-        <w:rPr>
-          <w:rFonts w:ascii="Times New Roman" w:hAnsi="Times New Roman" w:cs="Times New Roman"/>
-        </w:rPr>
-      </w:pPr>
-      <w:r>
-        <w:rPr>
-          <w:rFonts w:ascii="Times New Roman" w:hAnsi="Times New Roman" w:cs="Times New Roman"/>
-          <w:b/>
-          <w:bCs/>
-          <w:sz w:val="24"/>
-          <w:szCs w:val="24"/>
-        </w:rPr>
-        <w:t xml:space="preserve">{% </w:t>
-      </w:r>
-      <w:proofErr w:type="spellStart"/>
-      <w:r>
-        <w:rPr>
-          <w:rFonts w:ascii="Times New Roman" w:hAnsi="Times New Roman" w:cs="Times New Roman"/>
-          <w:b/>
-          <w:bCs/>
-          <w:sz w:val="24"/>
-          <w:szCs w:val="24"/>
-        </w:rPr>
-        <w:t>endfor</w:t>
-      </w:r>
-      <w:proofErr w:type="spellEnd"/>
-      <w:r>
-        <w:rPr>
-          <w:rFonts w:ascii="Times New Roman" w:hAnsi="Times New Roman" w:cs="Times New Roman"/>
-          <w:b/>
-          <w:bCs/>
-          <w:sz w:val="24"/>
-          <w:szCs w:val="24"/>
         </w:rPr>
         <w:t xml:space="preserve"> %}</w:t>
       </w:r>
@@ -4382,7 +3862,7 @@
           <w:szCs w:val="24"/>
         </w:rPr>
       </w:pPr>
-      <w:bookmarkStart w:id="7" w:name="_Toc157440405"/>
+      <w:bookmarkStart w:id="7" w:name="_Toc158117931"/>
       <w:r>
         <w:rPr>
           <w:rFonts w:ascii="Times New Roman" w:hAnsi="Times New Roman" w:cs="Times New Roman"/>
@@ -4866,6 +4346,7 @@
                 <w:sz w:val="20"/>
                 <w:szCs w:val="20"/>
               </w:rPr>
+              <w:lastRenderedPageBreak/>
               <w:t>PRINCIPIO 2.</w:t>
             </w:r>
           </w:p>
@@ -5694,7 +5175,6 @@
                 <w:sz w:val="20"/>
                 <w:szCs w:val="20"/>
               </w:rPr>
-              <w:lastRenderedPageBreak/>
               <w:t>PRINCIPIO 6.</w:t>
             </w:r>
           </w:p>
@@ -6359,7 +5839,7 @@
         </w:rPr>
       </w:pPr>
       <w:bookmarkStart w:id="8" w:name="_Toc70429583"/>
-      <w:bookmarkStart w:id="9" w:name="_Toc157440406"/>
+      <w:bookmarkStart w:id="9" w:name="_Toc158117932"/>
       <w:r>
         <w:rPr>
           <w:rFonts w:ascii="Times New Roman" w:hAnsi="Times New Roman" w:cs="Times New Roman"/>
@@ -6454,7 +5934,7 @@
         </w:rPr>
       </w:pPr>
       <w:bookmarkStart w:id="10" w:name="_Toc70429584"/>
-      <w:bookmarkStart w:id="11" w:name="_Toc157440407"/>
+      <w:bookmarkStart w:id="11" w:name="_Toc158117933"/>
       <w:r>
         <w:rPr>
           <w:rFonts w:ascii="Times New Roman" w:hAnsi="Times New Roman" w:cs="Times New Roman"/>
@@ -6513,7 +5993,7 @@
           <w:szCs w:val="24"/>
         </w:rPr>
       </w:pPr>
-      <w:bookmarkStart w:id="12" w:name="_Toc157440408"/>
+      <w:bookmarkStart w:id="12" w:name="_Toc158117934"/>
       <w:r>
         <w:rPr>
           <w:rFonts w:ascii="Times New Roman" w:hAnsi="Times New Roman" w:cs="Times New Roman"/>
@@ -6529,17 +6009,21 @@
     </w:p>
     <w:p>
       <w:pPr>
+        <w:ind w:left="360"/>
         <w:jc w:val="both"/>
         <w:rPr>
           <w:rFonts w:ascii="Times New Roman" w:hAnsi="Times New Roman" w:cs="Times New Roman"/>
-          <w:sz w:val="24"/>
-          <w:szCs w:val="24"/>
-        </w:rPr>
-      </w:pPr>
-      <w:proofErr w:type="gramStart"/>
-      <w:r>
-        <w:rPr>
-          <w:rFonts w:ascii="Times New Roman" w:hAnsi="Times New Roman" w:cs="Times New Roman"/>
+          <w:b/>
+          <w:bCs/>
+          <w:sz w:val="24"/>
+          <w:szCs w:val="24"/>
+        </w:rPr>
+      </w:pPr>
+      <w:r>
+        <w:rPr>
+          <w:rFonts w:ascii="Times New Roman" w:hAnsi="Times New Roman" w:cs="Times New Roman"/>
+          <w:b/>
+          <w:bCs/>
           <w:sz w:val="24"/>
           <w:szCs w:val="24"/>
         </w:rPr>
@@ -6549,40 +6033,26 @@
       <w:r>
         <w:rPr>
           <w:rFonts w:ascii="Times New Roman" w:hAnsi="Times New Roman" w:cs="Times New Roman"/>
+          <w:b/>
+          <w:bCs/>
           <w:sz w:val="24"/>
           <w:szCs w:val="24"/>
         </w:rPr>
         <w:t>Author</w:t>
       </w:r>
       <w:proofErr w:type="spellEnd"/>
-      <w:proofErr w:type="gramEnd"/>
-      <w:r>
-        <w:rPr>
-          <w:rFonts w:ascii="Times New Roman" w:hAnsi="Times New Roman" w:cs="Times New Roman"/>
-          <w:sz w:val="24"/>
-          <w:szCs w:val="24"/>
-        </w:rPr>
-        <w:t xml:space="preserve"> </w:t>
-      </w:r>
-      <w:r>
-        <w:rPr>
-          <w:rFonts w:ascii="Times New Roman" w:hAnsi="Times New Roman" w:cs="Times New Roman"/>
-          <w:sz w:val="24"/>
-          <w:szCs w:val="24"/>
-        </w:rPr>
-        <w:t>}}</w:t>
+      <w:r>
+        <w:rPr>
+          <w:rFonts w:ascii="Times New Roman" w:hAnsi="Times New Roman" w:cs="Times New Roman"/>
+          <w:b/>
+          <w:bCs/>
+          <w:sz w:val="24"/>
+          <w:szCs w:val="24"/>
+        </w:rPr>
+        <w:t xml:space="preserve"> }}</w:t>
       </w:r>
     </w:p>
-    <w:p>
-      <w:pPr>
-        <w:jc w:val="both"/>
-        <w:rPr>
-          <w:rFonts w:ascii="Times New Roman" w:hAnsi="Times New Roman" w:cs="Times New Roman"/>
-          <w:sz w:val="24"/>
-          <w:szCs w:val="24"/>
-        </w:rPr>
-      </w:pPr>
-    </w:p>
+    <w:p/>
     <w:p>
       <w:pPr>
         <w:jc w:val="both"/>
@@ -10833,7 +10303,7 @@
   <w:style w:type="paragraph" w:default="1" w:styleId="Normal">
     <w:name w:val="Normal"/>
     <w:qFormat/>
-    <w:rsid w:val="0055572C"/>
+    <w:rsid w:val="00DC245A"/>
   </w:style>
   <w:style w:type="paragraph" w:styleId="Heading1">
     <w:name w:val="heading 1"/>

</xml_diff>

<commit_message>
Task: BS-216. Corrected the position of the call of the variablesunidades array in vindicators and vobjectivesvalues. Included populate_table function in the helper of the report's app. Included in the template the entries for populating the section 5.
</commit_message>
<xml_diff>
--- a/social_balance/reports/templates/docx/socialBalanceTemplate.docx
+++ b/social_balance/reports/templates/docx/socialBalanceTemplate.docx
@@ -3021,9 +3021,33 @@
           <w:szCs w:val="24"/>
           <w:lang w:val="en-US"/>
         </w:rPr>
-        <w:t>data.items</w:t>
+        <w:t>data_</w:t>
+      </w:r>
+      <w:proofErr w:type="gramStart"/>
+      <w:r>
+        <w:rPr>
+          <w:rFonts w:ascii="Times New Roman" w:hAnsi="Times New Roman" w:cs="Times New Roman"/>
+          <w:b/>
+          <w:bCs/>
+          <w:sz w:val="24"/>
+          <w:szCs w:val="24"/>
+          <w:lang w:val="en-US"/>
+        </w:rPr>
+        <w:t>indicators</w:t>
+      </w:r>
+      <w:r>
+        <w:rPr>
+          <w:rFonts w:ascii="Times New Roman" w:hAnsi="Times New Roman" w:cs="Times New Roman"/>
+          <w:b/>
+          <w:bCs/>
+          <w:sz w:val="24"/>
+          <w:szCs w:val="24"/>
+          <w:lang w:val="en-US"/>
+        </w:rPr>
+        <w:t>.items</w:t>
       </w:r>
       <w:proofErr w:type="spellEnd"/>
+      <w:proofErr w:type="gramEnd"/>
       <w:r>
         <w:rPr>
           <w:rFonts w:ascii="Times New Roman" w:hAnsi="Times New Roman" w:cs="Times New Roman"/>
@@ -3059,9 +3083,9 @@
           <w:szCs w:val="24"/>
           <w:lang w:val="en-US"/>
         </w:rPr>
-        <w:t xml:space="preserve">4.{{ </w:t>
-      </w:r>
-      <w:proofErr w:type="spellStart"/>
+        <w:t>4.</w:t>
+      </w:r>
+      <w:proofErr w:type="gramStart"/>
       <w:r>
         <w:rPr>
           <w:rFonts w:ascii="Times New Roman" w:hAnsi="Times New Roman" w:cs="Times New Roman"/>
@@ -3072,9 +3096,9 @@
           <w:szCs w:val="24"/>
           <w:lang w:val="en-US"/>
         </w:rPr>
-        <w:t>loop.index</w:t>
-      </w:r>
-      <w:proofErr w:type="spellEnd"/>
+        <w:t xml:space="preserve">{{ </w:t>
+      </w:r>
+      <w:proofErr w:type="spellStart"/>
       <w:r>
         <w:rPr>
           <w:rFonts w:ascii="Times New Roman" w:hAnsi="Times New Roman" w:cs="Times New Roman"/>
@@ -3085,9 +3109,9 @@
           <w:szCs w:val="24"/>
           <w:lang w:val="en-US"/>
         </w:rPr>
-        <w:t xml:space="preserve"> }}. {{ </w:t>
-      </w:r>
-      <w:proofErr w:type="spellStart"/>
+        <w:t>loop</w:t>
+      </w:r>
+      <w:proofErr w:type="gramEnd"/>
       <w:r>
         <w:rPr>
           <w:rFonts w:ascii="Times New Roman" w:hAnsi="Times New Roman" w:cs="Times New Roman"/>
@@ -3098,7 +3122,7 @@
           <w:szCs w:val="24"/>
           <w:lang w:val="en-US"/>
         </w:rPr>
-        <w:t>values.code</w:t>
+        <w:t>.index</w:t>
       </w:r>
       <w:proofErr w:type="spellEnd"/>
       <w:r>
@@ -3111,6 +3135,58 @@
           <w:szCs w:val="24"/>
           <w:lang w:val="en-US"/>
         </w:rPr>
+        <w:t xml:space="preserve"> }}. </w:t>
+      </w:r>
+      <w:proofErr w:type="gramStart"/>
+      <w:r>
+        <w:rPr>
+          <w:rFonts w:ascii="Times New Roman" w:hAnsi="Times New Roman" w:cs="Times New Roman"/>
+          <w:b/>
+          <w:bCs/>
+          <w:color w:val="auto"/>
+          <w:sz w:val="24"/>
+          <w:szCs w:val="24"/>
+          <w:lang w:val="en-US"/>
+        </w:rPr>
+        <w:t xml:space="preserve">{{ </w:t>
+      </w:r>
+      <w:proofErr w:type="spellStart"/>
+      <w:r>
+        <w:rPr>
+          <w:rFonts w:ascii="Times New Roman" w:hAnsi="Times New Roman" w:cs="Times New Roman"/>
+          <w:b/>
+          <w:bCs/>
+          <w:color w:val="auto"/>
+          <w:sz w:val="24"/>
+          <w:szCs w:val="24"/>
+          <w:lang w:val="en-US"/>
+        </w:rPr>
+        <w:t>values</w:t>
+      </w:r>
+      <w:proofErr w:type="gramEnd"/>
+      <w:r>
+        <w:rPr>
+          <w:rFonts w:ascii="Times New Roman" w:hAnsi="Times New Roman" w:cs="Times New Roman"/>
+          <w:b/>
+          <w:bCs/>
+          <w:color w:val="auto"/>
+          <w:sz w:val="24"/>
+          <w:szCs w:val="24"/>
+          <w:lang w:val="en-US"/>
+        </w:rPr>
+        <w:t>.code</w:t>
+      </w:r>
+      <w:proofErr w:type="spellEnd"/>
+      <w:r>
+        <w:rPr>
+          <w:rFonts w:ascii="Times New Roman" w:hAnsi="Times New Roman" w:cs="Times New Roman"/>
+          <w:b/>
+          <w:bCs/>
+          <w:color w:val="auto"/>
+          <w:sz w:val="24"/>
+          <w:szCs w:val="24"/>
+          <w:lang w:val="en-US"/>
+        </w:rPr>
         <w:t xml:space="preserve"> }}: {{ principle }}</w:t>
       </w:r>
     </w:p>
@@ -3130,7 +3206,27 @@
           <w:szCs w:val="24"/>
           <w:lang w:val="en-US"/>
         </w:rPr>
-        <w:t xml:space="preserve">{%  for value in </w:t>
+        <w:t>{</w:t>
+      </w:r>
+      <w:proofErr w:type="gramStart"/>
+      <w:r>
+        <w:rPr>
+          <w:rFonts w:ascii="Times New Roman" w:hAnsi="Times New Roman" w:cs="Times New Roman"/>
+          <w:sz w:val="24"/>
+          <w:szCs w:val="24"/>
+          <w:lang w:val="en-US"/>
+        </w:rPr>
+        <w:t>%  for</w:t>
+      </w:r>
+      <w:proofErr w:type="gramEnd"/>
+      <w:r>
+        <w:rPr>
+          <w:rFonts w:ascii="Times New Roman" w:hAnsi="Times New Roman" w:cs="Times New Roman"/>
+          <w:sz w:val="24"/>
+          <w:szCs w:val="24"/>
+          <w:lang w:val="en-US"/>
+        </w:rPr>
+        <w:t xml:space="preserve"> value in </w:t>
       </w:r>
       <w:proofErr w:type="spellStart"/>
       <w:r>
@@ -3164,6 +3260,7 @@
           <w:szCs w:val="24"/>
         </w:rPr>
       </w:pPr>
+      <w:proofErr w:type="gramStart"/>
       <w:r>
         <w:rPr>
           <w:rFonts w:ascii="Times New Roman" w:hAnsi="Times New Roman" w:cs="Times New Roman"/>
@@ -3183,9 +3280,9 @@
           <w:sz w:val="24"/>
           <w:szCs w:val="24"/>
         </w:rPr>
-        <w:t>value.codigoindicador</w:t>
-      </w:r>
-      <w:proofErr w:type="spellEnd"/>
+        <w:t>value</w:t>
+      </w:r>
+      <w:proofErr w:type="gramEnd"/>
       <w:r>
         <w:rPr>
           <w:rFonts w:ascii="Times New Roman" w:hAnsi="Times New Roman" w:cs="Times New Roman"/>
@@ -3194,9 +3291,9 @@
           <w:sz w:val="24"/>
           <w:szCs w:val="24"/>
         </w:rPr>
-        <w:t xml:space="preserve"> }} {{ </w:t>
-      </w:r>
-      <w:proofErr w:type="spellStart"/>
+        <w:t>.codigoindicador</w:t>
+      </w:r>
+      <w:proofErr w:type="spellEnd"/>
       <w:r>
         <w:rPr>
           <w:rFonts w:ascii="Times New Roman" w:hAnsi="Times New Roman" w:cs="Times New Roman"/>
@@ -3205,9 +3302,9 @@
           <w:sz w:val="24"/>
           <w:szCs w:val="24"/>
         </w:rPr>
-        <w:t>value.descripcionindicador</w:t>
-      </w:r>
-      <w:proofErr w:type="spellEnd"/>
+        <w:t xml:space="preserve"> }} {{ </w:t>
+      </w:r>
+      <w:proofErr w:type="spellStart"/>
       <w:r>
         <w:rPr>
           <w:rFonts w:ascii="Times New Roman" w:hAnsi="Times New Roman" w:cs="Times New Roman"/>
@@ -3216,6 +3313,17 @@
           <w:sz w:val="24"/>
           <w:szCs w:val="24"/>
         </w:rPr>
+        <w:t>value.descripcionindicador</w:t>
+      </w:r>
+      <w:proofErr w:type="spellEnd"/>
+      <w:r>
+        <w:rPr>
+          <w:rFonts w:ascii="Times New Roman" w:hAnsi="Times New Roman" w:cs="Times New Roman"/>
+          <w:i/>
+          <w:iCs/>
+          <w:sz w:val="24"/>
+          <w:szCs w:val="24"/>
+        </w:rPr>
         <w:t xml:space="preserve"> }}</w:t>
       </w:r>
     </w:p>
@@ -3255,6 +3363,7 @@
         <w:t xml:space="preserve"> </w:t>
       </w:r>
       <w:proofErr w:type="spellStart"/>
+      <w:proofErr w:type="gramStart"/>
       <w:r>
         <w:rPr>
           <w:rFonts w:ascii="Times New Roman" w:hAnsi="Times New Roman" w:cs="Times New Roman"/>
@@ -3264,6 +3373,7 @@
         <w:t>value.graficotipo</w:t>
       </w:r>
       <w:proofErr w:type="spellEnd"/>
+      <w:proofErr w:type="gramEnd"/>
       <w:r>
         <w:rPr>
           <w:rFonts w:ascii="Times New Roman" w:hAnsi="Times New Roman" w:cs="Times New Roman"/>
@@ -3282,6 +3392,7 @@
           <w:szCs w:val="24"/>
         </w:rPr>
       </w:pPr>
+      <w:proofErr w:type="gramStart"/>
       <w:r>
         <w:rPr>
           <w:rFonts w:ascii="Times New Roman" w:hAnsi="Times New Roman" w:cs="Times New Roman"/>
@@ -3297,7 +3408,16 @@
           <w:sz w:val="24"/>
           <w:szCs w:val="24"/>
         </w:rPr>
-        <w:t>value.graficocontenido</w:t>
+        <w:t>value</w:t>
+      </w:r>
+      <w:proofErr w:type="gramEnd"/>
+      <w:r>
+        <w:rPr>
+          <w:rFonts w:ascii="Times New Roman" w:hAnsi="Times New Roman" w:cs="Times New Roman"/>
+          <w:sz w:val="24"/>
+          <w:szCs w:val="24"/>
+        </w:rPr>
+        <w:t>.graficocontenido</w:t>
       </w:r>
       <w:proofErr w:type="spellEnd"/>
       <w:r>
@@ -3353,6 +3473,7 @@
         <w:t xml:space="preserve"> </w:t>
       </w:r>
       <w:proofErr w:type="spellStart"/>
+      <w:proofErr w:type="gramStart"/>
       <w:r>
         <w:rPr>
           <w:rFonts w:ascii="Times New Roman" w:hAnsi="Times New Roman" w:cs="Times New Roman"/>
@@ -3362,6 +3483,7 @@
         <w:t>value.table</w:t>
       </w:r>
       <w:proofErr w:type="spellEnd"/>
+      <w:proofErr w:type="gramEnd"/>
       <w:r>
         <w:rPr>
           <w:rFonts w:ascii="Times New Roman" w:hAnsi="Times New Roman" w:cs="Times New Roman"/>
@@ -3442,6 +3564,7 @@
                 <w:lang w:val="en-US"/>
               </w:rPr>
             </w:pPr>
+            <w:proofErr w:type="gramStart"/>
             <w:r>
               <w:rPr>
                 <w:rFonts w:ascii="Times New Roman" w:hAnsi="Times New Roman" w:cs="Times New Roman"/>
@@ -3459,7 +3582,17 @@
                 <w:szCs w:val="24"/>
                 <w:lang w:val="en-US"/>
               </w:rPr>
-              <w:t>value.descripcion_numerador</w:t>
+              <w:t>value</w:t>
+            </w:r>
+            <w:proofErr w:type="gramEnd"/>
+            <w:r>
+              <w:rPr>
+                <w:rFonts w:ascii="Times New Roman" w:hAnsi="Times New Roman" w:cs="Times New Roman"/>
+                <w:sz w:val="24"/>
+                <w:szCs w:val="24"/>
+                <w:lang w:val="en-US"/>
+              </w:rPr>
+              <w:t>.descripcion_numerador</w:t>
             </w:r>
             <w:proofErr w:type="spellEnd"/>
             <w:r>
@@ -3476,7 +3609,7 @@
         <w:tc>
           <w:tcPr>
             <w:tcW w:w="1605" w:type="pct"/>
-            <w:shd w:val="clear" w:color="auto" w:fill="00B050"/>
+            <w:shd w:val="clear" w:color="auto" w:fill="009900"/>
             <w:vAlign w:val="center"/>
           </w:tcPr>
           <w:p>
@@ -3491,6 +3624,7 @@
             <w:r>
               <w:rPr>
                 <w:rFonts w:ascii="Times New Roman" w:hAnsi="Times New Roman" w:cs="Times New Roman"/>
+                <w:color w:val="FFFFFF" w:themeColor="background1"/>
                 <w:sz w:val="24"/>
                 <w:szCs w:val="24"/>
               </w:rPr>
@@ -3501,7 +3635,7 @@
         <w:tc>
           <w:tcPr>
             <w:tcW w:w="1592" w:type="pct"/>
-            <w:shd w:val="clear" w:color="auto" w:fill="00B050"/>
+            <w:shd w:val="clear" w:color="auto" w:fill="009900"/>
           </w:tcPr>
           <w:p>
             <w:pPr>
@@ -3579,6 +3713,7 @@
                 <w:lang w:val="en-US"/>
               </w:rPr>
             </w:pPr>
+            <w:proofErr w:type="gramStart"/>
             <w:r>
               <w:rPr>
                 <w:rFonts w:ascii="Times New Roman" w:hAnsi="Times New Roman" w:cs="Times New Roman"/>
@@ -3596,7 +3731,17 @@
                 <w:szCs w:val="24"/>
                 <w:lang w:val="en-US"/>
               </w:rPr>
-              <w:t>value.descripcion_numerador</w:t>
+              <w:t>value</w:t>
+            </w:r>
+            <w:proofErr w:type="gramEnd"/>
+            <w:r>
+              <w:rPr>
+                <w:rFonts w:ascii="Times New Roman" w:hAnsi="Times New Roman" w:cs="Times New Roman"/>
+                <w:sz w:val="24"/>
+                <w:szCs w:val="24"/>
+                <w:lang w:val="en-US"/>
+              </w:rPr>
+              <w:t>.descripcion_numerador</w:t>
             </w:r>
             <w:proofErr w:type="spellEnd"/>
             <w:r>
@@ -3613,7 +3758,7 @@
         <w:tc>
           <w:tcPr>
             <w:tcW w:w="1602" w:type="pct"/>
-            <w:shd w:val="clear" w:color="auto" w:fill="C00000"/>
+            <w:shd w:val="clear" w:color="auto" w:fill="CC0000"/>
             <w:vAlign w:val="center"/>
           </w:tcPr>
           <w:p>
@@ -3630,7 +3775,9 @@
               <w:jc w:val="center"/>
               <w:rPr>
                 <w:rFonts w:ascii="Times New Roman" w:hAnsi="Times New Roman" w:cs="Times New Roman"/>
-                <w:color w:val="000000" w:themeColor="text1"/>
+                <w:b/>
+                <w:bCs/>
+                <w:color w:val="FFFFFF" w:themeColor="background1"/>
                 <w:sz w:val="24"/>
                 <w:szCs w:val="24"/>
               </w:rPr>
@@ -3638,7 +3785,9 @@
             <w:r>
               <w:rPr>
                 <w:rFonts w:ascii="Times New Roman" w:hAnsi="Times New Roman" w:cs="Times New Roman"/>
-                <w:color w:val="000000" w:themeColor="text1"/>
+                <w:b/>
+                <w:bCs/>
+                <w:color w:val="FFFFFF" w:themeColor="background1"/>
                 <w:sz w:val="24"/>
                 <w:szCs w:val="24"/>
               </w:rPr>
@@ -3659,7 +3808,7 @@
         <w:tc>
           <w:tcPr>
             <w:tcW w:w="1595" w:type="pct"/>
-            <w:shd w:val="clear" w:color="auto" w:fill="C00000"/>
+            <w:shd w:val="clear" w:color="auto" w:fill="CC0000"/>
           </w:tcPr>
           <w:p>
             <w:pPr>
@@ -3708,15 +3857,33 @@
           <w:sz w:val="24"/>
           <w:szCs w:val="24"/>
         </w:rPr>
-        <w:t xml:space="preserve"> %}</w:t>
-      </w:r>
-      <w:r>
-        <w:rPr>
-          <w:rFonts w:ascii="Times New Roman" w:hAnsi="Times New Roman" w:cs="Times New Roman"/>
-          <w:sz w:val="24"/>
-          <w:szCs w:val="24"/>
-        </w:rPr>
-        <w:t xml:space="preserve">{% </w:t>
+        <w:t xml:space="preserve"> </w:t>
+      </w:r>
+      <w:proofErr w:type="gramStart"/>
+      <w:r>
+        <w:rPr>
+          <w:rFonts w:ascii="Times New Roman" w:hAnsi="Times New Roman" w:cs="Times New Roman"/>
+          <w:sz w:val="24"/>
+          <w:szCs w:val="24"/>
+        </w:rPr>
+        <w:t>%}</w:t>
+      </w:r>
+      <w:r>
+        <w:rPr>
+          <w:rFonts w:ascii="Times New Roman" w:hAnsi="Times New Roman" w:cs="Times New Roman"/>
+          <w:sz w:val="24"/>
+          <w:szCs w:val="24"/>
+        </w:rPr>
+        <w:t>{</w:t>
+      </w:r>
+      <w:proofErr w:type="gramEnd"/>
+      <w:r>
+        <w:rPr>
+          <w:rFonts w:ascii="Times New Roman" w:hAnsi="Times New Roman" w:cs="Times New Roman"/>
+          <w:sz w:val="24"/>
+          <w:szCs w:val="24"/>
+        </w:rPr>
+        <w:t xml:space="preserve">% </w:t>
       </w:r>
       <w:proofErr w:type="spellStart"/>
       <w:r>
@@ -3751,7 +3918,16 @@
           <w:sz w:val="24"/>
           <w:szCs w:val="24"/>
         </w:rPr>
-        <w:t xml:space="preserve">Análisis: {{ </w:t>
+        <w:t xml:space="preserve">Análisis: </w:t>
+      </w:r>
+      <w:proofErr w:type="gramStart"/>
+      <w:r>
+        <w:rPr>
+          <w:rFonts w:ascii="Times New Roman" w:hAnsi="Times New Roman" w:cs="Times New Roman"/>
+          <w:sz w:val="24"/>
+          <w:szCs w:val="24"/>
+        </w:rPr>
+        <w:t xml:space="preserve">{{ </w:t>
       </w:r>
       <w:proofErr w:type="spellStart"/>
       <w:r>
@@ -3760,7 +3936,16 @@
           <w:sz w:val="24"/>
           <w:szCs w:val="24"/>
         </w:rPr>
-        <w:t>value.commentario</w:t>
+        <w:t>value</w:t>
+      </w:r>
+      <w:proofErr w:type="gramEnd"/>
+      <w:r>
+        <w:rPr>
+          <w:rFonts w:ascii="Times New Roman" w:hAnsi="Times New Roman" w:cs="Times New Roman"/>
+          <w:sz w:val="24"/>
+          <w:szCs w:val="24"/>
+        </w:rPr>
+        <w:t>.commentario</w:t>
       </w:r>
       <w:proofErr w:type="spellEnd"/>
       <w:r>
@@ -3808,7 +3993,17 @@
           <w:szCs w:val="24"/>
           <w:lang w:val="en-US"/>
         </w:rPr>
-        <w:t xml:space="preserve"> %}</w:t>
+        <w:t xml:space="preserve"> </w:t>
+      </w:r>
+      <w:proofErr w:type="gramStart"/>
+      <w:r>
+        <w:rPr>
+          <w:rFonts w:ascii="Times New Roman" w:hAnsi="Times New Roman" w:cs="Times New Roman"/>
+          <w:sz w:val="24"/>
+          <w:szCs w:val="24"/>
+          <w:lang w:val="en-US"/>
+        </w:rPr>
+        <w:t>%}</w:t>
       </w:r>
       <w:r>
         <w:rPr>
@@ -3819,7 +4014,19 @@
           <w:szCs w:val="24"/>
           <w:lang w:val="en-US"/>
         </w:rPr>
-        <w:t xml:space="preserve">{% </w:t>
+        <w:t>{</w:t>
+      </w:r>
+      <w:proofErr w:type="gramEnd"/>
+      <w:r>
+        <w:rPr>
+          <w:rFonts w:ascii="Times New Roman" w:hAnsi="Times New Roman" w:cs="Times New Roman"/>
+          <w:b/>
+          <w:bCs/>
+          <w:sz w:val="24"/>
+          <w:szCs w:val="24"/>
+          <w:lang w:val="en-US"/>
+        </w:rPr>
+        <w:t xml:space="preserve">% </w:t>
       </w:r>
       <w:proofErr w:type="spellStart"/>
       <w:r>
@@ -4187,16 +4394,85 @@
                 <w:color w:val="000000"/>
                 <w:sz w:val="20"/>
                 <w:szCs w:val="20"/>
+                <w:lang w:val="en-US"/>
               </w:rPr>
             </w:pPr>
-            <w:r>
-              <w:rPr>
-                <w:rFonts w:ascii="Times New Roman" w:hAnsi="Times New Roman" w:cs="Times New Roman"/>
-                <w:color w:val="000000"/>
-                <w:sz w:val="20"/>
-                <w:szCs w:val="20"/>
-              </w:rPr>
-              <w:t>13</w:t>
+            <w:proofErr w:type="gramStart"/>
+            <w:r>
+              <w:rPr>
+                <w:rFonts w:ascii="Times New Roman" w:hAnsi="Times New Roman" w:cs="Times New Roman"/>
+                <w:color w:val="000000"/>
+                <w:sz w:val="20"/>
+                <w:szCs w:val="20"/>
+                <w:lang w:val="en-US"/>
+              </w:rPr>
+              <w:t xml:space="preserve">{{ </w:t>
+            </w:r>
+            <w:proofErr w:type="spellStart"/>
+            <w:r>
+              <w:rPr>
+                <w:rFonts w:ascii="Times New Roman" w:hAnsi="Times New Roman" w:cs="Times New Roman"/>
+                <w:color w:val="000000"/>
+                <w:sz w:val="20"/>
+                <w:szCs w:val="20"/>
+                <w:lang w:val="en-US"/>
+              </w:rPr>
+              <w:t>data</w:t>
+            </w:r>
+            <w:proofErr w:type="gramEnd"/>
+            <w:r>
+              <w:rPr>
+                <w:rFonts w:ascii="Times New Roman" w:hAnsi="Times New Roman" w:cs="Times New Roman"/>
+                <w:color w:val="000000"/>
+                <w:sz w:val="20"/>
+                <w:szCs w:val="20"/>
+                <w:lang w:val="en-US"/>
+              </w:rPr>
+              <w:t>_summar</w:t>
+            </w:r>
+            <w:r>
+              <w:rPr>
+                <w:rFonts w:ascii="Times New Roman" w:hAnsi="Times New Roman" w:cs="Times New Roman"/>
+                <w:color w:val="000000"/>
+                <w:sz w:val="20"/>
+                <w:szCs w:val="20"/>
+                <w:lang w:val="en-US"/>
+              </w:rPr>
+              <w:lastRenderedPageBreak/>
+              <w:t>y</w:t>
+            </w:r>
+            <w:proofErr w:type="spellEnd"/>
+            <w:r>
+              <w:rPr>
+                <w:rFonts w:ascii="Times New Roman" w:hAnsi="Times New Roman" w:cs="Times New Roman"/>
+                <w:color w:val="000000"/>
+                <w:sz w:val="20"/>
+                <w:szCs w:val="20"/>
+                <w:lang w:val="en-US"/>
+              </w:rPr>
+              <w:t>[“Principio 1”].</w:t>
+            </w:r>
+            <w:proofErr w:type="spellStart"/>
+            <w:r>
+              <w:rPr>
+                <w:rFonts w:ascii="Times New Roman" w:hAnsi="Times New Roman" w:cs="Times New Roman"/>
+                <w:color w:val="000000"/>
+                <w:sz w:val="20"/>
+                <w:szCs w:val="20"/>
+                <w:lang w:val="en-US"/>
+              </w:rPr>
+              <w:t>indicators_accomplished</w:t>
+            </w:r>
+            <w:proofErr w:type="spellEnd"/>
+            <w:r>
+              <w:rPr>
+                <w:rFonts w:ascii="Times New Roman" w:hAnsi="Times New Roman" w:cs="Times New Roman"/>
+                <w:color w:val="000000"/>
+                <w:sz w:val="20"/>
+                <w:szCs w:val="20"/>
+                <w:lang w:val="en-US"/>
+              </w:rPr>
+              <w:t xml:space="preserve"> }}</w:t>
             </w:r>
           </w:p>
         </w:tc>
@@ -4216,16 +4492,106 @@
                 <w:color w:val="000000"/>
                 <w:sz w:val="20"/>
                 <w:szCs w:val="20"/>
+                <w:lang w:val="en-US"/>
               </w:rPr>
             </w:pPr>
-            <w:r>
-              <w:rPr>
-                <w:rFonts w:ascii="Times New Roman" w:hAnsi="Times New Roman" w:cs="Times New Roman"/>
-                <w:color w:val="000000"/>
-                <w:sz w:val="20"/>
-                <w:szCs w:val="20"/>
-              </w:rPr>
-              <w:t>6</w:t>
+            <w:proofErr w:type="gramStart"/>
+            <w:r>
+              <w:rPr>
+                <w:rFonts w:ascii="Times New Roman" w:hAnsi="Times New Roman" w:cs="Times New Roman"/>
+                <w:color w:val="000000"/>
+                <w:sz w:val="20"/>
+                <w:szCs w:val="20"/>
+                <w:lang w:val="en-US"/>
+              </w:rPr>
+              <w:lastRenderedPageBreak/>
+              <w:t xml:space="preserve">{{ </w:t>
+            </w:r>
+            <w:proofErr w:type="spellStart"/>
+            <w:r>
+              <w:rPr>
+                <w:rFonts w:ascii="Times New Roman" w:hAnsi="Times New Roman" w:cs="Times New Roman"/>
+                <w:color w:val="000000"/>
+                <w:sz w:val="20"/>
+                <w:szCs w:val="20"/>
+                <w:lang w:val="en-US"/>
+              </w:rPr>
+              <w:t>data</w:t>
+            </w:r>
+            <w:proofErr w:type="gramEnd"/>
+            <w:r>
+              <w:rPr>
+                <w:rFonts w:ascii="Times New Roman" w:hAnsi="Times New Roman" w:cs="Times New Roman"/>
+                <w:color w:val="000000"/>
+                <w:sz w:val="20"/>
+                <w:szCs w:val="20"/>
+                <w:lang w:val="en-US"/>
+              </w:rPr>
+              <w:t>_summary</w:t>
+            </w:r>
+            <w:proofErr w:type="spellEnd"/>
+            <w:r>
+              <w:rPr>
+                <w:rFonts w:ascii="Times New Roman" w:hAnsi="Times New Roman" w:cs="Times New Roman"/>
+                <w:color w:val="000000"/>
+                <w:sz w:val="20"/>
+                <w:szCs w:val="20"/>
+                <w:lang w:val="en-US"/>
+              </w:rPr>
+              <w:t>[</w:t>
+            </w:r>
+            <w:r>
+              <w:rPr>
+                <w:rFonts w:ascii="Times New Roman" w:hAnsi="Times New Roman" w:cs="Times New Roman"/>
+                <w:color w:val="000000"/>
+                <w:sz w:val="20"/>
+                <w:szCs w:val="20"/>
+                <w:lang w:val="en-US"/>
+              </w:rPr>
+              <w:lastRenderedPageBreak/>
+              <w:t xml:space="preserve">“Principio </w:t>
+            </w:r>
+            <w:r>
+              <w:rPr>
+                <w:rFonts w:ascii="Times New Roman" w:hAnsi="Times New Roman" w:cs="Times New Roman"/>
+                <w:color w:val="000000"/>
+                <w:sz w:val="20"/>
+                <w:szCs w:val="20"/>
+                <w:lang w:val="en-US"/>
+              </w:rPr>
+              <w:t>1</w:t>
+            </w:r>
+            <w:r>
+              <w:rPr>
+                <w:rFonts w:ascii="Times New Roman" w:hAnsi="Times New Roman" w:cs="Times New Roman"/>
+                <w:color w:val="000000"/>
+                <w:sz w:val="20"/>
+                <w:szCs w:val="20"/>
+                <w:lang w:val="en-US"/>
+              </w:rPr>
+              <w:t>”].</w:t>
+            </w:r>
+            <w:proofErr w:type="spellStart"/>
+            <w:r>
+              <w:rPr>
+                <w:rFonts w:ascii="Times New Roman" w:hAnsi="Times New Roman" w:cs="Times New Roman"/>
+                <w:color w:val="000000"/>
+                <w:sz w:val="20"/>
+                <w:szCs w:val="20"/>
+                <w:lang w:val="en-US"/>
+              </w:rPr>
+              <w:t>indicators_failed</w:t>
+            </w:r>
+            <w:proofErr w:type="spellEnd"/>
+            <w:r>
+              <w:rPr>
+                <w:rFonts w:ascii="Times New Roman" w:hAnsi="Times New Roman" w:cs="Times New Roman"/>
+                <w:color w:val="000000"/>
+                <w:sz w:val="20"/>
+                <w:szCs w:val="20"/>
+                <w:lang w:val="en-US"/>
+              </w:rPr>
+              <w:t>}}</w:t>
             </w:r>
           </w:p>
         </w:tc>
@@ -4245,16 +4611,116 @@
                 <w:color w:val="000000"/>
                 <w:sz w:val="20"/>
                 <w:szCs w:val="20"/>
+                <w:lang w:val="en-US"/>
               </w:rPr>
             </w:pPr>
-            <w:r>
-              <w:rPr>
-                <w:rFonts w:ascii="Times New Roman" w:hAnsi="Times New Roman" w:cs="Times New Roman"/>
-                <w:color w:val="000000"/>
-                <w:sz w:val="20"/>
-                <w:szCs w:val="20"/>
+            <w:proofErr w:type="gramStart"/>
+            <w:r>
+              <w:rPr>
+                <w:rFonts w:ascii="Times New Roman" w:hAnsi="Times New Roman" w:cs="Times New Roman"/>
+                <w:color w:val="000000"/>
+                <w:sz w:val="20"/>
+                <w:szCs w:val="20"/>
+                <w:lang w:val="en-US"/>
+              </w:rPr>
+              <w:lastRenderedPageBreak/>
+              <w:t xml:space="preserve">{{ </w:t>
+            </w:r>
+            <w:proofErr w:type="spellStart"/>
+            <w:r>
+              <w:rPr>
+                <w:rFonts w:ascii="Times New Roman" w:hAnsi="Times New Roman" w:cs="Times New Roman"/>
+                <w:color w:val="000000"/>
+                <w:sz w:val="20"/>
+                <w:szCs w:val="20"/>
+                <w:lang w:val="en-US"/>
+              </w:rPr>
+              <w:t>data</w:t>
+            </w:r>
+            <w:proofErr w:type="gramEnd"/>
+            <w:r>
+              <w:rPr>
+                <w:rFonts w:ascii="Times New Roman" w:hAnsi="Times New Roman" w:cs="Times New Roman"/>
+                <w:color w:val="000000"/>
+                <w:sz w:val="20"/>
+                <w:szCs w:val="20"/>
+                <w:lang w:val="en-US"/>
+              </w:rPr>
+              <w:t>_summary</w:t>
+            </w:r>
+            <w:proofErr w:type="spellEnd"/>
+            <w:r>
+              <w:rPr>
+                <w:rFonts w:ascii="Times New Roman" w:hAnsi="Times New Roman" w:cs="Times New Roman"/>
+                <w:color w:val="000000"/>
+                <w:sz w:val="20"/>
+                <w:szCs w:val="20"/>
+                <w:lang w:val="en-US"/>
+              </w:rPr>
+              <w:t>[“Pri</w:t>
+            </w:r>
+            <w:r>
+              <w:rPr>
+                <w:rFonts w:ascii="Times New Roman" w:hAnsi="Times New Roman" w:cs="Times New Roman"/>
+                <w:color w:val="000000"/>
+                <w:sz w:val="20"/>
+                <w:szCs w:val="20"/>
+                <w:lang w:val="en-US"/>
+              </w:rPr>
+              <w:lastRenderedPageBreak/>
+              <w:t xml:space="preserve">ncipio </w:t>
+            </w:r>
+            <w:r>
+              <w:rPr>
+                <w:rFonts w:ascii="Times New Roman" w:hAnsi="Times New Roman" w:cs="Times New Roman"/>
+                <w:color w:val="000000"/>
+                <w:sz w:val="20"/>
+                <w:szCs w:val="20"/>
+                <w:lang w:val="en-US"/>
               </w:rPr>
               <w:t>1</w:t>
+            </w:r>
+            <w:r>
+              <w:rPr>
+                <w:rFonts w:ascii="Times New Roman" w:hAnsi="Times New Roman" w:cs="Times New Roman"/>
+                <w:color w:val="000000"/>
+                <w:sz w:val="20"/>
+                <w:szCs w:val="20"/>
+                <w:lang w:val="en-US"/>
+              </w:rPr>
+              <w:t>”].</w:t>
+            </w:r>
+            <w:proofErr w:type="spellStart"/>
+            <w:r>
+              <w:rPr>
+                <w:rFonts w:ascii="Times New Roman" w:hAnsi="Times New Roman" w:cs="Times New Roman"/>
+                <w:color w:val="000000"/>
+                <w:sz w:val="20"/>
+                <w:szCs w:val="20"/>
+                <w:lang w:val="en-US"/>
+              </w:rPr>
+              <w:t>indicators_not_applying</w:t>
+            </w:r>
+            <w:proofErr w:type="spellEnd"/>
+            <w:r>
+              <w:rPr>
+                <w:rFonts w:ascii="Times New Roman" w:hAnsi="Times New Roman" w:cs="Times New Roman"/>
+                <w:color w:val="000000"/>
+                <w:sz w:val="20"/>
+                <w:szCs w:val="20"/>
+                <w:lang w:val="en-US"/>
+              </w:rPr>
+              <w:t xml:space="preserve"> </w:t>
+            </w:r>
+            <w:r>
+              <w:rPr>
+                <w:rFonts w:ascii="Times New Roman" w:hAnsi="Times New Roman" w:cs="Times New Roman"/>
+                <w:color w:val="000000"/>
+                <w:sz w:val="20"/>
+                <w:szCs w:val="20"/>
+                <w:lang w:val="en-US"/>
+              </w:rPr>
+              <w:t>}}</w:t>
             </w:r>
           </w:p>
         </w:tc>
@@ -4274,16 +4740,86 @@
                 <w:color w:val="000000"/>
                 <w:sz w:val="20"/>
                 <w:szCs w:val="20"/>
+                <w:lang w:val="en-US"/>
               </w:rPr>
             </w:pPr>
-            <w:r>
-              <w:rPr>
-                <w:rFonts w:ascii="Times New Roman" w:hAnsi="Times New Roman" w:cs="Times New Roman"/>
-                <w:color w:val="000000"/>
-                <w:sz w:val="20"/>
-                <w:szCs w:val="20"/>
-              </w:rPr>
-              <w:t>20</w:t>
+            <w:proofErr w:type="gramStart"/>
+            <w:r>
+              <w:rPr>
+                <w:rFonts w:ascii="Times New Roman" w:hAnsi="Times New Roman" w:cs="Times New Roman"/>
+                <w:color w:val="000000"/>
+                <w:sz w:val="20"/>
+                <w:szCs w:val="20"/>
+                <w:lang w:val="en-US"/>
+              </w:rPr>
+              <w:lastRenderedPageBreak/>
+              <w:t xml:space="preserve">{{ </w:t>
+            </w:r>
+            <w:proofErr w:type="spellStart"/>
+            <w:r>
+              <w:rPr>
+                <w:rFonts w:ascii="Times New Roman" w:hAnsi="Times New Roman" w:cs="Times New Roman"/>
+                <w:color w:val="000000"/>
+                <w:sz w:val="20"/>
+                <w:szCs w:val="20"/>
+                <w:lang w:val="en-US"/>
+              </w:rPr>
+              <w:t>data</w:t>
+            </w:r>
+            <w:proofErr w:type="gramEnd"/>
+            <w:r>
+              <w:rPr>
+                <w:rFonts w:ascii="Times New Roman" w:hAnsi="Times New Roman" w:cs="Times New Roman"/>
+                <w:color w:val="000000"/>
+                <w:sz w:val="20"/>
+                <w:szCs w:val="20"/>
+                <w:lang w:val="en-US"/>
+              </w:rPr>
+              <w:t>_s</w:t>
+            </w:r>
+            <w:r>
+              <w:rPr>
+                <w:rFonts w:ascii="Times New Roman" w:hAnsi="Times New Roman" w:cs="Times New Roman"/>
+                <w:color w:val="000000"/>
+                <w:sz w:val="20"/>
+                <w:szCs w:val="20"/>
+                <w:lang w:val="en-US"/>
+              </w:rPr>
+              <w:lastRenderedPageBreak/>
+              <w:t>ummary</w:t>
+            </w:r>
+            <w:proofErr w:type="spellEnd"/>
+            <w:r>
+              <w:rPr>
+                <w:rFonts w:ascii="Times New Roman" w:hAnsi="Times New Roman" w:cs="Times New Roman"/>
+                <w:color w:val="000000"/>
+                <w:sz w:val="20"/>
+                <w:szCs w:val="20"/>
+                <w:lang w:val="en-US"/>
+              </w:rPr>
+              <w:t>[“Principio 1”].</w:t>
+            </w:r>
+            <w:proofErr w:type="spellStart"/>
+            <w:r>
+              <w:rPr>
+                <w:rFonts w:ascii="Times New Roman" w:hAnsi="Times New Roman" w:cs="Times New Roman"/>
+                <w:color w:val="000000"/>
+                <w:sz w:val="20"/>
+                <w:szCs w:val="20"/>
+                <w:lang w:val="en-US"/>
+              </w:rPr>
+              <w:t>total_indicators</w:t>
+            </w:r>
+            <w:proofErr w:type="spellEnd"/>
+            <w:r>
+              <w:rPr>
+                <w:rFonts w:ascii="Times New Roman" w:hAnsi="Times New Roman" w:cs="Times New Roman"/>
+                <w:color w:val="000000"/>
+                <w:sz w:val="20"/>
+                <w:szCs w:val="20"/>
+                <w:lang w:val="en-US"/>
+              </w:rPr>
+              <w:t xml:space="preserve"> }}</w:t>
             </w:r>
           </w:p>
         </w:tc>
@@ -4303,16 +4839,108 @@
                 <w:color w:val="000000"/>
                 <w:sz w:val="20"/>
                 <w:szCs w:val="20"/>
+                <w:lang w:val="en-US"/>
               </w:rPr>
             </w:pPr>
-            <w:r>
-              <w:rPr>
-                <w:rFonts w:ascii="Times New Roman" w:hAnsi="Times New Roman" w:cs="Times New Roman"/>
-                <w:color w:val="000000"/>
-                <w:sz w:val="20"/>
-                <w:szCs w:val="20"/>
-              </w:rPr>
-              <w:t>68,4%</w:t>
+            <w:proofErr w:type="gramStart"/>
+            <w:r>
+              <w:rPr>
+                <w:rFonts w:ascii="Times New Roman" w:hAnsi="Times New Roman" w:cs="Times New Roman"/>
+                <w:color w:val="000000"/>
+                <w:sz w:val="20"/>
+                <w:szCs w:val="20"/>
+                <w:lang w:val="en-US"/>
+              </w:rPr>
+              <w:lastRenderedPageBreak/>
+              <w:t xml:space="preserve">{{ </w:t>
+            </w:r>
+            <w:proofErr w:type="spellStart"/>
+            <w:r>
+              <w:rPr>
+                <w:rFonts w:ascii="Times New Roman" w:hAnsi="Times New Roman" w:cs="Times New Roman"/>
+                <w:color w:val="000000"/>
+                <w:sz w:val="20"/>
+                <w:szCs w:val="20"/>
+                <w:lang w:val="en-US"/>
+              </w:rPr>
+              <w:t>data</w:t>
+            </w:r>
+            <w:proofErr w:type="gramEnd"/>
+            <w:r>
+              <w:rPr>
+                <w:rFonts w:ascii="Times New Roman" w:hAnsi="Times New Roman" w:cs="Times New Roman"/>
+                <w:color w:val="000000"/>
+                <w:sz w:val="20"/>
+                <w:szCs w:val="20"/>
+                <w:lang w:val="en-US"/>
+              </w:rPr>
+              <w:t>_summary</w:t>
+            </w:r>
+            <w:proofErr w:type="spellEnd"/>
+            <w:r>
+              <w:rPr>
+                <w:rFonts w:ascii="Times New Roman" w:hAnsi="Times New Roman" w:cs="Times New Roman"/>
+                <w:color w:val="000000"/>
+                <w:sz w:val="20"/>
+                <w:szCs w:val="20"/>
+                <w:lang w:val="en-US"/>
+              </w:rPr>
+              <w:t>[</w:t>
+            </w:r>
+            <w:r>
+              <w:rPr>
+                <w:rFonts w:ascii="Times New Roman" w:hAnsi="Times New Roman" w:cs="Times New Roman"/>
+                <w:color w:val="000000"/>
+                <w:sz w:val="20"/>
+                <w:szCs w:val="20"/>
+                <w:lang w:val="en-US"/>
+              </w:rPr>
+              <w:lastRenderedPageBreak/>
+              <w:t>“Principio 1”].</w:t>
+            </w:r>
+            <w:proofErr w:type="spellStart"/>
+            <w:r>
+              <w:rPr>
+                <w:rFonts w:ascii="Times New Roman" w:hAnsi="Times New Roman" w:cs="Times New Roman"/>
+                <w:color w:val="000000"/>
+                <w:sz w:val="20"/>
+                <w:szCs w:val="20"/>
+                <w:lang w:val="en-US"/>
+              </w:rPr>
+              <w:t>accomplishment_percentage</w:t>
+            </w:r>
+            <w:proofErr w:type="spellEnd"/>
+          </w:p>
+          <w:p>
+            <w:pPr>
+              <w:jc w:val="center"/>
+              <w:rPr>
+                <w:rFonts w:ascii="Times New Roman" w:hAnsi="Times New Roman" w:cs="Times New Roman"/>
+                <w:color w:val="000000"/>
+                <w:sz w:val="20"/>
+                <w:szCs w:val="20"/>
+                <w:lang w:val="en-US"/>
+              </w:rPr>
+            </w:pPr>
+            <w:r>
+              <w:rPr>
+                <w:rFonts w:ascii="Times New Roman" w:hAnsi="Times New Roman" w:cs="Times New Roman"/>
+                <w:color w:val="000000"/>
+                <w:sz w:val="20"/>
+                <w:szCs w:val="20"/>
+                <w:lang w:val="en-US"/>
+              </w:rPr>
+              <w:t>}}</w:t>
+            </w:r>
+            <w:r>
+              <w:rPr>
+                <w:rFonts w:ascii="Times New Roman" w:hAnsi="Times New Roman" w:cs="Times New Roman"/>
+                <w:color w:val="000000"/>
+                <w:sz w:val="20"/>
+                <w:szCs w:val="20"/>
+                <w:lang w:val="en-US"/>
+              </w:rPr>
+              <w:t>%</w:t>
             </w:r>
           </w:p>
         </w:tc>
@@ -4395,16 +5023,94 @@
                 <w:color w:val="000000"/>
                 <w:sz w:val="20"/>
                 <w:szCs w:val="20"/>
+                <w:lang w:val="en-US"/>
               </w:rPr>
             </w:pPr>
-            <w:r>
-              <w:rPr>
-                <w:rFonts w:ascii="Times New Roman" w:hAnsi="Times New Roman" w:cs="Times New Roman"/>
-                <w:color w:val="000000"/>
-                <w:sz w:val="20"/>
-                <w:szCs w:val="20"/>
-              </w:rPr>
-              <w:t>8</w:t>
+            <w:proofErr w:type="gramStart"/>
+            <w:r>
+              <w:rPr>
+                <w:rFonts w:ascii="Times New Roman" w:hAnsi="Times New Roman" w:cs="Times New Roman"/>
+                <w:color w:val="000000"/>
+                <w:sz w:val="20"/>
+                <w:szCs w:val="20"/>
+                <w:lang w:val="en-US"/>
+              </w:rPr>
+              <w:t xml:space="preserve">{{ </w:t>
+            </w:r>
+            <w:proofErr w:type="spellStart"/>
+            <w:r>
+              <w:rPr>
+                <w:rFonts w:ascii="Times New Roman" w:hAnsi="Times New Roman" w:cs="Times New Roman"/>
+                <w:color w:val="000000"/>
+                <w:sz w:val="20"/>
+                <w:szCs w:val="20"/>
+                <w:lang w:val="en-US"/>
+              </w:rPr>
+              <w:t>data</w:t>
+            </w:r>
+            <w:proofErr w:type="gramEnd"/>
+            <w:r>
+              <w:rPr>
+                <w:rFonts w:ascii="Times New Roman" w:hAnsi="Times New Roman" w:cs="Times New Roman"/>
+                <w:color w:val="000000"/>
+                <w:sz w:val="20"/>
+                <w:szCs w:val="20"/>
+                <w:lang w:val="en-US"/>
+              </w:rPr>
+              <w:t>_summary</w:t>
+            </w:r>
+            <w:proofErr w:type="spellEnd"/>
+            <w:r>
+              <w:rPr>
+                <w:rFonts w:ascii="Times New Roman" w:hAnsi="Times New Roman" w:cs="Times New Roman"/>
+                <w:color w:val="000000"/>
+                <w:sz w:val="20"/>
+                <w:szCs w:val="20"/>
+                <w:lang w:val="en-US"/>
+              </w:rPr>
+              <w:t xml:space="preserve">[“Principio </w:t>
+            </w:r>
+            <w:r>
+              <w:rPr>
+                <w:rFonts w:ascii="Times New Roman" w:hAnsi="Times New Roman" w:cs="Times New Roman"/>
+                <w:color w:val="000000"/>
+                <w:sz w:val="20"/>
+                <w:szCs w:val="20"/>
+                <w:lang w:val="en-US"/>
+              </w:rPr>
+              <w:t>2</w:t>
+            </w:r>
+            <w:r>
+              <w:rPr>
+                <w:rFonts w:ascii="Times New Roman" w:hAnsi="Times New Roman" w:cs="Times New Roman"/>
+                <w:color w:val="000000"/>
+                <w:sz w:val="20"/>
+                <w:szCs w:val="20"/>
+                <w:lang w:val="en-US"/>
+              </w:rPr>
+              <w:t>”].</w:t>
+            </w:r>
+            <w:proofErr w:type="spellStart"/>
+            <w:r>
+              <w:rPr>
+                <w:rFonts w:ascii="Times New Roman" w:hAnsi="Times New Roman" w:cs="Times New Roman"/>
+                <w:color w:val="000000"/>
+                <w:sz w:val="20"/>
+                <w:szCs w:val="20"/>
+                <w:lang w:val="en-US"/>
+              </w:rPr>
+              <w:t>indicators_accomplished</w:t>
+            </w:r>
+            <w:proofErr w:type="spellEnd"/>
+            <w:r>
+              <w:rPr>
+                <w:rFonts w:ascii="Times New Roman" w:hAnsi="Times New Roman" w:cs="Times New Roman"/>
+                <w:color w:val="000000"/>
+                <w:sz w:val="20"/>
+                <w:szCs w:val="20"/>
+                <w:lang w:val="en-US"/>
+              </w:rPr>
+              <w:t xml:space="preserve"> }}</w:t>
             </w:r>
           </w:p>
         </w:tc>
@@ -4424,16 +5130,94 @@
                 <w:color w:val="000000"/>
                 <w:sz w:val="20"/>
                 <w:szCs w:val="20"/>
+                <w:lang w:val="en-US"/>
               </w:rPr>
             </w:pPr>
-            <w:r>
-              <w:rPr>
-                <w:rFonts w:ascii="Times New Roman" w:hAnsi="Times New Roman" w:cs="Times New Roman"/>
-                <w:color w:val="000000"/>
-                <w:sz w:val="20"/>
-                <w:szCs w:val="20"/>
+            <w:proofErr w:type="gramStart"/>
+            <w:r>
+              <w:rPr>
+                <w:rFonts w:ascii="Times New Roman" w:hAnsi="Times New Roman" w:cs="Times New Roman"/>
+                <w:color w:val="000000"/>
+                <w:sz w:val="20"/>
+                <w:szCs w:val="20"/>
+                <w:lang w:val="en-US"/>
+              </w:rPr>
+              <w:t xml:space="preserve">{{ </w:t>
+            </w:r>
+            <w:proofErr w:type="spellStart"/>
+            <w:r>
+              <w:rPr>
+                <w:rFonts w:ascii="Times New Roman" w:hAnsi="Times New Roman" w:cs="Times New Roman"/>
+                <w:color w:val="000000"/>
+                <w:sz w:val="20"/>
+                <w:szCs w:val="20"/>
+                <w:lang w:val="en-US"/>
+              </w:rPr>
+              <w:t>data</w:t>
+            </w:r>
+            <w:proofErr w:type="gramEnd"/>
+            <w:r>
+              <w:rPr>
+                <w:rFonts w:ascii="Times New Roman" w:hAnsi="Times New Roman" w:cs="Times New Roman"/>
+                <w:color w:val="000000"/>
+                <w:sz w:val="20"/>
+                <w:szCs w:val="20"/>
+                <w:lang w:val="en-US"/>
+              </w:rPr>
+              <w:t>_summary</w:t>
+            </w:r>
+            <w:proofErr w:type="spellEnd"/>
+            <w:r>
+              <w:rPr>
+                <w:rFonts w:ascii="Times New Roman" w:hAnsi="Times New Roman" w:cs="Times New Roman"/>
+                <w:color w:val="000000"/>
+                <w:sz w:val="20"/>
+                <w:szCs w:val="20"/>
+                <w:lang w:val="en-US"/>
+              </w:rPr>
+              <w:t xml:space="preserve">[“Principio </w:t>
+            </w:r>
+            <w:r>
+              <w:rPr>
+                <w:rFonts w:ascii="Times New Roman" w:hAnsi="Times New Roman" w:cs="Times New Roman"/>
+                <w:color w:val="000000"/>
+                <w:sz w:val="20"/>
+                <w:szCs w:val="20"/>
+                <w:lang w:val="en-US"/>
               </w:rPr>
               <w:t>2</w:t>
+            </w:r>
+            <w:r>
+              <w:rPr>
+                <w:rFonts w:ascii="Times New Roman" w:hAnsi="Times New Roman" w:cs="Times New Roman"/>
+                <w:color w:val="000000"/>
+                <w:sz w:val="20"/>
+                <w:szCs w:val="20"/>
+                <w:lang w:val="en-US"/>
+              </w:rPr>
+              <w:t>”].</w:t>
+            </w:r>
+            <w:proofErr w:type="spellStart"/>
+            <w:r>
+              <w:rPr>
+                <w:rFonts w:ascii="Times New Roman" w:hAnsi="Times New Roman" w:cs="Times New Roman"/>
+                <w:color w:val="000000"/>
+                <w:sz w:val="20"/>
+                <w:szCs w:val="20"/>
+                <w:lang w:val="en-US"/>
+              </w:rPr>
+              <w:t>indicators_failed</w:t>
+            </w:r>
+            <w:proofErr w:type="spellEnd"/>
+            <w:r>
+              <w:rPr>
+                <w:rFonts w:ascii="Times New Roman" w:hAnsi="Times New Roman" w:cs="Times New Roman"/>
+                <w:color w:val="000000"/>
+                <w:sz w:val="20"/>
+                <w:szCs w:val="20"/>
+                <w:lang w:val="en-US"/>
+              </w:rPr>
+              <w:t>}}</w:t>
             </w:r>
           </w:p>
         </w:tc>
@@ -4453,16 +5237,74 @@
                 <w:color w:val="000000"/>
                 <w:sz w:val="20"/>
                 <w:szCs w:val="20"/>
+                <w:lang w:val="en-US"/>
               </w:rPr>
             </w:pPr>
-            <w:r>
-              <w:rPr>
-                <w:rFonts w:ascii="Times New Roman" w:hAnsi="Times New Roman" w:cs="Times New Roman"/>
-                <w:color w:val="000000"/>
-                <w:sz w:val="20"/>
-                <w:szCs w:val="20"/>
-              </w:rPr>
-              <w:t>1</w:t>
+            <w:proofErr w:type="gramStart"/>
+            <w:r>
+              <w:rPr>
+                <w:rFonts w:ascii="Times New Roman" w:hAnsi="Times New Roman" w:cs="Times New Roman"/>
+                <w:color w:val="000000"/>
+                <w:sz w:val="20"/>
+                <w:szCs w:val="20"/>
+                <w:lang w:val="en-US"/>
+              </w:rPr>
+              <w:t xml:space="preserve">{{ </w:t>
+            </w:r>
+            <w:proofErr w:type="spellStart"/>
+            <w:r>
+              <w:rPr>
+                <w:rFonts w:ascii="Times New Roman" w:hAnsi="Times New Roman" w:cs="Times New Roman"/>
+                <w:color w:val="000000"/>
+                <w:sz w:val="20"/>
+                <w:szCs w:val="20"/>
+                <w:lang w:val="en-US"/>
+              </w:rPr>
+              <w:t>data</w:t>
+            </w:r>
+            <w:proofErr w:type="gramEnd"/>
+            <w:r>
+              <w:rPr>
+                <w:rFonts w:ascii="Times New Roman" w:hAnsi="Times New Roman" w:cs="Times New Roman"/>
+                <w:color w:val="000000"/>
+                <w:sz w:val="20"/>
+                <w:szCs w:val="20"/>
+                <w:lang w:val="en-US"/>
+              </w:rPr>
+              <w:t>_summary</w:t>
+            </w:r>
+            <w:proofErr w:type="spellEnd"/>
+            <w:r>
+              <w:rPr>
+                <w:rFonts w:ascii="Times New Roman" w:hAnsi="Times New Roman" w:cs="Times New Roman"/>
+                <w:color w:val="000000"/>
+                <w:sz w:val="20"/>
+                <w:szCs w:val="20"/>
+                <w:lang w:val="en-US"/>
+              </w:rPr>
+              <w:t>[“Principio 2”].</w:t>
+            </w:r>
+            <w:proofErr w:type="spellStart"/>
+            <w:r>
+              <w:rPr>
+                <w:rFonts w:ascii="Times New Roman" w:hAnsi="Times New Roman" w:cs="Times New Roman"/>
+                <w:color w:val="000000"/>
+                <w:sz w:val="20"/>
+                <w:szCs w:val="20"/>
+                <w:lang w:val="en-US"/>
+              </w:rPr>
+              <w:t>indicators_not_applying</w:t>
+            </w:r>
+            <w:proofErr w:type="spellEnd"/>
+            <w:r>
+              <w:rPr>
+                <w:rFonts w:ascii="Times New Roman" w:hAnsi="Times New Roman" w:cs="Times New Roman"/>
+                <w:color w:val="000000"/>
+                <w:sz w:val="20"/>
+                <w:szCs w:val="20"/>
+                <w:lang w:val="en-US"/>
+              </w:rPr>
+              <w:t xml:space="preserve"> }}</w:t>
             </w:r>
           </w:p>
         </w:tc>
@@ -4482,16 +5324,94 @@
                 <w:color w:val="000000"/>
                 <w:sz w:val="20"/>
                 <w:szCs w:val="20"/>
+                <w:lang w:val="en-US"/>
               </w:rPr>
             </w:pPr>
-            <w:r>
-              <w:rPr>
-                <w:rFonts w:ascii="Times New Roman" w:hAnsi="Times New Roman" w:cs="Times New Roman"/>
-                <w:color w:val="000000"/>
-                <w:sz w:val="20"/>
-                <w:szCs w:val="20"/>
-              </w:rPr>
-              <w:t>11</w:t>
+            <w:proofErr w:type="gramStart"/>
+            <w:r>
+              <w:rPr>
+                <w:rFonts w:ascii="Times New Roman" w:hAnsi="Times New Roman" w:cs="Times New Roman"/>
+                <w:color w:val="000000"/>
+                <w:sz w:val="20"/>
+                <w:szCs w:val="20"/>
+                <w:lang w:val="en-US"/>
+              </w:rPr>
+              <w:t xml:space="preserve">{{ </w:t>
+            </w:r>
+            <w:proofErr w:type="spellStart"/>
+            <w:r>
+              <w:rPr>
+                <w:rFonts w:ascii="Times New Roman" w:hAnsi="Times New Roman" w:cs="Times New Roman"/>
+                <w:color w:val="000000"/>
+                <w:sz w:val="20"/>
+                <w:szCs w:val="20"/>
+                <w:lang w:val="en-US"/>
+              </w:rPr>
+              <w:t>data</w:t>
+            </w:r>
+            <w:proofErr w:type="gramEnd"/>
+            <w:r>
+              <w:rPr>
+                <w:rFonts w:ascii="Times New Roman" w:hAnsi="Times New Roman" w:cs="Times New Roman"/>
+                <w:color w:val="000000"/>
+                <w:sz w:val="20"/>
+                <w:szCs w:val="20"/>
+                <w:lang w:val="en-US"/>
+              </w:rPr>
+              <w:t>_summary</w:t>
+            </w:r>
+            <w:proofErr w:type="spellEnd"/>
+            <w:r>
+              <w:rPr>
+                <w:rFonts w:ascii="Times New Roman" w:hAnsi="Times New Roman" w:cs="Times New Roman"/>
+                <w:color w:val="000000"/>
+                <w:sz w:val="20"/>
+                <w:szCs w:val="20"/>
+                <w:lang w:val="en-US"/>
+              </w:rPr>
+              <w:t xml:space="preserve">[“Principio </w:t>
+            </w:r>
+            <w:r>
+              <w:rPr>
+                <w:rFonts w:ascii="Times New Roman" w:hAnsi="Times New Roman" w:cs="Times New Roman"/>
+                <w:color w:val="000000"/>
+                <w:sz w:val="20"/>
+                <w:szCs w:val="20"/>
+                <w:lang w:val="en-US"/>
+              </w:rPr>
+              <w:t>2</w:t>
+            </w:r>
+            <w:r>
+              <w:rPr>
+                <w:rFonts w:ascii="Times New Roman" w:hAnsi="Times New Roman" w:cs="Times New Roman"/>
+                <w:color w:val="000000"/>
+                <w:sz w:val="20"/>
+                <w:szCs w:val="20"/>
+                <w:lang w:val="en-US"/>
+              </w:rPr>
+              <w:t>”].</w:t>
+            </w:r>
+            <w:proofErr w:type="spellStart"/>
+            <w:r>
+              <w:rPr>
+                <w:rFonts w:ascii="Times New Roman" w:hAnsi="Times New Roman" w:cs="Times New Roman"/>
+                <w:color w:val="000000"/>
+                <w:sz w:val="20"/>
+                <w:szCs w:val="20"/>
+                <w:lang w:val="en-US"/>
+              </w:rPr>
+              <w:t>total_indicators</w:t>
+            </w:r>
+            <w:proofErr w:type="spellEnd"/>
+            <w:r>
+              <w:rPr>
+                <w:rFonts w:ascii="Times New Roman" w:hAnsi="Times New Roman" w:cs="Times New Roman"/>
+                <w:color w:val="000000"/>
+                <w:sz w:val="20"/>
+                <w:szCs w:val="20"/>
+                <w:lang w:val="en-US"/>
+              </w:rPr>
+              <w:t xml:space="preserve"> }}</w:t>
             </w:r>
           </w:p>
         </w:tc>
@@ -4511,16 +5431,116 @@
                 <w:color w:val="000000"/>
                 <w:sz w:val="20"/>
                 <w:szCs w:val="20"/>
+                <w:lang w:val="en-US"/>
               </w:rPr>
             </w:pPr>
-            <w:r>
-              <w:rPr>
-                <w:rFonts w:ascii="Times New Roman" w:hAnsi="Times New Roman" w:cs="Times New Roman"/>
-                <w:color w:val="000000"/>
-                <w:sz w:val="20"/>
-                <w:szCs w:val="20"/>
-              </w:rPr>
-              <w:t>80,0%</w:t>
+            <w:proofErr w:type="gramStart"/>
+            <w:r>
+              <w:rPr>
+                <w:rFonts w:ascii="Times New Roman" w:hAnsi="Times New Roman" w:cs="Times New Roman"/>
+                <w:color w:val="000000"/>
+                <w:sz w:val="20"/>
+                <w:szCs w:val="20"/>
+                <w:lang w:val="en-US"/>
+              </w:rPr>
+              <w:t xml:space="preserve">{{ </w:t>
+            </w:r>
+            <w:proofErr w:type="spellStart"/>
+            <w:r>
+              <w:rPr>
+                <w:rFonts w:ascii="Times New Roman" w:hAnsi="Times New Roman" w:cs="Times New Roman"/>
+                <w:color w:val="000000"/>
+                <w:sz w:val="20"/>
+                <w:szCs w:val="20"/>
+                <w:lang w:val="en-US"/>
+              </w:rPr>
+              <w:t>data</w:t>
+            </w:r>
+            <w:proofErr w:type="gramEnd"/>
+            <w:r>
+              <w:rPr>
+                <w:rFonts w:ascii="Times New Roman" w:hAnsi="Times New Roman" w:cs="Times New Roman"/>
+                <w:color w:val="000000"/>
+                <w:sz w:val="20"/>
+                <w:szCs w:val="20"/>
+                <w:lang w:val="en-US"/>
+              </w:rPr>
+              <w:t>_summary</w:t>
+            </w:r>
+            <w:proofErr w:type="spellEnd"/>
+            <w:r>
+              <w:rPr>
+                <w:rFonts w:ascii="Times New Roman" w:hAnsi="Times New Roman" w:cs="Times New Roman"/>
+                <w:color w:val="000000"/>
+                <w:sz w:val="20"/>
+                <w:szCs w:val="20"/>
+                <w:lang w:val="en-US"/>
+              </w:rPr>
+              <w:t xml:space="preserve">[“Principio </w:t>
+            </w:r>
+            <w:r>
+              <w:rPr>
+                <w:rFonts w:ascii="Times New Roman" w:hAnsi="Times New Roman" w:cs="Times New Roman"/>
+                <w:color w:val="000000"/>
+                <w:sz w:val="20"/>
+                <w:szCs w:val="20"/>
+                <w:lang w:val="en-US"/>
+              </w:rPr>
+              <w:t>2</w:t>
+            </w:r>
+            <w:r>
+              <w:rPr>
+                <w:rFonts w:ascii="Times New Roman" w:hAnsi="Times New Roman" w:cs="Times New Roman"/>
+                <w:color w:val="000000"/>
+                <w:sz w:val="20"/>
+                <w:szCs w:val="20"/>
+                <w:lang w:val="en-US"/>
+              </w:rPr>
+              <w:t>”].</w:t>
+            </w:r>
+            <w:proofErr w:type="spellStart"/>
+            <w:r>
+              <w:rPr>
+                <w:rFonts w:ascii="Times New Roman" w:hAnsi="Times New Roman" w:cs="Times New Roman"/>
+                <w:color w:val="000000"/>
+                <w:sz w:val="20"/>
+                <w:szCs w:val="20"/>
+                <w:lang w:val="en-US"/>
+              </w:rPr>
+              <w:t>accomplishment_percentage</w:t>
+            </w:r>
+            <w:proofErr w:type="spellEnd"/>
+          </w:p>
+          <w:p>
+            <w:pPr>
+              <w:jc w:val="center"/>
+              <w:rPr>
+                <w:rFonts w:ascii="Times New Roman" w:hAnsi="Times New Roman" w:cs="Times New Roman"/>
+                <w:color w:val="000000"/>
+                <w:sz w:val="20"/>
+                <w:szCs w:val="20"/>
+                <w:lang w:val="en-US"/>
+              </w:rPr>
+            </w:pPr>
+            <w:r>
+              <w:rPr>
+                <w:rFonts w:ascii="Times New Roman" w:hAnsi="Times New Roman" w:cs="Times New Roman"/>
+                <w:color w:val="000000"/>
+                <w:sz w:val="20"/>
+                <w:szCs w:val="20"/>
+                <w:lang w:val="en-US"/>
+              </w:rPr>
+              <w:t>}}</w:t>
+            </w:r>
+            <w:r>
+              <w:rPr>
+                <w:rFonts w:ascii="Times New Roman" w:hAnsi="Times New Roman" w:cs="Times New Roman"/>
+                <w:color w:val="000000"/>
+                <w:sz w:val="20"/>
+                <w:szCs w:val="20"/>
+                <w:lang w:val="en-US"/>
+              </w:rPr>
+              <w:t>%</w:t>
             </w:r>
           </w:p>
         </w:tc>
@@ -4602,16 +5622,94 @@
                 <w:color w:val="000000"/>
                 <w:sz w:val="20"/>
                 <w:szCs w:val="20"/>
+                <w:lang w:val="en-US"/>
               </w:rPr>
             </w:pPr>
-            <w:r>
-              <w:rPr>
-                <w:rFonts w:ascii="Times New Roman" w:hAnsi="Times New Roman" w:cs="Times New Roman"/>
-                <w:color w:val="000000"/>
-                <w:sz w:val="20"/>
-                <w:szCs w:val="20"/>
-              </w:rPr>
-              <w:t>13</w:t>
+            <w:proofErr w:type="gramStart"/>
+            <w:r>
+              <w:rPr>
+                <w:rFonts w:ascii="Times New Roman" w:hAnsi="Times New Roman" w:cs="Times New Roman"/>
+                <w:color w:val="000000"/>
+                <w:sz w:val="20"/>
+                <w:szCs w:val="20"/>
+                <w:lang w:val="en-US"/>
+              </w:rPr>
+              <w:t xml:space="preserve">{{ </w:t>
+            </w:r>
+            <w:proofErr w:type="spellStart"/>
+            <w:r>
+              <w:rPr>
+                <w:rFonts w:ascii="Times New Roman" w:hAnsi="Times New Roman" w:cs="Times New Roman"/>
+                <w:color w:val="000000"/>
+                <w:sz w:val="20"/>
+                <w:szCs w:val="20"/>
+                <w:lang w:val="en-US"/>
+              </w:rPr>
+              <w:t>data</w:t>
+            </w:r>
+            <w:proofErr w:type="gramEnd"/>
+            <w:r>
+              <w:rPr>
+                <w:rFonts w:ascii="Times New Roman" w:hAnsi="Times New Roman" w:cs="Times New Roman"/>
+                <w:color w:val="000000"/>
+                <w:sz w:val="20"/>
+                <w:szCs w:val="20"/>
+                <w:lang w:val="en-US"/>
+              </w:rPr>
+              <w:t>_summary</w:t>
+            </w:r>
+            <w:proofErr w:type="spellEnd"/>
+            <w:r>
+              <w:rPr>
+                <w:rFonts w:ascii="Times New Roman" w:hAnsi="Times New Roman" w:cs="Times New Roman"/>
+                <w:color w:val="000000"/>
+                <w:sz w:val="20"/>
+                <w:szCs w:val="20"/>
+                <w:lang w:val="en-US"/>
+              </w:rPr>
+              <w:t xml:space="preserve">[“Principio </w:t>
+            </w:r>
+            <w:r>
+              <w:rPr>
+                <w:rFonts w:ascii="Times New Roman" w:hAnsi="Times New Roman" w:cs="Times New Roman"/>
+                <w:color w:val="000000"/>
+                <w:sz w:val="20"/>
+                <w:szCs w:val="20"/>
+                <w:lang w:val="en-US"/>
+              </w:rPr>
+              <w:t>3</w:t>
+            </w:r>
+            <w:r>
+              <w:rPr>
+                <w:rFonts w:ascii="Times New Roman" w:hAnsi="Times New Roman" w:cs="Times New Roman"/>
+                <w:color w:val="000000"/>
+                <w:sz w:val="20"/>
+                <w:szCs w:val="20"/>
+                <w:lang w:val="en-US"/>
+              </w:rPr>
+              <w:t>”].</w:t>
+            </w:r>
+            <w:proofErr w:type="spellStart"/>
+            <w:r>
+              <w:rPr>
+                <w:rFonts w:ascii="Times New Roman" w:hAnsi="Times New Roman" w:cs="Times New Roman"/>
+                <w:color w:val="000000"/>
+                <w:sz w:val="20"/>
+                <w:szCs w:val="20"/>
+                <w:lang w:val="en-US"/>
+              </w:rPr>
+              <w:t>indicators_accomplished</w:t>
+            </w:r>
+            <w:proofErr w:type="spellEnd"/>
+            <w:r>
+              <w:rPr>
+                <w:rFonts w:ascii="Times New Roman" w:hAnsi="Times New Roman" w:cs="Times New Roman"/>
+                <w:color w:val="000000"/>
+                <w:sz w:val="20"/>
+                <w:szCs w:val="20"/>
+                <w:lang w:val="en-US"/>
+              </w:rPr>
+              <w:t xml:space="preserve"> }}</w:t>
             </w:r>
           </w:p>
         </w:tc>
@@ -4631,16 +5729,94 @@
                 <w:color w:val="000000"/>
                 <w:sz w:val="20"/>
                 <w:szCs w:val="20"/>
+                <w:lang w:val="en-US"/>
               </w:rPr>
             </w:pPr>
-            <w:r>
-              <w:rPr>
-                <w:rFonts w:ascii="Times New Roman" w:hAnsi="Times New Roman" w:cs="Times New Roman"/>
-                <w:color w:val="000000"/>
-                <w:sz w:val="20"/>
-                <w:szCs w:val="20"/>
-              </w:rPr>
-              <w:t>0</w:t>
+            <w:proofErr w:type="gramStart"/>
+            <w:r>
+              <w:rPr>
+                <w:rFonts w:ascii="Times New Roman" w:hAnsi="Times New Roman" w:cs="Times New Roman"/>
+                <w:color w:val="000000"/>
+                <w:sz w:val="20"/>
+                <w:szCs w:val="20"/>
+                <w:lang w:val="en-US"/>
+              </w:rPr>
+              <w:t xml:space="preserve">{{ </w:t>
+            </w:r>
+            <w:proofErr w:type="spellStart"/>
+            <w:r>
+              <w:rPr>
+                <w:rFonts w:ascii="Times New Roman" w:hAnsi="Times New Roman" w:cs="Times New Roman"/>
+                <w:color w:val="000000"/>
+                <w:sz w:val="20"/>
+                <w:szCs w:val="20"/>
+                <w:lang w:val="en-US"/>
+              </w:rPr>
+              <w:t>data</w:t>
+            </w:r>
+            <w:proofErr w:type="gramEnd"/>
+            <w:r>
+              <w:rPr>
+                <w:rFonts w:ascii="Times New Roman" w:hAnsi="Times New Roman" w:cs="Times New Roman"/>
+                <w:color w:val="000000"/>
+                <w:sz w:val="20"/>
+                <w:szCs w:val="20"/>
+                <w:lang w:val="en-US"/>
+              </w:rPr>
+              <w:t>_summary</w:t>
+            </w:r>
+            <w:proofErr w:type="spellEnd"/>
+            <w:r>
+              <w:rPr>
+                <w:rFonts w:ascii="Times New Roman" w:hAnsi="Times New Roman" w:cs="Times New Roman"/>
+                <w:color w:val="000000"/>
+                <w:sz w:val="20"/>
+                <w:szCs w:val="20"/>
+                <w:lang w:val="en-US"/>
+              </w:rPr>
+              <w:t xml:space="preserve">[“Principio </w:t>
+            </w:r>
+            <w:r>
+              <w:rPr>
+                <w:rFonts w:ascii="Times New Roman" w:hAnsi="Times New Roman" w:cs="Times New Roman"/>
+                <w:color w:val="000000"/>
+                <w:sz w:val="20"/>
+                <w:szCs w:val="20"/>
+                <w:lang w:val="en-US"/>
+              </w:rPr>
+              <w:t>3</w:t>
+            </w:r>
+            <w:r>
+              <w:rPr>
+                <w:rFonts w:ascii="Times New Roman" w:hAnsi="Times New Roman" w:cs="Times New Roman"/>
+                <w:color w:val="000000"/>
+                <w:sz w:val="20"/>
+                <w:szCs w:val="20"/>
+                <w:lang w:val="en-US"/>
+              </w:rPr>
+              <w:t>”].</w:t>
+            </w:r>
+            <w:proofErr w:type="spellStart"/>
+            <w:r>
+              <w:rPr>
+                <w:rFonts w:ascii="Times New Roman" w:hAnsi="Times New Roman" w:cs="Times New Roman"/>
+                <w:color w:val="000000"/>
+                <w:sz w:val="20"/>
+                <w:szCs w:val="20"/>
+                <w:lang w:val="en-US"/>
+              </w:rPr>
+              <w:t>indicators_failed</w:t>
+            </w:r>
+            <w:proofErr w:type="spellEnd"/>
+            <w:r>
+              <w:rPr>
+                <w:rFonts w:ascii="Times New Roman" w:hAnsi="Times New Roman" w:cs="Times New Roman"/>
+                <w:color w:val="000000"/>
+                <w:sz w:val="20"/>
+                <w:szCs w:val="20"/>
+                <w:lang w:val="en-US"/>
+              </w:rPr>
+              <w:t>}}</w:t>
             </w:r>
           </w:p>
         </w:tc>
@@ -4660,16 +5836,74 @@
                 <w:color w:val="000000"/>
                 <w:sz w:val="20"/>
                 <w:szCs w:val="20"/>
+                <w:lang w:val="en-US"/>
               </w:rPr>
             </w:pPr>
-            <w:r>
-              <w:rPr>
-                <w:rFonts w:ascii="Times New Roman" w:hAnsi="Times New Roman" w:cs="Times New Roman"/>
-                <w:color w:val="000000"/>
-                <w:sz w:val="20"/>
-                <w:szCs w:val="20"/>
-              </w:rPr>
-              <w:t>0</w:t>
+            <w:proofErr w:type="gramStart"/>
+            <w:r>
+              <w:rPr>
+                <w:rFonts w:ascii="Times New Roman" w:hAnsi="Times New Roman" w:cs="Times New Roman"/>
+                <w:color w:val="000000"/>
+                <w:sz w:val="20"/>
+                <w:szCs w:val="20"/>
+                <w:lang w:val="en-US"/>
+              </w:rPr>
+              <w:t xml:space="preserve">{{ </w:t>
+            </w:r>
+            <w:proofErr w:type="spellStart"/>
+            <w:r>
+              <w:rPr>
+                <w:rFonts w:ascii="Times New Roman" w:hAnsi="Times New Roman" w:cs="Times New Roman"/>
+                <w:color w:val="000000"/>
+                <w:sz w:val="20"/>
+                <w:szCs w:val="20"/>
+                <w:lang w:val="en-US"/>
+              </w:rPr>
+              <w:t>data</w:t>
+            </w:r>
+            <w:proofErr w:type="gramEnd"/>
+            <w:r>
+              <w:rPr>
+                <w:rFonts w:ascii="Times New Roman" w:hAnsi="Times New Roman" w:cs="Times New Roman"/>
+                <w:color w:val="000000"/>
+                <w:sz w:val="20"/>
+                <w:szCs w:val="20"/>
+                <w:lang w:val="en-US"/>
+              </w:rPr>
+              <w:t>_summary</w:t>
+            </w:r>
+            <w:proofErr w:type="spellEnd"/>
+            <w:r>
+              <w:rPr>
+                <w:rFonts w:ascii="Times New Roman" w:hAnsi="Times New Roman" w:cs="Times New Roman"/>
+                <w:color w:val="000000"/>
+                <w:sz w:val="20"/>
+                <w:szCs w:val="20"/>
+                <w:lang w:val="en-US"/>
+              </w:rPr>
+              <w:t>[“Principio 3”].</w:t>
+            </w:r>
+            <w:proofErr w:type="spellStart"/>
+            <w:r>
+              <w:rPr>
+                <w:rFonts w:ascii="Times New Roman" w:hAnsi="Times New Roman" w:cs="Times New Roman"/>
+                <w:color w:val="000000"/>
+                <w:sz w:val="20"/>
+                <w:szCs w:val="20"/>
+                <w:lang w:val="en-US"/>
+              </w:rPr>
+              <w:t>indicators_not_applying</w:t>
+            </w:r>
+            <w:proofErr w:type="spellEnd"/>
+            <w:r>
+              <w:rPr>
+                <w:rFonts w:ascii="Times New Roman" w:hAnsi="Times New Roman" w:cs="Times New Roman"/>
+                <w:color w:val="000000"/>
+                <w:sz w:val="20"/>
+                <w:szCs w:val="20"/>
+                <w:lang w:val="en-US"/>
+              </w:rPr>
+              <w:t xml:space="preserve"> }}</w:t>
             </w:r>
           </w:p>
         </w:tc>
@@ -4689,16 +5923,94 @@
                 <w:color w:val="000000"/>
                 <w:sz w:val="20"/>
                 <w:szCs w:val="20"/>
+                <w:lang w:val="en-US"/>
               </w:rPr>
             </w:pPr>
-            <w:r>
-              <w:rPr>
-                <w:rFonts w:ascii="Times New Roman" w:hAnsi="Times New Roman" w:cs="Times New Roman"/>
-                <w:color w:val="000000"/>
-                <w:sz w:val="20"/>
-                <w:szCs w:val="20"/>
-              </w:rPr>
-              <w:t>13</w:t>
+            <w:proofErr w:type="gramStart"/>
+            <w:r>
+              <w:rPr>
+                <w:rFonts w:ascii="Times New Roman" w:hAnsi="Times New Roman" w:cs="Times New Roman"/>
+                <w:color w:val="000000"/>
+                <w:sz w:val="20"/>
+                <w:szCs w:val="20"/>
+                <w:lang w:val="en-US"/>
+              </w:rPr>
+              <w:t xml:space="preserve">{{ </w:t>
+            </w:r>
+            <w:proofErr w:type="spellStart"/>
+            <w:r>
+              <w:rPr>
+                <w:rFonts w:ascii="Times New Roman" w:hAnsi="Times New Roman" w:cs="Times New Roman"/>
+                <w:color w:val="000000"/>
+                <w:sz w:val="20"/>
+                <w:szCs w:val="20"/>
+                <w:lang w:val="en-US"/>
+              </w:rPr>
+              <w:t>data</w:t>
+            </w:r>
+            <w:proofErr w:type="gramEnd"/>
+            <w:r>
+              <w:rPr>
+                <w:rFonts w:ascii="Times New Roman" w:hAnsi="Times New Roman" w:cs="Times New Roman"/>
+                <w:color w:val="000000"/>
+                <w:sz w:val="20"/>
+                <w:szCs w:val="20"/>
+                <w:lang w:val="en-US"/>
+              </w:rPr>
+              <w:t>_summary</w:t>
+            </w:r>
+            <w:proofErr w:type="spellEnd"/>
+            <w:r>
+              <w:rPr>
+                <w:rFonts w:ascii="Times New Roman" w:hAnsi="Times New Roman" w:cs="Times New Roman"/>
+                <w:color w:val="000000"/>
+                <w:sz w:val="20"/>
+                <w:szCs w:val="20"/>
+                <w:lang w:val="en-US"/>
+              </w:rPr>
+              <w:t xml:space="preserve">[“Principio </w:t>
+            </w:r>
+            <w:r>
+              <w:rPr>
+                <w:rFonts w:ascii="Times New Roman" w:hAnsi="Times New Roman" w:cs="Times New Roman"/>
+                <w:color w:val="000000"/>
+                <w:sz w:val="20"/>
+                <w:szCs w:val="20"/>
+                <w:lang w:val="en-US"/>
+              </w:rPr>
+              <w:t>3</w:t>
+            </w:r>
+            <w:r>
+              <w:rPr>
+                <w:rFonts w:ascii="Times New Roman" w:hAnsi="Times New Roman" w:cs="Times New Roman"/>
+                <w:color w:val="000000"/>
+                <w:sz w:val="20"/>
+                <w:szCs w:val="20"/>
+                <w:lang w:val="en-US"/>
+              </w:rPr>
+              <w:t>”].</w:t>
+            </w:r>
+            <w:proofErr w:type="spellStart"/>
+            <w:r>
+              <w:rPr>
+                <w:rFonts w:ascii="Times New Roman" w:hAnsi="Times New Roman" w:cs="Times New Roman"/>
+                <w:color w:val="000000"/>
+                <w:sz w:val="20"/>
+                <w:szCs w:val="20"/>
+                <w:lang w:val="en-US"/>
+              </w:rPr>
+              <w:t>total_indicators</w:t>
+            </w:r>
+            <w:proofErr w:type="spellEnd"/>
+            <w:r>
+              <w:rPr>
+                <w:rFonts w:ascii="Times New Roman" w:hAnsi="Times New Roman" w:cs="Times New Roman"/>
+                <w:color w:val="000000"/>
+                <w:sz w:val="20"/>
+                <w:szCs w:val="20"/>
+                <w:lang w:val="en-US"/>
+              </w:rPr>
+              <w:t xml:space="preserve"> }}</w:t>
             </w:r>
           </w:p>
         </w:tc>
@@ -4718,16 +6030,116 @@
                 <w:color w:val="000000"/>
                 <w:sz w:val="20"/>
                 <w:szCs w:val="20"/>
+                <w:lang w:val="en-US"/>
               </w:rPr>
             </w:pPr>
-            <w:r>
-              <w:rPr>
-                <w:rFonts w:ascii="Times New Roman" w:hAnsi="Times New Roman" w:cs="Times New Roman"/>
-                <w:color w:val="000000"/>
-                <w:sz w:val="20"/>
-                <w:szCs w:val="20"/>
-              </w:rPr>
-              <w:t>100,0%</w:t>
+            <w:proofErr w:type="gramStart"/>
+            <w:r>
+              <w:rPr>
+                <w:rFonts w:ascii="Times New Roman" w:hAnsi="Times New Roman" w:cs="Times New Roman"/>
+                <w:color w:val="000000"/>
+                <w:sz w:val="20"/>
+                <w:szCs w:val="20"/>
+                <w:lang w:val="en-US"/>
+              </w:rPr>
+              <w:t xml:space="preserve">{{ </w:t>
+            </w:r>
+            <w:proofErr w:type="spellStart"/>
+            <w:r>
+              <w:rPr>
+                <w:rFonts w:ascii="Times New Roman" w:hAnsi="Times New Roman" w:cs="Times New Roman"/>
+                <w:color w:val="000000"/>
+                <w:sz w:val="20"/>
+                <w:szCs w:val="20"/>
+                <w:lang w:val="en-US"/>
+              </w:rPr>
+              <w:t>data</w:t>
+            </w:r>
+            <w:proofErr w:type="gramEnd"/>
+            <w:r>
+              <w:rPr>
+                <w:rFonts w:ascii="Times New Roman" w:hAnsi="Times New Roman" w:cs="Times New Roman"/>
+                <w:color w:val="000000"/>
+                <w:sz w:val="20"/>
+                <w:szCs w:val="20"/>
+                <w:lang w:val="en-US"/>
+              </w:rPr>
+              <w:t>_summary</w:t>
+            </w:r>
+            <w:proofErr w:type="spellEnd"/>
+            <w:r>
+              <w:rPr>
+                <w:rFonts w:ascii="Times New Roman" w:hAnsi="Times New Roman" w:cs="Times New Roman"/>
+                <w:color w:val="000000"/>
+                <w:sz w:val="20"/>
+                <w:szCs w:val="20"/>
+                <w:lang w:val="en-US"/>
+              </w:rPr>
+              <w:t xml:space="preserve">[“Principio </w:t>
+            </w:r>
+            <w:r>
+              <w:rPr>
+                <w:rFonts w:ascii="Times New Roman" w:hAnsi="Times New Roman" w:cs="Times New Roman"/>
+                <w:color w:val="000000"/>
+                <w:sz w:val="20"/>
+                <w:szCs w:val="20"/>
+                <w:lang w:val="en-US"/>
+              </w:rPr>
+              <w:t>3</w:t>
+            </w:r>
+            <w:r>
+              <w:rPr>
+                <w:rFonts w:ascii="Times New Roman" w:hAnsi="Times New Roman" w:cs="Times New Roman"/>
+                <w:color w:val="000000"/>
+                <w:sz w:val="20"/>
+                <w:szCs w:val="20"/>
+                <w:lang w:val="en-US"/>
+              </w:rPr>
+              <w:t>”].</w:t>
+            </w:r>
+            <w:proofErr w:type="spellStart"/>
+            <w:r>
+              <w:rPr>
+                <w:rFonts w:ascii="Times New Roman" w:hAnsi="Times New Roman" w:cs="Times New Roman"/>
+                <w:color w:val="000000"/>
+                <w:sz w:val="20"/>
+                <w:szCs w:val="20"/>
+                <w:lang w:val="en-US"/>
+              </w:rPr>
+              <w:t>accomplishment_percentage</w:t>
+            </w:r>
+            <w:proofErr w:type="spellEnd"/>
+          </w:p>
+          <w:p>
+            <w:pPr>
+              <w:jc w:val="center"/>
+              <w:rPr>
+                <w:rFonts w:ascii="Times New Roman" w:hAnsi="Times New Roman" w:cs="Times New Roman"/>
+                <w:color w:val="000000"/>
+                <w:sz w:val="20"/>
+                <w:szCs w:val="20"/>
+                <w:lang w:val="en-US"/>
+              </w:rPr>
+            </w:pPr>
+            <w:r>
+              <w:rPr>
+                <w:rFonts w:ascii="Times New Roman" w:hAnsi="Times New Roman" w:cs="Times New Roman"/>
+                <w:color w:val="000000"/>
+                <w:sz w:val="20"/>
+                <w:szCs w:val="20"/>
+                <w:lang w:val="en-US"/>
+              </w:rPr>
+              <w:t>}}</w:t>
+            </w:r>
+            <w:r>
+              <w:rPr>
+                <w:rFonts w:ascii="Times New Roman" w:hAnsi="Times New Roman" w:cs="Times New Roman"/>
+                <w:color w:val="000000"/>
+                <w:sz w:val="20"/>
+                <w:szCs w:val="20"/>
+                <w:lang w:val="en-US"/>
+              </w:rPr>
+              <w:t>%</w:t>
             </w:r>
           </w:p>
         </w:tc>
@@ -4809,16 +6221,94 @@
                 <w:color w:val="000000"/>
                 <w:sz w:val="20"/>
                 <w:szCs w:val="20"/>
+                <w:lang w:val="en-US"/>
               </w:rPr>
             </w:pPr>
-            <w:r>
-              <w:rPr>
-                <w:rFonts w:ascii="Times New Roman" w:hAnsi="Times New Roman" w:cs="Times New Roman"/>
-                <w:color w:val="000000"/>
-                <w:sz w:val="20"/>
-                <w:szCs w:val="20"/>
-              </w:rPr>
-              <w:t>29</w:t>
+            <w:proofErr w:type="gramStart"/>
+            <w:r>
+              <w:rPr>
+                <w:rFonts w:ascii="Times New Roman" w:hAnsi="Times New Roman" w:cs="Times New Roman"/>
+                <w:color w:val="000000"/>
+                <w:sz w:val="20"/>
+                <w:szCs w:val="20"/>
+                <w:lang w:val="en-US"/>
+              </w:rPr>
+              <w:t xml:space="preserve">{{ </w:t>
+            </w:r>
+            <w:proofErr w:type="spellStart"/>
+            <w:r>
+              <w:rPr>
+                <w:rFonts w:ascii="Times New Roman" w:hAnsi="Times New Roman" w:cs="Times New Roman"/>
+                <w:color w:val="000000"/>
+                <w:sz w:val="20"/>
+                <w:szCs w:val="20"/>
+                <w:lang w:val="en-US"/>
+              </w:rPr>
+              <w:t>data</w:t>
+            </w:r>
+            <w:proofErr w:type="gramEnd"/>
+            <w:r>
+              <w:rPr>
+                <w:rFonts w:ascii="Times New Roman" w:hAnsi="Times New Roman" w:cs="Times New Roman"/>
+                <w:color w:val="000000"/>
+                <w:sz w:val="20"/>
+                <w:szCs w:val="20"/>
+                <w:lang w:val="en-US"/>
+              </w:rPr>
+              <w:t>_summary</w:t>
+            </w:r>
+            <w:proofErr w:type="spellEnd"/>
+            <w:r>
+              <w:rPr>
+                <w:rFonts w:ascii="Times New Roman" w:hAnsi="Times New Roman" w:cs="Times New Roman"/>
+                <w:color w:val="000000"/>
+                <w:sz w:val="20"/>
+                <w:szCs w:val="20"/>
+                <w:lang w:val="en-US"/>
+              </w:rPr>
+              <w:t xml:space="preserve">[“Principio </w:t>
+            </w:r>
+            <w:r>
+              <w:rPr>
+                <w:rFonts w:ascii="Times New Roman" w:hAnsi="Times New Roman" w:cs="Times New Roman"/>
+                <w:color w:val="000000"/>
+                <w:sz w:val="20"/>
+                <w:szCs w:val="20"/>
+                <w:lang w:val="en-US"/>
+              </w:rPr>
+              <w:t>4</w:t>
+            </w:r>
+            <w:r>
+              <w:rPr>
+                <w:rFonts w:ascii="Times New Roman" w:hAnsi="Times New Roman" w:cs="Times New Roman"/>
+                <w:color w:val="000000"/>
+                <w:sz w:val="20"/>
+                <w:szCs w:val="20"/>
+                <w:lang w:val="en-US"/>
+              </w:rPr>
+              <w:t>”].</w:t>
+            </w:r>
+            <w:proofErr w:type="spellStart"/>
+            <w:r>
+              <w:rPr>
+                <w:rFonts w:ascii="Times New Roman" w:hAnsi="Times New Roman" w:cs="Times New Roman"/>
+                <w:color w:val="000000"/>
+                <w:sz w:val="20"/>
+                <w:szCs w:val="20"/>
+                <w:lang w:val="en-US"/>
+              </w:rPr>
+              <w:t>indicators_accomplished</w:t>
+            </w:r>
+            <w:proofErr w:type="spellEnd"/>
+            <w:r>
+              <w:rPr>
+                <w:rFonts w:ascii="Times New Roman" w:hAnsi="Times New Roman" w:cs="Times New Roman"/>
+                <w:color w:val="000000"/>
+                <w:sz w:val="20"/>
+                <w:szCs w:val="20"/>
+                <w:lang w:val="en-US"/>
+              </w:rPr>
+              <w:t xml:space="preserve"> }}</w:t>
             </w:r>
           </w:p>
         </w:tc>
@@ -4838,16 +6328,94 @@
                 <w:color w:val="000000"/>
                 <w:sz w:val="20"/>
                 <w:szCs w:val="20"/>
+                <w:lang w:val="en-US"/>
               </w:rPr>
             </w:pPr>
-            <w:r>
-              <w:rPr>
-                <w:rFonts w:ascii="Times New Roman" w:hAnsi="Times New Roman" w:cs="Times New Roman"/>
-                <w:color w:val="000000"/>
-                <w:sz w:val="20"/>
-                <w:szCs w:val="20"/>
-              </w:rPr>
-              <w:t>1</w:t>
+            <w:proofErr w:type="gramStart"/>
+            <w:r>
+              <w:rPr>
+                <w:rFonts w:ascii="Times New Roman" w:hAnsi="Times New Roman" w:cs="Times New Roman"/>
+                <w:color w:val="000000"/>
+                <w:sz w:val="20"/>
+                <w:szCs w:val="20"/>
+                <w:lang w:val="en-US"/>
+              </w:rPr>
+              <w:t xml:space="preserve">{{ </w:t>
+            </w:r>
+            <w:proofErr w:type="spellStart"/>
+            <w:r>
+              <w:rPr>
+                <w:rFonts w:ascii="Times New Roman" w:hAnsi="Times New Roman" w:cs="Times New Roman"/>
+                <w:color w:val="000000"/>
+                <w:sz w:val="20"/>
+                <w:szCs w:val="20"/>
+                <w:lang w:val="en-US"/>
+              </w:rPr>
+              <w:t>data</w:t>
+            </w:r>
+            <w:proofErr w:type="gramEnd"/>
+            <w:r>
+              <w:rPr>
+                <w:rFonts w:ascii="Times New Roman" w:hAnsi="Times New Roman" w:cs="Times New Roman"/>
+                <w:color w:val="000000"/>
+                <w:sz w:val="20"/>
+                <w:szCs w:val="20"/>
+                <w:lang w:val="en-US"/>
+              </w:rPr>
+              <w:t>_summary</w:t>
+            </w:r>
+            <w:proofErr w:type="spellEnd"/>
+            <w:r>
+              <w:rPr>
+                <w:rFonts w:ascii="Times New Roman" w:hAnsi="Times New Roman" w:cs="Times New Roman"/>
+                <w:color w:val="000000"/>
+                <w:sz w:val="20"/>
+                <w:szCs w:val="20"/>
+                <w:lang w:val="en-US"/>
+              </w:rPr>
+              <w:t xml:space="preserve">[“Principio </w:t>
+            </w:r>
+            <w:r>
+              <w:rPr>
+                <w:rFonts w:ascii="Times New Roman" w:hAnsi="Times New Roman" w:cs="Times New Roman"/>
+                <w:color w:val="000000"/>
+                <w:sz w:val="20"/>
+                <w:szCs w:val="20"/>
+                <w:lang w:val="en-US"/>
+              </w:rPr>
+              <w:t>4</w:t>
+            </w:r>
+            <w:r>
+              <w:rPr>
+                <w:rFonts w:ascii="Times New Roman" w:hAnsi="Times New Roman" w:cs="Times New Roman"/>
+                <w:color w:val="000000"/>
+                <w:sz w:val="20"/>
+                <w:szCs w:val="20"/>
+                <w:lang w:val="en-US"/>
+              </w:rPr>
+              <w:t>”].</w:t>
+            </w:r>
+            <w:proofErr w:type="spellStart"/>
+            <w:r>
+              <w:rPr>
+                <w:rFonts w:ascii="Times New Roman" w:hAnsi="Times New Roman" w:cs="Times New Roman"/>
+                <w:color w:val="000000"/>
+                <w:sz w:val="20"/>
+                <w:szCs w:val="20"/>
+                <w:lang w:val="en-US"/>
+              </w:rPr>
+              <w:t>indicators_failed</w:t>
+            </w:r>
+            <w:proofErr w:type="spellEnd"/>
+            <w:r>
+              <w:rPr>
+                <w:rFonts w:ascii="Times New Roman" w:hAnsi="Times New Roman" w:cs="Times New Roman"/>
+                <w:color w:val="000000"/>
+                <w:sz w:val="20"/>
+                <w:szCs w:val="20"/>
+                <w:lang w:val="en-US"/>
+              </w:rPr>
+              <w:t>}}</w:t>
             </w:r>
           </w:p>
         </w:tc>
@@ -4867,16 +6435,74 @@
                 <w:color w:val="000000"/>
                 <w:sz w:val="20"/>
                 <w:szCs w:val="20"/>
+                <w:lang w:val="en-US"/>
               </w:rPr>
             </w:pPr>
-            <w:r>
-              <w:rPr>
-                <w:rFonts w:ascii="Times New Roman" w:hAnsi="Times New Roman" w:cs="Times New Roman"/>
-                <w:color w:val="000000"/>
-                <w:sz w:val="20"/>
-                <w:szCs w:val="20"/>
-              </w:rPr>
-              <w:t>1</w:t>
+            <w:proofErr w:type="gramStart"/>
+            <w:r>
+              <w:rPr>
+                <w:rFonts w:ascii="Times New Roman" w:hAnsi="Times New Roman" w:cs="Times New Roman"/>
+                <w:color w:val="000000"/>
+                <w:sz w:val="20"/>
+                <w:szCs w:val="20"/>
+                <w:lang w:val="en-US"/>
+              </w:rPr>
+              <w:t xml:space="preserve">{{ </w:t>
+            </w:r>
+            <w:proofErr w:type="spellStart"/>
+            <w:r>
+              <w:rPr>
+                <w:rFonts w:ascii="Times New Roman" w:hAnsi="Times New Roman" w:cs="Times New Roman"/>
+                <w:color w:val="000000"/>
+                <w:sz w:val="20"/>
+                <w:szCs w:val="20"/>
+                <w:lang w:val="en-US"/>
+              </w:rPr>
+              <w:t>data</w:t>
+            </w:r>
+            <w:proofErr w:type="gramEnd"/>
+            <w:r>
+              <w:rPr>
+                <w:rFonts w:ascii="Times New Roman" w:hAnsi="Times New Roman" w:cs="Times New Roman"/>
+                <w:color w:val="000000"/>
+                <w:sz w:val="20"/>
+                <w:szCs w:val="20"/>
+                <w:lang w:val="en-US"/>
+              </w:rPr>
+              <w:t>_summary</w:t>
+            </w:r>
+            <w:proofErr w:type="spellEnd"/>
+            <w:r>
+              <w:rPr>
+                <w:rFonts w:ascii="Times New Roman" w:hAnsi="Times New Roman" w:cs="Times New Roman"/>
+                <w:color w:val="000000"/>
+                <w:sz w:val="20"/>
+                <w:szCs w:val="20"/>
+                <w:lang w:val="en-US"/>
+              </w:rPr>
+              <w:t>[“Principio 4”].</w:t>
+            </w:r>
+            <w:proofErr w:type="spellStart"/>
+            <w:r>
+              <w:rPr>
+                <w:rFonts w:ascii="Times New Roman" w:hAnsi="Times New Roman" w:cs="Times New Roman"/>
+                <w:color w:val="000000"/>
+                <w:sz w:val="20"/>
+                <w:szCs w:val="20"/>
+                <w:lang w:val="en-US"/>
+              </w:rPr>
+              <w:t>indicators_not_applying</w:t>
+            </w:r>
+            <w:proofErr w:type="spellEnd"/>
+            <w:r>
+              <w:rPr>
+                <w:rFonts w:ascii="Times New Roman" w:hAnsi="Times New Roman" w:cs="Times New Roman"/>
+                <w:color w:val="000000"/>
+                <w:sz w:val="20"/>
+                <w:szCs w:val="20"/>
+                <w:lang w:val="en-US"/>
+              </w:rPr>
+              <w:t xml:space="preserve"> }}</w:t>
             </w:r>
           </w:p>
         </w:tc>
@@ -4896,16 +6522,94 @@
                 <w:color w:val="000000"/>
                 <w:sz w:val="20"/>
                 <w:szCs w:val="20"/>
+                <w:lang w:val="en-US"/>
               </w:rPr>
             </w:pPr>
-            <w:r>
-              <w:rPr>
-                <w:rFonts w:ascii="Times New Roman" w:hAnsi="Times New Roman" w:cs="Times New Roman"/>
-                <w:color w:val="000000"/>
-                <w:sz w:val="20"/>
-                <w:szCs w:val="20"/>
-              </w:rPr>
-              <w:t>31</w:t>
+            <w:proofErr w:type="gramStart"/>
+            <w:r>
+              <w:rPr>
+                <w:rFonts w:ascii="Times New Roman" w:hAnsi="Times New Roman" w:cs="Times New Roman"/>
+                <w:color w:val="000000"/>
+                <w:sz w:val="20"/>
+                <w:szCs w:val="20"/>
+                <w:lang w:val="en-US"/>
+              </w:rPr>
+              <w:t xml:space="preserve">{{ </w:t>
+            </w:r>
+            <w:proofErr w:type="spellStart"/>
+            <w:r>
+              <w:rPr>
+                <w:rFonts w:ascii="Times New Roman" w:hAnsi="Times New Roman" w:cs="Times New Roman"/>
+                <w:color w:val="000000"/>
+                <w:sz w:val="20"/>
+                <w:szCs w:val="20"/>
+                <w:lang w:val="en-US"/>
+              </w:rPr>
+              <w:t>data</w:t>
+            </w:r>
+            <w:proofErr w:type="gramEnd"/>
+            <w:r>
+              <w:rPr>
+                <w:rFonts w:ascii="Times New Roman" w:hAnsi="Times New Roman" w:cs="Times New Roman"/>
+                <w:color w:val="000000"/>
+                <w:sz w:val="20"/>
+                <w:szCs w:val="20"/>
+                <w:lang w:val="en-US"/>
+              </w:rPr>
+              <w:t>_summary</w:t>
+            </w:r>
+            <w:proofErr w:type="spellEnd"/>
+            <w:r>
+              <w:rPr>
+                <w:rFonts w:ascii="Times New Roman" w:hAnsi="Times New Roman" w:cs="Times New Roman"/>
+                <w:color w:val="000000"/>
+                <w:sz w:val="20"/>
+                <w:szCs w:val="20"/>
+                <w:lang w:val="en-US"/>
+              </w:rPr>
+              <w:t xml:space="preserve">[“Principio </w:t>
+            </w:r>
+            <w:r>
+              <w:rPr>
+                <w:rFonts w:ascii="Times New Roman" w:hAnsi="Times New Roman" w:cs="Times New Roman"/>
+                <w:color w:val="000000"/>
+                <w:sz w:val="20"/>
+                <w:szCs w:val="20"/>
+                <w:lang w:val="en-US"/>
+              </w:rPr>
+              <w:t>4</w:t>
+            </w:r>
+            <w:r>
+              <w:rPr>
+                <w:rFonts w:ascii="Times New Roman" w:hAnsi="Times New Roman" w:cs="Times New Roman"/>
+                <w:color w:val="000000"/>
+                <w:sz w:val="20"/>
+                <w:szCs w:val="20"/>
+                <w:lang w:val="en-US"/>
+              </w:rPr>
+              <w:t>”].</w:t>
+            </w:r>
+            <w:proofErr w:type="spellStart"/>
+            <w:r>
+              <w:rPr>
+                <w:rFonts w:ascii="Times New Roman" w:hAnsi="Times New Roman" w:cs="Times New Roman"/>
+                <w:color w:val="000000"/>
+                <w:sz w:val="20"/>
+                <w:szCs w:val="20"/>
+                <w:lang w:val="en-US"/>
+              </w:rPr>
+              <w:t>total_indicators</w:t>
+            </w:r>
+            <w:proofErr w:type="spellEnd"/>
+            <w:r>
+              <w:rPr>
+                <w:rFonts w:ascii="Times New Roman" w:hAnsi="Times New Roman" w:cs="Times New Roman"/>
+                <w:color w:val="000000"/>
+                <w:sz w:val="20"/>
+                <w:szCs w:val="20"/>
+                <w:lang w:val="en-US"/>
+              </w:rPr>
+              <w:t xml:space="preserve"> }}</w:t>
             </w:r>
           </w:p>
         </w:tc>
@@ -4925,16 +6629,116 @@
                 <w:color w:val="000000"/>
                 <w:sz w:val="20"/>
                 <w:szCs w:val="20"/>
+                <w:lang w:val="en-US"/>
               </w:rPr>
             </w:pPr>
-            <w:r>
-              <w:rPr>
-                <w:rFonts w:ascii="Times New Roman" w:hAnsi="Times New Roman" w:cs="Times New Roman"/>
-                <w:color w:val="000000"/>
-                <w:sz w:val="20"/>
-                <w:szCs w:val="20"/>
-              </w:rPr>
-              <w:t>96,7%</w:t>
+            <w:proofErr w:type="gramStart"/>
+            <w:r>
+              <w:rPr>
+                <w:rFonts w:ascii="Times New Roman" w:hAnsi="Times New Roman" w:cs="Times New Roman"/>
+                <w:color w:val="000000"/>
+                <w:sz w:val="20"/>
+                <w:szCs w:val="20"/>
+                <w:lang w:val="en-US"/>
+              </w:rPr>
+              <w:t xml:space="preserve">{{ </w:t>
+            </w:r>
+            <w:proofErr w:type="spellStart"/>
+            <w:r>
+              <w:rPr>
+                <w:rFonts w:ascii="Times New Roman" w:hAnsi="Times New Roman" w:cs="Times New Roman"/>
+                <w:color w:val="000000"/>
+                <w:sz w:val="20"/>
+                <w:szCs w:val="20"/>
+                <w:lang w:val="en-US"/>
+              </w:rPr>
+              <w:t>data</w:t>
+            </w:r>
+            <w:proofErr w:type="gramEnd"/>
+            <w:r>
+              <w:rPr>
+                <w:rFonts w:ascii="Times New Roman" w:hAnsi="Times New Roman" w:cs="Times New Roman"/>
+                <w:color w:val="000000"/>
+                <w:sz w:val="20"/>
+                <w:szCs w:val="20"/>
+                <w:lang w:val="en-US"/>
+              </w:rPr>
+              <w:t>_summary</w:t>
+            </w:r>
+            <w:proofErr w:type="spellEnd"/>
+            <w:r>
+              <w:rPr>
+                <w:rFonts w:ascii="Times New Roman" w:hAnsi="Times New Roman" w:cs="Times New Roman"/>
+                <w:color w:val="000000"/>
+                <w:sz w:val="20"/>
+                <w:szCs w:val="20"/>
+                <w:lang w:val="en-US"/>
+              </w:rPr>
+              <w:t xml:space="preserve">[“Principio </w:t>
+            </w:r>
+            <w:r>
+              <w:rPr>
+                <w:rFonts w:ascii="Times New Roman" w:hAnsi="Times New Roman" w:cs="Times New Roman"/>
+                <w:color w:val="000000"/>
+                <w:sz w:val="20"/>
+                <w:szCs w:val="20"/>
+                <w:lang w:val="en-US"/>
+              </w:rPr>
+              <w:t>4</w:t>
+            </w:r>
+            <w:r>
+              <w:rPr>
+                <w:rFonts w:ascii="Times New Roman" w:hAnsi="Times New Roman" w:cs="Times New Roman"/>
+                <w:color w:val="000000"/>
+                <w:sz w:val="20"/>
+                <w:szCs w:val="20"/>
+                <w:lang w:val="en-US"/>
+              </w:rPr>
+              <w:t>”].</w:t>
+            </w:r>
+            <w:proofErr w:type="spellStart"/>
+            <w:r>
+              <w:rPr>
+                <w:rFonts w:ascii="Times New Roman" w:hAnsi="Times New Roman" w:cs="Times New Roman"/>
+                <w:color w:val="000000"/>
+                <w:sz w:val="20"/>
+                <w:szCs w:val="20"/>
+                <w:lang w:val="en-US"/>
+              </w:rPr>
+              <w:t>accomplishment_percentage</w:t>
+            </w:r>
+            <w:proofErr w:type="spellEnd"/>
+          </w:p>
+          <w:p>
+            <w:pPr>
+              <w:jc w:val="center"/>
+              <w:rPr>
+                <w:rFonts w:ascii="Times New Roman" w:hAnsi="Times New Roman" w:cs="Times New Roman"/>
+                <w:color w:val="000000"/>
+                <w:sz w:val="20"/>
+                <w:szCs w:val="20"/>
+                <w:lang w:val="en-US"/>
+              </w:rPr>
+            </w:pPr>
+            <w:r>
+              <w:rPr>
+                <w:rFonts w:ascii="Times New Roman" w:hAnsi="Times New Roman" w:cs="Times New Roman"/>
+                <w:color w:val="000000"/>
+                <w:sz w:val="20"/>
+                <w:szCs w:val="20"/>
+                <w:lang w:val="en-US"/>
+              </w:rPr>
+              <w:t>}}</w:t>
+            </w:r>
+            <w:r>
+              <w:rPr>
+                <w:rFonts w:ascii="Times New Roman" w:hAnsi="Times New Roman" w:cs="Times New Roman"/>
+                <w:color w:val="000000"/>
+                <w:sz w:val="20"/>
+                <w:szCs w:val="20"/>
+                <w:lang w:val="en-US"/>
+              </w:rPr>
+              <w:t>%</w:t>
             </w:r>
           </w:p>
         </w:tc>
@@ -5016,16 +6820,94 @@
                 <w:color w:val="000000"/>
                 <w:sz w:val="20"/>
                 <w:szCs w:val="20"/>
+                <w:lang w:val="en-US"/>
               </w:rPr>
             </w:pPr>
-            <w:r>
-              <w:rPr>
-                <w:rFonts w:ascii="Times New Roman" w:hAnsi="Times New Roman" w:cs="Times New Roman"/>
-                <w:color w:val="000000"/>
-                <w:sz w:val="20"/>
-                <w:szCs w:val="20"/>
-              </w:rPr>
-              <w:t>20</w:t>
+            <w:proofErr w:type="gramStart"/>
+            <w:r>
+              <w:rPr>
+                <w:rFonts w:ascii="Times New Roman" w:hAnsi="Times New Roman" w:cs="Times New Roman"/>
+                <w:color w:val="000000"/>
+                <w:sz w:val="20"/>
+                <w:szCs w:val="20"/>
+                <w:lang w:val="en-US"/>
+              </w:rPr>
+              <w:t xml:space="preserve">{{ </w:t>
+            </w:r>
+            <w:proofErr w:type="spellStart"/>
+            <w:r>
+              <w:rPr>
+                <w:rFonts w:ascii="Times New Roman" w:hAnsi="Times New Roman" w:cs="Times New Roman"/>
+                <w:color w:val="000000"/>
+                <w:sz w:val="20"/>
+                <w:szCs w:val="20"/>
+                <w:lang w:val="en-US"/>
+              </w:rPr>
+              <w:t>data</w:t>
+            </w:r>
+            <w:proofErr w:type="gramEnd"/>
+            <w:r>
+              <w:rPr>
+                <w:rFonts w:ascii="Times New Roman" w:hAnsi="Times New Roman" w:cs="Times New Roman"/>
+                <w:color w:val="000000"/>
+                <w:sz w:val="20"/>
+                <w:szCs w:val="20"/>
+                <w:lang w:val="en-US"/>
+              </w:rPr>
+              <w:t>_summary</w:t>
+            </w:r>
+            <w:proofErr w:type="spellEnd"/>
+            <w:r>
+              <w:rPr>
+                <w:rFonts w:ascii="Times New Roman" w:hAnsi="Times New Roman" w:cs="Times New Roman"/>
+                <w:color w:val="000000"/>
+                <w:sz w:val="20"/>
+                <w:szCs w:val="20"/>
+                <w:lang w:val="en-US"/>
+              </w:rPr>
+              <w:t xml:space="preserve">[“Principio </w:t>
+            </w:r>
+            <w:r>
+              <w:rPr>
+                <w:rFonts w:ascii="Times New Roman" w:hAnsi="Times New Roman" w:cs="Times New Roman"/>
+                <w:color w:val="000000"/>
+                <w:sz w:val="20"/>
+                <w:szCs w:val="20"/>
+                <w:lang w:val="en-US"/>
+              </w:rPr>
+              <w:t>5</w:t>
+            </w:r>
+            <w:r>
+              <w:rPr>
+                <w:rFonts w:ascii="Times New Roman" w:hAnsi="Times New Roman" w:cs="Times New Roman"/>
+                <w:color w:val="000000"/>
+                <w:sz w:val="20"/>
+                <w:szCs w:val="20"/>
+                <w:lang w:val="en-US"/>
+              </w:rPr>
+              <w:t>”].</w:t>
+            </w:r>
+            <w:proofErr w:type="spellStart"/>
+            <w:r>
+              <w:rPr>
+                <w:rFonts w:ascii="Times New Roman" w:hAnsi="Times New Roman" w:cs="Times New Roman"/>
+                <w:color w:val="000000"/>
+                <w:sz w:val="20"/>
+                <w:szCs w:val="20"/>
+                <w:lang w:val="en-US"/>
+              </w:rPr>
+              <w:t>indicators_accomplished</w:t>
+            </w:r>
+            <w:proofErr w:type="spellEnd"/>
+            <w:r>
+              <w:rPr>
+                <w:rFonts w:ascii="Times New Roman" w:hAnsi="Times New Roman" w:cs="Times New Roman"/>
+                <w:color w:val="000000"/>
+                <w:sz w:val="20"/>
+                <w:szCs w:val="20"/>
+                <w:lang w:val="en-US"/>
+              </w:rPr>
+              <w:t xml:space="preserve"> }}</w:t>
             </w:r>
           </w:p>
         </w:tc>
@@ -5045,16 +6927,94 @@
                 <w:color w:val="000000"/>
                 <w:sz w:val="20"/>
                 <w:szCs w:val="20"/>
+                <w:lang w:val="en-US"/>
               </w:rPr>
             </w:pPr>
-            <w:r>
-              <w:rPr>
-                <w:rFonts w:ascii="Times New Roman" w:hAnsi="Times New Roman" w:cs="Times New Roman"/>
-                <w:color w:val="000000"/>
-                <w:sz w:val="20"/>
-                <w:szCs w:val="20"/>
-              </w:rPr>
-              <w:t>8</w:t>
+            <w:proofErr w:type="gramStart"/>
+            <w:r>
+              <w:rPr>
+                <w:rFonts w:ascii="Times New Roman" w:hAnsi="Times New Roman" w:cs="Times New Roman"/>
+                <w:color w:val="000000"/>
+                <w:sz w:val="20"/>
+                <w:szCs w:val="20"/>
+                <w:lang w:val="en-US"/>
+              </w:rPr>
+              <w:t xml:space="preserve">{{ </w:t>
+            </w:r>
+            <w:proofErr w:type="spellStart"/>
+            <w:r>
+              <w:rPr>
+                <w:rFonts w:ascii="Times New Roman" w:hAnsi="Times New Roman" w:cs="Times New Roman"/>
+                <w:color w:val="000000"/>
+                <w:sz w:val="20"/>
+                <w:szCs w:val="20"/>
+                <w:lang w:val="en-US"/>
+              </w:rPr>
+              <w:t>data</w:t>
+            </w:r>
+            <w:proofErr w:type="gramEnd"/>
+            <w:r>
+              <w:rPr>
+                <w:rFonts w:ascii="Times New Roman" w:hAnsi="Times New Roman" w:cs="Times New Roman"/>
+                <w:color w:val="000000"/>
+                <w:sz w:val="20"/>
+                <w:szCs w:val="20"/>
+                <w:lang w:val="en-US"/>
+              </w:rPr>
+              <w:t>_summary</w:t>
+            </w:r>
+            <w:proofErr w:type="spellEnd"/>
+            <w:r>
+              <w:rPr>
+                <w:rFonts w:ascii="Times New Roman" w:hAnsi="Times New Roman" w:cs="Times New Roman"/>
+                <w:color w:val="000000"/>
+                <w:sz w:val="20"/>
+                <w:szCs w:val="20"/>
+                <w:lang w:val="en-US"/>
+              </w:rPr>
+              <w:t xml:space="preserve">[“Principio </w:t>
+            </w:r>
+            <w:r>
+              <w:rPr>
+                <w:rFonts w:ascii="Times New Roman" w:hAnsi="Times New Roman" w:cs="Times New Roman"/>
+                <w:color w:val="000000"/>
+                <w:sz w:val="20"/>
+                <w:szCs w:val="20"/>
+                <w:lang w:val="en-US"/>
+              </w:rPr>
+              <w:t>5</w:t>
+            </w:r>
+            <w:r>
+              <w:rPr>
+                <w:rFonts w:ascii="Times New Roman" w:hAnsi="Times New Roman" w:cs="Times New Roman"/>
+                <w:color w:val="000000"/>
+                <w:sz w:val="20"/>
+                <w:szCs w:val="20"/>
+                <w:lang w:val="en-US"/>
+              </w:rPr>
+              <w:t>”].</w:t>
+            </w:r>
+            <w:proofErr w:type="spellStart"/>
+            <w:r>
+              <w:rPr>
+                <w:rFonts w:ascii="Times New Roman" w:hAnsi="Times New Roman" w:cs="Times New Roman"/>
+                <w:color w:val="000000"/>
+                <w:sz w:val="20"/>
+                <w:szCs w:val="20"/>
+                <w:lang w:val="en-US"/>
+              </w:rPr>
+              <w:t>indicators_failed</w:t>
+            </w:r>
+            <w:proofErr w:type="spellEnd"/>
+            <w:r>
+              <w:rPr>
+                <w:rFonts w:ascii="Times New Roman" w:hAnsi="Times New Roman" w:cs="Times New Roman"/>
+                <w:color w:val="000000"/>
+                <w:sz w:val="20"/>
+                <w:szCs w:val="20"/>
+                <w:lang w:val="en-US"/>
+              </w:rPr>
+              <w:t>}}</w:t>
             </w:r>
           </w:p>
         </w:tc>
@@ -5074,16 +7034,74 @@
                 <w:color w:val="000000"/>
                 <w:sz w:val="20"/>
                 <w:szCs w:val="20"/>
+                <w:lang w:val="en-US"/>
               </w:rPr>
             </w:pPr>
-            <w:r>
-              <w:rPr>
-                <w:rFonts w:ascii="Times New Roman" w:hAnsi="Times New Roman" w:cs="Times New Roman"/>
-                <w:color w:val="000000"/>
-                <w:sz w:val="20"/>
-                <w:szCs w:val="20"/>
-              </w:rPr>
-              <w:t>1</w:t>
+            <w:proofErr w:type="gramStart"/>
+            <w:r>
+              <w:rPr>
+                <w:rFonts w:ascii="Times New Roman" w:hAnsi="Times New Roman" w:cs="Times New Roman"/>
+                <w:color w:val="000000"/>
+                <w:sz w:val="20"/>
+                <w:szCs w:val="20"/>
+                <w:lang w:val="en-US"/>
+              </w:rPr>
+              <w:t xml:space="preserve">{{ </w:t>
+            </w:r>
+            <w:proofErr w:type="spellStart"/>
+            <w:r>
+              <w:rPr>
+                <w:rFonts w:ascii="Times New Roman" w:hAnsi="Times New Roman" w:cs="Times New Roman"/>
+                <w:color w:val="000000"/>
+                <w:sz w:val="20"/>
+                <w:szCs w:val="20"/>
+                <w:lang w:val="en-US"/>
+              </w:rPr>
+              <w:t>data</w:t>
+            </w:r>
+            <w:proofErr w:type="gramEnd"/>
+            <w:r>
+              <w:rPr>
+                <w:rFonts w:ascii="Times New Roman" w:hAnsi="Times New Roman" w:cs="Times New Roman"/>
+                <w:color w:val="000000"/>
+                <w:sz w:val="20"/>
+                <w:szCs w:val="20"/>
+                <w:lang w:val="en-US"/>
+              </w:rPr>
+              <w:t>_summary</w:t>
+            </w:r>
+            <w:proofErr w:type="spellEnd"/>
+            <w:r>
+              <w:rPr>
+                <w:rFonts w:ascii="Times New Roman" w:hAnsi="Times New Roman" w:cs="Times New Roman"/>
+                <w:color w:val="000000"/>
+                <w:sz w:val="20"/>
+                <w:szCs w:val="20"/>
+                <w:lang w:val="en-US"/>
+              </w:rPr>
+              <w:t>[“Principio 5”].</w:t>
+            </w:r>
+            <w:proofErr w:type="spellStart"/>
+            <w:r>
+              <w:rPr>
+                <w:rFonts w:ascii="Times New Roman" w:hAnsi="Times New Roman" w:cs="Times New Roman"/>
+                <w:color w:val="000000"/>
+                <w:sz w:val="20"/>
+                <w:szCs w:val="20"/>
+                <w:lang w:val="en-US"/>
+              </w:rPr>
+              <w:t>indicators_not_applying</w:t>
+            </w:r>
+            <w:proofErr w:type="spellEnd"/>
+            <w:r>
+              <w:rPr>
+                <w:rFonts w:ascii="Times New Roman" w:hAnsi="Times New Roman" w:cs="Times New Roman"/>
+                <w:color w:val="000000"/>
+                <w:sz w:val="20"/>
+                <w:szCs w:val="20"/>
+                <w:lang w:val="en-US"/>
+              </w:rPr>
+              <w:t xml:space="preserve"> }}</w:t>
             </w:r>
           </w:p>
         </w:tc>
@@ -5103,16 +7121,94 @@
                 <w:color w:val="000000"/>
                 <w:sz w:val="20"/>
                 <w:szCs w:val="20"/>
+                <w:lang w:val="en-US"/>
               </w:rPr>
             </w:pPr>
-            <w:r>
-              <w:rPr>
-                <w:rFonts w:ascii="Times New Roman" w:hAnsi="Times New Roman" w:cs="Times New Roman"/>
-                <w:color w:val="000000"/>
-                <w:sz w:val="20"/>
-                <w:szCs w:val="20"/>
-              </w:rPr>
-              <w:t>29</w:t>
+            <w:proofErr w:type="gramStart"/>
+            <w:r>
+              <w:rPr>
+                <w:rFonts w:ascii="Times New Roman" w:hAnsi="Times New Roman" w:cs="Times New Roman"/>
+                <w:color w:val="000000"/>
+                <w:sz w:val="20"/>
+                <w:szCs w:val="20"/>
+                <w:lang w:val="en-US"/>
+              </w:rPr>
+              <w:t xml:space="preserve">{{ </w:t>
+            </w:r>
+            <w:proofErr w:type="spellStart"/>
+            <w:r>
+              <w:rPr>
+                <w:rFonts w:ascii="Times New Roman" w:hAnsi="Times New Roman" w:cs="Times New Roman"/>
+                <w:color w:val="000000"/>
+                <w:sz w:val="20"/>
+                <w:szCs w:val="20"/>
+                <w:lang w:val="en-US"/>
+              </w:rPr>
+              <w:t>data</w:t>
+            </w:r>
+            <w:proofErr w:type="gramEnd"/>
+            <w:r>
+              <w:rPr>
+                <w:rFonts w:ascii="Times New Roman" w:hAnsi="Times New Roman" w:cs="Times New Roman"/>
+                <w:color w:val="000000"/>
+                <w:sz w:val="20"/>
+                <w:szCs w:val="20"/>
+                <w:lang w:val="en-US"/>
+              </w:rPr>
+              <w:t>_summary</w:t>
+            </w:r>
+            <w:proofErr w:type="spellEnd"/>
+            <w:r>
+              <w:rPr>
+                <w:rFonts w:ascii="Times New Roman" w:hAnsi="Times New Roman" w:cs="Times New Roman"/>
+                <w:color w:val="000000"/>
+                <w:sz w:val="20"/>
+                <w:szCs w:val="20"/>
+                <w:lang w:val="en-US"/>
+              </w:rPr>
+              <w:t xml:space="preserve">[“Principio </w:t>
+            </w:r>
+            <w:r>
+              <w:rPr>
+                <w:rFonts w:ascii="Times New Roman" w:hAnsi="Times New Roman" w:cs="Times New Roman"/>
+                <w:color w:val="000000"/>
+                <w:sz w:val="20"/>
+                <w:szCs w:val="20"/>
+                <w:lang w:val="en-US"/>
+              </w:rPr>
+              <w:t>5</w:t>
+            </w:r>
+            <w:r>
+              <w:rPr>
+                <w:rFonts w:ascii="Times New Roman" w:hAnsi="Times New Roman" w:cs="Times New Roman"/>
+                <w:color w:val="000000"/>
+                <w:sz w:val="20"/>
+                <w:szCs w:val="20"/>
+                <w:lang w:val="en-US"/>
+              </w:rPr>
+              <w:t>”].</w:t>
+            </w:r>
+            <w:proofErr w:type="spellStart"/>
+            <w:r>
+              <w:rPr>
+                <w:rFonts w:ascii="Times New Roman" w:hAnsi="Times New Roman" w:cs="Times New Roman"/>
+                <w:color w:val="000000"/>
+                <w:sz w:val="20"/>
+                <w:szCs w:val="20"/>
+                <w:lang w:val="en-US"/>
+              </w:rPr>
+              <w:t>total_indicators</w:t>
+            </w:r>
+            <w:proofErr w:type="spellEnd"/>
+            <w:r>
+              <w:rPr>
+                <w:rFonts w:ascii="Times New Roman" w:hAnsi="Times New Roman" w:cs="Times New Roman"/>
+                <w:color w:val="000000"/>
+                <w:sz w:val="20"/>
+                <w:szCs w:val="20"/>
+                <w:lang w:val="en-US"/>
+              </w:rPr>
+              <w:t xml:space="preserve"> }}</w:t>
             </w:r>
           </w:p>
         </w:tc>
@@ -5132,16 +7228,116 @@
                 <w:color w:val="000000"/>
                 <w:sz w:val="20"/>
                 <w:szCs w:val="20"/>
+                <w:lang w:val="en-US"/>
               </w:rPr>
             </w:pPr>
-            <w:r>
-              <w:rPr>
-                <w:rFonts w:ascii="Times New Roman" w:hAnsi="Times New Roman" w:cs="Times New Roman"/>
-                <w:color w:val="000000"/>
-                <w:sz w:val="20"/>
-                <w:szCs w:val="20"/>
-              </w:rPr>
-              <w:t>71,4%</w:t>
+            <w:proofErr w:type="gramStart"/>
+            <w:r>
+              <w:rPr>
+                <w:rFonts w:ascii="Times New Roman" w:hAnsi="Times New Roman" w:cs="Times New Roman"/>
+                <w:color w:val="000000"/>
+                <w:sz w:val="20"/>
+                <w:szCs w:val="20"/>
+                <w:lang w:val="en-US"/>
+              </w:rPr>
+              <w:t xml:space="preserve">{{ </w:t>
+            </w:r>
+            <w:proofErr w:type="spellStart"/>
+            <w:r>
+              <w:rPr>
+                <w:rFonts w:ascii="Times New Roman" w:hAnsi="Times New Roman" w:cs="Times New Roman"/>
+                <w:color w:val="000000"/>
+                <w:sz w:val="20"/>
+                <w:szCs w:val="20"/>
+                <w:lang w:val="en-US"/>
+              </w:rPr>
+              <w:t>data</w:t>
+            </w:r>
+            <w:proofErr w:type="gramEnd"/>
+            <w:r>
+              <w:rPr>
+                <w:rFonts w:ascii="Times New Roman" w:hAnsi="Times New Roman" w:cs="Times New Roman"/>
+                <w:color w:val="000000"/>
+                <w:sz w:val="20"/>
+                <w:szCs w:val="20"/>
+                <w:lang w:val="en-US"/>
+              </w:rPr>
+              <w:t>_summary</w:t>
+            </w:r>
+            <w:proofErr w:type="spellEnd"/>
+            <w:r>
+              <w:rPr>
+                <w:rFonts w:ascii="Times New Roman" w:hAnsi="Times New Roman" w:cs="Times New Roman"/>
+                <w:color w:val="000000"/>
+                <w:sz w:val="20"/>
+                <w:szCs w:val="20"/>
+                <w:lang w:val="en-US"/>
+              </w:rPr>
+              <w:t xml:space="preserve">[“Principio </w:t>
+            </w:r>
+            <w:r>
+              <w:rPr>
+                <w:rFonts w:ascii="Times New Roman" w:hAnsi="Times New Roman" w:cs="Times New Roman"/>
+                <w:color w:val="000000"/>
+                <w:sz w:val="20"/>
+                <w:szCs w:val="20"/>
+                <w:lang w:val="en-US"/>
+              </w:rPr>
+              <w:t>5</w:t>
+            </w:r>
+            <w:r>
+              <w:rPr>
+                <w:rFonts w:ascii="Times New Roman" w:hAnsi="Times New Roman" w:cs="Times New Roman"/>
+                <w:color w:val="000000"/>
+                <w:sz w:val="20"/>
+                <w:szCs w:val="20"/>
+                <w:lang w:val="en-US"/>
+              </w:rPr>
+              <w:t>”].</w:t>
+            </w:r>
+            <w:proofErr w:type="spellStart"/>
+            <w:r>
+              <w:rPr>
+                <w:rFonts w:ascii="Times New Roman" w:hAnsi="Times New Roman" w:cs="Times New Roman"/>
+                <w:color w:val="000000"/>
+                <w:sz w:val="20"/>
+                <w:szCs w:val="20"/>
+                <w:lang w:val="en-US"/>
+              </w:rPr>
+              <w:t>accomplishment_percentage</w:t>
+            </w:r>
+            <w:proofErr w:type="spellEnd"/>
+          </w:p>
+          <w:p>
+            <w:pPr>
+              <w:jc w:val="center"/>
+              <w:rPr>
+                <w:rFonts w:ascii="Times New Roman" w:hAnsi="Times New Roman" w:cs="Times New Roman"/>
+                <w:color w:val="000000"/>
+                <w:sz w:val="20"/>
+                <w:szCs w:val="20"/>
+                <w:lang w:val="en-US"/>
+              </w:rPr>
+            </w:pPr>
+            <w:r>
+              <w:rPr>
+                <w:rFonts w:ascii="Times New Roman" w:hAnsi="Times New Roman" w:cs="Times New Roman"/>
+                <w:color w:val="000000"/>
+                <w:sz w:val="20"/>
+                <w:szCs w:val="20"/>
+                <w:lang w:val="en-US"/>
+              </w:rPr>
+              <w:t>}}</w:t>
+            </w:r>
+            <w:r>
+              <w:rPr>
+                <w:rFonts w:ascii="Times New Roman" w:hAnsi="Times New Roman" w:cs="Times New Roman"/>
+                <w:color w:val="000000"/>
+                <w:sz w:val="20"/>
+                <w:szCs w:val="20"/>
+                <w:lang w:val="en-US"/>
+              </w:rPr>
+              <w:t>%</w:t>
             </w:r>
           </w:p>
         </w:tc>
@@ -5223,16 +7419,94 @@
                 <w:color w:val="000000"/>
                 <w:sz w:val="20"/>
                 <w:szCs w:val="20"/>
+                <w:lang w:val="en-US"/>
               </w:rPr>
             </w:pPr>
-            <w:r>
-              <w:rPr>
-                <w:rFonts w:ascii="Times New Roman" w:hAnsi="Times New Roman" w:cs="Times New Roman"/>
-                <w:color w:val="000000"/>
-                <w:sz w:val="20"/>
-                <w:szCs w:val="20"/>
-              </w:rPr>
-              <w:t>18</w:t>
+            <w:proofErr w:type="gramStart"/>
+            <w:r>
+              <w:rPr>
+                <w:rFonts w:ascii="Times New Roman" w:hAnsi="Times New Roman" w:cs="Times New Roman"/>
+                <w:color w:val="000000"/>
+                <w:sz w:val="20"/>
+                <w:szCs w:val="20"/>
+                <w:lang w:val="en-US"/>
+              </w:rPr>
+              <w:t xml:space="preserve">{{ </w:t>
+            </w:r>
+            <w:proofErr w:type="spellStart"/>
+            <w:r>
+              <w:rPr>
+                <w:rFonts w:ascii="Times New Roman" w:hAnsi="Times New Roman" w:cs="Times New Roman"/>
+                <w:color w:val="000000"/>
+                <w:sz w:val="20"/>
+                <w:szCs w:val="20"/>
+                <w:lang w:val="en-US"/>
+              </w:rPr>
+              <w:t>data</w:t>
+            </w:r>
+            <w:proofErr w:type="gramEnd"/>
+            <w:r>
+              <w:rPr>
+                <w:rFonts w:ascii="Times New Roman" w:hAnsi="Times New Roman" w:cs="Times New Roman"/>
+                <w:color w:val="000000"/>
+                <w:sz w:val="20"/>
+                <w:szCs w:val="20"/>
+                <w:lang w:val="en-US"/>
+              </w:rPr>
+              <w:t>_summary</w:t>
+            </w:r>
+            <w:proofErr w:type="spellEnd"/>
+            <w:r>
+              <w:rPr>
+                <w:rFonts w:ascii="Times New Roman" w:hAnsi="Times New Roman" w:cs="Times New Roman"/>
+                <w:color w:val="000000"/>
+                <w:sz w:val="20"/>
+                <w:szCs w:val="20"/>
+                <w:lang w:val="en-US"/>
+              </w:rPr>
+              <w:t xml:space="preserve">[“Principio </w:t>
+            </w:r>
+            <w:r>
+              <w:rPr>
+                <w:rFonts w:ascii="Times New Roman" w:hAnsi="Times New Roman" w:cs="Times New Roman"/>
+                <w:color w:val="000000"/>
+                <w:sz w:val="20"/>
+                <w:szCs w:val="20"/>
+                <w:lang w:val="en-US"/>
+              </w:rPr>
+              <w:t>6</w:t>
+            </w:r>
+            <w:r>
+              <w:rPr>
+                <w:rFonts w:ascii="Times New Roman" w:hAnsi="Times New Roman" w:cs="Times New Roman"/>
+                <w:color w:val="000000"/>
+                <w:sz w:val="20"/>
+                <w:szCs w:val="20"/>
+                <w:lang w:val="en-US"/>
+              </w:rPr>
+              <w:t>”].</w:t>
+            </w:r>
+            <w:proofErr w:type="spellStart"/>
+            <w:r>
+              <w:rPr>
+                <w:rFonts w:ascii="Times New Roman" w:hAnsi="Times New Roman" w:cs="Times New Roman"/>
+                <w:color w:val="000000"/>
+                <w:sz w:val="20"/>
+                <w:szCs w:val="20"/>
+                <w:lang w:val="en-US"/>
+              </w:rPr>
+              <w:t>indicators_accomplished</w:t>
+            </w:r>
+            <w:proofErr w:type="spellEnd"/>
+            <w:r>
+              <w:rPr>
+                <w:rFonts w:ascii="Times New Roman" w:hAnsi="Times New Roman" w:cs="Times New Roman"/>
+                <w:color w:val="000000"/>
+                <w:sz w:val="20"/>
+                <w:szCs w:val="20"/>
+                <w:lang w:val="en-US"/>
+              </w:rPr>
+              <w:t xml:space="preserve"> }}</w:t>
             </w:r>
           </w:p>
         </w:tc>
@@ -5252,16 +7526,94 @@
                 <w:color w:val="000000"/>
                 <w:sz w:val="20"/>
                 <w:szCs w:val="20"/>
+                <w:lang w:val="en-US"/>
               </w:rPr>
             </w:pPr>
-            <w:r>
-              <w:rPr>
-                <w:rFonts w:ascii="Times New Roman" w:hAnsi="Times New Roman" w:cs="Times New Roman"/>
-                <w:color w:val="000000"/>
-                <w:sz w:val="20"/>
-                <w:szCs w:val="20"/>
+            <w:proofErr w:type="gramStart"/>
+            <w:r>
+              <w:rPr>
+                <w:rFonts w:ascii="Times New Roman" w:hAnsi="Times New Roman" w:cs="Times New Roman"/>
+                <w:color w:val="000000"/>
+                <w:sz w:val="20"/>
+                <w:szCs w:val="20"/>
+                <w:lang w:val="en-US"/>
+              </w:rPr>
+              <w:t xml:space="preserve">{{ </w:t>
+            </w:r>
+            <w:proofErr w:type="spellStart"/>
+            <w:r>
+              <w:rPr>
+                <w:rFonts w:ascii="Times New Roman" w:hAnsi="Times New Roman" w:cs="Times New Roman"/>
+                <w:color w:val="000000"/>
+                <w:sz w:val="20"/>
+                <w:szCs w:val="20"/>
+                <w:lang w:val="en-US"/>
+              </w:rPr>
+              <w:t>data</w:t>
+            </w:r>
+            <w:proofErr w:type="gramEnd"/>
+            <w:r>
+              <w:rPr>
+                <w:rFonts w:ascii="Times New Roman" w:hAnsi="Times New Roman" w:cs="Times New Roman"/>
+                <w:color w:val="000000"/>
+                <w:sz w:val="20"/>
+                <w:szCs w:val="20"/>
+                <w:lang w:val="en-US"/>
+              </w:rPr>
+              <w:t>_summary</w:t>
+            </w:r>
+            <w:proofErr w:type="spellEnd"/>
+            <w:r>
+              <w:rPr>
+                <w:rFonts w:ascii="Times New Roman" w:hAnsi="Times New Roman" w:cs="Times New Roman"/>
+                <w:color w:val="000000"/>
+                <w:sz w:val="20"/>
+                <w:szCs w:val="20"/>
+                <w:lang w:val="en-US"/>
+              </w:rPr>
+              <w:t xml:space="preserve">[“Principio </w:t>
+            </w:r>
+            <w:r>
+              <w:rPr>
+                <w:rFonts w:ascii="Times New Roman" w:hAnsi="Times New Roman" w:cs="Times New Roman"/>
+                <w:color w:val="000000"/>
+                <w:sz w:val="20"/>
+                <w:szCs w:val="20"/>
+                <w:lang w:val="en-US"/>
               </w:rPr>
               <w:t>6</w:t>
+            </w:r>
+            <w:r>
+              <w:rPr>
+                <w:rFonts w:ascii="Times New Roman" w:hAnsi="Times New Roman" w:cs="Times New Roman"/>
+                <w:color w:val="000000"/>
+                <w:sz w:val="20"/>
+                <w:szCs w:val="20"/>
+                <w:lang w:val="en-US"/>
+              </w:rPr>
+              <w:t>”].</w:t>
+            </w:r>
+            <w:proofErr w:type="spellStart"/>
+            <w:r>
+              <w:rPr>
+                <w:rFonts w:ascii="Times New Roman" w:hAnsi="Times New Roman" w:cs="Times New Roman"/>
+                <w:color w:val="000000"/>
+                <w:sz w:val="20"/>
+                <w:szCs w:val="20"/>
+                <w:lang w:val="en-US"/>
+              </w:rPr>
+              <w:t>indicators_failed</w:t>
+            </w:r>
+            <w:proofErr w:type="spellEnd"/>
+            <w:r>
+              <w:rPr>
+                <w:rFonts w:ascii="Times New Roman" w:hAnsi="Times New Roman" w:cs="Times New Roman"/>
+                <w:color w:val="000000"/>
+                <w:sz w:val="20"/>
+                <w:szCs w:val="20"/>
+                <w:lang w:val="en-US"/>
+              </w:rPr>
+              <w:t>}}</w:t>
             </w:r>
           </w:p>
         </w:tc>
@@ -5281,16 +7633,74 @@
                 <w:color w:val="000000"/>
                 <w:sz w:val="20"/>
                 <w:szCs w:val="20"/>
+                <w:lang w:val="en-US"/>
               </w:rPr>
             </w:pPr>
-            <w:r>
-              <w:rPr>
-                <w:rFonts w:ascii="Times New Roman" w:hAnsi="Times New Roman" w:cs="Times New Roman"/>
-                <w:color w:val="000000"/>
-                <w:sz w:val="20"/>
-                <w:szCs w:val="20"/>
-              </w:rPr>
-              <w:t>0</w:t>
+            <w:proofErr w:type="gramStart"/>
+            <w:r>
+              <w:rPr>
+                <w:rFonts w:ascii="Times New Roman" w:hAnsi="Times New Roman" w:cs="Times New Roman"/>
+                <w:color w:val="000000"/>
+                <w:sz w:val="20"/>
+                <w:szCs w:val="20"/>
+                <w:lang w:val="en-US"/>
+              </w:rPr>
+              <w:t xml:space="preserve">{{ </w:t>
+            </w:r>
+            <w:proofErr w:type="spellStart"/>
+            <w:r>
+              <w:rPr>
+                <w:rFonts w:ascii="Times New Roman" w:hAnsi="Times New Roman" w:cs="Times New Roman"/>
+                <w:color w:val="000000"/>
+                <w:sz w:val="20"/>
+                <w:szCs w:val="20"/>
+                <w:lang w:val="en-US"/>
+              </w:rPr>
+              <w:t>data</w:t>
+            </w:r>
+            <w:proofErr w:type="gramEnd"/>
+            <w:r>
+              <w:rPr>
+                <w:rFonts w:ascii="Times New Roman" w:hAnsi="Times New Roman" w:cs="Times New Roman"/>
+                <w:color w:val="000000"/>
+                <w:sz w:val="20"/>
+                <w:szCs w:val="20"/>
+                <w:lang w:val="en-US"/>
+              </w:rPr>
+              <w:t>_summary</w:t>
+            </w:r>
+            <w:proofErr w:type="spellEnd"/>
+            <w:r>
+              <w:rPr>
+                <w:rFonts w:ascii="Times New Roman" w:hAnsi="Times New Roman" w:cs="Times New Roman"/>
+                <w:color w:val="000000"/>
+                <w:sz w:val="20"/>
+                <w:szCs w:val="20"/>
+                <w:lang w:val="en-US"/>
+              </w:rPr>
+              <w:t>[“Principio 6”].</w:t>
+            </w:r>
+            <w:proofErr w:type="spellStart"/>
+            <w:r>
+              <w:rPr>
+                <w:rFonts w:ascii="Times New Roman" w:hAnsi="Times New Roman" w:cs="Times New Roman"/>
+                <w:color w:val="000000"/>
+                <w:sz w:val="20"/>
+                <w:szCs w:val="20"/>
+                <w:lang w:val="en-US"/>
+              </w:rPr>
+              <w:t>indicators_not_applying</w:t>
+            </w:r>
+            <w:proofErr w:type="spellEnd"/>
+            <w:r>
+              <w:rPr>
+                <w:rFonts w:ascii="Times New Roman" w:hAnsi="Times New Roman" w:cs="Times New Roman"/>
+                <w:color w:val="000000"/>
+                <w:sz w:val="20"/>
+                <w:szCs w:val="20"/>
+                <w:lang w:val="en-US"/>
+              </w:rPr>
+              <w:t xml:space="preserve"> }}</w:t>
             </w:r>
           </w:p>
         </w:tc>
@@ -5310,16 +7720,105 @@
                 <w:color w:val="000000"/>
                 <w:sz w:val="20"/>
                 <w:szCs w:val="20"/>
+                <w:lang w:val="en-US"/>
               </w:rPr>
             </w:pPr>
-            <w:r>
-              <w:rPr>
-                <w:rFonts w:ascii="Times New Roman" w:hAnsi="Times New Roman" w:cs="Times New Roman"/>
-                <w:color w:val="000000"/>
-                <w:sz w:val="20"/>
-                <w:szCs w:val="20"/>
-              </w:rPr>
-              <w:t>24</w:t>
+            <w:proofErr w:type="gramStart"/>
+            <w:r>
+              <w:rPr>
+                <w:rFonts w:ascii="Times New Roman" w:hAnsi="Times New Roman" w:cs="Times New Roman"/>
+                <w:color w:val="000000"/>
+                <w:sz w:val="20"/>
+                <w:szCs w:val="20"/>
+                <w:lang w:val="en-US"/>
+              </w:rPr>
+              <w:t xml:space="preserve">{{ </w:t>
+            </w:r>
+            <w:proofErr w:type="spellStart"/>
+            <w:r>
+              <w:rPr>
+                <w:rFonts w:ascii="Times New Roman" w:hAnsi="Times New Roman" w:cs="Times New Roman"/>
+                <w:color w:val="000000"/>
+                <w:sz w:val="20"/>
+                <w:szCs w:val="20"/>
+                <w:lang w:val="en-US"/>
+              </w:rPr>
+              <w:t>data</w:t>
+            </w:r>
+            <w:proofErr w:type="gramEnd"/>
+            <w:r>
+              <w:rPr>
+                <w:rFonts w:ascii="Times New Roman" w:hAnsi="Times New Roman" w:cs="Times New Roman"/>
+                <w:color w:val="000000"/>
+                <w:sz w:val="20"/>
+                <w:szCs w:val="20"/>
+                <w:lang w:val="en-US"/>
+              </w:rPr>
+              <w:t>_summary</w:t>
+            </w:r>
+            <w:proofErr w:type="spellEnd"/>
+            <w:r>
+              <w:rPr>
+                <w:rFonts w:ascii="Times New Roman" w:hAnsi="Times New Roman" w:cs="Times New Roman"/>
+                <w:color w:val="000000"/>
+                <w:sz w:val="20"/>
+                <w:szCs w:val="20"/>
+                <w:lang w:val="en-US"/>
+              </w:rPr>
+              <w:t xml:space="preserve">[“Principio </w:t>
+            </w:r>
+            <w:r>
+              <w:rPr>
+                <w:rFonts w:ascii="Times New Roman" w:hAnsi="Times New Roman" w:cs="Times New Roman"/>
+                <w:color w:val="000000"/>
+                <w:sz w:val="20"/>
+                <w:szCs w:val="20"/>
+                <w:lang w:val="en-US"/>
+              </w:rPr>
+              <w:t>6</w:t>
+            </w:r>
+            <w:r>
+              <w:rPr>
+                <w:rFonts w:ascii="Times New Roman" w:hAnsi="Times New Roman" w:cs="Times New Roman"/>
+                <w:color w:val="000000"/>
+                <w:sz w:val="20"/>
+                <w:szCs w:val="20"/>
+                <w:lang w:val="en-US"/>
+              </w:rPr>
+              <w:t>”].</w:t>
+            </w:r>
+            <w:proofErr w:type="spellStart"/>
+            <w:r>
+              <w:rPr>
+                <w:rFonts w:ascii="Times New Roman" w:hAnsi="Times New Roman" w:cs="Times New Roman"/>
+                <w:color w:val="000000"/>
+                <w:sz w:val="20"/>
+                <w:szCs w:val="20"/>
+                <w:lang w:val="en-US"/>
+              </w:rPr>
+              <w:t>total_indic</w:t>
+            </w:r>
+            <w:r>
+              <w:rPr>
+                <w:rFonts w:ascii="Times New Roman" w:hAnsi="Times New Roman" w:cs="Times New Roman"/>
+                <w:color w:val="000000"/>
+                <w:sz w:val="20"/>
+                <w:szCs w:val="20"/>
+                <w:lang w:val="en-US"/>
+              </w:rPr>
+              <w:lastRenderedPageBreak/>
+              <w:t>ators</w:t>
+            </w:r>
+            <w:proofErr w:type="spellEnd"/>
+            <w:r>
+              <w:rPr>
+                <w:rFonts w:ascii="Times New Roman" w:hAnsi="Times New Roman" w:cs="Times New Roman"/>
+                <w:color w:val="000000"/>
+                <w:sz w:val="20"/>
+                <w:szCs w:val="20"/>
+                <w:lang w:val="en-US"/>
+              </w:rPr>
+              <w:t xml:space="preserve"> }}</w:t>
             </w:r>
           </w:p>
         </w:tc>
@@ -5339,16 +7838,118 @@
                 <w:color w:val="000000"/>
                 <w:sz w:val="20"/>
                 <w:szCs w:val="20"/>
+                <w:lang w:val="en-US"/>
               </w:rPr>
             </w:pPr>
-            <w:r>
-              <w:rPr>
-                <w:rFonts w:ascii="Times New Roman" w:hAnsi="Times New Roman" w:cs="Times New Roman"/>
-                <w:color w:val="000000"/>
-                <w:sz w:val="20"/>
-                <w:szCs w:val="20"/>
-              </w:rPr>
-              <w:t>75,0%</w:t>
+            <w:proofErr w:type="gramStart"/>
+            <w:r>
+              <w:rPr>
+                <w:rFonts w:ascii="Times New Roman" w:hAnsi="Times New Roman" w:cs="Times New Roman"/>
+                <w:color w:val="000000"/>
+                <w:sz w:val="20"/>
+                <w:szCs w:val="20"/>
+                <w:lang w:val="en-US"/>
+              </w:rPr>
+              <w:lastRenderedPageBreak/>
+              <w:t xml:space="preserve">{{ </w:t>
+            </w:r>
+            <w:proofErr w:type="spellStart"/>
+            <w:r>
+              <w:rPr>
+                <w:rFonts w:ascii="Times New Roman" w:hAnsi="Times New Roman" w:cs="Times New Roman"/>
+                <w:color w:val="000000"/>
+                <w:sz w:val="20"/>
+                <w:szCs w:val="20"/>
+                <w:lang w:val="en-US"/>
+              </w:rPr>
+              <w:t>data</w:t>
+            </w:r>
+            <w:proofErr w:type="gramEnd"/>
+            <w:r>
+              <w:rPr>
+                <w:rFonts w:ascii="Times New Roman" w:hAnsi="Times New Roman" w:cs="Times New Roman"/>
+                <w:color w:val="000000"/>
+                <w:sz w:val="20"/>
+                <w:szCs w:val="20"/>
+                <w:lang w:val="en-US"/>
+              </w:rPr>
+              <w:t>_summary</w:t>
+            </w:r>
+            <w:proofErr w:type="spellEnd"/>
+            <w:r>
+              <w:rPr>
+                <w:rFonts w:ascii="Times New Roman" w:hAnsi="Times New Roman" w:cs="Times New Roman"/>
+                <w:color w:val="000000"/>
+                <w:sz w:val="20"/>
+                <w:szCs w:val="20"/>
+                <w:lang w:val="en-US"/>
+              </w:rPr>
+              <w:t xml:space="preserve">[“Principio </w:t>
+            </w:r>
+            <w:r>
+              <w:rPr>
+                <w:rFonts w:ascii="Times New Roman" w:hAnsi="Times New Roman" w:cs="Times New Roman"/>
+                <w:color w:val="000000"/>
+                <w:sz w:val="20"/>
+                <w:szCs w:val="20"/>
+                <w:lang w:val="en-US"/>
+              </w:rPr>
+              <w:t>6</w:t>
+            </w:r>
+            <w:r>
+              <w:rPr>
+                <w:rFonts w:ascii="Times New Roman" w:hAnsi="Times New Roman" w:cs="Times New Roman"/>
+                <w:color w:val="000000"/>
+                <w:sz w:val="20"/>
+                <w:szCs w:val="20"/>
+                <w:lang w:val="en-US"/>
+              </w:rPr>
+              <w:t>”].</w:t>
+            </w:r>
+            <w:proofErr w:type="spellStart"/>
+            <w:r>
+              <w:rPr>
+                <w:rFonts w:ascii="Times New Roman" w:hAnsi="Times New Roman" w:cs="Times New Roman"/>
+                <w:color w:val="000000"/>
+                <w:sz w:val="20"/>
+                <w:szCs w:val="20"/>
+                <w:lang w:val="en-US"/>
+              </w:rPr>
+              <w:t>accomplishment_percentage</w:t>
+            </w:r>
+            <w:proofErr w:type="spellEnd"/>
+          </w:p>
+          <w:p>
+            <w:pPr>
+              <w:jc w:val="center"/>
+              <w:rPr>
+                <w:rFonts w:ascii="Times New Roman" w:hAnsi="Times New Roman" w:cs="Times New Roman"/>
+                <w:color w:val="000000"/>
+                <w:sz w:val="20"/>
+                <w:szCs w:val="20"/>
+                <w:lang w:val="en-US"/>
+              </w:rPr>
+            </w:pPr>
+            <w:r>
+              <w:rPr>
+                <w:rFonts w:ascii="Times New Roman" w:hAnsi="Times New Roman" w:cs="Times New Roman"/>
+                <w:color w:val="000000"/>
+                <w:sz w:val="20"/>
+                <w:szCs w:val="20"/>
+                <w:lang w:val="en-US"/>
+              </w:rPr>
+              <w:lastRenderedPageBreak/>
+              <w:t>}}</w:t>
+            </w:r>
+            <w:r>
+              <w:rPr>
+                <w:rFonts w:ascii="Times New Roman" w:hAnsi="Times New Roman" w:cs="Times New Roman"/>
+                <w:color w:val="000000"/>
+                <w:sz w:val="20"/>
+                <w:szCs w:val="20"/>
+                <w:lang w:val="en-US"/>
+              </w:rPr>
+              <w:t>%</w:t>
             </w:r>
           </w:p>
         </w:tc>
@@ -5382,6 +7983,7 @@
                 <w:sz w:val="20"/>
                 <w:szCs w:val="20"/>
               </w:rPr>
+              <w:lastRenderedPageBreak/>
               <w:t>PRINCIPIO 7.</w:t>
             </w:r>
           </w:p>
@@ -5430,16 +8032,94 @@
                 <w:color w:val="000000"/>
                 <w:sz w:val="20"/>
                 <w:szCs w:val="20"/>
+                <w:lang w:val="en-US"/>
               </w:rPr>
             </w:pPr>
-            <w:r>
-              <w:rPr>
-                <w:rFonts w:ascii="Times New Roman" w:hAnsi="Times New Roman" w:cs="Times New Roman"/>
-                <w:color w:val="000000"/>
-                <w:sz w:val="20"/>
-                <w:szCs w:val="20"/>
-              </w:rPr>
-              <w:t>10</w:t>
+            <w:proofErr w:type="gramStart"/>
+            <w:r>
+              <w:rPr>
+                <w:rFonts w:ascii="Times New Roman" w:hAnsi="Times New Roman" w:cs="Times New Roman"/>
+                <w:color w:val="000000"/>
+                <w:sz w:val="20"/>
+                <w:szCs w:val="20"/>
+                <w:lang w:val="en-US"/>
+              </w:rPr>
+              <w:t xml:space="preserve">{{ </w:t>
+            </w:r>
+            <w:proofErr w:type="spellStart"/>
+            <w:r>
+              <w:rPr>
+                <w:rFonts w:ascii="Times New Roman" w:hAnsi="Times New Roman" w:cs="Times New Roman"/>
+                <w:color w:val="000000"/>
+                <w:sz w:val="20"/>
+                <w:szCs w:val="20"/>
+                <w:lang w:val="en-US"/>
+              </w:rPr>
+              <w:t>data</w:t>
+            </w:r>
+            <w:proofErr w:type="gramEnd"/>
+            <w:r>
+              <w:rPr>
+                <w:rFonts w:ascii="Times New Roman" w:hAnsi="Times New Roman" w:cs="Times New Roman"/>
+                <w:color w:val="000000"/>
+                <w:sz w:val="20"/>
+                <w:szCs w:val="20"/>
+                <w:lang w:val="en-US"/>
+              </w:rPr>
+              <w:t>_summary</w:t>
+            </w:r>
+            <w:proofErr w:type="spellEnd"/>
+            <w:r>
+              <w:rPr>
+                <w:rFonts w:ascii="Times New Roman" w:hAnsi="Times New Roman" w:cs="Times New Roman"/>
+                <w:color w:val="000000"/>
+                <w:sz w:val="20"/>
+                <w:szCs w:val="20"/>
+                <w:lang w:val="en-US"/>
+              </w:rPr>
+              <w:t xml:space="preserve">[“Principio </w:t>
+            </w:r>
+            <w:r>
+              <w:rPr>
+                <w:rFonts w:ascii="Times New Roman" w:hAnsi="Times New Roman" w:cs="Times New Roman"/>
+                <w:color w:val="000000"/>
+                <w:sz w:val="20"/>
+                <w:szCs w:val="20"/>
+                <w:lang w:val="en-US"/>
+              </w:rPr>
+              <w:t>7</w:t>
+            </w:r>
+            <w:r>
+              <w:rPr>
+                <w:rFonts w:ascii="Times New Roman" w:hAnsi="Times New Roman" w:cs="Times New Roman"/>
+                <w:color w:val="000000"/>
+                <w:sz w:val="20"/>
+                <w:szCs w:val="20"/>
+                <w:lang w:val="en-US"/>
+              </w:rPr>
+              <w:t>”].</w:t>
+            </w:r>
+            <w:proofErr w:type="spellStart"/>
+            <w:r>
+              <w:rPr>
+                <w:rFonts w:ascii="Times New Roman" w:hAnsi="Times New Roman" w:cs="Times New Roman"/>
+                <w:color w:val="000000"/>
+                <w:sz w:val="20"/>
+                <w:szCs w:val="20"/>
+                <w:lang w:val="en-US"/>
+              </w:rPr>
+              <w:t>indicators_accomplished</w:t>
+            </w:r>
+            <w:proofErr w:type="spellEnd"/>
+            <w:r>
+              <w:rPr>
+                <w:rFonts w:ascii="Times New Roman" w:hAnsi="Times New Roman" w:cs="Times New Roman"/>
+                <w:color w:val="000000"/>
+                <w:sz w:val="20"/>
+                <w:szCs w:val="20"/>
+                <w:lang w:val="en-US"/>
+              </w:rPr>
+              <w:t xml:space="preserve"> }}</w:t>
             </w:r>
           </w:p>
         </w:tc>
@@ -5459,16 +8139,94 @@
                 <w:color w:val="000000"/>
                 <w:sz w:val="20"/>
                 <w:szCs w:val="20"/>
+                <w:lang w:val="en-US"/>
               </w:rPr>
             </w:pPr>
-            <w:r>
-              <w:rPr>
-                <w:rFonts w:ascii="Times New Roman" w:hAnsi="Times New Roman" w:cs="Times New Roman"/>
-                <w:color w:val="000000"/>
-                <w:sz w:val="20"/>
-                <w:szCs w:val="20"/>
-              </w:rPr>
-              <w:t>13</w:t>
+            <w:proofErr w:type="gramStart"/>
+            <w:r>
+              <w:rPr>
+                <w:rFonts w:ascii="Times New Roman" w:hAnsi="Times New Roman" w:cs="Times New Roman"/>
+                <w:color w:val="000000"/>
+                <w:sz w:val="20"/>
+                <w:szCs w:val="20"/>
+                <w:lang w:val="en-US"/>
+              </w:rPr>
+              <w:t xml:space="preserve">{{ </w:t>
+            </w:r>
+            <w:proofErr w:type="spellStart"/>
+            <w:r>
+              <w:rPr>
+                <w:rFonts w:ascii="Times New Roman" w:hAnsi="Times New Roman" w:cs="Times New Roman"/>
+                <w:color w:val="000000"/>
+                <w:sz w:val="20"/>
+                <w:szCs w:val="20"/>
+                <w:lang w:val="en-US"/>
+              </w:rPr>
+              <w:t>data</w:t>
+            </w:r>
+            <w:proofErr w:type="gramEnd"/>
+            <w:r>
+              <w:rPr>
+                <w:rFonts w:ascii="Times New Roman" w:hAnsi="Times New Roman" w:cs="Times New Roman"/>
+                <w:color w:val="000000"/>
+                <w:sz w:val="20"/>
+                <w:szCs w:val="20"/>
+                <w:lang w:val="en-US"/>
+              </w:rPr>
+              <w:t>_summary</w:t>
+            </w:r>
+            <w:proofErr w:type="spellEnd"/>
+            <w:r>
+              <w:rPr>
+                <w:rFonts w:ascii="Times New Roman" w:hAnsi="Times New Roman" w:cs="Times New Roman"/>
+                <w:color w:val="000000"/>
+                <w:sz w:val="20"/>
+                <w:szCs w:val="20"/>
+                <w:lang w:val="en-US"/>
+              </w:rPr>
+              <w:t xml:space="preserve">[“Principio </w:t>
+            </w:r>
+            <w:r>
+              <w:rPr>
+                <w:rFonts w:ascii="Times New Roman" w:hAnsi="Times New Roman" w:cs="Times New Roman"/>
+                <w:color w:val="000000"/>
+                <w:sz w:val="20"/>
+                <w:szCs w:val="20"/>
+                <w:lang w:val="en-US"/>
+              </w:rPr>
+              <w:t>7</w:t>
+            </w:r>
+            <w:r>
+              <w:rPr>
+                <w:rFonts w:ascii="Times New Roman" w:hAnsi="Times New Roman" w:cs="Times New Roman"/>
+                <w:color w:val="000000"/>
+                <w:sz w:val="20"/>
+                <w:szCs w:val="20"/>
+                <w:lang w:val="en-US"/>
+              </w:rPr>
+              <w:t>”].</w:t>
+            </w:r>
+            <w:proofErr w:type="spellStart"/>
+            <w:r>
+              <w:rPr>
+                <w:rFonts w:ascii="Times New Roman" w:hAnsi="Times New Roman" w:cs="Times New Roman"/>
+                <w:color w:val="000000"/>
+                <w:sz w:val="20"/>
+                <w:szCs w:val="20"/>
+                <w:lang w:val="en-US"/>
+              </w:rPr>
+              <w:t>indicators_failed</w:t>
+            </w:r>
+            <w:proofErr w:type="spellEnd"/>
+            <w:r>
+              <w:rPr>
+                <w:rFonts w:ascii="Times New Roman" w:hAnsi="Times New Roman" w:cs="Times New Roman"/>
+                <w:color w:val="000000"/>
+                <w:sz w:val="20"/>
+                <w:szCs w:val="20"/>
+                <w:lang w:val="en-US"/>
+              </w:rPr>
+              <w:t>}}</w:t>
             </w:r>
           </w:p>
         </w:tc>
@@ -5488,16 +8246,74 @@
                 <w:color w:val="000000"/>
                 <w:sz w:val="20"/>
                 <w:szCs w:val="20"/>
+                <w:lang w:val="en-US"/>
               </w:rPr>
             </w:pPr>
-            <w:r>
-              <w:rPr>
-                <w:rFonts w:ascii="Times New Roman" w:hAnsi="Times New Roman" w:cs="Times New Roman"/>
-                <w:color w:val="000000"/>
-                <w:sz w:val="20"/>
-                <w:szCs w:val="20"/>
-              </w:rPr>
-              <w:t>1</w:t>
+            <w:proofErr w:type="gramStart"/>
+            <w:r>
+              <w:rPr>
+                <w:rFonts w:ascii="Times New Roman" w:hAnsi="Times New Roman" w:cs="Times New Roman"/>
+                <w:color w:val="000000"/>
+                <w:sz w:val="20"/>
+                <w:szCs w:val="20"/>
+                <w:lang w:val="en-US"/>
+              </w:rPr>
+              <w:t xml:space="preserve">{{ </w:t>
+            </w:r>
+            <w:proofErr w:type="spellStart"/>
+            <w:r>
+              <w:rPr>
+                <w:rFonts w:ascii="Times New Roman" w:hAnsi="Times New Roman" w:cs="Times New Roman"/>
+                <w:color w:val="000000"/>
+                <w:sz w:val="20"/>
+                <w:szCs w:val="20"/>
+                <w:lang w:val="en-US"/>
+              </w:rPr>
+              <w:t>data</w:t>
+            </w:r>
+            <w:proofErr w:type="gramEnd"/>
+            <w:r>
+              <w:rPr>
+                <w:rFonts w:ascii="Times New Roman" w:hAnsi="Times New Roman" w:cs="Times New Roman"/>
+                <w:color w:val="000000"/>
+                <w:sz w:val="20"/>
+                <w:szCs w:val="20"/>
+                <w:lang w:val="en-US"/>
+              </w:rPr>
+              <w:t>_summary</w:t>
+            </w:r>
+            <w:proofErr w:type="spellEnd"/>
+            <w:r>
+              <w:rPr>
+                <w:rFonts w:ascii="Times New Roman" w:hAnsi="Times New Roman" w:cs="Times New Roman"/>
+                <w:color w:val="000000"/>
+                <w:sz w:val="20"/>
+                <w:szCs w:val="20"/>
+                <w:lang w:val="en-US"/>
+              </w:rPr>
+              <w:t>[“Principio 7”].</w:t>
+            </w:r>
+            <w:proofErr w:type="spellStart"/>
+            <w:r>
+              <w:rPr>
+                <w:rFonts w:ascii="Times New Roman" w:hAnsi="Times New Roman" w:cs="Times New Roman"/>
+                <w:color w:val="000000"/>
+                <w:sz w:val="20"/>
+                <w:szCs w:val="20"/>
+                <w:lang w:val="en-US"/>
+              </w:rPr>
+              <w:t>indicators_not_applying</w:t>
+            </w:r>
+            <w:proofErr w:type="spellEnd"/>
+            <w:r>
+              <w:rPr>
+                <w:rFonts w:ascii="Times New Roman" w:hAnsi="Times New Roman" w:cs="Times New Roman"/>
+                <w:color w:val="000000"/>
+                <w:sz w:val="20"/>
+                <w:szCs w:val="20"/>
+                <w:lang w:val="en-US"/>
+              </w:rPr>
+              <w:t xml:space="preserve"> }}</w:t>
             </w:r>
           </w:p>
         </w:tc>
@@ -5517,16 +8333,94 @@
                 <w:color w:val="000000"/>
                 <w:sz w:val="20"/>
                 <w:szCs w:val="20"/>
+                <w:lang w:val="en-US"/>
               </w:rPr>
             </w:pPr>
-            <w:r>
-              <w:rPr>
-                <w:rFonts w:ascii="Times New Roman" w:hAnsi="Times New Roman" w:cs="Times New Roman"/>
-                <w:color w:val="000000"/>
-                <w:sz w:val="20"/>
-                <w:szCs w:val="20"/>
-              </w:rPr>
-              <w:t>24</w:t>
+            <w:proofErr w:type="gramStart"/>
+            <w:r>
+              <w:rPr>
+                <w:rFonts w:ascii="Times New Roman" w:hAnsi="Times New Roman" w:cs="Times New Roman"/>
+                <w:color w:val="000000"/>
+                <w:sz w:val="20"/>
+                <w:szCs w:val="20"/>
+                <w:lang w:val="en-US"/>
+              </w:rPr>
+              <w:t xml:space="preserve">{{ </w:t>
+            </w:r>
+            <w:proofErr w:type="spellStart"/>
+            <w:r>
+              <w:rPr>
+                <w:rFonts w:ascii="Times New Roman" w:hAnsi="Times New Roman" w:cs="Times New Roman"/>
+                <w:color w:val="000000"/>
+                <w:sz w:val="20"/>
+                <w:szCs w:val="20"/>
+                <w:lang w:val="en-US"/>
+              </w:rPr>
+              <w:t>data</w:t>
+            </w:r>
+            <w:proofErr w:type="gramEnd"/>
+            <w:r>
+              <w:rPr>
+                <w:rFonts w:ascii="Times New Roman" w:hAnsi="Times New Roman" w:cs="Times New Roman"/>
+                <w:color w:val="000000"/>
+                <w:sz w:val="20"/>
+                <w:szCs w:val="20"/>
+                <w:lang w:val="en-US"/>
+              </w:rPr>
+              <w:t>_summary</w:t>
+            </w:r>
+            <w:proofErr w:type="spellEnd"/>
+            <w:r>
+              <w:rPr>
+                <w:rFonts w:ascii="Times New Roman" w:hAnsi="Times New Roman" w:cs="Times New Roman"/>
+                <w:color w:val="000000"/>
+                <w:sz w:val="20"/>
+                <w:szCs w:val="20"/>
+                <w:lang w:val="en-US"/>
+              </w:rPr>
+              <w:t xml:space="preserve">[“Principio </w:t>
+            </w:r>
+            <w:r>
+              <w:rPr>
+                <w:rFonts w:ascii="Times New Roman" w:hAnsi="Times New Roman" w:cs="Times New Roman"/>
+                <w:color w:val="000000"/>
+                <w:sz w:val="20"/>
+                <w:szCs w:val="20"/>
+                <w:lang w:val="en-US"/>
+              </w:rPr>
+              <w:t>7</w:t>
+            </w:r>
+            <w:r>
+              <w:rPr>
+                <w:rFonts w:ascii="Times New Roman" w:hAnsi="Times New Roman" w:cs="Times New Roman"/>
+                <w:color w:val="000000"/>
+                <w:sz w:val="20"/>
+                <w:szCs w:val="20"/>
+                <w:lang w:val="en-US"/>
+              </w:rPr>
+              <w:t>”].</w:t>
+            </w:r>
+            <w:proofErr w:type="spellStart"/>
+            <w:r>
+              <w:rPr>
+                <w:rFonts w:ascii="Times New Roman" w:hAnsi="Times New Roman" w:cs="Times New Roman"/>
+                <w:color w:val="000000"/>
+                <w:sz w:val="20"/>
+                <w:szCs w:val="20"/>
+                <w:lang w:val="en-US"/>
+              </w:rPr>
+              <w:t>total_indicators</w:t>
+            </w:r>
+            <w:proofErr w:type="spellEnd"/>
+            <w:r>
+              <w:rPr>
+                <w:rFonts w:ascii="Times New Roman" w:hAnsi="Times New Roman" w:cs="Times New Roman"/>
+                <w:color w:val="000000"/>
+                <w:sz w:val="20"/>
+                <w:szCs w:val="20"/>
+                <w:lang w:val="en-US"/>
+              </w:rPr>
+              <w:t xml:space="preserve"> }}</w:t>
             </w:r>
           </w:p>
         </w:tc>
@@ -5546,16 +8440,116 @@
                 <w:color w:val="000000"/>
                 <w:sz w:val="20"/>
                 <w:szCs w:val="20"/>
+                <w:lang w:val="en-US"/>
               </w:rPr>
             </w:pPr>
-            <w:r>
-              <w:rPr>
-                <w:rFonts w:ascii="Times New Roman" w:hAnsi="Times New Roman" w:cs="Times New Roman"/>
-                <w:color w:val="000000"/>
-                <w:sz w:val="20"/>
-                <w:szCs w:val="20"/>
-              </w:rPr>
-              <w:t>43,5%</w:t>
+            <w:proofErr w:type="gramStart"/>
+            <w:r>
+              <w:rPr>
+                <w:rFonts w:ascii="Times New Roman" w:hAnsi="Times New Roman" w:cs="Times New Roman"/>
+                <w:color w:val="000000"/>
+                <w:sz w:val="20"/>
+                <w:szCs w:val="20"/>
+                <w:lang w:val="en-US"/>
+              </w:rPr>
+              <w:t xml:space="preserve">{{ </w:t>
+            </w:r>
+            <w:proofErr w:type="spellStart"/>
+            <w:r>
+              <w:rPr>
+                <w:rFonts w:ascii="Times New Roman" w:hAnsi="Times New Roman" w:cs="Times New Roman"/>
+                <w:color w:val="000000"/>
+                <w:sz w:val="20"/>
+                <w:szCs w:val="20"/>
+                <w:lang w:val="en-US"/>
+              </w:rPr>
+              <w:t>data</w:t>
+            </w:r>
+            <w:proofErr w:type="gramEnd"/>
+            <w:r>
+              <w:rPr>
+                <w:rFonts w:ascii="Times New Roman" w:hAnsi="Times New Roman" w:cs="Times New Roman"/>
+                <w:color w:val="000000"/>
+                <w:sz w:val="20"/>
+                <w:szCs w:val="20"/>
+                <w:lang w:val="en-US"/>
+              </w:rPr>
+              <w:t>_summary</w:t>
+            </w:r>
+            <w:proofErr w:type="spellEnd"/>
+            <w:r>
+              <w:rPr>
+                <w:rFonts w:ascii="Times New Roman" w:hAnsi="Times New Roman" w:cs="Times New Roman"/>
+                <w:color w:val="000000"/>
+                <w:sz w:val="20"/>
+                <w:szCs w:val="20"/>
+                <w:lang w:val="en-US"/>
+              </w:rPr>
+              <w:t xml:space="preserve">[“Principio </w:t>
+            </w:r>
+            <w:r>
+              <w:rPr>
+                <w:rFonts w:ascii="Times New Roman" w:hAnsi="Times New Roman" w:cs="Times New Roman"/>
+                <w:color w:val="000000"/>
+                <w:sz w:val="20"/>
+                <w:szCs w:val="20"/>
+                <w:lang w:val="en-US"/>
+              </w:rPr>
+              <w:t>7</w:t>
+            </w:r>
+            <w:r>
+              <w:rPr>
+                <w:rFonts w:ascii="Times New Roman" w:hAnsi="Times New Roman" w:cs="Times New Roman"/>
+                <w:color w:val="000000"/>
+                <w:sz w:val="20"/>
+                <w:szCs w:val="20"/>
+                <w:lang w:val="en-US"/>
+              </w:rPr>
+              <w:t>”].</w:t>
+            </w:r>
+            <w:proofErr w:type="spellStart"/>
+            <w:r>
+              <w:rPr>
+                <w:rFonts w:ascii="Times New Roman" w:hAnsi="Times New Roman" w:cs="Times New Roman"/>
+                <w:color w:val="000000"/>
+                <w:sz w:val="20"/>
+                <w:szCs w:val="20"/>
+                <w:lang w:val="en-US"/>
+              </w:rPr>
+              <w:t>accomplishment_percentage</w:t>
+            </w:r>
+            <w:proofErr w:type="spellEnd"/>
+          </w:p>
+          <w:p>
+            <w:pPr>
+              <w:jc w:val="center"/>
+              <w:rPr>
+                <w:rFonts w:ascii="Times New Roman" w:hAnsi="Times New Roman" w:cs="Times New Roman"/>
+                <w:color w:val="000000"/>
+                <w:sz w:val="20"/>
+                <w:szCs w:val="20"/>
+                <w:lang w:val="en-US"/>
+              </w:rPr>
+            </w:pPr>
+            <w:r>
+              <w:rPr>
+                <w:rFonts w:ascii="Times New Roman" w:hAnsi="Times New Roman" w:cs="Times New Roman"/>
+                <w:color w:val="000000"/>
+                <w:sz w:val="20"/>
+                <w:szCs w:val="20"/>
+                <w:lang w:val="en-US"/>
+              </w:rPr>
+              <w:t>}}</w:t>
+            </w:r>
+            <w:r>
+              <w:rPr>
+                <w:rFonts w:ascii="Times New Roman" w:hAnsi="Times New Roman" w:cs="Times New Roman"/>
+                <w:color w:val="000000"/>
+                <w:sz w:val="20"/>
+                <w:szCs w:val="20"/>
+                <w:lang w:val="en-US"/>
+              </w:rPr>
+              <w:t>%</w:t>
             </w:r>
           </w:p>
         </w:tc>
@@ -5617,8 +8611,10 @@
                 <w:color w:val="000000"/>
                 <w:sz w:val="20"/>
                 <w:szCs w:val="20"/>
+                <w:lang w:val="en-US"/>
               </w:rPr>
             </w:pPr>
+            <w:proofErr w:type="gramStart"/>
             <w:r>
               <w:rPr>
                 <w:rFonts w:ascii="Times New Roman" w:hAnsi="Times New Roman" w:cs="Times New Roman"/>
@@ -5627,8 +8623,120 @@
                 <w:color w:val="000000"/>
                 <w:sz w:val="20"/>
                 <w:szCs w:val="20"/>
-              </w:rPr>
-              <w:t>111</w:t>
+                <w:lang w:val="en-US"/>
+              </w:rPr>
+              <w:t>{{</w:t>
+            </w:r>
+            <w:r>
+              <w:rPr>
+                <w:rFonts w:ascii="Times New Roman" w:hAnsi="Times New Roman" w:cs="Times New Roman"/>
+                <w:b/>
+                <w:bCs/>
+                <w:color w:val="000000"/>
+                <w:sz w:val="20"/>
+                <w:szCs w:val="20"/>
+                <w:lang w:val="en-US"/>
+              </w:rPr>
+              <w:t xml:space="preserve"> </w:t>
+            </w:r>
+            <w:proofErr w:type="spellStart"/>
+            <w:r>
+              <w:rPr>
+                <w:rFonts w:ascii="Times New Roman" w:hAnsi="Times New Roman" w:cs="Times New Roman"/>
+                <w:b/>
+                <w:bCs/>
+                <w:color w:val="000000"/>
+                <w:sz w:val="20"/>
+                <w:szCs w:val="20"/>
+                <w:lang w:val="en-US"/>
+              </w:rPr>
+              <w:t>data_summary</w:t>
+            </w:r>
+            <w:r>
+              <w:rPr>
+                <w:rFonts w:ascii="Times New Roman" w:hAnsi="Times New Roman" w:cs="Times New Roman"/>
+                <w:b/>
+                <w:bCs/>
+                <w:color w:val="000000"/>
+                <w:sz w:val="20"/>
+                <w:szCs w:val="20"/>
+                <w:lang w:val="en-US"/>
+              </w:rPr>
+              <w:t>.</w:t>
+            </w:r>
+            <w:r>
+              <w:rPr>
+                <w:rFonts w:ascii="Times New Roman" w:hAnsi="Times New Roman" w:cs="Times New Roman"/>
+                <w:b/>
+                <w:bCs/>
+                <w:color w:val="000000"/>
+                <w:sz w:val="20"/>
+                <w:szCs w:val="20"/>
+                <w:lang w:val="en-US"/>
+              </w:rPr>
+              <w:t>sum_value</w:t>
+            </w:r>
+            <w:r>
+              <w:rPr>
+                <w:rFonts w:ascii="Times New Roman" w:hAnsi="Times New Roman" w:cs="Times New Roman"/>
+                <w:b/>
+                <w:bCs/>
+                <w:color w:val="000000"/>
+                <w:sz w:val="20"/>
+                <w:szCs w:val="20"/>
+                <w:lang w:val="en-US"/>
+              </w:rPr>
+              <w:t>s</w:t>
+            </w:r>
+            <w:r>
+              <w:rPr>
+                <w:rFonts w:ascii="Times New Roman" w:hAnsi="Times New Roman" w:cs="Times New Roman"/>
+                <w:b/>
+                <w:bCs/>
+                <w:color w:val="000000"/>
+                <w:sz w:val="20"/>
+                <w:szCs w:val="20"/>
+                <w:lang w:val="en-US"/>
+              </w:rPr>
+              <w:t>.sum</w:t>
+            </w:r>
+            <w:proofErr w:type="gramEnd"/>
+            <w:r>
+              <w:rPr>
+                <w:rFonts w:ascii="Times New Roman" w:hAnsi="Times New Roman" w:cs="Times New Roman"/>
+                <w:b/>
+                <w:bCs/>
+                <w:color w:val="000000"/>
+                <w:sz w:val="20"/>
+                <w:szCs w:val="20"/>
+                <w:lang w:val="en-US"/>
+              </w:rPr>
+              <w:t>_indicators_accomplished</w:t>
+            </w:r>
+            <w:proofErr w:type="spellEnd"/>
+            <w:r>
+              <w:rPr>
+                <w:rFonts w:ascii="Times New Roman" w:hAnsi="Times New Roman" w:cs="Times New Roman"/>
+                <w:b/>
+                <w:bCs/>
+                <w:color w:val="000000"/>
+                <w:sz w:val="20"/>
+                <w:szCs w:val="20"/>
+                <w:lang w:val="en-US"/>
+              </w:rPr>
+              <w:t xml:space="preserve"> </w:t>
+            </w:r>
+            <w:r>
+              <w:rPr>
+                <w:rFonts w:ascii="Times New Roman" w:hAnsi="Times New Roman" w:cs="Times New Roman"/>
+                <w:b/>
+                <w:bCs/>
+                <w:color w:val="000000"/>
+                <w:sz w:val="20"/>
+                <w:szCs w:val="20"/>
+                <w:lang w:val="en-US"/>
+              </w:rPr>
+              <w:t>}}</w:t>
             </w:r>
           </w:p>
         </w:tc>
@@ -5650,8 +8758,10 @@
                 <w:color w:val="000000"/>
                 <w:sz w:val="20"/>
                 <w:szCs w:val="20"/>
+                <w:lang w:val="en-US"/>
               </w:rPr>
             </w:pPr>
+            <w:proofErr w:type="gramStart"/>
             <w:r>
               <w:rPr>
                 <w:rFonts w:ascii="Times New Roman" w:hAnsi="Times New Roman" w:cs="Times New Roman"/>
@@ -5660,8 +8770,120 @@
                 <w:color w:val="000000"/>
                 <w:sz w:val="20"/>
                 <w:szCs w:val="20"/>
-              </w:rPr>
-              <w:t>36</w:t>
+                <w:lang w:val="en-US"/>
+              </w:rPr>
+              <w:t>{{</w:t>
+            </w:r>
+            <w:r>
+              <w:rPr>
+                <w:rFonts w:ascii="Times New Roman" w:hAnsi="Times New Roman" w:cs="Times New Roman"/>
+                <w:b/>
+                <w:bCs/>
+                <w:color w:val="000000"/>
+                <w:sz w:val="20"/>
+                <w:szCs w:val="20"/>
+                <w:lang w:val="en-US"/>
+              </w:rPr>
+              <w:t xml:space="preserve"> </w:t>
+            </w:r>
+            <w:proofErr w:type="spellStart"/>
+            <w:r>
+              <w:rPr>
+                <w:rFonts w:ascii="Times New Roman" w:hAnsi="Times New Roman" w:cs="Times New Roman"/>
+                <w:b/>
+                <w:bCs/>
+                <w:color w:val="000000"/>
+                <w:sz w:val="20"/>
+                <w:szCs w:val="20"/>
+                <w:lang w:val="en-US"/>
+              </w:rPr>
+              <w:t>data_summary</w:t>
+            </w:r>
+            <w:r>
+              <w:rPr>
+                <w:rFonts w:ascii="Times New Roman" w:hAnsi="Times New Roman" w:cs="Times New Roman"/>
+                <w:b/>
+                <w:bCs/>
+                <w:color w:val="000000"/>
+                <w:sz w:val="20"/>
+                <w:szCs w:val="20"/>
+                <w:lang w:val="en-US"/>
+              </w:rPr>
+              <w:t>.</w:t>
+            </w:r>
+            <w:r>
+              <w:rPr>
+                <w:rFonts w:ascii="Times New Roman" w:hAnsi="Times New Roman" w:cs="Times New Roman"/>
+                <w:b/>
+                <w:bCs/>
+                <w:color w:val="000000"/>
+                <w:sz w:val="20"/>
+                <w:szCs w:val="20"/>
+                <w:lang w:val="en-US"/>
+              </w:rPr>
+              <w:t>sum_value</w:t>
+            </w:r>
+            <w:r>
+              <w:rPr>
+                <w:rFonts w:ascii="Times New Roman" w:hAnsi="Times New Roman" w:cs="Times New Roman"/>
+                <w:b/>
+                <w:bCs/>
+                <w:color w:val="000000"/>
+                <w:sz w:val="20"/>
+                <w:szCs w:val="20"/>
+                <w:lang w:val="en-US"/>
+              </w:rPr>
+              <w:t>s.</w:t>
+            </w:r>
+            <w:r>
+              <w:rPr>
+                <w:rFonts w:ascii="Times New Roman" w:hAnsi="Times New Roman" w:cs="Times New Roman"/>
+                <w:b/>
+                <w:bCs/>
+                <w:color w:val="000000"/>
+                <w:sz w:val="20"/>
+                <w:szCs w:val="20"/>
+                <w:lang w:val="en-US"/>
+              </w:rPr>
+              <w:t>sum</w:t>
+            </w:r>
+            <w:proofErr w:type="gramEnd"/>
+            <w:r>
+              <w:rPr>
+                <w:rFonts w:ascii="Times New Roman" w:hAnsi="Times New Roman" w:cs="Times New Roman"/>
+                <w:b/>
+                <w:bCs/>
+                <w:color w:val="000000"/>
+                <w:sz w:val="20"/>
+                <w:szCs w:val="20"/>
+                <w:lang w:val="en-US"/>
+              </w:rPr>
+              <w:t>_indicators_failed</w:t>
+            </w:r>
+            <w:proofErr w:type="spellEnd"/>
+            <w:r>
+              <w:rPr>
+                <w:rFonts w:ascii="Times New Roman" w:hAnsi="Times New Roman" w:cs="Times New Roman"/>
+                <w:b/>
+                <w:bCs/>
+                <w:color w:val="000000"/>
+                <w:sz w:val="20"/>
+                <w:szCs w:val="20"/>
+                <w:lang w:val="en-US"/>
+              </w:rPr>
+              <w:t xml:space="preserve"> </w:t>
+            </w:r>
+            <w:r>
+              <w:rPr>
+                <w:rFonts w:ascii="Times New Roman" w:hAnsi="Times New Roman" w:cs="Times New Roman"/>
+                <w:b/>
+                <w:bCs/>
+                <w:color w:val="000000"/>
+                <w:sz w:val="20"/>
+                <w:szCs w:val="20"/>
+                <w:lang w:val="en-US"/>
+              </w:rPr>
+              <w:t>}}</w:t>
             </w:r>
           </w:p>
         </w:tc>
@@ -5683,8 +8905,10 @@
                 <w:color w:val="000000"/>
                 <w:sz w:val="20"/>
                 <w:szCs w:val="20"/>
+                <w:lang w:val="en-US"/>
               </w:rPr>
             </w:pPr>
+            <w:proofErr w:type="gramStart"/>
             <w:r>
               <w:rPr>
                 <w:rFonts w:ascii="Times New Roman" w:hAnsi="Times New Roman" w:cs="Times New Roman"/>
@@ -5693,8 +8917,84 @@
                 <w:color w:val="000000"/>
                 <w:sz w:val="20"/>
                 <w:szCs w:val="20"/>
-              </w:rPr>
-              <w:t>5</w:t>
+                <w:lang w:val="en-US"/>
+              </w:rPr>
+              <w:t xml:space="preserve">{{ </w:t>
+            </w:r>
+            <w:proofErr w:type="spellStart"/>
+            <w:r>
+              <w:rPr>
+                <w:rFonts w:ascii="Times New Roman" w:hAnsi="Times New Roman" w:cs="Times New Roman"/>
+                <w:b/>
+                <w:bCs/>
+                <w:color w:val="000000"/>
+                <w:sz w:val="20"/>
+                <w:szCs w:val="20"/>
+                <w:lang w:val="en-US"/>
+              </w:rPr>
+              <w:t>data_summary</w:t>
+            </w:r>
+            <w:r>
+              <w:rPr>
+                <w:rFonts w:ascii="Times New Roman" w:hAnsi="Times New Roman" w:cs="Times New Roman"/>
+                <w:b/>
+                <w:bCs/>
+                <w:color w:val="000000"/>
+                <w:sz w:val="20"/>
+                <w:szCs w:val="20"/>
+                <w:lang w:val="en-US"/>
+              </w:rPr>
+              <w:t>.</w:t>
+            </w:r>
+            <w:r>
+              <w:rPr>
+                <w:rFonts w:ascii="Times New Roman" w:hAnsi="Times New Roman" w:cs="Times New Roman"/>
+                <w:b/>
+                <w:bCs/>
+                <w:color w:val="000000"/>
+                <w:sz w:val="20"/>
+                <w:szCs w:val="20"/>
+                <w:lang w:val="en-US"/>
+              </w:rPr>
+              <w:t>sum_values.</w:t>
+            </w:r>
+            <w:r>
+              <w:rPr>
+                <w:rFonts w:ascii="Times New Roman" w:hAnsi="Times New Roman" w:cs="Times New Roman"/>
+                <w:b/>
+                <w:bCs/>
+                <w:color w:val="000000"/>
+                <w:sz w:val="20"/>
+                <w:szCs w:val="20"/>
+                <w:lang w:val="en-US"/>
+              </w:rPr>
+              <w:t>sum</w:t>
+            </w:r>
+            <w:proofErr w:type="gramEnd"/>
+            <w:r>
+              <w:rPr>
+                <w:rFonts w:ascii="Times New Roman" w:hAnsi="Times New Roman" w:cs="Times New Roman"/>
+                <w:b/>
+                <w:bCs/>
+                <w:color w:val="000000"/>
+                <w:sz w:val="20"/>
+                <w:szCs w:val="20"/>
+                <w:lang w:val="en-US"/>
+              </w:rPr>
+              <w:t>_indicators_not_applying</w:t>
+            </w:r>
+            <w:proofErr w:type="spellEnd"/>
+            <w:r>
+              <w:rPr>
+                <w:rFonts w:ascii="Times New Roman" w:hAnsi="Times New Roman" w:cs="Times New Roman"/>
+                <w:b/>
+                <w:bCs/>
+                <w:color w:val="000000"/>
+                <w:sz w:val="20"/>
+                <w:szCs w:val="20"/>
+                <w:lang w:val="en-US"/>
+              </w:rPr>
+              <w:t xml:space="preserve"> }}</w:t>
             </w:r>
           </w:p>
         </w:tc>
@@ -5716,8 +9016,10 @@
                 <w:color w:val="000000"/>
                 <w:sz w:val="20"/>
                 <w:szCs w:val="20"/>
+                <w:lang w:val="en-US"/>
               </w:rPr>
             </w:pPr>
+            <w:proofErr w:type="gramStart"/>
             <w:r>
               <w:rPr>
                 <w:rFonts w:ascii="Times New Roman" w:hAnsi="Times New Roman" w:cs="Times New Roman"/>
@@ -5726,8 +9028,112 @@
                 <w:color w:val="000000"/>
                 <w:sz w:val="20"/>
                 <w:szCs w:val="20"/>
-              </w:rPr>
-              <w:t>152</w:t>
+                <w:lang w:val="en-US"/>
+              </w:rPr>
+              <w:t xml:space="preserve">{{ </w:t>
+            </w:r>
+            <w:proofErr w:type="spellStart"/>
+            <w:r>
+              <w:rPr>
+                <w:rFonts w:ascii="Times New Roman" w:hAnsi="Times New Roman" w:cs="Times New Roman"/>
+                <w:b/>
+                <w:bCs/>
+                <w:color w:val="000000"/>
+                <w:sz w:val="20"/>
+                <w:szCs w:val="20"/>
+                <w:lang w:val="en-US"/>
+              </w:rPr>
+              <w:t>data_summary</w:t>
+            </w:r>
+            <w:r>
+              <w:rPr>
+                <w:rFonts w:ascii="Times New Roman" w:hAnsi="Times New Roman" w:cs="Times New Roman"/>
+                <w:b/>
+                <w:bCs/>
+                <w:color w:val="000000"/>
+                <w:sz w:val="20"/>
+                <w:szCs w:val="20"/>
+                <w:lang w:val="en-US"/>
+              </w:rPr>
+              <w:t>.</w:t>
+            </w:r>
+            <w:r>
+              <w:rPr>
+                <w:rFonts w:ascii="Times New Roman" w:hAnsi="Times New Roman" w:cs="Times New Roman"/>
+                <w:b/>
+                <w:bCs/>
+                <w:color w:val="000000"/>
+                <w:sz w:val="20"/>
+                <w:szCs w:val="20"/>
+                <w:lang w:val="en-US"/>
+              </w:rPr>
+              <w:t>sum</w:t>
+            </w:r>
+            <w:proofErr w:type="gramEnd"/>
+            <w:r>
+              <w:rPr>
+                <w:rFonts w:ascii="Times New Roman" w:hAnsi="Times New Roman" w:cs="Times New Roman"/>
+                <w:b/>
+                <w:bCs/>
+                <w:color w:val="000000"/>
+                <w:sz w:val="20"/>
+                <w:szCs w:val="20"/>
+                <w:lang w:val="en-US"/>
+              </w:rPr>
+              <w:t>_values</w:t>
+            </w:r>
+            <w:proofErr w:type="spellEnd"/>
+            <w:r>
+              <w:rPr>
+                <w:rFonts w:ascii="Times New Roman" w:hAnsi="Times New Roman" w:cs="Times New Roman"/>
+                <w:b/>
+                <w:bCs/>
+                <w:color w:val="000000"/>
+                <w:sz w:val="20"/>
+                <w:szCs w:val="20"/>
+                <w:lang w:val="en-US"/>
+              </w:rPr>
+              <w:t xml:space="preserve">. </w:t>
+            </w:r>
+            <w:proofErr w:type="spellStart"/>
+            <w:r>
+              <w:rPr>
+                <w:rFonts w:ascii="Times New Roman" w:hAnsi="Times New Roman" w:cs="Times New Roman"/>
+                <w:b/>
+                <w:bCs/>
+                <w:color w:val="000000"/>
+                <w:sz w:val="20"/>
+                <w:szCs w:val="20"/>
+                <w:lang w:val="en-US"/>
+              </w:rPr>
+              <w:t>sum_all_indicators</w:t>
+            </w:r>
+            <w:proofErr w:type="spellEnd"/>
+          </w:p>
+          <w:p>
+            <w:pPr>
+              <w:jc w:val="center"/>
+              <w:rPr>
+                <w:rFonts w:ascii="Times New Roman" w:hAnsi="Times New Roman" w:cs="Times New Roman"/>
+                <w:b/>
+                <w:bCs/>
+                <w:color w:val="000000"/>
+                <w:sz w:val="20"/>
+                <w:szCs w:val="20"/>
+                <w:lang w:val="en-US"/>
+              </w:rPr>
+            </w:pPr>
+            <w:r>
+              <w:rPr>
+                <w:rFonts w:ascii="Times New Roman" w:hAnsi="Times New Roman" w:cs="Times New Roman"/>
+                <w:b/>
+                <w:bCs/>
+                <w:color w:val="000000"/>
+                <w:sz w:val="20"/>
+                <w:szCs w:val="20"/>
+                <w:lang w:val="en-US"/>
+              </w:rPr>
+              <w:t xml:space="preserve"> }}</w:t>
             </w:r>
           </w:p>
         </w:tc>
@@ -5749,8 +9155,10 @@
                 <w:color w:val="000000"/>
                 <w:sz w:val="20"/>
                 <w:szCs w:val="20"/>
+                <w:lang w:val="en-US"/>
               </w:rPr>
             </w:pPr>
+            <w:proofErr w:type="gramStart"/>
             <w:r>
               <w:rPr>
                 <w:rFonts w:ascii="Times New Roman" w:hAnsi="Times New Roman" w:cs="Times New Roman"/>
@@ -5759,8 +9167,110 @@
                 <w:color w:val="000000"/>
                 <w:sz w:val="20"/>
                 <w:szCs w:val="20"/>
-              </w:rPr>
-              <w:t>75,5%</w:t>
+                <w:lang w:val="en-US"/>
+              </w:rPr>
+              <w:t xml:space="preserve">{{ </w:t>
+            </w:r>
+            <w:proofErr w:type="spellStart"/>
+            <w:r>
+              <w:rPr>
+                <w:rFonts w:ascii="Times New Roman" w:hAnsi="Times New Roman" w:cs="Times New Roman"/>
+                <w:b/>
+                <w:bCs/>
+                <w:color w:val="000000"/>
+                <w:sz w:val="20"/>
+                <w:szCs w:val="20"/>
+                <w:lang w:val="en-US"/>
+              </w:rPr>
+              <w:t>data_summary</w:t>
+            </w:r>
+            <w:r>
+              <w:rPr>
+                <w:rFonts w:ascii="Times New Roman" w:hAnsi="Times New Roman" w:cs="Times New Roman"/>
+                <w:b/>
+                <w:bCs/>
+                <w:color w:val="000000"/>
+                <w:sz w:val="20"/>
+                <w:szCs w:val="20"/>
+                <w:lang w:val="en-US"/>
+              </w:rPr>
+              <w:t>.</w:t>
+            </w:r>
+            <w:r>
+              <w:rPr>
+                <w:rFonts w:ascii="Times New Roman" w:hAnsi="Times New Roman" w:cs="Times New Roman"/>
+                <w:b/>
+                <w:bCs/>
+                <w:color w:val="000000"/>
+                <w:sz w:val="20"/>
+                <w:szCs w:val="20"/>
+                <w:lang w:val="en-US"/>
+              </w:rPr>
+              <w:t>sum_values.</w:t>
+            </w:r>
+            <w:r>
+              <w:rPr>
+                <w:rFonts w:ascii="Times New Roman" w:hAnsi="Times New Roman" w:cs="Times New Roman"/>
+                <w:b/>
+                <w:bCs/>
+                <w:color w:val="000000"/>
+                <w:sz w:val="20"/>
+                <w:szCs w:val="20"/>
+                <w:lang w:val="en-US"/>
+              </w:rPr>
+              <w:t>sum</w:t>
+            </w:r>
+            <w:proofErr w:type="gramEnd"/>
+            <w:r>
+              <w:rPr>
+                <w:rFonts w:ascii="Times New Roman" w:hAnsi="Times New Roman" w:cs="Times New Roman"/>
+                <w:b/>
+                <w:bCs/>
+                <w:color w:val="000000"/>
+                <w:sz w:val="20"/>
+                <w:szCs w:val="20"/>
+                <w:lang w:val="en-US"/>
+              </w:rPr>
+              <w:t>_accomplishment</w:t>
+            </w:r>
+            <w:proofErr w:type="spellEnd"/>
+          </w:p>
+          <w:p>
+            <w:pPr>
+              <w:jc w:val="center"/>
+              <w:rPr>
+                <w:rFonts w:ascii="Times New Roman" w:hAnsi="Times New Roman" w:cs="Times New Roman"/>
+                <w:b/>
+                <w:bCs/>
+                <w:color w:val="000000"/>
+                <w:sz w:val="20"/>
+                <w:szCs w:val="20"/>
+                <w:lang w:val="en-US"/>
+              </w:rPr>
+            </w:pPr>
+            <w:r>
+              <w:rPr>
+                <w:rFonts w:ascii="Times New Roman" w:hAnsi="Times New Roman" w:cs="Times New Roman"/>
+                <w:b/>
+                <w:bCs/>
+                <w:color w:val="000000"/>
+                <w:sz w:val="20"/>
+                <w:szCs w:val="20"/>
+                <w:lang w:val="en-US"/>
+              </w:rPr>
+              <w:t xml:space="preserve"> }}</w:t>
+            </w:r>
+            <w:r>
+              <w:rPr>
+                <w:rFonts w:ascii="Times New Roman" w:hAnsi="Times New Roman" w:cs="Times New Roman"/>
+                <w:b/>
+                <w:bCs/>
+                <w:color w:val="000000"/>
+                <w:sz w:val="20"/>
+                <w:szCs w:val="20"/>
+                <w:lang w:val="en-US"/>
+              </w:rPr>
+              <w:t>%</w:t>
             </w:r>
           </w:p>
         </w:tc>
@@ -5774,6 +9284,7 @@
         <w:rPr>
           <w:b/>
           <w:bCs/>
+          <w:lang w:val="en-US"/>
         </w:rPr>
       </w:pPr>
     </w:p>
@@ -6019,6 +9530,7 @@
           <w:szCs w:val="24"/>
         </w:rPr>
       </w:pPr>
+      <w:proofErr w:type="gramStart"/>
       <w:r>
         <w:rPr>
           <w:rFonts w:ascii="Times New Roman" w:hAnsi="Times New Roman" w:cs="Times New Roman"/>
@@ -6041,6 +9553,7 @@
         <w:t>Author</w:t>
       </w:r>
       <w:proofErr w:type="spellEnd"/>
+      <w:proofErr w:type="gramEnd"/>
       <w:r>
         <w:rPr>
           <w:rFonts w:ascii="Times New Roman" w:hAnsi="Times New Roman" w:cs="Times New Roman"/>
@@ -10303,7 +13816,7 @@
   <w:style w:type="paragraph" w:default="1" w:styleId="Normal">
     <w:name w:val="Normal"/>
     <w:qFormat/>
-    <w:rsid w:val="00DC245A"/>
+    <w:rsid w:val="000620BF"/>
   </w:style>
   <w:style w:type="paragraph" w:styleId="Heading1">
     <w:name w:val="heading 1"/>

</xml_diff>

<commit_message>
Task: BS-219. Modified the names and variable in the indicators, so they match the manual of the client.
</commit_message>
<xml_diff>
--- a/social_balance/reports/templates/docx/socialBalanceTemplate.docx
+++ b/social_balance/reports/templates/docx/socialBalanceTemplate.docx
@@ -18,7 +18,7 @@
           <w:lang w:eastAsia="es-EC"/>
         </w:rPr>
         <w:drawing>
-          <wp:anchor distT="0" distB="0" distL="114300" distR="114300" simplePos="0" relativeHeight="251658244" behindDoc="0" locked="0" layoutInCell="1" allowOverlap="1" wp14:anchorId="0A91D00B" wp14:editId="55EE9283">
+          <wp:anchor distT="0" distB="0" distL="114300" distR="114300" simplePos="0" relativeHeight="251658244" behindDoc="0" locked="0" layoutInCell="1" allowOverlap="1" wp14:anchorId="0A91D00B" wp14:editId="19D6424D">
             <wp:simplePos x="0" y="0"/>
             <wp:positionH relativeFrom="margin">
               <wp:align>center</wp:align>
@@ -3604,112 +3604,120 @@
     </w:p>
     <w:tbl>
       <w:tblPr>
-        <w:tblStyle w:val="TableGrid"/>
-        <w:tblW w:w="5000" w:type="pct"/>
-        <w:tblLook w:val="04A0" w:firstRow="1" w:lastRow="0" w:firstColumn="1" w:lastColumn="0" w:noHBand="0" w:noVBand="1"/>
+        <w:tblStyle w:val="TableNormal1"/>
+        <w:tblW w:w="0" w:type="auto"/>
+        <w:jc w:val="center"/>
+        <w:tblBorders>
+          <w:top w:val="single" w:sz="4" w:space="0" w:color="000000"/>
+          <w:left w:val="single" w:sz="4" w:space="0" w:color="000000"/>
+          <w:bottom w:val="single" w:sz="4" w:space="0" w:color="000000"/>
+          <w:right w:val="single" w:sz="4" w:space="0" w:color="000000"/>
+          <w:insideH w:val="single" w:sz="4" w:space="0" w:color="000000"/>
+          <w:insideV w:val="single" w:sz="4" w:space="0" w:color="000000"/>
+        </w:tblBorders>
+        <w:tblLayout w:type="fixed"/>
+        <w:tblLook w:val="01E0" w:firstRow="1" w:lastRow="1" w:firstColumn="1" w:lastColumn="1" w:noHBand="0" w:noVBand="0"/>
       </w:tblPr>
       <w:tblGrid>
-        <w:gridCol w:w="3063"/>
-        <w:gridCol w:w="2727"/>
-        <w:gridCol w:w="2704"/>
+        <w:gridCol w:w="4371"/>
+        <w:gridCol w:w="444"/>
+        <w:gridCol w:w="3908"/>
       </w:tblGrid>
       <w:tr>
+        <w:trPr>
+          <w:trHeight w:val="827"/>
+          <w:jc w:val="center"/>
+        </w:trPr>
         <w:tc>
           <w:tcPr>
-            <w:tcW w:w="1802" w:type="pct"/>
+            <w:tcW w:w="4371" w:type="dxa"/>
+          </w:tcPr>
+          <w:p>
+            <w:pPr>
+              <w:pStyle w:val="TableParagraph"/>
+              <w:spacing w:before="137"/>
+              <w:ind w:left="107" w:right="-42"/>
+              <w:rPr>
+                <w:sz w:val="24"/>
+              </w:rPr>
+            </w:pPr>
+            <w:proofErr w:type="gramStart"/>
+            <w:r>
+              <w:rPr>
+                <w:sz w:val="24"/>
+                <w:szCs w:val="24"/>
+                <w:lang w:val="en-US"/>
+              </w:rPr>
+              <w:t xml:space="preserve">{{ </w:t>
+            </w:r>
+            <w:proofErr w:type="spellStart"/>
+            <w:r>
+              <w:rPr>
+                <w:sz w:val="24"/>
+                <w:szCs w:val="24"/>
+                <w:lang w:val="en-US"/>
+              </w:rPr>
+              <w:t>value</w:t>
+            </w:r>
+            <w:proofErr w:type="gramEnd"/>
+            <w:r>
+              <w:rPr>
+                <w:sz w:val="24"/>
+                <w:szCs w:val="24"/>
+                <w:lang w:val="en-US"/>
+              </w:rPr>
+              <w:t>.descripcion_numerador</w:t>
+            </w:r>
+            <w:proofErr w:type="spellEnd"/>
+            <w:r>
+              <w:rPr>
+                <w:sz w:val="24"/>
+                <w:szCs w:val="24"/>
+                <w:lang w:val="en-US"/>
+              </w:rPr>
+              <w:t xml:space="preserve"> }}</w:t>
+            </w:r>
+          </w:p>
+        </w:tc>
+        <w:tc>
+          <w:tcPr>
+            <w:tcW w:w="444" w:type="dxa"/>
+            <w:shd w:val="clear" w:color="auto" w:fill="9BBA58"/>
             <w:vAlign w:val="center"/>
           </w:tcPr>
           <w:p>
             <w:pPr>
+              <w:pStyle w:val="TableParagraph"/>
+              <w:spacing w:line="275" w:lineRule="exact"/>
+              <w:ind w:left="107" w:right="-42"/>
               <w:jc w:val="both"/>
               <w:rPr>
-                <w:rFonts w:ascii="Times New Roman" w:hAnsi="Times New Roman" w:cs="Times New Roman"/>
+                <w:b/>
                 <w:sz w:val="24"/>
-                <w:szCs w:val="24"/>
-                <w:lang w:val="en-US"/>
               </w:rPr>
             </w:pPr>
-            <w:proofErr w:type="gramStart"/>
-            <w:r>
-              <w:rPr>
-                <w:rFonts w:ascii="Times New Roman" w:hAnsi="Times New Roman" w:cs="Times New Roman"/>
+            <w:r>
+              <w:rPr>
+                <w:b/>
                 <w:sz w:val="24"/>
-                <w:szCs w:val="24"/>
-                <w:lang w:val="en-US"/>
-              </w:rPr>
-              <w:t xml:space="preserve">{{ </w:t>
-            </w:r>
-            <w:proofErr w:type="spellStart"/>
-            <w:r>
-              <w:rPr>
-                <w:rFonts w:ascii="Times New Roman" w:hAnsi="Times New Roman" w:cs="Times New Roman"/>
-                <w:sz w:val="24"/>
-                <w:szCs w:val="24"/>
-                <w:lang w:val="en-US"/>
-              </w:rPr>
-              <w:t>value</w:t>
-            </w:r>
-            <w:proofErr w:type="gramEnd"/>
-            <w:r>
-              <w:rPr>
-                <w:rFonts w:ascii="Times New Roman" w:hAnsi="Times New Roman" w:cs="Times New Roman"/>
-                <w:sz w:val="24"/>
-                <w:szCs w:val="24"/>
-                <w:lang w:val="en-US"/>
-              </w:rPr>
-              <w:t>.descripcion_numerador</w:t>
-            </w:r>
-            <w:proofErr w:type="spellEnd"/>
-            <w:r>
-              <w:rPr>
-                <w:rFonts w:ascii="Times New Roman" w:hAnsi="Times New Roman" w:cs="Times New Roman"/>
-                <w:sz w:val="24"/>
-                <w:szCs w:val="24"/>
-                <w:lang w:val="en-US"/>
-              </w:rPr>
-              <w:t xml:space="preserve"> }}</w:t>
+              </w:rPr>
+              <w:t>SI</w:t>
             </w:r>
           </w:p>
         </w:tc>
         <w:tc>
           <w:tcPr>
-            <w:tcW w:w="1605" w:type="pct"/>
-            <w:shd w:val="clear" w:color="auto" w:fill="009900"/>
-            <w:vAlign w:val="center"/>
+            <w:tcW w:w="3908" w:type="dxa"/>
+            <w:shd w:val="clear" w:color="auto" w:fill="FFC000"/>
           </w:tcPr>
           <w:p>
             <w:pPr>
-              <w:jc w:val="center"/>
-              <w:rPr>
-                <w:rFonts w:ascii="Times New Roman" w:hAnsi="Times New Roman" w:cs="Times New Roman"/>
+              <w:pStyle w:val="TableParagraph"/>
+              <w:spacing w:before="137"/>
+              <w:ind w:left="107" w:right="-42"/>
+              <w:rPr>
+                <w:b/>
                 <w:sz w:val="24"/>
-                <w:szCs w:val="24"/>
-              </w:rPr>
-            </w:pPr>
-            <w:r>
-              <w:rPr>
-                <w:rFonts w:ascii="Times New Roman" w:hAnsi="Times New Roman" w:cs="Times New Roman"/>
-                <w:color w:val="FFFFFF" w:themeColor="background1"/>
-                <w:sz w:val="24"/>
-                <w:szCs w:val="24"/>
-              </w:rPr>
-              <w:t>Si</w:t>
-            </w:r>
-          </w:p>
-        </w:tc>
-        <w:tc>
-          <w:tcPr>
-            <w:tcW w:w="1592" w:type="pct"/>
-            <w:shd w:val="clear" w:color="auto" w:fill="009900"/>
-          </w:tcPr>
-          <w:p>
-            <w:pPr>
-              <w:jc w:val="both"/>
-              <w:rPr>
-                <w:rFonts w:ascii="Times New Roman" w:hAnsi="Times New Roman" w:cs="Times New Roman"/>
-                <w:sz w:val="24"/>
-                <w:szCs w:val="24"/>
-                <w:lang w:val="en-US"/>
               </w:rPr>
             </w:pPr>
           </w:p>
@@ -3753,136 +3761,123 @@
     </w:p>
     <w:tbl>
       <w:tblPr>
-        <w:tblStyle w:val="TableGrid"/>
-        <w:tblW w:w="5000" w:type="pct"/>
-        <w:tblLook w:val="04A0" w:firstRow="1" w:lastRow="0" w:firstColumn="1" w:lastColumn="0" w:noHBand="0" w:noVBand="1"/>
+        <w:tblStyle w:val="TableNormal1"/>
+        <w:tblW w:w="0" w:type="auto"/>
+        <w:jc w:val="center"/>
+        <w:tblBorders>
+          <w:top w:val="single" w:sz="4" w:space="0" w:color="000000"/>
+          <w:left w:val="single" w:sz="4" w:space="0" w:color="000000"/>
+          <w:bottom w:val="single" w:sz="4" w:space="0" w:color="000000"/>
+          <w:right w:val="single" w:sz="4" w:space="0" w:color="000000"/>
+          <w:insideH w:val="single" w:sz="4" w:space="0" w:color="000000"/>
+          <w:insideV w:val="single" w:sz="4" w:space="0" w:color="000000"/>
+        </w:tblBorders>
+        <w:tblLayout w:type="fixed"/>
+        <w:tblLook w:val="01E0" w:firstRow="1" w:lastRow="1" w:firstColumn="1" w:lastColumn="1" w:noHBand="0" w:noVBand="0"/>
       </w:tblPr>
       <w:tblGrid>
-        <w:gridCol w:w="3063"/>
-        <w:gridCol w:w="2721"/>
-        <w:gridCol w:w="2710"/>
+        <w:gridCol w:w="4107"/>
+        <w:gridCol w:w="708"/>
+        <w:gridCol w:w="3908"/>
       </w:tblGrid>
       <w:tr>
+        <w:trPr>
+          <w:trHeight w:val="647"/>
+          <w:jc w:val="center"/>
+        </w:trPr>
         <w:tc>
           <w:tcPr>
-            <w:tcW w:w="1802" w:type="pct"/>
+            <w:tcW w:w="4107" w:type="dxa"/>
+          </w:tcPr>
+          <w:p>
+            <w:pPr>
+              <w:pStyle w:val="TableParagraph"/>
+              <w:tabs>
+                <w:tab w:val="left" w:pos="1100"/>
+                <w:tab w:val="left" w:pos="2293"/>
+                <w:tab w:val="left" w:pos="2850"/>
+              </w:tabs>
+              <w:spacing w:before="9" w:line="310" w:lineRule="atLeast"/>
+              <w:ind w:left="107" w:right="100"/>
+              <w:rPr>
+                <w:sz w:val="24"/>
+              </w:rPr>
+            </w:pPr>
+            <w:proofErr w:type="gramStart"/>
+            <w:r>
+              <w:rPr>
+                <w:sz w:val="24"/>
+                <w:szCs w:val="24"/>
+                <w:lang w:val="en-US"/>
+              </w:rPr>
+              <w:t xml:space="preserve">{{ </w:t>
+            </w:r>
+            <w:proofErr w:type="spellStart"/>
+            <w:r>
+              <w:rPr>
+                <w:sz w:val="24"/>
+                <w:szCs w:val="24"/>
+                <w:lang w:val="en-US"/>
+              </w:rPr>
+              <w:t>value</w:t>
+            </w:r>
+            <w:proofErr w:type="gramEnd"/>
+            <w:r>
+              <w:rPr>
+                <w:sz w:val="24"/>
+                <w:szCs w:val="24"/>
+                <w:lang w:val="en-US"/>
+              </w:rPr>
+              <w:t>.descripcion_numerador</w:t>
+            </w:r>
+            <w:proofErr w:type="spellEnd"/>
+            <w:r>
+              <w:rPr>
+                <w:sz w:val="24"/>
+                <w:szCs w:val="24"/>
+                <w:lang w:val="en-US"/>
+              </w:rPr>
+              <w:t xml:space="preserve"> }}</w:t>
+            </w:r>
+          </w:p>
+        </w:tc>
+        <w:tc>
+          <w:tcPr>
+            <w:tcW w:w="708" w:type="dxa"/>
+            <w:shd w:val="clear" w:color="auto" w:fill="C00000"/>
             <w:vAlign w:val="center"/>
           </w:tcPr>
           <w:p>
             <w:pPr>
-              <w:jc w:val="both"/>
-              <w:rPr>
-                <w:rFonts w:ascii="Times New Roman" w:hAnsi="Times New Roman" w:cs="Times New Roman"/>
+              <w:pStyle w:val="TableParagraph"/>
+              <w:jc w:val="center"/>
+              <w:rPr>
+                <w:b/>
                 <w:sz w:val="24"/>
-                <w:szCs w:val="24"/>
-                <w:lang w:val="en-US"/>
               </w:rPr>
             </w:pPr>
-            <w:proofErr w:type="gramStart"/>
-            <w:r>
-              <w:rPr>
-                <w:rFonts w:ascii="Times New Roman" w:hAnsi="Times New Roman" w:cs="Times New Roman"/>
+            <w:r>
+              <w:rPr>
+                <w:b/>
+                <w:color w:val="FFFFFF"/>
                 <w:sz w:val="24"/>
-                <w:szCs w:val="24"/>
-                <w:lang w:val="en-US"/>
-              </w:rPr>
-              <w:t xml:space="preserve">{{ </w:t>
-            </w:r>
-            <w:proofErr w:type="spellStart"/>
-            <w:r>
-              <w:rPr>
-                <w:rFonts w:ascii="Times New Roman" w:hAnsi="Times New Roman" w:cs="Times New Roman"/>
-                <w:sz w:val="24"/>
-                <w:szCs w:val="24"/>
-                <w:lang w:val="en-US"/>
-              </w:rPr>
-              <w:t>value</w:t>
-            </w:r>
-            <w:proofErr w:type="gramEnd"/>
-            <w:r>
-              <w:rPr>
-                <w:rFonts w:ascii="Times New Roman" w:hAnsi="Times New Roman" w:cs="Times New Roman"/>
-                <w:sz w:val="24"/>
-                <w:szCs w:val="24"/>
-                <w:lang w:val="en-US"/>
-              </w:rPr>
-              <w:t>.descripcion_numerador</w:t>
-            </w:r>
-            <w:proofErr w:type="spellEnd"/>
-            <w:r>
-              <w:rPr>
-                <w:rFonts w:ascii="Times New Roman" w:hAnsi="Times New Roman" w:cs="Times New Roman"/>
-                <w:sz w:val="24"/>
-                <w:szCs w:val="24"/>
-                <w:lang w:val="en-US"/>
-              </w:rPr>
-              <w:t xml:space="preserve"> }}</w:t>
+              </w:rPr>
+              <w:t>NO</w:t>
             </w:r>
           </w:p>
         </w:tc>
         <w:tc>
           <w:tcPr>
-            <w:tcW w:w="1602" w:type="pct"/>
-            <w:shd w:val="clear" w:color="auto" w:fill="CC0000"/>
-            <w:vAlign w:val="center"/>
+            <w:tcW w:w="3908" w:type="dxa"/>
+            <w:shd w:val="clear" w:color="auto" w:fill="C00000"/>
           </w:tcPr>
           <w:p>
             <w:pPr>
-              <w:rPr>
-                <w:rFonts w:ascii="Times New Roman" w:hAnsi="Times New Roman" w:cs="Times New Roman"/>
+              <w:pStyle w:val="TableParagraph"/>
+              <w:spacing w:before="9" w:line="310" w:lineRule="atLeast"/>
+              <w:ind w:left="107"/>
+              <w:rPr>
                 <w:sz w:val="24"/>
-                <w:szCs w:val="24"/>
-              </w:rPr>
-            </w:pPr>
-          </w:p>
-          <w:p>
-            <w:pPr>
-              <w:jc w:val="center"/>
-              <w:rPr>
-                <w:rFonts w:ascii="Times New Roman" w:hAnsi="Times New Roman" w:cs="Times New Roman"/>
-                <w:b/>
-                <w:bCs/>
-                <w:color w:val="FFFFFF" w:themeColor="background1"/>
-                <w:sz w:val="24"/>
-                <w:szCs w:val="24"/>
-              </w:rPr>
-            </w:pPr>
-            <w:r>
-              <w:rPr>
-                <w:rFonts w:ascii="Times New Roman" w:hAnsi="Times New Roman" w:cs="Times New Roman"/>
-                <w:b/>
-                <w:bCs/>
-                <w:color w:val="FFFFFF" w:themeColor="background1"/>
-                <w:sz w:val="24"/>
-                <w:szCs w:val="24"/>
-              </w:rPr>
-              <w:t>No</w:t>
-            </w:r>
-          </w:p>
-          <w:p>
-            <w:pPr>
-              <w:rPr>
-                <w:rFonts w:ascii="Times New Roman" w:hAnsi="Times New Roman" w:cs="Times New Roman"/>
-                <w:sz w:val="24"/>
-                <w:szCs w:val="24"/>
-                <w:lang w:val="en-US"/>
-              </w:rPr>
-            </w:pPr>
-          </w:p>
-        </w:tc>
-        <w:tc>
-          <w:tcPr>
-            <w:tcW w:w="1595" w:type="pct"/>
-            <w:shd w:val="clear" w:color="auto" w:fill="CC0000"/>
-          </w:tcPr>
-          <w:p>
-            <w:pPr>
-              <w:jc w:val="both"/>
-              <w:rPr>
-                <w:rFonts w:ascii="Times New Roman" w:hAnsi="Times New Roman" w:cs="Times New Roman"/>
-                <w:sz w:val="24"/>
-                <w:szCs w:val="24"/>
-                <w:lang w:val="en-US"/>
               </w:rPr>
             </w:pPr>
           </w:p>
@@ -4494,7 +4489,18 @@
                 <w:szCs w:val="20"/>
                 <w:lang w:val="en-US"/>
               </w:rPr>
-              <w:t>_summar</w:t>
+              <w:t>_summary</w:t>
+            </w:r>
+            <w:proofErr w:type="spellEnd"/>
+            <w:r>
+              <w:rPr>
+                <w:rFonts w:ascii="Times New Roman" w:hAnsi="Times New Roman" w:cs="Times New Roman"/>
+                <w:color w:val="000000"/>
+                <w:sz w:val="20"/>
+                <w:szCs w:val="20"/>
+                <w:lang w:val="en-US"/>
+              </w:rPr>
+              <w:t xml:space="preserve">[“Principio </w:t>
             </w:r>
             <w:r>
               <w:rPr>
@@ -4505,18 +4511,7 @@
                 <w:lang w:val="en-US"/>
               </w:rPr>
               <w:lastRenderedPageBreak/>
-              <w:t>y</w:t>
-            </w:r>
-            <w:proofErr w:type="spellEnd"/>
-            <w:r>
-              <w:rPr>
-                <w:rFonts w:ascii="Times New Roman" w:hAnsi="Times New Roman" w:cs="Times New Roman"/>
-                <w:color w:val="000000"/>
-                <w:sz w:val="20"/>
-                <w:szCs w:val="20"/>
-                <w:lang w:val="en-US"/>
-              </w:rPr>
-              <w:t>[“Principio 1”].</w:t>
+              <w:t>1”].</w:t>
             </w:r>
             <w:proofErr w:type="spellStart"/>
             <w:r>
@@ -4604,7 +4599,7 @@
                 <w:szCs w:val="20"/>
                 <w:lang w:val="en-US"/>
               </w:rPr>
-              <w:t>[</w:t>
+              <w:t xml:space="preserve">[“Principio </w:t>
             </w:r>
             <w:r>
               <w:rPr>
@@ -4615,16 +4610,6 @@
                 <w:lang w:val="en-US"/>
               </w:rPr>
               <w:lastRenderedPageBreak/>
-              <w:t xml:space="preserve">“Principio </w:t>
-            </w:r>
-            <w:r>
-              <w:rPr>
-                <w:rFonts w:ascii="Times New Roman" w:hAnsi="Times New Roman" w:cs="Times New Roman"/>
-                <w:color w:val="000000"/>
-                <w:sz w:val="20"/>
-                <w:szCs w:val="20"/>
-                <w:lang w:val="en-US"/>
-              </w:rPr>
               <w:t>1</w:t>
             </w:r>
             <w:r>
@@ -4723,7 +4708,7 @@
                 <w:szCs w:val="20"/>
                 <w:lang w:val="en-US"/>
               </w:rPr>
-              <w:t>[“Pri</w:t>
+              <w:t xml:space="preserve">[“Principio </w:t>
             </w:r>
             <w:r>
               <w:rPr>
@@ -4734,16 +4719,6 @@
                 <w:lang w:val="en-US"/>
               </w:rPr>
               <w:lastRenderedPageBreak/>
-              <w:t xml:space="preserve">ncipio </w:t>
-            </w:r>
-            <w:r>
-              <w:rPr>
-                <w:rFonts w:ascii="Times New Roman" w:hAnsi="Times New Roman" w:cs="Times New Roman"/>
-                <w:color w:val="000000"/>
-                <w:sz w:val="20"/>
-                <w:szCs w:val="20"/>
-                <w:lang w:val="en-US"/>
-              </w:rPr>
               <w:t>1</w:t>
             </w:r>
             <w:r>
@@ -4841,7 +4816,7 @@
                 <w:szCs w:val="20"/>
                 <w:lang w:val="en-US"/>
               </w:rPr>
-              <w:t>_s</w:t>
+              <w:t>_summar</w:t>
             </w:r>
             <w:r>
               <w:rPr>
@@ -4852,7 +4827,7 @@
                 <w:lang w:val="en-US"/>
               </w:rPr>
               <w:lastRenderedPageBreak/>
-              <w:t>ummary</w:t>
+              <w:t>y</w:t>
             </w:r>
             <w:proofErr w:type="spellEnd"/>
             <w:r>
@@ -4951,7 +4926,7 @@
                 <w:szCs w:val="20"/>
                 <w:lang w:val="en-US"/>
               </w:rPr>
-              <w:t>[</w:t>
+              <w:t xml:space="preserve">[“Principio </w:t>
             </w:r>
             <w:r>
               <w:rPr>
@@ -4962,7 +4937,7 @@
                 <w:lang w:val="en-US"/>
               </w:rPr>
               <w:lastRenderedPageBreak/>
-              <w:t>“Principio 1”].</w:t>
+              <w:t>1”].</w:t>
             </w:r>
             <w:proofErr w:type="spellStart"/>
             <w:r>
@@ -8004,7 +7979,6 @@
                 <w:szCs w:val="20"/>
                 <w:lang w:val="en-US"/>
               </w:rPr>
-              <w:lastRenderedPageBreak/>
               <w:t>}}</w:t>
             </w:r>
             <w:r>
@@ -14303,6 +14277,49 @@
     <w:basedOn w:val="DefaultParagraphFont"/>
     <w:rsid w:val="00C31056"/>
   </w:style>
+  <w:style w:type="table" w:customStyle="1" w:styleId="TableNormal1">
+    <w:name w:val="Table Normal1"/>
+    <w:uiPriority w:val="2"/>
+    <w:semiHidden/>
+    <w:unhideWhenUsed/>
+    <w:qFormat/>
+    <w:rsid w:val="0017481F"/>
+    <w:pPr>
+      <w:widowControl w:val="0"/>
+      <w:autoSpaceDE w:val="0"/>
+      <w:autoSpaceDN w:val="0"/>
+      <w:spacing w:after="0" w:line="240" w:lineRule="auto"/>
+    </w:pPr>
+    <w:rPr>
+      <w:lang w:val="en-US"/>
+    </w:rPr>
+    <w:tblPr>
+      <w:tblInd w:w="0" w:type="dxa"/>
+      <w:tblCellMar>
+        <w:top w:w="0" w:type="dxa"/>
+        <w:left w:w="0" w:type="dxa"/>
+        <w:bottom w:w="0" w:type="dxa"/>
+        <w:right w:w="0" w:type="dxa"/>
+      </w:tblCellMar>
+    </w:tblPr>
+  </w:style>
+  <w:style w:type="paragraph" w:customStyle="1" w:styleId="TableParagraph">
+    <w:name w:val="Table Paragraph"/>
+    <w:basedOn w:val="Normal"/>
+    <w:uiPriority w:val="1"/>
+    <w:qFormat/>
+    <w:rsid w:val="0017481F"/>
+    <w:pPr>
+      <w:widowControl w:val="0"/>
+      <w:autoSpaceDE w:val="0"/>
+      <w:autoSpaceDN w:val="0"/>
+      <w:spacing w:after="0" w:line="240" w:lineRule="auto"/>
+    </w:pPr>
+    <w:rPr>
+      <w:rFonts w:ascii="Times New Roman" w:eastAsia="Times New Roman" w:hAnsi="Times New Roman" w:cs="Times New Roman"/>
+      <w:lang w:val="es-ES" w:eastAsia="es-ES" w:bidi="es-ES"/>
+    </w:rPr>
+  </w:style>
 </w:styles>
 </file>
 

</xml_diff>

<commit_message>
Task: BS-221. Included a new app "excelsync" (models, urls, serializers, etc), to compile all the logic for the digestion of the Excel and creation of Bunk of the variables of the report. Modified the word template to follow the APA format.
</commit_message>
<xml_diff>
--- a/social_balance/reports/templates/docx/socialBalanceTemplate.docx
+++ b/social_balance/reports/templates/docx/socialBalanceTemplate.docx
@@ -627,34 +627,14 @@
         </w:rPr>
         <w:t xml:space="preserve">Ing. </w:t>
       </w:r>
-      <w:proofErr w:type="spellStart"/>
-      <w:r>
-        <w:rPr>
-          <w:rFonts w:ascii="Times New Roman" w:hAnsi="Times New Roman" w:cs="Times New Roman"/>
-          <w:sz w:val="24"/>
-          <w:szCs w:val="24"/>
-        </w:rPr>
-        <w:t>Tamia</w:t>
-      </w:r>
-      <w:proofErr w:type="spellEnd"/>
-      <w:r>
-        <w:rPr>
-          <w:rFonts w:ascii="Times New Roman" w:hAnsi="Times New Roman" w:cs="Times New Roman"/>
-          <w:sz w:val="24"/>
-          <w:szCs w:val="24"/>
-        </w:rPr>
-        <w:t xml:space="preserve"> </w:t>
-      </w:r>
-      <w:proofErr w:type="spellStart"/>
-      <w:r>
-        <w:rPr>
-          <w:rFonts w:ascii="Times New Roman" w:hAnsi="Times New Roman" w:cs="Times New Roman"/>
-          <w:sz w:val="24"/>
-          <w:szCs w:val="24"/>
-        </w:rPr>
-        <w:t>Tulcanazo</w:t>
-      </w:r>
-      <w:proofErr w:type="spellEnd"/>
+      <w:r>
+        <w:rPr>
+          <w:rFonts w:ascii="Times New Roman" w:hAnsi="Times New Roman" w:cs="Times New Roman"/>
+          <w:sz w:val="24"/>
+          <w:szCs w:val="24"/>
+        </w:rPr>
+        <w:t>Tamia Tulcanazo</w:t>
+      </w:r>
       <w:r>
         <w:rPr>
           <w:rFonts w:ascii="Times New Roman" w:hAnsi="Times New Roman" w:cs="Times New Roman"/>
@@ -695,7 +675,6 @@
         </w:rPr>
         <w:t xml:space="preserve">  </w:t>
       </w:r>
-      <w:proofErr w:type="spellStart"/>
       <w:r>
         <w:rPr>
           <w:rFonts w:ascii="Times New Roman" w:hAnsi="Times New Roman" w:cs="Times New Roman"/>
@@ -704,7 +683,6 @@
         </w:rPr>
         <w:t>Mgs</w:t>
       </w:r>
-      <w:proofErr w:type="spellEnd"/>
       <w:r>
         <w:rPr>
           <w:rFonts w:ascii="Times New Roman" w:hAnsi="Times New Roman" w:cs="Times New Roman"/>
@@ -1242,33 +1220,31 @@
         </w:rPr>
         <w:t xml:space="preserve">     </w:t>
       </w:r>
-      <w:proofErr w:type="spellStart"/>
       <w:r>
         <w:rPr>
           <w:rFonts w:ascii="Times New Roman" w:hAnsi="Times New Roman" w:cs="Times New Roman"/>
           <w:color w:val="000000" w:themeColor="text1"/>
           <w:sz w:val="24"/>
         </w:rPr>
-        <w:t>Mtr</w:t>
-      </w:r>
-      <w:proofErr w:type="spellEnd"/>
+        <w:t>Mtr. Andrés</w:t>
+      </w:r>
       <w:r>
         <w:rPr>
           <w:rFonts w:ascii="Times New Roman" w:hAnsi="Times New Roman" w:cs="Times New Roman"/>
           <w:color w:val="000000" w:themeColor="text1"/>
           <w:sz w:val="24"/>
         </w:rPr>
-        <w:t>. Andrés</w:t>
-      </w:r>
+        <w:t xml:space="preserve"> Vizuete</w:t>
+      </w:r>
+      <w:bookmarkEnd w:id="1"/>
       <w:r>
         <w:rPr>
           <w:rFonts w:ascii="Times New Roman" w:hAnsi="Times New Roman" w:cs="Times New Roman"/>
           <w:color w:val="000000" w:themeColor="text1"/>
           <w:sz w:val="24"/>
         </w:rPr>
-        <w:t xml:space="preserve"> Vizuete</w:t>
-      </w:r>
-      <w:bookmarkEnd w:id="1"/>
+        <w:tab/>
+      </w:r>
       <w:r>
         <w:rPr>
           <w:rFonts w:ascii="Times New Roman" w:hAnsi="Times New Roman" w:cs="Times New Roman"/>
@@ -1292,6 +1268,7 @@
           <w:sz w:val="24"/>
         </w:rPr>
         <w:tab/>
+        <w:t xml:space="preserve"> Emp</w:t>
       </w:r>
       <w:r>
         <w:rPr>
@@ -1299,37 +1276,8 @@
           <w:color w:val="000000" w:themeColor="text1"/>
           <w:sz w:val="24"/>
         </w:rPr>
-        <w:tab/>
-        <w:t xml:space="preserve"> </w:t>
-      </w:r>
-      <w:proofErr w:type="spellStart"/>
-      <w:r>
-        <w:rPr>
-          <w:rFonts w:ascii="Times New Roman" w:hAnsi="Times New Roman" w:cs="Times New Roman"/>
-          <w:color w:val="000000" w:themeColor="text1"/>
-          <w:sz w:val="24"/>
-        </w:rPr>
-        <w:t>Emp</w:t>
-      </w:r>
-      <w:proofErr w:type="spellEnd"/>
-      <w:r>
-        <w:rPr>
-          <w:rFonts w:ascii="Times New Roman" w:hAnsi="Times New Roman" w:cs="Times New Roman"/>
-          <w:color w:val="000000" w:themeColor="text1"/>
-          <w:sz w:val="24"/>
-        </w:rPr>
-        <w:t xml:space="preserve">.  Esteban </w:t>
-      </w:r>
-      <w:proofErr w:type="spellStart"/>
-      <w:r>
-        <w:rPr>
-          <w:rFonts w:ascii="Times New Roman" w:hAnsi="Times New Roman" w:cs="Times New Roman"/>
-          <w:color w:val="000000" w:themeColor="text1"/>
-          <w:sz w:val="24"/>
-        </w:rPr>
-        <w:t>Mazabanda</w:t>
-      </w:r>
-      <w:proofErr w:type="spellEnd"/>
+        <w:t>.  Esteban Mazabanda</w:t>
+      </w:r>
     </w:p>
     <w:p>
       <w:pPr>
@@ -2547,43 +2495,7 @@
           <w:sz w:val="24"/>
           <w:szCs w:val="24"/>
         </w:rPr>
-        <w:t xml:space="preserve">La Cooperativa de Ahorro y Crédito </w:t>
-      </w:r>
-      <w:proofErr w:type="spellStart"/>
-      <w:r>
-        <w:rPr>
-          <w:rFonts w:ascii="Times New Roman" w:hAnsi="Times New Roman" w:cs="Times New Roman"/>
-          <w:sz w:val="24"/>
-          <w:szCs w:val="24"/>
-        </w:rPr>
-        <w:t>Pilahuin</w:t>
-      </w:r>
-      <w:proofErr w:type="spellEnd"/>
-      <w:r>
-        <w:rPr>
-          <w:rFonts w:ascii="Times New Roman" w:hAnsi="Times New Roman" w:cs="Times New Roman"/>
-          <w:sz w:val="24"/>
-          <w:szCs w:val="24"/>
-        </w:rPr>
-        <w:t xml:space="preserve"> </w:t>
-      </w:r>
-      <w:proofErr w:type="spellStart"/>
-      <w:r>
-        <w:rPr>
-          <w:rFonts w:ascii="Times New Roman" w:hAnsi="Times New Roman" w:cs="Times New Roman"/>
-          <w:sz w:val="24"/>
-          <w:szCs w:val="24"/>
-        </w:rPr>
-        <w:t>Tio</w:t>
-      </w:r>
-      <w:proofErr w:type="spellEnd"/>
-      <w:r>
-        <w:rPr>
-          <w:rFonts w:ascii="Times New Roman" w:hAnsi="Times New Roman" w:cs="Times New Roman"/>
-          <w:sz w:val="24"/>
-          <w:szCs w:val="24"/>
-        </w:rPr>
-        <w:t xml:space="preserve"> Ltda., en base a su </w:t>
+        <w:t xml:space="preserve">La Cooperativa de Ahorro y Crédito Pilahuin Tio Ltda., en base a su </w:t>
       </w:r>
       <w:r>
         <w:rPr>
@@ -3076,7 +2988,6 @@
         </w:rPr>
         <w:t xml:space="preserve">{% for principle, values in </w:t>
       </w:r>
-      <w:proofErr w:type="spellStart"/>
       <w:r>
         <w:rPr>
           <w:rFonts w:ascii="Times New Roman" w:hAnsi="Times New Roman" w:cs="Times New Roman"/>
@@ -3086,9 +2997,8 @@
           <w:szCs w:val="24"/>
           <w:lang w:val="en-US"/>
         </w:rPr>
-        <w:t>data_</w:t>
-      </w:r>
-      <w:proofErr w:type="gramStart"/>
+        <w:t>data_indicators</w:t>
+      </w:r>
       <w:r>
         <w:rPr>
           <w:rFonts w:ascii="Times New Roman" w:hAnsi="Times New Roman" w:cs="Times New Roman"/>
@@ -3098,31 +3008,7 @@
           <w:szCs w:val="24"/>
           <w:lang w:val="en-US"/>
         </w:rPr>
-        <w:t>indicators</w:t>
-      </w:r>
-      <w:r>
-        <w:rPr>
-          <w:rFonts w:ascii="Times New Roman" w:hAnsi="Times New Roman" w:cs="Times New Roman"/>
-          <w:b/>
-          <w:bCs/>
-          <w:sz w:val="24"/>
-          <w:szCs w:val="24"/>
-          <w:lang w:val="en-US"/>
-        </w:rPr>
-        <w:t>.items</w:t>
-      </w:r>
-      <w:proofErr w:type="spellEnd"/>
-      <w:proofErr w:type="gramEnd"/>
-      <w:r>
-        <w:rPr>
-          <w:rFonts w:ascii="Times New Roman" w:hAnsi="Times New Roman" w:cs="Times New Roman"/>
-          <w:b/>
-          <w:bCs/>
-          <w:sz w:val="24"/>
-          <w:szCs w:val="24"/>
-          <w:lang w:val="en-US"/>
-        </w:rPr>
-        <w:t>() %}</w:t>
+        <w:t>.items() %}</w:t>
       </w:r>
     </w:p>
     <w:p>
@@ -3148,9 +3034,8 @@
           <w:szCs w:val="24"/>
           <w:lang w:val="en-US"/>
         </w:rPr>
-        <w:t>4.</w:t>
-      </w:r>
-      <w:proofErr w:type="gramStart"/>
+        <w:t>4.{{ loop.index }}. {{ values.code }}: {{ principle</w:t>
+      </w:r>
       <w:r>
         <w:rPr>
           <w:rFonts w:ascii="Times New Roman" w:hAnsi="Times New Roman" w:cs="Times New Roman"/>
@@ -3161,9 +3046,8 @@
           <w:szCs w:val="24"/>
           <w:lang w:val="en-US"/>
         </w:rPr>
-        <w:t xml:space="preserve">{{ </w:t>
-      </w:r>
-      <w:proofErr w:type="spellStart"/>
+        <w:t xml:space="preserve"> </w:t>
+      </w:r>
       <w:r>
         <w:rPr>
           <w:rFonts w:ascii="Times New Roman" w:hAnsi="Times New Roman" w:cs="Times New Roman"/>
@@ -3174,432 +3058,220 @@
           <w:szCs w:val="24"/>
           <w:lang w:val="en-US"/>
         </w:rPr>
-        <w:t>loop</w:t>
-      </w:r>
-      <w:proofErr w:type="gramEnd"/>
+        <w:t>}}</w:t>
+      </w:r>
+    </w:p>
+    <w:p>
+      <w:pPr>
+        <w:rPr>
+          <w:rFonts w:ascii="Times New Roman" w:hAnsi="Times New Roman" w:cs="Times New Roman"/>
+          <w:sz w:val="24"/>
+          <w:szCs w:val="24"/>
+          <w:lang w:val="en-US"/>
+        </w:rPr>
+      </w:pPr>
+      <w:r>
+        <w:rPr>
+          <w:rFonts w:ascii="Times New Roman" w:hAnsi="Times New Roman" w:cs="Times New Roman"/>
+          <w:sz w:val="24"/>
+          <w:szCs w:val="24"/>
+          <w:lang w:val="en-US"/>
+        </w:rPr>
+        <w:t>{%  for value in values.objects %}</w:t>
+      </w:r>
+    </w:p>
+    <w:p>
+      <w:pPr>
+        <w:rPr>
+          <w:rFonts w:ascii="Times New Roman" w:hAnsi="Times New Roman" w:cs="Times New Roman"/>
+          <w:sz w:val="24"/>
+          <w:szCs w:val="24"/>
+        </w:rPr>
+      </w:pPr>
+      <w:r>
+        <w:rPr>
+          <w:rFonts w:ascii="Times New Roman" w:hAnsi="Times New Roman" w:cs="Times New Roman"/>
+          <w:sz w:val="24"/>
+          <w:szCs w:val="24"/>
+        </w:rPr>
+        <w:t>{% if value.graficotipo</w:t>
+      </w:r>
+      <w:r>
+        <w:rPr>
+          <w:rFonts w:ascii="Times New Roman" w:hAnsi="Times New Roman" w:cs="Times New Roman"/>
+          <w:sz w:val="24"/>
+          <w:szCs w:val="24"/>
+        </w:rPr>
+        <w:t xml:space="preserve"> </w:t>
+      </w:r>
+      <w:r>
+        <w:rPr>
+          <w:rFonts w:ascii="Times New Roman" w:hAnsi="Times New Roman" w:cs="Times New Roman"/>
+          <w:i/>
+          <w:iCs/>
+          <w:sz w:val="24"/>
+          <w:szCs w:val="24"/>
+        </w:rPr>
+        <w:t xml:space="preserve"> </w:t>
+      </w:r>
+      <w:r>
+        <w:rPr>
+          <w:rFonts w:ascii="Times New Roman" w:hAnsi="Times New Roman" w:cs="Times New Roman"/>
+          <w:sz w:val="24"/>
+          <w:szCs w:val="24"/>
+        </w:rPr>
+        <w:t>%}</w:t>
+      </w:r>
       <w:r>
         <w:rPr>
           <w:rFonts w:ascii="Times New Roman" w:hAnsi="Times New Roman" w:cs="Times New Roman"/>
           <w:b/>
           <w:bCs/>
-          <w:color w:val="auto"/>
-          <w:sz w:val="24"/>
-          <w:szCs w:val="24"/>
-          <w:lang w:val="en-US"/>
-        </w:rPr>
-        <w:t>.index</w:t>
-      </w:r>
-      <w:proofErr w:type="spellEnd"/>
+          <w:sz w:val="24"/>
+          <w:szCs w:val="24"/>
+        </w:rPr>
+        <w:t>Gráfico</w:t>
+      </w:r>
+    </w:p>
+    <w:p>
+      <w:pPr>
+        <w:rPr>
+          <w:rFonts w:ascii="Times New Roman" w:hAnsi="Times New Roman" w:cs="Times New Roman"/>
+          <w:i/>
+          <w:iCs/>
+          <w:sz w:val="24"/>
+          <w:szCs w:val="24"/>
+        </w:rPr>
+      </w:pPr>
+      <w:r>
+        <w:rPr>
+          <w:rFonts w:ascii="Times New Roman" w:hAnsi="Times New Roman" w:cs="Times New Roman"/>
+          <w:i/>
+          <w:iCs/>
+          <w:sz w:val="24"/>
+          <w:szCs w:val="24"/>
+        </w:rPr>
+        <w:t>{{ value.codigoindicador }} {{ value.descripcionindicador }}</w:t>
+      </w:r>
+    </w:p>
+    <w:p>
+      <w:pPr>
+        <w:jc w:val="center"/>
+        <w:rPr>
+          <w:rFonts w:ascii="Times New Roman" w:hAnsi="Times New Roman" w:cs="Times New Roman"/>
+          <w:sz w:val="24"/>
+          <w:szCs w:val="24"/>
+        </w:rPr>
+      </w:pPr>
+      <w:r>
+        <w:rPr>
+          <w:rFonts w:ascii="Times New Roman" w:hAnsi="Times New Roman" w:cs="Times New Roman"/>
+          <w:sz w:val="24"/>
+          <w:szCs w:val="24"/>
+        </w:rPr>
+        <w:t>{{ value.graficocontenido</w:t>
+      </w:r>
+      <w:r>
+        <w:rPr>
+          <w:rFonts w:ascii="Times New Roman" w:hAnsi="Times New Roman" w:cs="Times New Roman"/>
+          <w:sz w:val="24"/>
+          <w:szCs w:val="24"/>
+        </w:rPr>
+        <w:t xml:space="preserve"> </w:t>
+      </w:r>
+      <w:r>
+        <w:rPr>
+          <w:rFonts w:ascii="Times New Roman" w:hAnsi="Times New Roman" w:cs="Times New Roman"/>
+          <w:sz w:val="24"/>
+          <w:szCs w:val="24"/>
+        </w:rPr>
+        <w:t>}}</w:t>
+      </w:r>
+    </w:p>
+    <w:p>
+      <w:pPr>
+        <w:jc w:val="both"/>
+        <w:rPr>
+          <w:rFonts w:ascii="Times New Roman" w:hAnsi="Times New Roman" w:cs="Times New Roman"/>
+          <w:sz w:val="24"/>
+          <w:szCs w:val="24"/>
+        </w:rPr>
+      </w:pPr>
+      <w:r>
+        <w:rPr>
+          <w:rFonts w:ascii="Times New Roman" w:hAnsi="Times New Roman" w:cs="Times New Roman"/>
+          <w:sz w:val="24"/>
+          <w:szCs w:val="24"/>
+        </w:rPr>
+        <w:t xml:space="preserve">{% </w:t>
+      </w:r>
+      <w:r>
+        <w:rPr>
+          <w:rFonts w:ascii="Times New Roman" w:hAnsi="Times New Roman" w:cs="Times New Roman"/>
+          <w:sz w:val="24"/>
+          <w:szCs w:val="24"/>
+        </w:rPr>
+        <w:t>el</w:t>
+      </w:r>
+      <w:r>
+        <w:rPr>
+          <w:rFonts w:ascii="Times New Roman" w:hAnsi="Times New Roman" w:cs="Times New Roman"/>
+          <w:sz w:val="24"/>
+          <w:szCs w:val="24"/>
+        </w:rPr>
+        <w:t>if value.table %}</w:t>
+      </w:r>
       <w:r>
         <w:rPr>
           <w:rFonts w:ascii="Times New Roman" w:hAnsi="Times New Roman" w:cs="Times New Roman"/>
           <w:b/>
           <w:bCs/>
-          <w:color w:val="auto"/>
-          <w:sz w:val="24"/>
-          <w:szCs w:val="24"/>
-          <w:lang w:val="en-US"/>
-        </w:rPr>
-        <w:t xml:space="preserve"> }}. </w:t>
-      </w:r>
-      <w:proofErr w:type="gramStart"/>
-      <w:r>
+          <w:sz w:val="24"/>
+          <w:szCs w:val="24"/>
+        </w:rPr>
+        <w:t>Tabla</w:t>
+      </w:r>
+    </w:p>
+    <w:p>
+      <w:pPr>
+        <w:jc w:val="both"/>
         <w:rPr>
           <w:rFonts w:ascii="Times New Roman" w:hAnsi="Times New Roman" w:cs="Times New Roman"/>
           <w:b/>
           <w:bCs/>
-          <w:color w:val="auto"/>
-          <w:sz w:val="24"/>
-          <w:szCs w:val="24"/>
-          <w:lang w:val="en-US"/>
-        </w:rPr>
-        <w:t xml:space="preserve">{{ </w:t>
-      </w:r>
-      <w:proofErr w:type="spellStart"/>
-      <w:r>
+          <w:sz w:val="24"/>
+          <w:szCs w:val="24"/>
+        </w:rPr>
+      </w:pPr>
+      <w:r>
+        <w:rPr>
+          <w:rFonts w:ascii="Times New Roman" w:hAnsi="Times New Roman" w:cs="Times New Roman"/>
+          <w:i/>
+          <w:iCs/>
+          <w:sz w:val="24"/>
+          <w:szCs w:val="24"/>
+        </w:rPr>
+        <w:t>{{ value.codigoindicador }} {{ value.descripcionindicador }}</w:t>
+      </w:r>
+    </w:p>
+    <w:p>
+      <w:pPr>
+        <w:jc w:val="both"/>
         <w:rPr>
           <w:rFonts w:ascii="Times New Roman" w:hAnsi="Times New Roman" w:cs="Times New Roman"/>
           <w:b/>
           <w:bCs/>
-          <w:color w:val="auto"/>
-          <w:sz w:val="24"/>
-          <w:szCs w:val="24"/>
-          <w:lang w:val="en-US"/>
-        </w:rPr>
-        <w:t>values</w:t>
-      </w:r>
-      <w:proofErr w:type="gramEnd"/>
-      <w:r>
-        <w:rPr>
-          <w:rFonts w:ascii="Times New Roman" w:hAnsi="Times New Roman" w:cs="Times New Roman"/>
-          <w:b/>
-          <w:bCs/>
-          <w:color w:val="auto"/>
-          <w:sz w:val="24"/>
-          <w:szCs w:val="24"/>
-          <w:lang w:val="en-US"/>
-        </w:rPr>
-        <w:t>.code</w:t>
-      </w:r>
-      <w:proofErr w:type="spellEnd"/>
-      <w:r>
-        <w:rPr>
-          <w:rFonts w:ascii="Times New Roman" w:hAnsi="Times New Roman" w:cs="Times New Roman"/>
-          <w:b/>
-          <w:bCs/>
-          <w:color w:val="auto"/>
-          <w:sz w:val="24"/>
-          <w:szCs w:val="24"/>
-          <w:lang w:val="en-US"/>
-        </w:rPr>
-        <w:t xml:space="preserve"> }}: {{ principle }}</w:t>
-      </w:r>
-    </w:p>
-    <w:p>
-      <w:pPr>
-        <w:rPr>
-          <w:rFonts w:ascii="Times New Roman" w:hAnsi="Times New Roman" w:cs="Times New Roman"/>
-          <w:sz w:val="24"/>
-          <w:szCs w:val="24"/>
-          <w:lang w:val="en-US"/>
-        </w:rPr>
-      </w:pPr>
-      <w:r>
-        <w:rPr>
-          <w:rFonts w:ascii="Times New Roman" w:hAnsi="Times New Roman" w:cs="Times New Roman"/>
-          <w:sz w:val="24"/>
-          <w:szCs w:val="24"/>
-          <w:lang w:val="en-US"/>
-        </w:rPr>
-        <w:t>{</w:t>
-      </w:r>
-      <w:proofErr w:type="gramStart"/>
-      <w:r>
-        <w:rPr>
-          <w:rFonts w:ascii="Times New Roman" w:hAnsi="Times New Roman" w:cs="Times New Roman"/>
-          <w:sz w:val="24"/>
-          <w:szCs w:val="24"/>
-          <w:lang w:val="en-US"/>
-        </w:rPr>
-        <w:t>%  for</w:t>
-      </w:r>
-      <w:proofErr w:type="gramEnd"/>
-      <w:r>
-        <w:rPr>
-          <w:rFonts w:ascii="Times New Roman" w:hAnsi="Times New Roman" w:cs="Times New Roman"/>
-          <w:sz w:val="24"/>
-          <w:szCs w:val="24"/>
-          <w:lang w:val="en-US"/>
-        </w:rPr>
-        <w:t xml:space="preserve"> value in </w:t>
-      </w:r>
-      <w:proofErr w:type="spellStart"/>
-      <w:r>
-        <w:rPr>
-          <w:rFonts w:ascii="Times New Roman" w:hAnsi="Times New Roman" w:cs="Times New Roman"/>
-          <w:sz w:val="24"/>
-          <w:szCs w:val="24"/>
-          <w:lang w:val="en-US"/>
-        </w:rPr>
-        <w:t>values.objects</w:t>
-      </w:r>
-      <w:proofErr w:type="spellEnd"/>
-      <w:r>
-        <w:rPr>
-          <w:rFonts w:ascii="Times New Roman" w:hAnsi="Times New Roman" w:cs="Times New Roman"/>
-          <w:sz w:val="24"/>
-          <w:szCs w:val="24"/>
-          <w:lang w:val="en-US"/>
-        </w:rPr>
-        <w:t xml:space="preserve"> %}</w:t>
-      </w:r>
-    </w:p>
-    <w:p>
-      <w:pPr>
-        <w:jc w:val="center"/>
-        <w:rPr>
-          <w:rFonts w:ascii="Times New Roman" w:hAnsi="Times New Roman" w:cs="Times New Roman"/>
-          <w:i/>
-          <w:iCs/>
-          <w:sz w:val="24"/>
-          <w:szCs w:val="24"/>
-        </w:rPr>
-      </w:pPr>
-      <w:proofErr w:type="gramStart"/>
-      <w:r>
-        <w:rPr>
-          <w:rFonts w:ascii="Times New Roman" w:hAnsi="Times New Roman" w:cs="Times New Roman"/>
-          <w:i/>
-          <w:iCs/>
-          <w:sz w:val="24"/>
-          <w:szCs w:val="24"/>
-        </w:rPr>
-        <w:t xml:space="preserve">{{ </w:t>
-      </w:r>
-      <w:proofErr w:type="spellStart"/>
-      <w:r>
-        <w:rPr>
-          <w:rFonts w:ascii="Times New Roman" w:hAnsi="Times New Roman" w:cs="Times New Roman"/>
-          <w:i/>
-          <w:iCs/>
-          <w:sz w:val="24"/>
-          <w:szCs w:val="24"/>
-        </w:rPr>
-        <w:t>value</w:t>
-      </w:r>
-      <w:proofErr w:type="gramEnd"/>
-      <w:r>
-        <w:rPr>
-          <w:rFonts w:ascii="Times New Roman" w:hAnsi="Times New Roman" w:cs="Times New Roman"/>
-          <w:i/>
-          <w:iCs/>
-          <w:sz w:val="24"/>
-          <w:szCs w:val="24"/>
-        </w:rPr>
-        <w:t>.codigoindicador</w:t>
-      </w:r>
-      <w:proofErr w:type="spellEnd"/>
-      <w:r>
-        <w:rPr>
-          <w:rFonts w:ascii="Times New Roman" w:hAnsi="Times New Roman" w:cs="Times New Roman"/>
-          <w:i/>
-          <w:iCs/>
-          <w:sz w:val="24"/>
-          <w:szCs w:val="24"/>
-        </w:rPr>
-        <w:t xml:space="preserve"> }} {{ </w:t>
-      </w:r>
-      <w:proofErr w:type="spellStart"/>
-      <w:r>
-        <w:rPr>
-          <w:rFonts w:ascii="Times New Roman" w:hAnsi="Times New Roman" w:cs="Times New Roman"/>
-          <w:i/>
-          <w:iCs/>
-          <w:sz w:val="24"/>
-          <w:szCs w:val="24"/>
-        </w:rPr>
-        <w:t>value.descripcionindicador</w:t>
-      </w:r>
-      <w:proofErr w:type="spellEnd"/>
-      <w:r>
-        <w:rPr>
-          <w:rFonts w:ascii="Times New Roman" w:hAnsi="Times New Roman" w:cs="Times New Roman"/>
-          <w:i/>
-          <w:iCs/>
-          <w:sz w:val="24"/>
-          <w:szCs w:val="24"/>
-        </w:rPr>
-        <w:t xml:space="preserve"> }}</w:t>
-      </w:r>
-    </w:p>
-    <w:p>
-      <w:pPr>
-        <w:jc w:val="center"/>
-        <w:rPr>
-          <w:rFonts w:ascii="Times New Roman" w:hAnsi="Times New Roman" w:cs="Times New Roman"/>
-          <w:sz w:val="24"/>
-          <w:szCs w:val="24"/>
-        </w:rPr>
-      </w:pPr>
-      <w:r>
-        <w:rPr>
-          <w:rFonts w:ascii="Times New Roman" w:hAnsi="Times New Roman" w:cs="Times New Roman"/>
-          <w:sz w:val="24"/>
-          <w:szCs w:val="24"/>
-        </w:rPr>
-        <w:t xml:space="preserve">{% </w:t>
-      </w:r>
-      <w:proofErr w:type="spellStart"/>
-      <w:r>
-        <w:rPr>
-          <w:rFonts w:ascii="Times New Roman" w:hAnsi="Times New Roman" w:cs="Times New Roman"/>
-          <w:sz w:val="24"/>
-          <w:szCs w:val="24"/>
-        </w:rPr>
-        <w:t>if</w:t>
-      </w:r>
-      <w:proofErr w:type="spellEnd"/>
-      <w:r>
-        <w:rPr>
-          <w:rFonts w:ascii="Times New Roman" w:hAnsi="Times New Roman" w:cs="Times New Roman"/>
-          <w:sz w:val="24"/>
-          <w:szCs w:val="24"/>
-        </w:rPr>
-        <w:t xml:space="preserve"> </w:t>
-      </w:r>
-      <w:proofErr w:type="spellStart"/>
-      <w:proofErr w:type="gramStart"/>
-      <w:r>
-        <w:rPr>
-          <w:rFonts w:ascii="Times New Roman" w:hAnsi="Times New Roman" w:cs="Times New Roman"/>
-          <w:sz w:val="24"/>
-          <w:szCs w:val="24"/>
-        </w:rPr>
-        <w:t>value.graficotipo</w:t>
-      </w:r>
-      <w:proofErr w:type="spellEnd"/>
-      <w:proofErr w:type="gramEnd"/>
-      <w:r>
-        <w:rPr>
-          <w:rFonts w:ascii="Times New Roman" w:hAnsi="Times New Roman" w:cs="Times New Roman"/>
-          <w:sz w:val="24"/>
-          <w:szCs w:val="24"/>
-        </w:rPr>
-        <w:t xml:space="preserve"> %}</w:t>
-      </w:r>
-    </w:p>
-    <w:p>
-      <w:pPr>
-        <w:jc w:val="center"/>
-        <w:rPr>
-          <w:rFonts w:ascii="Times New Roman" w:hAnsi="Times New Roman" w:cs="Times New Roman"/>
-          <w:sz w:val="24"/>
-          <w:szCs w:val="24"/>
-        </w:rPr>
-      </w:pPr>
-      <w:proofErr w:type="gramStart"/>
-      <w:r>
-        <w:rPr>
-          <w:rFonts w:ascii="Times New Roman" w:hAnsi="Times New Roman" w:cs="Times New Roman"/>
-          <w:sz w:val="24"/>
-          <w:szCs w:val="24"/>
-        </w:rPr>
-        <w:t xml:space="preserve">{{ </w:t>
-      </w:r>
-      <w:proofErr w:type="spellStart"/>
-      <w:r>
-        <w:rPr>
-          <w:rFonts w:ascii="Times New Roman" w:hAnsi="Times New Roman" w:cs="Times New Roman"/>
-          <w:sz w:val="24"/>
-          <w:szCs w:val="24"/>
-        </w:rPr>
-        <w:t>value</w:t>
-      </w:r>
-      <w:proofErr w:type="gramEnd"/>
-      <w:r>
-        <w:rPr>
-          <w:rFonts w:ascii="Times New Roman" w:hAnsi="Times New Roman" w:cs="Times New Roman"/>
-          <w:sz w:val="24"/>
-          <w:szCs w:val="24"/>
-        </w:rPr>
-        <w:t>.graficocontenido</w:t>
-      </w:r>
-      <w:proofErr w:type="spellEnd"/>
-      <w:r>
-        <w:rPr>
-          <w:rFonts w:ascii="Times New Roman" w:hAnsi="Times New Roman" w:cs="Times New Roman"/>
-          <w:sz w:val="24"/>
-          <w:szCs w:val="24"/>
-        </w:rPr>
-        <w:t xml:space="preserve"> }}</w:t>
-      </w:r>
-    </w:p>
-    <w:p>
-      <w:pPr>
-        <w:jc w:val="both"/>
-        <w:rPr>
-          <w:rFonts w:ascii="Times New Roman" w:hAnsi="Times New Roman" w:cs="Times New Roman"/>
-          <w:sz w:val="24"/>
-          <w:szCs w:val="24"/>
-        </w:rPr>
-      </w:pPr>
-      <w:r>
-        <w:rPr>
-          <w:rFonts w:ascii="Times New Roman" w:hAnsi="Times New Roman" w:cs="Times New Roman"/>
-          <w:sz w:val="24"/>
-          <w:szCs w:val="24"/>
-        </w:rPr>
-        <w:t xml:space="preserve">{% </w:t>
-      </w:r>
-      <w:proofErr w:type="spellStart"/>
-      <w:r>
-        <w:rPr>
-          <w:rFonts w:ascii="Times New Roman" w:hAnsi="Times New Roman" w:cs="Times New Roman"/>
-          <w:sz w:val="24"/>
-          <w:szCs w:val="24"/>
-        </w:rPr>
-        <w:t>el</w:t>
-      </w:r>
-      <w:r>
-        <w:rPr>
-          <w:rFonts w:ascii="Times New Roman" w:hAnsi="Times New Roman" w:cs="Times New Roman"/>
-          <w:sz w:val="24"/>
-          <w:szCs w:val="24"/>
-        </w:rPr>
-        <w:t>if</w:t>
-      </w:r>
-      <w:proofErr w:type="spellEnd"/>
-      <w:r>
-        <w:rPr>
-          <w:rFonts w:ascii="Times New Roman" w:hAnsi="Times New Roman" w:cs="Times New Roman"/>
-          <w:sz w:val="24"/>
-          <w:szCs w:val="24"/>
-        </w:rPr>
-        <w:t xml:space="preserve"> </w:t>
-      </w:r>
-      <w:proofErr w:type="spellStart"/>
-      <w:proofErr w:type="gramStart"/>
-      <w:r>
-        <w:rPr>
-          <w:rFonts w:ascii="Times New Roman" w:hAnsi="Times New Roman" w:cs="Times New Roman"/>
-          <w:sz w:val="24"/>
-          <w:szCs w:val="24"/>
-        </w:rPr>
-        <w:t>value.table</w:t>
-      </w:r>
-      <w:proofErr w:type="spellEnd"/>
-      <w:proofErr w:type="gramEnd"/>
-      <w:r>
-        <w:rPr>
-          <w:rFonts w:ascii="Times New Roman" w:hAnsi="Times New Roman" w:cs="Times New Roman"/>
-          <w:sz w:val="24"/>
-          <w:szCs w:val="24"/>
-        </w:rPr>
-        <w:t xml:space="preserve"> %}</w:t>
-      </w:r>
-      <w:r>
-        <w:rPr>
-          <w:rFonts w:ascii="Times New Roman" w:hAnsi="Times New Roman" w:cs="Times New Roman"/>
-          <w:sz w:val="24"/>
-          <w:szCs w:val="24"/>
-        </w:rPr>
-        <w:t xml:space="preserve">{% </w:t>
-      </w:r>
-      <w:proofErr w:type="spellStart"/>
-      <w:r>
-        <w:rPr>
-          <w:rFonts w:ascii="Times New Roman" w:hAnsi="Times New Roman" w:cs="Times New Roman"/>
-          <w:sz w:val="24"/>
-          <w:szCs w:val="24"/>
-        </w:rPr>
-        <w:t>if</w:t>
-      </w:r>
-      <w:proofErr w:type="spellEnd"/>
-      <w:r>
-        <w:rPr>
-          <w:rFonts w:ascii="Times New Roman" w:hAnsi="Times New Roman" w:cs="Times New Roman"/>
-          <w:sz w:val="24"/>
-          <w:szCs w:val="24"/>
-        </w:rPr>
-        <w:t xml:space="preserve"> </w:t>
-      </w:r>
-      <w:proofErr w:type="spellStart"/>
-      <w:r>
-        <w:rPr>
-          <w:rFonts w:ascii="Times New Roman" w:hAnsi="Times New Roman" w:cs="Times New Roman"/>
-          <w:sz w:val="24"/>
-          <w:szCs w:val="24"/>
-        </w:rPr>
-        <w:t>value.cumplimiento</w:t>
-      </w:r>
-      <w:proofErr w:type="spellEnd"/>
-      <w:r>
-        <w:rPr>
-          <w:rFonts w:ascii="Times New Roman" w:hAnsi="Times New Roman" w:cs="Times New Roman"/>
-          <w:sz w:val="24"/>
-          <w:szCs w:val="24"/>
-        </w:rPr>
-        <w:t xml:space="preserve"> %}</w:t>
+          <w:sz w:val="24"/>
+          <w:szCs w:val="24"/>
+        </w:rPr>
+      </w:pPr>
+      <w:r>
+        <w:rPr>
+          <w:rFonts w:ascii="Times New Roman" w:hAnsi="Times New Roman" w:cs="Times New Roman"/>
+          <w:sz w:val="24"/>
+          <w:szCs w:val="24"/>
+        </w:rPr>
+        <w:t>{% if value.cumplimiento %}</w:t>
       </w:r>
     </w:p>
     <w:tbl>
@@ -3641,41 +3313,13 @@
                 <w:sz w:val="24"/>
               </w:rPr>
             </w:pPr>
-            <w:proofErr w:type="gramStart"/>
             <w:r>
               <w:rPr>
                 <w:sz w:val="24"/>
                 <w:szCs w:val="24"/>
                 <w:lang w:val="en-US"/>
               </w:rPr>
-              <w:t xml:space="preserve">{{ </w:t>
-            </w:r>
-            <w:proofErr w:type="spellStart"/>
-            <w:r>
-              <w:rPr>
-                <w:sz w:val="24"/>
-                <w:szCs w:val="24"/>
-                <w:lang w:val="en-US"/>
-              </w:rPr>
-              <w:t>value</w:t>
-            </w:r>
-            <w:proofErr w:type="gramEnd"/>
-            <w:r>
-              <w:rPr>
-                <w:sz w:val="24"/>
-                <w:szCs w:val="24"/>
-                <w:lang w:val="en-US"/>
-              </w:rPr>
-              <w:t>.descripcion_numerador</w:t>
-            </w:r>
-            <w:proofErr w:type="spellEnd"/>
-            <w:r>
-              <w:rPr>
-                <w:sz w:val="24"/>
-                <w:szCs w:val="24"/>
-                <w:lang w:val="en-US"/>
-              </w:rPr>
-              <w:t xml:space="preserve"> }}</w:t>
+              <w:t>{{ value.descripcion_numerador }}</w:t>
             </w:r>
           </w:p>
         </w:tc>
@@ -3708,7 +3352,7 @@
         <w:tc>
           <w:tcPr>
             <w:tcW w:w="3908" w:type="dxa"/>
-            <w:shd w:val="clear" w:color="auto" w:fill="FFC000"/>
+            <w:shd w:val="clear" w:color="auto" w:fill="auto"/>
           </w:tcPr>
           <w:p>
             <w:pPr>
@@ -3738,25 +3382,7 @@
           <w:sz w:val="24"/>
           <w:szCs w:val="24"/>
         </w:rPr>
-        <w:t xml:space="preserve">{% </w:t>
-      </w:r>
-      <w:proofErr w:type="spellStart"/>
-      <w:r>
-        <w:rPr>
-          <w:rFonts w:ascii="Times New Roman" w:hAnsi="Times New Roman" w:cs="Times New Roman"/>
-          <w:sz w:val="24"/>
-          <w:szCs w:val="24"/>
-        </w:rPr>
-        <w:t>else</w:t>
-      </w:r>
-      <w:proofErr w:type="spellEnd"/>
-      <w:r>
-        <w:rPr>
-          <w:rFonts w:ascii="Times New Roman" w:hAnsi="Times New Roman" w:cs="Times New Roman"/>
-          <w:sz w:val="24"/>
-          <w:szCs w:val="24"/>
-        </w:rPr>
-        <w:t xml:space="preserve"> %}</w:t>
+        <w:t>{% else %}</w:t>
       </w:r>
     </w:p>
     <w:tbl>
@@ -3803,41 +3429,13 @@
                 <w:sz w:val="24"/>
               </w:rPr>
             </w:pPr>
-            <w:proofErr w:type="gramStart"/>
             <w:r>
               <w:rPr>
                 <w:sz w:val="24"/>
                 <w:szCs w:val="24"/>
                 <w:lang w:val="en-US"/>
               </w:rPr>
-              <w:t xml:space="preserve">{{ </w:t>
-            </w:r>
-            <w:proofErr w:type="spellStart"/>
-            <w:r>
-              <w:rPr>
-                <w:sz w:val="24"/>
-                <w:szCs w:val="24"/>
-                <w:lang w:val="en-US"/>
-              </w:rPr>
-              <w:t>value</w:t>
-            </w:r>
-            <w:proofErr w:type="gramEnd"/>
-            <w:r>
-              <w:rPr>
-                <w:sz w:val="24"/>
-                <w:szCs w:val="24"/>
-                <w:lang w:val="en-US"/>
-              </w:rPr>
-              <w:t>.descripcion_numerador</w:t>
-            </w:r>
-            <w:proofErr w:type="spellEnd"/>
-            <w:r>
-              <w:rPr>
-                <w:sz w:val="24"/>
-                <w:szCs w:val="24"/>
-                <w:lang w:val="en-US"/>
-              </w:rPr>
-              <w:t xml:space="preserve"> }}</w:t>
+              <w:t>{{ value.descripcion_numerador }}</w:t>
             </w:r>
           </w:p>
         </w:tc>
@@ -3869,7 +3467,7 @@
         <w:tc>
           <w:tcPr>
             <w:tcW w:w="3908" w:type="dxa"/>
-            <w:shd w:val="clear" w:color="auto" w:fill="C00000"/>
+            <w:shd w:val="clear" w:color="auto" w:fill="auto"/>
           </w:tcPr>
           <w:p>
             <w:pPr>
@@ -3899,172 +3497,68 @@
           <w:sz w:val="24"/>
           <w:szCs w:val="24"/>
         </w:rPr>
-        <w:t xml:space="preserve">{% </w:t>
-      </w:r>
-      <w:proofErr w:type="spellStart"/>
-      <w:r>
-        <w:rPr>
-          <w:rFonts w:ascii="Times New Roman" w:hAnsi="Times New Roman" w:cs="Times New Roman"/>
-          <w:sz w:val="24"/>
-          <w:szCs w:val="24"/>
-        </w:rPr>
-        <w:t>endif</w:t>
-      </w:r>
-      <w:proofErr w:type="spellEnd"/>
-      <w:r>
-        <w:rPr>
-          <w:rFonts w:ascii="Times New Roman" w:hAnsi="Times New Roman" w:cs="Times New Roman"/>
+        <w:t>{% endif %}</w:t>
+      </w:r>
+      <w:r>
+        <w:rPr>
+          <w:rFonts w:ascii="Times New Roman" w:hAnsi="Times New Roman" w:cs="Times New Roman"/>
+          <w:sz w:val="24"/>
+          <w:szCs w:val="24"/>
+        </w:rPr>
+        <w:t>{% endif %}</w:t>
+      </w:r>
+      <w:r>
+        <w:rPr>
+          <w:rFonts w:ascii="Times New Roman" w:hAnsi="Times New Roman" w:cs="Times New Roman"/>
+          <w:b/>
+          <w:bCs/>
+          <w:sz w:val="24"/>
+          <w:szCs w:val="24"/>
+        </w:rPr>
+        <w:t>Análisis:</w:t>
+      </w:r>
+      <w:r>
+        <w:rPr>
+          <w:rFonts w:ascii="Times New Roman" w:hAnsi="Times New Roman" w:cs="Times New Roman"/>
+          <w:sz w:val="24"/>
+          <w:szCs w:val="24"/>
+        </w:rPr>
+        <w:t xml:space="preserve"> {{ value.commentario</w:t>
+      </w:r>
+      <w:r>
+        <w:rPr>
+          <w:rFonts w:ascii="Times New Roman" w:hAnsi="Times New Roman" w:cs="Times New Roman"/>
+          <w:i/>
+          <w:iCs/>
           <w:sz w:val="24"/>
           <w:szCs w:val="24"/>
         </w:rPr>
         <w:t xml:space="preserve"> </w:t>
       </w:r>
-      <w:proofErr w:type="gramStart"/>
-      <w:r>
-        <w:rPr>
-          <w:rFonts w:ascii="Times New Roman" w:hAnsi="Times New Roman" w:cs="Times New Roman"/>
-          <w:sz w:val="24"/>
-          <w:szCs w:val="24"/>
-        </w:rPr>
-        <w:t>%}</w:t>
-      </w:r>
-      <w:r>
-        <w:rPr>
-          <w:rFonts w:ascii="Times New Roman" w:hAnsi="Times New Roman" w:cs="Times New Roman"/>
-          <w:sz w:val="24"/>
-          <w:szCs w:val="24"/>
-        </w:rPr>
-        <w:t>{</w:t>
-      </w:r>
-      <w:proofErr w:type="gramEnd"/>
-      <w:r>
-        <w:rPr>
-          <w:rFonts w:ascii="Times New Roman" w:hAnsi="Times New Roman" w:cs="Times New Roman"/>
-          <w:sz w:val="24"/>
-          <w:szCs w:val="24"/>
-        </w:rPr>
-        <w:t xml:space="preserve">% </w:t>
-      </w:r>
-      <w:proofErr w:type="spellStart"/>
-      <w:r>
-        <w:rPr>
-          <w:rFonts w:ascii="Times New Roman" w:hAnsi="Times New Roman" w:cs="Times New Roman"/>
-          <w:sz w:val="24"/>
-          <w:szCs w:val="24"/>
-        </w:rPr>
-        <w:t>endif</w:t>
-      </w:r>
-      <w:proofErr w:type="spellEnd"/>
-      <w:r>
-        <w:rPr>
-          <w:rFonts w:ascii="Times New Roman" w:hAnsi="Times New Roman" w:cs="Times New Roman"/>
-          <w:sz w:val="24"/>
-          <w:szCs w:val="24"/>
-        </w:rPr>
-        <w:t xml:space="preserve"> %}</w:t>
+      <w:r>
+        <w:rPr>
+          <w:rFonts w:ascii="Times New Roman" w:hAnsi="Times New Roman" w:cs="Times New Roman"/>
+          <w:sz w:val="24"/>
+          <w:szCs w:val="24"/>
+        </w:rPr>
+        <w:t>}}</w:t>
       </w:r>
     </w:p>
     <w:p>
       <w:pPr>
-        <w:jc w:val="both"/>
-        <w:rPr>
-          <w:rFonts w:ascii="Times New Roman" w:hAnsi="Times New Roman" w:cs="Times New Roman"/>
-          <w:sz w:val="24"/>
-          <w:szCs w:val="24"/>
-        </w:rPr>
-      </w:pPr>
-      <w:r>
-        <w:rPr>
-          <w:rFonts w:ascii="Times New Roman" w:hAnsi="Times New Roman" w:cs="Times New Roman"/>
-          <w:sz w:val="24"/>
-          <w:szCs w:val="24"/>
-        </w:rPr>
-        <w:t xml:space="preserve">Análisis: </w:t>
-      </w:r>
-      <w:proofErr w:type="gramStart"/>
-      <w:r>
-        <w:rPr>
-          <w:rFonts w:ascii="Times New Roman" w:hAnsi="Times New Roman" w:cs="Times New Roman"/>
-          <w:sz w:val="24"/>
-          <w:szCs w:val="24"/>
-        </w:rPr>
-        <w:t xml:space="preserve">{{ </w:t>
-      </w:r>
-      <w:proofErr w:type="spellStart"/>
-      <w:r>
-        <w:rPr>
-          <w:rFonts w:ascii="Times New Roman" w:hAnsi="Times New Roman" w:cs="Times New Roman"/>
-          <w:sz w:val="24"/>
-          <w:szCs w:val="24"/>
-        </w:rPr>
-        <w:t>value</w:t>
-      </w:r>
-      <w:proofErr w:type="gramEnd"/>
-      <w:r>
-        <w:rPr>
-          <w:rFonts w:ascii="Times New Roman" w:hAnsi="Times New Roman" w:cs="Times New Roman"/>
-          <w:sz w:val="24"/>
-          <w:szCs w:val="24"/>
-        </w:rPr>
-        <w:t>.commentario</w:t>
-      </w:r>
-      <w:proofErr w:type="spellEnd"/>
-      <w:r>
-        <w:rPr>
-          <w:rFonts w:ascii="Times New Roman" w:hAnsi="Times New Roman" w:cs="Times New Roman"/>
-          <w:sz w:val="24"/>
-          <w:szCs w:val="24"/>
-        </w:rPr>
-        <w:t xml:space="preserve"> }}</w:t>
-      </w:r>
-    </w:p>
-    <w:p>
-      <w:pPr>
-        <w:rPr>
-          <w:rFonts w:ascii="Times New Roman" w:hAnsi="Times New Roman" w:cs="Times New Roman"/>
-          <w:sz w:val="24"/>
-          <w:szCs w:val="24"/>
-          <w:lang w:val="en-US"/>
-        </w:rPr>
-      </w:pPr>
-      <w:r>
-        <w:rPr>
-          <w:rFonts w:ascii="Times New Roman" w:hAnsi="Times New Roman" w:cs="Times New Roman"/>
-          <w:sz w:val="24"/>
-          <w:szCs w:val="24"/>
-          <w:lang w:val="en-US"/>
-        </w:rPr>
-        <w:t xml:space="preserve">{% </w:t>
-      </w:r>
-      <w:proofErr w:type="spellStart"/>
-      <w:r>
-        <w:rPr>
-          <w:rFonts w:ascii="Times New Roman" w:hAnsi="Times New Roman" w:cs="Times New Roman"/>
-          <w:sz w:val="24"/>
-          <w:szCs w:val="24"/>
-          <w:lang w:val="en-US"/>
-        </w:rPr>
-        <w:t>endfor</w:t>
-      </w:r>
-      <w:proofErr w:type="spellEnd"/>
-      <w:r>
-        <w:rPr>
-          <w:rFonts w:ascii="Times New Roman" w:hAnsi="Times New Roman" w:cs="Times New Roman"/>
-          <w:sz w:val="24"/>
-          <w:szCs w:val="24"/>
-          <w:lang w:val="en-US"/>
-        </w:rPr>
-        <w:t xml:space="preserve"> </w:t>
-      </w:r>
-      <w:proofErr w:type="gramStart"/>
-      <w:r>
-        <w:rPr>
-          <w:rFonts w:ascii="Times New Roman" w:hAnsi="Times New Roman" w:cs="Times New Roman"/>
-          <w:sz w:val="24"/>
-          <w:szCs w:val="24"/>
-          <w:lang w:val="en-US"/>
-        </w:rPr>
-        <w:t>%}</w:t>
+        <w:rPr>
+          <w:rFonts w:ascii="Times New Roman" w:hAnsi="Times New Roman" w:cs="Times New Roman"/>
+          <w:sz w:val="24"/>
+          <w:szCs w:val="24"/>
+        </w:rPr>
+      </w:pPr>
+      <w:r>
+        <w:rPr>
+          <w:rFonts w:ascii="Times New Roman" w:hAnsi="Times New Roman" w:cs="Times New Roman"/>
+          <w:sz w:val="24"/>
+          <w:szCs w:val="24"/>
+        </w:rPr>
+        <w:t>{% endfor %}</w:t>
       </w:r>
       <w:r>
         <w:rPr>
@@ -4073,45 +3567,8 @@
           <w:bCs/>
           <w:sz w:val="24"/>
           <w:szCs w:val="24"/>
-          <w:lang w:val="en-US"/>
-        </w:rPr>
-        <w:t>{</w:t>
-      </w:r>
-      <w:proofErr w:type="gramEnd"/>
-      <w:r>
-        <w:rPr>
-          <w:rFonts w:ascii="Times New Roman" w:hAnsi="Times New Roman" w:cs="Times New Roman"/>
-          <w:b/>
-          <w:bCs/>
-          <w:sz w:val="24"/>
-          <w:szCs w:val="24"/>
-          <w:lang w:val="en-US"/>
-        </w:rPr>
-        <w:t xml:space="preserve">% </w:t>
-      </w:r>
-      <w:proofErr w:type="spellStart"/>
-      <w:r>
-        <w:rPr>
-          <w:rFonts w:ascii="Times New Roman" w:hAnsi="Times New Roman" w:cs="Times New Roman"/>
-          <w:b/>
-          <w:bCs/>
-          <w:sz w:val="24"/>
-          <w:szCs w:val="24"/>
-          <w:lang w:val="en-US"/>
-        </w:rPr>
-        <w:t>endfor</w:t>
-      </w:r>
-      <w:proofErr w:type="spellEnd"/>
-      <w:r>
-        <w:rPr>
-          <w:rFonts w:ascii="Times New Roman" w:hAnsi="Times New Roman" w:cs="Times New Roman"/>
-          <w:b/>
-          <w:bCs/>
-          <w:sz w:val="24"/>
-          <w:szCs w:val="24"/>
-          <w:lang w:val="en-US"/>
-        </w:rPr>
-        <w:t xml:space="preserve"> %}</w:t>
+        </w:rPr>
+        <w:t>{% endfor %}</w:t>
       </w:r>
     </w:p>
     <w:p>
@@ -4407,6 +3864,7 @@
                 <w:sz w:val="20"/>
                 <w:szCs w:val="20"/>
               </w:rPr>
+              <w:lastRenderedPageBreak/>
               <w:t>PRINCIPIO 1.</w:t>
             </w:r>
           </w:p>
@@ -4458,62 +3916,16 @@
                 <w:lang w:val="en-US"/>
               </w:rPr>
             </w:pPr>
-            <w:proofErr w:type="gramStart"/>
-            <w:r>
-              <w:rPr>
-                <w:rFonts w:ascii="Times New Roman" w:hAnsi="Times New Roman" w:cs="Times New Roman"/>
-                <w:color w:val="000000"/>
-                <w:sz w:val="20"/>
-                <w:szCs w:val="20"/>
-                <w:lang w:val="en-US"/>
-              </w:rPr>
-              <w:t xml:space="preserve">{{ </w:t>
-            </w:r>
-            <w:proofErr w:type="spellStart"/>
-            <w:r>
-              <w:rPr>
-                <w:rFonts w:ascii="Times New Roman" w:hAnsi="Times New Roman" w:cs="Times New Roman"/>
-                <w:color w:val="000000"/>
-                <w:sz w:val="20"/>
-                <w:szCs w:val="20"/>
-                <w:lang w:val="en-US"/>
-              </w:rPr>
-              <w:t>data</w:t>
-            </w:r>
-            <w:proofErr w:type="gramEnd"/>
-            <w:r>
-              <w:rPr>
-                <w:rFonts w:ascii="Times New Roman" w:hAnsi="Times New Roman" w:cs="Times New Roman"/>
-                <w:color w:val="000000"/>
-                <w:sz w:val="20"/>
-                <w:szCs w:val="20"/>
-                <w:lang w:val="en-US"/>
-              </w:rPr>
-              <w:t>_summary</w:t>
-            </w:r>
-            <w:proofErr w:type="spellEnd"/>
-            <w:r>
-              <w:rPr>
-                <w:rFonts w:ascii="Times New Roman" w:hAnsi="Times New Roman" w:cs="Times New Roman"/>
-                <w:color w:val="000000"/>
-                <w:sz w:val="20"/>
-                <w:szCs w:val="20"/>
-                <w:lang w:val="en-US"/>
-              </w:rPr>
-              <w:t xml:space="preserve">[“Principio </w:t>
-            </w:r>
-            <w:r>
-              <w:rPr>
-                <w:rFonts w:ascii="Times New Roman" w:hAnsi="Times New Roman" w:cs="Times New Roman"/>
-                <w:color w:val="000000"/>
-                <w:sz w:val="20"/>
-                <w:szCs w:val="20"/>
-                <w:lang w:val="en-US"/>
-              </w:rPr>
-              <w:lastRenderedPageBreak/>
-              <w:t>1”].</w:t>
-            </w:r>
-            <w:proofErr w:type="spellStart"/>
+            <w:r>
+              <w:rPr>
+                <w:rFonts w:ascii="Times New Roman" w:hAnsi="Times New Roman" w:cs="Times New Roman"/>
+                <w:color w:val="000000"/>
+                <w:sz w:val="20"/>
+                <w:szCs w:val="20"/>
+                <w:lang w:val="en-US"/>
+              </w:rPr>
+              <w:t>{{ data_summary[“Principio 1”].</w:t>
+            </w:r>
             <w:r>
               <w:rPr>
                 <w:rFonts w:ascii="Times New Roman" w:hAnsi="Times New Roman" w:cs="Times New Roman"/>
@@ -4524,7 +3936,6 @@
               </w:rPr>
               <w:t>indicators_accomplished</w:t>
             </w:r>
-            <w:proofErr w:type="spellEnd"/>
             <w:r>
               <w:rPr>
                 <w:rFonts w:ascii="Times New Roman" w:hAnsi="Times New Roman" w:cs="Times New Roman"/>
@@ -4556,60 +3967,24 @@
                 <w:lang w:val="en-US"/>
               </w:rPr>
             </w:pPr>
-            <w:proofErr w:type="gramStart"/>
-            <w:r>
-              <w:rPr>
-                <w:rFonts w:ascii="Times New Roman" w:hAnsi="Times New Roman" w:cs="Times New Roman"/>
-                <w:color w:val="000000"/>
-                <w:sz w:val="20"/>
-                <w:szCs w:val="20"/>
-                <w:lang w:val="en-US"/>
-              </w:rPr>
-              <w:lastRenderedPageBreak/>
-              <w:t xml:space="preserve">{{ </w:t>
-            </w:r>
-            <w:proofErr w:type="spellStart"/>
-            <w:r>
-              <w:rPr>
-                <w:rFonts w:ascii="Times New Roman" w:hAnsi="Times New Roman" w:cs="Times New Roman"/>
-                <w:color w:val="000000"/>
-                <w:sz w:val="20"/>
-                <w:szCs w:val="20"/>
-                <w:lang w:val="en-US"/>
-              </w:rPr>
-              <w:t>data</w:t>
-            </w:r>
-            <w:proofErr w:type="gramEnd"/>
-            <w:r>
-              <w:rPr>
-                <w:rFonts w:ascii="Times New Roman" w:hAnsi="Times New Roman" w:cs="Times New Roman"/>
-                <w:color w:val="000000"/>
-                <w:sz w:val="20"/>
-                <w:szCs w:val="20"/>
-                <w:lang w:val="en-US"/>
-              </w:rPr>
-              <w:t>_summary</w:t>
-            </w:r>
-            <w:proofErr w:type="spellEnd"/>
-            <w:r>
-              <w:rPr>
-                <w:rFonts w:ascii="Times New Roman" w:hAnsi="Times New Roman" w:cs="Times New Roman"/>
-                <w:color w:val="000000"/>
-                <w:sz w:val="20"/>
-                <w:szCs w:val="20"/>
-                <w:lang w:val="en-US"/>
-              </w:rPr>
-              <w:t xml:space="preserve">[“Principio </w:t>
-            </w:r>
-            <w:r>
-              <w:rPr>
-                <w:rFonts w:ascii="Times New Roman" w:hAnsi="Times New Roman" w:cs="Times New Roman"/>
-                <w:color w:val="000000"/>
-                <w:sz w:val="20"/>
-                <w:szCs w:val="20"/>
-                <w:lang w:val="en-US"/>
-              </w:rPr>
-              <w:lastRenderedPageBreak/>
+            <w:r>
+              <w:rPr>
+                <w:rFonts w:ascii="Times New Roman" w:hAnsi="Times New Roman" w:cs="Times New Roman"/>
+                <w:color w:val="000000"/>
+                <w:sz w:val="20"/>
+                <w:szCs w:val="20"/>
+                <w:lang w:val="en-US"/>
+              </w:rPr>
+              <w:t xml:space="preserve">{{ data_summary[“Principio </w:t>
+            </w:r>
+            <w:r>
+              <w:rPr>
+                <w:rFonts w:ascii="Times New Roman" w:hAnsi="Times New Roman" w:cs="Times New Roman"/>
+                <w:color w:val="000000"/>
+                <w:sz w:val="20"/>
+                <w:szCs w:val="20"/>
+                <w:lang w:val="en-US"/>
+              </w:rPr>
               <w:t>1</w:t>
             </w:r>
             <w:r>
@@ -4622,7 +3997,6 @@
               </w:rPr>
               <w:t>”].</w:t>
             </w:r>
-            <w:proofErr w:type="spellStart"/>
             <w:r>
               <w:rPr>
                 <w:rFonts w:ascii="Times New Roman" w:hAnsi="Times New Roman" w:cs="Times New Roman"/>
@@ -4633,7 +4007,6 @@
               </w:rPr>
               <w:t>indicators_failed</w:t>
             </w:r>
-            <w:proofErr w:type="spellEnd"/>
             <w:r>
               <w:rPr>
                 <w:rFonts w:ascii="Times New Roman" w:hAnsi="Times New Roman" w:cs="Times New Roman"/>
@@ -4665,60 +4038,24 @@
                 <w:lang w:val="en-US"/>
               </w:rPr>
             </w:pPr>
-            <w:proofErr w:type="gramStart"/>
-            <w:r>
-              <w:rPr>
-                <w:rFonts w:ascii="Times New Roman" w:hAnsi="Times New Roman" w:cs="Times New Roman"/>
-                <w:color w:val="000000"/>
-                <w:sz w:val="20"/>
-                <w:szCs w:val="20"/>
-                <w:lang w:val="en-US"/>
-              </w:rPr>
-              <w:lastRenderedPageBreak/>
-              <w:t xml:space="preserve">{{ </w:t>
-            </w:r>
-            <w:proofErr w:type="spellStart"/>
-            <w:r>
-              <w:rPr>
-                <w:rFonts w:ascii="Times New Roman" w:hAnsi="Times New Roman" w:cs="Times New Roman"/>
-                <w:color w:val="000000"/>
-                <w:sz w:val="20"/>
-                <w:szCs w:val="20"/>
-                <w:lang w:val="en-US"/>
-              </w:rPr>
-              <w:t>data</w:t>
-            </w:r>
-            <w:proofErr w:type="gramEnd"/>
-            <w:r>
-              <w:rPr>
-                <w:rFonts w:ascii="Times New Roman" w:hAnsi="Times New Roman" w:cs="Times New Roman"/>
-                <w:color w:val="000000"/>
-                <w:sz w:val="20"/>
-                <w:szCs w:val="20"/>
-                <w:lang w:val="en-US"/>
-              </w:rPr>
-              <w:t>_summary</w:t>
-            </w:r>
-            <w:proofErr w:type="spellEnd"/>
-            <w:r>
-              <w:rPr>
-                <w:rFonts w:ascii="Times New Roman" w:hAnsi="Times New Roman" w:cs="Times New Roman"/>
-                <w:color w:val="000000"/>
-                <w:sz w:val="20"/>
-                <w:szCs w:val="20"/>
-                <w:lang w:val="en-US"/>
-              </w:rPr>
-              <w:t xml:space="preserve">[“Principio </w:t>
-            </w:r>
-            <w:r>
-              <w:rPr>
-                <w:rFonts w:ascii="Times New Roman" w:hAnsi="Times New Roman" w:cs="Times New Roman"/>
-                <w:color w:val="000000"/>
-                <w:sz w:val="20"/>
-                <w:szCs w:val="20"/>
-                <w:lang w:val="en-US"/>
-              </w:rPr>
-              <w:lastRenderedPageBreak/>
+            <w:r>
+              <w:rPr>
+                <w:rFonts w:ascii="Times New Roman" w:hAnsi="Times New Roman" w:cs="Times New Roman"/>
+                <w:color w:val="000000"/>
+                <w:sz w:val="20"/>
+                <w:szCs w:val="20"/>
+                <w:lang w:val="en-US"/>
+              </w:rPr>
+              <w:t xml:space="preserve">{{ data_summary[“Principio </w:t>
+            </w:r>
+            <w:r>
+              <w:rPr>
+                <w:rFonts w:ascii="Times New Roman" w:hAnsi="Times New Roman" w:cs="Times New Roman"/>
+                <w:color w:val="000000"/>
+                <w:sz w:val="20"/>
+                <w:szCs w:val="20"/>
+                <w:lang w:val="en-US"/>
+              </w:rPr>
               <w:t>1</w:t>
             </w:r>
             <w:r>
@@ -4731,7 +4068,6 @@
               </w:rPr>
               <w:t>”].</w:t>
             </w:r>
-            <w:proofErr w:type="spellStart"/>
             <w:r>
               <w:rPr>
                 <w:rFonts w:ascii="Times New Roman" w:hAnsi="Times New Roman" w:cs="Times New Roman"/>
@@ -4742,7 +4078,6 @@
               </w:rPr>
               <w:t>indicators_not_applying</w:t>
             </w:r>
-            <w:proofErr w:type="spellEnd"/>
             <w:r>
               <w:rPr>
                 <w:rFonts w:ascii="Times New Roman" w:hAnsi="Times New Roman" w:cs="Times New Roman"/>
@@ -4784,83 +4119,15 @@
                 <w:lang w:val="en-US"/>
               </w:rPr>
             </w:pPr>
-            <w:proofErr w:type="gramStart"/>
-            <w:r>
-              <w:rPr>
-                <w:rFonts w:ascii="Times New Roman" w:hAnsi="Times New Roman" w:cs="Times New Roman"/>
-                <w:color w:val="000000"/>
-                <w:sz w:val="20"/>
-                <w:szCs w:val="20"/>
-                <w:lang w:val="en-US"/>
-              </w:rPr>
-              <w:lastRenderedPageBreak/>
-              <w:t xml:space="preserve">{{ </w:t>
-            </w:r>
-            <w:proofErr w:type="spellStart"/>
-            <w:r>
-              <w:rPr>
-                <w:rFonts w:ascii="Times New Roman" w:hAnsi="Times New Roman" w:cs="Times New Roman"/>
-                <w:color w:val="000000"/>
-                <w:sz w:val="20"/>
-                <w:szCs w:val="20"/>
-                <w:lang w:val="en-US"/>
-              </w:rPr>
-              <w:t>data</w:t>
-            </w:r>
-            <w:proofErr w:type="gramEnd"/>
-            <w:r>
-              <w:rPr>
-                <w:rFonts w:ascii="Times New Roman" w:hAnsi="Times New Roman" w:cs="Times New Roman"/>
-                <w:color w:val="000000"/>
-                <w:sz w:val="20"/>
-                <w:szCs w:val="20"/>
-                <w:lang w:val="en-US"/>
-              </w:rPr>
-              <w:t>_summar</w:t>
-            </w:r>
-            <w:r>
-              <w:rPr>
-                <w:rFonts w:ascii="Times New Roman" w:hAnsi="Times New Roman" w:cs="Times New Roman"/>
-                <w:color w:val="000000"/>
-                <w:sz w:val="20"/>
-                <w:szCs w:val="20"/>
-                <w:lang w:val="en-US"/>
-              </w:rPr>
-              <w:lastRenderedPageBreak/>
-              <w:t>y</w:t>
-            </w:r>
-            <w:proofErr w:type="spellEnd"/>
-            <w:r>
-              <w:rPr>
-                <w:rFonts w:ascii="Times New Roman" w:hAnsi="Times New Roman" w:cs="Times New Roman"/>
-                <w:color w:val="000000"/>
-                <w:sz w:val="20"/>
-                <w:szCs w:val="20"/>
-                <w:lang w:val="en-US"/>
-              </w:rPr>
-              <w:t>[“Principio 1”].</w:t>
-            </w:r>
-            <w:proofErr w:type="spellStart"/>
-            <w:r>
-              <w:rPr>
-                <w:rFonts w:ascii="Times New Roman" w:hAnsi="Times New Roman" w:cs="Times New Roman"/>
-                <w:color w:val="000000"/>
-                <w:sz w:val="20"/>
-                <w:szCs w:val="20"/>
-                <w:lang w:val="en-US"/>
-              </w:rPr>
-              <w:t>total_indicators</w:t>
-            </w:r>
-            <w:proofErr w:type="spellEnd"/>
-            <w:r>
-              <w:rPr>
-                <w:rFonts w:ascii="Times New Roman" w:hAnsi="Times New Roman" w:cs="Times New Roman"/>
-                <w:color w:val="000000"/>
-                <w:sz w:val="20"/>
-                <w:szCs w:val="20"/>
-                <w:lang w:val="en-US"/>
-              </w:rPr>
-              <w:t xml:space="preserve"> }}</w:t>
+            <w:r>
+              <w:rPr>
+                <w:rFonts w:ascii="Times New Roman" w:hAnsi="Times New Roman" w:cs="Times New Roman"/>
+                <w:color w:val="000000"/>
+                <w:sz w:val="20"/>
+                <w:szCs w:val="20"/>
+                <w:lang w:val="en-US"/>
+              </w:rPr>
+              <w:t>{{ data_summary[“Principio 1”].total_indicators }}</w:t>
             </w:r>
           </w:p>
         </w:tc>
@@ -4883,74 +4150,16 @@
                 <w:lang w:val="en-US"/>
               </w:rPr>
             </w:pPr>
-            <w:proofErr w:type="gramStart"/>
-            <w:r>
-              <w:rPr>
-                <w:rFonts w:ascii="Times New Roman" w:hAnsi="Times New Roman" w:cs="Times New Roman"/>
-                <w:color w:val="000000"/>
-                <w:sz w:val="20"/>
-                <w:szCs w:val="20"/>
-                <w:lang w:val="en-US"/>
-              </w:rPr>
-              <w:lastRenderedPageBreak/>
-              <w:t xml:space="preserve">{{ </w:t>
-            </w:r>
-            <w:proofErr w:type="spellStart"/>
-            <w:r>
-              <w:rPr>
-                <w:rFonts w:ascii="Times New Roman" w:hAnsi="Times New Roman" w:cs="Times New Roman"/>
-                <w:color w:val="000000"/>
-                <w:sz w:val="20"/>
-                <w:szCs w:val="20"/>
-                <w:lang w:val="en-US"/>
-              </w:rPr>
-              <w:t>data</w:t>
-            </w:r>
-            <w:proofErr w:type="gramEnd"/>
-            <w:r>
-              <w:rPr>
-                <w:rFonts w:ascii="Times New Roman" w:hAnsi="Times New Roman" w:cs="Times New Roman"/>
-                <w:color w:val="000000"/>
-                <w:sz w:val="20"/>
-                <w:szCs w:val="20"/>
-                <w:lang w:val="en-US"/>
-              </w:rPr>
-              <w:t>_summary</w:t>
-            </w:r>
-            <w:proofErr w:type="spellEnd"/>
-            <w:r>
-              <w:rPr>
-                <w:rFonts w:ascii="Times New Roman" w:hAnsi="Times New Roman" w:cs="Times New Roman"/>
-                <w:color w:val="000000"/>
-                <w:sz w:val="20"/>
-                <w:szCs w:val="20"/>
-                <w:lang w:val="en-US"/>
-              </w:rPr>
-              <w:t xml:space="preserve">[“Principio </w:t>
-            </w:r>
-            <w:r>
-              <w:rPr>
-                <w:rFonts w:ascii="Times New Roman" w:hAnsi="Times New Roman" w:cs="Times New Roman"/>
-                <w:color w:val="000000"/>
-                <w:sz w:val="20"/>
-                <w:szCs w:val="20"/>
-                <w:lang w:val="en-US"/>
-              </w:rPr>
-              <w:lastRenderedPageBreak/>
-              <w:t>1”].</w:t>
-            </w:r>
-            <w:proofErr w:type="spellStart"/>
-            <w:r>
-              <w:rPr>
-                <w:rFonts w:ascii="Times New Roman" w:hAnsi="Times New Roman" w:cs="Times New Roman"/>
-                <w:color w:val="000000"/>
-                <w:sz w:val="20"/>
-                <w:szCs w:val="20"/>
-                <w:lang w:val="en-US"/>
-              </w:rPr>
-              <w:t>accomplishment_percentage</w:t>
-            </w:r>
-            <w:proofErr w:type="spellEnd"/>
+            <w:r>
+              <w:rPr>
+                <w:rFonts w:ascii="Times New Roman" w:hAnsi="Times New Roman" w:cs="Times New Roman"/>
+                <w:color w:val="000000"/>
+                <w:sz w:val="20"/>
+                <w:szCs w:val="20"/>
+                <w:lang w:val="en-US"/>
+              </w:rPr>
+              <w:t>{{ data_summary[“Principio 1”].accomplishment_percentage</w:t>
+            </w:r>
           </w:p>
           <w:p>
             <w:pPr>
@@ -5015,7 +4224,6 @@
                 <w:sz w:val="20"/>
                 <w:szCs w:val="20"/>
               </w:rPr>
-              <w:lastRenderedPageBreak/>
               <w:t>PRINCIPIO 2.</w:t>
             </w:r>
           </w:p>
@@ -5067,49 +4275,15 @@
                 <w:lang w:val="en-US"/>
               </w:rPr>
             </w:pPr>
-            <w:proofErr w:type="gramStart"/>
-            <w:r>
-              <w:rPr>
-                <w:rFonts w:ascii="Times New Roman" w:hAnsi="Times New Roman" w:cs="Times New Roman"/>
-                <w:color w:val="000000"/>
-                <w:sz w:val="20"/>
-                <w:szCs w:val="20"/>
-                <w:lang w:val="en-US"/>
-              </w:rPr>
-              <w:t xml:space="preserve">{{ </w:t>
-            </w:r>
-            <w:proofErr w:type="spellStart"/>
-            <w:r>
-              <w:rPr>
-                <w:rFonts w:ascii="Times New Roman" w:hAnsi="Times New Roman" w:cs="Times New Roman"/>
-                <w:color w:val="000000"/>
-                <w:sz w:val="20"/>
-                <w:szCs w:val="20"/>
-                <w:lang w:val="en-US"/>
-              </w:rPr>
-              <w:t>data</w:t>
-            </w:r>
-            <w:proofErr w:type="gramEnd"/>
-            <w:r>
-              <w:rPr>
-                <w:rFonts w:ascii="Times New Roman" w:hAnsi="Times New Roman" w:cs="Times New Roman"/>
-                <w:color w:val="000000"/>
-                <w:sz w:val="20"/>
-                <w:szCs w:val="20"/>
-                <w:lang w:val="en-US"/>
-              </w:rPr>
-              <w:t>_summary</w:t>
-            </w:r>
-            <w:proofErr w:type="spellEnd"/>
-            <w:r>
-              <w:rPr>
-                <w:rFonts w:ascii="Times New Roman" w:hAnsi="Times New Roman" w:cs="Times New Roman"/>
-                <w:color w:val="000000"/>
-                <w:sz w:val="20"/>
-                <w:szCs w:val="20"/>
-                <w:lang w:val="en-US"/>
-              </w:rPr>
-              <w:t xml:space="preserve">[“Principio </w:t>
+            <w:r>
+              <w:rPr>
+                <w:rFonts w:ascii="Times New Roman" w:hAnsi="Times New Roman" w:cs="Times New Roman"/>
+                <w:color w:val="000000"/>
+                <w:sz w:val="20"/>
+                <w:szCs w:val="20"/>
+                <w:lang w:val="en-US"/>
+              </w:rPr>
+              <w:t xml:space="preserve">{{ data_summary[“Principio </w:t>
             </w:r>
             <w:r>
               <w:rPr>
@@ -5131,7 +4305,6 @@
               </w:rPr>
               <w:t>”].</w:t>
             </w:r>
-            <w:proofErr w:type="spellStart"/>
             <w:r>
               <w:rPr>
                 <w:rFonts w:ascii="Times New Roman" w:hAnsi="Times New Roman" w:cs="Times New Roman"/>
@@ -5142,7 +4315,6 @@
               </w:rPr>
               <w:t>indicators_accomplished</w:t>
             </w:r>
-            <w:proofErr w:type="spellEnd"/>
             <w:r>
               <w:rPr>
                 <w:rFonts w:ascii="Times New Roman" w:hAnsi="Times New Roman" w:cs="Times New Roman"/>
@@ -5174,49 +4346,15 @@
                 <w:lang w:val="en-US"/>
               </w:rPr>
             </w:pPr>
-            <w:proofErr w:type="gramStart"/>
-            <w:r>
-              <w:rPr>
-                <w:rFonts w:ascii="Times New Roman" w:hAnsi="Times New Roman" w:cs="Times New Roman"/>
-                <w:color w:val="000000"/>
-                <w:sz w:val="20"/>
-                <w:szCs w:val="20"/>
-                <w:lang w:val="en-US"/>
-              </w:rPr>
-              <w:t xml:space="preserve">{{ </w:t>
-            </w:r>
-            <w:proofErr w:type="spellStart"/>
-            <w:r>
-              <w:rPr>
-                <w:rFonts w:ascii="Times New Roman" w:hAnsi="Times New Roman" w:cs="Times New Roman"/>
-                <w:color w:val="000000"/>
-                <w:sz w:val="20"/>
-                <w:szCs w:val="20"/>
-                <w:lang w:val="en-US"/>
-              </w:rPr>
-              <w:t>data</w:t>
-            </w:r>
-            <w:proofErr w:type="gramEnd"/>
-            <w:r>
-              <w:rPr>
-                <w:rFonts w:ascii="Times New Roman" w:hAnsi="Times New Roman" w:cs="Times New Roman"/>
-                <w:color w:val="000000"/>
-                <w:sz w:val="20"/>
-                <w:szCs w:val="20"/>
-                <w:lang w:val="en-US"/>
-              </w:rPr>
-              <w:t>_summary</w:t>
-            </w:r>
-            <w:proofErr w:type="spellEnd"/>
-            <w:r>
-              <w:rPr>
-                <w:rFonts w:ascii="Times New Roman" w:hAnsi="Times New Roman" w:cs="Times New Roman"/>
-                <w:color w:val="000000"/>
-                <w:sz w:val="20"/>
-                <w:szCs w:val="20"/>
-                <w:lang w:val="en-US"/>
-              </w:rPr>
-              <w:t xml:space="preserve">[“Principio </w:t>
+            <w:r>
+              <w:rPr>
+                <w:rFonts w:ascii="Times New Roman" w:hAnsi="Times New Roman" w:cs="Times New Roman"/>
+                <w:color w:val="000000"/>
+                <w:sz w:val="20"/>
+                <w:szCs w:val="20"/>
+                <w:lang w:val="en-US"/>
+              </w:rPr>
+              <w:t xml:space="preserve">{{ data_summary[“Principio </w:t>
             </w:r>
             <w:r>
               <w:rPr>
@@ -5238,7 +4376,6 @@
               </w:rPr>
               <w:t>”].</w:t>
             </w:r>
-            <w:proofErr w:type="spellStart"/>
             <w:r>
               <w:rPr>
                 <w:rFonts w:ascii="Times New Roman" w:hAnsi="Times New Roman" w:cs="Times New Roman"/>
@@ -5249,7 +4386,6 @@
               </w:rPr>
               <w:t>indicators_failed</w:t>
             </w:r>
-            <w:proofErr w:type="spellEnd"/>
             <w:r>
               <w:rPr>
                 <w:rFonts w:ascii="Times New Roman" w:hAnsi="Times New Roman" w:cs="Times New Roman"/>
@@ -5281,51 +4417,16 @@
                 <w:lang w:val="en-US"/>
               </w:rPr>
             </w:pPr>
-            <w:proofErr w:type="gramStart"/>
-            <w:r>
-              <w:rPr>
-                <w:rFonts w:ascii="Times New Roman" w:hAnsi="Times New Roman" w:cs="Times New Roman"/>
-                <w:color w:val="000000"/>
-                <w:sz w:val="20"/>
-                <w:szCs w:val="20"/>
-                <w:lang w:val="en-US"/>
-              </w:rPr>
-              <w:t xml:space="preserve">{{ </w:t>
-            </w:r>
-            <w:proofErr w:type="spellStart"/>
-            <w:r>
-              <w:rPr>
-                <w:rFonts w:ascii="Times New Roman" w:hAnsi="Times New Roman" w:cs="Times New Roman"/>
-                <w:color w:val="000000"/>
-                <w:sz w:val="20"/>
-                <w:szCs w:val="20"/>
-                <w:lang w:val="en-US"/>
-              </w:rPr>
-              <w:t>data</w:t>
-            </w:r>
-            <w:proofErr w:type="gramEnd"/>
-            <w:r>
-              <w:rPr>
-                <w:rFonts w:ascii="Times New Roman" w:hAnsi="Times New Roman" w:cs="Times New Roman"/>
-                <w:color w:val="000000"/>
-                <w:sz w:val="20"/>
-                <w:szCs w:val="20"/>
-                <w:lang w:val="en-US"/>
-              </w:rPr>
-              <w:t>_summary</w:t>
-            </w:r>
-            <w:proofErr w:type="spellEnd"/>
-            <w:r>
-              <w:rPr>
-                <w:rFonts w:ascii="Times New Roman" w:hAnsi="Times New Roman" w:cs="Times New Roman"/>
-                <w:color w:val="000000"/>
-                <w:sz w:val="20"/>
-                <w:szCs w:val="20"/>
-                <w:lang w:val="en-US"/>
-              </w:rPr>
-              <w:t>[“Principio 2”].</w:t>
-            </w:r>
-            <w:proofErr w:type="spellStart"/>
+            <w:r>
+              <w:rPr>
+                <w:rFonts w:ascii="Times New Roman" w:hAnsi="Times New Roman" w:cs="Times New Roman"/>
+                <w:color w:val="000000"/>
+                <w:sz w:val="20"/>
+                <w:szCs w:val="20"/>
+                <w:lang w:val="en-US"/>
+              </w:rPr>
+              <w:t>{{ data_summary[“Principio 2”].</w:t>
+            </w:r>
             <w:r>
               <w:rPr>
                 <w:rFonts w:ascii="Times New Roman" w:hAnsi="Times New Roman" w:cs="Times New Roman"/>
@@ -5336,7 +4437,6 @@
               </w:rPr>
               <w:t>indicators_not_applying</w:t>
             </w:r>
-            <w:proofErr w:type="spellEnd"/>
             <w:r>
               <w:rPr>
                 <w:rFonts w:ascii="Times New Roman" w:hAnsi="Times New Roman" w:cs="Times New Roman"/>
@@ -5368,49 +4468,15 @@
                 <w:lang w:val="en-US"/>
               </w:rPr>
             </w:pPr>
-            <w:proofErr w:type="gramStart"/>
-            <w:r>
-              <w:rPr>
-                <w:rFonts w:ascii="Times New Roman" w:hAnsi="Times New Roman" w:cs="Times New Roman"/>
-                <w:color w:val="000000"/>
-                <w:sz w:val="20"/>
-                <w:szCs w:val="20"/>
-                <w:lang w:val="en-US"/>
-              </w:rPr>
-              <w:t xml:space="preserve">{{ </w:t>
-            </w:r>
-            <w:proofErr w:type="spellStart"/>
-            <w:r>
-              <w:rPr>
-                <w:rFonts w:ascii="Times New Roman" w:hAnsi="Times New Roman" w:cs="Times New Roman"/>
-                <w:color w:val="000000"/>
-                <w:sz w:val="20"/>
-                <w:szCs w:val="20"/>
-                <w:lang w:val="en-US"/>
-              </w:rPr>
-              <w:t>data</w:t>
-            </w:r>
-            <w:proofErr w:type="gramEnd"/>
-            <w:r>
-              <w:rPr>
-                <w:rFonts w:ascii="Times New Roman" w:hAnsi="Times New Roman" w:cs="Times New Roman"/>
-                <w:color w:val="000000"/>
-                <w:sz w:val="20"/>
-                <w:szCs w:val="20"/>
-                <w:lang w:val="en-US"/>
-              </w:rPr>
-              <w:t>_summary</w:t>
-            </w:r>
-            <w:proofErr w:type="spellEnd"/>
-            <w:r>
-              <w:rPr>
-                <w:rFonts w:ascii="Times New Roman" w:hAnsi="Times New Roman" w:cs="Times New Roman"/>
-                <w:color w:val="000000"/>
-                <w:sz w:val="20"/>
-                <w:szCs w:val="20"/>
-                <w:lang w:val="en-US"/>
-              </w:rPr>
-              <w:t xml:space="preserve">[“Principio </w:t>
+            <w:r>
+              <w:rPr>
+                <w:rFonts w:ascii="Times New Roman" w:hAnsi="Times New Roman" w:cs="Times New Roman"/>
+                <w:color w:val="000000"/>
+                <w:sz w:val="20"/>
+                <w:szCs w:val="20"/>
+                <w:lang w:val="en-US"/>
+              </w:rPr>
+              <w:t xml:space="preserve">{{ data_summary[“Principio </w:t>
             </w:r>
             <w:r>
               <w:rPr>
@@ -5430,29 +4496,7 @@
                 <w:szCs w:val="20"/>
                 <w:lang w:val="en-US"/>
               </w:rPr>
-              <w:t>”].</w:t>
-            </w:r>
-            <w:proofErr w:type="spellStart"/>
-            <w:r>
-              <w:rPr>
-                <w:rFonts w:ascii="Times New Roman" w:hAnsi="Times New Roman" w:cs="Times New Roman"/>
-                <w:color w:val="000000"/>
-                <w:sz w:val="20"/>
-                <w:szCs w:val="20"/>
-                <w:lang w:val="en-US"/>
-              </w:rPr>
-              <w:t>total_indicators</w:t>
-            </w:r>
-            <w:proofErr w:type="spellEnd"/>
-            <w:r>
-              <w:rPr>
-                <w:rFonts w:ascii="Times New Roman" w:hAnsi="Times New Roman" w:cs="Times New Roman"/>
-                <w:color w:val="000000"/>
-                <w:sz w:val="20"/>
-                <w:szCs w:val="20"/>
-                <w:lang w:val="en-US"/>
-              </w:rPr>
-              <w:t xml:space="preserve"> }}</w:t>
+              <w:t>”].total_indicators }}</w:t>
             </w:r>
           </w:p>
         </w:tc>
@@ -5475,49 +4519,15 @@
                 <w:lang w:val="en-US"/>
               </w:rPr>
             </w:pPr>
-            <w:proofErr w:type="gramStart"/>
-            <w:r>
-              <w:rPr>
-                <w:rFonts w:ascii="Times New Roman" w:hAnsi="Times New Roman" w:cs="Times New Roman"/>
-                <w:color w:val="000000"/>
-                <w:sz w:val="20"/>
-                <w:szCs w:val="20"/>
-                <w:lang w:val="en-US"/>
-              </w:rPr>
-              <w:t xml:space="preserve">{{ </w:t>
-            </w:r>
-            <w:proofErr w:type="spellStart"/>
-            <w:r>
-              <w:rPr>
-                <w:rFonts w:ascii="Times New Roman" w:hAnsi="Times New Roman" w:cs="Times New Roman"/>
-                <w:color w:val="000000"/>
-                <w:sz w:val="20"/>
-                <w:szCs w:val="20"/>
-                <w:lang w:val="en-US"/>
-              </w:rPr>
-              <w:t>data</w:t>
-            </w:r>
-            <w:proofErr w:type="gramEnd"/>
-            <w:r>
-              <w:rPr>
-                <w:rFonts w:ascii="Times New Roman" w:hAnsi="Times New Roman" w:cs="Times New Roman"/>
-                <w:color w:val="000000"/>
-                <w:sz w:val="20"/>
-                <w:szCs w:val="20"/>
-                <w:lang w:val="en-US"/>
-              </w:rPr>
-              <w:t>_summary</w:t>
-            </w:r>
-            <w:proofErr w:type="spellEnd"/>
-            <w:r>
-              <w:rPr>
-                <w:rFonts w:ascii="Times New Roman" w:hAnsi="Times New Roman" w:cs="Times New Roman"/>
-                <w:color w:val="000000"/>
-                <w:sz w:val="20"/>
-                <w:szCs w:val="20"/>
-                <w:lang w:val="en-US"/>
-              </w:rPr>
-              <w:t xml:space="preserve">[“Principio </w:t>
+            <w:r>
+              <w:rPr>
+                <w:rFonts w:ascii="Times New Roman" w:hAnsi="Times New Roman" w:cs="Times New Roman"/>
+                <w:color w:val="000000"/>
+                <w:sz w:val="20"/>
+                <w:szCs w:val="20"/>
+                <w:lang w:val="en-US"/>
+              </w:rPr>
+              <w:t xml:space="preserve">{{ data_summary[“Principio </w:t>
             </w:r>
             <w:r>
               <w:rPr>
@@ -5537,20 +4547,8 @@
                 <w:szCs w:val="20"/>
                 <w:lang w:val="en-US"/>
               </w:rPr>
-              <w:t>”].</w:t>
-            </w:r>
-            <w:proofErr w:type="spellStart"/>
-            <w:r>
-              <w:rPr>
-                <w:rFonts w:ascii="Times New Roman" w:hAnsi="Times New Roman" w:cs="Times New Roman"/>
-                <w:color w:val="000000"/>
-                <w:sz w:val="20"/>
-                <w:szCs w:val="20"/>
-                <w:lang w:val="en-US"/>
-              </w:rPr>
-              <w:t>accomplishment_percentage</w:t>
-            </w:r>
-            <w:proofErr w:type="spellEnd"/>
+              <w:t>”].accomplishment_percentage</w:t>
+            </w:r>
           </w:p>
           <w:p>
             <w:pPr>
@@ -5666,49 +4664,15 @@
                 <w:lang w:val="en-US"/>
               </w:rPr>
             </w:pPr>
-            <w:proofErr w:type="gramStart"/>
-            <w:r>
-              <w:rPr>
-                <w:rFonts w:ascii="Times New Roman" w:hAnsi="Times New Roman" w:cs="Times New Roman"/>
-                <w:color w:val="000000"/>
-                <w:sz w:val="20"/>
-                <w:szCs w:val="20"/>
-                <w:lang w:val="en-US"/>
-              </w:rPr>
-              <w:t xml:space="preserve">{{ </w:t>
-            </w:r>
-            <w:proofErr w:type="spellStart"/>
-            <w:r>
-              <w:rPr>
-                <w:rFonts w:ascii="Times New Roman" w:hAnsi="Times New Roman" w:cs="Times New Roman"/>
-                <w:color w:val="000000"/>
-                <w:sz w:val="20"/>
-                <w:szCs w:val="20"/>
-                <w:lang w:val="en-US"/>
-              </w:rPr>
-              <w:t>data</w:t>
-            </w:r>
-            <w:proofErr w:type="gramEnd"/>
-            <w:r>
-              <w:rPr>
-                <w:rFonts w:ascii="Times New Roman" w:hAnsi="Times New Roman" w:cs="Times New Roman"/>
-                <w:color w:val="000000"/>
-                <w:sz w:val="20"/>
-                <w:szCs w:val="20"/>
-                <w:lang w:val="en-US"/>
-              </w:rPr>
-              <w:t>_summary</w:t>
-            </w:r>
-            <w:proofErr w:type="spellEnd"/>
-            <w:r>
-              <w:rPr>
-                <w:rFonts w:ascii="Times New Roman" w:hAnsi="Times New Roman" w:cs="Times New Roman"/>
-                <w:color w:val="000000"/>
-                <w:sz w:val="20"/>
-                <w:szCs w:val="20"/>
-                <w:lang w:val="en-US"/>
-              </w:rPr>
-              <w:t xml:space="preserve">[“Principio </w:t>
+            <w:r>
+              <w:rPr>
+                <w:rFonts w:ascii="Times New Roman" w:hAnsi="Times New Roman" w:cs="Times New Roman"/>
+                <w:color w:val="000000"/>
+                <w:sz w:val="20"/>
+                <w:szCs w:val="20"/>
+                <w:lang w:val="en-US"/>
+              </w:rPr>
+              <w:t xml:space="preserve">{{ data_summary[“Principio </w:t>
             </w:r>
             <w:r>
               <w:rPr>
@@ -5730,7 +4694,6 @@
               </w:rPr>
               <w:t>”].</w:t>
             </w:r>
-            <w:proofErr w:type="spellStart"/>
             <w:r>
               <w:rPr>
                 <w:rFonts w:ascii="Times New Roman" w:hAnsi="Times New Roman" w:cs="Times New Roman"/>
@@ -5741,7 +4704,6 @@
               </w:rPr>
               <w:t>indicators_accomplished</w:t>
             </w:r>
-            <w:proofErr w:type="spellEnd"/>
             <w:r>
               <w:rPr>
                 <w:rFonts w:ascii="Times New Roman" w:hAnsi="Times New Roman" w:cs="Times New Roman"/>
@@ -5773,49 +4735,15 @@
                 <w:lang w:val="en-US"/>
               </w:rPr>
             </w:pPr>
-            <w:proofErr w:type="gramStart"/>
-            <w:r>
-              <w:rPr>
-                <w:rFonts w:ascii="Times New Roman" w:hAnsi="Times New Roman" w:cs="Times New Roman"/>
-                <w:color w:val="000000"/>
-                <w:sz w:val="20"/>
-                <w:szCs w:val="20"/>
-                <w:lang w:val="en-US"/>
-              </w:rPr>
-              <w:t xml:space="preserve">{{ </w:t>
-            </w:r>
-            <w:proofErr w:type="spellStart"/>
-            <w:r>
-              <w:rPr>
-                <w:rFonts w:ascii="Times New Roman" w:hAnsi="Times New Roman" w:cs="Times New Roman"/>
-                <w:color w:val="000000"/>
-                <w:sz w:val="20"/>
-                <w:szCs w:val="20"/>
-                <w:lang w:val="en-US"/>
-              </w:rPr>
-              <w:t>data</w:t>
-            </w:r>
-            <w:proofErr w:type="gramEnd"/>
-            <w:r>
-              <w:rPr>
-                <w:rFonts w:ascii="Times New Roman" w:hAnsi="Times New Roman" w:cs="Times New Roman"/>
-                <w:color w:val="000000"/>
-                <w:sz w:val="20"/>
-                <w:szCs w:val="20"/>
-                <w:lang w:val="en-US"/>
-              </w:rPr>
-              <w:t>_summary</w:t>
-            </w:r>
-            <w:proofErr w:type="spellEnd"/>
-            <w:r>
-              <w:rPr>
-                <w:rFonts w:ascii="Times New Roman" w:hAnsi="Times New Roman" w:cs="Times New Roman"/>
-                <w:color w:val="000000"/>
-                <w:sz w:val="20"/>
-                <w:szCs w:val="20"/>
-                <w:lang w:val="en-US"/>
-              </w:rPr>
-              <w:t xml:space="preserve">[“Principio </w:t>
+            <w:r>
+              <w:rPr>
+                <w:rFonts w:ascii="Times New Roman" w:hAnsi="Times New Roman" w:cs="Times New Roman"/>
+                <w:color w:val="000000"/>
+                <w:sz w:val="20"/>
+                <w:szCs w:val="20"/>
+                <w:lang w:val="en-US"/>
+              </w:rPr>
+              <w:t xml:space="preserve">{{ data_summary[“Principio </w:t>
             </w:r>
             <w:r>
               <w:rPr>
@@ -5837,7 +4765,6 @@
               </w:rPr>
               <w:t>”].</w:t>
             </w:r>
-            <w:proofErr w:type="spellStart"/>
             <w:r>
               <w:rPr>
                 <w:rFonts w:ascii="Times New Roman" w:hAnsi="Times New Roman" w:cs="Times New Roman"/>
@@ -5848,7 +4775,6 @@
               </w:rPr>
               <w:t>indicators_failed</w:t>
             </w:r>
-            <w:proofErr w:type="spellEnd"/>
             <w:r>
               <w:rPr>
                 <w:rFonts w:ascii="Times New Roman" w:hAnsi="Times New Roman" w:cs="Times New Roman"/>
@@ -5880,51 +4806,16 @@
                 <w:lang w:val="en-US"/>
               </w:rPr>
             </w:pPr>
-            <w:proofErr w:type="gramStart"/>
-            <w:r>
-              <w:rPr>
-                <w:rFonts w:ascii="Times New Roman" w:hAnsi="Times New Roman" w:cs="Times New Roman"/>
-                <w:color w:val="000000"/>
-                <w:sz w:val="20"/>
-                <w:szCs w:val="20"/>
-                <w:lang w:val="en-US"/>
-              </w:rPr>
-              <w:t xml:space="preserve">{{ </w:t>
-            </w:r>
-            <w:proofErr w:type="spellStart"/>
-            <w:r>
-              <w:rPr>
-                <w:rFonts w:ascii="Times New Roman" w:hAnsi="Times New Roman" w:cs="Times New Roman"/>
-                <w:color w:val="000000"/>
-                <w:sz w:val="20"/>
-                <w:szCs w:val="20"/>
-                <w:lang w:val="en-US"/>
-              </w:rPr>
-              <w:t>data</w:t>
-            </w:r>
-            <w:proofErr w:type="gramEnd"/>
-            <w:r>
-              <w:rPr>
-                <w:rFonts w:ascii="Times New Roman" w:hAnsi="Times New Roman" w:cs="Times New Roman"/>
-                <w:color w:val="000000"/>
-                <w:sz w:val="20"/>
-                <w:szCs w:val="20"/>
-                <w:lang w:val="en-US"/>
-              </w:rPr>
-              <w:t>_summary</w:t>
-            </w:r>
-            <w:proofErr w:type="spellEnd"/>
-            <w:r>
-              <w:rPr>
-                <w:rFonts w:ascii="Times New Roman" w:hAnsi="Times New Roman" w:cs="Times New Roman"/>
-                <w:color w:val="000000"/>
-                <w:sz w:val="20"/>
-                <w:szCs w:val="20"/>
-                <w:lang w:val="en-US"/>
-              </w:rPr>
-              <w:t>[“Principio 3”].</w:t>
-            </w:r>
-            <w:proofErr w:type="spellStart"/>
+            <w:r>
+              <w:rPr>
+                <w:rFonts w:ascii="Times New Roman" w:hAnsi="Times New Roman" w:cs="Times New Roman"/>
+                <w:color w:val="000000"/>
+                <w:sz w:val="20"/>
+                <w:szCs w:val="20"/>
+                <w:lang w:val="en-US"/>
+              </w:rPr>
+              <w:t>{{ data_summary[“Principio 3”].</w:t>
+            </w:r>
             <w:r>
               <w:rPr>
                 <w:rFonts w:ascii="Times New Roman" w:hAnsi="Times New Roman" w:cs="Times New Roman"/>
@@ -5935,7 +4826,6 @@
               </w:rPr>
               <w:t>indicators_not_applying</w:t>
             </w:r>
-            <w:proofErr w:type="spellEnd"/>
             <w:r>
               <w:rPr>
                 <w:rFonts w:ascii="Times New Roman" w:hAnsi="Times New Roman" w:cs="Times New Roman"/>
@@ -5967,49 +4857,15 @@
                 <w:lang w:val="en-US"/>
               </w:rPr>
             </w:pPr>
-            <w:proofErr w:type="gramStart"/>
-            <w:r>
-              <w:rPr>
-                <w:rFonts w:ascii="Times New Roman" w:hAnsi="Times New Roman" w:cs="Times New Roman"/>
-                <w:color w:val="000000"/>
-                <w:sz w:val="20"/>
-                <w:szCs w:val="20"/>
-                <w:lang w:val="en-US"/>
-              </w:rPr>
-              <w:t xml:space="preserve">{{ </w:t>
-            </w:r>
-            <w:proofErr w:type="spellStart"/>
-            <w:r>
-              <w:rPr>
-                <w:rFonts w:ascii="Times New Roman" w:hAnsi="Times New Roman" w:cs="Times New Roman"/>
-                <w:color w:val="000000"/>
-                <w:sz w:val="20"/>
-                <w:szCs w:val="20"/>
-                <w:lang w:val="en-US"/>
-              </w:rPr>
-              <w:t>data</w:t>
-            </w:r>
-            <w:proofErr w:type="gramEnd"/>
-            <w:r>
-              <w:rPr>
-                <w:rFonts w:ascii="Times New Roman" w:hAnsi="Times New Roman" w:cs="Times New Roman"/>
-                <w:color w:val="000000"/>
-                <w:sz w:val="20"/>
-                <w:szCs w:val="20"/>
-                <w:lang w:val="en-US"/>
-              </w:rPr>
-              <w:t>_summary</w:t>
-            </w:r>
-            <w:proofErr w:type="spellEnd"/>
-            <w:r>
-              <w:rPr>
-                <w:rFonts w:ascii="Times New Roman" w:hAnsi="Times New Roman" w:cs="Times New Roman"/>
-                <w:color w:val="000000"/>
-                <w:sz w:val="20"/>
-                <w:szCs w:val="20"/>
-                <w:lang w:val="en-US"/>
-              </w:rPr>
-              <w:t xml:space="preserve">[“Principio </w:t>
+            <w:r>
+              <w:rPr>
+                <w:rFonts w:ascii="Times New Roman" w:hAnsi="Times New Roman" w:cs="Times New Roman"/>
+                <w:color w:val="000000"/>
+                <w:sz w:val="20"/>
+                <w:szCs w:val="20"/>
+                <w:lang w:val="en-US"/>
+              </w:rPr>
+              <w:t xml:space="preserve">{{ data_summary[“Principio </w:t>
             </w:r>
             <w:r>
               <w:rPr>
@@ -6029,29 +4885,7 @@
                 <w:szCs w:val="20"/>
                 <w:lang w:val="en-US"/>
               </w:rPr>
-              <w:t>”].</w:t>
-            </w:r>
-            <w:proofErr w:type="spellStart"/>
-            <w:r>
-              <w:rPr>
-                <w:rFonts w:ascii="Times New Roman" w:hAnsi="Times New Roman" w:cs="Times New Roman"/>
-                <w:color w:val="000000"/>
-                <w:sz w:val="20"/>
-                <w:szCs w:val="20"/>
-                <w:lang w:val="en-US"/>
-              </w:rPr>
-              <w:t>total_indicators</w:t>
-            </w:r>
-            <w:proofErr w:type="spellEnd"/>
-            <w:r>
-              <w:rPr>
-                <w:rFonts w:ascii="Times New Roman" w:hAnsi="Times New Roman" w:cs="Times New Roman"/>
-                <w:color w:val="000000"/>
-                <w:sz w:val="20"/>
-                <w:szCs w:val="20"/>
-                <w:lang w:val="en-US"/>
-              </w:rPr>
-              <w:t xml:space="preserve"> }}</w:t>
+              <w:t>”].total_indicators }}</w:t>
             </w:r>
           </w:p>
         </w:tc>
@@ -6074,49 +4908,15 @@
                 <w:lang w:val="en-US"/>
               </w:rPr>
             </w:pPr>
-            <w:proofErr w:type="gramStart"/>
-            <w:r>
-              <w:rPr>
-                <w:rFonts w:ascii="Times New Roman" w:hAnsi="Times New Roman" w:cs="Times New Roman"/>
-                <w:color w:val="000000"/>
-                <w:sz w:val="20"/>
-                <w:szCs w:val="20"/>
-                <w:lang w:val="en-US"/>
-              </w:rPr>
-              <w:t xml:space="preserve">{{ </w:t>
-            </w:r>
-            <w:proofErr w:type="spellStart"/>
-            <w:r>
-              <w:rPr>
-                <w:rFonts w:ascii="Times New Roman" w:hAnsi="Times New Roman" w:cs="Times New Roman"/>
-                <w:color w:val="000000"/>
-                <w:sz w:val="20"/>
-                <w:szCs w:val="20"/>
-                <w:lang w:val="en-US"/>
-              </w:rPr>
-              <w:t>data</w:t>
-            </w:r>
-            <w:proofErr w:type="gramEnd"/>
-            <w:r>
-              <w:rPr>
-                <w:rFonts w:ascii="Times New Roman" w:hAnsi="Times New Roman" w:cs="Times New Roman"/>
-                <w:color w:val="000000"/>
-                <w:sz w:val="20"/>
-                <w:szCs w:val="20"/>
-                <w:lang w:val="en-US"/>
-              </w:rPr>
-              <w:t>_summary</w:t>
-            </w:r>
-            <w:proofErr w:type="spellEnd"/>
-            <w:r>
-              <w:rPr>
-                <w:rFonts w:ascii="Times New Roman" w:hAnsi="Times New Roman" w:cs="Times New Roman"/>
-                <w:color w:val="000000"/>
-                <w:sz w:val="20"/>
-                <w:szCs w:val="20"/>
-                <w:lang w:val="en-US"/>
-              </w:rPr>
-              <w:t xml:space="preserve">[“Principio </w:t>
+            <w:r>
+              <w:rPr>
+                <w:rFonts w:ascii="Times New Roman" w:hAnsi="Times New Roman" w:cs="Times New Roman"/>
+                <w:color w:val="000000"/>
+                <w:sz w:val="20"/>
+                <w:szCs w:val="20"/>
+                <w:lang w:val="en-US"/>
+              </w:rPr>
+              <w:t xml:space="preserve">{{ data_summary[“Principio </w:t>
             </w:r>
             <w:r>
               <w:rPr>
@@ -6136,20 +4936,8 @@
                 <w:szCs w:val="20"/>
                 <w:lang w:val="en-US"/>
               </w:rPr>
-              <w:t>”].</w:t>
-            </w:r>
-            <w:proofErr w:type="spellStart"/>
-            <w:r>
-              <w:rPr>
-                <w:rFonts w:ascii="Times New Roman" w:hAnsi="Times New Roman" w:cs="Times New Roman"/>
-                <w:color w:val="000000"/>
-                <w:sz w:val="20"/>
-                <w:szCs w:val="20"/>
-                <w:lang w:val="en-US"/>
-              </w:rPr>
-              <w:t>accomplishment_percentage</w:t>
-            </w:r>
-            <w:proofErr w:type="spellEnd"/>
+              <w:t>”].accomplishment_percentage</w:t>
+            </w:r>
           </w:p>
           <w:p>
             <w:pPr>
@@ -6265,49 +5053,15 @@
                 <w:lang w:val="en-US"/>
               </w:rPr>
             </w:pPr>
-            <w:proofErr w:type="gramStart"/>
-            <w:r>
-              <w:rPr>
-                <w:rFonts w:ascii="Times New Roman" w:hAnsi="Times New Roman" w:cs="Times New Roman"/>
-                <w:color w:val="000000"/>
-                <w:sz w:val="20"/>
-                <w:szCs w:val="20"/>
-                <w:lang w:val="en-US"/>
-              </w:rPr>
-              <w:t xml:space="preserve">{{ </w:t>
-            </w:r>
-            <w:proofErr w:type="spellStart"/>
-            <w:r>
-              <w:rPr>
-                <w:rFonts w:ascii="Times New Roman" w:hAnsi="Times New Roman" w:cs="Times New Roman"/>
-                <w:color w:val="000000"/>
-                <w:sz w:val="20"/>
-                <w:szCs w:val="20"/>
-                <w:lang w:val="en-US"/>
-              </w:rPr>
-              <w:t>data</w:t>
-            </w:r>
-            <w:proofErr w:type="gramEnd"/>
-            <w:r>
-              <w:rPr>
-                <w:rFonts w:ascii="Times New Roman" w:hAnsi="Times New Roman" w:cs="Times New Roman"/>
-                <w:color w:val="000000"/>
-                <w:sz w:val="20"/>
-                <w:szCs w:val="20"/>
-                <w:lang w:val="en-US"/>
-              </w:rPr>
-              <w:t>_summary</w:t>
-            </w:r>
-            <w:proofErr w:type="spellEnd"/>
-            <w:r>
-              <w:rPr>
-                <w:rFonts w:ascii="Times New Roman" w:hAnsi="Times New Roman" w:cs="Times New Roman"/>
-                <w:color w:val="000000"/>
-                <w:sz w:val="20"/>
-                <w:szCs w:val="20"/>
-                <w:lang w:val="en-US"/>
-              </w:rPr>
-              <w:t xml:space="preserve">[“Principio </w:t>
+            <w:r>
+              <w:rPr>
+                <w:rFonts w:ascii="Times New Roman" w:hAnsi="Times New Roman" w:cs="Times New Roman"/>
+                <w:color w:val="000000"/>
+                <w:sz w:val="20"/>
+                <w:szCs w:val="20"/>
+                <w:lang w:val="en-US"/>
+              </w:rPr>
+              <w:t xml:space="preserve">{{ data_summary[“Principio </w:t>
             </w:r>
             <w:r>
               <w:rPr>
@@ -6329,7 +5083,6 @@
               </w:rPr>
               <w:t>”].</w:t>
             </w:r>
-            <w:proofErr w:type="spellStart"/>
             <w:r>
               <w:rPr>
                 <w:rFonts w:ascii="Times New Roman" w:hAnsi="Times New Roman" w:cs="Times New Roman"/>
@@ -6340,7 +5093,6 @@
               </w:rPr>
               <w:t>indicators_accomplished</w:t>
             </w:r>
-            <w:proofErr w:type="spellEnd"/>
             <w:r>
               <w:rPr>
                 <w:rFonts w:ascii="Times New Roman" w:hAnsi="Times New Roman" w:cs="Times New Roman"/>
@@ -6372,49 +5124,15 @@
                 <w:lang w:val="en-US"/>
               </w:rPr>
             </w:pPr>
-            <w:proofErr w:type="gramStart"/>
-            <w:r>
-              <w:rPr>
-                <w:rFonts w:ascii="Times New Roman" w:hAnsi="Times New Roman" w:cs="Times New Roman"/>
-                <w:color w:val="000000"/>
-                <w:sz w:val="20"/>
-                <w:szCs w:val="20"/>
-                <w:lang w:val="en-US"/>
-              </w:rPr>
-              <w:t xml:space="preserve">{{ </w:t>
-            </w:r>
-            <w:proofErr w:type="spellStart"/>
-            <w:r>
-              <w:rPr>
-                <w:rFonts w:ascii="Times New Roman" w:hAnsi="Times New Roman" w:cs="Times New Roman"/>
-                <w:color w:val="000000"/>
-                <w:sz w:val="20"/>
-                <w:szCs w:val="20"/>
-                <w:lang w:val="en-US"/>
-              </w:rPr>
-              <w:t>data</w:t>
-            </w:r>
-            <w:proofErr w:type="gramEnd"/>
-            <w:r>
-              <w:rPr>
-                <w:rFonts w:ascii="Times New Roman" w:hAnsi="Times New Roman" w:cs="Times New Roman"/>
-                <w:color w:val="000000"/>
-                <w:sz w:val="20"/>
-                <w:szCs w:val="20"/>
-                <w:lang w:val="en-US"/>
-              </w:rPr>
-              <w:t>_summary</w:t>
-            </w:r>
-            <w:proofErr w:type="spellEnd"/>
-            <w:r>
-              <w:rPr>
-                <w:rFonts w:ascii="Times New Roman" w:hAnsi="Times New Roman" w:cs="Times New Roman"/>
-                <w:color w:val="000000"/>
-                <w:sz w:val="20"/>
-                <w:szCs w:val="20"/>
-                <w:lang w:val="en-US"/>
-              </w:rPr>
-              <w:t xml:space="preserve">[“Principio </w:t>
+            <w:r>
+              <w:rPr>
+                <w:rFonts w:ascii="Times New Roman" w:hAnsi="Times New Roman" w:cs="Times New Roman"/>
+                <w:color w:val="000000"/>
+                <w:sz w:val="20"/>
+                <w:szCs w:val="20"/>
+                <w:lang w:val="en-US"/>
+              </w:rPr>
+              <w:t xml:space="preserve">{{ data_summary[“Principio </w:t>
             </w:r>
             <w:r>
               <w:rPr>
@@ -6436,7 +5154,6 @@
               </w:rPr>
               <w:t>”].</w:t>
             </w:r>
-            <w:proofErr w:type="spellStart"/>
             <w:r>
               <w:rPr>
                 <w:rFonts w:ascii="Times New Roman" w:hAnsi="Times New Roman" w:cs="Times New Roman"/>
@@ -6447,7 +5164,6 @@
               </w:rPr>
               <w:t>indicators_failed</w:t>
             </w:r>
-            <w:proofErr w:type="spellEnd"/>
             <w:r>
               <w:rPr>
                 <w:rFonts w:ascii="Times New Roman" w:hAnsi="Times New Roman" w:cs="Times New Roman"/>
@@ -6479,51 +5195,16 @@
                 <w:lang w:val="en-US"/>
               </w:rPr>
             </w:pPr>
-            <w:proofErr w:type="gramStart"/>
-            <w:r>
-              <w:rPr>
-                <w:rFonts w:ascii="Times New Roman" w:hAnsi="Times New Roman" w:cs="Times New Roman"/>
-                <w:color w:val="000000"/>
-                <w:sz w:val="20"/>
-                <w:szCs w:val="20"/>
-                <w:lang w:val="en-US"/>
-              </w:rPr>
-              <w:t xml:space="preserve">{{ </w:t>
-            </w:r>
-            <w:proofErr w:type="spellStart"/>
-            <w:r>
-              <w:rPr>
-                <w:rFonts w:ascii="Times New Roman" w:hAnsi="Times New Roman" w:cs="Times New Roman"/>
-                <w:color w:val="000000"/>
-                <w:sz w:val="20"/>
-                <w:szCs w:val="20"/>
-                <w:lang w:val="en-US"/>
-              </w:rPr>
-              <w:t>data</w:t>
-            </w:r>
-            <w:proofErr w:type="gramEnd"/>
-            <w:r>
-              <w:rPr>
-                <w:rFonts w:ascii="Times New Roman" w:hAnsi="Times New Roman" w:cs="Times New Roman"/>
-                <w:color w:val="000000"/>
-                <w:sz w:val="20"/>
-                <w:szCs w:val="20"/>
-                <w:lang w:val="en-US"/>
-              </w:rPr>
-              <w:t>_summary</w:t>
-            </w:r>
-            <w:proofErr w:type="spellEnd"/>
-            <w:r>
-              <w:rPr>
-                <w:rFonts w:ascii="Times New Roman" w:hAnsi="Times New Roman" w:cs="Times New Roman"/>
-                <w:color w:val="000000"/>
-                <w:sz w:val="20"/>
-                <w:szCs w:val="20"/>
-                <w:lang w:val="en-US"/>
-              </w:rPr>
-              <w:t>[“Principio 4”].</w:t>
-            </w:r>
-            <w:proofErr w:type="spellStart"/>
+            <w:r>
+              <w:rPr>
+                <w:rFonts w:ascii="Times New Roman" w:hAnsi="Times New Roman" w:cs="Times New Roman"/>
+                <w:color w:val="000000"/>
+                <w:sz w:val="20"/>
+                <w:szCs w:val="20"/>
+                <w:lang w:val="en-US"/>
+              </w:rPr>
+              <w:t>{{ data_summary[“Principio 4”].</w:t>
+            </w:r>
             <w:r>
               <w:rPr>
                 <w:rFonts w:ascii="Times New Roman" w:hAnsi="Times New Roman" w:cs="Times New Roman"/>
@@ -6534,7 +5215,6 @@
               </w:rPr>
               <w:t>indicators_not_applying</w:t>
             </w:r>
-            <w:proofErr w:type="spellEnd"/>
             <w:r>
               <w:rPr>
                 <w:rFonts w:ascii="Times New Roman" w:hAnsi="Times New Roman" w:cs="Times New Roman"/>
@@ -6566,49 +5246,15 @@
                 <w:lang w:val="en-US"/>
               </w:rPr>
             </w:pPr>
-            <w:proofErr w:type="gramStart"/>
-            <w:r>
-              <w:rPr>
-                <w:rFonts w:ascii="Times New Roman" w:hAnsi="Times New Roman" w:cs="Times New Roman"/>
-                <w:color w:val="000000"/>
-                <w:sz w:val="20"/>
-                <w:szCs w:val="20"/>
-                <w:lang w:val="en-US"/>
-              </w:rPr>
-              <w:t xml:space="preserve">{{ </w:t>
-            </w:r>
-            <w:proofErr w:type="spellStart"/>
-            <w:r>
-              <w:rPr>
-                <w:rFonts w:ascii="Times New Roman" w:hAnsi="Times New Roman" w:cs="Times New Roman"/>
-                <w:color w:val="000000"/>
-                <w:sz w:val="20"/>
-                <w:szCs w:val="20"/>
-                <w:lang w:val="en-US"/>
-              </w:rPr>
-              <w:t>data</w:t>
-            </w:r>
-            <w:proofErr w:type="gramEnd"/>
-            <w:r>
-              <w:rPr>
-                <w:rFonts w:ascii="Times New Roman" w:hAnsi="Times New Roman" w:cs="Times New Roman"/>
-                <w:color w:val="000000"/>
-                <w:sz w:val="20"/>
-                <w:szCs w:val="20"/>
-                <w:lang w:val="en-US"/>
-              </w:rPr>
-              <w:t>_summary</w:t>
-            </w:r>
-            <w:proofErr w:type="spellEnd"/>
-            <w:r>
-              <w:rPr>
-                <w:rFonts w:ascii="Times New Roman" w:hAnsi="Times New Roman" w:cs="Times New Roman"/>
-                <w:color w:val="000000"/>
-                <w:sz w:val="20"/>
-                <w:szCs w:val="20"/>
-                <w:lang w:val="en-US"/>
-              </w:rPr>
-              <w:t xml:space="preserve">[“Principio </w:t>
+            <w:r>
+              <w:rPr>
+                <w:rFonts w:ascii="Times New Roman" w:hAnsi="Times New Roman" w:cs="Times New Roman"/>
+                <w:color w:val="000000"/>
+                <w:sz w:val="20"/>
+                <w:szCs w:val="20"/>
+                <w:lang w:val="en-US"/>
+              </w:rPr>
+              <w:t xml:space="preserve">{{ data_summary[“Principio </w:t>
             </w:r>
             <w:r>
               <w:rPr>
@@ -6628,29 +5274,7 @@
                 <w:szCs w:val="20"/>
                 <w:lang w:val="en-US"/>
               </w:rPr>
-              <w:t>”].</w:t>
-            </w:r>
-            <w:proofErr w:type="spellStart"/>
-            <w:r>
-              <w:rPr>
-                <w:rFonts w:ascii="Times New Roman" w:hAnsi="Times New Roman" w:cs="Times New Roman"/>
-                <w:color w:val="000000"/>
-                <w:sz w:val="20"/>
-                <w:szCs w:val="20"/>
-                <w:lang w:val="en-US"/>
-              </w:rPr>
-              <w:t>total_indicators</w:t>
-            </w:r>
-            <w:proofErr w:type="spellEnd"/>
-            <w:r>
-              <w:rPr>
-                <w:rFonts w:ascii="Times New Roman" w:hAnsi="Times New Roman" w:cs="Times New Roman"/>
-                <w:color w:val="000000"/>
-                <w:sz w:val="20"/>
-                <w:szCs w:val="20"/>
-                <w:lang w:val="en-US"/>
-              </w:rPr>
-              <w:t xml:space="preserve"> }}</w:t>
+              <w:t>”].total_indicators }}</w:t>
             </w:r>
           </w:p>
         </w:tc>
@@ -6673,49 +5297,15 @@
                 <w:lang w:val="en-US"/>
               </w:rPr>
             </w:pPr>
-            <w:proofErr w:type="gramStart"/>
-            <w:r>
-              <w:rPr>
-                <w:rFonts w:ascii="Times New Roman" w:hAnsi="Times New Roman" w:cs="Times New Roman"/>
-                <w:color w:val="000000"/>
-                <w:sz w:val="20"/>
-                <w:szCs w:val="20"/>
-                <w:lang w:val="en-US"/>
-              </w:rPr>
-              <w:t xml:space="preserve">{{ </w:t>
-            </w:r>
-            <w:proofErr w:type="spellStart"/>
-            <w:r>
-              <w:rPr>
-                <w:rFonts w:ascii="Times New Roman" w:hAnsi="Times New Roman" w:cs="Times New Roman"/>
-                <w:color w:val="000000"/>
-                <w:sz w:val="20"/>
-                <w:szCs w:val="20"/>
-                <w:lang w:val="en-US"/>
-              </w:rPr>
-              <w:t>data</w:t>
-            </w:r>
-            <w:proofErr w:type="gramEnd"/>
-            <w:r>
-              <w:rPr>
-                <w:rFonts w:ascii="Times New Roman" w:hAnsi="Times New Roman" w:cs="Times New Roman"/>
-                <w:color w:val="000000"/>
-                <w:sz w:val="20"/>
-                <w:szCs w:val="20"/>
-                <w:lang w:val="en-US"/>
-              </w:rPr>
-              <w:t>_summary</w:t>
-            </w:r>
-            <w:proofErr w:type="spellEnd"/>
-            <w:r>
-              <w:rPr>
-                <w:rFonts w:ascii="Times New Roman" w:hAnsi="Times New Roman" w:cs="Times New Roman"/>
-                <w:color w:val="000000"/>
-                <w:sz w:val="20"/>
-                <w:szCs w:val="20"/>
-                <w:lang w:val="en-US"/>
-              </w:rPr>
-              <w:t xml:space="preserve">[“Principio </w:t>
+            <w:r>
+              <w:rPr>
+                <w:rFonts w:ascii="Times New Roman" w:hAnsi="Times New Roman" w:cs="Times New Roman"/>
+                <w:color w:val="000000"/>
+                <w:sz w:val="20"/>
+                <w:szCs w:val="20"/>
+                <w:lang w:val="en-US"/>
+              </w:rPr>
+              <w:t xml:space="preserve">{{ data_summary[“Principio </w:t>
             </w:r>
             <w:r>
               <w:rPr>
@@ -6735,20 +5325,8 @@
                 <w:szCs w:val="20"/>
                 <w:lang w:val="en-US"/>
               </w:rPr>
-              <w:t>”].</w:t>
-            </w:r>
-            <w:proofErr w:type="spellStart"/>
-            <w:r>
-              <w:rPr>
-                <w:rFonts w:ascii="Times New Roman" w:hAnsi="Times New Roman" w:cs="Times New Roman"/>
-                <w:color w:val="000000"/>
-                <w:sz w:val="20"/>
-                <w:szCs w:val="20"/>
-                <w:lang w:val="en-US"/>
-              </w:rPr>
-              <w:t>accomplishment_percentage</w:t>
-            </w:r>
-            <w:proofErr w:type="spellEnd"/>
+              <w:t>”].accomplishment_percentage</w:t>
+            </w:r>
           </w:p>
           <w:p>
             <w:pPr>
@@ -6864,49 +5442,15 @@
                 <w:lang w:val="en-US"/>
               </w:rPr>
             </w:pPr>
-            <w:proofErr w:type="gramStart"/>
-            <w:r>
-              <w:rPr>
-                <w:rFonts w:ascii="Times New Roman" w:hAnsi="Times New Roman" w:cs="Times New Roman"/>
-                <w:color w:val="000000"/>
-                <w:sz w:val="20"/>
-                <w:szCs w:val="20"/>
-                <w:lang w:val="en-US"/>
-              </w:rPr>
-              <w:t xml:space="preserve">{{ </w:t>
-            </w:r>
-            <w:proofErr w:type="spellStart"/>
-            <w:r>
-              <w:rPr>
-                <w:rFonts w:ascii="Times New Roman" w:hAnsi="Times New Roman" w:cs="Times New Roman"/>
-                <w:color w:val="000000"/>
-                <w:sz w:val="20"/>
-                <w:szCs w:val="20"/>
-                <w:lang w:val="en-US"/>
-              </w:rPr>
-              <w:t>data</w:t>
-            </w:r>
-            <w:proofErr w:type="gramEnd"/>
-            <w:r>
-              <w:rPr>
-                <w:rFonts w:ascii="Times New Roman" w:hAnsi="Times New Roman" w:cs="Times New Roman"/>
-                <w:color w:val="000000"/>
-                <w:sz w:val="20"/>
-                <w:szCs w:val="20"/>
-                <w:lang w:val="en-US"/>
-              </w:rPr>
-              <w:t>_summary</w:t>
-            </w:r>
-            <w:proofErr w:type="spellEnd"/>
-            <w:r>
-              <w:rPr>
-                <w:rFonts w:ascii="Times New Roman" w:hAnsi="Times New Roman" w:cs="Times New Roman"/>
-                <w:color w:val="000000"/>
-                <w:sz w:val="20"/>
-                <w:szCs w:val="20"/>
-                <w:lang w:val="en-US"/>
-              </w:rPr>
-              <w:t xml:space="preserve">[“Principio </w:t>
+            <w:r>
+              <w:rPr>
+                <w:rFonts w:ascii="Times New Roman" w:hAnsi="Times New Roman" w:cs="Times New Roman"/>
+                <w:color w:val="000000"/>
+                <w:sz w:val="20"/>
+                <w:szCs w:val="20"/>
+                <w:lang w:val="en-US"/>
+              </w:rPr>
+              <w:t xml:space="preserve">{{ data_summary[“Principio </w:t>
             </w:r>
             <w:r>
               <w:rPr>
@@ -6928,7 +5472,6 @@
               </w:rPr>
               <w:t>”].</w:t>
             </w:r>
-            <w:proofErr w:type="spellStart"/>
             <w:r>
               <w:rPr>
                 <w:rFonts w:ascii="Times New Roman" w:hAnsi="Times New Roman" w:cs="Times New Roman"/>
@@ -6939,7 +5482,6 @@
               </w:rPr>
               <w:t>indicators_accomplished</w:t>
             </w:r>
-            <w:proofErr w:type="spellEnd"/>
             <w:r>
               <w:rPr>
                 <w:rFonts w:ascii="Times New Roman" w:hAnsi="Times New Roman" w:cs="Times New Roman"/>
@@ -6971,49 +5513,15 @@
                 <w:lang w:val="en-US"/>
               </w:rPr>
             </w:pPr>
-            <w:proofErr w:type="gramStart"/>
-            <w:r>
-              <w:rPr>
-                <w:rFonts w:ascii="Times New Roman" w:hAnsi="Times New Roman" w:cs="Times New Roman"/>
-                <w:color w:val="000000"/>
-                <w:sz w:val="20"/>
-                <w:szCs w:val="20"/>
-                <w:lang w:val="en-US"/>
-              </w:rPr>
-              <w:t xml:space="preserve">{{ </w:t>
-            </w:r>
-            <w:proofErr w:type="spellStart"/>
-            <w:r>
-              <w:rPr>
-                <w:rFonts w:ascii="Times New Roman" w:hAnsi="Times New Roman" w:cs="Times New Roman"/>
-                <w:color w:val="000000"/>
-                <w:sz w:val="20"/>
-                <w:szCs w:val="20"/>
-                <w:lang w:val="en-US"/>
-              </w:rPr>
-              <w:t>data</w:t>
-            </w:r>
-            <w:proofErr w:type="gramEnd"/>
-            <w:r>
-              <w:rPr>
-                <w:rFonts w:ascii="Times New Roman" w:hAnsi="Times New Roman" w:cs="Times New Roman"/>
-                <w:color w:val="000000"/>
-                <w:sz w:val="20"/>
-                <w:szCs w:val="20"/>
-                <w:lang w:val="en-US"/>
-              </w:rPr>
-              <w:t>_summary</w:t>
-            </w:r>
-            <w:proofErr w:type="spellEnd"/>
-            <w:r>
-              <w:rPr>
-                <w:rFonts w:ascii="Times New Roman" w:hAnsi="Times New Roman" w:cs="Times New Roman"/>
-                <w:color w:val="000000"/>
-                <w:sz w:val="20"/>
-                <w:szCs w:val="20"/>
-                <w:lang w:val="en-US"/>
-              </w:rPr>
-              <w:t xml:space="preserve">[“Principio </w:t>
+            <w:r>
+              <w:rPr>
+                <w:rFonts w:ascii="Times New Roman" w:hAnsi="Times New Roman" w:cs="Times New Roman"/>
+                <w:color w:val="000000"/>
+                <w:sz w:val="20"/>
+                <w:szCs w:val="20"/>
+                <w:lang w:val="en-US"/>
+              </w:rPr>
+              <w:t xml:space="preserve">{{ data_summary[“Principio </w:t>
             </w:r>
             <w:r>
               <w:rPr>
@@ -7035,7 +5543,6 @@
               </w:rPr>
               <w:t>”].</w:t>
             </w:r>
-            <w:proofErr w:type="spellStart"/>
             <w:r>
               <w:rPr>
                 <w:rFonts w:ascii="Times New Roman" w:hAnsi="Times New Roman" w:cs="Times New Roman"/>
@@ -7046,7 +5553,6 @@
               </w:rPr>
               <w:t>indicators_failed</w:t>
             </w:r>
-            <w:proofErr w:type="spellEnd"/>
             <w:r>
               <w:rPr>
                 <w:rFonts w:ascii="Times New Roman" w:hAnsi="Times New Roman" w:cs="Times New Roman"/>
@@ -7078,51 +5584,16 @@
                 <w:lang w:val="en-US"/>
               </w:rPr>
             </w:pPr>
-            <w:proofErr w:type="gramStart"/>
-            <w:r>
-              <w:rPr>
-                <w:rFonts w:ascii="Times New Roman" w:hAnsi="Times New Roman" w:cs="Times New Roman"/>
-                <w:color w:val="000000"/>
-                <w:sz w:val="20"/>
-                <w:szCs w:val="20"/>
-                <w:lang w:val="en-US"/>
-              </w:rPr>
-              <w:t xml:space="preserve">{{ </w:t>
-            </w:r>
-            <w:proofErr w:type="spellStart"/>
-            <w:r>
-              <w:rPr>
-                <w:rFonts w:ascii="Times New Roman" w:hAnsi="Times New Roman" w:cs="Times New Roman"/>
-                <w:color w:val="000000"/>
-                <w:sz w:val="20"/>
-                <w:szCs w:val="20"/>
-                <w:lang w:val="en-US"/>
-              </w:rPr>
-              <w:t>data</w:t>
-            </w:r>
-            <w:proofErr w:type="gramEnd"/>
-            <w:r>
-              <w:rPr>
-                <w:rFonts w:ascii="Times New Roman" w:hAnsi="Times New Roman" w:cs="Times New Roman"/>
-                <w:color w:val="000000"/>
-                <w:sz w:val="20"/>
-                <w:szCs w:val="20"/>
-                <w:lang w:val="en-US"/>
-              </w:rPr>
-              <w:t>_summary</w:t>
-            </w:r>
-            <w:proofErr w:type="spellEnd"/>
-            <w:r>
-              <w:rPr>
-                <w:rFonts w:ascii="Times New Roman" w:hAnsi="Times New Roman" w:cs="Times New Roman"/>
-                <w:color w:val="000000"/>
-                <w:sz w:val="20"/>
-                <w:szCs w:val="20"/>
-                <w:lang w:val="en-US"/>
-              </w:rPr>
-              <w:t>[“Principio 5”].</w:t>
-            </w:r>
-            <w:proofErr w:type="spellStart"/>
+            <w:r>
+              <w:rPr>
+                <w:rFonts w:ascii="Times New Roman" w:hAnsi="Times New Roman" w:cs="Times New Roman"/>
+                <w:color w:val="000000"/>
+                <w:sz w:val="20"/>
+                <w:szCs w:val="20"/>
+                <w:lang w:val="en-US"/>
+              </w:rPr>
+              <w:t>{{ data_summary[“Principio 5”].</w:t>
+            </w:r>
             <w:r>
               <w:rPr>
                 <w:rFonts w:ascii="Times New Roman" w:hAnsi="Times New Roman" w:cs="Times New Roman"/>
@@ -7133,7 +5604,6 @@
               </w:rPr>
               <w:t>indicators_not_applying</w:t>
             </w:r>
-            <w:proofErr w:type="spellEnd"/>
             <w:r>
               <w:rPr>
                 <w:rFonts w:ascii="Times New Roman" w:hAnsi="Times New Roman" w:cs="Times New Roman"/>
@@ -7165,49 +5635,15 @@
                 <w:lang w:val="en-US"/>
               </w:rPr>
             </w:pPr>
-            <w:proofErr w:type="gramStart"/>
-            <w:r>
-              <w:rPr>
-                <w:rFonts w:ascii="Times New Roman" w:hAnsi="Times New Roman" w:cs="Times New Roman"/>
-                <w:color w:val="000000"/>
-                <w:sz w:val="20"/>
-                <w:szCs w:val="20"/>
-                <w:lang w:val="en-US"/>
-              </w:rPr>
-              <w:t xml:space="preserve">{{ </w:t>
-            </w:r>
-            <w:proofErr w:type="spellStart"/>
-            <w:r>
-              <w:rPr>
-                <w:rFonts w:ascii="Times New Roman" w:hAnsi="Times New Roman" w:cs="Times New Roman"/>
-                <w:color w:val="000000"/>
-                <w:sz w:val="20"/>
-                <w:szCs w:val="20"/>
-                <w:lang w:val="en-US"/>
-              </w:rPr>
-              <w:t>data</w:t>
-            </w:r>
-            <w:proofErr w:type="gramEnd"/>
-            <w:r>
-              <w:rPr>
-                <w:rFonts w:ascii="Times New Roman" w:hAnsi="Times New Roman" w:cs="Times New Roman"/>
-                <w:color w:val="000000"/>
-                <w:sz w:val="20"/>
-                <w:szCs w:val="20"/>
-                <w:lang w:val="en-US"/>
-              </w:rPr>
-              <w:t>_summary</w:t>
-            </w:r>
-            <w:proofErr w:type="spellEnd"/>
-            <w:r>
-              <w:rPr>
-                <w:rFonts w:ascii="Times New Roman" w:hAnsi="Times New Roman" w:cs="Times New Roman"/>
-                <w:color w:val="000000"/>
-                <w:sz w:val="20"/>
-                <w:szCs w:val="20"/>
-                <w:lang w:val="en-US"/>
-              </w:rPr>
-              <w:t xml:space="preserve">[“Principio </w:t>
+            <w:r>
+              <w:rPr>
+                <w:rFonts w:ascii="Times New Roman" w:hAnsi="Times New Roman" w:cs="Times New Roman"/>
+                <w:color w:val="000000"/>
+                <w:sz w:val="20"/>
+                <w:szCs w:val="20"/>
+                <w:lang w:val="en-US"/>
+              </w:rPr>
+              <w:t xml:space="preserve">{{ data_summary[“Principio </w:t>
             </w:r>
             <w:r>
               <w:rPr>
@@ -7227,29 +5663,7 @@
                 <w:szCs w:val="20"/>
                 <w:lang w:val="en-US"/>
               </w:rPr>
-              <w:t>”].</w:t>
-            </w:r>
-            <w:proofErr w:type="spellStart"/>
-            <w:r>
-              <w:rPr>
-                <w:rFonts w:ascii="Times New Roman" w:hAnsi="Times New Roman" w:cs="Times New Roman"/>
-                <w:color w:val="000000"/>
-                <w:sz w:val="20"/>
-                <w:szCs w:val="20"/>
-                <w:lang w:val="en-US"/>
-              </w:rPr>
-              <w:t>total_indicators</w:t>
-            </w:r>
-            <w:proofErr w:type="spellEnd"/>
-            <w:r>
-              <w:rPr>
-                <w:rFonts w:ascii="Times New Roman" w:hAnsi="Times New Roman" w:cs="Times New Roman"/>
-                <w:color w:val="000000"/>
-                <w:sz w:val="20"/>
-                <w:szCs w:val="20"/>
-                <w:lang w:val="en-US"/>
-              </w:rPr>
-              <w:t xml:space="preserve"> }}</w:t>
+              <w:t>”].total_indicators }}</w:t>
             </w:r>
           </w:p>
         </w:tc>
@@ -7272,49 +5686,15 @@
                 <w:lang w:val="en-US"/>
               </w:rPr>
             </w:pPr>
-            <w:proofErr w:type="gramStart"/>
-            <w:r>
-              <w:rPr>
-                <w:rFonts w:ascii="Times New Roman" w:hAnsi="Times New Roman" w:cs="Times New Roman"/>
-                <w:color w:val="000000"/>
-                <w:sz w:val="20"/>
-                <w:szCs w:val="20"/>
-                <w:lang w:val="en-US"/>
-              </w:rPr>
-              <w:t xml:space="preserve">{{ </w:t>
-            </w:r>
-            <w:proofErr w:type="spellStart"/>
-            <w:r>
-              <w:rPr>
-                <w:rFonts w:ascii="Times New Roman" w:hAnsi="Times New Roman" w:cs="Times New Roman"/>
-                <w:color w:val="000000"/>
-                <w:sz w:val="20"/>
-                <w:szCs w:val="20"/>
-                <w:lang w:val="en-US"/>
-              </w:rPr>
-              <w:t>data</w:t>
-            </w:r>
-            <w:proofErr w:type="gramEnd"/>
-            <w:r>
-              <w:rPr>
-                <w:rFonts w:ascii="Times New Roman" w:hAnsi="Times New Roman" w:cs="Times New Roman"/>
-                <w:color w:val="000000"/>
-                <w:sz w:val="20"/>
-                <w:szCs w:val="20"/>
-                <w:lang w:val="en-US"/>
-              </w:rPr>
-              <w:t>_summary</w:t>
-            </w:r>
-            <w:proofErr w:type="spellEnd"/>
-            <w:r>
-              <w:rPr>
-                <w:rFonts w:ascii="Times New Roman" w:hAnsi="Times New Roman" w:cs="Times New Roman"/>
-                <w:color w:val="000000"/>
-                <w:sz w:val="20"/>
-                <w:szCs w:val="20"/>
-                <w:lang w:val="en-US"/>
-              </w:rPr>
-              <w:t xml:space="preserve">[“Principio </w:t>
+            <w:r>
+              <w:rPr>
+                <w:rFonts w:ascii="Times New Roman" w:hAnsi="Times New Roman" w:cs="Times New Roman"/>
+                <w:color w:val="000000"/>
+                <w:sz w:val="20"/>
+                <w:szCs w:val="20"/>
+                <w:lang w:val="en-US"/>
+              </w:rPr>
+              <w:t xml:space="preserve">{{ data_summary[“Principio </w:t>
             </w:r>
             <w:r>
               <w:rPr>
@@ -7334,20 +5714,8 @@
                 <w:szCs w:val="20"/>
                 <w:lang w:val="en-US"/>
               </w:rPr>
-              <w:t>”].</w:t>
-            </w:r>
-            <w:proofErr w:type="spellStart"/>
-            <w:r>
-              <w:rPr>
-                <w:rFonts w:ascii="Times New Roman" w:hAnsi="Times New Roman" w:cs="Times New Roman"/>
-                <w:color w:val="000000"/>
-                <w:sz w:val="20"/>
-                <w:szCs w:val="20"/>
-                <w:lang w:val="en-US"/>
-              </w:rPr>
-              <w:t>accomplishment_percentage</w:t>
-            </w:r>
-            <w:proofErr w:type="spellEnd"/>
+              <w:t>”].accomplishment_percentage</w:t>
+            </w:r>
           </w:p>
           <w:p>
             <w:pPr>
@@ -7463,49 +5831,15 @@
                 <w:lang w:val="en-US"/>
               </w:rPr>
             </w:pPr>
-            <w:proofErr w:type="gramStart"/>
-            <w:r>
-              <w:rPr>
-                <w:rFonts w:ascii="Times New Roman" w:hAnsi="Times New Roman" w:cs="Times New Roman"/>
-                <w:color w:val="000000"/>
-                <w:sz w:val="20"/>
-                <w:szCs w:val="20"/>
-                <w:lang w:val="en-US"/>
-              </w:rPr>
-              <w:t xml:space="preserve">{{ </w:t>
-            </w:r>
-            <w:proofErr w:type="spellStart"/>
-            <w:r>
-              <w:rPr>
-                <w:rFonts w:ascii="Times New Roman" w:hAnsi="Times New Roman" w:cs="Times New Roman"/>
-                <w:color w:val="000000"/>
-                <w:sz w:val="20"/>
-                <w:szCs w:val="20"/>
-                <w:lang w:val="en-US"/>
-              </w:rPr>
-              <w:t>data</w:t>
-            </w:r>
-            <w:proofErr w:type="gramEnd"/>
-            <w:r>
-              <w:rPr>
-                <w:rFonts w:ascii="Times New Roman" w:hAnsi="Times New Roman" w:cs="Times New Roman"/>
-                <w:color w:val="000000"/>
-                <w:sz w:val="20"/>
-                <w:szCs w:val="20"/>
-                <w:lang w:val="en-US"/>
-              </w:rPr>
-              <w:t>_summary</w:t>
-            </w:r>
-            <w:proofErr w:type="spellEnd"/>
-            <w:r>
-              <w:rPr>
-                <w:rFonts w:ascii="Times New Roman" w:hAnsi="Times New Roman" w:cs="Times New Roman"/>
-                <w:color w:val="000000"/>
-                <w:sz w:val="20"/>
-                <w:szCs w:val="20"/>
-                <w:lang w:val="en-US"/>
-              </w:rPr>
-              <w:t xml:space="preserve">[“Principio </w:t>
+            <w:r>
+              <w:rPr>
+                <w:rFonts w:ascii="Times New Roman" w:hAnsi="Times New Roman" w:cs="Times New Roman"/>
+                <w:color w:val="000000"/>
+                <w:sz w:val="20"/>
+                <w:szCs w:val="20"/>
+                <w:lang w:val="en-US"/>
+              </w:rPr>
+              <w:t xml:space="preserve">{{ data_summary[“Principio </w:t>
             </w:r>
             <w:r>
               <w:rPr>
@@ -7527,18 +5861,27 @@
               </w:rPr>
               <w:t>”].</w:t>
             </w:r>
-            <w:proofErr w:type="spellStart"/>
-            <w:r>
-              <w:rPr>
-                <w:rFonts w:ascii="Times New Roman" w:hAnsi="Times New Roman" w:cs="Times New Roman"/>
-                <w:color w:val="000000"/>
-                <w:sz w:val="20"/>
-                <w:szCs w:val="20"/>
-                <w:lang w:val="en-US"/>
-              </w:rPr>
-              <w:t>indicators_accomplished</w:t>
-            </w:r>
-            <w:proofErr w:type="spellEnd"/>
+            <w:r>
+              <w:rPr>
+                <w:rFonts w:ascii="Times New Roman" w:hAnsi="Times New Roman" w:cs="Times New Roman"/>
+                <w:color w:val="000000"/>
+                <w:sz w:val="20"/>
+                <w:szCs w:val="20"/>
+                <w:lang w:val="en-US"/>
+              </w:rPr>
+              <w:t>indicators</w:t>
+            </w:r>
+            <w:r>
+              <w:rPr>
+                <w:rFonts w:ascii="Times New Roman" w:hAnsi="Times New Roman" w:cs="Times New Roman"/>
+                <w:color w:val="000000"/>
+                <w:sz w:val="20"/>
+                <w:szCs w:val="20"/>
+                <w:lang w:val="en-US"/>
+              </w:rPr>
+              <w:lastRenderedPageBreak/>
+              <w:t>_accomplished</w:t>
+            </w:r>
             <w:r>
               <w:rPr>
                 <w:rFonts w:ascii="Times New Roman" w:hAnsi="Times New Roman" w:cs="Times New Roman"/>
@@ -7570,49 +5913,16 @@
                 <w:lang w:val="en-US"/>
               </w:rPr>
             </w:pPr>
-            <w:proofErr w:type="gramStart"/>
-            <w:r>
-              <w:rPr>
-                <w:rFonts w:ascii="Times New Roman" w:hAnsi="Times New Roman" w:cs="Times New Roman"/>
-                <w:color w:val="000000"/>
-                <w:sz w:val="20"/>
-                <w:szCs w:val="20"/>
-                <w:lang w:val="en-US"/>
-              </w:rPr>
-              <w:t xml:space="preserve">{{ </w:t>
-            </w:r>
-            <w:proofErr w:type="spellStart"/>
-            <w:r>
-              <w:rPr>
-                <w:rFonts w:ascii="Times New Roman" w:hAnsi="Times New Roman" w:cs="Times New Roman"/>
-                <w:color w:val="000000"/>
-                <w:sz w:val="20"/>
-                <w:szCs w:val="20"/>
-                <w:lang w:val="en-US"/>
-              </w:rPr>
-              <w:t>data</w:t>
-            </w:r>
-            <w:proofErr w:type="gramEnd"/>
-            <w:r>
-              <w:rPr>
-                <w:rFonts w:ascii="Times New Roman" w:hAnsi="Times New Roman" w:cs="Times New Roman"/>
-                <w:color w:val="000000"/>
-                <w:sz w:val="20"/>
-                <w:szCs w:val="20"/>
-                <w:lang w:val="en-US"/>
-              </w:rPr>
-              <w:t>_summary</w:t>
-            </w:r>
-            <w:proofErr w:type="spellEnd"/>
-            <w:r>
-              <w:rPr>
-                <w:rFonts w:ascii="Times New Roman" w:hAnsi="Times New Roman" w:cs="Times New Roman"/>
-                <w:color w:val="000000"/>
-                <w:sz w:val="20"/>
-                <w:szCs w:val="20"/>
-                <w:lang w:val="en-US"/>
-              </w:rPr>
-              <w:t xml:space="preserve">[“Principio </w:t>
+            <w:r>
+              <w:rPr>
+                <w:rFonts w:ascii="Times New Roman" w:hAnsi="Times New Roman" w:cs="Times New Roman"/>
+                <w:color w:val="000000"/>
+                <w:sz w:val="20"/>
+                <w:szCs w:val="20"/>
+                <w:lang w:val="en-US"/>
+              </w:rPr>
+              <w:lastRenderedPageBreak/>
+              <w:t xml:space="preserve">{{ data_summary[“Principio </w:t>
             </w:r>
             <w:r>
               <w:rPr>
@@ -7634,7 +5944,6 @@
               </w:rPr>
               <w:t>”].</w:t>
             </w:r>
-            <w:proofErr w:type="spellStart"/>
             <w:r>
               <w:rPr>
                 <w:rFonts w:ascii="Times New Roman" w:hAnsi="Times New Roman" w:cs="Times New Roman"/>
@@ -7645,7 +5954,6 @@
               </w:rPr>
               <w:t>indicators_failed</w:t>
             </w:r>
-            <w:proofErr w:type="spellEnd"/>
             <w:r>
               <w:rPr>
                 <w:rFonts w:ascii="Times New Roman" w:hAnsi="Times New Roman" w:cs="Times New Roman"/>
@@ -7677,51 +5985,16 @@
                 <w:lang w:val="en-US"/>
               </w:rPr>
             </w:pPr>
-            <w:proofErr w:type="gramStart"/>
-            <w:r>
-              <w:rPr>
-                <w:rFonts w:ascii="Times New Roman" w:hAnsi="Times New Roman" w:cs="Times New Roman"/>
-                <w:color w:val="000000"/>
-                <w:sz w:val="20"/>
-                <w:szCs w:val="20"/>
-                <w:lang w:val="en-US"/>
-              </w:rPr>
-              <w:t xml:space="preserve">{{ </w:t>
-            </w:r>
-            <w:proofErr w:type="spellStart"/>
-            <w:r>
-              <w:rPr>
-                <w:rFonts w:ascii="Times New Roman" w:hAnsi="Times New Roman" w:cs="Times New Roman"/>
-                <w:color w:val="000000"/>
-                <w:sz w:val="20"/>
-                <w:szCs w:val="20"/>
-                <w:lang w:val="en-US"/>
-              </w:rPr>
-              <w:t>data</w:t>
-            </w:r>
-            <w:proofErr w:type="gramEnd"/>
-            <w:r>
-              <w:rPr>
-                <w:rFonts w:ascii="Times New Roman" w:hAnsi="Times New Roman" w:cs="Times New Roman"/>
-                <w:color w:val="000000"/>
-                <w:sz w:val="20"/>
-                <w:szCs w:val="20"/>
-                <w:lang w:val="en-US"/>
-              </w:rPr>
-              <w:t>_summary</w:t>
-            </w:r>
-            <w:proofErr w:type="spellEnd"/>
-            <w:r>
-              <w:rPr>
-                <w:rFonts w:ascii="Times New Roman" w:hAnsi="Times New Roman" w:cs="Times New Roman"/>
-                <w:color w:val="000000"/>
-                <w:sz w:val="20"/>
-                <w:szCs w:val="20"/>
-                <w:lang w:val="en-US"/>
-              </w:rPr>
-              <w:t>[“Principio 6”].</w:t>
-            </w:r>
-            <w:proofErr w:type="spellStart"/>
+            <w:r>
+              <w:rPr>
+                <w:rFonts w:ascii="Times New Roman" w:hAnsi="Times New Roman" w:cs="Times New Roman"/>
+                <w:color w:val="000000"/>
+                <w:sz w:val="20"/>
+                <w:szCs w:val="20"/>
+                <w:lang w:val="en-US"/>
+              </w:rPr>
+              <w:t>{{ data_summary[“Principio 6”].</w:t>
+            </w:r>
             <w:r>
               <w:rPr>
                 <w:rFonts w:ascii="Times New Roman" w:hAnsi="Times New Roman" w:cs="Times New Roman"/>
@@ -7732,7 +6005,6 @@
               </w:rPr>
               <w:t>indicators_not_applying</w:t>
             </w:r>
-            <w:proofErr w:type="spellEnd"/>
             <w:r>
               <w:rPr>
                 <w:rFonts w:ascii="Times New Roman" w:hAnsi="Times New Roman" w:cs="Times New Roman"/>
@@ -7764,58 +6036,25 @@
                 <w:lang w:val="en-US"/>
               </w:rPr>
             </w:pPr>
-            <w:proofErr w:type="gramStart"/>
-            <w:r>
-              <w:rPr>
-                <w:rFonts w:ascii="Times New Roman" w:hAnsi="Times New Roman" w:cs="Times New Roman"/>
-                <w:color w:val="000000"/>
-                <w:sz w:val="20"/>
-                <w:szCs w:val="20"/>
-                <w:lang w:val="en-US"/>
-              </w:rPr>
-              <w:t xml:space="preserve">{{ </w:t>
-            </w:r>
-            <w:proofErr w:type="spellStart"/>
-            <w:r>
-              <w:rPr>
-                <w:rFonts w:ascii="Times New Roman" w:hAnsi="Times New Roman" w:cs="Times New Roman"/>
-                <w:color w:val="000000"/>
-                <w:sz w:val="20"/>
-                <w:szCs w:val="20"/>
-                <w:lang w:val="en-US"/>
-              </w:rPr>
-              <w:t>data</w:t>
-            </w:r>
-            <w:proofErr w:type="gramEnd"/>
-            <w:r>
-              <w:rPr>
-                <w:rFonts w:ascii="Times New Roman" w:hAnsi="Times New Roman" w:cs="Times New Roman"/>
-                <w:color w:val="000000"/>
-                <w:sz w:val="20"/>
-                <w:szCs w:val="20"/>
-                <w:lang w:val="en-US"/>
-              </w:rPr>
-              <w:t>_summary</w:t>
-            </w:r>
-            <w:proofErr w:type="spellEnd"/>
-            <w:r>
-              <w:rPr>
-                <w:rFonts w:ascii="Times New Roman" w:hAnsi="Times New Roman" w:cs="Times New Roman"/>
-                <w:color w:val="000000"/>
-                <w:sz w:val="20"/>
-                <w:szCs w:val="20"/>
-                <w:lang w:val="en-US"/>
-              </w:rPr>
-              <w:t xml:space="preserve">[“Principio </w:t>
-            </w:r>
-            <w:r>
-              <w:rPr>
-                <w:rFonts w:ascii="Times New Roman" w:hAnsi="Times New Roman" w:cs="Times New Roman"/>
-                <w:color w:val="000000"/>
-                <w:sz w:val="20"/>
-                <w:szCs w:val="20"/>
-                <w:lang w:val="en-US"/>
-              </w:rPr>
+            <w:r>
+              <w:rPr>
+                <w:rFonts w:ascii="Times New Roman" w:hAnsi="Times New Roman" w:cs="Times New Roman"/>
+                <w:color w:val="000000"/>
+                <w:sz w:val="20"/>
+                <w:szCs w:val="20"/>
+                <w:lang w:val="en-US"/>
+              </w:rPr>
+              <w:t xml:space="preserve">{{ data_summary[“Principio </w:t>
+            </w:r>
+            <w:r>
+              <w:rPr>
+                <w:rFonts w:ascii="Times New Roman" w:hAnsi="Times New Roman" w:cs="Times New Roman"/>
+                <w:color w:val="000000"/>
+                <w:sz w:val="20"/>
+                <w:szCs w:val="20"/>
+                <w:lang w:val="en-US"/>
+              </w:rPr>
+              <w:lastRenderedPageBreak/>
               <w:t>6</w:t>
             </w:r>
             <w:r>
@@ -7826,40 +6065,7 @@
                 <w:szCs w:val="20"/>
                 <w:lang w:val="en-US"/>
               </w:rPr>
-              <w:t>”].</w:t>
-            </w:r>
-            <w:proofErr w:type="spellStart"/>
-            <w:r>
-              <w:rPr>
-                <w:rFonts w:ascii="Times New Roman" w:hAnsi="Times New Roman" w:cs="Times New Roman"/>
-                <w:color w:val="000000"/>
-                <w:sz w:val="20"/>
-                <w:szCs w:val="20"/>
-                <w:lang w:val="en-US"/>
-              </w:rPr>
-              <w:t>total_indic</w:t>
-            </w:r>
-            <w:r>
-              <w:rPr>
-                <w:rFonts w:ascii="Times New Roman" w:hAnsi="Times New Roman" w:cs="Times New Roman"/>
-                <w:color w:val="000000"/>
-                <w:sz w:val="20"/>
-                <w:szCs w:val="20"/>
-                <w:lang w:val="en-US"/>
-              </w:rPr>
-              <w:lastRenderedPageBreak/>
-              <w:t>ators</w:t>
-            </w:r>
-            <w:proofErr w:type="spellEnd"/>
-            <w:r>
-              <w:rPr>
-                <w:rFonts w:ascii="Times New Roman" w:hAnsi="Times New Roman" w:cs="Times New Roman"/>
-                <w:color w:val="000000"/>
-                <w:sz w:val="20"/>
-                <w:szCs w:val="20"/>
-                <w:lang w:val="en-US"/>
-              </w:rPr>
-              <w:t xml:space="preserve"> }}</w:t>
+              <w:t>”].total_indicators }}</w:t>
             </w:r>
           </w:p>
         </w:tc>
@@ -7882,7 +6088,6 @@
                 <w:lang w:val="en-US"/>
               </w:rPr>
             </w:pPr>
-            <w:proofErr w:type="gramStart"/>
             <w:r>
               <w:rPr>
                 <w:rFonts w:ascii="Times New Roman" w:hAnsi="Times New Roman" w:cs="Times New Roman"/>
@@ -7892,40 +6097,7 @@
                 <w:lang w:val="en-US"/>
               </w:rPr>
               <w:lastRenderedPageBreak/>
-              <w:t xml:space="preserve">{{ </w:t>
-            </w:r>
-            <w:proofErr w:type="spellStart"/>
-            <w:r>
-              <w:rPr>
-                <w:rFonts w:ascii="Times New Roman" w:hAnsi="Times New Roman" w:cs="Times New Roman"/>
-                <w:color w:val="000000"/>
-                <w:sz w:val="20"/>
-                <w:szCs w:val="20"/>
-                <w:lang w:val="en-US"/>
-              </w:rPr>
-              <w:t>data</w:t>
-            </w:r>
-            <w:proofErr w:type="gramEnd"/>
-            <w:r>
-              <w:rPr>
-                <w:rFonts w:ascii="Times New Roman" w:hAnsi="Times New Roman" w:cs="Times New Roman"/>
-                <w:color w:val="000000"/>
-                <w:sz w:val="20"/>
-                <w:szCs w:val="20"/>
-                <w:lang w:val="en-US"/>
-              </w:rPr>
-              <w:t>_summary</w:t>
-            </w:r>
-            <w:proofErr w:type="spellEnd"/>
-            <w:r>
-              <w:rPr>
-                <w:rFonts w:ascii="Times New Roman" w:hAnsi="Times New Roman" w:cs="Times New Roman"/>
-                <w:color w:val="000000"/>
-                <w:sz w:val="20"/>
-                <w:szCs w:val="20"/>
-                <w:lang w:val="en-US"/>
-              </w:rPr>
-              <w:t xml:space="preserve">[“Principio </w:t>
+              <w:t xml:space="preserve">{{ data_summary[“Principio </w:t>
             </w:r>
             <w:r>
               <w:rPr>
@@ -7945,20 +6117,19 @@
                 <w:szCs w:val="20"/>
                 <w:lang w:val="en-US"/>
               </w:rPr>
-              <w:t>”].</w:t>
-            </w:r>
-            <w:proofErr w:type="spellStart"/>
-            <w:r>
-              <w:rPr>
-                <w:rFonts w:ascii="Times New Roman" w:hAnsi="Times New Roman" w:cs="Times New Roman"/>
-                <w:color w:val="000000"/>
-                <w:sz w:val="20"/>
-                <w:szCs w:val="20"/>
-                <w:lang w:val="en-US"/>
-              </w:rPr>
-              <w:t>accomplishment_percentage</w:t>
-            </w:r>
-            <w:proofErr w:type="spellEnd"/>
+              <w:t>”].accomplish</w:t>
+            </w:r>
+            <w:r>
+              <w:rPr>
+                <w:rFonts w:ascii="Times New Roman" w:hAnsi="Times New Roman" w:cs="Times New Roman"/>
+                <w:color w:val="000000"/>
+                <w:sz w:val="20"/>
+                <w:szCs w:val="20"/>
+                <w:lang w:val="en-US"/>
+              </w:rPr>
+              <w:lastRenderedPageBreak/>
+              <w:t>ment_percentage</w:t>
+            </w:r>
           </w:p>
           <w:p>
             <w:pPr>
@@ -8075,49 +6246,15 @@
                 <w:lang w:val="en-US"/>
               </w:rPr>
             </w:pPr>
-            <w:proofErr w:type="gramStart"/>
-            <w:r>
-              <w:rPr>
-                <w:rFonts w:ascii="Times New Roman" w:hAnsi="Times New Roman" w:cs="Times New Roman"/>
-                <w:color w:val="000000"/>
-                <w:sz w:val="20"/>
-                <w:szCs w:val="20"/>
-                <w:lang w:val="en-US"/>
-              </w:rPr>
-              <w:t xml:space="preserve">{{ </w:t>
-            </w:r>
-            <w:proofErr w:type="spellStart"/>
-            <w:r>
-              <w:rPr>
-                <w:rFonts w:ascii="Times New Roman" w:hAnsi="Times New Roman" w:cs="Times New Roman"/>
-                <w:color w:val="000000"/>
-                <w:sz w:val="20"/>
-                <w:szCs w:val="20"/>
-                <w:lang w:val="en-US"/>
-              </w:rPr>
-              <w:t>data</w:t>
-            </w:r>
-            <w:proofErr w:type="gramEnd"/>
-            <w:r>
-              <w:rPr>
-                <w:rFonts w:ascii="Times New Roman" w:hAnsi="Times New Roman" w:cs="Times New Roman"/>
-                <w:color w:val="000000"/>
-                <w:sz w:val="20"/>
-                <w:szCs w:val="20"/>
-                <w:lang w:val="en-US"/>
-              </w:rPr>
-              <w:t>_summary</w:t>
-            </w:r>
-            <w:proofErr w:type="spellEnd"/>
-            <w:r>
-              <w:rPr>
-                <w:rFonts w:ascii="Times New Roman" w:hAnsi="Times New Roman" w:cs="Times New Roman"/>
-                <w:color w:val="000000"/>
-                <w:sz w:val="20"/>
-                <w:szCs w:val="20"/>
-                <w:lang w:val="en-US"/>
-              </w:rPr>
-              <w:t xml:space="preserve">[“Principio </w:t>
+            <w:r>
+              <w:rPr>
+                <w:rFonts w:ascii="Times New Roman" w:hAnsi="Times New Roman" w:cs="Times New Roman"/>
+                <w:color w:val="000000"/>
+                <w:sz w:val="20"/>
+                <w:szCs w:val="20"/>
+                <w:lang w:val="en-US"/>
+              </w:rPr>
+              <w:t xml:space="preserve">{{ data_summary[“Principio </w:t>
             </w:r>
             <w:r>
               <w:rPr>
@@ -8139,7 +6276,6 @@
               </w:rPr>
               <w:t>”].</w:t>
             </w:r>
-            <w:proofErr w:type="spellStart"/>
             <w:r>
               <w:rPr>
                 <w:rFonts w:ascii="Times New Roman" w:hAnsi="Times New Roman" w:cs="Times New Roman"/>
@@ -8150,7 +6286,6 @@
               </w:rPr>
               <w:t>indicators_accomplished</w:t>
             </w:r>
-            <w:proofErr w:type="spellEnd"/>
             <w:r>
               <w:rPr>
                 <w:rFonts w:ascii="Times New Roman" w:hAnsi="Times New Roman" w:cs="Times New Roman"/>
@@ -8182,49 +6317,15 @@
                 <w:lang w:val="en-US"/>
               </w:rPr>
             </w:pPr>
-            <w:proofErr w:type="gramStart"/>
-            <w:r>
-              <w:rPr>
-                <w:rFonts w:ascii="Times New Roman" w:hAnsi="Times New Roman" w:cs="Times New Roman"/>
-                <w:color w:val="000000"/>
-                <w:sz w:val="20"/>
-                <w:szCs w:val="20"/>
-                <w:lang w:val="en-US"/>
-              </w:rPr>
-              <w:t xml:space="preserve">{{ </w:t>
-            </w:r>
-            <w:proofErr w:type="spellStart"/>
-            <w:r>
-              <w:rPr>
-                <w:rFonts w:ascii="Times New Roman" w:hAnsi="Times New Roman" w:cs="Times New Roman"/>
-                <w:color w:val="000000"/>
-                <w:sz w:val="20"/>
-                <w:szCs w:val="20"/>
-                <w:lang w:val="en-US"/>
-              </w:rPr>
-              <w:t>data</w:t>
-            </w:r>
-            <w:proofErr w:type="gramEnd"/>
-            <w:r>
-              <w:rPr>
-                <w:rFonts w:ascii="Times New Roman" w:hAnsi="Times New Roman" w:cs="Times New Roman"/>
-                <w:color w:val="000000"/>
-                <w:sz w:val="20"/>
-                <w:szCs w:val="20"/>
-                <w:lang w:val="en-US"/>
-              </w:rPr>
-              <w:t>_summary</w:t>
-            </w:r>
-            <w:proofErr w:type="spellEnd"/>
-            <w:r>
-              <w:rPr>
-                <w:rFonts w:ascii="Times New Roman" w:hAnsi="Times New Roman" w:cs="Times New Roman"/>
-                <w:color w:val="000000"/>
-                <w:sz w:val="20"/>
-                <w:szCs w:val="20"/>
-                <w:lang w:val="en-US"/>
-              </w:rPr>
-              <w:t xml:space="preserve">[“Principio </w:t>
+            <w:r>
+              <w:rPr>
+                <w:rFonts w:ascii="Times New Roman" w:hAnsi="Times New Roman" w:cs="Times New Roman"/>
+                <w:color w:val="000000"/>
+                <w:sz w:val="20"/>
+                <w:szCs w:val="20"/>
+                <w:lang w:val="en-US"/>
+              </w:rPr>
+              <w:t xml:space="preserve">{{ data_summary[“Principio </w:t>
             </w:r>
             <w:r>
               <w:rPr>
@@ -8246,7 +6347,6 @@
               </w:rPr>
               <w:t>”].</w:t>
             </w:r>
-            <w:proofErr w:type="spellStart"/>
             <w:r>
               <w:rPr>
                 <w:rFonts w:ascii="Times New Roman" w:hAnsi="Times New Roman" w:cs="Times New Roman"/>
@@ -8257,7 +6357,6 @@
               </w:rPr>
               <w:t>indicators_failed</w:t>
             </w:r>
-            <w:proofErr w:type="spellEnd"/>
             <w:r>
               <w:rPr>
                 <w:rFonts w:ascii="Times New Roman" w:hAnsi="Times New Roman" w:cs="Times New Roman"/>
@@ -8289,51 +6388,16 @@
                 <w:lang w:val="en-US"/>
               </w:rPr>
             </w:pPr>
-            <w:proofErr w:type="gramStart"/>
-            <w:r>
-              <w:rPr>
-                <w:rFonts w:ascii="Times New Roman" w:hAnsi="Times New Roman" w:cs="Times New Roman"/>
-                <w:color w:val="000000"/>
-                <w:sz w:val="20"/>
-                <w:szCs w:val="20"/>
-                <w:lang w:val="en-US"/>
-              </w:rPr>
-              <w:t xml:space="preserve">{{ </w:t>
-            </w:r>
-            <w:proofErr w:type="spellStart"/>
-            <w:r>
-              <w:rPr>
-                <w:rFonts w:ascii="Times New Roman" w:hAnsi="Times New Roman" w:cs="Times New Roman"/>
-                <w:color w:val="000000"/>
-                <w:sz w:val="20"/>
-                <w:szCs w:val="20"/>
-                <w:lang w:val="en-US"/>
-              </w:rPr>
-              <w:t>data</w:t>
-            </w:r>
-            <w:proofErr w:type="gramEnd"/>
-            <w:r>
-              <w:rPr>
-                <w:rFonts w:ascii="Times New Roman" w:hAnsi="Times New Roman" w:cs="Times New Roman"/>
-                <w:color w:val="000000"/>
-                <w:sz w:val="20"/>
-                <w:szCs w:val="20"/>
-                <w:lang w:val="en-US"/>
-              </w:rPr>
-              <w:t>_summary</w:t>
-            </w:r>
-            <w:proofErr w:type="spellEnd"/>
-            <w:r>
-              <w:rPr>
-                <w:rFonts w:ascii="Times New Roman" w:hAnsi="Times New Roman" w:cs="Times New Roman"/>
-                <w:color w:val="000000"/>
-                <w:sz w:val="20"/>
-                <w:szCs w:val="20"/>
-                <w:lang w:val="en-US"/>
-              </w:rPr>
-              <w:t>[“Principio 7”].</w:t>
-            </w:r>
-            <w:proofErr w:type="spellStart"/>
+            <w:r>
+              <w:rPr>
+                <w:rFonts w:ascii="Times New Roman" w:hAnsi="Times New Roman" w:cs="Times New Roman"/>
+                <w:color w:val="000000"/>
+                <w:sz w:val="20"/>
+                <w:szCs w:val="20"/>
+                <w:lang w:val="en-US"/>
+              </w:rPr>
+              <w:t>{{ data_summary[“Principio 7”].</w:t>
+            </w:r>
             <w:r>
               <w:rPr>
                 <w:rFonts w:ascii="Times New Roman" w:hAnsi="Times New Roman" w:cs="Times New Roman"/>
@@ -8344,7 +6408,6 @@
               </w:rPr>
               <w:t>indicators_not_applying</w:t>
             </w:r>
-            <w:proofErr w:type="spellEnd"/>
             <w:r>
               <w:rPr>
                 <w:rFonts w:ascii="Times New Roman" w:hAnsi="Times New Roman" w:cs="Times New Roman"/>
@@ -8376,49 +6439,15 @@
                 <w:lang w:val="en-US"/>
               </w:rPr>
             </w:pPr>
-            <w:proofErr w:type="gramStart"/>
-            <w:r>
-              <w:rPr>
-                <w:rFonts w:ascii="Times New Roman" w:hAnsi="Times New Roman" w:cs="Times New Roman"/>
-                <w:color w:val="000000"/>
-                <w:sz w:val="20"/>
-                <w:szCs w:val="20"/>
-                <w:lang w:val="en-US"/>
-              </w:rPr>
-              <w:t xml:space="preserve">{{ </w:t>
-            </w:r>
-            <w:proofErr w:type="spellStart"/>
-            <w:r>
-              <w:rPr>
-                <w:rFonts w:ascii="Times New Roman" w:hAnsi="Times New Roman" w:cs="Times New Roman"/>
-                <w:color w:val="000000"/>
-                <w:sz w:val="20"/>
-                <w:szCs w:val="20"/>
-                <w:lang w:val="en-US"/>
-              </w:rPr>
-              <w:t>data</w:t>
-            </w:r>
-            <w:proofErr w:type="gramEnd"/>
-            <w:r>
-              <w:rPr>
-                <w:rFonts w:ascii="Times New Roman" w:hAnsi="Times New Roman" w:cs="Times New Roman"/>
-                <w:color w:val="000000"/>
-                <w:sz w:val="20"/>
-                <w:szCs w:val="20"/>
-                <w:lang w:val="en-US"/>
-              </w:rPr>
-              <w:t>_summary</w:t>
-            </w:r>
-            <w:proofErr w:type="spellEnd"/>
-            <w:r>
-              <w:rPr>
-                <w:rFonts w:ascii="Times New Roman" w:hAnsi="Times New Roman" w:cs="Times New Roman"/>
-                <w:color w:val="000000"/>
-                <w:sz w:val="20"/>
-                <w:szCs w:val="20"/>
-                <w:lang w:val="en-US"/>
-              </w:rPr>
-              <w:t xml:space="preserve">[“Principio </w:t>
+            <w:r>
+              <w:rPr>
+                <w:rFonts w:ascii="Times New Roman" w:hAnsi="Times New Roman" w:cs="Times New Roman"/>
+                <w:color w:val="000000"/>
+                <w:sz w:val="20"/>
+                <w:szCs w:val="20"/>
+                <w:lang w:val="en-US"/>
+              </w:rPr>
+              <w:t xml:space="preserve">{{ data_summary[“Principio </w:t>
             </w:r>
             <w:r>
               <w:rPr>
@@ -8438,29 +6467,7 @@
                 <w:szCs w:val="20"/>
                 <w:lang w:val="en-US"/>
               </w:rPr>
-              <w:t>”].</w:t>
-            </w:r>
-            <w:proofErr w:type="spellStart"/>
-            <w:r>
-              <w:rPr>
-                <w:rFonts w:ascii="Times New Roman" w:hAnsi="Times New Roman" w:cs="Times New Roman"/>
-                <w:color w:val="000000"/>
-                <w:sz w:val="20"/>
-                <w:szCs w:val="20"/>
-                <w:lang w:val="en-US"/>
-              </w:rPr>
-              <w:t>total_indicators</w:t>
-            </w:r>
-            <w:proofErr w:type="spellEnd"/>
-            <w:r>
-              <w:rPr>
-                <w:rFonts w:ascii="Times New Roman" w:hAnsi="Times New Roman" w:cs="Times New Roman"/>
-                <w:color w:val="000000"/>
-                <w:sz w:val="20"/>
-                <w:szCs w:val="20"/>
-                <w:lang w:val="en-US"/>
-              </w:rPr>
-              <w:t xml:space="preserve"> }}</w:t>
+              <w:t>”].total_indicators }}</w:t>
             </w:r>
           </w:p>
         </w:tc>
@@ -8483,49 +6490,15 @@
                 <w:lang w:val="en-US"/>
               </w:rPr>
             </w:pPr>
-            <w:proofErr w:type="gramStart"/>
-            <w:r>
-              <w:rPr>
-                <w:rFonts w:ascii="Times New Roman" w:hAnsi="Times New Roman" w:cs="Times New Roman"/>
-                <w:color w:val="000000"/>
-                <w:sz w:val="20"/>
-                <w:szCs w:val="20"/>
-                <w:lang w:val="en-US"/>
-              </w:rPr>
-              <w:t xml:space="preserve">{{ </w:t>
-            </w:r>
-            <w:proofErr w:type="spellStart"/>
-            <w:r>
-              <w:rPr>
-                <w:rFonts w:ascii="Times New Roman" w:hAnsi="Times New Roman" w:cs="Times New Roman"/>
-                <w:color w:val="000000"/>
-                <w:sz w:val="20"/>
-                <w:szCs w:val="20"/>
-                <w:lang w:val="en-US"/>
-              </w:rPr>
-              <w:t>data</w:t>
-            </w:r>
-            <w:proofErr w:type="gramEnd"/>
-            <w:r>
-              <w:rPr>
-                <w:rFonts w:ascii="Times New Roman" w:hAnsi="Times New Roman" w:cs="Times New Roman"/>
-                <w:color w:val="000000"/>
-                <w:sz w:val="20"/>
-                <w:szCs w:val="20"/>
-                <w:lang w:val="en-US"/>
-              </w:rPr>
-              <w:t>_summary</w:t>
-            </w:r>
-            <w:proofErr w:type="spellEnd"/>
-            <w:r>
-              <w:rPr>
-                <w:rFonts w:ascii="Times New Roman" w:hAnsi="Times New Roman" w:cs="Times New Roman"/>
-                <w:color w:val="000000"/>
-                <w:sz w:val="20"/>
-                <w:szCs w:val="20"/>
-                <w:lang w:val="en-US"/>
-              </w:rPr>
-              <w:t xml:space="preserve">[“Principio </w:t>
+            <w:r>
+              <w:rPr>
+                <w:rFonts w:ascii="Times New Roman" w:hAnsi="Times New Roman" w:cs="Times New Roman"/>
+                <w:color w:val="000000"/>
+                <w:sz w:val="20"/>
+                <w:szCs w:val="20"/>
+                <w:lang w:val="en-US"/>
+              </w:rPr>
+              <w:t xml:space="preserve">{{ data_summary[“Principio </w:t>
             </w:r>
             <w:r>
               <w:rPr>
@@ -8545,20 +6518,8 @@
                 <w:szCs w:val="20"/>
                 <w:lang w:val="en-US"/>
               </w:rPr>
-              <w:t>”].</w:t>
-            </w:r>
-            <w:proofErr w:type="spellStart"/>
-            <w:r>
-              <w:rPr>
-                <w:rFonts w:ascii="Times New Roman" w:hAnsi="Times New Roman" w:cs="Times New Roman"/>
-                <w:color w:val="000000"/>
-                <w:sz w:val="20"/>
-                <w:szCs w:val="20"/>
-                <w:lang w:val="en-US"/>
-              </w:rPr>
-              <w:t>accomplishment_percentage</w:t>
-            </w:r>
-            <w:proofErr w:type="spellEnd"/>
+              <w:t>”].accomplishment_percentage</w:t>
+            </w:r>
           </w:p>
           <w:p>
             <w:pPr>
@@ -8654,7 +6615,6 @@
                 <w:lang w:val="en-US"/>
               </w:rPr>
             </w:pPr>
-            <w:proofErr w:type="gramStart"/>
             <w:r>
               <w:rPr>
                 <w:rFonts w:ascii="Times New Roman" w:hAnsi="Times New Roman" w:cs="Times New Roman"/>
@@ -8679,7 +6639,6 @@
               </w:rPr>
               <w:t xml:space="preserve"> </w:t>
             </w:r>
-            <w:proofErr w:type="spellStart"/>
             <w:r>
               <w:rPr>
                 <w:rFonts w:ascii="Times New Roman" w:hAnsi="Times New Roman" w:cs="Times New Roman"/>
@@ -8738,22 +6697,8 @@
                 <w:szCs w:val="20"/>
                 <w:lang w:val="en-US"/>
               </w:rPr>
-              <w:t>.sum</w:t>
-            </w:r>
-            <w:proofErr w:type="gramEnd"/>
-            <w:r>
-              <w:rPr>
-                <w:rFonts w:ascii="Times New Roman" w:hAnsi="Times New Roman" w:cs="Times New Roman"/>
-                <w:b/>
-                <w:bCs/>
-                <w:color w:val="000000"/>
-                <w:sz w:val="20"/>
-                <w:szCs w:val="20"/>
-                <w:lang w:val="en-US"/>
-              </w:rPr>
-              <w:t>_indicators_accomplished</w:t>
-            </w:r>
-            <w:proofErr w:type="spellEnd"/>
+              <w:t>.sum_indicators_accomplished</w:t>
+            </w:r>
             <w:r>
               <w:rPr>
                 <w:rFonts w:ascii="Times New Roman" w:hAnsi="Times New Roman" w:cs="Times New Roman"/>
@@ -8801,7 +6746,6 @@
                 <w:lang w:val="en-US"/>
               </w:rPr>
             </w:pPr>
-            <w:proofErr w:type="gramStart"/>
             <w:r>
               <w:rPr>
                 <w:rFonts w:ascii="Times New Roman" w:hAnsi="Times New Roman" w:cs="Times New Roman"/>
@@ -8826,7 +6770,6 @@
               </w:rPr>
               <w:t xml:space="preserve"> </w:t>
             </w:r>
-            <w:proofErr w:type="spellStart"/>
             <w:r>
               <w:rPr>
                 <w:rFonts w:ascii="Times New Roman" w:hAnsi="Times New Roman" w:cs="Times New Roman"/>
@@ -8885,22 +6828,8 @@
                 <w:szCs w:val="20"/>
                 <w:lang w:val="en-US"/>
               </w:rPr>
-              <w:t>sum</w:t>
-            </w:r>
-            <w:proofErr w:type="gramEnd"/>
-            <w:r>
-              <w:rPr>
-                <w:rFonts w:ascii="Times New Roman" w:hAnsi="Times New Roman" w:cs="Times New Roman"/>
-                <w:b/>
-                <w:bCs/>
-                <w:color w:val="000000"/>
-                <w:sz w:val="20"/>
-                <w:szCs w:val="20"/>
-                <w:lang w:val="en-US"/>
-              </w:rPr>
-              <w:t>_indicators_failed</w:t>
-            </w:r>
-            <w:proofErr w:type="spellEnd"/>
+              <w:t>sum_indicators_failed</w:t>
+            </w:r>
             <w:r>
               <w:rPr>
                 <w:rFonts w:ascii="Times New Roman" w:hAnsi="Times New Roman" w:cs="Times New Roman"/>
@@ -8948,7 +6877,6 @@
                 <w:lang w:val="en-US"/>
               </w:rPr>
             </w:pPr>
-            <w:proofErr w:type="gramStart"/>
             <w:r>
               <w:rPr>
                 <w:rFonts w:ascii="Times New Roman" w:hAnsi="Times New Roman" w:cs="Times New Roman"/>
@@ -8961,7 +6889,6 @@
               </w:rPr>
               <w:t xml:space="preserve">{{ </w:t>
             </w:r>
-            <w:proofErr w:type="spellStart"/>
             <w:r>
               <w:rPr>
                 <w:rFonts w:ascii="Times New Roman" w:hAnsi="Times New Roman" w:cs="Times New Roman"/>
@@ -9008,22 +6935,8 @@
                 <w:szCs w:val="20"/>
                 <w:lang w:val="en-US"/>
               </w:rPr>
-              <w:t>sum</w:t>
-            </w:r>
-            <w:proofErr w:type="gramEnd"/>
-            <w:r>
-              <w:rPr>
-                <w:rFonts w:ascii="Times New Roman" w:hAnsi="Times New Roman" w:cs="Times New Roman"/>
-                <w:b/>
-                <w:bCs/>
-                <w:color w:val="000000"/>
-                <w:sz w:val="20"/>
-                <w:szCs w:val="20"/>
-                <w:lang w:val="en-US"/>
-              </w:rPr>
-              <w:t>_indicators_not_applying</w:t>
-            </w:r>
-            <w:proofErr w:type="spellEnd"/>
+              <w:t>sum_indicators_not_applying</w:t>
+            </w:r>
             <w:r>
               <w:rPr>
                 <w:rFonts w:ascii="Times New Roman" w:hAnsi="Times New Roman" w:cs="Times New Roman"/>
@@ -9059,7 +6972,6 @@
                 <w:lang w:val="en-US"/>
               </w:rPr>
             </w:pPr>
-            <w:proofErr w:type="gramStart"/>
             <w:r>
               <w:rPr>
                 <w:rFonts w:ascii="Times New Roman" w:hAnsi="Times New Roman" w:cs="Times New Roman"/>
@@ -9072,7 +6984,6 @@
               </w:rPr>
               <w:t xml:space="preserve">{{ </w:t>
             </w:r>
-            <w:proofErr w:type="spellStart"/>
             <w:r>
               <w:rPr>
                 <w:rFonts w:ascii="Times New Roman" w:hAnsi="Times New Roman" w:cs="Times New Roman"/>
@@ -9107,48 +7018,8 @@
                 <w:szCs w:val="20"/>
                 <w:lang w:val="en-US"/>
               </w:rPr>
-              <w:t>sum</w:t>
-            </w:r>
-            <w:proofErr w:type="gramEnd"/>
-            <w:r>
-              <w:rPr>
-                <w:rFonts w:ascii="Times New Roman" w:hAnsi="Times New Roman" w:cs="Times New Roman"/>
-                <w:b/>
-                <w:bCs/>
-                <w:color w:val="000000"/>
-                <w:sz w:val="20"/>
-                <w:szCs w:val="20"/>
-                <w:lang w:val="en-US"/>
-              </w:rPr>
-              <w:t>_values</w:t>
-            </w:r>
-            <w:proofErr w:type="spellEnd"/>
-            <w:r>
-              <w:rPr>
-                <w:rFonts w:ascii="Times New Roman" w:hAnsi="Times New Roman" w:cs="Times New Roman"/>
-                <w:b/>
-                <w:bCs/>
-                <w:color w:val="000000"/>
-                <w:sz w:val="20"/>
-                <w:szCs w:val="20"/>
-                <w:lang w:val="en-US"/>
-              </w:rPr>
-              <w:t xml:space="preserve">. </w:t>
-            </w:r>
-            <w:proofErr w:type="spellStart"/>
-            <w:r>
-              <w:rPr>
-                <w:rFonts w:ascii="Times New Roman" w:hAnsi="Times New Roman" w:cs="Times New Roman"/>
-                <w:b/>
-                <w:bCs/>
-                <w:color w:val="000000"/>
-                <w:sz w:val="20"/>
-                <w:szCs w:val="20"/>
-                <w:lang w:val="en-US"/>
-              </w:rPr>
-              <w:t>sum_all_indicators</w:t>
-            </w:r>
-            <w:proofErr w:type="spellEnd"/>
+              <w:t>sum_values. sum_all_indicators</w:t>
+            </w:r>
           </w:p>
           <w:p>
             <w:pPr>
@@ -9198,7 +7069,6 @@
                 <w:lang w:val="en-US"/>
               </w:rPr>
             </w:pPr>
-            <w:proofErr w:type="gramStart"/>
             <w:r>
               <w:rPr>
                 <w:rFonts w:ascii="Times New Roman" w:hAnsi="Times New Roman" w:cs="Times New Roman"/>
@@ -9211,7 +7081,6 @@
               </w:rPr>
               <w:t xml:space="preserve">{{ </w:t>
             </w:r>
-            <w:proofErr w:type="spellStart"/>
             <w:r>
               <w:rPr>
                 <w:rFonts w:ascii="Times New Roman" w:hAnsi="Times New Roman" w:cs="Times New Roman"/>
@@ -9258,22 +7127,8 @@
                 <w:szCs w:val="20"/>
                 <w:lang w:val="en-US"/>
               </w:rPr>
-              <w:t>sum</w:t>
-            </w:r>
-            <w:proofErr w:type="gramEnd"/>
-            <w:r>
-              <w:rPr>
-                <w:rFonts w:ascii="Times New Roman" w:hAnsi="Times New Roman" w:cs="Times New Roman"/>
-                <w:b/>
-                <w:bCs/>
-                <w:color w:val="000000"/>
-                <w:sz w:val="20"/>
-                <w:szCs w:val="20"/>
-                <w:lang w:val="en-US"/>
-              </w:rPr>
-              <w:t>_accomplishment</w:t>
-            </w:r>
-            <w:proofErr w:type="spellEnd"/>
+              <w:t>sum_accomplishment</w:t>
+            </w:r>
           </w:p>
           <w:p>
             <w:pPr>
@@ -13907,7 +11762,7 @@
   <w:style w:type="paragraph" w:default="1" w:styleId="Normal">
     <w:name w:val="Normal"/>
     <w:qFormat/>
-    <w:rsid w:val="000620BF"/>
+    <w:rsid w:val="007A72FE"/>
   </w:style>
   <w:style w:type="paragraph" w:styleId="Heading1">
     <w:name w:val="heading 1"/>

</xml_diff>

<commit_message>
Task: BS-233/BS-234. Made changes in the name of generic variables such "Saldo grupo 4" to names that are in the manul of the client. Also, ordered the indicator in the report in alphabetical order as the concurrency was messing with the order. (reports/helper)
</commit_message>
<xml_diff>
--- a/social_balance/reports/templates/docx/socialBalanceTemplate.docx
+++ b/social_balance/reports/templates/docx/socialBalanceTemplate.docx
@@ -627,14 +627,34 @@
         </w:rPr>
         <w:t xml:space="preserve">Ing. </w:t>
       </w:r>
-      <w:r>
-        <w:rPr>
-          <w:rFonts w:ascii="Times New Roman" w:hAnsi="Times New Roman" w:cs="Times New Roman"/>
-          <w:sz w:val="24"/>
-          <w:szCs w:val="24"/>
-        </w:rPr>
-        <w:t>Tamia Tulcanazo</w:t>
-      </w:r>
+      <w:proofErr w:type="spellStart"/>
+      <w:r>
+        <w:rPr>
+          <w:rFonts w:ascii="Times New Roman" w:hAnsi="Times New Roman" w:cs="Times New Roman"/>
+          <w:sz w:val="24"/>
+          <w:szCs w:val="24"/>
+        </w:rPr>
+        <w:t>Tamia</w:t>
+      </w:r>
+      <w:proofErr w:type="spellEnd"/>
+      <w:r>
+        <w:rPr>
+          <w:rFonts w:ascii="Times New Roman" w:hAnsi="Times New Roman" w:cs="Times New Roman"/>
+          <w:sz w:val="24"/>
+          <w:szCs w:val="24"/>
+        </w:rPr>
+        <w:t xml:space="preserve"> </w:t>
+      </w:r>
+      <w:proofErr w:type="spellStart"/>
+      <w:r>
+        <w:rPr>
+          <w:rFonts w:ascii="Times New Roman" w:hAnsi="Times New Roman" w:cs="Times New Roman"/>
+          <w:sz w:val="24"/>
+          <w:szCs w:val="24"/>
+        </w:rPr>
+        <w:t>Tulcanazo</w:t>
+      </w:r>
+      <w:proofErr w:type="spellEnd"/>
       <w:r>
         <w:rPr>
           <w:rFonts w:ascii="Times New Roman" w:hAnsi="Times New Roman" w:cs="Times New Roman"/>
@@ -675,6 +695,7 @@
         </w:rPr>
         <w:t xml:space="preserve">  </w:t>
       </w:r>
+      <w:proofErr w:type="spellStart"/>
       <w:r>
         <w:rPr>
           <w:rFonts w:ascii="Times New Roman" w:hAnsi="Times New Roman" w:cs="Times New Roman"/>
@@ -683,6 +704,7 @@
         </w:rPr>
         <w:t>Mgs</w:t>
       </w:r>
+      <w:proofErr w:type="spellEnd"/>
       <w:r>
         <w:rPr>
           <w:rFonts w:ascii="Times New Roman" w:hAnsi="Times New Roman" w:cs="Times New Roman"/>
@@ -1220,20 +1242,30 @@
         </w:rPr>
         <w:t xml:space="preserve">     </w:t>
       </w:r>
+      <w:proofErr w:type="spellStart"/>
       <w:r>
         <w:rPr>
           <w:rFonts w:ascii="Times New Roman" w:hAnsi="Times New Roman" w:cs="Times New Roman"/>
           <w:color w:val="000000" w:themeColor="text1"/>
           <w:sz w:val="24"/>
         </w:rPr>
-        <w:t>Mtr. Andrés</w:t>
-      </w:r>
+        <w:t>Mtr</w:t>
+      </w:r>
+      <w:proofErr w:type="spellEnd"/>
       <w:r>
         <w:rPr>
           <w:rFonts w:ascii="Times New Roman" w:hAnsi="Times New Roman" w:cs="Times New Roman"/>
           <w:color w:val="000000" w:themeColor="text1"/>
           <w:sz w:val="24"/>
         </w:rPr>
+        <w:t>. Andrés</w:t>
+      </w:r>
+      <w:r>
+        <w:rPr>
+          <w:rFonts w:ascii="Times New Roman" w:hAnsi="Times New Roman" w:cs="Times New Roman"/>
+          <w:color w:val="000000" w:themeColor="text1"/>
+          <w:sz w:val="24"/>
+        </w:rPr>
         <w:t xml:space="preserve"> Vizuete</w:t>
       </w:r>
       <w:bookmarkEnd w:id="1"/>
@@ -1268,16 +1300,36 @@
           <w:sz w:val="24"/>
         </w:rPr>
         <w:tab/>
-        <w:t xml:space="preserve"> Emp</w:t>
-      </w:r>
+        <w:t xml:space="preserve"> </w:t>
+      </w:r>
+      <w:proofErr w:type="spellStart"/>
       <w:r>
         <w:rPr>
           <w:rFonts w:ascii="Times New Roman" w:hAnsi="Times New Roman" w:cs="Times New Roman"/>
           <w:color w:val="000000" w:themeColor="text1"/>
           <w:sz w:val="24"/>
         </w:rPr>
-        <w:t>.  Esteban Mazabanda</w:t>
-      </w:r>
+        <w:t>Emp</w:t>
+      </w:r>
+      <w:proofErr w:type="spellEnd"/>
+      <w:r>
+        <w:rPr>
+          <w:rFonts w:ascii="Times New Roman" w:hAnsi="Times New Roman" w:cs="Times New Roman"/>
+          <w:color w:val="000000" w:themeColor="text1"/>
+          <w:sz w:val="24"/>
+        </w:rPr>
+        <w:t xml:space="preserve">.  Esteban </w:t>
+      </w:r>
+      <w:proofErr w:type="spellStart"/>
+      <w:r>
+        <w:rPr>
+          <w:rFonts w:ascii="Times New Roman" w:hAnsi="Times New Roman" w:cs="Times New Roman"/>
+          <w:color w:val="000000" w:themeColor="text1"/>
+          <w:sz w:val="24"/>
+        </w:rPr>
+        <w:t>Mazabanda</w:t>
+      </w:r>
+      <w:proofErr w:type="spellEnd"/>
     </w:p>
     <w:p>
       <w:pPr>
@@ -2495,7 +2547,43 @@
           <w:sz w:val="24"/>
           <w:szCs w:val="24"/>
         </w:rPr>
-        <w:t xml:space="preserve">La Cooperativa de Ahorro y Crédito Pilahuin Tio Ltda., en base a su </w:t>
+        <w:t xml:space="preserve">La Cooperativa de Ahorro y Crédito </w:t>
+      </w:r>
+      <w:proofErr w:type="spellStart"/>
+      <w:r>
+        <w:rPr>
+          <w:rFonts w:ascii="Times New Roman" w:hAnsi="Times New Roman" w:cs="Times New Roman"/>
+          <w:sz w:val="24"/>
+          <w:szCs w:val="24"/>
+        </w:rPr>
+        <w:t>Pilahuin</w:t>
+      </w:r>
+      <w:proofErr w:type="spellEnd"/>
+      <w:r>
+        <w:rPr>
+          <w:rFonts w:ascii="Times New Roman" w:hAnsi="Times New Roman" w:cs="Times New Roman"/>
+          <w:sz w:val="24"/>
+          <w:szCs w:val="24"/>
+        </w:rPr>
+        <w:t xml:space="preserve"> </w:t>
+      </w:r>
+      <w:proofErr w:type="spellStart"/>
+      <w:r>
+        <w:rPr>
+          <w:rFonts w:ascii="Times New Roman" w:hAnsi="Times New Roman" w:cs="Times New Roman"/>
+          <w:sz w:val="24"/>
+          <w:szCs w:val="24"/>
+        </w:rPr>
+        <w:t>Tio</w:t>
+      </w:r>
+      <w:proofErr w:type="spellEnd"/>
+      <w:r>
+        <w:rPr>
+          <w:rFonts w:ascii="Times New Roman" w:hAnsi="Times New Roman" w:cs="Times New Roman"/>
+          <w:sz w:val="24"/>
+          <w:szCs w:val="24"/>
+        </w:rPr>
+        <w:t xml:space="preserve"> Ltda., en base a su </w:t>
       </w:r>
       <w:r>
         <w:rPr>
@@ -2988,6 +3076,7 @@
         </w:rPr>
         <w:t xml:space="preserve">{% for principle, values in </w:t>
       </w:r>
+      <w:proofErr w:type="spellStart"/>
       <w:r>
         <w:rPr>
           <w:rFonts w:ascii="Times New Roman" w:hAnsi="Times New Roman" w:cs="Times New Roman"/>
@@ -2997,8 +3086,9 @@
           <w:szCs w:val="24"/>
           <w:lang w:val="en-US"/>
         </w:rPr>
-        <w:t>data_indicators</w:t>
-      </w:r>
+        <w:t>data_</w:t>
+      </w:r>
+      <w:proofErr w:type="gramStart"/>
       <w:r>
         <w:rPr>
           <w:rFonts w:ascii="Times New Roman" w:hAnsi="Times New Roman" w:cs="Times New Roman"/>
@@ -3008,7 +3098,31 @@
           <w:szCs w:val="24"/>
           <w:lang w:val="en-US"/>
         </w:rPr>
-        <w:t>.items() %}</w:t>
+        <w:t>indicators</w:t>
+      </w:r>
+      <w:r>
+        <w:rPr>
+          <w:rFonts w:ascii="Times New Roman" w:hAnsi="Times New Roman" w:cs="Times New Roman"/>
+          <w:b/>
+          <w:bCs/>
+          <w:sz w:val="24"/>
+          <w:szCs w:val="24"/>
+          <w:lang w:val="en-US"/>
+        </w:rPr>
+        <w:t>.items</w:t>
+      </w:r>
+      <w:proofErr w:type="spellEnd"/>
+      <w:proofErr w:type="gramEnd"/>
+      <w:r>
+        <w:rPr>
+          <w:rFonts w:ascii="Times New Roman" w:hAnsi="Times New Roman" w:cs="Times New Roman"/>
+          <w:b/>
+          <w:bCs/>
+          <w:sz w:val="24"/>
+          <w:szCs w:val="24"/>
+          <w:lang w:val="en-US"/>
+        </w:rPr>
+        <w:t>() %}</w:t>
       </w:r>
     </w:p>
     <w:p>
@@ -3034,8 +3148,9 @@
           <w:szCs w:val="24"/>
           <w:lang w:val="en-US"/>
         </w:rPr>
-        <w:t>4.{{ loop.index }}. {{ values.code }}: {{ principle</w:t>
-      </w:r>
+        <w:t>4.</w:t>
+      </w:r>
+      <w:proofErr w:type="gramStart"/>
       <w:r>
         <w:rPr>
           <w:rFonts w:ascii="Times New Roman" w:hAnsi="Times New Roman" w:cs="Times New Roman"/>
@@ -3046,8 +3161,9 @@
           <w:szCs w:val="24"/>
           <w:lang w:val="en-US"/>
         </w:rPr>
-        <w:t xml:space="preserve"> </w:t>
-      </w:r>
+        <w:t xml:space="preserve">{{ </w:t>
+      </w:r>
+      <w:proofErr w:type="spellStart"/>
       <w:r>
         <w:rPr>
           <w:rFonts w:ascii="Times New Roman" w:hAnsi="Times New Roman" w:cs="Times New Roman"/>
@@ -3058,6 +3174,108 @@
           <w:szCs w:val="24"/>
           <w:lang w:val="en-US"/>
         </w:rPr>
+        <w:t>loop</w:t>
+      </w:r>
+      <w:proofErr w:type="gramEnd"/>
+      <w:r>
+        <w:rPr>
+          <w:rFonts w:ascii="Times New Roman" w:hAnsi="Times New Roman" w:cs="Times New Roman"/>
+          <w:b/>
+          <w:bCs/>
+          <w:color w:val="auto"/>
+          <w:sz w:val="24"/>
+          <w:szCs w:val="24"/>
+          <w:lang w:val="en-US"/>
+        </w:rPr>
+        <w:t>.index</w:t>
+      </w:r>
+      <w:proofErr w:type="spellEnd"/>
+      <w:r>
+        <w:rPr>
+          <w:rFonts w:ascii="Times New Roman" w:hAnsi="Times New Roman" w:cs="Times New Roman"/>
+          <w:b/>
+          <w:bCs/>
+          <w:color w:val="auto"/>
+          <w:sz w:val="24"/>
+          <w:szCs w:val="24"/>
+          <w:lang w:val="en-US"/>
+        </w:rPr>
+        <w:t xml:space="preserve"> }}. </w:t>
+      </w:r>
+      <w:proofErr w:type="gramStart"/>
+      <w:r>
+        <w:rPr>
+          <w:rFonts w:ascii="Times New Roman" w:hAnsi="Times New Roman" w:cs="Times New Roman"/>
+          <w:b/>
+          <w:bCs/>
+          <w:color w:val="auto"/>
+          <w:sz w:val="24"/>
+          <w:szCs w:val="24"/>
+          <w:lang w:val="en-US"/>
+        </w:rPr>
+        <w:t xml:space="preserve">{{ </w:t>
+      </w:r>
+      <w:proofErr w:type="spellStart"/>
+      <w:r>
+        <w:rPr>
+          <w:rFonts w:ascii="Times New Roman" w:hAnsi="Times New Roman" w:cs="Times New Roman"/>
+          <w:b/>
+          <w:bCs/>
+          <w:color w:val="auto"/>
+          <w:sz w:val="24"/>
+          <w:szCs w:val="24"/>
+          <w:lang w:val="en-US"/>
+        </w:rPr>
+        <w:t>values</w:t>
+      </w:r>
+      <w:proofErr w:type="gramEnd"/>
+      <w:r>
+        <w:rPr>
+          <w:rFonts w:ascii="Times New Roman" w:hAnsi="Times New Roman" w:cs="Times New Roman"/>
+          <w:b/>
+          <w:bCs/>
+          <w:color w:val="auto"/>
+          <w:sz w:val="24"/>
+          <w:szCs w:val="24"/>
+          <w:lang w:val="en-US"/>
+        </w:rPr>
+        <w:t>.code</w:t>
+      </w:r>
+      <w:proofErr w:type="spellEnd"/>
+      <w:r>
+        <w:rPr>
+          <w:rFonts w:ascii="Times New Roman" w:hAnsi="Times New Roman" w:cs="Times New Roman"/>
+          <w:b/>
+          <w:bCs/>
+          <w:color w:val="auto"/>
+          <w:sz w:val="24"/>
+          <w:szCs w:val="24"/>
+          <w:lang w:val="en-US"/>
+        </w:rPr>
+        <w:t xml:space="preserve"> }}: {{ principle</w:t>
+      </w:r>
+      <w:r>
+        <w:rPr>
+          <w:rFonts w:ascii="Times New Roman" w:hAnsi="Times New Roman" w:cs="Times New Roman"/>
+          <w:b/>
+          <w:bCs/>
+          <w:color w:val="auto"/>
+          <w:sz w:val="24"/>
+          <w:szCs w:val="24"/>
+          <w:lang w:val="en-US"/>
+        </w:rPr>
+        <w:t xml:space="preserve"> </w:t>
+      </w:r>
+      <w:r>
+        <w:rPr>
+          <w:rFonts w:ascii="Times New Roman" w:hAnsi="Times New Roman" w:cs="Times New Roman"/>
+          <w:b/>
+          <w:bCs/>
+          <w:color w:val="auto"/>
+          <w:sz w:val="24"/>
+          <w:szCs w:val="24"/>
+          <w:lang w:val="en-US"/>
+        </w:rPr>
         <w:t>}}</w:t>
       </w:r>
     </w:p>
@@ -3077,25 +3295,79 @@
           <w:szCs w:val="24"/>
           <w:lang w:val="en-US"/>
         </w:rPr>
-        <w:t>{%  for value in values.objects %}</w:t>
+        <w:t>{</w:t>
+      </w:r>
+      <w:proofErr w:type="gramStart"/>
+      <w:r>
+        <w:rPr>
+          <w:rFonts w:ascii="Times New Roman" w:hAnsi="Times New Roman" w:cs="Times New Roman"/>
+          <w:sz w:val="24"/>
+          <w:szCs w:val="24"/>
+          <w:lang w:val="en-US"/>
+        </w:rPr>
+        <w:t>%  for</w:t>
+      </w:r>
+      <w:proofErr w:type="gramEnd"/>
+      <w:r>
+        <w:rPr>
+          <w:rFonts w:ascii="Times New Roman" w:hAnsi="Times New Roman" w:cs="Times New Roman"/>
+          <w:sz w:val="24"/>
+          <w:szCs w:val="24"/>
+          <w:lang w:val="en-US"/>
+        </w:rPr>
+        <w:t xml:space="preserve"> value in </w:t>
+      </w:r>
+      <w:proofErr w:type="spellStart"/>
+      <w:r>
+        <w:rPr>
+          <w:rFonts w:ascii="Times New Roman" w:hAnsi="Times New Roman" w:cs="Times New Roman"/>
+          <w:sz w:val="24"/>
+          <w:szCs w:val="24"/>
+          <w:lang w:val="en-US"/>
+        </w:rPr>
+        <w:t>values.objects</w:t>
+      </w:r>
+      <w:proofErr w:type="spellEnd"/>
+      <w:r>
+        <w:rPr>
+          <w:rFonts w:ascii="Times New Roman" w:hAnsi="Times New Roman" w:cs="Times New Roman"/>
+          <w:sz w:val="24"/>
+          <w:szCs w:val="24"/>
+          <w:lang w:val="en-US"/>
+        </w:rPr>
+        <w:t xml:space="preserve"> %}</w:t>
       </w:r>
     </w:p>
     <w:p>
       <w:pPr>
         <w:rPr>
           <w:rFonts w:ascii="Times New Roman" w:hAnsi="Times New Roman" w:cs="Times New Roman"/>
-          <w:sz w:val="24"/>
-          <w:szCs w:val="24"/>
-        </w:rPr>
-      </w:pPr>
-      <w:r>
-        <w:rPr>
-          <w:rFonts w:ascii="Times New Roman" w:hAnsi="Times New Roman" w:cs="Times New Roman"/>
-          <w:sz w:val="24"/>
-          <w:szCs w:val="24"/>
-        </w:rPr>
-        <w:t>{% if value.graficotipo</w:t>
-      </w:r>
+          <w:b/>
+          <w:bCs/>
+          <w:sz w:val="24"/>
+          <w:szCs w:val="24"/>
+        </w:rPr>
+      </w:pPr>
+      <w:r>
+        <w:rPr>
+          <w:rFonts w:ascii="Times New Roman" w:hAnsi="Times New Roman" w:cs="Times New Roman"/>
+          <w:sz w:val="24"/>
+          <w:szCs w:val="24"/>
+        </w:rPr>
+        <w:t xml:space="preserve">{% if </w:t>
+      </w:r>
+      <w:proofErr w:type="spellStart"/>
+      <w:proofErr w:type="gramStart"/>
+      <w:r>
+        <w:rPr>
+          <w:rFonts w:ascii="Times New Roman" w:hAnsi="Times New Roman" w:cs="Times New Roman"/>
+          <w:sz w:val="24"/>
+          <w:szCs w:val="24"/>
+        </w:rPr>
+        <w:t>value.graficotipo</w:t>
+      </w:r>
+      <w:proofErr w:type="spellEnd"/>
+      <w:proofErr w:type="gramEnd"/>
       <w:r>
         <w:rPr>
           <w:rFonts w:ascii="Times New Roman" w:hAnsi="Times New Roman" w:cs="Times New Roman"/>
@@ -3132,6 +3404,88 @@
         </w:rPr>
         <w:t>Gráfico</w:t>
       </w:r>
+      <w:r>
+        <w:rPr>
+          <w:rFonts w:ascii="Times New Roman" w:hAnsi="Times New Roman" w:cs="Times New Roman"/>
+          <w:b/>
+          <w:bCs/>
+          <w:sz w:val="24"/>
+          <w:szCs w:val="24"/>
+        </w:rPr>
+        <w:t xml:space="preserve"> </w:t>
+      </w:r>
+      <w:r>
+        <w:rPr>
+          <w:rFonts w:ascii="Times New Roman" w:hAnsi="Times New Roman" w:cs="Times New Roman"/>
+          <w:b/>
+          <w:bCs/>
+          <w:sz w:val="24"/>
+          <w:szCs w:val="24"/>
+        </w:rPr>
+        <w:t>{{</w:t>
+      </w:r>
+      <w:r>
+        <w:rPr>
+          <w:rFonts w:ascii="Times New Roman" w:hAnsi="Times New Roman" w:cs="Times New Roman"/>
+          <w:b/>
+          <w:bCs/>
+          <w:sz w:val="24"/>
+          <w:szCs w:val="24"/>
+        </w:rPr>
+        <w:t xml:space="preserve"> </w:t>
+      </w:r>
+      <w:proofErr w:type="spellStart"/>
+      <w:r>
+        <w:rPr>
+          <w:rFonts w:ascii="Times New Roman" w:hAnsi="Times New Roman" w:cs="Times New Roman"/>
+          <w:b/>
+          <w:bCs/>
+          <w:sz w:val="24"/>
+          <w:szCs w:val="24"/>
+        </w:rPr>
+        <w:t>value</w:t>
+      </w:r>
+      <w:r>
+        <w:rPr>
+          <w:rFonts w:ascii="Times New Roman" w:hAnsi="Times New Roman" w:cs="Times New Roman"/>
+          <w:b/>
+          <w:bCs/>
+          <w:sz w:val="24"/>
+          <w:szCs w:val="24"/>
+        </w:rPr>
+        <w:t>.</w:t>
+      </w:r>
+      <w:r>
+        <w:rPr>
+          <w:rFonts w:ascii="Times New Roman" w:hAnsi="Times New Roman" w:cs="Times New Roman"/>
+          <w:b/>
+          <w:bCs/>
+          <w:sz w:val="24"/>
+          <w:szCs w:val="24"/>
+        </w:rPr>
+        <w:t>graficocounter</w:t>
+      </w:r>
+      <w:proofErr w:type="spellEnd"/>
+      <w:r>
+        <w:rPr>
+          <w:rFonts w:ascii="Times New Roman" w:hAnsi="Times New Roman" w:cs="Times New Roman"/>
+          <w:b/>
+          <w:bCs/>
+          <w:sz w:val="24"/>
+          <w:szCs w:val="24"/>
+        </w:rPr>
+        <w:t xml:space="preserve"> </w:t>
+      </w:r>
+      <w:r>
+        <w:rPr>
+          <w:rFonts w:ascii="Times New Roman" w:hAnsi="Times New Roman" w:cs="Times New Roman"/>
+          <w:b/>
+          <w:bCs/>
+          <w:sz w:val="24"/>
+          <w:szCs w:val="24"/>
+        </w:rPr>
+        <w:t>}}</w:t>
+      </w:r>
     </w:p>
     <w:p>
       <w:pPr>
@@ -3141,8 +3495,10 @@
           <w:iCs/>
           <w:sz w:val="24"/>
           <w:szCs w:val="24"/>
-        </w:rPr>
-      </w:pPr>
+          <w:lang w:val="en-US"/>
+        </w:rPr>
+      </w:pPr>
+      <w:proofErr w:type="gramStart"/>
       <w:r>
         <w:rPr>
           <w:rFonts w:ascii="Times New Roman" w:hAnsi="Times New Roman" w:cs="Times New Roman"/>
@@ -3150,8 +3506,69 @@
           <w:iCs/>
           <w:sz w:val="24"/>
           <w:szCs w:val="24"/>
-        </w:rPr>
-        <w:t>{{ value.codigoindicador }} {{ value.descripcionindicador }}</w:t>
+          <w:lang w:val="en-US"/>
+        </w:rPr>
+        <w:t xml:space="preserve">{{ </w:t>
+      </w:r>
+      <w:proofErr w:type="spellStart"/>
+      <w:r>
+        <w:rPr>
+          <w:rFonts w:ascii="Times New Roman" w:hAnsi="Times New Roman" w:cs="Times New Roman"/>
+          <w:i/>
+          <w:iCs/>
+          <w:sz w:val="24"/>
+          <w:szCs w:val="24"/>
+          <w:lang w:val="en-US"/>
+        </w:rPr>
+        <w:t>value</w:t>
+      </w:r>
+      <w:proofErr w:type="gramEnd"/>
+      <w:r>
+        <w:rPr>
+          <w:rFonts w:ascii="Times New Roman" w:hAnsi="Times New Roman" w:cs="Times New Roman"/>
+          <w:i/>
+          <w:iCs/>
+          <w:sz w:val="24"/>
+          <w:szCs w:val="24"/>
+          <w:lang w:val="en-US"/>
+        </w:rPr>
+        <w:t>.codigoindicador</w:t>
+      </w:r>
+      <w:proofErr w:type="spellEnd"/>
+      <w:r>
+        <w:rPr>
+          <w:rFonts w:ascii="Times New Roman" w:hAnsi="Times New Roman" w:cs="Times New Roman"/>
+          <w:i/>
+          <w:iCs/>
+          <w:sz w:val="24"/>
+          <w:szCs w:val="24"/>
+          <w:lang w:val="en-US"/>
+        </w:rPr>
+        <w:t xml:space="preserve"> }} {{ </w:t>
+      </w:r>
+      <w:proofErr w:type="spellStart"/>
+      <w:r>
+        <w:rPr>
+          <w:rFonts w:ascii="Times New Roman" w:hAnsi="Times New Roman" w:cs="Times New Roman"/>
+          <w:i/>
+          <w:iCs/>
+          <w:sz w:val="24"/>
+          <w:szCs w:val="24"/>
+          <w:lang w:val="en-US"/>
+        </w:rPr>
+        <w:t>value.descripcionindicador</w:t>
+      </w:r>
+      <w:proofErr w:type="spellEnd"/>
+      <w:r>
+        <w:rPr>
+          <w:rFonts w:ascii="Times New Roman" w:hAnsi="Times New Roman" w:cs="Times New Roman"/>
+          <w:i/>
+          <w:iCs/>
+          <w:sz w:val="24"/>
+          <w:szCs w:val="24"/>
+          <w:lang w:val="en-US"/>
+        </w:rPr>
+        <w:t xml:space="preserve"> }}</w:t>
       </w:r>
     </w:p>
     <w:p>
@@ -3163,14 +3580,34 @@
           <w:szCs w:val="24"/>
         </w:rPr>
       </w:pPr>
-      <w:r>
-        <w:rPr>
-          <w:rFonts w:ascii="Times New Roman" w:hAnsi="Times New Roman" w:cs="Times New Roman"/>
-          <w:sz w:val="24"/>
-          <w:szCs w:val="24"/>
-        </w:rPr>
-        <w:t>{{ value.graficocontenido</w:t>
-      </w:r>
+      <w:proofErr w:type="gramStart"/>
+      <w:r>
+        <w:rPr>
+          <w:rFonts w:ascii="Times New Roman" w:hAnsi="Times New Roman" w:cs="Times New Roman"/>
+          <w:sz w:val="24"/>
+          <w:szCs w:val="24"/>
+        </w:rPr>
+        <w:t xml:space="preserve">{{ </w:t>
+      </w:r>
+      <w:proofErr w:type="spellStart"/>
+      <w:r>
+        <w:rPr>
+          <w:rFonts w:ascii="Times New Roman" w:hAnsi="Times New Roman" w:cs="Times New Roman"/>
+          <w:sz w:val="24"/>
+          <w:szCs w:val="24"/>
+        </w:rPr>
+        <w:t>value</w:t>
+      </w:r>
+      <w:proofErr w:type="gramEnd"/>
+      <w:r>
+        <w:rPr>
+          <w:rFonts w:ascii="Times New Roman" w:hAnsi="Times New Roman" w:cs="Times New Roman"/>
+          <w:sz w:val="24"/>
+          <w:szCs w:val="24"/>
+        </w:rPr>
+        <w:t>.graficocontenido</w:t>
+      </w:r>
+      <w:proofErr w:type="spellEnd"/>
       <w:r>
         <w:rPr>
           <w:rFonts w:ascii="Times New Roman" w:hAnsi="Times New Roman" w:cs="Times New Roman"/>
@@ -3193,43 +3630,183 @@
         <w:jc w:val="both"/>
         <w:rPr>
           <w:rFonts w:ascii="Times New Roman" w:hAnsi="Times New Roman" w:cs="Times New Roman"/>
-          <w:sz w:val="24"/>
-          <w:szCs w:val="24"/>
-        </w:rPr>
-      </w:pPr>
-      <w:r>
-        <w:rPr>
-          <w:rFonts w:ascii="Times New Roman" w:hAnsi="Times New Roman" w:cs="Times New Roman"/>
-          <w:sz w:val="24"/>
-          <w:szCs w:val="24"/>
-        </w:rPr>
-        <w:t xml:space="preserve">{% </w:t>
-      </w:r>
-      <w:r>
-        <w:rPr>
-          <w:rFonts w:ascii="Times New Roman" w:hAnsi="Times New Roman" w:cs="Times New Roman"/>
-          <w:sz w:val="24"/>
-          <w:szCs w:val="24"/>
-        </w:rPr>
-        <w:t>el</w:t>
-      </w:r>
-      <w:r>
-        <w:rPr>
-          <w:rFonts w:ascii="Times New Roman" w:hAnsi="Times New Roman" w:cs="Times New Roman"/>
-          <w:sz w:val="24"/>
-          <w:szCs w:val="24"/>
-        </w:rPr>
-        <w:t>if value.table %}</w:t>
-      </w:r>
-      <w:r>
-        <w:rPr>
-          <w:rFonts w:ascii="Times New Roman" w:hAnsi="Times New Roman" w:cs="Times New Roman"/>
           <w:b/>
           <w:bCs/>
           <w:sz w:val="24"/>
           <w:szCs w:val="24"/>
+          <w:lang w:val="en-US"/>
+        </w:rPr>
+      </w:pPr>
+      <w:r>
+        <w:rPr>
+          <w:rFonts w:ascii="Times New Roman" w:hAnsi="Times New Roman" w:cs="Times New Roman"/>
+          <w:sz w:val="24"/>
+          <w:szCs w:val="24"/>
+          <w:lang w:val="en-US"/>
+        </w:rPr>
+        <w:t xml:space="preserve">{% </w:t>
+      </w:r>
+      <w:proofErr w:type="spellStart"/>
+      <w:r>
+        <w:rPr>
+          <w:rFonts w:ascii="Times New Roman" w:hAnsi="Times New Roman" w:cs="Times New Roman"/>
+          <w:sz w:val="24"/>
+          <w:szCs w:val="24"/>
+          <w:lang w:val="en-US"/>
+        </w:rPr>
+        <w:t>el</w:t>
+      </w:r>
+      <w:r>
+        <w:rPr>
+          <w:rFonts w:ascii="Times New Roman" w:hAnsi="Times New Roman" w:cs="Times New Roman"/>
+          <w:sz w:val="24"/>
+          <w:szCs w:val="24"/>
+          <w:lang w:val="en-US"/>
+        </w:rPr>
+        <w:t>if</w:t>
+      </w:r>
+      <w:proofErr w:type="spellEnd"/>
+      <w:r>
+        <w:rPr>
+          <w:rFonts w:ascii="Times New Roman" w:hAnsi="Times New Roman" w:cs="Times New Roman"/>
+          <w:sz w:val="24"/>
+          <w:szCs w:val="24"/>
+          <w:lang w:val="en-US"/>
+        </w:rPr>
+        <w:t xml:space="preserve"> </w:t>
+      </w:r>
+      <w:proofErr w:type="spellStart"/>
+      <w:proofErr w:type="gramStart"/>
+      <w:r>
+        <w:rPr>
+          <w:rFonts w:ascii="Times New Roman" w:hAnsi="Times New Roman" w:cs="Times New Roman"/>
+          <w:sz w:val="24"/>
+          <w:szCs w:val="24"/>
+          <w:lang w:val="en-US"/>
+        </w:rPr>
+        <w:t>value.table</w:t>
+      </w:r>
+      <w:proofErr w:type="spellEnd"/>
+      <w:proofErr w:type="gramEnd"/>
+      <w:r>
+        <w:rPr>
+          <w:rFonts w:ascii="Times New Roman" w:hAnsi="Times New Roman" w:cs="Times New Roman"/>
+          <w:sz w:val="24"/>
+          <w:szCs w:val="24"/>
+          <w:lang w:val="en-US"/>
+        </w:rPr>
+        <w:t xml:space="preserve"> %}</w:t>
+      </w:r>
+      <w:proofErr w:type="spellStart"/>
+      <w:r>
+        <w:rPr>
+          <w:rFonts w:ascii="Times New Roman" w:hAnsi="Times New Roman" w:cs="Times New Roman"/>
+          <w:b/>
+          <w:bCs/>
+          <w:sz w:val="24"/>
+          <w:szCs w:val="24"/>
+          <w:lang w:val="en-US"/>
         </w:rPr>
         <w:t>Tabla</w:t>
+      </w:r>
+      <w:proofErr w:type="spellEnd"/>
+      <w:r>
+        <w:rPr>
+          <w:rFonts w:ascii="Times New Roman" w:hAnsi="Times New Roman" w:cs="Times New Roman"/>
+          <w:b/>
+          <w:bCs/>
+          <w:sz w:val="24"/>
+          <w:szCs w:val="24"/>
+          <w:lang w:val="en-US"/>
+        </w:rPr>
+        <w:t xml:space="preserve"> </w:t>
+      </w:r>
+      <w:r>
+        <w:rPr>
+          <w:rFonts w:ascii="Times New Roman" w:hAnsi="Times New Roman" w:cs="Times New Roman"/>
+          <w:b/>
+          <w:bCs/>
+          <w:sz w:val="24"/>
+          <w:szCs w:val="24"/>
+          <w:lang w:val="en-US"/>
+        </w:rPr>
+        <w:t>{{</w:t>
+      </w:r>
+      <w:r>
+        <w:rPr>
+          <w:rFonts w:ascii="Times New Roman" w:hAnsi="Times New Roman" w:cs="Times New Roman"/>
+          <w:b/>
+          <w:bCs/>
+          <w:sz w:val="24"/>
+          <w:szCs w:val="24"/>
+          <w:lang w:val="en-US"/>
+        </w:rPr>
+        <w:t xml:space="preserve"> </w:t>
+      </w:r>
+      <w:r>
+        <w:rPr>
+          <w:rFonts w:ascii="Times New Roman" w:hAnsi="Times New Roman" w:cs="Times New Roman"/>
+          <w:b/>
+          <w:bCs/>
+          <w:sz w:val="24"/>
+          <w:szCs w:val="24"/>
+          <w:lang w:val="en-US"/>
+        </w:rPr>
+        <w:t>value</w:t>
+      </w:r>
+      <w:r>
+        <w:rPr>
+          <w:rFonts w:ascii="Times New Roman" w:hAnsi="Times New Roman" w:cs="Times New Roman"/>
+          <w:b/>
+          <w:bCs/>
+          <w:sz w:val="24"/>
+          <w:szCs w:val="24"/>
+          <w:lang w:val="en-US"/>
+        </w:rPr>
+        <w:t>.</w:t>
+      </w:r>
+      <w:r>
+        <w:rPr>
+          <w:lang w:val="en-US"/>
+        </w:rPr>
+        <w:t xml:space="preserve"> </w:t>
+      </w:r>
+      <w:proofErr w:type="spellStart"/>
+      <w:proofErr w:type="gramStart"/>
+      <w:r>
+        <w:rPr>
+          <w:rFonts w:ascii="Times New Roman" w:hAnsi="Times New Roman" w:cs="Times New Roman"/>
+          <w:b/>
+          <w:bCs/>
+          <w:sz w:val="24"/>
+          <w:szCs w:val="24"/>
+          <w:lang w:val="en-US"/>
+        </w:rPr>
+        <w:t>tablecounter</w:t>
+      </w:r>
+      <w:proofErr w:type="spellEnd"/>
+      <w:r>
+        <w:rPr>
+          <w:rFonts w:ascii="Times New Roman" w:hAnsi="Times New Roman" w:cs="Times New Roman"/>
+          <w:b/>
+          <w:bCs/>
+          <w:sz w:val="24"/>
+          <w:szCs w:val="24"/>
+          <w:lang w:val="en-US"/>
+        </w:rPr>
+        <w:t xml:space="preserve"> }</w:t>
+      </w:r>
+      <w:proofErr w:type="gramEnd"/>
+      <w:r>
+        <w:rPr>
+          <w:rFonts w:ascii="Times New Roman" w:hAnsi="Times New Roman" w:cs="Times New Roman"/>
+          <w:b/>
+          <w:bCs/>
+          <w:sz w:val="24"/>
+          <w:szCs w:val="24"/>
+          <w:lang w:val="en-US"/>
+        </w:rPr>
+        <w:t>}</w:t>
       </w:r>
     </w:p>
     <w:p>
@@ -3241,8 +3818,10 @@
           <w:bCs/>
           <w:sz w:val="24"/>
           <w:szCs w:val="24"/>
-        </w:rPr>
-      </w:pPr>
+          <w:lang w:val="en-US"/>
+        </w:rPr>
+      </w:pPr>
+      <w:proofErr w:type="gramStart"/>
       <w:r>
         <w:rPr>
           <w:rFonts w:ascii="Times New Roman" w:hAnsi="Times New Roman" w:cs="Times New Roman"/>
@@ -3251,7 +3830,62 @@
           <w:sz w:val="24"/>
           <w:szCs w:val="24"/>
         </w:rPr>
-        <w:t>{{ value.codigoindicador }} {{ value.descripcionindicador }}</w:t>
+        <w:t xml:space="preserve">{{ </w:t>
+      </w:r>
+      <w:proofErr w:type="spellStart"/>
+      <w:r>
+        <w:rPr>
+          <w:rFonts w:ascii="Times New Roman" w:hAnsi="Times New Roman" w:cs="Times New Roman"/>
+          <w:i/>
+          <w:iCs/>
+          <w:sz w:val="24"/>
+          <w:szCs w:val="24"/>
+        </w:rPr>
+        <w:t>value</w:t>
+      </w:r>
+      <w:proofErr w:type="gramEnd"/>
+      <w:r>
+        <w:rPr>
+          <w:rFonts w:ascii="Times New Roman" w:hAnsi="Times New Roman" w:cs="Times New Roman"/>
+          <w:i/>
+          <w:iCs/>
+          <w:sz w:val="24"/>
+          <w:szCs w:val="24"/>
+        </w:rPr>
+        <w:t>.codigoindicador</w:t>
+      </w:r>
+      <w:proofErr w:type="spellEnd"/>
+      <w:r>
+        <w:rPr>
+          <w:rFonts w:ascii="Times New Roman" w:hAnsi="Times New Roman" w:cs="Times New Roman"/>
+          <w:i/>
+          <w:iCs/>
+          <w:sz w:val="24"/>
+          <w:szCs w:val="24"/>
+        </w:rPr>
+        <w:t xml:space="preserve"> }} {{ </w:t>
+      </w:r>
+      <w:proofErr w:type="spellStart"/>
+      <w:r>
+        <w:rPr>
+          <w:rFonts w:ascii="Times New Roman" w:hAnsi="Times New Roman" w:cs="Times New Roman"/>
+          <w:i/>
+          <w:iCs/>
+          <w:sz w:val="24"/>
+          <w:szCs w:val="24"/>
+        </w:rPr>
+        <w:t>value.descripcionindicador</w:t>
+      </w:r>
+      <w:proofErr w:type="spellEnd"/>
+      <w:r>
+        <w:rPr>
+          <w:rFonts w:ascii="Times New Roman" w:hAnsi="Times New Roman" w:cs="Times New Roman"/>
+          <w:i/>
+          <w:iCs/>
+          <w:sz w:val="24"/>
+          <w:szCs w:val="24"/>
+        </w:rPr>
+        <w:t xml:space="preserve"> }}</w:t>
       </w:r>
     </w:p>
     <w:p>
@@ -3271,7 +3905,45 @@
           <w:sz w:val="24"/>
           <w:szCs w:val="24"/>
         </w:rPr>
-        <w:t>{% if value.cumplimiento %}</w:t>
+        <w:t xml:space="preserve">{% </w:t>
+      </w:r>
+      <w:proofErr w:type="spellStart"/>
+      <w:r>
+        <w:rPr>
+          <w:rFonts w:ascii="Times New Roman" w:hAnsi="Times New Roman" w:cs="Times New Roman"/>
+          <w:sz w:val="24"/>
+          <w:szCs w:val="24"/>
+        </w:rPr>
+        <w:t>if</w:t>
+      </w:r>
+      <w:proofErr w:type="spellEnd"/>
+      <w:r>
+        <w:rPr>
+          <w:rFonts w:ascii="Times New Roman" w:hAnsi="Times New Roman" w:cs="Times New Roman"/>
+          <w:sz w:val="24"/>
+          <w:szCs w:val="24"/>
+        </w:rPr>
+        <w:t xml:space="preserve"> </w:t>
+      </w:r>
+      <w:proofErr w:type="spellStart"/>
+      <w:proofErr w:type="gramStart"/>
+      <w:r>
+        <w:rPr>
+          <w:rFonts w:ascii="Times New Roman" w:hAnsi="Times New Roman" w:cs="Times New Roman"/>
+          <w:sz w:val="24"/>
+          <w:szCs w:val="24"/>
+        </w:rPr>
+        <w:t>value.cumplimiento</w:t>
+      </w:r>
+      <w:proofErr w:type="spellEnd"/>
+      <w:proofErr w:type="gramEnd"/>
+      <w:r>
+        <w:rPr>
+          <w:rFonts w:ascii="Times New Roman" w:hAnsi="Times New Roman" w:cs="Times New Roman"/>
+          <w:sz w:val="24"/>
+          <w:szCs w:val="24"/>
+        </w:rPr>
+        <w:t xml:space="preserve"> %}</w:t>
       </w:r>
     </w:p>
     <w:tbl>
@@ -3313,13 +3985,41 @@
                 <w:sz w:val="24"/>
               </w:rPr>
             </w:pPr>
+            <w:proofErr w:type="gramStart"/>
             <w:r>
               <w:rPr>
                 <w:sz w:val="24"/>
                 <w:szCs w:val="24"/>
                 <w:lang w:val="en-US"/>
               </w:rPr>
-              <w:t>{{ value.descripcion_numerador }}</w:t>
+              <w:t xml:space="preserve">{{ </w:t>
+            </w:r>
+            <w:proofErr w:type="spellStart"/>
+            <w:r>
+              <w:rPr>
+                <w:sz w:val="24"/>
+                <w:szCs w:val="24"/>
+                <w:lang w:val="en-US"/>
+              </w:rPr>
+              <w:t>value</w:t>
+            </w:r>
+            <w:proofErr w:type="gramEnd"/>
+            <w:r>
+              <w:rPr>
+                <w:sz w:val="24"/>
+                <w:szCs w:val="24"/>
+                <w:lang w:val="en-US"/>
+              </w:rPr>
+              <w:t>.descripcion_numerador</w:t>
+            </w:r>
+            <w:proofErr w:type="spellEnd"/>
+            <w:r>
+              <w:rPr>
+                <w:sz w:val="24"/>
+                <w:szCs w:val="24"/>
+                <w:lang w:val="en-US"/>
+              </w:rPr>
+              <w:t xml:space="preserve"> }}</w:t>
             </w:r>
           </w:p>
         </w:tc>
@@ -3382,13 +4082,31 @@
           <w:sz w:val="24"/>
           <w:szCs w:val="24"/>
         </w:rPr>
-        <w:t>{% else %}</w:t>
+        <w:t xml:space="preserve">{% </w:t>
+      </w:r>
+      <w:proofErr w:type="spellStart"/>
+      <w:r>
+        <w:rPr>
+          <w:rFonts w:ascii="Times New Roman" w:hAnsi="Times New Roman" w:cs="Times New Roman"/>
+          <w:sz w:val="24"/>
+          <w:szCs w:val="24"/>
+        </w:rPr>
+        <w:t>else</w:t>
+      </w:r>
+      <w:proofErr w:type="spellEnd"/>
+      <w:r>
+        <w:rPr>
+          <w:rFonts w:ascii="Times New Roman" w:hAnsi="Times New Roman" w:cs="Times New Roman"/>
+          <w:sz w:val="24"/>
+          <w:szCs w:val="24"/>
+        </w:rPr>
+        <w:t xml:space="preserve"> %}</w:t>
       </w:r>
     </w:p>
     <w:tbl>
       <w:tblPr>
         <w:tblStyle w:val="TableNormal1"/>
-        <w:tblW w:w="0" w:type="auto"/>
+        <w:tblW w:w="8723" w:type="dxa"/>
         <w:jc w:val="center"/>
         <w:tblBorders>
           <w:top w:val="single" w:sz="4" w:space="0" w:color="000000"/>
@@ -3429,13 +4147,41 @@
                 <w:sz w:val="24"/>
               </w:rPr>
             </w:pPr>
+            <w:proofErr w:type="gramStart"/>
             <w:r>
               <w:rPr>
                 <w:sz w:val="24"/>
                 <w:szCs w:val="24"/>
                 <w:lang w:val="en-US"/>
               </w:rPr>
-              <w:t>{{ value.descripcion_numerador }}</w:t>
+              <w:t xml:space="preserve">{{ </w:t>
+            </w:r>
+            <w:proofErr w:type="spellStart"/>
+            <w:r>
+              <w:rPr>
+                <w:sz w:val="24"/>
+                <w:szCs w:val="24"/>
+                <w:lang w:val="en-US"/>
+              </w:rPr>
+              <w:t>value</w:t>
+            </w:r>
+            <w:proofErr w:type="gramEnd"/>
+            <w:r>
+              <w:rPr>
+                <w:sz w:val="24"/>
+                <w:szCs w:val="24"/>
+                <w:lang w:val="en-US"/>
+              </w:rPr>
+              <w:t>.descripcion_numerador</w:t>
+            </w:r>
+            <w:proofErr w:type="spellEnd"/>
+            <w:r>
+              <w:rPr>
+                <w:sz w:val="24"/>
+                <w:szCs w:val="24"/>
+                <w:lang w:val="en-US"/>
+              </w:rPr>
+              <w:t xml:space="preserve"> }}</w:t>
             </w:r>
           </w:p>
         </w:tc>
@@ -3497,15 +4243,69 @@
           <w:sz w:val="24"/>
           <w:szCs w:val="24"/>
         </w:rPr>
-        <w:t>{% endif %}</w:t>
-      </w:r>
-      <w:r>
-        <w:rPr>
-          <w:rFonts w:ascii="Times New Roman" w:hAnsi="Times New Roman" w:cs="Times New Roman"/>
-          <w:sz w:val="24"/>
-          <w:szCs w:val="24"/>
-        </w:rPr>
-        <w:t>{% endif %}</w:t>
+        <w:t xml:space="preserve">{% </w:t>
+      </w:r>
+      <w:proofErr w:type="spellStart"/>
+      <w:r>
+        <w:rPr>
+          <w:rFonts w:ascii="Times New Roman" w:hAnsi="Times New Roman" w:cs="Times New Roman"/>
+          <w:sz w:val="24"/>
+          <w:szCs w:val="24"/>
+        </w:rPr>
+        <w:t>endif</w:t>
+      </w:r>
+      <w:proofErr w:type="spellEnd"/>
+      <w:r>
+        <w:rPr>
+          <w:rFonts w:ascii="Times New Roman" w:hAnsi="Times New Roman" w:cs="Times New Roman"/>
+          <w:sz w:val="24"/>
+          <w:szCs w:val="24"/>
+        </w:rPr>
+        <w:t xml:space="preserve"> </w:t>
+      </w:r>
+      <w:proofErr w:type="gramStart"/>
+      <w:r>
+        <w:rPr>
+          <w:rFonts w:ascii="Times New Roman" w:hAnsi="Times New Roman" w:cs="Times New Roman"/>
+          <w:sz w:val="24"/>
+          <w:szCs w:val="24"/>
+        </w:rPr>
+        <w:t>%}</w:t>
+      </w:r>
+      <w:r>
+        <w:rPr>
+          <w:rFonts w:ascii="Times New Roman" w:hAnsi="Times New Roman" w:cs="Times New Roman"/>
+          <w:sz w:val="24"/>
+          <w:szCs w:val="24"/>
+        </w:rPr>
+        <w:t>{</w:t>
+      </w:r>
+      <w:proofErr w:type="gramEnd"/>
+      <w:r>
+        <w:rPr>
+          <w:rFonts w:ascii="Times New Roman" w:hAnsi="Times New Roman" w:cs="Times New Roman"/>
+          <w:sz w:val="24"/>
+          <w:szCs w:val="24"/>
+        </w:rPr>
+        <w:t xml:space="preserve">% </w:t>
+      </w:r>
+      <w:proofErr w:type="spellStart"/>
+      <w:r>
+        <w:rPr>
+          <w:rFonts w:ascii="Times New Roman" w:hAnsi="Times New Roman" w:cs="Times New Roman"/>
+          <w:sz w:val="24"/>
+          <w:szCs w:val="24"/>
+        </w:rPr>
+        <w:t>endif</w:t>
+      </w:r>
+      <w:proofErr w:type="spellEnd"/>
+      <w:r>
+        <w:rPr>
+          <w:rFonts w:ascii="Times New Roman" w:hAnsi="Times New Roman" w:cs="Times New Roman"/>
+          <w:sz w:val="24"/>
+          <w:szCs w:val="24"/>
+        </w:rPr>
+        <w:t xml:space="preserve"> %}</w:t>
       </w:r>
       <w:r>
         <w:rPr>
@@ -3523,8 +4323,18 @@
           <w:sz w:val="24"/>
           <w:szCs w:val="24"/>
         </w:rPr>
-        <w:t xml:space="preserve"> {{ value.commentario</w:t>
-      </w:r>
+        <w:t xml:space="preserve"> {{ </w:t>
+      </w:r>
+      <w:proofErr w:type="spellStart"/>
+      <w:r>
+        <w:rPr>
+          <w:rFonts w:ascii="Times New Roman" w:hAnsi="Times New Roman" w:cs="Times New Roman"/>
+          <w:sz w:val="24"/>
+          <w:szCs w:val="24"/>
+        </w:rPr>
+        <w:t>value.commentario</w:t>
+      </w:r>
+      <w:proofErr w:type="spellEnd"/>
       <w:r>
         <w:rPr>
           <w:rFonts w:ascii="Times New Roman" w:hAnsi="Times New Roman" w:cs="Times New Roman"/>
@@ -3558,7 +4368,34 @@
           <w:sz w:val="24"/>
           <w:szCs w:val="24"/>
         </w:rPr>
-        <w:t>{% endfor %}</w:t>
+        <w:t xml:space="preserve">{% </w:t>
+      </w:r>
+      <w:proofErr w:type="spellStart"/>
+      <w:r>
+        <w:rPr>
+          <w:rFonts w:ascii="Times New Roman" w:hAnsi="Times New Roman" w:cs="Times New Roman"/>
+          <w:sz w:val="24"/>
+          <w:szCs w:val="24"/>
+        </w:rPr>
+        <w:t>endfor</w:t>
+      </w:r>
+      <w:proofErr w:type="spellEnd"/>
+      <w:r>
+        <w:rPr>
+          <w:rFonts w:ascii="Times New Roman" w:hAnsi="Times New Roman" w:cs="Times New Roman"/>
+          <w:sz w:val="24"/>
+          <w:szCs w:val="24"/>
+        </w:rPr>
+        <w:t xml:space="preserve"> </w:t>
+      </w:r>
+      <w:proofErr w:type="gramStart"/>
+      <w:r>
+        <w:rPr>
+          <w:rFonts w:ascii="Times New Roman" w:hAnsi="Times New Roman" w:cs="Times New Roman"/>
+          <w:sz w:val="24"/>
+          <w:szCs w:val="24"/>
+        </w:rPr>
+        <w:t>%}</w:t>
       </w:r>
       <w:r>
         <w:rPr>
@@ -3568,7 +4405,40 @@
           <w:sz w:val="24"/>
           <w:szCs w:val="24"/>
         </w:rPr>
-        <w:t>{% endfor %}</w:t>
+        <w:t>{</w:t>
+      </w:r>
+      <w:proofErr w:type="gramEnd"/>
+      <w:r>
+        <w:rPr>
+          <w:rFonts w:ascii="Times New Roman" w:hAnsi="Times New Roman" w:cs="Times New Roman"/>
+          <w:b/>
+          <w:bCs/>
+          <w:sz w:val="24"/>
+          <w:szCs w:val="24"/>
+        </w:rPr>
+        <w:t xml:space="preserve">% </w:t>
+      </w:r>
+      <w:proofErr w:type="spellStart"/>
+      <w:r>
+        <w:rPr>
+          <w:rFonts w:ascii="Times New Roman" w:hAnsi="Times New Roman" w:cs="Times New Roman"/>
+          <w:b/>
+          <w:bCs/>
+          <w:sz w:val="24"/>
+          <w:szCs w:val="24"/>
+        </w:rPr>
+        <w:t>endfor</w:t>
+      </w:r>
+      <w:proofErr w:type="spellEnd"/>
+      <w:r>
+        <w:rPr>
+          <w:rFonts w:ascii="Times New Roman" w:hAnsi="Times New Roman" w:cs="Times New Roman"/>
+          <w:b/>
+          <w:bCs/>
+          <w:sz w:val="24"/>
+          <w:szCs w:val="24"/>
+        </w:rPr>
+        <w:t xml:space="preserve"> %}</w:t>
       </w:r>
     </w:p>
     <w:p>
@@ -3916,16 +4786,51 @@
                 <w:lang w:val="en-US"/>
               </w:rPr>
             </w:pPr>
-            <w:r>
-              <w:rPr>
-                <w:rFonts w:ascii="Times New Roman" w:hAnsi="Times New Roman" w:cs="Times New Roman"/>
-                <w:color w:val="000000"/>
-                <w:sz w:val="20"/>
-                <w:szCs w:val="20"/>
-                <w:lang w:val="en-US"/>
-              </w:rPr>
-              <w:t>{{ data_summary[“Principio 1”].</w:t>
-            </w:r>
+            <w:proofErr w:type="gramStart"/>
+            <w:r>
+              <w:rPr>
+                <w:rFonts w:ascii="Times New Roman" w:hAnsi="Times New Roman" w:cs="Times New Roman"/>
+                <w:color w:val="000000"/>
+                <w:sz w:val="20"/>
+                <w:szCs w:val="20"/>
+                <w:lang w:val="en-US"/>
+              </w:rPr>
+              <w:t xml:space="preserve">{{ </w:t>
+            </w:r>
+            <w:proofErr w:type="spellStart"/>
+            <w:r>
+              <w:rPr>
+                <w:rFonts w:ascii="Times New Roman" w:hAnsi="Times New Roman" w:cs="Times New Roman"/>
+                <w:color w:val="000000"/>
+                <w:sz w:val="20"/>
+                <w:szCs w:val="20"/>
+                <w:lang w:val="en-US"/>
+              </w:rPr>
+              <w:t>data</w:t>
+            </w:r>
+            <w:proofErr w:type="gramEnd"/>
+            <w:r>
+              <w:rPr>
+                <w:rFonts w:ascii="Times New Roman" w:hAnsi="Times New Roman" w:cs="Times New Roman"/>
+                <w:color w:val="000000"/>
+                <w:sz w:val="20"/>
+                <w:szCs w:val="20"/>
+                <w:lang w:val="en-US"/>
+              </w:rPr>
+              <w:t>_summary</w:t>
+            </w:r>
+            <w:proofErr w:type="spellEnd"/>
+            <w:r>
+              <w:rPr>
+                <w:rFonts w:ascii="Times New Roman" w:hAnsi="Times New Roman" w:cs="Times New Roman"/>
+                <w:color w:val="000000"/>
+                <w:sz w:val="20"/>
+                <w:szCs w:val="20"/>
+                <w:lang w:val="en-US"/>
+              </w:rPr>
+              <w:t>[“Principio 1”].</w:t>
+            </w:r>
+            <w:proofErr w:type="spellStart"/>
             <w:r>
               <w:rPr>
                 <w:rFonts w:ascii="Times New Roman" w:hAnsi="Times New Roman" w:cs="Times New Roman"/>
@@ -3936,6 +4841,7 @@
               </w:rPr>
               <w:t>indicators_accomplished</w:t>
             </w:r>
+            <w:proofErr w:type="spellEnd"/>
             <w:r>
               <w:rPr>
                 <w:rFonts w:ascii="Times New Roman" w:hAnsi="Times New Roman" w:cs="Times New Roman"/>
@@ -3967,15 +4873,49 @@
                 <w:lang w:val="en-US"/>
               </w:rPr>
             </w:pPr>
-            <w:r>
-              <w:rPr>
-                <w:rFonts w:ascii="Times New Roman" w:hAnsi="Times New Roman" w:cs="Times New Roman"/>
-                <w:color w:val="000000"/>
-                <w:sz w:val="20"/>
-                <w:szCs w:val="20"/>
-                <w:lang w:val="en-US"/>
-              </w:rPr>
-              <w:t xml:space="preserve">{{ data_summary[“Principio </w:t>
+            <w:proofErr w:type="gramStart"/>
+            <w:r>
+              <w:rPr>
+                <w:rFonts w:ascii="Times New Roman" w:hAnsi="Times New Roman" w:cs="Times New Roman"/>
+                <w:color w:val="000000"/>
+                <w:sz w:val="20"/>
+                <w:szCs w:val="20"/>
+                <w:lang w:val="en-US"/>
+              </w:rPr>
+              <w:t xml:space="preserve">{{ </w:t>
+            </w:r>
+            <w:proofErr w:type="spellStart"/>
+            <w:r>
+              <w:rPr>
+                <w:rFonts w:ascii="Times New Roman" w:hAnsi="Times New Roman" w:cs="Times New Roman"/>
+                <w:color w:val="000000"/>
+                <w:sz w:val="20"/>
+                <w:szCs w:val="20"/>
+                <w:lang w:val="en-US"/>
+              </w:rPr>
+              <w:t>data</w:t>
+            </w:r>
+            <w:proofErr w:type="gramEnd"/>
+            <w:r>
+              <w:rPr>
+                <w:rFonts w:ascii="Times New Roman" w:hAnsi="Times New Roman" w:cs="Times New Roman"/>
+                <w:color w:val="000000"/>
+                <w:sz w:val="20"/>
+                <w:szCs w:val="20"/>
+                <w:lang w:val="en-US"/>
+              </w:rPr>
+              <w:t>_summary</w:t>
+            </w:r>
+            <w:proofErr w:type="spellEnd"/>
+            <w:r>
+              <w:rPr>
+                <w:rFonts w:ascii="Times New Roman" w:hAnsi="Times New Roman" w:cs="Times New Roman"/>
+                <w:color w:val="000000"/>
+                <w:sz w:val="20"/>
+                <w:szCs w:val="20"/>
+                <w:lang w:val="en-US"/>
+              </w:rPr>
+              <w:t xml:space="preserve">[“Principio </w:t>
             </w:r>
             <w:r>
               <w:rPr>
@@ -3997,6 +4937,7 @@
               </w:rPr>
               <w:t>”].</w:t>
             </w:r>
+            <w:proofErr w:type="spellStart"/>
             <w:r>
               <w:rPr>
                 <w:rFonts w:ascii="Times New Roman" w:hAnsi="Times New Roman" w:cs="Times New Roman"/>
@@ -4007,6 +4948,7 @@
               </w:rPr>
               <w:t>indicators_failed</w:t>
             </w:r>
+            <w:proofErr w:type="spellEnd"/>
             <w:r>
               <w:rPr>
                 <w:rFonts w:ascii="Times New Roman" w:hAnsi="Times New Roman" w:cs="Times New Roman"/>
@@ -4038,15 +4980,49 @@
                 <w:lang w:val="en-US"/>
               </w:rPr>
             </w:pPr>
-            <w:r>
-              <w:rPr>
-                <w:rFonts w:ascii="Times New Roman" w:hAnsi="Times New Roman" w:cs="Times New Roman"/>
-                <w:color w:val="000000"/>
-                <w:sz w:val="20"/>
-                <w:szCs w:val="20"/>
-                <w:lang w:val="en-US"/>
-              </w:rPr>
-              <w:t xml:space="preserve">{{ data_summary[“Principio </w:t>
+            <w:proofErr w:type="gramStart"/>
+            <w:r>
+              <w:rPr>
+                <w:rFonts w:ascii="Times New Roman" w:hAnsi="Times New Roman" w:cs="Times New Roman"/>
+                <w:color w:val="000000"/>
+                <w:sz w:val="20"/>
+                <w:szCs w:val="20"/>
+                <w:lang w:val="en-US"/>
+              </w:rPr>
+              <w:t xml:space="preserve">{{ </w:t>
+            </w:r>
+            <w:proofErr w:type="spellStart"/>
+            <w:r>
+              <w:rPr>
+                <w:rFonts w:ascii="Times New Roman" w:hAnsi="Times New Roman" w:cs="Times New Roman"/>
+                <w:color w:val="000000"/>
+                <w:sz w:val="20"/>
+                <w:szCs w:val="20"/>
+                <w:lang w:val="en-US"/>
+              </w:rPr>
+              <w:t>data</w:t>
+            </w:r>
+            <w:proofErr w:type="gramEnd"/>
+            <w:r>
+              <w:rPr>
+                <w:rFonts w:ascii="Times New Roman" w:hAnsi="Times New Roman" w:cs="Times New Roman"/>
+                <w:color w:val="000000"/>
+                <w:sz w:val="20"/>
+                <w:szCs w:val="20"/>
+                <w:lang w:val="en-US"/>
+              </w:rPr>
+              <w:t>_summary</w:t>
+            </w:r>
+            <w:proofErr w:type="spellEnd"/>
+            <w:r>
+              <w:rPr>
+                <w:rFonts w:ascii="Times New Roman" w:hAnsi="Times New Roman" w:cs="Times New Roman"/>
+                <w:color w:val="000000"/>
+                <w:sz w:val="20"/>
+                <w:szCs w:val="20"/>
+                <w:lang w:val="en-US"/>
+              </w:rPr>
+              <w:t xml:space="preserve">[“Principio </w:t>
             </w:r>
             <w:r>
               <w:rPr>
@@ -4068,6 +5044,7 @@
               </w:rPr>
               <w:t>”].</w:t>
             </w:r>
+            <w:proofErr w:type="spellStart"/>
             <w:r>
               <w:rPr>
                 <w:rFonts w:ascii="Times New Roman" w:hAnsi="Times New Roman" w:cs="Times New Roman"/>
@@ -4078,6 +5055,7 @@
               </w:rPr>
               <w:t>indicators_not_applying</w:t>
             </w:r>
+            <w:proofErr w:type="spellEnd"/>
             <w:r>
               <w:rPr>
                 <w:rFonts w:ascii="Times New Roman" w:hAnsi="Times New Roman" w:cs="Times New Roman"/>
@@ -4119,15 +5097,71 @@
                 <w:lang w:val="en-US"/>
               </w:rPr>
             </w:pPr>
-            <w:r>
-              <w:rPr>
-                <w:rFonts w:ascii="Times New Roman" w:hAnsi="Times New Roman" w:cs="Times New Roman"/>
-                <w:color w:val="000000"/>
-                <w:sz w:val="20"/>
-                <w:szCs w:val="20"/>
-                <w:lang w:val="en-US"/>
-              </w:rPr>
-              <w:t>{{ data_summary[“Principio 1”].total_indicators }}</w:t>
+            <w:proofErr w:type="gramStart"/>
+            <w:r>
+              <w:rPr>
+                <w:rFonts w:ascii="Times New Roman" w:hAnsi="Times New Roman" w:cs="Times New Roman"/>
+                <w:color w:val="000000"/>
+                <w:sz w:val="20"/>
+                <w:szCs w:val="20"/>
+                <w:lang w:val="en-US"/>
+              </w:rPr>
+              <w:t xml:space="preserve">{{ </w:t>
+            </w:r>
+            <w:proofErr w:type="spellStart"/>
+            <w:r>
+              <w:rPr>
+                <w:rFonts w:ascii="Times New Roman" w:hAnsi="Times New Roman" w:cs="Times New Roman"/>
+                <w:color w:val="000000"/>
+                <w:sz w:val="20"/>
+                <w:szCs w:val="20"/>
+                <w:lang w:val="en-US"/>
+              </w:rPr>
+              <w:t>data</w:t>
+            </w:r>
+            <w:proofErr w:type="gramEnd"/>
+            <w:r>
+              <w:rPr>
+                <w:rFonts w:ascii="Times New Roman" w:hAnsi="Times New Roman" w:cs="Times New Roman"/>
+                <w:color w:val="000000"/>
+                <w:sz w:val="20"/>
+                <w:szCs w:val="20"/>
+                <w:lang w:val="en-US"/>
+              </w:rPr>
+              <w:t>_summary</w:t>
+            </w:r>
+            <w:proofErr w:type="spellEnd"/>
+            <w:r>
+              <w:rPr>
+                <w:rFonts w:ascii="Times New Roman" w:hAnsi="Times New Roman" w:cs="Times New Roman"/>
+                <w:color w:val="000000"/>
+                <w:sz w:val="20"/>
+                <w:szCs w:val="20"/>
+                <w:lang w:val="en-US"/>
+              </w:rPr>
+              <w:t>[“Principio 1”].</w:t>
+            </w:r>
+            <w:proofErr w:type="spellStart"/>
+            <w:r>
+              <w:rPr>
+                <w:rFonts w:ascii="Times New Roman" w:hAnsi="Times New Roman" w:cs="Times New Roman"/>
+                <w:color w:val="000000"/>
+                <w:sz w:val="20"/>
+                <w:szCs w:val="20"/>
+                <w:lang w:val="en-US"/>
+              </w:rPr>
+              <w:t>total_indicators</w:t>
+            </w:r>
+            <w:proofErr w:type="spellEnd"/>
+            <w:r>
+              <w:rPr>
+                <w:rFonts w:ascii="Times New Roman" w:hAnsi="Times New Roman" w:cs="Times New Roman"/>
+                <w:color w:val="000000"/>
+                <w:sz w:val="20"/>
+                <w:szCs w:val="20"/>
+                <w:lang w:val="en-US"/>
+              </w:rPr>
+              <w:t xml:space="preserve"> }}</w:t>
             </w:r>
           </w:p>
         </w:tc>
@@ -4150,16 +5184,62 @@
                 <w:lang w:val="en-US"/>
               </w:rPr>
             </w:pPr>
-            <w:r>
-              <w:rPr>
-                <w:rFonts w:ascii="Times New Roman" w:hAnsi="Times New Roman" w:cs="Times New Roman"/>
-                <w:color w:val="000000"/>
-                <w:sz w:val="20"/>
-                <w:szCs w:val="20"/>
-                <w:lang w:val="en-US"/>
-              </w:rPr>
-              <w:t>{{ data_summary[“Principio 1”].accomplishment_percentage</w:t>
-            </w:r>
+            <w:proofErr w:type="gramStart"/>
+            <w:r>
+              <w:rPr>
+                <w:rFonts w:ascii="Times New Roman" w:hAnsi="Times New Roman" w:cs="Times New Roman"/>
+                <w:color w:val="000000"/>
+                <w:sz w:val="20"/>
+                <w:szCs w:val="20"/>
+                <w:lang w:val="en-US"/>
+              </w:rPr>
+              <w:t xml:space="preserve">{{ </w:t>
+            </w:r>
+            <w:proofErr w:type="spellStart"/>
+            <w:r>
+              <w:rPr>
+                <w:rFonts w:ascii="Times New Roman" w:hAnsi="Times New Roman" w:cs="Times New Roman"/>
+                <w:color w:val="000000"/>
+                <w:sz w:val="20"/>
+                <w:szCs w:val="20"/>
+                <w:lang w:val="en-US"/>
+              </w:rPr>
+              <w:t>data</w:t>
+            </w:r>
+            <w:proofErr w:type="gramEnd"/>
+            <w:r>
+              <w:rPr>
+                <w:rFonts w:ascii="Times New Roman" w:hAnsi="Times New Roman" w:cs="Times New Roman"/>
+                <w:color w:val="000000"/>
+                <w:sz w:val="20"/>
+                <w:szCs w:val="20"/>
+                <w:lang w:val="en-US"/>
+              </w:rPr>
+              <w:t>_summary</w:t>
+            </w:r>
+            <w:proofErr w:type="spellEnd"/>
+            <w:r>
+              <w:rPr>
+                <w:rFonts w:ascii="Times New Roman" w:hAnsi="Times New Roman" w:cs="Times New Roman"/>
+                <w:color w:val="000000"/>
+                <w:sz w:val="20"/>
+                <w:szCs w:val="20"/>
+                <w:lang w:val="en-US"/>
+              </w:rPr>
+              <w:t>[“Principio 1”].</w:t>
+            </w:r>
+            <w:proofErr w:type="spellStart"/>
+            <w:r>
+              <w:rPr>
+                <w:rFonts w:ascii="Times New Roman" w:hAnsi="Times New Roman" w:cs="Times New Roman"/>
+                <w:color w:val="000000"/>
+                <w:sz w:val="20"/>
+                <w:szCs w:val="20"/>
+                <w:lang w:val="en-US"/>
+              </w:rPr>
+              <w:t>accomplishment_percentage</w:t>
+            </w:r>
+            <w:proofErr w:type="spellEnd"/>
           </w:p>
           <w:p>
             <w:pPr>
@@ -4275,15 +5355,49 @@
                 <w:lang w:val="en-US"/>
               </w:rPr>
             </w:pPr>
-            <w:r>
-              <w:rPr>
-                <w:rFonts w:ascii="Times New Roman" w:hAnsi="Times New Roman" w:cs="Times New Roman"/>
-                <w:color w:val="000000"/>
-                <w:sz w:val="20"/>
-                <w:szCs w:val="20"/>
-                <w:lang w:val="en-US"/>
-              </w:rPr>
-              <w:t xml:space="preserve">{{ data_summary[“Principio </w:t>
+            <w:proofErr w:type="gramStart"/>
+            <w:r>
+              <w:rPr>
+                <w:rFonts w:ascii="Times New Roman" w:hAnsi="Times New Roman" w:cs="Times New Roman"/>
+                <w:color w:val="000000"/>
+                <w:sz w:val="20"/>
+                <w:szCs w:val="20"/>
+                <w:lang w:val="en-US"/>
+              </w:rPr>
+              <w:t xml:space="preserve">{{ </w:t>
+            </w:r>
+            <w:proofErr w:type="spellStart"/>
+            <w:r>
+              <w:rPr>
+                <w:rFonts w:ascii="Times New Roman" w:hAnsi="Times New Roman" w:cs="Times New Roman"/>
+                <w:color w:val="000000"/>
+                <w:sz w:val="20"/>
+                <w:szCs w:val="20"/>
+                <w:lang w:val="en-US"/>
+              </w:rPr>
+              <w:t>data</w:t>
+            </w:r>
+            <w:proofErr w:type="gramEnd"/>
+            <w:r>
+              <w:rPr>
+                <w:rFonts w:ascii="Times New Roman" w:hAnsi="Times New Roman" w:cs="Times New Roman"/>
+                <w:color w:val="000000"/>
+                <w:sz w:val="20"/>
+                <w:szCs w:val="20"/>
+                <w:lang w:val="en-US"/>
+              </w:rPr>
+              <w:t>_summary</w:t>
+            </w:r>
+            <w:proofErr w:type="spellEnd"/>
+            <w:r>
+              <w:rPr>
+                <w:rFonts w:ascii="Times New Roman" w:hAnsi="Times New Roman" w:cs="Times New Roman"/>
+                <w:color w:val="000000"/>
+                <w:sz w:val="20"/>
+                <w:szCs w:val="20"/>
+                <w:lang w:val="en-US"/>
+              </w:rPr>
+              <w:t xml:space="preserve">[“Principio </w:t>
             </w:r>
             <w:r>
               <w:rPr>
@@ -4305,6 +5419,7 @@
               </w:rPr>
               <w:t>”].</w:t>
             </w:r>
+            <w:proofErr w:type="spellStart"/>
             <w:r>
               <w:rPr>
                 <w:rFonts w:ascii="Times New Roman" w:hAnsi="Times New Roman" w:cs="Times New Roman"/>
@@ -4315,6 +5430,7 @@
               </w:rPr>
               <w:t>indicators_accomplished</w:t>
             </w:r>
+            <w:proofErr w:type="spellEnd"/>
             <w:r>
               <w:rPr>
                 <w:rFonts w:ascii="Times New Roman" w:hAnsi="Times New Roman" w:cs="Times New Roman"/>
@@ -4346,15 +5462,49 @@
                 <w:lang w:val="en-US"/>
               </w:rPr>
             </w:pPr>
-            <w:r>
-              <w:rPr>
-                <w:rFonts w:ascii="Times New Roman" w:hAnsi="Times New Roman" w:cs="Times New Roman"/>
-                <w:color w:val="000000"/>
-                <w:sz w:val="20"/>
-                <w:szCs w:val="20"/>
-                <w:lang w:val="en-US"/>
-              </w:rPr>
-              <w:t xml:space="preserve">{{ data_summary[“Principio </w:t>
+            <w:proofErr w:type="gramStart"/>
+            <w:r>
+              <w:rPr>
+                <w:rFonts w:ascii="Times New Roman" w:hAnsi="Times New Roman" w:cs="Times New Roman"/>
+                <w:color w:val="000000"/>
+                <w:sz w:val="20"/>
+                <w:szCs w:val="20"/>
+                <w:lang w:val="en-US"/>
+              </w:rPr>
+              <w:t xml:space="preserve">{{ </w:t>
+            </w:r>
+            <w:proofErr w:type="spellStart"/>
+            <w:r>
+              <w:rPr>
+                <w:rFonts w:ascii="Times New Roman" w:hAnsi="Times New Roman" w:cs="Times New Roman"/>
+                <w:color w:val="000000"/>
+                <w:sz w:val="20"/>
+                <w:szCs w:val="20"/>
+                <w:lang w:val="en-US"/>
+              </w:rPr>
+              <w:t>data</w:t>
+            </w:r>
+            <w:proofErr w:type="gramEnd"/>
+            <w:r>
+              <w:rPr>
+                <w:rFonts w:ascii="Times New Roman" w:hAnsi="Times New Roman" w:cs="Times New Roman"/>
+                <w:color w:val="000000"/>
+                <w:sz w:val="20"/>
+                <w:szCs w:val="20"/>
+                <w:lang w:val="en-US"/>
+              </w:rPr>
+              <w:t>_summary</w:t>
+            </w:r>
+            <w:proofErr w:type="spellEnd"/>
+            <w:r>
+              <w:rPr>
+                <w:rFonts w:ascii="Times New Roman" w:hAnsi="Times New Roman" w:cs="Times New Roman"/>
+                <w:color w:val="000000"/>
+                <w:sz w:val="20"/>
+                <w:szCs w:val="20"/>
+                <w:lang w:val="en-US"/>
+              </w:rPr>
+              <w:t xml:space="preserve">[“Principio </w:t>
             </w:r>
             <w:r>
               <w:rPr>
@@ -4376,6 +5526,7 @@
               </w:rPr>
               <w:t>”].</w:t>
             </w:r>
+            <w:proofErr w:type="spellStart"/>
             <w:r>
               <w:rPr>
                 <w:rFonts w:ascii="Times New Roman" w:hAnsi="Times New Roman" w:cs="Times New Roman"/>
@@ -4386,6 +5537,7 @@
               </w:rPr>
               <w:t>indicators_failed</w:t>
             </w:r>
+            <w:proofErr w:type="spellEnd"/>
             <w:r>
               <w:rPr>
                 <w:rFonts w:ascii="Times New Roman" w:hAnsi="Times New Roman" w:cs="Times New Roman"/>
@@ -4417,16 +5569,51 @@
                 <w:lang w:val="en-US"/>
               </w:rPr>
             </w:pPr>
-            <w:r>
-              <w:rPr>
-                <w:rFonts w:ascii="Times New Roman" w:hAnsi="Times New Roman" w:cs="Times New Roman"/>
-                <w:color w:val="000000"/>
-                <w:sz w:val="20"/>
-                <w:szCs w:val="20"/>
-                <w:lang w:val="en-US"/>
-              </w:rPr>
-              <w:t>{{ data_summary[“Principio 2”].</w:t>
-            </w:r>
+            <w:proofErr w:type="gramStart"/>
+            <w:r>
+              <w:rPr>
+                <w:rFonts w:ascii="Times New Roman" w:hAnsi="Times New Roman" w:cs="Times New Roman"/>
+                <w:color w:val="000000"/>
+                <w:sz w:val="20"/>
+                <w:szCs w:val="20"/>
+                <w:lang w:val="en-US"/>
+              </w:rPr>
+              <w:t xml:space="preserve">{{ </w:t>
+            </w:r>
+            <w:proofErr w:type="spellStart"/>
+            <w:r>
+              <w:rPr>
+                <w:rFonts w:ascii="Times New Roman" w:hAnsi="Times New Roman" w:cs="Times New Roman"/>
+                <w:color w:val="000000"/>
+                <w:sz w:val="20"/>
+                <w:szCs w:val="20"/>
+                <w:lang w:val="en-US"/>
+              </w:rPr>
+              <w:t>data</w:t>
+            </w:r>
+            <w:proofErr w:type="gramEnd"/>
+            <w:r>
+              <w:rPr>
+                <w:rFonts w:ascii="Times New Roman" w:hAnsi="Times New Roman" w:cs="Times New Roman"/>
+                <w:color w:val="000000"/>
+                <w:sz w:val="20"/>
+                <w:szCs w:val="20"/>
+                <w:lang w:val="en-US"/>
+              </w:rPr>
+              <w:t>_summary</w:t>
+            </w:r>
+            <w:proofErr w:type="spellEnd"/>
+            <w:r>
+              <w:rPr>
+                <w:rFonts w:ascii="Times New Roman" w:hAnsi="Times New Roman" w:cs="Times New Roman"/>
+                <w:color w:val="000000"/>
+                <w:sz w:val="20"/>
+                <w:szCs w:val="20"/>
+                <w:lang w:val="en-US"/>
+              </w:rPr>
+              <w:t>[“Principio 2”].</w:t>
+            </w:r>
+            <w:proofErr w:type="spellStart"/>
             <w:r>
               <w:rPr>
                 <w:rFonts w:ascii="Times New Roman" w:hAnsi="Times New Roman" w:cs="Times New Roman"/>
@@ -4437,6 +5624,7 @@
               </w:rPr>
               <w:t>indicators_not_applying</w:t>
             </w:r>
+            <w:proofErr w:type="spellEnd"/>
             <w:r>
               <w:rPr>
                 <w:rFonts w:ascii="Times New Roman" w:hAnsi="Times New Roman" w:cs="Times New Roman"/>
@@ -4468,15 +5656,49 @@
                 <w:lang w:val="en-US"/>
               </w:rPr>
             </w:pPr>
-            <w:r>
-              <w:rPr>
-                <w:rFonts w:ascii="Times New Roman" w:hAnsi="Times New Roman" w:cs="Times New Roman"/>
-                <w:color w:val="000000"/>
-                <w:sz w:val="20"/>
-                <w:szCs w:val="20"/>
-                <w:lang w:val="en-US"/>
-              </w:rPr>
-              <w:t xml:space="preserve">{{ data_summary[“Principio </w:t>
+            <w:proofErr w:type="gramStart"/>
+            <w:r>
+              <w:rPr>
+                <w:rFonts w:ascii="Times New Roman" w:hAnsi="Times New Roman" w:cs="Times New Roman"/>
+                <w:color w:val="000000"/>
+                <w:sz w:val="20"/>
+                <w:szCs w:val="20"/>
+                <w:lang w:val="en-US"/>
+              </w:rPr>
+              <w:t xml:space="preserve">{{ </w:t>
+            </w:r>
+            <w:proofErr w:type="spellStart"/>
+            <w:r>
+              <w:rPr>
+                <w:rFonts w:ascii="Times New Roman" w:hAnsi="Times New Roman" w:cs="Times New Roman"/>
+                <w:color w:val="000000"/>
+                <w:sz w:val="20"/>
+                <w:szCs w:val="20"/>
+                <w:lang w:val="en-US"/>
+              </w:rPr>
+              <w:t>data</w:t>
+            </w:r>
+            <w:proofErr w:type="gramEnd"/>
+            <w:r>
+              <w:rPr>
+                <w:rFonts w:ascii="Times New Roman" w:hAnsi="Times New Roman" w:cs="Times New Roman"/>
+                <w:color w:val="000000"/>
+                <w:sz w:val="20"/>
+                <w:szCs w:val="20"/>
+                <w:lang w:val="en-US"/>
+              </w:rPr>
+              <w:t>_summary</w:t>
+            </w:r>
+            <w:proofErr w:type="spellEnd"/>
+            <w:r>
+              <w:rPr>
+                <w:rFonts w:ascii="Times New Roman" w:hAnsi="Times New Roman" w:cs="Times New Roman"/>
+                <w:color w:val="000000"/>
+                <w:sz w:val="20"/>
+                <w:szCs w:val="20"/>
+                <w:lang w:val="en-US"/>
+              </w:rPr>
+              <w:t xml:space="preserve">[“Principio </w:t>
             </w:r>
             <w:r>
               <w:rPr>
@@ -4496,7 +5718,29 @@
                 <w:szCs w:val="20"/>
                 <w:lang w:val="en-US"/>
               </w:rPr>
-              <w:t>”].total_indicators }}</w:t>
+              <w:t>”].</w:t>
+            </w:r>
+            <w:proofErr w:type="spellStart"/>
+            <w:r>
+              <w:rPr>
+                <w:rFonts w:ascii="Times New Roman" w:hAnsi="Times New Roman" w:cs="Times New Roman"/>
+                <w:color w:val="000000"/>
+                <w:sz w:val="20"/>
+                <w:szCs w:val="20"/>
+                <w:lang w:val="en-US"/>
+              </w:rPr>
+              <w:t>total_indicators</w:t>
+            </w:r>
+            <w:proofErr w:type="spellEnd"/>
+            <w:r>
+              <w:rPr>
+                <w:rFonts w:ascii="Times New Roman" w:hAnsi="Times New Roman" w:cs="Times New Roman"/>
+                <w:color w:val="000000"/>
+                <w:sz w:val="20"/>
+                <w:szCs w:val="20"/>
+                <w:lang w:val="en-US"/>
+              </w:rPr>
+              <w:t xml:space="preserve"> }}</w:t>
             </w:r>
           </w:p>
         </w:tc>
@@ -4519,15 +5763,49 @@
                 <w:lang w:val="en-US"/>
               </w:rPr>
             </w:pPr>
-            <w:r>
-              <w:rPr>
-                <w:rFonts w:ascii="Times New Roman" w:hAnsi="Times New Roman" w:cs="Times New Roman"/>
-                <w:color w:val="000000"/>
-                <w:sz w:val="20"/>
-                <w:szCs w:val="20"/>
-                <w:lang w:val="en-US"/>
-              </w:rPr>
-              <w:t xml:space="preserve">{{ data_summary[“Principio </w:t>
+            <w:proofErr w:type="gramStart"/>
+            <w:r>
+              <w:rPr>
+                <w:rFonts w:ascii="Times New Roman" w:hAnsi="Times New Roman" w:cs="Times New Roman"/>
+                <w:color w:val="000000"/>
+                <w:sz w:val="20"/>
+                <w:szCs w:val="20"/>
+                <w:lang w:val="en-US"/>
+              </w:rPr>
+              <w:t xml:space="preserve">{{ </w:t>
+            </w:r>
+            <w:proofErr w:type="spellStart"/>
+            <w:r>
+              <w:rPr>
+                <w:rFonts w:ascii="Times New Roman" w:hAnsi="Times New Roman" w:cs="Times New Roman"/>
+                <w:color w:val="000000"/>
+                <w:sz w:val="20"/>
+                <w:szCs w:val="20"/>
+                <w:lang w:val="en-US"/>
+              </w:rPr>
+              <w:t>data</w:t>
+            </w:r>
+            <w:proofErr w:type="gramEnd"/>
+            <w:r>
+              <w:rPr>
+                <w:rFonts w:ascii="Times New Roman" w:hAnsi="Times New Roman" w:cs="Times New Roman"/>
+                <w:color w:val="000000"/>
+                <w:sz w:val="20"/>
+                <w:szCs w:val="20"/>
+                <w:lang w:val="en-US"/>
+              </w:rPr>
+              <w:t>_summary</w:t>
+            </w:r>
+            <w:proofErr w:type="spellEnd"/>
+            <w:r>
+              <w:rPr>
+                <w:rFonts w:ascii="Times New Roman" w:hAnsi="Times New Roman" w:cs="Times New Roman"/>
+                <w:color w:val="000000"/>
+                <w:sz w:val="20"/>
+                <w:szCs w:val="20"/>
+                <w:lang w:val="en-US"/>
+              </w:rPr>
+              <w:t xml:space="preserve">[“Principio </w:t>
             </w:r>
             <w:r>
               <w:rPr>
@@ -4547,8 +5825,20 @@
                 <w:szCs w:val="20"/>
                 <w:lang w:val="en-US"/>
               </w:rPr>
-              <w:t>”].accomplishment_percentage</w:t>
-            </w:r>
+              <w:t>”].</w:t>
+            </w:r>
+            <w:proofErr w:type="spellStart"/>
+            <w:r>
+              <w:rPr>
+                <w:rFonts w:ascii="Times New Roman" w:hAnsi="Times New Roman" w:cs="Times New Roman"/>
+                <w:color w:val="000000"/>
+                <w:sz w:val="20"/>
+                <w:szCs w:val="20"/>
+                <w:lang w:val="en-US"/>
+              </w:rPr>
+              <w:t>accomplishment_percentage</w:t>
+            </w:r>
+            <w:proofErr w:type="spellEnd"/>
           </w:p>
           <w:p>
             <w:pPr>
@@ -4664,15 +5954,49 @@
                 <w:lang w:val="en-US"/>
               </w:rPr>
             </w:pPr>
-            <w:r>
-              <w:rPr>
-                <w:rFonts w:ascii="Times New Roman" w:hAnsi="Times New Roman" w:cs="Times New Roman"/>
-                <w:color w:val="000000"/>
-                <w:sz w:val="20"/>
-                <w:szCs w:val="20"/>
-                <w:lang w:val="en-US"/>
-              </w:rPr>
-              <w:t xml:space="preserve">{{ data_summary[“Principio </w:t>
+            <w:proofErr w:type="gramStart"/>
+            <w:r>
+              <w:rPr>
+                <w:rFonts w:ascii="Times New Roman" w:hAnsi="Times New Roman" w:cs="Times New Roman"/>
+                <w:color w:val="000000"/>
+                <w:sz w:val="20"/>
+                <w:szCs w:val="20"/>
+                <w:lang w:val="en-US"/>
+              </w:rPr>
+              <w:t xml:space="preserve">{{ </w:t>
+            </w:r>
+            <w:proofErr w:type="spellStart"/>
+            <w:r>
+              <w:rPr>
+                <w:rFonts w:ascii="Times New Roman" w:hAnsi="Times New Roman" w:cs="Times New Roman"/>
+                <w:color w:val="000000"/>
+                <w:sz w:val="20"/>
+                <w:szCs w:val="20"/>
+                <w:lang w:val="en-US"/>
+              </w:rPr>
+              <w:t>data</w:t>
+            </w:r>
+            <w:proofErr w:type="gramEnd"/>
+            <w:r>
+              <w:rPr>
+                <w:rFonts w:ascii="Times New Roman" w:hAnsi="Times New Roman" w:cs="Times New Roman"/>
+                <w:color w:val="000000"/>
+                <w:sz w:val="20"/>
+                <w:szCs w:val="20"/>
+                <w:lang w:val="en-US"/>
+              </w:rPr>
+              <w:t>_summary</w:t>
+            </w:r>
+            <w:proofErr w:type="spellEnd"/>
+            <w:r>
+              <w:rPr>
+                <w:rFonts w:ascii="Times New Roman" w:hAnsi="Times New Roman" w:cs="Times New Roman"/>
+                <w:color w:val="000000"/>
+                <w:sz w:val="20"/>
+                <w:szCs w:val="20"/>
+                <w:lang w:val="en-US"/>
+              </w:rPr>
+              <w:t xml:space="preserve">[“Principio </w:t>
             </w:r>
             <w:r>
               <w:rPr>
@@ -4694,6 +6018,7 @@
               </w:rPr>
               <w:t>”].</w:t>
             </w:r>
+            <w:proofErr w:type="spellStart"/>
             <w:r>
               <w:rPr>
                 <w:rFonts w:ascii="Times New Roman" w:hAnsi="Times New Roman" w:cs="Times New Roman"/>
@@ -4704,6 +6029,7 @@
               </w:rPr>
               <w:t>indicators_accomplished</w:t>
             </w:r>
+            <w:proofErr w:type="spellEnd"/>
             <w:r>
               <w:rPr>
                 <w:rFonts w:ascii="Times New Roman" w:hAnsi="Times New Roman" w:cs="Times New Roman"/>
@@ -4735,15 +6061,49 @@
                 <w:lang w:val="en-US"/>
               </w:rPr>
             </w:pPr>
-            <w:r>
-              <w:rPr>
-                <w:rFonts w:ascii="Times New Roman" w:hAnsi="Times New Roman" w:cs="Times New Roman"/>
-                <w:color w:val="000000"/>
-                <w:sz w:val="20"/>
-                <w:szCs w:val="20"/>
-                <w:lang w:val="en-US"/>
-              </w:rPr>
-              <w:t xml:space="preserve">{{ data_summary[“Principio </w:t>
+            <w:proofErr w:type="gramStart"/>
+            <w:r>
+              <w:rPr>
+                <w:rFonts w:ascii="Times New Roman" w:hAnsi="Times New Roman" w:cs="Times New Roman"/>
+                <w:color w:val="000000"/>
+                <w:sz w:val="20"/>
+                <w:szCs w:val="20"/>
+                <w:lang w:val="en-US"/>
+              </w:rPr>
+              <w:t xml:space="preserve">{{ </w:t>
+            </w:r>
+            <w:proofErr w:type="spellStart"/>
+            <w:r>
+              <w:rPr>
+                <w:rFonts w:ascii="Times New Roman" w:hAnsi="Times New Roman" w:cs="Times New Roman"/>
+                <w:color w:val="000000"/>
+                <w:sz w:val="20"/>
+                <w:szCs w:val="20"/>
+                <w:lang w:val="en-US"/>
+              </w:rPr>
+              <w:t>data</w:t>
+            </w:r>
+            <w:proofErr w:type="gramEnd"/>
+            <w:r>
+              <w:rPr>
+                <w:rFonts w:ascii="Times New Roman" w:hAnsi="Times New Roman" w:cs="Times New Roman"/>
+                <w:color w:val="000000"/>
+                <w:sz w:val="20"/>
+                <w:szCs w:val="20"/>
+                <w:lang w:val="en-US"/>
+              </w:rPr>
+              <w:t>_summary</w:t>
+            </w:r>
+            <w:proofErr w:type="spellEnd"/>
+            <w:r>
+              <w:rPr>
+                <w:rFonts w:ascii="Times New Roman" w:hAnsi="Times New Roman" w:cs="Times New Roman"/>
+                <w:color w:val="000000"/>
+                <w:sz w:val="20"/>
+                <w:szCs w:val="20"/>
+                <w:lang w:val="en-US"/>
+              </w:rPr>
+              <w:t xml:space="preserve">[“Principio </w:t>
             </w:r>
             <w:r>
               <w:rPr>
@@ -4765,6 +6125,7 @@
               </w:rPr>
               <w:t>”].</w:t>
             </w:r>
+            <w:proofErr w:type="spellStart"/>
             <w:r>
               <w:rPr>
                 <w:rFonts w:ascii="Times New Roman" w:hAnsi="Times New Roman" w:cs="Times New Roman"/>
@@ -4775,6 +6136,7 @@
               </w:rPr>
               <w:t>indicators_failed</w:t>
             </w:r>
+            <w:proofErr w:type="spellEnd"/>
             <w:r>
               <w:rPr>
                 <w:rFonts w:ascii="Times New Roman" w:hAnsi="Times New Roman" w:cs="Times New Roman"/>
@@ -4806,16 +6168,51 @@
                 <w:lang w:val="en-US"/>
               </w:rPr>
             </w:pPr>
-            <w:r>
-              <w:rPr>
-                <w:rFonts w:ascii="Times New Roman" w:hAnsi="Times New Roman" w:cs="Times New Roman"/>
-                <w:color w:val="000000"/>
-                <w:sz w:val="20"/>
-                <w:szCs w:val="20"/>
-                <w:lang w:val="en-US"/>
-              </w:rPr>
-              <w:t>{{ data_summary[“Principio 3”].</w:t>
-            </w:r>
+            <w:proofErr w:type="gramStart"/>
+            <w:r>
+              <w:rPr>
+                <w:rFonts w:ascii="Times New Roman" w:hAnsi="Times New Roman" w:cs="Times New Roman"/>
+                <w:color w:val="000000"/>
+                <w:sz w:val="20"/>
+                <w:szCs w:val="20"/>
+                <w:lang w:val="en-US"/>
+              </w:rPr>
+              <w:t xml:space="preserve">{{ </w:t>
+            </w:r>
+            <w:proofErr w:type="spellStart"/>
+            <w:r>
+              <w:rPr>
+                <w:rFonts w:ascii="Times New Roman" w:hAnsi="Times New Roman" w:cs="Times New Roman"/>
+                <w:color w:val="000000"/>
+                <w:sz w:val="20"/>
+                <w:szCs w:val="20"/>
+                <w:lang w:val="en-US"/>
+              </w:rPr>
+              <w:t>data</w:t>
+            </w:r>
+            <w:proofErr w:type="gramEnd"/>
+            <w:r>
+              <w:rPr>
+                <w:rFonts w:ascii="Times New Roman" w:hAnsi="Times New Roman" w:cs="Times New Roman"/>
+                <w:color w:val="000000"/>
+                <w:sz w:val="20"/>
+                <w:szCs w:val="20"/>
+                <w:lang w:val="en-US"/>
+              </w:rPr>
+              <w:t>_summary</w:t>
+            </w:r>
+            <w:proofErr w:type="spellEnd"/>
+            <w:r>
+              <w:rPr>
+                <w:rFonts w:ascii="Times New Roman" w:hAnsi="Times New Roman" w:cs="Times New Roman"/>
+                <w:color w:val="000000"/>
+                <w:sz w:val="20"/>
+                <w:szCs w:val="20"/>
+                <w:lang w:val="en-US"/>
+              </w:rPr>
+              <w:t>[“Principio 3”].</w:t>
+            </w:r>
+            <w:proofErr w:type="spellStart"/>
             <w:r>
               <w:rPr>
                 <w:rFonts w:ascii="Times New Roman" w:hAnsi="Times New Roman" w:cs="Times New Roman"/>
@@ -4826,6 +6223,7 @@
               </w:rPr>
               <w:t>indicators_not_applying</w:t>
             </w:r>
+            <w:proofErr w:type="spellEnd"/>
             <w:r>
               <w:rPr>
                 <w:rFonts w:ascii="Times New Roman" w:hAnsi="Times New Roman" w:cs="Times New Roman"/>
@@ -4857,15 +6255,49 @@
                 <w:lang w:val="en-US"/>
               </w:rPr>
             </w:pPr>
-            <w:r>
-              <w:rPr>
-                <w:rFonts w:ascii="Times New Roman" w:hAnsi="Times New Roman" w:cs="Times New Roman"/>
-                <w:color w:val="000000"/>
-                <w:sz w:val="20"/>
-                <w:szCs w:val="20"/>
-                <w:lang w:val="en-US"/>
-              </w:rPr>
-              <w:t xml:space="preserve">{{ data_summary[“Principio </w:t>
+            <w:proofErr w:type="gramStart"/>
+            <w:r>
+              <w:rPr>
+                <w:rFonts w:ascii="Times New Roman" w:hAnsi="Times New Roman" w:cs="Times New Roman"/>
+                <w:color w:val="000000"/>
+                <w:sz w:val="20"/>
+                <w:szCs w:val="20"/>
+                <w:lang w:val="en-US"/>
+              </w:rPr>
+              <w:t xml:space="preserve">{{ </w:t>
+            </w:r>
+            <w:proofErr w:type="spellStart"/>
+            <w:r>
+              <w:rPr>
+                <w:rFonts w:ascii="Times New Roman" w:hAnsi="Times New Roman" w:cs="Times New Roman"/>
+                <w:color w:val="000000"/>
+                <w:sz w:val="20"/>
+                <w:szCs w:val="20"/>
+                <w:lang w:val="en-US"/>
+              </w:rPr>
+              <w:t>data</w:t>
+            </w:r>
+            <w:proofErr w:type="gramEnd"/>
+            <w:r>
+              <w:rPr>
+                <w:rFonts w:ascii="Times New Roman" w:hAnsi="Times New Roman" w:cs="Times New Roman"/>
+                <w:color w:val="000000"/>
+                <w:sz w:val="20"/>
+                <w:szCs w:val="20"/>
+                <w:lang w:val="en-US"/>
+              </w:rPr>
+              <w:t>_summary</w:t>
+            </w:r>
+            <w:proofErr w:type="spellEnd"/>
+            <w:r>
+              <w:rPr>
+                <w:rFonts w:ascii="Times New Roman" w:hAnsi="Times New Roman" w:cs="Times New Roman"/>
+                <w:color w:val="000000"/>
+                <w:sz w:val="20"/>
+                <w:szCs w:val="20"/>
+                <w:lang w:val="en-US"/>
+              </w:rPr>
+              <w:t xml:space="preserve">[“Principio </w:t>
             </w:r>
             <w:r>
               <w:rPr>
@@ -4885,7 +6317,29 @@
                 <w:szCs w:val="20"/>
                 <w:lang w:val="en-US"/>
               </w:rPr>
-              <w:t>”].total_indicators }}</w:t>
+              <w:t>”].</w:t>
+            </w:r>
+            <w:proofErr w:type="spellStart"/>
+            <w:r>
+              <w:rPr>
+                <w:rFonts w:ascii="Times New Roman" w:hAnsi="Times New Roman" w:cs="Times New Roman"/>
+                <w:color w:val="000000"/>
+                <w:sz w:val="20"/>
+                <w:szCs w:val="20"/>
+                <w:lang w:val="en-US"/>
+              </w:rPr>
+              <w:t>total_indicators</w:t>
+            </w:r>
+            <w:proofErr w:type="spellEnd"/>
+            <w:r>
+              <w:rPr>
+                <w:rFonts w:ascii="Times New Roman" w:hAnsi="Times New Roman" w:cs="Times New Roman"/>
+                <w:color w:val="000000"/>
+                <w:sz w:val="20"/>
+                <w:szCs w:val="20"/>
+                <w:lang w:val="en-US"/>
+              </w:rPr>
+              <w:t xml:space="preserve"> }}</w:t>
             </w:r>
           </w:p>
         </w:tc>
@@ -4908,15 +6362,49 @@
                 <w:lang w:val="en-US"/>
               </w:rPr>
             </w:pPr>
-            <w:r>
-              <w:rPr>
-                <w:rFonts w:ascii="Times New Roman" w:hAnsi="Times New Roman" w:cs="Times New Roman"/>
-                <w:color w:val="000000"/>
-                <w:sz w:val="20"/>
-                <w:szCs w:val="20"/>
-                <w:lang w:val="en-US"/>
-              </w:rPr>
-              <w:t xml:space="preserve">{{ data_summary[“Principio </w:t>
+            <w:proofErr w:type="gramStart"/>
+            <w:r>
+              <w:rPr>
+                <w:rFonts w:ascii="Times New Roman" w:hAnsi="Times New Roman" w:cs="Times New Roman"/>
+                <w:color w:val="000000"/>
+                <w:sz w:val="20"/>
+                <w:szCs w:val="20"/>
+                <w:lang w:val="en-US"/>
+              </w:rPr>
+              <w:t xml:space="preserve">{{ </w:t>
+            </w:r>
+            <w:proofErr w:type="spellStart"/>
+            <w:r>
+              <w:rPr>
+                <w:rFonts w:ascii="Times New Roman" w:hAnsi="Times New Roman" w:cs="Times New Roman"/>
+                <w:color w:val="000000"/>
+                <w:sz w:val="20"/>
+                <w:szCs w:val="20"/>
+                <w:lang w:val="en-US"/>
+              </w:rPr>
+              <w:t>data</w:t>
+            </w:r>
+            <w:proofErr w:type="gramEnd"/>
+            <w:r>
+              <w:rPr>
+                <w:rFonts w:ascii="Times New Roman" w:hAnsi="Times New Roman" w:cs="Times New Roman"/>
+                <w:color w:val="000000"/>
+                <w:sz w:val="20"/>
+                <w:szCs w:val="20"/>
+                <w:lang w:val="en-US"/>
+              </w:rPr>
+              <w:t>_summary</w:t>
+            </w:r>
+            <w:proofErr w:type="spellEnd"/>
+            <w:r>
+              <w:rPr>
+                <w:rFonts w:ascii="Times New Roman" w:hAnsi="Times New Roman" w:cs="Times New Roman"/>
+                <w:color w:val="000000"/>
+                <w:sz w:val="20"/>
+                <w:szCs w:val="20"/>
+                <w:lang w:val="en-US"/>
+              </w:rPr>
+              <w:t xml:space="preserve">[“Principio </w:t>
             </w:r>
             <w:r>
               <w:rPr>
@@ -4936,8 +6424,20 @@
                 <w:szCs w:val="20"/>
                 <w:lang w:val="en-US"/>
               </w:rPr>
-              <w:t>”].accomplishment_percentage</w:t>
-            </w:r>
+              <w:t>”].</w:t>
+            </w:r>
+            <w:proofErr w:type="spellStart"/>
+            <w:r>
+              <w:rPr>
+                <w:rFonts w:ascii="Times New Roman" w:hAnsi="Times New Roman" w:cs="Times New Roman"/>
+                <w:color w:val="000000"/>
+                <w:sz w:val="20"/>
+                <w:szCs w:val="20"/>
+                <w:lang w:val="en-US"/>
+              </w:rPr>
+              <w:t>accomplishment_percentage</w:t>
+            </w:r>
+            <w:proofErr w:type="spellEnd"/>
           </w:p>
           <w:p>
             <w:pPr>
@@ -5053,15 +6553,49 @@
                 <w:lang w:val="en-US"/>
               </w:rPr>
             </w:pPr>
-            <w:r>
-              <w:rPr>
-                <w:rFonts w:ascii="Times New Roman" w:hAnsi="Times New Roman" w:cs="Times New Roman"/>
-                <w:color w:val="000000"/>
-                <w:sz w:val="20"/>
-                <w:szCs w:val="20"/>
-                <w:lang w:val="en-US"/>
-              </w:rPr>
-              <w:t xml:space="preserve">{{ data_summary[“Principio </w:t>
+            <w:proofErr w:type="gramStart"/>
+            <w:r>
+              <w:rPr>
+                <w:rFonts w:ascii="Times New Roman" w:hAnsi="Times New Roman" w:cs="Times New Roman"/>
+                <w:color w:val="000000"/>
+                <w:sz w:val="20"/>
+                <w:szCs w:val="20"/>
+                <w:lang w:val="en-US"/>
+              </w:rPr>
+              <w:t xml:space="preserve">{{ </w:t>
+            </w:r>
+            <w:proofErr w:type="spellStart"/>
+            <w:r>
+              <w:rPr>
+                <w:rFonts w:ascii="Times New Roman" w:hAnsi="Times New Roman" w:cs="Times New Roman"/>
+                <w:color w:val="000000"/>
+                <w:sz w:val="20"/>
+                <w:szCs w:val="20"/>
+                <w:lang w:val="en-US"/>
+              </w:rPr>
+              <w:t>data</w:t>
+            </w:r>
+            <w:proofErr w:type="gramEnd"/>
+            <w:r>
+              <w:rPr>
+                <w:rFonts w:ascii="Times New Roman" w:hAnsi="Times New Roman" w:cs="Times New Roman"/>
+                <w:color w:val="000000"/>
+                <w:sz w:val="20"/>
+                <w:szCs w:val="20"/>
+                <w:lang w:val="en-US"/>
+              </w:rPr>
+              <w:t>_summary</w:t>
+            </w:r>
+            <w:proofErr w:type="spellEnd"/>
+            <w:r>
+              <w:rPr>
+                <w:rFonts w:ascii="Times New Roman" w:hAnsi="Times New Roman" w:cs="Times New Roman"/>
+                <w:color w:val="000000"/>
+                <w:sz w:val="20"/>
+                <w:szCs w:val="20"/>
+                <w:lang w:val="en-US"/>
+              </w:rPr>
+              <w:t xml:space="preserve">[“Principio </w:t>
             </w:r>
             <w:r>
               <w:rPr>
@@ -5083,6 +6617,7 @@
               </w:rPr>
               <w:t>”].</w:t>
             </w:r>
+            <w:proofErr w:type="spellStart"/>
             <w:r>
               <w:rPr>
                 <w:rFonts w:ascii="Times New Roman" w:hAnsi="Times New Roman" w:cs="Times New Roman"/>
@@ -5093,6 +6628,7 @@
               </w:rPr>
               <w:t>indicators_accomplished</w:t>
             </w:r>
+            <w:proofErr w:type="spellEnd"/>
             <w:r>
               <w:rPr>
                 <w:rFonts w:ascii="Times New Roman" w:hAnsi="Times New Roman" w:cs="Times New Roman"/>
@@ -5124,15 +6660,49 @@
                 <w:lang w:val="en-US"/>
               </w:rPr>
             </w:pPr>
-            <w:r>
-              <w:rPr>
-                <w:rFonts w:ascii="Times New Roman" w:hAnsi="Times New Roman" w:cs="Times New Roman"/>
-                <w:color w:val="000000"/>
-                <w:sz w:val="20"/>
-                <w:szCs w:val="20"/>
-                <w:lang w:val="en-US"/>
-              </w:rPr>
-              <w:t xml:space="preserve">{{ data_summary[“Principio </w:t>
+            <w:proofErr w:type="gramStart"/>
+            <w:r>
+              <w:rPr>
+                <w:rFonts w:ascii="Times New Roman" w:hAnsi="Times New Roman" w:cs="Times New Roman"/>
+                <w:color w:val="000000"/>
+                <w:sz w:val="20"/>
+                <w:szCs w:val="20"/>
+                <w:lang w:val="en-US"/>
+              </w:rPr>
+              <w:t xml:space="preserve">{{ </w:t>
+            </w:r>
+            <w:proofErr w:type="spellStart"/>
+            <w:r>
+              <w:rPr>
+                <w:rFonts w:ascii="Times New Roman" w:hAnsi="Times New Roman" w:cs="Times New Roman"/>
+                <w:color w:val="000000"/>
+                <w:sz w:val="20"/>
+                <w:szCs w:val="20"/>
+                <w:lang w:val="en-US"/>
+              </w:rPr>
+              <w:t>data</w:t>
+            </w:r>
+            <w:proofErr w:type="gramEnd"/>
+            <w:r>
+              <w:rPr>
+                <w:rFonts w:ascii="Times New Roman" w:hAnsi="Times New Roman" w:cs="Times New Roman"/>
+                <w:color w:val="000000"/>
+                <w:sz w:val="20"/>
+                <w:szCs w:val="20"/>
+                <w:lang w:val="en-US"/>
+              </w:rPr>
+              <w:t>_summary</w:t>
+            </w:r>
+            <w:proofErr w:type="spellEnd"/>
+            <w:r>
+              <w:rPr>
+                <w:rFonts w:ascii="Times New Roman" w:hAnsi="Times New Roman" w:cs="Times New Roman"/>
+                <w:color w:val="000000"/>
+                <w:sz w:val="20"/>
+                <w:szCs w:val="20"/>
+                <w:lang w:val="en-US"/>
+              </w:rPr>
+              <w:t xml:space="preserve">[“Principio </w:t>
             </w:r>
             <w:r>
               <w:rPr>
@@ -5154,6 +6724,7 @@
               </w:rPr>
               <w:t>”].</w:t>
             </w:r>
+            <w:proofErr w:type="spellStart"/>
             <w:r>
               <w:rPr>
                 <w:rFonts w:ascii="Times New Roman" w:hAnsi="Times New Roman" w:cs="Times New Roman"/>
@@ -5164,6 +6735,7 @@
               </w:rPr>
               <w:t>indicators_failed</w:t>
             </w:r>
+            <w:proofErr w:type="spellEnd"/>
             <w:r>
               <w:rPr>
                 <w:rFonts w:ascii="Times New Roman" w:hAnsi="Times New Roman" w:cs="Times New Roman"/>
@@ -5195,16 +6767,51 @@
                 <w:lang w:val="en-US"/>
               </w:rPr>
             </w:pPr>
-            <w:r>
-              <w:rPr>
-                <w:rFonts w:ascii="Times New Roman" w:hAnsi="Times New Roman" w:cs="Times New Roman"/>
-                <w:color w:val="000000"/>
-                <w:sz w:val="20"/>
-                <w:szCs w:val="20"/>
-                <w:lang w:val="en-US"/>
-              </w:rPr>
-              <w:t>{{ data_summary[“Principio 4”].</w:t>
-            </w:r>
+            <w:proofErr w:type="gramStart"/>
+            <w:r>
+              <w:rPr>
+                <w:rFonts w:ascii="Times New Roman" w:hAnsi="Times New Roman" w:cs="Times New Roman"/>
+                <w:color w:val="000000"/>
+                <w:sz w:val="20"/>
+                <w:szCs w:val="20"/>
+                <w:lang w:val="en-US"/>
+              </w:rPr>
+              <w:t xml:space="preserve">{{ </w:t>
+            </w:r>
+            <w:proofErr w:type="spellStart"/>
+            <w:r>
+              <w:rPr>
+                <w:rFonts w:ascii="Times New Roman" w:hAnsi="Times New Roman" w:cs="Times New Roman"/>
+                <w:color w:val="000000"/>
+                <w:sz w:val="20"/>
+                <w:szCs w:val="20"/>
+                <w:lang w:val="en-US"/>
+              </w:rPr>
+              <w:t>data</w:t>
+            </w:r>
+            <w:proofErr w:type="gramEnd"/>
+            <w:r>
+              <w:rPr>
+                <w:rFonts w:ascii="Times New Roman" w:hAnsi="Times New Roman" w:cs="Times New Roman"/>
+                <w:color w:val="000000"/>
+                <w:sz w:val="20"/>
+                <w:szCs w:val="20"/>
+                <w:lang w:val="en-US"/>
+              </w:rPr>
+              <w:t>_summary</w:t>
+            </w:r>
+            <w:proofErr w:type="spellEnd"/>
+            <w:r>
+              <w:rPr>
+                <w:rFonts w:ascii="Times New Roman" w:hAnsi="Times New Roman" w:cs="Times New Roman"/>
+                <w:color w:val="000000"/>
+                <w:sz w:val="20"/>
+                <w:szCs w:val="20"/>
+                <w:lang w:val="en-US"/>
+              </w:rPr>
+              <w:t>[“Principio 4”].</w:t>
+            </w:r>
+            <w:proofErr w:type="spellStart"/>
             <w:r>
               <w:rPr>
                 <w:rFonts w:ascii="Times New Roman" w:hAnsi="Times New Roman" w:cs="Times New Roman"/>
@@ -5215,6 +6822,7 @@
               </w:rPr>
               <w:t>indicators_not_applying</w:t>
             </w:r>
+            <w:proofErr w:type="spellEnd"/>
             <w:r>
               <w:rPr>
                 <w:rFonts w:ascii="Times New Roman" w:hAnsi="Times New Roman" w:cs="Times New Roman"/>
@@ -5246,15 +6854,49 @@
                 <w:lang w:val="en-US"/>
               </w:rPr>
             </w:pPr>
-            <w:r>
-              <w:rPr>
-                <w:rFonts w:ascii="Times New Roman" w:hAnsi="Times New Roman" w:cs="Times New Roman"/>
-                <w:color w:val="000000"/>
-                <w:sz w:val="20"/>
-                <w:szCs w:val="20"/>
-                <w:lang w:val="en-US"/>
-              </w:rPr>
-              <w:t xml:space="preserve">{{ data_summary[“Principio </w:t>
+            <w:proofErr w:type="gramStart"/>
+            <w:r>
+              <w:rPr>
+                <w:rFonts w:ascii="Times New Roman" w:hAnsi="Times New Roman" w:cs="Times New Roman"/>
+                <w:color w:val="000000"/>
+                <w:sz w:val="20"/>
+                <w:szCs w:val="20"/>
+                <w:lang w:val="en-US"/>
+              </w:rPr>
+              <w:t xml:space="preserve">{{ </w:t>
+            </w:r>
+            <w:proofErr w:type="spellStart"/>
+            <w:r>
+              <w:rPr>
+                <w:rFonts w:ascii="Times New Roman" w:hAnsi="Times New Roman" w:cs="Times New Roman"/>
+                <w:color w:val="000000"/>
+                <w:sz w:val="20"/>
+                <w:szCs w:val="20"/>
+                <w:lang w:val="en-US"/>
+              </w:rPr>
+              <w:t>data</w:t>
+            </w:r>
+            <w:proofErr w:type="gramEnd"/>
+            <w:r>
+              <w:rPr>
+                <w:rFonts w:ascii="Times New Roman" w:hAnsi="Times New Roman" w:cs="Times New Roman"/>
+                <w:color w:val="000000"/>
+                <w:sz w:val="20"/>
+                <w:szCs w:val="20"/>
+                <w:lang w:val="en-US"/>
+              </w:rPr>
+              <w:t>_summary</w:t>
+            </w:r>
+            <w:proofErr w:type="spellEnd"/>
+            <w:r>
+              <w:rPr>
+                <w:rFonts w:ascii="Times New Roman" w:hAnsi="Times New Roman" w:cs="Times New Roman"/>
+                <w:color w:val="000000"/>
+                <w:sz w:val="20"/>
+                <w:szCs w:val="20"/>
+                <w:lang w:val="en-US"/>
+              </w:rPr>
+              <w:t xml:space="preserve">[“Principio </w:t>
             </w:r>
             <w:r>
               <w:rPr>
@@ -5274,7 +6916,29 @@
                 <w:szCs w:val="20"/>
                 <w:lang w:val="en-US"/>
               </w:rPr>
-              <w:t>”].total_indicators }}</w:t>
+              <w:t>”].</w:t>
+            </w:r>
+            <w:proofErr w:type="spellStart"/>
+            <w:r>
+              <w:rPr>
+                <w:rFonts w:ascii="Times New Roman" w:hAnsi="Times New Roman" w:cs="Times New Roman"/>
+                <w:color w:val="000000"/>
+                <w:sz w:val="20"/>
+                <w:szCs w:val="20"/>
+                <w:lang w:val="en-US"/>
+              </w:rPr>
+              <w:t>total_indicators</w:t>
+            </w:r>
+            <w:proofErr w:type="spellEnd"/>
+            <w:r>
+              <w:rPr>
+                <w:rFonts w:ascii="Times New Roman" w:hAnsi="Times New Roman" w:cs="Times New Roman"/>
+                <w:color w:val="000000"/>
+                <w:sz w:val="20"/>
+                <w:szCs w:val="20"/>
+                <w:lang w:val="en-US"/>
+              </w:rPr>
+              <w:t xml:space="preserve"> }}</w:t>
             </w:r>
           </w:p>
         </w:tc>
@@ -5297,15 +6961,49 @@
                 <w:lang w:val="en-US"/>
               </w:rPr>
             </w:pPr>
-            <w:r>
-              <w:rPr>
-                <w:rFonts w:ascii="Times New Roman" w:hAnsi="Times New Roman" w:cs="Times New Roman"/>
-                <w:color w:val="000000"/>
-                <w:sz w:val="20"/>
-                <w:szCs w:val="20"/>
-                <w:lang w:val="en-US"/>
-              </w:rPr>
-              <w:t xml:space="preserve">{{ data_summary[“Principio </w:t>
+            <w:proofErr w:type="gramStart"/>
+            <w:r>
+              <w:rPr>
+                <w:rFonts w:ascii="Times New Roman" w:hAnsi="Times New Roman" w:cs="Times New Roman"/>
+                <w:color w:val="000000"/>
+                <w:sz w:val="20"/>
+                <w:szCs w:val="20"/>
+                <w:lang w:val="en-US"/>
+              </w:rPr>
+              <w:t xml:space="preserve">{{ </w:t>
+            </w:r>
+            <w:proofErr w:type="spellStart"/>
+            <w:r>
+              <w:rPr>
+                <w:rFonts w:ascii="Times New Roman" w:hAnsi="Times New Roman" w:cs="Times New Roman"/>
+                <w:color w:val="000000"/>
+                <w:sz w:val="20"/>
+                <w:szCs w:val="20"/>
+                <w:lang w:val="en-US"/>
+              </w:rPr>
+              <w:t>data</w:t>
+            </w:r>
+            <w:proofErr w:type="gramEnd"/>
+            <w:r>
+              <w:rPr>
+                <w:rFonts w:ascii="Times New Roman" w:hAnsi="Times New Roman" w:cs="Times New Roman"/>
+                <w:color w:val="000000"/>
+                <w:sz w:val="20"/>
+                <w:szCs w:val="20"/>
+                <w:lang w:val="en-US"/>
+              </w:rPr>
+              <w:t>_summary</w:t>
+            </w:r>
+            <w:proofErr w:type="spellEnd"/>
+            <w:r>
+              <w:rPr>
+                <w:rFonts w:ascii="Times New Roman" w:hAnsi="Times New Roman" w:cs="Times New Roman"/>
+                <w:color w:val="000000"/>
+                <w:sz w:val="20"/>
+                <w:szCs w:val="20"/>
+                <w:lang w:val="en-US"/>
+              </w:rPr>
+              <w:t xml:space="preserve">[“Principio </w:t>
             </w:r>
             <w:r>
               <w:rPr>
@@ -5325,8 +7023,20 @@
                 <w:szCs w:val="20"/>
                 <w:lang w:val="en-US"/>
               </w:rPr>
-              <w:t>”].accomplishment_percentage</w:t>
-            </w:r>
+              <w:t>”].</w:t>
+            </w:r>
+            <w:proofErr w:type="spellStart"/>
+            <w:r>
+              <w:rPr>
+                <w:rFonts w:ascii="Times New Roman" w:hAnsi="Times New Roman" w:cs="Times New Roman"/>
+                <w:color w:val="000000"/>
+                <w:sz w:val="20"/>
+                <w:szCs w:val="20"/>
+                <w:lang w:val="en-US"/>
+              </w:rPr>
+              <w:t>accomplishment_percentage</w:t>
+            </w:r>
+            <w:proofErr w:type="spellEnd"/>
           </w:p>
           <w:p>
             <w:pPr>
@@ -5442,15 +7152,49 @@
                 <w:lang w:val="en-US"/>
               </w:rPr>
             </w:pPr>
-            <w:r>
-              <w:rPr>
-                <w:rFonts w:ascii="Times New Roman" w:hAnsi="Times New Roman" w:cs="Times New Roman"/>
-                <w:color w:val="000000"/>
-                <w:sz w:val="20"/>
-                <w:szCs w:val="20"/>
-                <w:lang w:val="en-US"/>
-              </w:rPr>
-              <w:t xml:space="preserve">{{ data_summary[“Principio </w:t>
+            <w:proofErr w:type="gramStart"/>
+            <w:r>
+              <w:rPr>
+                <w:rFonts w:ascii="Times New Roman" w:hAnsi="Times New Roman" w:cs="Times New Roman"/>
+                <w:color w:val="000000"/>
+                <w:sz w:val="20"/>
+                <w:szCs w:val="20"/>
+                <w:lang w:val="en-US"/>
+              </w:rPr>
+              <w:t xml:space="preserve">{{ </w:t>
+            </w:r>
+            <w:proofErr w:type="spellStart"/>
+            <w:r>
+              <w:rPr>
+                <w:rFonts w:ascii="Times New Roman" w:hAnsi="Times New Roman" w:cs="Times New Roman"/>
+                <w:color w:val="000000"/>
+                <w:sz w:val="20"/>
+                <w:szCs w:val="20"/>
+                <w:lang w:val="en-US"/>
+              </w:rPr>
+              <w:t>data</w:t>
+            </w:r>
+            <w:proofErr w:type="gramEnd"/>
+            <w:r>
+              <w:rPr>
+                <w:rFonts w:ascii="Times New Roman" w:hAnsi="Times New Roman" w:cs="Times New Roman"/>
+                <w:color w:val="000000"/>
+                <w:sz w:val="20"/>
+                <w:szCs w:val="20"/>
+                <w:lang w:val="en-US"/>
+              </w:rPr>
+              <w:t>_summary</w:t>
+            </w:r>
+            <w:proofErr w:type="spellEnd"/>
+            <w:r>
+              <w:rPr>
+                <w:rFonts w:ascii="Times New Roman" w:hAnsi="Times New Roman" w:cs="Times New Roman"/>
+                <w:color w:val="000000"/>
+                <w:sz w:val="20"/>
+                <w:szCs w:val="20"/>
+                <w:lang w:val="en-US"/>
+              </w:rPr>
+              <w:t xml:space="preserve">[“Principio </w:t>
             </w:r>
             <w:r>
               <w:rPr>
@@ -5472,6 +7216,7 @@
               </w:rPr>
               <w:t>”].</w:t>
             </w:r>
+            <w:proofErr w:type="spellStart"/>
             <w:r>
               <w:rPr>
                 <w:rFonts w:ascii="Times New Roman" w:hAnsi="Times New Roman" w:cs="Times New Roman"/>
@@ -5482,6 +7227,7 @@
               </w:rPr>
               <w:t>indicators_accomplished</w:t>
             </w:r>
+            <w:proofErr w:type="spellEnd"/>
             <w:r>
               <w:rPr>
                 <w:rFonts w:ascii="Times New Roman" w:hAnsi="Times New Roman" w:cs="Times New Roman"/>
@@ -5513,15 +7259,49 @@
                 <w:lang w:val="en-US"/>
               </w:rPr>
             </w:pPr>
-            <w:r>
-              <w:rPr>
-                <w:rFonts w:ascii="Times New Roman" w:hAnsi="Times New Roman" w:cs="Times New Roman"/>
-                <w:color w:val="000000"/>
-                <w:sz w:val="20"/>
-                <w:szCs w:val="20"/>
-                <w:lang w:val="en-US"/>
-              </w:rPr>
-              <w:t xml:space="preserve">{{ data_summary[“Principio </w:t>
+            <w:proofErr w:type="gramStart"/>
+            <w:r>
+              <w:rPr>
+                <w:rFonts w:ascii="Times New Roman" w:hAnsi="Times New Roman" w:cs="Times New Roman"/>
+                <w:color w:val="000000"/>
+                <w:sz w:val="20"/>
+                <w:szCs w:val="20"/>
+                <w:lang w:val="en-US"/>
+              </w:rPr>
+              <w:t xml:space="preserve">{{ </w:t>
+            </w:r>
+            <w:proofErr w:type="spellStart"/>
+            <w:r>
+              <w:rPr>
+                <w:rFonts w:ascii="Times New Roman" w:hAnsi="Times New Roman" w:cs="Times New Roman"/>
+                <w:color w:val="000000"/>
+                <w:sz w:val="20"/>
+                <w:szCs w:val="20"/>
+                <w:lang w:val="en-US"/>
+              </w:rPr>
+              <w:t>data</w:t>
+            </w:r>
+            <w:proofErr w:type="gramEnd"/>
+            <w:r>
+              <w:rPr>
+                <w:rFonts w:ascii="Times New Roman" w:hAnsi="Times New Roman" w:cs="Times New Roman"/>
+                <w:color w:val="000000"/>
+                <w:sz w:val="20"/>
+                <w:szCs w:val="20"/>
+                <w:lang w:val="en-US"/>
+              </w:rPr>
+              <w:t>_summary</w:t>
+            </w:r>
+            <w:proofErr w:type="spellEnd"/>
+            <w:r>
+              <w:rPr>
+                <w:rFonts w:ascii="Times New Roman" w:hAnsi="Times New Roman" w:cs="Times New Roman"/>
+                <w:color w:val="000000"/>
+                <w:sz w:val="20"/>
+                <w:szCs w:val="20"/>
+                <w:lang w:val="en-US"/>
+              </w:rPr>
+              <w:t xml:space="preserve">[“Principio </w:t>
             </w:r>
             <w:r>
               <w:rPr>
@@ -5543,6 +7323,7 @@
               </w:rPr>
               <w:t>”].</w:t>
             </w:r>
+            <w:proofErr w:type="spellStart"/>
             <w:r>
               <w:rPr>
                 <w:rFonts w:ascii="Times New Roman" w:hAnsi="Times New Roman" w:cs="Times New Roman"/>
@@ -5553,6 +7334,7 @@
               </w:rPr>
               <w:t>indicators_failed</w:t>
             </w:r>
+            <w:proofErr w:type="spellEnd"/>
             <w:r>
               <w:rPr>
                 <w:rFonts w:ascii="Times New Roman" w:hAnsi="Times New Roman" w:cs="Times New Roman"/>
@@ -5584,16 +7366,51 @@
                 <w:lang w:val="en-US"/>
               </w:rPr>
             </w:pPr>
-            <w:r>
-              <w:rPr>
-                <w:rFonts w:ascii="Times New Roman" w:hAnsi="Times New Roman" w:cs="Times New Roman"/>
-                <w:color w:val="000000"/>
-                <w:sz w:val="20"/>
-                <w:szCs w:val="20"/>
-                <w:lang w:val="en-US"/>
-              </w:rPr>
-              <w:t>{{ data_summary[“Principio 5”].</w:t>
-            </w:r>
+            <w:proofErr w:type="gramStart"/>
+            <w:r>
+              <w:rPr>
+                <w:rFonts w:ascii="Times New Roman" w:hAnsi="Times New Roman" w:cs="Times New Roman"/>
+                <w:color w:val="000000"/>
+                <w:sz w:val="20"/>
+                <w:szCs w:val="20"/>
+                <w:lang w:val="en-US"/>
+              </w:rPr>
+              <w:t xml:space="preserve">{{ </w:t>
+            </w:r>
+            <w:proofErr w:type="spellStart"/>
+            <w:r>
+              <w:rPr>
+                <w:rFonts w:ascii="Times New Roman" w:hAnsi="Times New Roman" w:cs="Times New Roman"/>
+                <w:color w:val="000000"/>
+                <w:sz w:val="20"/>
+                <w:szCs w:val="20"/>
+                <w:lang w:val="en-US"/>
+              </w:rPr>
+              <w:t>data</w:t>
+            </w:r>
+            <w:proofErr w:type="gramEnd"/>
+            <w:r>
+              <w:rPr>
+                <w:rFonts w:ascii="Times New Roman" w:hAnsi="Times New Roman" w:cs="Times New Roman"/>
+                <w:color w:val="000000"/>
+                <w:sz w:val="20"/>
+                <w:szCs w:val="20"/>
+                <w:lang w:val="en-US"/>
+              </w:rPr>
+              <w:t>_summary</w:t>
+            </w:r>
+            <w:proofErr w:type="spellEnd"/>
+            <w:r>
+              <w:rPr>
+                <w:rFonts w:ascii="Times New Roman" w:hAnsi="Times New Roman" w:cs="Times New Roman"/>
+                <w:color w:val="000000"/>
+                <w:sz w:val="20"/>
+                <w:szCs w:val="20"/>
+                <w:lang w:val="en-US"/>
+              </w:rPr>
+              <w:t>[“Principio 5”].</w:t>
+            </w:r>
+            <w:proofErr w:type="spellStart"/>
             <w:r>
               <w:rPr>
                 <w:rFonts w:ascii="Times New Roman" w:hAnsi="Times New Roman" w:cs="Times New Roman"/>
@@ -5604,6 +7421,7 @@
               </w:rPr>
               <w:t>indicators_not_applying</w:t>
             </w:r>
+            <w:proofErr w:type="spellEnd"/>
             <w:r>
               <w:rPr>
                 <w:rFonts w:ascii="Times New Roman" w:hAnsi="Times New Roman" w:cs="Times New Roman"/>
@@ -5635,15 +7453,49 @@
                 <w:lang w:val="en-US"/>
               </w:rPr>
             </w:pPr>
-            <w:r>
-              <w:rPr>
-                <w:rFonts w:ascii="Times New Roman" w:hAnsi="Times New Roman" w:cs="Times New Roman"/>
-                <w:color w:val="000000"/>
-                <w:sz w:val="20"/>
-                <w:szCs w:val="20"/>
-                <w:lang w:val="en-US"/>
-              </w:rPr>
-              <w:t xml:space="preserve">{{ data_summary[“Principio </w:t>
+            <w:proofErr w:type="gramStart"/>
+            <w:r>
+              <w:rPr>
+                <w:rFonts w:ascii="Times New Roman" w:hAnsi="Times New Roman" w:cs="Times New Roman"/>
+                <w:color w:val="000000"/>
+                <w:sz w:val="20"/>
+                <w:szCs w:val="20"/>
+                <w:lang w:val="en-US"/>
+              </w:rPr>
+              <w:t xml:space="preserve">{{ </w:t>
+            </w:r>
+            <w:proofErr w:type="spellStart"/>
+            <w:r>
+              <w:rPr>
+                <w:rFonts w:ascii="Times New Roman" w:hAnsi="Times New Roman" w:cs="Times New Roman"/>
+                <w:color w:val="000000"/>
+                <w:sz w:val="20"/>
+                <w:szCs w:val="20"/>
+                <w:lang w:val="en-US"/>
+              </w:rPr>
+              <w:t>data</w:t>
+            </w:r>
+            <w:proofErr w:type="gramEnd"/>
+            <w:r>
+              <w:rPr>
+                <w:rFonts w:ascii="Times New Roman" w:hAnsi="Times New Roman" w:cs="Times New Roman"/>
+                <w:color w:val="000000"/>
+                <w:sz w:val="20"/>
+                <w:szCs w:val="20"/>
+                <w:lang w:val="en-US"/>
+              </w:rPr>
+              <w:t>_summary</w:t>
+            </w:r>
+            <w:proofErr w:type="spellEnd"/>
+            <w:r>
+              <w:rPr>
+                <w:rFonts w:ascii="Times New Roman" w:hAnsi="Times New Roman" w:cs="Times New Roman"/>
+                <w:color w:val="000000"/>
+                <w:sz w:val="20"/>
+                <w:szCs w:val="20"/>
+                <w:lang w:val="en-US"/>
+              </w:rPr>
+              <w:t xml:space="preserve">[“Principio </w:t>
             </w:r>
             <w:r>
               <w:rPr>
@@ -5663,7 +7515,29 @@
                 <w:szCs w:val="20"/>
                 <w:lang w:val="en-US"/>
               </w:rPr>
-              <w:t>”].total_indicators }}</w:t>
+              <w:t>”].</w:t>
+            </w:r>
+            <w:proofErr w:type="spellStart"/>
+            <w:r>
+              <w:rPr>
+                <w:rFonts w:ascii="Times New Roman" w:hAnsi="Times New Roman" w:cs="Times New Roman"/>
+                <w:color w:val="000000"/>
+                <w:sz w:val="20"/>
+                <w:szCs w:val="20"/>
+                <w:lang w:val="en-US"/>
+              </w:rPr>
+              <w:t>total_indicators</w:t>
+            </w:r>
+            <w:proofErr w:type="spellEnd"/>
+            <w:r>
+              <w:rPr>
+                <w:rFonts w:ascii="Times New Roman" w:hAnsi="Times New Roman" w:cs="Times New Roman"/>
+                <w:color w:val="000000"/>
+                <w:sz w:val="20"/>
+                <w:szCs w:val="20"/>
+                <w:lang w:val="en-US"/>
+              </w:rPr>
+              <w:t xml:space="preserve"> }}</w:t>
             </w:r>
           </w:p>
         </w:tc>
@@ -5686,15 +7560,49 @@
                 <w:lang w:val="en-US"/>
               </w:rPr>
             </w:pPr>
-            <w:r>
-              <w:rPr>
-                <w:rFonts w:ascii="Times New Roman" w:hAnsi="Times New Roman" w:cs="Times New Roman"/>
-                <w:color w:val="000000"/>
-                <w:sz w:val="20"/>
-                <w:szCs w:val="20"/>
-                <w:lang w:val="en-US"/>
-              </w:rPr>
-              <w:t xml:space="preserve">{{ data_summary[“Principio </w:t>
+            <w:proofErr w:type="gramStart"/>
+            <w:r>
+              <w:rPr>
+                <w:rFonts w:ascii="Times New Roman" w:hAnsi="Times New Roman" w:cs="Times New Roman"/>
+                <w:color w:val="000000"/>
+                <w:sz w:val="20"/>
+                <w:szCs w:val="20"/>
+                <w:lang w:val="en-US"/>
+              </w:rPr>
+              <w:t xml:space="preserve">{{ </w:t>
+            </w:r>
+            <w:proofErr w:type="spellStart"/>
+            <w:r>
+              <w:rPr>
+                <w:rFonts w:ascii="Times New Roman" w:hAnsi="Times New Roman" w:cs="Times New Roman"/>
+                <w:color w:val="000000"/>
+                <w:sz w:val="20"/>
+                <w:szCs w:val="20"/>
+                <w:lang w:val="en-US"/>
+              </w:rPr>
+              <w:t>data</w:t>
+            </w:r>
+            <w:proofErr w:type="gramEnd"/>
+            <w:r>
+              <w:rPr>
+                <w:rFonts w:ascii="Times New Roman" w:hAnsi="Times New Roman" w:cs="Times New Roman"/>
+                <w:color w:val="000000"/>
+                <w:sz w:val="20"/>
+                <w:szCs w:val="20"/>
+                <w:lang w:val="en-US"/>
+              </w:rPr>
+              <w:t>_summary</w:t>
+            </w:r>
+            <w:proofErr w:type="spellEnd"/>
+            <w:r>
+              <w:rPr>
+                <w:rFonts w:ascii="Times New Roman" w:hAnsi="Times New Roman" w:cs="Times New Roman"/>
+                <w:color w:val="000000"/>
+                <w:sz w:val="20"/>
+                <w:szCs w:val="20"/>
+                <w:lang w:val="en-US"/>
+              </w:rPr>
+              <w:t xml:space="preserve">[“Principio </w:t>
             </w:r>
             <w:r>
               <w:rPr>
@@ -5714,8 +7622,20 @@
                 <w:szCs w:val="20"/>
                 <w:lang w:val="en-US"/>
               </w:rPr>
-              <w:t>”].accomplishment_percentage</w:t>
-            </w:r>
+              <w:t>”].</w:t>
+            </w:r>
+            <w:proofErr w:type="spellStart"/>
+            <w:r>
+              <w:rPr>
+                <w:rFonts w:ascii="Times New Roman" w:hAnsi="Times New Roman" w:cs="Times New Roman"/>
+                <w:color w:val="000000"/>
+                <w:sz w:val="20"/>
+                <w:szCs w:val="20"/>
+                <w:lang w:val="en-US"/>
+              </w:rPr>
+              <w:t>accomplishment_percentage</w:t>
+            </w:r>
+            <w:proofErr w:type="spellEnd"/>
           </w:p>
           <w:p>
             <w:pPr>
@@ -5831,15 +7751,49 @@
                 <w:lang w:val="en-US"/>
               </w:rPr>
             </w:pPr>
-            <w:r>
-              <w:rPr>
-                <w:rFonts w:ascii="Times New Roman" w:hAnsi="Times New Roman" w:cs="Times New Roman"/>
-                <w:color w:val="000000"/>
-                <w:sz w:val="20"/>
-                <w:szCs w:val="20"/>
-                <w:lang w:val="en-US"/>
-              </w:rPr>
-              <w:t xml:space="preserve">{{ data_summary[“Principio </w:t>
+            <w:proofErr w:type="gramStart"/>
+            <w:r>
+              <w:rPr>
+                <w:rFonts w:ascii="Times New Roman" w:hAnsi="Times New Roman" w:cs="Times New Roman"/>
+                <w:color w:val="000000"/>
+                <w:sz w:val="20"/>
+                <w:szCs w:val="20"/>
+                <w:lang w:val="en-US"/>
+              </w:rPr>
+              <w:t xml:space="preserve">{{ </w:t>
+            </w:r>
+            <w:proofErr w:type="spellStart"/>
+            <w:r>
+              <w:rPr>
+                <w:rFonts w:ascii="Times New Roman" w:hAnsi="Times New Roman" w:cs="Times New Roman"/>
+                <w:color w:val="000000"/>
+                <w:sz w:val="20"/>
+                <w:szCs w:val="20"/>
+                <w:lang w:val="en-US"/>
+              </w:rPr>
+              <w:t>data</w:t>
+            </w:r>
+            <w:proofErr w:type="gramEnd"/>
+            <w:r>
+              <w:rPr>
+                <w:rFonts w:ascii="Times New Roman" w:hAnsi="Times New Roman" w:cs="Times New Roman"/>
+                <w:color w:val="000000"/>
+                <w:sz w:val="20"/>
+                <w:szCs w:val="20"/>
+                <w:lang w:val="en-US"/>
+              </w:rPr>
+              <w:t>_summary</w:t>
+            </w:r>
+            <w:proofErr w:type="spellEnd"/>
+            <w:r>
+              <w:rPr>
+                <w:rFonts w:ascii="Times New Roman" w:hAnsi="Times New Roman" w:cs="Times New Roman"/>
+                <w:color w:val="000000"/>
+                <w:sz w:val="20"/>
+                <w:szCs w:val="20"/>
+                <w:lang w:val="en-US"/>
+              </w:rPr>
+              <w:t xml:space="preserve">[“Principio </w:t>
             </w:r>
             <w:r>
               <w:rPr>
@@ -5861,6 +7815,7 @@
               </w:rPr>
               <w:t>”].</w:t>
             </w:r>
+            <w:proofErr w:type="spellStart"/>
             <w:r>
               <w:rPr>
                 <w:rFonts w:ascii="Times New Roman" w:hAnsi="Times New Roman" w:cs="Times New Roman"/>
@@ -5882,6 +7837,7 @@
               <w:lastRenderedPageBreak/>
               <w:t>_accomplished</w:t>
             </w:r>
+            <w:proofErr w:type="spellEnd"/>
             <w:r>
               <w:rPr>
                 <w:rFonts w:ascii="Times New Roman" w:hAnsi="Times New Roman" w:cs="Times New Roman"/>
@@ -5913,6 +7869,7 @@
                 <w:lang w:val="en-US"/>
               </w:rPr>
             </w:pPr>
+            <w:proofErr w:type="gramStart"/>
             <w:r>
               <w:rPr>
                 <w:rFonts w:ascii="Times New Roman" w:hAnsi="Times New Roman" w:cs="Times New Roman"/>
@@ -5922,7 +7879,40 @@
                 <w:lang w:val="en-US"/>
               </w:rPr>
               <w:lastRenderedPageBreak/>
-              <w:t xml:space="preserve">{{ data_summary[“Principio </w:t>
+              <w:t xml:space="preserve">{{ </w:t>
+            </w:r>
+            <w:proofErr w:type="spellStart"/>
+            <w:r>
+              <w:rPr>
+                <w:rFonts w:ascii="Times New Roman" w:hAnsi="Times New Roman" w:cs="Times New Roman"/>
+                <w:color w:val="000000"/>
+                <w:sz w:val="20"/>
+                <w:szCs w:val="20"/>
+                <w:lang w:val="en-US"/>
+              </w:rPr>
+              <w:t>data</w:t>
+            </w:r>
+            <w:proofErr w:type="gramEnd"/>
+            <w:r>
+              <w:rPr>
+                <w:rFonts w:ascii="Times New Roman" w:hAnsi="Times New Roman" w:cs="Times New Roman"/>
+                <w:color w:val="000000"/>
+                <w:sz w:val="20"/>
+                <w:szCs w:val="20"/>
+                <w:lang w:val="en-US"/>
+              </w:rPr>
+              <w:t>_summary</w:t>
+            </w:r>
+            <w:proofErr w:type="spellEnd"/>
+            <w:r>
+              <w:rPr>
+                <w:rFonts w:ascii="Times New Roman" w:hAnsi="Times New Roman" w:cs="Times New Roman"/>
+                <w:color w:val="000000"/>
+                <w:sz w:val="20"/>
+                <w:szCs w:val="20"/>
+                <w:lang w:val="en-US"/>
+              </w:rPr>
+              <w:t xml:space="preserve">[“Principio </w:t>
             </w:r>
             <w:r>
               <w:rPr>
@@ -5944,6 +7934,7 @@
               </w:rPr>
               <w:t>”].</w:t>
             </w:r>
+            <w:proofErr w:type="spellStart"/>
             <w:r>
               <w:rPr>
                 <w:rFonts w:ascii="Times New Roman" w:hAnsi="Times New Roman" w:cs="Times New Roman"/>
@@ -5954,6 +7945,7 @@
               </w:rPr>
               <w:t>indicators_failed</w:t>
             </w:r>
+            <w:proofErr w:type="spellEnd"/>
             <w:r>
               <w:rPr>
                 <w:rFonts w:ascii="Times New Roman" w:hAnsi="Times New Roman" w:cs="Times New Roman"/>
@@ -5985,16 +7977,51 @@
                 <w:lang w:val="en-US"/>
               </w:rPr>
             </w:pPr>
-            <w:r>
-              <w:rPr>
-                <w:rFonts w:ascii="Times New Roman" w:hAnsi="Times New Roman" w:cs="Times New Roman"/>
-                <w:color w:val="000000"/>
-                <w:sz w:val="20"/>
-                <w:szCs w:val="20"/>
-                <w:lang w:val="en-US"/>
-              </w:rPr>
-              <w:t>{{ data_summary[“Principio 6”].</w:t>
-            </w:r>
+            <w:proofErr w:type="gramStart"/>
+            <w:r>
+              <w:rPr>
+                <w:rFonts w:ascii="Times New Roman" w:hAnsi="Times New Roman" w:cs="Times New Roman"/>
+                <w:color w:val="000000"/>
+                <w:sz w:val="20"/>
+                <w:szCs w:val="20"/>
+                <w:lang w:val="en-US"/>
+              </w:rPr>
+              <w:t xml:space="preserve">{{ </w:t>
+            </w:r>
+            <w:proofErr w:type="spellStart"/>
+            <w:r>
+              <w:rPr>
+                <w:rFonts w:ascii="Times New Roman" w:hAnsi="Times New Roman" w:cs="Times New Roman"/>
+                <w:color w:val="000000"/>
+                <w:sz w:val="20"/>
+                <w:szCs w:val="20"/>
+                <w:lang w:val="en-US"/>
+              </w:rPr>
+              <w:t>data</w:t>
+            </w:r>
+            <w:proofErr w:type="gramEnd"/>
+            <w:r>
+              <w:rPr>
+                <w:rFonts w:ascii="Times New Roman" w:hAnsi="Times New Roman" w:cs="Times New Roman"/>
+                <w:color w:val="000000"/>
+                <w:sz w:val="20"/>
+                <w:szCs w:val="20"/>
+                <w:lang w:val="en-US"/>
+              </w:rPr>
+              <w:t>_summary</w:t>
+            </w:r>
+            <w:proofErr w:type="spellEnd"/>
+            <w:r>
+              <w:rPr>
+                <w:rFonts w:ascii="Times New Roman" w:hAnsi="Times New Roman" w:cs="Times New Roman"/>
+                <w:color w:val="000000"/>
+                <w:sz w:val="20"/>
+                <w:szCs w:val="20"/>
+                <w:lang w:val="en-US"/>
+              </w:rPr>
+              <w:t>[“Principio 6”].</w:t>
+            </w:r>
+            <w:proofErr w:type="spellStart"/>
             <w:r>
               <w:rPr>
                 <w:rFonts w:ascii="Times New Roman" w:hAnsi="Times New Roman" w:cs="Times New Roman"/>
@@ -6005,6 +8032,7 @@
               </w:rPr>
               <w:t>indicators_not_applying</w:t>
             </w:r>
+            <w:proofErr w:type="spellEnd"/>
             <w:r>
               <w:rPr>
                 <w:rFonts w:ascii="Times New Roman" w:hAnsi="Times New Roman" w:cs="Times New Roman"/>
@@ -6036,15 +8064,49 @@
                 <w:lang w:val="en-US"/>
               </w:rPr>
             </w:pPr>
-            <w:r>
-              <w:rPr>
-                <w:rFonts w:ascii="Times New Roman" w:hAnsi="Times New Roman" w:cs="Times New Roman"/>
-                <w:color w:val="000000"/>
-                <w:sz w:val="20"/>
-                <w:szCs w:val="20"/>
-                <w:lang w:val="en-US"/>
-              </w:rPr>
-              <w:t xml:space="preserve">{{ data_summary[“Principio </w:t>
+            <w:proofErr w:type="gramStart"/>
+            <w:r>
+              <w:rPr>
+                <w:rFonts w:ascii="Times New Roman" w:hAnsi="Times New Roman" w:cs="Times New Roman"/>
+                <w:color w:val="000000"/>
+                <w:sz w:val="20"/>
+                <w:szCs w:val="20"/>
+                <w:lang w:val="en-US"/>
+              </w:rPr>
+              <w:t xml:space="preserve">{{ </w:t>
+            </w:r>
+            <w:proofErr w:type="spellStart"/>
+            <w:r>
+              <w:rPr>
+                <w:rFonts w:ascii="Times New Roman" w:hAnsi="Times New Roman" w:cs="Times New Roman"/>
+                <w:color w:val="000000"/>
+                <w:sz w:val="20"/>
+                <w:szCs w:val="20"/>
+                <w:lang w:val="en-US"/>
+              </w:rPr>
+              <w:t>data</w:t>
+            </w:r>
+            <w:proofErr w:type="gramEnd"/>
+            <w:r>
+              <w:rPr>
+                <w:rFonts w:ascii="Times New Roman" w:hAnsi="Times New Roman" w:cs="Times New Roman"/>
+                <w:color w:val="000000"/>
+                <w:sz w:val="20"/>
+                <w:szCs w:val="20"/>
+                <w:lang w:val="en-US"/>
+              </w:rPr>
+              <w:t>_summary</w:t>
+            </w:r>
+            <w:proofErr w:type="spellEnd"/>
+            <w:r>
+              <w:rPr>
+                <w:rFonts w:ascii="Times New Roman" w:hAnsi="Times New Roman" w:cs="Times New Roman"/>
+                <w:color w:val="000000"/>
+                <w:sz w:val="20"/>
+                <w:szCs w:val="20"/>
+                <w:lang w:val="en-US"/>
+              </w:rPr>
+              <w:t xml:space="preserve">[“Principio </w:t>
             </w:r>
             <w:r>
               <w:rPr>
@@ -6065,7 +8127,29 @@
                 <w:szCs w:val="20"/>
                 <w:lang w:val="en-US"/>
               </w:rPr>
-              <w:t>”].total_indicators }}</w:t>
+              <w:t>”].</w:t>
+            </w:r>
+            <w:proofErr w:type="spellStart"/>
+            <w:r>
+              <w:rPr>
+                <w:rFonts w:ascii="Times New Roman" w:hAnsi="Times New Roman" w:cs="Times New Roman"/>
+                <w:color w:val="000000"/>
+                <w:sz w:val="20"/>
+                <w:szCs w:val="20"/>
+                <w:lang w:val="en-US"/>
+              </w:rPr>
+              <w:t>total_indicators</w:t>
+            </w:r>
+            <w:proofErr w:type="spellEnd"/>
+            <w:r>
+              <w:rPr>
+                <w:rFonts w:ascii="Times New Roman" w:hAnsi="Times New Roman" w:cs="Times New Roman"/>
+                <w:color w:val="000000"/>
+                <w:sz w:val="20"/>
+                <w:szCs w:val="20"/>
+                <w:lang w:val="en-US"/>
+              </w:rPr>
+              <w:t xml:space="preserve"> }}</w:t>
             </w:r>
           </w:p>
         </w:tc>
@@ -6088,6 +8172,7 @@
                 <w:lang w:val="en-US"/>
               </w:rPr>
             </w:pPr>
+            <w:proofErr w:type="gramStart"/>
             <w:r>
               <w:rPr>
                 <w:rFonts w:ascii="Times New Roman" w:hAnsi="Times New Roman" w:cs="Times New Roman"/>
@@ -6097,7 +8182,40 @@
                 <w:lang w:val="en-US"/>
               </w:rPr>
               <w:lastRenderedPageBreak/>
-              <w:t xml:space="preserve">{{ data_summary[“Principio </w:t>
+              <w:t xml:space="preserve">{{ </w:t>
+            </w:r>
+            <w:proofErr w:type="spellStart"/>
+            <w:r>
+              <w:rPr>
+                <w:rFonts w:ascii="Times New Roman" w:hAnsi="Times New Roman" w:cs="Times New Roman"/>
+                <w:color w:val="000000"/>
+                <w:sz w:val="20"/>
+                <w:szCs w:val="20"/>
+                <w:lang w:val="en-US"/>
+              </w:rPr>
+              <w:t>data</w:t>
+            </w:r>
+            <w:proofErr w:type="gramEnd"/>
+            <w:r>
+              <w:rPr>
+                <w:rFonts w:ascii="Times New Roman" w:hAnsi="Times New Roman" w:cs="Times New Roman"/>
+                <w:color w:val="000000"/>
+                <w:sz w:val="20"/>
+                <w:szCs w:val="20"/>
+                <w:lang w:val="en-US"/>
+              </w:rPr>
+              <w:t>_summary</w:t>
+            </w:r>
+            <w:proofErr w:type="spellEnd"/>
+            <w:r>
+              <w:rPr>
+                <w:rFonts w:ascii="Times New Roman" w:hAnsi="Times New Roman" w:cs="Times New Roman"/>
+                <w:color w:val="000000"/>
+                <w:sz w:val="20"/>
+                <w:szCs w:val="20"/>
+                <w:lang w:val="en-US"/>
+              </w:rPr>
+              <w:t xml:space="preserve">[“Principio </w:t>
             </w:r>
             <w:r>
               <w:rPr>
@@ -6117,7 +8235,18 @@
                 <w:szCs w:val="20"/>
                 <w:lang w:val="en-US"/>
               </w:rPr>
-              <w:t>”].accomplish</w:t>
+              <w:t>”].</w:t>
+            </w:r>
+            <w:proofErr w:type="spellStart"/>
+            <w:r>
+              <w:rPr>
+                <w:rFonts w:ascii="Times New Roman" w:hAnsi="Times New Roman" w:cs="Times New Roman"/>
+                <w:color w:val="000000"/>
+                <w:sz w:val="20"/>
+                <w:szCs w:val="20"/>
+                <w:lang w:val="en-US"/>
+              </w:rPr>
+              <w:t>accomplish</w:t>
             </w:r>
             <w:r>
               <w:rPr>
@@ -6130,6 +8259,7 @@
               <w:lastRenderedPageBreak/>
               <w:t>ment_percentage</w:t>
             </w:r>
+            <w:proofErr w:type="spellEnd"/>
           </w:p>
           <w:p>
             <w:pPr>
@@ -6246,15 +8376,49 @@
                 <w:lang w:val="en-US"/>
               </w:rPr>
             </w:pPr>
-            <w:r>
-              <w:rPr>
-                <w:rFonts w:ascii="Times New Roman" w:hAnsi="Times New Roman" w:cs="Times New Roman"/>
-                <w:color w:val="000000"/>
-                <w:sz w:val="20"/>
-                <w:szCs w:val="20"/>
-                <w:lang w:val="en-US"/>
-              </w:rPr>
-              <w:t xml:space="preserve">{{ data_summary[“Principio </w:t>
+            <w:proofErr w:type="gramStart"/>
+            <w:r>
+              <w:rPr>
+                <w:rFonts w:ascii="Times New Roman" w:hAnsi="Times New Roman" w:cs="Times New Roman"/>
+                <w:color w:val="000000"/>
+                <w:sz w:val="20"/>
+                <w:szCs w:val="20"/>
+                <w:lang w:val="en-US"/>
+              </w:rPr>
+              <w:t xml:space="preserve">{{ </w:t>
+            </w:r>
+            <w:proofErr w:type="spellStart"/>
+            <w:r>
+              <w:rPr>
+                <w:rFonts w:ascii="Times New Roman" w:hAnsi="Times New Roman" w:cs="Times New Roman"/>
+                <w:color w:val="000000"/>
+                <w:sz w:val="20"/>
+                <w:szCs w:val="20"/>
+                <w:lang w:val="en-US"/>
+              </w:rPr>
+              <w:t>data</w:t>
+            </w:r>
+            <w:proofErr w:type="gramEnd"/>
+            <w:r>
+              <w:rPr>
+                <w:rFonts w:ascii="Times New Roman" w:hAnsi="Times New Roman" w:cs="Times New Roman"/>
+                <w:color w:val="000000"/>
+                <w:sz w:val="20"/>
+                <w:szCs w:val="20"/>
+                <w:lang w:val="en-US"/>
+              </w:rPr>
+              <w:t>_summary</w:t>
+            </w:r>
+            <w:proofErr w:type="spellEnd"/>
+            <w:r>
+              <w:rPr>
+                <w:rFonts w:ascii="Times New Roman" w:hAnsi="Times New Roman" w:cs="Times New Roman"/>
+                <w:color w:val="000000"/>
+                <w:sz w:val="20"/>
+                <w:szCs w:val="20"/>
+                <w:lang w:val="en-US"/>
+              </w:rPr>
+              <w:t xml:space="preserve">[“Principio </w:t>
             </w:r>
             <w:r>
               <w:rPr>
@@ -6276,6 +8440,7 @@
               </w:rPr>
               <w:t>”].</w:t>
             </w:r>
+            <w:proofErr w:type="spellStart"/>
             <w:r>
               <w:rPr>
                 <w:rFonts w:ascii="Times New Roman" w:hAnsi="Times New Roman" w:cs="Times New Roman"/>
@@ -6286,6 +8451,7 @@
               </w:rPr>
               <w:t>indicators_accomplished</w:t>
             </w:r>
+            <w:proofErr w:type="spellEnd"/>
             <w:r>
               <w:rPr>
                 <w:rFonts w:ascii="Times New Roman" w:hAnsi="Times New Roman" w:cs="Times New Roman"/>
@@ -6317,15 +8483,49 @@
                 <w:lang w:val="en-US"/>
               </w:rPr>
             </w:pPr>
-            <w:r>
-              <w:rPr>
-                <w:rFonts w:ascii="Times New Roman" w:hAnsi="Times New Roman" w:cs="Times New Roman"/>
-                <w:color w:val="000000"/>
-                <w:sz w:val="20"/>
-                <w:szCs w:val="20"/>
-                <w:lang w:val="en-US"/>
-              </w:rPr>
-              <w:t xml:space="preserve">{{ data_summary[“Principio </w:t>
+            <w:proofErr w:type="gramStart"/>
+            <w:r>
+              <w:rPr>
+                <w:rFonts w:ascii="Times New Roman" w:hAnsi="Times New Roman" w:cs="Times New Roman"/>
+                <w:color w:val="000000"/>
+                <w:sz w:val="20"/>
+                <w:szCs w:val="20"/>
+                <w:lang w:val="en-US"/>
+              </w:rPr>
+              <w:t xml:space="preserve">{{ </w:t>
+            </w:r>
+            <w:proofErr w:type="spellStart"/>
+            <w:r>
+              <w:rPr>
+                <w:rFonts w:ascii="Times New Roman" w:hAnsi="Times New Roman" w:cs="Times New Roman"/>
+                <w:color w:val="000000"/>
+                <w:sz w:val="20"/>
+                <w:szCs w:val="20"/>
+                <w:lang w:val="en-US"/>
+              </w:rPr>
+              <w:t>data</w:t>
+            </w:r>
+            <w:proofErr w:type="gramEnd"/>
+            <w:r>
+              <w:rPr>
+                <w:rFonts w:ascii="Times New Roman" w:hAnsi="Times New Roman" w:cs="Times New Roman"/>
+                <w:color w:val="000000"/>
+                <w:sz w:val="20"/>
+                <w:szCs w:val="20"/>
+                <w:lang w:val="en-US"/>
+              </w:rPr>
+              <w:t>_summary</w:t>
+            </w:r>
+            <w:proofErr w:type="spellEnd"/>
+            <w:r>
+              <w:rPr>
+                <w:rFonts w:ascii="Times New Roman" w:hAnsi="Times New Roman" w:cs="Times New Roman"/>
+                <w:color w:val="000000"/>
+                <w:sz w:val="20"/>
+                <w:szCs w:val="20"/>
+                <w:lang w:val="en-US"/>
+              </w:rPr>
+              <w:t xml:space="preserve">[“Principio </w:t>
             </w:r>
             <w:r>
               <w:rPr>
@@ -6347,6 +8547,7 @@
               </w:rPr>
               <w:t>”].</w:t>
             </w:r>
+            <w:proofErr w:type="spellStart"/>
             <w:r>
               <w:rPr>
                 <w:rFonts w:ascii="Times New Roman" w:hAnsi="Times New Roman" w:cs="Times New Roman"/>
@@ -6357,6 +8558,7 @@
               </w:rPr>
               <w:t>indicators_failed</w:t>
             </w:r>
+            <w:proofErr w:type="spellEnd"/>
             <w:r>
               <w:rPr>
                 <w:rFonts w:ascii="Times New Roman" w:hAnsi="Times New Roman" w:cs="Times New Roman"/>
@@ -6388,16 +8590,51 @@
                 <w:lang w:val="en-US"/>
               </w:rPr>
             </w:pPr>
-            <w:r>
-              <w:rPr>
-                <w:rFonts w:ascii="Times New Roman" w:hAnsi="Times New Roman" w:cs="Times New Roman"/>
-                <w:color w:val="000000"/>
-                <w:sz w:val="20"/>
-                <w:szCs w:val="20"/>
-                <w:lang w:val="en-US"/>
-              </w:rPr>
-              <w:t>{{ data_summary[“Principio 7”].</w:t>
-            </w:r>
+            <w:proofErr w:type="gramStart"/>
+            <w:r>
+              <w:rPr>
+                <w:rFonts w:ascii="Times New Roman" w:hAnsi="Times New Roman" w:cs="Times New Roman"/>
+                <w:color w:val="000000"/>
+                <w:sz w:val="20"/>
+                <w:szCs w:val="20"/>
+                <w:lang w:val="en-US"/>
+              </w:rPr>
+              <w:t xml:space="preserve">{{ </w:t>
+            </w:r>
+            <w:proofErr w:type="spellStart"/>
+            <w:r>
+              <w:rPr>
+                <w:rFonts w:ascii="Times New Roman" w:hAnsi="Times New Roman" w:cs="Times New Roman"/>
+                <w:color w:val="000000"/>
+                <w:sz w:val="20"/>
+                <w:szCs w:val="20"/>
+                <w:lang w:val="en-US"/>
+              </w:rPr>
+              <w:t>data</w:t>
+            </w:r>
+            <w:proofErr w:type="gramEnd"/>
+            <w:r>
+              <w:rPr>
+                <w:rFonts w:ascii="Times New Roman" w:hAnsi="Times New Roman" w:cs="Times New Roman"/>
+                <w:color w:val="000000"/>
+                <w:sz w:val="20"/>
+                <w:szCs w:val="20"/>
+                <w:lang w:val="en-US"/>
+              </w:rPr>
+              <w:t>_summary</w:t>
+            </w:r>
+            <w:proofErr w:type="spellEnd"/>
+            <w:r>
+              <w:rPr>
+                <w:rFonts w:ascii="Times New Roman" w:hAnsi="Times New Roman" w:cs="Times New Roman"/>
+                <w:color w:val="000000"/>
+                <w:sz w:val="20"/>
+                <w:szCs w:val="20"/>
+                <w:lang w:val="en-US"/>
+              </w:rPr>
+              <w:t>[“Principio 7”].</w:t>
+            </w:r>
+            <w:proofErr w:type="spellStart"/>
             <w:r>
               <w:rPr>
                 <w:rFonts w:ascii="Times New Roman" w:hAnsi="Times New Roman" w:cs="Times New Roman"/>
@@ -6408,6 +8645,7 @@
               </w:rPr>
               <w:t>indicators_not_applying</w:t>
             </w:r>
+            <w:proofErr w:type="spellEnd"/>
             <w:r>
               <w:rPr>
                 <w:rFonts w:ascii="Times New Roman" w:hAnsi="Times New Roman" w:cs="Times New Roman"/>
@@ -6439,15 +8677,49 @@
                 <w:lang w:val="en-US"/>
               </w:rPr>
             </w:pPr>
-            <w:r>
-              <w:rPr>
-                <w:rFonts w:ascii="Times New Roman" w:hAnsi="Times New Roman" w:cs="Times New Roman"/>
-                <w:color w:val="000000"/>
-                <w:sz w:val="20"/>
-                <w:szCs w:val="20"/>
-                <w:lang w:val="en-US"/>
-              </w:rPr>
-              <w:t xml:space="preserve">{{ data_summary[“Principio </w:t>
+            <w:proofErr w:type="gramStart"/>
+            <w:r>
+              <w:rPr>
+                <w:rFonts w:ascii="Times New Roman" w:hAnsi="Times New Roman" w:cs="Times New Roman"/>
+                <w:color w:val="000000"/>
+                <w:sz w:val="20"/>
+                <w:szCs w:val="20"/>
+                <w:lang w:val="en-US"/>
+              </w:rPr>
+              <w:t xml:space="preserve">{{ </w:t>
+            </w:r>
+            <w:proofErr w:type="spellStart"/>
+            <w:r>
+              <w:rPr>
+                <w:rFonts w:ascii="Times New Roman" w:hAnsi="Times New Roman" w:cs="Times New Roman"/>
+                <w:color w:val="000000"/>
+                <w:sz w:val="20"/>
+                <w:szCs w:val="20"/>
+                <w:lang w:val="en-US"/>
+              </w:rPr>
+              <w:t>data</w:t>
+            </w:r>
+            <w:proofErr w:type="gramEnd"/>
+            <w:r>
+              <w:rPr>
+                <w:rFonts w:ascii="Times New Roman" w:hAnsi="Times New Roman" w:cs="Times New Roman"/>
+                <w:color w:val="000000"/>
+                <w:sz w:val="20"/>
+                <w:szCs w:val="20"/>
+                <w:lang w:val="en-US"/>
+              </w:rPr>
+              <w:t>_summary</w:t>
+            </w:r>
+            <w:proofErr w:type="spellEnd"/>
+            <w:r>
+              <w:rPr>
+                <w:rFonts w:ascii="Times New Roman" w:hAnsi="Times New Roman" w:cs="Times New Roman"/>
+                <w:color w:val="000000"/>
+                <w:sz w:val="20"/>
+                <w:szCs w:val="20"/>
+                <w:lang w:val="en-US"/>
+              </w:rPr>
+              <w:t xml:space="preserve">[“Principio </w:t>
             </w:r>
             <w:r>
               <w:rPr>
@@ -6467,7 +8739,29 @@
                 <w:szCs w:val="20"/>
                 <w:lang w:val="en-US"/>
               </w:rPr>
-              <w:t>”].total_indicators }}</w:t>
+              <w:t>”].</w:t>
+            </w:r>
+            <w:proofErr w:type="spellStart"/>
+            <w:r>
+              <w:rPr>
+                <w:rFonts w:ascii="Times New Roman" w:hAnsi="Times New Roman" w:cs="Times New Roman"/>
+                <w:color w:val="000000"/>
+                <w:sz w:val="20"/>
+                <w:szCs w:val="20"/>
+                <w:lang w:val="en-US"/>
+              </w:rPr>
+              <w:t>total_indicators</w:t>
+            </w:r>
+            <w:proofErr w:type="spellEnd"/>
+            <w:r>
+              <w:rPr>
+                <w:rFonts w:ascii="Times New Roman" w:hAnsi="Times New Roman" w:cs="Times New Roman"/>
+                <w:color w:val="000000"/>
+                <w:sz w:val="20"/>
+                <w:szCs w:val="20"/>
+                <w:lang w:val="en-US"/>
+              </w:rPr>
+              <w:t xml:space="preserve"> }}</w:t>
             </w:r>
           </w:p>
         </w:tc>
@@ -6490,15 +8784,49 @@
                 <w:lang w:val="en-US"/>
               </w:rPr>
             </w:pPr>
-            <w:r>
-              <w:rPr>
-                <w:rFonts w:ascii="Times New Roman" w:hAnsi="Times New Roman" w:cs="Times New Roman"/>
-                <w:color w:val="000000"/>
-                <w:sz w:val="20"/>
-                <w:szCs w:val="20"/>
-                <w:lang w:val="en-US"/>
-              </w:rPr>
-              <w:t xml:space="preserve">{{ data_summary[“Principio </w:t>
+            <w:proofErr w:type="gramStart"/>
+            <w:r>
+              <w:rPr>
+                <w:rFonts w:ascii="Times New Roman" w:hAnsi="Times New Roman" w:cs="Times New Roman"/>
+                <w:color w:val="000000"/>
+                <w:sz w:val="20"/>
+                <w:szCs w:val="20"/>
+                <w:lang w:val="en-US"/>
+              </w:rPr>
+              <w:t xml:space="preserve">{{ </w:t>
+            </w:r>
+            <w:proofErr w:type="spellStart"/>
+            <w:r>
+              <w:rPr>
+                <w:rFonts w:ascii="Times New Roman" w:hAnsi="Times New Roman" w:cs="Times New Roman"/>
+                <w:color w:val="000000"/>
+                <w:sz w:val="20"/>
+                <w:szCs w:val="20"/>
+                <w:lang w:val="en-US"/>
+              </w:rPr>
+              <w:t>data</w:t>
+            </w:r>
+            <w:proofErr w:type="gramEnd"/>
+            <w:r>
+              <w:rPr>
+                <w:rFonts w:ascii="Times New Roman" w:hAnsi="Times New Roman" w:cs="Times New Roman"/>
+                <w:color w:val="000000"/>
+                <w:sz w:val="20"/>
+                <w:szCs w:val="20"/>
+                <w:lang w:val="en-US"/>
+              </w:rPr>
+              <w:t>_summary</w:t>
+            </w:r>
+            <w:proofErr w:type="spellEnd"/>
+            <w:r>
+              <w:rPr>
+                <w:rFonts w:ascii="Times New Roman" w:hAnsi="Times New Roman" w:cs="Times New Roman"/>
+                <w:color w:val="000000"/>
+                <w:sz w:val="20"/>
+                <w:szCs w:val="20"/>
+                <w:lang w:val="en-US"/>
+              </w:rPr>
+              <w:t xml:space="preserve">[“Principio </w:t>
             </w:r>
             <w:r>
               <w:rPr>
@@ -6518,8 +8846,20 @@
                 <w:szCs w:val="20"/>
                 <w:lang w:val="en-US"/>
               </w:rPr>
-              <w:t>”].accomplishment_percentage</w:t>
-            </w:r>
+              <w:t>”].</w:t>
+            </w:r>
+            <w:proofErr w:type="spellStart"/>
+            <w:r>
+              <w:rPr>
+                <w:rFonts w:ascii="Times New Roman" w:hAnsi="Times New Roman" w:cs="Times New Roman"/>
+                <w:color w:val="000000"/>
+                <w:sz w:val="20"/>
+                <w:szCs w:val="20"/>
+                <w:lang w:val="en-US"/>
+              </w:rPr>
+              <w:t>accomplishment_percentage</w:t>
+            </w:r>
+            <w:proofErr w:type="spellEnd"/>
           </w:p>
           <w:p>
             <w:pPr>
@@ -6615,6 +8955,7 @@
                 <w:lang w:val="en-US"/>
               </w:rPr>
             </w:pPr>
+            <w:proofErr w:type="gramStart"/>
             <w:r>
               <w:rPr>
                 <w:rFonts w:ascii="Times New Roman" w:hAnsi="Times New Roman" w:cs="Times New Roman"/>
@@ -6639,6 +8980,7 @@
               </w:rPr>
               <w:t xml:space="preserve"> </w:t>
             </w:r>
+            <w:proofErr w:type="spellStart"/>
             <w:r>
               <w:rPr>
                 <w:rFonts w:ascii="Times New Roman" w:hAnsi="Times New Roman" w:cs="Times New Roman"/>
@@ -6697,8 +9039,22 @@
                 <w:szCs w:val="20"/>
                 <w:lang w:val="en-US"/>
               </w:rPr>
-              <w:t>.sum_indicators_accomplished</w:t>
-            </w:r>
+              <w:t>.sum</w:t>
+            </w:r>
+            <w:proofErr w:type="gramEnd"/>
+            <w:r>
+              <w:rPr>
+                <w:rFonts w:ascii="Times New Roman" w:hAnsi="Times New Roman" w:cs="Times New Roman"/>
+                <w:b/>
+                <w:bCs/>
+                <w:color w:val="000000"/>
+                <w:sz w:val="20"/>
+                <w:szCs w:val="20"/>
+                <w:lang w:val="en-US"/>
+              </w:rPr>
+              <w:t>_indicators_accomplished</w:t>
+            </w:r>
+            <w:proofErr w:type="spellEnd"/>
             <w:r>
               <w:rPr>
                 <w:rFonts w:ascii="Times New Roman" w:hAnsi="Times New Roman" w:cs="Times New Roman"/>
@@ -6746,6 +9102,7 @@
                 <w:lang w:val="en-US"/>
               </w:rPr>
             </w:pPr>
+            <w:proofErr w:type="gramStart"/>
             <w:r>
               <w:rPr>
                 <w:rFonts w:ascii="Times New Roman" w:hAnsi="Times New Roman" w:cs="Times New Roman"/>
@@ -6770,6 +9127,7 @@
               </w:rPr>
               <w:t xml:space="preserve"> </w:t>
             </w:r>
+            <w:proofErr w:type="spellStart"/>
             <w:r>
               <w:rPr>
                 <w:rFonts w:ascii="Times New Roman" w:hAnsi="Times New Roman" w:cs="Times New Roman"/>
@@ -6828,8 +9186,22 @@
                 <w:szCs w:val="20"/>
                 <w:lang w:val="en-US"/>
               </w:rPr>
-              <w:t>sum_indicators_failed</w:t>
-            </w:r>
+              <w:t>sum</w:t>
+            </w:r>
+            <w:proofErr w:type="gramEnd"/>
+            <w:r>
+              <w:rPr>
+                <w:rFonts w:ascii="Times New Roman" w:hAnsi="Times New Roman" w:cs="Times New Roman"/>
+                <w:b/>
+                <w:bCs/>
+                <w:color w:val="000000"/>
+                <w:sz w:val="20"/>
+                <w:szCs w:val="20"/>
+                <w:lang w:val="en-US"/>
+              </w:rPr>
+              <w:t>_indicators_failed</w:t>
+            </w:r>
+            <w:proofErr w:type="spellEnd"/>
             <w:r>
               <w:rPr>
                 <w:rFonts w:ascii="Times New Roman" w:hAnsi="Times New Roman" w:cs="Times New Roman"/>
@@ -6877,6 +9249,7 @@
                 <w:lang w:val="en-US"/>
               </w:rPr>
             </w:pPr>
+            <w:proofErr w:type="gramStart"/>
             <w:r>
               <w:rPr>
                 <w:rFonts w:ascii="Times New Roman" w:hAnsi="Times New Roman" w:cs="Times New Roman"/>
@@ -6889,6 +9262,7 @@
               </w:rPr>
               <w:t xml:space="preserve">{{ </w:t>
             </w:r>
+            <w:proofErr w:type="spellStart"/>
             <w:r>
               <w:rPr>
                 <w:rFonts w:ascii="Times New Roman" w:hAnsi="Times New Roman" w:cs="Times New Roman"/>
@@ -6935,8 +9309,22 @@
                 <w:szCs w:val="20"/>
                 <w:lang w:val="en-US"/>
               </w:rPr>
-              <w:t>sum_indicators_not_applying</w:t>
-            </w:r>
+              <w:t>sum</w:t>
+            </w:r>
+            <w:proofErr w:type="gramEnd"/>
+            <w:r>
+              <w:rPr>
+                <w:rFonts w:ascii="Times New Roman" w:hAnsi="Times New Roman" w:cs="Times New Roman"/>
+                <w:b/>
+                <w:bCs/>
+                <w:color w:val="000000"/>
+                <w:sz w:val="20"/>
+                <w:szCs w:val="20"/>
+                <w:lang w:val="en-US"/>
+              </w:rPr>
+              <w:t>_indicators_not_applying</w:t>
+            </w:r>
+            <w:proofErr w:type="spellEnd"/>
             <w:r>
               <w:rPr>
                 <w:rFonts w:ascii="Times New Roman" w:hAnsi="Times New Roman" w:cs="Times New Roman"/>
@@ -6972,6 +9360,7 @@
                 <w:lang w:val="en-US"/>
               </w:rPr>
             </w:pPr>
+            <w:proofErr w:type="gramStart"/>
             <w:r>
               <w:rPr>
                 <w:rFonts w:ascii="Times New Roman" w:hAnsi="Times New Roman" w:cs="Times New Roman"/>
@@ -6984,6 +9373,7 @@
               </w:rPr>
               <w:t xml:space="preserve">{{ </w:t>
             </w:r>
+            <w:proofErr w:type="spellStart"/>
             <w:r>
               <w:rPr>
                 <w:rFonts w:ascii="Times New Roman" w:hAnsi="Times New Roman" w:cs="Times New Roman"/>
@@ -7018,8 +9408,48 @@
                 <w:szCs w:val="20"/>
                 <w:lang w:val="en-US"/>
               </w:rPr>
-              <w:t>sum_values. sum_all_indicators</w:t>
-            </w:r>
+              <w:t>sum</w:t>
+            </w:r>
+            <w:proofErr w:type="gramEnd"/>
+            <w:r>
+              <w:rPr>
+                <w:rFonts w:ascii="Times New Roman" w:hAnsi="Times New Roman" w:cs="Times New Roman"/>
+                <w:b/>
+                <w:bCs/>
+                <w:color w:val="000000"/>
+                <w:sz w:val="20"/>
+                <w:szCs w:val="20"/>
+                <w:lang w:val="en-US"/>
+              </w:rPr>
+              <w:t>_values</w:t>
+            </w:r>
+            <w:proofErr w:type="spellEnd"/>
+            <w:r>
+              <w:rPr>
+                <w:rFonts w:ascii="Times New Roman" w:hAnsi="Times New Roman" w:cs="Times New Roman"/>
+                <w:b/>
+                <w:bCs/>
+                <w:color w:val="000000"/>
+                <w:sz w:val="20"/>
+                <w:szCs w:val="20"/>
+                <w:lang w:val="en-US"/>
+              </w:rPr>
+              <w:t xml:space="preserve">. </w:t>
+            </w:r>
+            <w:proofErr w:type="spellStart"/>
+            <w:r>
+              <w:rPr>
+                <w:rFonts w:ascii="Times New Roman" w:hAnsi="Times New Roman" w:cs="Times New Roman"/>
+                <w:b/>
+                <w:bCs/>
+                <w:color w:val="000000"/>
+                <w:sz w:val="20"/>
+                <w:szCs w:val="20"/>
+                <w:lang w:val="en-US"/>
+              </w:rPr>
+              <w:t>sum_all_indicators</w:t>
+            </w:r>
+            <w:proofErr w:type="spellEnd"/>
           </w:p>
           <w:p>
             <w:pPr>
@@ -7069,6 +9499,7 @@
                 <w:lang w:val="en-US"/>
               </w:rPr>
             </w:pPr>
+            <w:proofErr w:type="gramStart"/>
             <w:r>
               <w:rPr>
                 <w:rFonts w:ascii="Times New Roman" w:hAnsi="Times New Roman" w:cs="Times New Roman"/>
@@ -7081,6 +9512,7 @@
               </w:rPr>
               <w:t xml:space="preserve">{{ </w:t>
             </w:r>
+            <w:proofErr w:type="spellStart"/>
             <w:r>
               <w:rPr>
                 <w:rFonts w:ascii="Times New Roman" w:hAnsi="Times New Roman" w:cs="Times New Roman"/>
@@ -7127,8 +9559,22 @@
                 <w:szCs w:val="20"/>
                 <w:lang w:val="en-US"/>
               </w:rPr>
-              <w:t>sum_accomplishment</w:t>
-            </w:r>
+              <w:t>sum</w:t>
+            </w:r>
+            <w:proofErr w:type="gramEnd"/>
+            <w:r>
+              <w:rPr>
+                <w:rFonts w:ascii="Times New Roman" w:hAnsi="Times New Roman" w:cs="Times New Roman"/>
+                <w:b/>
+                <w:bCs/>
+                <w:color w:val="000000"/>
+                <w:sz w:val="20"/>
+                <w:szCs w:val="20"/>
+                <w:lang w:val="en-US"/>
+              </w:rPr>
+              <w:t>_accomplishment</w:t>
+            </w:r>
+            <w:proofErr w:type="spellEnd"/>
           </w:p>
           <w:p>
             <w:pPr>

</xml_diff>

<commit_message>
Task: BS-236. Changed the names of the variables in P309 and P310.(dummyData.sql)
</commit_message>
<xml_diff>
--- a/social_balance/reports/templates/docx/socialBalanceTemplate.docx
+++ b/social_balance/reports/templates/docx/socialBalanceTemplate.docx
@@ -3354,7 +3354,25 @@
           <w:sz w:val="24"/>
           <w:szCs w:val="24"/>
         </w:rPr>
-        <w:t xml:space="preserve">{% if </w:t>
+        <w:t xml:space="preserve">{% </w:t>
+      </w:r>
+      <w:proofErr w:type="spellStart"/>
+      <w:r>
+        <w:rPr>
+          <w:rFonts w:ascii="Times New Roman" w:hAnsi="Times New Roman" w:cs="Times New Roman"/>
+          <w:sz w:val="24"/>
+          <w:szCs w:val="24"/>
+        </w:rPr>
+        <w:t>if</w:t>
+      </w:r>
+      <w:proofErr w:type="spellEnd"/>
+      <w:r>
+        <w:rPr>
+          <w:rFonts w:ascii="Times New Roman" w:hAnsi="Times New Roman" w:cs="Times New Roman"/>
+          <w:sz w:val="24"/>
+          <w:szCs w:val="24"/>
+        </w:rPr>
+        <w:t xml:space="preserve"> </w:t>
       </w:r>
       <w:proofErr w:type="spellStart"/>
       <w:proofErr w:type="gramStart"/>
@@ -3495,7 +3513,6 @@
           <w:iCs/>
           <w:sz w:val="24"/>
           <w:szCs w:val="24"/>
-          <w:lang w:val="en-US"/>
         </w:rPr>
       </w:pPr>
       <w:proofErr w:type="gramStart"/>
@@ -3506,7 +3523,6 @@
           <w:iCs/>
           <w:sz w:val="24"/>
           <w:szCs w:val="24"/>
-          <w:lang w:val="en-US"/>
         </w:rPr>
         <w:t xml:space="preserve">{{ </w:t>
       </w:r>
@@ -3518,7 +3534,6 @@
           <w:iCs/>
           <w:sz w:val="24"/>
           <w:szCs w:val="24"/>
-          <w:lang w:val="en-US"/>
         </w:rPr>
         <w:t>value</w:t>
       </w:r>
@@ -3530,7 +3545,6 @@
           <w:iCs/>
           <w:sz w:val="24"/>
           <w:szCs w:val="24"/>
-          <w:lang w:val="en-US"/>
         </w:rPr>
         <w:t>.codigoindicador</w:t>
       </w:r>
@@ -3542,7 +3556,6 @@
           <w:iCs/>
           <w:sz w:val="24"/>
           <w:szCs w:val="24"/>
-          <w:lang w:val="en-US"/>
         </w:rPr>
         <w:t xml:space="preserve"> }} {{ </w:t>
       </w:r>
@@ -3554,7 +3567,6 @@
           <w:iCs/>
           <w:sz w:val="24"/>
           <w:szCs w:val="24"/>
-          <w:lang w:val="en-US"/>
         </w:rPr>
         <w:t>value.descripcionindicador</w:t>
       </w:r>
@@ -3566,7 +3578,6 @@
           <w:iCs/>
           <w:sz w:val="24"/>
           <w:szCs w:val="24"/>
-          <w:lang w:val="en-US"/>
         </w:rPr>
         <w:t xml:space="preserve"> }}</w:t>
       </w:r>
@@ -3730,7 +3741,7 @@
           <w:szCs w:val="24"/>
           <w:lang w:val="en-US"/>
         </w:rPr>
-        <w:t>{{</w:t>
+        <w:t xml:space="preserve">{{ </w:t>
       </w:r>
       <w:r>
         <w:rPr>
@@ -3741,7 +3752,7 @@
           <w:szCs w:val="24"/>
           <w:lang w:val="en-US"/>
         </w:rPr>
-        <w:t xml:space="preserve"> </w:t>
+        <w:t>value</w:t>
       </w:r>
       <w:r>
         <w:rPr>
@@ -3752,8 +3763,16 @@
           <w:szCs w:val="24"/>
           <w:lang w:val="en-US"/>
         </w:rPr>
-        <w:t>value</w:t>
-      </w:r>
+        <w:t>.</w:t>
+      </w:r>
+      <w:r>
+        <w:rPr>
+          <w:lang w:val="en-US"/>
+        </w:rPr>
+        <w:t xml:space="preserve"> </w:t>
+      </w:r>
+      <w:proofErr w:type="spellStart"/>
+      <w:proofErr w:type="gramStart"/>
       <w:r>
         <w:rPr>
           <w:rFonts w:ascii="Times New Roman" w:hAnsi="Times New Roman" w:cs="Times New Roman"/>
@@ -3763,16 +3782,9 @@
           <w:szCs w:val="24"/>
           <w:lang w:val="en-US"/>
         </w:rPr>
-        <w:t>.</w:t>
-      </w:r>
-      <w:r>
-        <w:rPr>
-          <w:lang w:val="en-US"/>
-        </w:rPr>
-        <w:t xml:space="preserve"> </w:t>
-      </w:r>
-      <w:proofErr w:type="spellStart"/>
-      <w:proofErr w:type="gramStart"/>
+        <w:t>tablecounter</w:t>
+      </w:r>
+      <w:proofErr w:type="spellEnd"/>
       <w:r>
         <w:rPr>
           <w:rFonts w:ascii="Times New Roman" w:hAnsi="Times New Roman" w:cs="Times New Roman"/>
@@ -3782,9 +3794,9 @@
           <w:szCs w:val="24"/>
           <w:lang w:val="en-US"/>
         </w:rPr>
-        <w:t>tablecounter</w:t>
-      </w:r>
-      <w:proofErr w:type="spellEnd"/>
+        <w:t xml:space="preserve"> }</w:t>
+      </w:r>
+      <w:proofErr w:type="gramEnd"/>
       <w:r>
         <w:rPr>
           <w:rFonts w:ascii="Times New Roman" w:hAnsi="Times New Roman" w:cs="Times New Roman"/>
@@ -3794,31 +3806,18 @@
           <w:szCs w:val="24"/>
           <w:lang w:val="en-US"/>
         </w:rPr>
-        <w:t xml:space="preserve"> }</w:t>
-      </w:r>
-      <w:proofErr w:type="gramEnd"/>
-      <w:r>
+        <w:t>}</w:t>
+      </w:r>
+    </w:p>
+    <w:p>
+      <w:pPr>
+        <w:jc w:val="both"/>
         <w:rPr>
           <w:rFonts w:ascii="Times New Roman" w:hAnsi="Times New Roman" w:cs="Times New Roman"/>
           <w:b/>
           <w:bCs/>
           <w:sz w:val="24"/>
           <w:szCs w:val="24"/>
-          <w:lang w:val="en-US"/>
-        </w:rPr>
-        <w:t>}</w:t>
-      </w:r>
-    </w:p>
-    <w:p>
-      <w:pPr>
-        <w:jc w:val="both"/>
-        <w:rPr>
-          <w:rFonts w:ascii="Times New Roman" w:hAnsi="Times New Roman" w:cs="Times New Roman"/>
-          <w:b/>
-          <w:bCs/>
-          <w:sz w:val="24"/>
-          <w:szCs w:val="24"/>
-          <w:lang w:val="en-US"/>
         </w:rPr>
       </w:pPr>
       <w:proofErr w:type="gramStart"/>
@@ -9839,7 +9838,445 @@
         </w:sectPr>
       </w:pPr>
     </w:p>
-    <w:p/>
+    <w:p>
+      <w:pPr>
+        <w:pStyle w:val="HTMLPreformatted"/>
+        <w:spacing w:after="60"/>
+        <w:rPr>
+          <w:rStyle w:val="language-xml"/>
+          <w:color w:val="111111"/>
+        </w:rPr>
+      </w:pPr>
+      <w:r>
+        <w:rPr>
+          <w:rStyle w:val="hljs-template-tag"/>
+          <w:color w:val="111111"/>
+        </w:rPr>
+        <w:lastRenderedPageBreak/>
+        <w:t xml:space="preserve">{% </w:t>
+      </w:r>
+      <w:r>
+        <w:rPr>
+          <w:rStyle w:val="hljs-name"/>
+          <w:color w:val="111111"/>
+        </w:rPr>
+        <w:t>set</w:t>
+      </w:r>
+      <w:r>
+        <w:rPr>
+          <w:rStyle w:val="hljs-template-tag"/>
+          <w:color w:val="111111"/>
+        </w:rPr>
+        <w:t xml:space="preserve"> </w:t>
+      </w:r>
+      <w:proofErr w:type="spellStart"/>
+      <w:r>
+        <w:rPr>
+          <w:rStyle w:val="hljs-template-tag"/>
+          <w:color w:val="111111"/>
+        </w:rPr>
+        <w:t>my_list</w:t>
+      </w:r>
+      <w:proofErr w:type="spellEnd"/>
+      <w:r>
+        <w:rPr>
+          <w:rStyle w:val="hljs-template-tag"/>
+          <w:color w:val="111111"/>
+        </w:rPr>
+        <w:t xml:space="preserve"> = [1, 2, 3, 4, 5, 2, 6, 2] %}</w:t>
+      </w:r>
+    </w:p>
+    <w:p>
+      <w:pPr>
+        <w:pStyle w:val="HTMLPreformatted"/>
+        <w:spacing w:after="60"/>
+        <w:rPr>
+          <w:rStyle w:val="language-xml"/>
+          <w:color w:val="111111"/>
+        </w:rPr>
+      </w:pPr>
+      <w:r>
+        <w:rPr>
+          <w:rStyle w:val="hljs-template-tag"/>
+          <w:color w:val="111111"/>
+        </w:rPr>
+        <w:t xml:space="preserve">{% </w:t>
+      </w:r>
+      <w:r>
+        <w:rPr>
+          <w:rStyle w:val="hljs-name"/>
+          <w:color w:val="111111"/>
+        </w:rPr>
+        <w:t>set</w:t>
+      </w:r>
+      <w:r>
+        <w:rPr>
+          <w:rStyle w:val="hljs-template-tag"/>
+          <w:color w:val="111111"/>
+        </w:rPr>
+        <w:t xml:space="preserve"> </w:t>
+      </w:r>
+      <w:proofErr w:type="spellStart"/>
+      <w:r>
+        <w:rPr>
+          <w:rStyle w:val="hljs-template-tag"/>
+          <w:color w:val="111111"/>
+        </w:rPr>
+        <w:t>my_condition</w:t>
+      </w:r>
+      <w:proofErr w:type="spellEnd"/>
+      <w:r>
+        <w:rPr>
+          <w:rStyle w:val="hljs-template-tag"/>
+          <w:color w:val="111111"/>
+        </w:rPr>
+        <w:t xml:space="preserve"> = 2 %}</w:t>
+      </w:r>
+    </w:p>
+    <w:p>
+      <w:pPr>
+        <w:pStyle w:val="HTMLPreformatted"/>
+        <w:spacing w:after="60"/>
+        <w:rPr>
+          <w:rStyle w:val="language-xml"/>
+          <w:color w:val="111111"/>
+        </w:rPr>
+      </w:pPr>
+    </w:p>
+    <w:p>
+      <w:pPr>
+        <w:pStyle w:val="HTMLPreformatted"/>
+        <w:spacing w:after="60"/>
+        <w:rPr>
+          <w:rStyle w:val="language-xml"/>
+          <w:color w:val="111111"/>
+        </w:rPr>
+      </w:pPr>
+      <w:r>
+        <w:rPr>
+          <w:rStyle w:val="hljs-template-tag"/>
+          <w:color w:val="111111"/>
+        </w:rPr>
+        <w:t xml:space="preserve">{% </w:t>
+      </w:r>
+      <w:r>
+        <w:rPr>
+          <w:rStyle w:val="hljs-name"/>
+          <w:color w:val="111111"/>
+        </w:rPr>
+        <w:t>set</w:t>
+      </w:r>
+      <w:r>
+        <w:rPr>
+          <w:rStyle w:val="hljs-template-tag"/>
+          <w:color w:val="111111"/>
+        </w:rPr>
+        <w:t xml:space="preserve"> </w:t>
+      </w:r>
+      <w:proofErr w:type="spellStart"/>
+      <w:r>
+        <w:rPr>
+          <w:rStyle w:val="hljs-template-tag"/>
+          <w:color w:val="111111"/>
+        </w:rPr>
+        <w:t>my_counter</w:t>
+      </w:r>
+      <w:proofErr w:type="spellEnd"/>
+      <w:r>
+        <w:rPr>
+          <w:rStyle w:val="hljs-template-tag"/>
+          <w:color w:val="111111"/>
+        </w:rPr>
+        <w:t xml:space="preserve"> = 0 %}</w:t>
+      </w:r>
+    </w:p>
+    <w:p>
+      <w:pPr>
+        <w:pStyle w:val="HTMLPreformatted"/>
+        <w:spacing w:after="60"/>
+        <w:rPr>
+          <w:rStyle w:val="language-xml"/>
+          <w:color w:val="111111"/>
+        </w:rPr>
+      </w:pPr>
+    </w:p>
+    <w:p>
+      <w:pPr>
+        <w:pStyle w:val="HTMLPreformatted"/>
+        <w:spacing w:after="60"/>
+        <w:rPr>
+          <w:rStyle w:val="language-xml"/>
+          <w:color w:val="111111"/>
+          <w:lang w:val="en-US"/>
+        </w:rPr>
+      </w:pPr>
+      <w:r>
+        <w:rPr>
+          <w:rStyle w:val="hljs-template-tag"/>
+          <w:color w:val="111111"/>
+          <w:lang w:val="en-US"/>
+        </w:rPr>
+        <w:t xml:space="preserve">{% </w:t>
+      </w:r>
+      <w:r>
+        <w:rPr>
+          <w:rStyle w:val="hljs-name"/>
+          <w:color w:val="111111"/>
+          <w:lang w:val="en-US"/>
+        </w:rPr>
+        <w:t>for</w:t>
+      </w:r>
+      <w:r>
+        <w:rPr>
+          <w:rStyle w:val="hljs-template-tag"/>
+          <w:color w:val="111111"/>
+          <w:lang w:val="en-US"/>
+        </w:rPr>
+        <w:t xml:space="preserve"> item </w:t>
+      </w:r>
+      <w:r>
+        <w:rPr>
+          <w:rStyle w:val="hljs-keyword"/>
+          <w:color w:val="111111"/>
+          <w:lang w:val="en-US"/>
+        </w:rPr>
+        <w:t>in</w:t>
+      </w:r>
+      <w:r>
+        <w:rPr>
+          <w:rStyle w:val="hljs-template-tag"/>
+          <w:color w:val="111111"/>
+          <w:lang w:val="en-US"/>
+        </w:rPr>
+        <w:t xml:space="preserve"> my_list %}</w:t>
+      </w:r>
+    </w:p>
+    <w:p>
+      <w:pPr>
+        <w:pStyle w:val="HTMLPreformatted"/>
+        <w:spacing w:after="60"/>
+        <w:rPr>
+          <w:rStyle w:val="language-xml"/>
+          <w:color w:val="111111"/>
+          <w:lang w:val="en-US"/>
+        </w:rPr>
+      </w:pPr>
+      <w:r>
+        <w:rPr>
+          <w:rStyle w:val="language-xml"/>
+          <w:color w:val="111111"/>
+          <w:lang w:val="en-US"/>
+        </w:rPr>
+        <w:t xml:space="preserve">    </w:t>
+      </w:r>
+      <w:r>
+        <w:rPr>
+          <w:rStyle w:val="hljs-template-tag"/>
+          <w:color w:val="111111"/>
+          <w:lang w:val="en-US"/>
+        </w:rPr>
+        <w:t xml:space="preserve">{% </w:t>
+      </w:r>
+      <w:r>
+        <w:rPr>
+          <w:rStyle w:val="hljs-name"/>
+          <w:color w:val="111111"/>
+          <w:lang w:val="en-US"/>
+        </w:rPr>
+        <w:t>if</w:t>
+      </w:r>
+      <w:r>
+        <w:rPr>
+          <w:rStyle w:val="hljs-template-tag"/>
+          <w:color w:val="111111"/>
+          <w:lang w:val="en-US"/>
+        </w:rPr>
+        <w:t xml:space="preserve"> item == my_condition %}</w:t>
+      </w:r>
+    </w:p>
+    <w:p>
+      <w:pPr>
+        <w:pStyle w:val="HTMLPreformatted"/>
+        <w:spacing w:after="60"/>
+        <w:rPr>
+          <w:rStyle w:val="language-xml"/>
+          <w:color w:val="111111"/>
+          <w:lang w:val="en-US"/>
+        </w:rPr>
+      </w:pPr>
+      <w:r>
+        <w:rPr>
+          <w:rStyle w:val="language-xml"/>
+          <w:color w:val="111111"/>
+          <w:lang w:val="en-US"/>
+        </w:rPr>
+        <w:t xml:space="preserve">        </w:t>
+      </w:r>
+      <w:r>
+        <w:rPr>
+          <w:rStyle w:val="hljs-template-tag"/>
+          <w:color w:val="111111"/>
+          <w:lang w:val="en-US"/>
+        </w:rPr>
+        <w:t xml:space="preserve">{% </w:t>
+      </w:r>
+      <w:r>
+        <w:rPr>
+          <w:rStyle w:val="hljs-name"/>
+          <w:color w:val="111111"/>
+          <w:lang w:val="en-US"/>
+        </w:rPr>
+        <w:t>set</w:t>
+      </w:r>
+      <w:r>
+        <w:rPr>
+          <w:rStyle w:val="hljs-template-tag"/>
+          <w:color w:val="111111"/>
+          <w:lang w:val="en-US"/>
+        </w:rPr>
+        <w:t xml:space="preserve"> my_counter = my_counter + 1 %}</w:t>
+      </w:r>
+    </w:p>
+    <w:p>
+      <w:pPr>
+        <w:pStyle w:val="HTMLPreformatted"/>
+        <w:spacing w:after="60"/>
+        <w:rPr>
+          <w:rStyle w:val="language-xml"/>
+          <w:color w:val="111111"/>
+          <w:lang w:val="en-US"/>
+        </w:rPr>
+      </w:pPr>
+      <w:r>
+        <w:rPr>
+          <w:rStyle w:val="language-xml"/>
+          <w:color w:val="111111"/>
+          <w:lang w:val="en-US"/>
+        </w:rPr>
+        <w:t xml:space="preserve">    </w:t>
+      </w:r>
+      <w:r>
+        <w:rPr>
+          <w:rStyle w:val="hljs-template-tag"/>
+          <w:color w:val="111111"/>
+          <w:lang w:val="en-US"/>
+        </w:rPr>
+        <w:t xml:space="preserve">{% </w:t>
+      </w:r>
+      <w:r>
+        <w:rPr>
+          <w:rStyle w:val="hljs-name"/>
+          <w:color w:val="111111"/>
+          <w:lang w:val="en-US"/>
+        </w:rPr>
+        <w:t>endif</w:t>
+      </w:r>
+      <w:r>
+        <w:rPr>
+          <w:rStyle w:val="hljs-template-tag"/>
+          <w:color w:val="111111"/>
+          <w:lang w:val="en-US"/>
+        </w:rPr>
+        <w:t xml:space="preserve"> %}</w:t>
+      </w:r>
+    </w:p>
+    <w:p>
+      <w:pPr>
+        <w:pStyle w:val="HTMLPreformatted"/>
+        <w:spacing w:after="60"/>
+        <w:rPr>
+          <w:rStyle w:val="language-xml"/>
+          <w:color w:val="111111"/>
+          <w:lang w:val="en-US"/>
+        </w:rPr>
+      </w:pPr>
+      <w:r>
+        <w:rPr>
+          <w:rStyle w:val="hljs-template-tag"/>
+          <w:color w:val="111111"/>
+          <w:lang w:val="en-US"/>
+        </w:rPr>
+        <w:t xml:space="preserve">{% </w:t>
+      </w:r>
+      <w:r>
+        <w:rPr>
+          <w:rStyle w:val="hljs-name"/>
+          <w:color w:val="111111"/>
+          <w:lang w:val="en-US"/>
+        </w:rPr>
+        <w:t>endfor</w:t>
+      </w:r>
+      <w:r>
+        <w:rPr>
+          <w:rStyle w:val="hljs-template-tag"/>
+          <w:color w:val="111111"/>
+          <w:lang w:val="en-US"/>
+        </w:rPr>
+        <w:t xml:space="preserve"> %}</w:t>
+      </w:r>
+    </w:p>
+    <w:p>
+      <w:pPr>
+        <w:pStyle w:val="HTMLPreformatted"/>
+        <w:spacing w:after="60"/>
+        <w:rPr>
+          <w:rStyle w:val="language-xml"/>
+          <w:color w:val="111111"/>
+          <w:lang w:val="en-US"/>
+        </w:rPr>
+      </w:pPr>
+    </w:p>
+    <w:p>
+      <w:pPr>
+        <w:pStyle w:val="HTMLPreformatted"/>
+        <w:spacing w:after="60"/>
+        <w:rPr>
+          <w:color w:val="111111"/>
+          <w:sz w:val="24"/>
+          <w:szCs w:val="24"/>
+          <w:lang w:val="en-US"/>
+        </w:rPr>
+      </w:pPr>
+      <w:r>
+        <w:rPr>
+          <w:rStyle w:val="language-xml"/>
+          <w:color w:val="111111"/>
+          <w:lang w:val="en-US"/>
+        </w:rPr>
+        <w:t xml:space="preserve">The number of occurrences of </w:t>
+      </w:r>
+      <w:r>
+        <w:rPr>
+          <w:rStyle w:val="hljs-template-variable"/>
+          <w:color w:val="111111"/>
+          <w:lang w:val="en-US"/>
+        </w:rPr>
+        <w:t>{{ my_condition }}</w:t>
+      </w:r>
+      <w:r>
+        <w:rPr>
+          <w:rStyle w:val="language-xml"/>
+          <w:color w:val="111111"/>
+          <w:lang w:val="en-US"/>
+        </w:rPr>
+        <w:t xml:space="preserve"> in the list is: </w:t>
+      </w:r>
+      <w:r>
+        <w:rPr>
+          <w:rStyle w:val="hljs-template-variable"/>
+          <w:color w:val="111111"/>
+          <w:lang w:val="en-US"/>
+        </w:rPr>
+        <w:t>{{ my_counter }}</w:t>
+      </w:r>
+    </w:p>
+    <w:p>
+      <w:pPr>
+        <w:rPr>
+          <w:lang w:val="en-US"/>
+        </w:rPr>
+      </w:pPr>
+    </w:p>
     <w:sectPr>
       <w:pgSz w:w="11906" w:h="16838"/>
       <w:pgMar w:top="1418" w:right="1701" w:bottom="1418" w:left="1701" w:header="709" w:footer="709" w:gutter="0"/>
@@ -14621,6 +15058,31 @@
       <w:lang w:val="es-ES" w:eastAsia="es-ES" w:bidi="es-ES"/>
     </w:rPr>
   </w:style>
+  <w:style w:type="character" w:customStyle="1" w:styleId="hljs-template-tag">
+    <w:name w:val="hljs-template-tag"/>
+    <w:basedOn w:val="DefaultParagraphFont"/>
+    <w:rsid w:val="00B473A7"/>
+  </w:style>
+  <w:style w:type="character" w:customStyle="1" w:styleId="hljs-name">
+    <w:name w:val="hljs-name"/>
+    <w:basedOn w:val="DefaultParagraphFont"/>
+    <w:rsid w:val="00B473A7"/>
+  </w:style>
+  <w:style w:type="character" w:customStyle="1" w:styleId="language-xml">
+    <w:name w:val="language-xml"/>
+    <w:basedOn w:val="DefaultParagraphFont"/>
+    <w:rsid w:val="00B473A7"/>
+  </w:style>
+  <w:style w:type="character" w:customStyle="1" w:styleId="hljs-keyword">
+    <w:name w:val="hljs-keyword"/>
+    <w:basedOn w:val="DefaultParagraphFont"/>
+    <w:rsid w:val="00B473A7"/>
+  </w:style>
+  <w:style w:type="character" w:customStyle="1" w:styleId="hljs-template-variable">
+    <w:name w:val="hljs-template-variable"/>
+    <w:basedOn w:val="DefaultParagraphFont"/>
+    <w:rsid w:val="00B473A7"/>
+  </w:style>
 </w:styles>
 </file>
 

</xml_diff>

<commit_message>
Task: BS-235/BS-235. The method is_integer was not called properly . (it was is_integer instead is_integer()). Cleaned the helper from reports. The indicator with operation Igual now do not have a table nor a graph instead it only prompts a number.
</commit_message>
<xml_diff>
--- a/social_balance/reports/templates/docx/socialBalanceTemplate.docx
+++ b/social_balance/reports/templates/docx/socialBalanceTemplate.docx
@@ -3057,6 +3057,107 @@
     <w:p>
       <w:pPr>
         <w:rPr>
+          <w:lang w:val="en-US"/>
+        </w:rPr>
+      </w:pPr>
+      <w:r>
+        <w:rPr>
+          <w:lang w:val="en-US"/>
+        </w:rPr>
+        <w:t xml:space="preserve">{% set </w:t>
+      </w:r>
+      <w:proofErr w:type="spellStart"/>
+      <w:r>
+        <w:rPr>
+          <w:lang w:val="en-US"/>
+        </w:rPr>
+        <w:t>count_</w:t>
+      </w:r>
+      <w:r>
+        <w:rPr>
+          <w:lang w:val="en-US"/>
+        </w:rPr>
+        <w:t>graph_table</w:t>
+      </w:r>
+      <w:proofErr w:type="spellEnd"/>
+      <w:r>
+        <w:rPr>
+          <w:lang w:val="en-US"/>
+        </w:rPr>
+        <w:t xml:space="preserve"> = {</w:t>
+      </w:r>
+      <w:r>
+        <w:rPr>
+          <w:lang w:val="en-US"/>
+        </w:rPr>
+        <w:t>‘</w:t>
+      </w:r>
+      <w:r>
+        <w:rPr>
+          <w:lang w:val="en-US"/>
+        </w:rPr>
+        <w:t>graph</w:t>
+      </w:r>
+      <w:r>
+        <w:rPr>
+          <w:lang w:val="en-US"/>
+        </w:rPr>
+        <w:t>’</w:t>
+      </w:r>
+      <w:r>
+        <w:rPr>
+          <w:lang w:val="en-US"/>
+        </w:rPr>
+        <w:t xml:space="preserve">: </w:t>
+      </w:r>
+      <w:r>
+        <w:rPr>
+          <w:lang w:val="en-US"/>
+        </w:rPr>
+        <w:t>1</w:t>
+      </w:r>
+      <w:r>
+        <w:rPr>
+          <w:lang w:val="en-US"/>
+        </w:rPr>
+        <w:t>,</w:t>
+      </w:r>
+      <w:r>
+        <w:rPr>
+          <w:lang w:val="en-US"/>
+        </w:rPr>
+        <w:t xml:space="preserve"> ‘table’: </w:t>
+      </w:r>
+      <w:proofErr w:type="gramStart"/>
+      <w:r>
+        <w:rPr>
+          <w:lang w:val="en-US"/>
+        </w:rPr>
+        <w:t>1</w:t>
+      </w:r>
+      <w:r>
+        <w:rPr>
+          <w:lang w:val="en-US"/>
+        </w:rPr>
+        <w:t xml:space="preserve"> </w:t>
+      </w:r>
+      <w:r>
+        <w:rPr>
+          <w:lang w:val="en-US"/>
+        </w:rPr>
+        <w:t>}</w:t>
+      </w:r>
+      <w:proofErr w:type="gramEnd"/>
+      <w:r>
+        <w:rPr>
+          <w:lang w:val="en-US"/>
+        </w:rPr>
+        <w:t xml:space="preserve"> %}</w:t>
+      </w:r>
+    </w:p>
+    <w:p>
+      <w:pPr>
+        <w:rPr>
           <w:rFonts w:ascii="Times New Roman" w:hAnsi="Times New Roman" w:cs="Times New Roman"/>
           <w:b/>
           <w:bCs/>
@@ -3346,33 +3447,17 @@
           <w:bCs/>
           <w:sz w:val="24"/>
           <w:szCs w:val="24"/>
-        </w:rPr>
-      </w:pPr>
-      <w:r>
-        <w:rPr>
-          <w:rFonts w:ascii="Times New Roman" w:hAnsi="Times New Roman" w:cs="Times New Roman"/>
-          <w:sz w:val="24"/>
-          <w:szCs w:val="24"/>
-        </w:rPr>
-        <w:t xml:space="preserve">{% </w:t>
-      </w:r>
-      <w:proofErr w:type="spellStart"/>
-      <w:r>
-        <w:rPr>
-          <w:rFonts w:ascii="Times New Roman" w:hAnsi="Times New Roman" w:cs="Times New Roman"/>
-          <w:sz w:val="24"/>
-          <w:szCs w:val="24"/>
-        </w:rPr>
-        <w:t>if</w:t>
-      </w:r>
-      <w:proofErr w:type="spellEnd"/>
-      <w:r>
-        <w:rPr>
-          <w:rFonts w:ascii="Times New Roman" w:hAnsi="Times New Roman" w:cs="Times New Roman"/>
-          <w:sz w:val="24"/>
-          <w:szCs w:val="24"/>
-        </w:rPr>
-        <w:t xml:space="preserve"> </w:t>
+          <w:lang w:val="en-US"/>
+        </w:rPr>
+      </w:pPr>
+      <w:r>
+        <w:rPr>
+          <w:rFonts w:ascii="Times New Roman" w:hAnsi="Times New Roman" w:cs="Times New Roman"/>
+          <w:sz w:val="24"/>
+          <w:szCs w:val="24"/>
+          <w:lang w:val="en-US"/>
+        </w:rPr>
+        <w:t xml:space="preserve">{% if </w:t>
       </w:r>
       <w:proofErr w:type="spellStart"/>
       <w:proofErr w:type="gramStart"/>
@@ -3381,6 +3466,7 @@
           <w:rFonts w:ascii="Times New Roman" w:hAnsi="Times New Roman" w:cs="Times New Roman"/>
           <w:sz w:val="24"/>
           <w:szCs w:val="24"/>
+          <w:lang w:val="en-US"/>
         </w:rPr>
         <w:t>value.graficotipo</w:t>
       </w:r>
@@ -3391,6 +3477,7 @@
           <w:rFonts w:ascii="Times New Roman" w:hAnsi="Times New Roman" w:cs="Times New Roman"/>
           <w:sz w:val="24"/>
           <w:szCs w:val="24"/>
+          <w:lang w:val="en-US"/>
         </w:rPr>
         <w:t xml:space="preserve"> </w:t>
       </w:r>
@@ -3401,6 +3488,7 @@
           <w:iCs/>
           <w:sz w:val="24"/>
           <w:szCs w:val="24"/>
+          <w:lang w:val="en-US"/>
         </w:rPr>
         <w:t xml:space="preserve"> </w:t>
       </w:r>
@@ -3409,9 +3497,11 @@
           <w:rFonts w:ascii="Times New Roman" w:hAnsi="Times New Roman" w:cs="Times New Roman"/>
           <w:sz w:val="24"/>
           <w:szCs w:val="24"/>
+          <w:lang w:val="en-US"/>
         </w:rPr>
         <w:t>%}</w:t>
       </w:r>
+      <w:proofErr w:type="spellStart"/>
       <w:r>
         <w:rPr>
           <w:rFonts w:ascii="Times New Roman" w:hAnsi="Times New Roman" w:cs="Times New Roman"/>
@@ -3419,9 +3509,11 @@
           <w:bCs/>
           <w:sz w:val="24"/>
           <w:szCs w:val="24"/>
+          <w:lang w:val="en-US"/>
         </w:rPr>
         <w:t>Gráfico</w:t>
       </w:r>
+      <w:proofErr w:type="spellEnd"/>
       <w:r>
         <w:rPr>
           <w:rFonts w:ascii="Times New Roman" w:hAnsi="Times New Roman" w:cs="Times New Roman"/>
@@ -3429,6 +3521,7 @@
           <w:bCs/>
           <w:sz w:val="24"/>
           <w:szCs w:val="24"/>
+          <w:lang w:val="en-US"/>
         </w:rPr>
         <w:t xml:space="preserve"> </w:t>
       </w:r>
@@ -3439,6 +3532,7 @@
           <w:bCs/>
           <w:sz w:val="24"/>
           <w:szCs w:val="24"/>
+          <w:lang w:val="en-US"/>
         </w:rPr>
         <w:t>{{</w:t>
       </w:r>
@@ -3449,10 +3543,66 @@
           <w:bCs/>
           <w:sz w:val="24"/>
           <w:szCs w:val="24"/>
+          <w:lang w:val="en-US"/>
         </w:rPr>
         <w:t xml:space="preserve"> </w:t>
       </w:r>
       <w:proofErr w:type="spellStart"/>
+      <w:r>
+        <w:rPr>
+          <w:rFonts w:ascii="Times New Roman" w:hAnsi="Times New Roman" w:cs="Times New Roman"/>
+          <w:sz w:val="24"/>
+          <w:szCs w:val="24"/>
+          <w:lang w:val="en-US"/>
+        </w:rPr>
+        <w:t>count_graph_table</w:t>
+      </w:r>
+      <w:proofErr w:type="spellEnd"/>
+      <w:r>
+        <w:rPr>
+          <w:rFonts w:ascii="Times New Roman" w:hAnsi="Times New Roman" w:cs="Times New Roman"/>
+          <w:sz w:val="24"/>
+          <w:szCs w:val="24"/>
+          <w:lang w:val="en-US"/>
+        </w:rPr>
+        <w:t xml:space="preserve"> [</w:t>
+      </w:r>
+      <w:r>
+        <w:rPr>
+          <w:rFonts w:ascii="Times New Roman" w:hAnsi="Times New Roman" w:cs="Times New Roman"/>
+          <w:sz w:val="24"/>
+          <w:szCs w:val="24"/>
+          <w:lang w:val="en-US"/>
+        </w:rPr>
+        <w:t>‘</w:t>
+      </w:r>
+      <w:r>
+        <w:rPr>
+          <w:rFonts w:ascii="Times New Roman" w:hAnsi="Times New Roman" w:cs="Times New Roman"/>
+          <w:sz w:val="24"/>
+          <w:szCs w:val="24"/>
+          <w:lang w:val="en-US"/>
+        </w:rPr>
+        <w:t>graph</w:t>
+      </w:r>
+      <w:r>
+        <w:rPr>
+          <w:rFonts w:ascii="Times New Roman" w:hAnsi="Times New Roman" w:cs="Times New Roman"/>
+          <w:sz w:val="24"/>
+          <w:szCs w:val="24"/>
+          <w:lang w:val="en-US"/>
+        </w:rPr>
+        <w:t>’</w:t>
+      </w:r>
+      <w:r>
+        <w:rPr>
+          <w:rFonts w:ascii="Times New Roman" w:hAnsi="Times New Roman" w:cs="Times New Roman"/>
+          <w:sz w:val="24"/>
+          <w:szCs w:val="24"/>
+          <w:lang w:val="en-US"/>
+        </w:rPr>
+        <w:t>]</w:t>
+      </w:r>
       <w:r>
         <w:rPr>
           <w:rFonts w:ascii="Times New Roman" w:hAnsi="Times New Roman" w:cs="Times New Roman"/>
@@ -3460,8 +3610,9 @@
           <w:bCs/>
           <w:sz w:val="24"/>
           <w:szCs w:val="24"/>
-        </w:rPr>
-        <w:t>value</w:t>
+          <w:lang w:val="en-US"/>
+        </w:rPr>
+        <w:t>}}</w:t>
       </w:r>
       <w:r>
         <w:rPr>
@@ -3470,20 +3621,348 @@
           <w:bCs/>
           <w:sz w:val="24"/>
           <w:szCs w:val="24"/>
+          <w:lang w:val="en-US"/>
         </w:rPr>
         <w:t>.</w:t>
       </w:r>
-      <w:r>
+    </w:p>
+    <w:p>
+      <w:pPr>
+        <w:rPr>
+          <w:rFonts w:ascii="Times New Roman" w:hAnsi="Times New Roman" w:cs="Times New Roman"/>
+          <w:sz w:val="24"/>
+          <w:szCs w:val="24"/>
+          <w:lang w:val="en-US"/>
+        </w:rPr>
+      </w:pPr>
+      <w:r>
+        <w:rPr>
+          <w:rFonts w:ascii="Times New Roman" w:hAnsi="Times New Roman" w:cs="Times New Roman"/>
+          <w:sz w:val="24"/>
+          <w:szCs w:val="24"/>
+          <w:lang w:val="en-US"/>
+        </w:rPr>
+        <w:t xml:space="preserve">{% set _ = </w:t>
+      </w:r>
+      <w:proofErr w:type="spellStart"/>
+      <w:r>
+        <w:rPr>
+          <w:rFonts w:ascii="Times New Roman" w:hAnsi="Times New Roman" w:cs="Times New Roman"/>
+          <w:sz w:val="24"/>
+          <w:szCs w:val="24"/>
+          <w:lang w:val="en-US"/>
+        </w:rPr>
+        <w:t>count_graph_</w:t>
+      </w:r>
+      <w:proofErr w:type="gramStart"/>
+      <w:r>
+        <w:rPr>
+          <w:rFonts w:ascii="Times New Roman" w:hAnsi="Times New Roman" w:cs="Times New Roman"/>
+          <w:sz w:val="24"/>
+          <w:szCs w:val="24"/>
+          <w:lang w:val="en-US"/>
+        </w:rPr>
+        <w:t>table</w:t>
+      </w:r>
+      <w:r>
+        <w:rPr>
+          <w:rFonts w:ascii="Times New Roman" w:hAnsi="Times New Roman" w:cs="Times New Roman"/>
+          <w:sz w:val="24"/>
+          <w:szCs w:val="24"/>
+          <w:lang w:val="en-US"/>
+        </w:rPr>
+        <w:t>.</w:t>
+      </w:r>
+      <w:r>
+        <w:rPr>
+          <w:rFonts w:ascii="Times New Roman" w:hAnsi="Times New Roman" w:cs="Times New Roman"/>
+          <w:sz w:val="24"/>
+          <w:szCs w:val="24"/>
+          <w:lang w:val="en-US"/>
+        </w:rPr>
+        <w:t>update</w:t>
+      </w:r>
+      <w:proofErr w:type="spellEnd"/>
+      <w:proofErr w:type="gramEnd"/>
+      <w:r>
+        <w:rPr>
+          <w:rFonts w:ascii="Times New Roman" w:hAnsi="Times New Roman" w:cs="Times New Roman"/>
+          <w:sz w:val="24"/>
+          <w:szCs w:val="24"/>
+          <w:lang w:val="en-US"/>
+        </w:rPr>
+        <w:t>({</w:t>
+      </w:r>
+      <w:r>
+        <w:rPr>
+          <w:rFonts w:ascii="Times New Roman" w:hAnsi="Times New Roman" w:cs="Times New Roman"/>
+          <w:sz w:val="24"/>
+          <w:szCs w:val="24"/>
+          <w:lang w:val="en-US"/>
+        </w:rPr>
+        <w:t>‘graph’</w:t>
+      </w:r>
+      <w:r>
+        <w:rPr>
+          <w:rFonts w:ascii="Times New Roman" w:hAnsi="Times New Roman" w:cs="Times New Roman"/>
+          <w:sz w:val="24"/>
+          <w:szCs w:val="24"/>
+          <w:lang w:val="en-US"/>
+        </w:rPr>
+        <w:t xml:space="preserve">: </w:t>
+      </w:r>
+      <w:proofErr w:type="spellStart"/>
+      <w:r>
+        <w:rPr>
+          <w:rFonts w:ascii="Times New Roman" w:hAnsi="Times New Roman" w:cs="Times New Roman"/>
+          <w:sz w:val="24"/>
+          <w:szCs w:val="24"/>
+          <w:lang w:val="en-US"/>
+        </w:rPr>
+        <w:t>count_graph_table</w:t>
+      </w:r>
+      <w:proofErr w:type="spellEnd"/>
+      <w:r>
+        <w:rPr>
+          <w:rFonts w:ascii="Times New Roman" w:hAnsi="Times New Roman" w:cs="Times New Roman"/>
+          <w:sz w:val="24"/>
+          <w:szCs w:val="24"/>
+          <w:lang w:val="en-US"/>
+        </w:rPr>
+        <w:t xml:space="preserve"> </w:t>
+      </w:r>
+      <w:r>
+        <w:rPr>
+          <w:rFonts w:ascii="Times New Roman" w:hAnsi="Times New Roman" w:cs="Times New Roman"/>
+          <w:sz w:val="24"/>
+          <w:szCs w:val="24"/>
+          <w:lang w:val="en-US"/>
+        </w:rPr>
+        <w:t>[</w:t>
+      </w:r>
+      <w:r>
+        <w:rPr>
+          <w:rFonts w:ascii="Times New Roman" w:hAnsi="Times New Roman" w:cs="Times New Roman"/>
+          <w:sz w:val="24"/>
+          <w:szCs w:val="24"/>
+          <w:lang w:val="en-US"/>
+        </w:rPr>
+        <w:t>‘</w:t>
+      </w:r>
+      <w:r>
+        <w:rPr>
+          <w:rFonts w:ascii="Times New Roman" w:hAnsi="Times New Roman" w:cs="Times New Roman"/>
+          <w:sz w:val="24"/>
+          <w:szCs w:val="24"/>
+          <w:lang w:val="en-US"/>
+        </w:rPr>
+        <w:t>graph</w:t>
+      </w:r>
+      <w:r>
+        <w:rPr>
+          <w:rFonts w:ascii="Times New Roman" w:hAnsi="Times New Roman" w:cs="Times New Roman"/>
+          <w:sz w:val="24"/>
+          <w:szCs w:val="24"/>
+          <w:lang w:val="en-US"/>
+        </w:rPr>
+        <w:t>’</w:t>
+      </w:r>
+      <w:r>
+        <w:rPr>
+          <w:rFonts w:ascii="Times New Roman" w:hAnsi="Times New Roman" w:cs="Times New Roman"/>
+          <w:sz w:val="24"/>
+          <w:szCs w:val="24"/>
+          <w:lang w:val="en-US"/>
+        </w:rPr>
+        <w:t>]|default(0) + 1}) %}</w:t>
+      </w:r>
+      <w:r>
+        <w:rPr>
+          <w:rFonts w:ascii="Times New Roman" w:hAnsi="Times New Roman" w:cs="Times New Roman"/>
+          <w:i/>
+          <w:iCs/>
+          <w:sz w:val="24"/>
+          <w:szCs w:val="24"/>
+          <w:lang w:val="en-US"/>
+        </w:rPr>
+        <w:t xml:space="preserve">{{ </w:t>
+      </w:r>
+      <w:proofErr w:type="spellStart"/>
+      <w:r>
+        <w:rPr>
+          <w:rFonts w:ascii="Times New Roman" w:hAnsi="Times New Roman" w:cs="Times New Roman"/>
+          <w:i/>
+          <w:iCs/>
+          <w:sz w:val="24"/>
+          <w:szCs w:val="24"/>
+          <w:lang w:val="en-US"/>
+        </w:rPr>
+        <w:t>value.codigoindicador</w:t>
+      </w:r>
+      <w:proofErr w:type="spellEnd"/>
+      <w:r>
+        <w:rPr>
+          <w:rFonts w:ascii="Times New Roman" w:hAnsi="Times New Roman" w:cs="Times New Roman"/>
+          <w:i/>
+          <w:iCs/>
+          <w:sz w:val="24"/>
+          <w:szCs w:val="24"/>
+          <w:lang w:val="en-US"/>
+        </w:rPr>
+        <w:t xml:space="preserve"> }} {{ </w:t>
+      </w:r>
+      <w:proofErr w:type="spellStart"/>
+      <w:r>
+        <w:rPr>
+          <w:rFonts w:ascii="Times New Roman" w:hAnsi="Times New Roman" w:cs="Times New Roman"/>
+          <w:i/>
+          <w:iCs/>
+          <w:sz w:val="24"/>
+          <w:szCs w:val="24"/>
+          <w:lang w:val="en-US"/>
+        </w:rPr>
+        <w:t>value.descripcionindicador</w:t>
+      </w:r>
+      <w:proofErr w:type="spellEnd"/>
+      <w:r>
+        <w:rPr>
+          <w:rFonts w:ascii="Times New Roman" w:hAnsi="Times New Roman" w:cs="Times New Roman"/>
+          <w:i/>
+          <w:iCs/>
+          <w:sz w:val="24"/>
+          <w:szCs w:val="24"/>
+          <w:lang w:val="en-US"/>
+        </w:rPr>
+        <w:t xml:space="preserve"> }}</w:t>
+      </w:r>
+    </w:p>
+    <w:p>
+      <w:pPr>
+        <w:jc w:val="center"/>
+        <w:rPr>
+          <w:rFonts w:ascii="Times New Roman" w:hAnsi="Times New Roman" w:cs="Times New Roman"/>
+          <w:sz w:val="24"/>
+          <w:szCs w:val="24"/>
+        </w:rPr>
+      </w:pPr>
+      <w:proofErr w:type="gramStart"/>
+      <w:r>
+        <w:rPr>
+          <w:rFonts w:ascii="Times New Roman" w:hAnsi="Times New Roman" w:cs="Times New Roman"/>
+          <w:sz w:val="24"/>
+          <w:szCs w:val="24"/>
+        </w:rPr>
+        <w:t xml:space="preserve">{{ </w:t>
+      </w:r>
+      <w:proofErr w:type="spellStart"/>
+      <w:r>
+        <w:rPr>
+          <w:rFonts w:ascii="Times New Roman" w:hAnsi="Times New Roman" w:cs="Times New Roman"/>
+          <w:sz w:val="24"/>
+          <w:szCs w:val="24"/>
+        </w:rPr>
+        <w:t>value</w:t>
+      </w:r>
+      <w:proofErr w:type="gramEnd"/>
+      <w:r>
+        <w:rPr>
+          <w:rFonts w:ascii="Times New Roman" w:hAnsi="Times New Roman" w:cs="Times New Roman"/>
+          <w:sz w:val="24"/>
+          <w:szCs w:val="24"/>
+        </w:rPr>
+        <w:t>.graficocontenido</w:t>
+      </w:r>
+      <w:proofErr w:type="spellEnd"/>
+      <w:r>
+        <w:rPr>
+          <w:rFonts w:ascii="Times New Roman" w:hAnsi="Times New Roman" w:cs="Times New Roman"/>
+          <w:sz w:val="24"/>
+          <w:szCs w:val="24"/>
+        </w:rPr>
+        <w:t xml:space="preserve"> </w:t>
+      </w:r>
+      <w:r>
+        <w:rPr>
+          <w:rFonts w:ascii="Times New Roman" w:hAnsi="Times New Roman" w:cs="Times New Roman"/>
+          <w:sz w:val="24"/>
+          <w:szCs w:val="24"/>
+        </w:rPr>
+        <w:t>}}</w:t>
+      </w:r>
+    </w:p>
+    <w:p>
+      <w:pPr>
+        <w:jc w:val="both"/>
         <w:rPr>
           <w:rFonts w:ascii="Times New Roman" w:hAnsi="Times New Roman" w:cs="Times New Roman"/>
           <w:b/>
           <w:bCs/>
           <w:sz w:val="24"/>
           <w:szCs w:val="24"/>
-        </w:rPr>
-        <w:t>graficocounter</w:t>
+          <w:lang w:val="en-US"/>
+        </w:rPr>
+      </w:pPr>
+      <w:r>
+        <w:rPr>
+          <w:rFonts w:ascii="Times New Roman" w:hAnsi="Times New Roman" w:cs="Times New Roman"/>
+          <w:sz w:val="24"/>
+          <w:szCs w:val="24"/>
+          <w:lang w:val="en-US"/>
+        </w:rPr>
+        <w:t xml:space="preserve">{% </w:t>
+      </w:r>
+      <w:proofErr w:type="spellStart"/>
+      <w:r>
+        <w:rPr>
+          <w:rFonts w:ascii="Times New Roman" w:hAnsi="Times New Roman" w:cs="Times New Roman"/>
+          <w:sz w:val="24"/>
+          <w:szCs w:val="24"/>
+          <w:lang w:val="en-US"/>
+        </w:rPr>
+        <w:t>el</w:t>
+      </w:r>
+      <w:r>
+        <w:rPr>
+          <w:rFonts w:ascii="Times New Roman" w:hAnsi="Times New Roman" w:cs="Times New Roman"/>
+          <w:sz w:val="24"/>
+          <w:szCs w:val="24"/>
+          <w:lang w:val="en-US"/>
+        </w:rPr>
+        <w:t>if</w:t>
       </w:r>
       <w:proofErr w:type="spellEnd"/>
+      <w:r>
+        <w:rPr>
+          <w:rFonts w:ascii="Times New Roman" w:hAnsi="Times New Roman" w:cs="Times New Roman"/>
+          <w:sz w:val="24"/>
+          <w:szCs w:val="24"/>
+          <w:lang w:val="en-US"/>
+        </w:rPr>
+        <w:t xml:space="preserve"> </w:t>
+      </w:r>
+      <w:proofErr w:type="spellStart"/>
+      <w:proofErr w:type="gramStart"/>
+      <w:r>
+        <w:rPr>
+          <w:rFonts w:ascii="Times New Roman" w:hAnsi="Times New Roman" w:cs="Times New Roman"/>
+          <w:sz w:val="24"/>
+          <w:szCs w:val="24"/>
+          <w:lang w:val="en-US"/>
+        </w:rPr>
+        <w:t>value.table</w:t>
+      </w:r>
+      <w:proofErr w:type="spellEnd"/>
+      <w:proofErr w:type="gramEnd"/>
+      <w:r>
+        <w:rPr>
+          <w:rFonts w:ascii="Times New Roman" w:hAnsi="Times New Roman" w:cs="Times New Roman"/>
+          <w:sz w:val="24"/>
+          <w:szCs w:val="24"/>
+          <w:lang w:val="en-US"/>
+        </w:rPr>
+        <w:t xml:space="preserve"> %}</w:t>
+      </w:r>
+      <w:proofErr w:type="spellStart"/>
       <w:r>
         <w:rPr>
           <w:rFonts w:ascii="Times New Roman" w:hAnsi="Times New Roman" w:cs="Times New Roman"/>
@@ -3491,9 +3970,11 @@
           <w:bCs/>
           <w:sz w:val="24"/>
           <w:szCs w:val="24"/>
-        </w:rPr>
-        <w:t xml:space="preserve"> </w:t>
-      </w:r>
+          <w:lang w:val="en-US"/>
+        </w:rPr>
+        <w:t>Tabla</w:t>
+      </w:r>
+      <w:proofErr w:type="spellEnd"/>
       <w:r>
         <w:rPr>
           <w:rFonts w:ascii="Times New Roman" w:hAnsi="Times New Roman" w:cs="Times New Roman"/>
@@ -3501,21 +3982,210 @@
           <w:bCs/>
           <w:sz w:val="24"/>
           <w:szCs w:val="24"/>
+          <w:lang w:val="en-US"/>
+        </w:rPr>
+        <w:t xml:space="preserve"> </w:t>
+      </w:r>
+      <w:r>
+        <w:rPr>
+          <w:rFonts w:ascii="Times New Roman" w:hAnsi="Times New Roman" w:cs="Times New Roman"/>
+          <w:b/>
+          <w:bCs/>
+          <w:sz w:val="24"/>
+          <w:szCs w:val="24"/>
+          <w:lang w:val="en-US"/>
+        </w:rPr>
+        <w:t xml:space="preserve">{{ </w:t>
+      </w:r>
+      <w:proofErr w:type="spellStart"/>
+      <w:r>
+        <w:rPr>
+          <w:rFonts w:ascii="Times New Roman" w:hAnsi="Times New Roman" w:cs="Times New Roman"/>
+          <w:sz w:val="24"/>
+          <w:szCs w:val="24"/>
+          <w:lang w:val="en-US"/>
+        </w:rPr>
+        <w:t>count_graph_table</w:t>
+      </w:r>
+      <w:proofErr w:type="spellEnd"/>
+      <w:r>
+        <w:rPr>
+          <w:rFonts w:ascii="Times New Roman" w:hAnsi="Times New Roman" w:cs="Times New Roman"/>
+          <w:sz w:val="24"/>
+          <w:szCs w:val="24"/>
+          <w:lang w:val="en-US"/>
+        </w:rPr>
+        <w:t>[‘table’]</w:t>
+      </w:r>
+      <w:r>
+        <w:rPr>
+          <w:rFonts w:ascii="Times New Roman" w:hAnsi="Times New Roman" w:cs="Times New Roman"/>
+          <w:b/>
+          <w:bCs/>
+          <w:sz w:val="24"/>
+          <w:szCs w:val="24"/>
+          <w:lang w:val="en-US"/>
+        </w:rPr>
+        <w:t xml:space="preserve"> </w:t>
+      </w:r>
+      <w:r>
+        <w:rPr>
+          <w:rFonts w:ascii="Times New Roman" w:hAnsi="Times New Roman" w:cs="Times New Roman"/>
+          <w:b/>
+          <w:bCs/>
+          <w:sz w:val="24"/>
+          <w:szCs w:val="24"/>
+          <w:lang w:val="en-US"/>
         </w:rPr>
         <w:t>}}</w:t>
+      </w:r>
+      <w:r>
+        <w:rPr>
+          <w:rFonts w:ascii="Times New Roman" w:hAnsi="Times New Roman" w:cs="Times New Roman"/>
+          <w:b/>
+          <w:bCs/>
+          <w:sz w:val="24"/>
+          <w:szCs w:val="24"/>
+          <w:lang w:val="en-US"/>
+        </w:rPr>
+        <w:t>.</w:t>
       </w:r>
     </w:p>
     <w:p>
       <w:pPr>
         <w:rPr>
           <w:rFonts w:ascii="Times New Roman" w:hAnsi="Times New Roman" w:cs="Times New Roman"/>
+          <w:sz w:val="24"/>
+          <w:szCs w:val="24"/>
+          <w:lang w:val="en-US"/>
+        </w:rPr>
+      </w:pPr>
+      <w:r>
+        <w:rPr>
+          <w:rFonts w:ascii="Times New Roman" w:hAnsi="Times New Roman" w:cs="Times New Roman"/>
+          <w:sz w:val="24"/>
+          <w:szCs w:val="24"/>
+          <w:lang w:val="en-US"/>
+        </w:rPr>
+        <w:t xml:space="preserve">{% set _ = </w:t>
+      </w:r>
+      <w:proofErr w:type="spellStart"/>
+      <w:r>
+        <w:rPr>
+          <w:rFonts w:ascii="Times New Roman" w:hAnsi="Times New Roman" w:cs="Times New Roman"/>
+          <w:sz w:val="24"/>
+          <w:szCs w:val="24"/>
+          <w:lang w:val="en-US"/>
+        </w:rPr>
+        <w:t>count_graph_</w:t>
+      </w:r>
+      <w:proofErr w:type="gramStart"/>
+      <w:r>
+        <w:rPr>
+          <w:rFonts w:ascii="Times New Roman" w:hAnsi="Times New Roman" w:cs="Times New Roman"/>
+          <w:sz w:val="24"/>
+          <w:szCs w:val="24"/>
+          <w:lang w:val="en-US"/>
+        </w:rPr>
+        <w:t>table</w:t>
+      </w:r>
+      <w:r>
+        <w:rPr>
+          <w:rFonts w:ascii="Times New Roman" w:hAnsi="Times New Roman" w:cs="Times New Roman"/>
+          <w:sz w:val="24"/>
+          <w:szCs w:val="24"/>
+          <w:lang w:val="en-US"/>
+        </w:rPr>
+        <w:t>.</w:t>
+      </w:r>
+      <w:r>
+        <w:rPr>
+          <w:rFonts w:ascii="Times New Roman" w:hAnsi="Times New Roman" w:cs="Times New Roman"/>
+          <w:sz w:val="24"/>
+          <w:szCs w:val="24"/>
+          <w:lang w:val="en-US"/>
+        </w:rPr>
+        <w:t>update</w:t>
+      </w:r>
+      <w:proofErr w:type="spellEnd"/>
+      <w:proofErr w:type="gramEnd"/>
+      <w:r>
+        <w:rPr>
+          <w:rFonts w:ascii="Times New Roman" w:hAnsi="Times New Roman" w:cs="Times New Roman"/>
+          <w:sz w:val="24"/>
+          <w:szCs w:val="24"/>
+          <w:lang w:val="en-US"/>
+        </w:rPr>
+        <w:t>({</w:t>
+      </w:r>
+      <w:r>
+        <w:rPr>
+          <w:rFonts w:ascii="Times New Roman" w:hAnsi="Times New Roman" w:cs="Times New Roman"/>
+          <w:sz w:val="24"/>
+          <w:szCs w:val="24"/>
+          <w:lang w:val="en-US"/>
+        </w:rPr>
+        <w:t>‘table’</w:t>
+      </w:r>
+      <w:r>
+        <w:rPr>
+          <w:rFonts w:ascii="Times New Roman" w:hAnsi="Times New Roman" w:cs="Times New Roman"/>
+          <w:sz w:val="24"/>
+          <w:szCs w:val="24"/>
+          <w:lang w:val="en-US"/>
+        </w:rPr>
+        <w:t xml:space="preserve">: </w:t>
+      </w:r>
+      <w:proofErr w:type="spellStart"/>
+      <w:r>
+        <w:rPr>
+          <w:rFonts w:ascii="Times New Roman" w:hAnsi="Times New Roman" w:cs="Times New Roman"/>
+          <w:sz w:val="24"/>
+          <w:szCs w:val="24"/>
+          <w:lang w:val="en-US"/>
+        </w:rPr>
+        <w:t>count_graph_table</w:t>
+      </w:r>
+      <w:proofErr w:type="spellEnd"/>
+      <w:r>
+        <w:rPr>
+          <w:rFonts w:ascii="Times New Roman" w:hAnsi="Times New Roman" w:cs="Times New Roman"/>
+          <w:sz w:val="24"/>
+          <w:szCs w:val="24"/>
+          <w:lang w:val="en-US"/>
+        </w:rPr>
+        <w:t xml:space="preserve"> [</w:t>
+      </w:r>
+      <w:r>
+        <w:rPr>
+          <w:rFonts w:ascii="Times New Roman" w:hAnsi="Times New Roman" w:cs="Times New Roman"/>
+          <w:sz w:val="24"/>
+          <w:szCs w:val="24"/>
+          <w:lang w:val="en-US"/>
+        </w:rPr>
+        <w:t>‘table’</w:t>
+      </w:r>
+      <w:r>
+        <w:rPr>
+          <w:rFonts w:ascii="Times New Roman" w:hAnsi="Times New Roman" w:cs="Times New Roman"/>
+          <w:sz w:val="24"/>
+          <w:szCs w:val="24"/>
+          <w:lang w:val="en-US"/>
+        </w:rPr>
+        <w:t>]|default(0) + 1}) %}</w:t>
+      </w:r>
+      <w:r>
+        <w:rPr>
+          <w:rFonts w:ascii="Times New Roman" w:hAnsi="Times New Roman" w:cs="Times New Roman"/>
           <w:i/>
           <w:iCs/>
           <w:sz w:val="24"/>
           <w:szCs w:val="24"/>
-        </w:rPr>
-      </w:pPr>
-      <w:proofErr w:type="gramStart"/>
+          <w:lang w:val="en-US"/>
+        </w:rPr>
+        <w:t xml:space="preserve">{{ </w:t>
+      </w:r>
+      <w:proofErr w:type="spellStart"/>
       <w:r>
         <w:rPr>
           <w:rFonts w:ascii="Times New Roman" w:hAnsi="Times New Roman" w:cs="Times New Roman"/>
@@ -3523,10 +4193,11 @@
           <w:iCs/>
           <w:sz w:val="24"/>
           <w:szCs w:val="24"/>
-        </w:rPr>
-        <w:t xml:space="preserve">{{ </w:t>
-      </w:r>
-      <w:proofErr w:type="spellStart"/>
+          <w:lang w:val="en-US"/>
+        </w:rPr>
+        <w:t>value.codigoindicador</w:t>
+      </w:r>
+      <w:proofErr w:type="spellEnd"/>
       <w:r>
         <w:rPr>
           <w:rFonts w:ascii="Times New Roman" w:hAnsi="Times New Roman" w:cs="Times New Roman"/>
@@ -3534,10 +4205,11 @@
           <w:iCs/>
           <w:sz w:val="24"/>
           <w:szCs w:val="24"/>
-        </w:rPr>
-        <w:t>value</w:t>
-      </w:r>
-      <w:proofErr w:type="gramEnd"/>
+          <w:lang w:val="en-US"/>
+        </w:rPr>
+        <w:t xml:space="preserve"> }} {{ </w:t>
+      </w:r>
+      <w:proofErr w:type="spellStart"/>
       <w:r>
         <w:rPr>
           <w:rFonts w:ascii="Times New Roman" w:hAnsi="Times New Roman" w:cs="Times New Roman"/>
@@ -3545,8 +4217,9 @@
           <w:iCs/>
           <w:sz w:val="24"/>
           <w:szCs w:val="24"/>
-        </w:rPr>
-        <w:t>.codigoindicador</w:t>
+          <w:lang w:val="en-US"/>
+        </w:rPr>
+        <w:t>value.descripcionindicador</w:t>
       </w:r>
       <w:proofErr w:type="spellEnd"/>
       <w:r>
@@ -3556,333 +4229,7 @@
           <w:iCs/>
           <w:sz w:val="24"/>
           <w:szCs w:val="24"/>
-        </w:rPr>
-        <w:t xml:space="preserve"> }} {{ </w:t>
-      </w:r>
-      <w:proofErr w:type="spellStart"/>
-      <w:r>
-        <w:rPr>
-          <w:rFonts w:ascii="Times New Roman" w:hAnsi="Times New Roman" w:cs="Times New Roman"/>
-          <w:i/>
-          <w:iCs/>
-          <w:sz w:val="24"/>
-          <w:szCs w:val="24"/>
-        </w:rPr>
-        <w:t>value.descripcionindicador</w:t>
-      </w:r>
-      <w:proofErr w:type="spellEnd"/>
-      <w:r>
-        <w:rPr>
-          <w:rFonts w:ascii="Times New Roman" w:hAnsi="Times New Roman" w:cs="Times New Roman"/>
-          <w:i/>
-          <w:iCs/>
-          <w:sz w:val="24"/>
-          <w:szCs w:val="24"/>
-        </w:rPr>
-        <w:t xml:space="preserve"> }}</w:t>
-      </w:r>
-    </w:p>
-    <w:p>
-      <w:pPr>
-        <w:jc w:val="center"/>
-        <w:rPr>
-          <w:rFonts w:ascii="Times New Roman" w:hAnsi="Times New Roman" w:cs="Times New Roman"/>
-          <w:sz w:val="24"/>
-          <w:szCs w:val="24"/>
-        </w:rPr>
-      </w:pPr>
-      <w:proofErr w:type="gramStart"/>
-      <w:r>
-        <w:rPr>
-          <w:rFonts w:ascii="Times New Roman" w:hAnsi="Times New Roman" w:cs="Times New Roman"/>
-          <w:sz w:val="24"/>
-          <w:szCs w:val="24"/>
-        </w:rPr>
-        <w:t xml:space="preserve">{{ </w:t>
-      </w:r>
-      <w:proofErr w:type="spellStart"/>
-      <w:r>
-        <w:rPr>
-          <w:rFonts w:ascii="Times New Roman" w:hAnsi="Times New Roman" w:cs="Times New Roman"/>
-          <w:sz w:val="24"/>
-          <w:szCs w:val="24"/>
-        </w:rPr>
-        <w:t>value</w:t>
-      </w:r>
-      <w:proofErr w:type="gramEnd"/>
-      <w:r>
-        <w:rPr>
-          <w:rFonts w:ascii="Times New Roman" w:hAnsi="Times New Roman" w:cs="Times New Roman"/>
-          <w:sz w:val="24"/>
-          <w:szCs w:val="24"/>
-        </w:rPr>
-        <w:t>.graficocontenido</w:t>
-      </w:r>
-      <w:proofErr w:type="spellEnd"/>
-      <w:r>
-        <w:rPr>
-          <w:rFonts w:ascii="Times New Roman" w:hAnsi="Times New Roman" w:cs="Times New Roman"/>
-          <w:sz w:val="24"/>
-          <w:szCs w:val="24"/>
-        </w:rPr>
-        <w:t xml:space="preserve"> </w:t>
-      </w:r>
-      <w:r>
-        <w:rPr>
-          <w:rFonts w:ascii="Times New Roman" w:hAnsi="Times New Roman" w:cs="Times New Roman"/>
-          <w:sz w:val="24"/>
-          <w:szCs w:val="24"/>
-        </w:rPr>
-        <w:t>}}</w:t>
-      </w:r>
-    </w:p>
-    <w:p>
-      <w:pPr>
-        <w:jc w:val="both"/>
-        <w:rPr>
-          <w:rFonts w:ascii="Times New Roman" w:hAnsi="Times New Roman" w:cs="Times New Roman"/>
-          <w:b/>
-          <w:bCs/>
-          <w:sz w:val="24"/>
-          <w:szCs w:val="24"/>
           <w:lang w:val="en-US"/>
-        </w:rPr>
-      </w:pPr>
-      <w:r>
-        <w:rPr>
-          <w:rFonts w:ascii="Times New Roman" w:hAnsi="Times New Roman" w:cs="Times New Roman"/>
-          <w:sz w:val="24"/>
-          <w:szCs w:val="24"/>
-          <w:lang w:val="en-US"/>
-        </w:rPr>
-        <w:t xml:space="preserve">{% </w:t>
-      </w:r>
-      <w:proofErr w:type="spellStart"/>
-      <w:r>
-        <w:rPr>
-          <w:rFonts w:ascii="Times New Roman" w:hAnsi="Times New Roman" w:cs="Times New Roman"/>
-          <w:sz w:val="24"/>
-          <w:szCs w:val="24"/>
-          <w:lang w:val="en-US"/>
-        </w:rPr>
-        <w:t>el</w:t>
-      </w:r>
-      <w:r>
-        <w:rPr>
-          <w:rFonts w:ascii="Times New Roman" w:hAnsi="Times New Roman" w:cs="Times New Roman"/>
-          <w:sz w:val="24"/>
-          <w:szCs w:val="24"/>
-          <w:lang w:val="en-US"/>
-        </w:rPr>
-        <w:t>if</w:t>
-      </w:r>
-      <w:proofErr w:type="spellEnd"/>
-      <w:r>
-        <w:rPr>
-          <w:rFonts w:ascii="Times New Roman" w:hAnsi="Times New Roman" w:cs="Times New Roman"/>
-          <w:sz w:val="24"/>
-          <w:szCs w:val="24"/>
-          <w:lang w:val="en-US"/>
-        </w:rPr>
-        <w:t xml:space="preserve"> </w:t>
-      </w:r>
-      <w:proofErr w:type="spellStart"/>
-      <w:proofErr w:type="gramStart"/>
-      <w:r>
-        <w:rPr>
-          <w:rFonts w:ascii="Times New Roman" w:hAnsi="Times New Roman" w:cs="Times New Roman"/>
-          <w:sz w:val="24"/>
-          <w:szCs w:val="24"/>
-          <w:lang w:val="en-US"/>
-        </w:rPr>
-        <w:t>value.table</w:t>
-      </w:r>
-      <w:proofErr w:type="spellEnd"/>
-      <w:proofErr w:type="gramEnd"/>
-      <w:r>
-        <w:rPr>
-          <w:rFonts w:ascii="Times New Roman" w:hAnsi="Times New Roman" w:cs="Times New Roman"/>
-          <w:sz w:val="24"/>
-          <w:szCs w:val="24"/>
-          <w:lang w:val="en-US"/>
-        </w:rPr>
-        <w:t xml:space="preserve"> %}</w:t>
-      </w:r>
-      <w:proofErr w:type="spellStart"/>
-      <w:r>
-        <w:rPr>
-          <w:rFonts w:ascii="Times New Roman" w:hAnsi="Times New Roman" w:cs="Times New Roman"/>
-          <w:b/>
-          <w:bCs/>
-          <w:sz w:val="24"/>
-          <w:szCs w:val="24"/>
-          <w:lang w:val="en-US"/>
-        </w:rPr>
-        <w:t>Tabla</w:t>
-      </w:r>
-      <w:proofErr w:type="spellEnd"/>
-      <w:r>
-        <w:rPr>
-          <w:rFonts w:ascii="Times New Roman" w:hAnsi="Times New Roman" w:cs="Times New Roman"/>
-          <w:b/>
-          <w:bCs/>
-          <w:sz w:val="24"/>
-          <w:szCs w:val="24"/>
-          <w:lang w:val="en-US"/>
-        </w:rPr>
-        <w:t xml:space="preserve"> </w:t>
-      </w:r>
-      <w:r>
-        <w:rPr>
-          <w:rFonts w:ascii="Times New Roman" w:hAnsi="Times New Roman" w:cs="Times New Roman"/>
-          <w:b/>
-          <w:bCs/>
-          <w:sz w:val="24"/>
-          <w:szCs w:val="24"/>
-          <w:lang w:val="en-US"/>
-        </w:rPr>
-        <w:t xml:space="preserve">{{ </w:t>
-      </w:r>
-      <w:r>
-        <w:rPr>
-          <w:rFonts w:ascii="Times New Roman" w:hAnsi="Times New Roman" w:cs="Times New Roman"/>
-          <w:b/>
-          <w:bCs/>
-          <w:sz w:val="24"/>
-          <w:szCs w:val="24"/>
-          <w:lang w:val="en-US"/>
-        </w:rPr>
-        <w:t>value</w:t>
-      </w:r>
-      <w:r>
-        <w:rPr>
-          <w:rFonts w:ascii="Times New Roman" w:hAnsi="Times New Roman" w:cs="Times New Roman"/>
-          <w:b/>
-          <w:bCs/>
-          <w:sz w:val="24"/>
-          <w:szCs w:val="24"/>
-          <w:lang w:val="en-US"/>
-        </w:rPr>
-        <w:t>.</w:t>
-      </w:r>
-      <w:r>
-        <w:rPr>
-          <w:lang w:val="en-US"/>
-        </w:rPr>
-        <w:t xml:space="preserve"> </w:t>
-      </w:r>
-      <w:proofErr w:type="spellStart"/>
-      <w:proofErr w:type="gramStart"/>
-      <w:r>
-        <w:rPr>
-          <w:rFonts w:ascii="Times New Roman" w:hAnsi="Times New Roman" w:cs="Times New Roman"/>
-          <w:b/>
-          <w:bCs/>
-          <w:sz w:val="24"/>
-          <w:szCs w:val="24"/>
-          <w:lang w:val="en-US"/>
-        </w:rPr>
-        <w:t>tablecounter</w:t>
-      </w:r>
-      <w:proofErr w:type="spellEnd"/>
-      <w:r>
-        <w:rPr>
-          <w:rFonts w:ascii="Times New Roman" w:hAnsi="Times New Roman" w:cs="Times New Roman"/>
-          <w:b/>
-          <w:bCs/>
-          <w:sz w:val="24"/>
-          <w:szCs w:val="24"/>
-          <w:lang w:val="en-US"/>
-        </w:rPr>
-        <w:t xml:space="preserve"> }</w:t>
-      </w:r>
-      <w:proofErr w:type="gramEnd"/>
-      <w:r>
-        <w:rPr>
-          <w:rFonts w:ascii="Times New Roman" w:hAnsi="Times New Roman" w:cs="Times New Roman"/>
-          <w:b/>
-          <w:bCs/>
-          <w:sz w:val="24"/>
-          <w:szCs w:val="24"/>
-          <w:lang w:val="en-US"/>
-        </w:rPr>
-        <w:t>}</w:t>
-      </w:r>
-    </w:p>
-    <w:p>
-      <w:pPr>
-        <w:jc w:val="both"/>
-        <w:rPr>
-          <w:rFonts w:ascii="Times New Roman" w:hAnsi="Times New Roman" w:cs="Times New Roman"/>
-          <w:b/>
-          <w:bCs/>
-          <w:sz w:val="24"/>
-          <w:szCs w:val="24"/>
-        </w:rPr>
-      </w:pPr>
-      <w:proofErr w:type="gramStart"/>
-      <w:r>
-        <w:rPr>
-          <w:rFonts w:ascii="Times New Roman" w:hAnsi="Times New Roman" w:cs="Times New Roman"/>
-          <w:i/>
-          <w:iCs/>
-          <w:sz w:val="24"/>
-          <w:szCs w:val="24"/>
-        </w:rPr>
-        <w:t xml:space="preserve">{{ </w:t>
-      </w:r>
-      <w:proofErr w:type="spellStart"/>
-      <w:r>
-        <w:rPr>
-          <w:rFonts w:ascii="Times New Roman" w:hAnsi="Times New Roman" w:cs="Times New Roman"/>
-          <w:i/>
-          <w:iCs/>
-          <w:sz w:val="24"/>
-          <w:szCs w:val="24"/>
-        </w:rPr>
-        <w:t>value</w:t>
-      </w:r>
-      <w:proofErr w:type="gramEnd"/>
-      <w:r>
-        <w:rPr>
-          <w:rFonts w:ascii="Times New Roman" w:hAnsi="Times New Roman" w:cs="Times New Roman"/>
-          <w:i/>
-          <w:iCs/>
-          <w:sz w:val="24"/>
-          <w:szCs w:val="24"/>
-        </w:rPr>
-        <w:t>.codigoindicador</w:t>
-      </w:r>
-      <w:proofErr w:type="spellEnd"/>
-      <w:r>
-        <w:rPr>
-          <w:rFonts w:ascii="Times New Roman" w:hAnsi="Times New Roman" w:cs="Times New Roman"/>
-          <w:i/>
-          <w:iCs/>
-          <w:sz w:val="24"/>
-          <w:szCs w:val="24"/>
-        </w:rPr>
-        <w:t xml:space="preserve"> }} {{ </w:t>
-      </w:r>
-      <w:proofErr w:type="spellStart"/>
-      <w:r>
-        <w:rPr>
-          <w:rFonts w:ascii="Times New Roman" w:hAnsi="Times New Roman" w:cs="Times New Roman"/>
-          <w:i/>
-          <w:iCs/>
-          <w:sz w:val="24"/>
-          <w:szCs w:val="24"/>
-        </w:rPr>
-        <w:t>value.descripcionindicador</w:t>
-      </w:r>
-      <w:proofErr w:type="spellEnd"/>
-      <w:r>
-        <w:rPr>
-          <w:rFonts w:ascii="Times New Roman" w:hAnsi="Times New Roman" w:cs="Times New Roman"/>
-          <w:i/>
-          <w:iCs/>
-          <w:sz w:val="24"/>
-          <w:szCs w:val="24"/>
         </w:rPr>
         <w:t xml:space="preserve"> }}</w:t>
       </w:r>
@@ -4534,6 +4881,7 @@
                 <w:sz w:val="20"/>
                 <w:szCs w:val="20"/>
               </w:rPr>
+              <w:lastRenderedPageBreak/>
               <w:t>PRINCIPIO</w:t>
             </w:r>
           </w:p>
@@ -4733,7 +5081,6 @@
                 <w:sz w:val="20"/>
                 <w:szCs w:val="20"/>
               </w:rPr>
-              <w:lastRenderedPageBreak/>
               <w:t>PRINCIPIO 1.</w:t>
             </w:r>
           </w:p>
@@ -7699,6 +8046,7 @@
                 <w:sz w:val="20"/>
                 <w:szCs w:val="20"/>
               </w:rPr>
+              <w:lastRenderedPageBreak/>
               <w:t>PRINCIPIO 6.</w:t>
             </w:r>
           </w:p>
@@ -7823,18 +8171,7 @@
                 <w:szCs w:val="20"/>
                 <w:lang w:val="en-US"/>
               </w:rPr>
-              <w:t>indicators</w:t>
-            </w:r>
-            <w:r>
-              <w:rPr>
-                <w:rFonts w:ascii="Times New Roman" w:hAnsi="Times New Roman" w:cs="Times New Roman"/>
-                <w:color w:val="000000"/>
-                <w:sz w:val="20"/>
-                <w:szCs w:val="20"/>
-                <w:lang w:val="en-US"/>
-              </w:rPr>
-              <w:lastRenderedPageBreak/>
-              <w:t>_accomplished</w:t>
+              <w:t>indicators_accomplished</w:t>
             </w:r>
             <w:proofErr w:type="spellEnd"/>
             <w:r>
@@ -7877,7 +8214,6 @@
                 <w:szCs w:val="20"/>
                 <w:lang w:val="en-US"/>
               </w:rPr>
-              <w:lastRenderedPageBreak/>
               <w:t xml:space="preserve">{{ </w:t>
             </w:r>
             <w:proofErr w:type="spellStart"/>
@@ -8115,7 +8451,6 @@
                 <w:szCs w:val="20"/>
                 <w:lang w:val="en-US"/>
               </w:rPr>
-              <w:lastRenderedPageBreak/>
               <w:t>6</w:t>
             </w:r>
             <w:r>
@@ -8180,7 +8515,6 @@
                 <w:szCs w:val="20"/>
                 <w:lang w:val="en-US"/>
               </w:rPr>
-              <w:lastRenderedPageBreak/>
               <w:t xml:space="preserve">{{ </w:t>
             </w:r>
             <w:proofErr w:type="spellStart"/>
@@ -8245,18 +8579,7 @@
                 <w:szCs w:val="20"/>
                 <w:lang w:val="en-US"/>
               </w:rPr>
-              <w:t>accomplish</w:t>
-            </w:r>
-            <w:r>
-              <w:rPr>
-                <w:rFonts w:ascii="Times New Roman" w:hAnsi="Times New Roman" w:cs="Times New Roman"/>
-                <w:color w:val="000000"/>
-                <w:sz w:val="20"/>
-                <w:szCs w:val="20"/>
-                <w:lang w:val="en-US"/>
-              </w:rPr>
-              <w:lastRenderedPageBreak/>
-              <w:t>ment_percentage</w:t>
+              <w:t>accomplishment_percentage</w:t>
             </w:r>
             <w:proofErr w:type="spellEnd"/>
           </w:p>
@@ -8323,7 +8646,6 @@
                 <w:sz w:val="20"/>
                 <w:szCs w:val="20"/>
               </w:rPr>
-              <w:lastRenderedPageBreak/>
               <w:t>PRINCIPIO 7.</w:t>
             </w:r>
           </w:p>
@@ -9786,7 +10108,16 @@
           <w:sz w:val="24"/>
           <w:szCs w:val="24"/>
         </w:rPr>
-        <w:t>Proponer y ejecutar proyectos, programas y acciones de responsabilidad social en beneficio de los grupos de interés más vulnerables, de modo que permita mejorar su calidad de vida y al mismo tiempo dichas acciones contribuya al cumplimiento de los principios cooperativos y dimensiones institucionales.</w:t>
+        <w:t xml:space="preserve">Proponer y ejecutar proyectos, programas y acciones de responsabilidad social en beneficio de los grupos de interés más vulnerables, de modo que permita mejorar su </w:t>
+      </w:r>
+      <w:r>
+        <w:rPr>
+          <w:rFonts w:ascii="Times New Roman" w:hAnsi="Times New Roman" w:cs="Times New Roman"/>
+          <w:sz w:val="24"/>
+          <w:szCs w:val="24"/>
+        </w:rPr>
+        <w:lastRenderedPageBreak/>
+        <w:t>calidad de vida y al mismo tiempo dichas acciones contribuya al cumplimiento de los principios cooperativos y dimensiones institucionales.</w:t>
       </w:r>
     </w:p>
     <w:p>
@@ -9803,30 +10134,6 @@
           <w:color w:val="auto"/>
           <w:sz w:val="24"/>
           <w:szCs w:val="24"/>
-        </w:rPr>
-      </w:pPr>
-      <w:bookmarkStart w:id="12" w:name="_Toc158117934"/>
-      <w:r>
-        <w:rPr>
-          <w:rFonts w:ascii="Times New Roman" w:hAnsi="Times New Roman" w:cs="Times New Roman"/>
-          <w:b/>
-          <w:bCs/>
-          <w:color w:val="auto"/>
-          <w:sz w:val="24"/>
-          <w:szCs w:val="24"/>
-        </w:rPr>
-        <w:t>ANEXOS</w:t>
-      </w:r>
-      <w:bookmarkEnd w:id="12"/>
-    </w:p>
-    <w:p>
-      <w:pPr>
-        <w:tabs>
-          <w:tab w:val="left" w:pos="1483"/>
-        </w:tabs>
-        <w:rPr>
-          <w:b/>
-          <w:bCs/>
         </w:rPr>
         <w:sectPr>
           <w:footerReference w:type="default" r:id="rId13"/>
@@ -9837,442 +10144,28 @@
           <w:docGrid w:linePitch="360"/>
         </w:sectPr>
       </w:pPr>
+      <w:bookmarkStart w:id="12" w:name="_Toc158117934"/>
+      <w:r>
+        <w:rPr>
+          <w:rFonts w:ascii="Times New Roman" w:hAnsi="Times New Roman" w:cs="Times New Roman"/>
+          <w:b/>
+          <w:bCs/>
+          <w:color w:val="auto"/>
+          <w:sz w:val="24"/>
+          <w:szCs w:val="24"/>
+        </w:rPr>
+        <w:t>ANEXOS</w:t>
+      </w:r>
+      <w:bookmarkEnd w:id="12"/>
     </w:p>
     <w:p>
       <w:pPr>
         <w:pStyle w:val="HTMLPreformatted"/>
         <w:spacing w:after="60"/>
         <w:rPr>
-          <w:rStyle w:val="language-xml"/>
           <w:color w:val="111111"/>
-        </w:rPr>
-      </w:pPr>
-      <w:r>
-        <w:rPr>
-          <w:rStyle w:val="hljs-template-tag"/>
-          <w:color w:val="111111"/>
-        </w:rPr>
-        <w:lastRenderedPageBreak/>
-        <w:t xml:space="preserve">{% </w:t>
-      </w:r>
-      <w:r>
-        <w:rPr>
-          <w:rStyle w:val="hljs-name"/>
-          <w:color w:val="111111"/>
-        </w:rPr>
-        <w:t>set</w:t>
-      </w:r>
-      <w:r>
-        <w:rPr>
-          <w:rStyle w:val="hljs-template-tag"/>
-          <w:color w:val="111111"/>
-        </w:rPr>
-        <w:t xml:space="preserve"> </w:t>
-      </w:r>
-      <w:proofErr w:type="spellStart"/>
-      <w:r>
-        <w:rPr>
-          <w:rStyle w:val="hljs-template-tag"/>
-          <w:color w:val="111111"/>
-        </w:rPr>
-        <w:t>my_list</w:t>
-      </w:r>
-      <w:proofErr w:type="spellEnd"/>
-      <w:r>
-        <w:rPr>
-          <w:rStyle w:val="hljs-template-tag"/>
-          <w:color w:val="111111"/>
-        </w:rPr>
-        <w:t xml:space="preserve"> = [1, 2, 3, 4, 5, 2, 6, 2] %}</w:t>
-      </w:r>
-    </w:p>
-    <w:p>
-      <w:pPr>
-        <w:pStyle w:val="HTMLPreformatted"/>
-        <w:spacing w:after="60"/>
-        <w:rPr>
-          <w:rStyle w:val="language-xml"/>
-          <w:color w:val="111111"/>
-        </w:rPr>
-      </w:pPr>
-      <w:r>
-        <w:rPr>
-          <w:rStyle w:val="hljs-template-tag"/>
-          <w:color w:val="111111"/>
-        </w:rPr>
-        <w:t xml:space="preserve">{% </w:t>
-      </w:r>
-      <w:r>
-        <w:rPr>
-          <w:rStyle w:val="hljs-name"/>
-          <w:color w:val="111111"/>
-        </w:rPr>
-        <w:t>set</w:t>
-      </w:r>
-      <w:r>
-        <w:rPr>
-          <w:rStyle w:val="hljs-template-tag"/>
-          <w:color w:val="111111"/>
-        </w:rPr>
-        <w:t xml:space="preserve"> </w:t>
-      </w:r>
-      <w:proofErr w:type="spellStart"/>
-      <w:r>
-        <w:rPr>
-          <w:rStyle w:val="hljs-template-tag"/>
-          <w:color w:val="111111"/>
-        </w:rPr>
-        <w:t>my_condition</w:t>
-      </w:r>
-      <w:proofErr w:type="spellEnd"/>
-      <w:r>
-        <w:rPr>
-          <w:rStyle w:val="hljs-template-tag"/>
-          <w:color w:val="111111"/>
-        </w:rPr>
-        <w:t xml:space="preserve"> = 2 %}</w:t>
-      </w:r>
-    </w:p>
-    <w:p>
-      <w:pPr>
-        <w:pStyle w:val="HTMLPreformatted"/>
-        <w:spacing w:after="60"/>
-        <w:rPr>
-          <w:rStyle w:val="language-xml"/>
-          <w:color w:val="111111"/>
-        </w:rPr>
-      </w:pPr>
-    </w:p>
-    <w:p>
-      <w:pPr>
-        <w:pStyle w:val="HTMLPreformatted"/>
-        <w:spacing w:after="60"/>
-        <w:rPr>
-          <w:rStyle w:val="language-xml"/>
-          <w:color w:val="111111"/>
-        </w:rPr>
-      </w:pPr>
-      <w:r>
-        <w:rPr>
-          <w:rStyle w:val="hljs-template-tag"/>
-          <w:color w:val="111111"/>
-        </w:rPr>
-        <w:t xml:space="preserve">{% </w:t>
-      </w:r>
-      <w:r>
-        <w:rPr>
-          <w:rStyle w:val="hljs-name"/>
-          <w:color w:val="111111"/>
-        </w:rPr>
-        <w:t>set</w:t>
-      </w:r>
-      <w:r>
-        <w:rPr>
-          <w:rStyle w:val="hljs-template-tag"/>
-          <w:color w:val="111111"/>
-        </w:rPr>
-        <w:t xml:space="preserve"> </w:t>
-      </w:r>
-      <w:proofErr w:type="spellStart"/>
-      <w:r>
-        <w:rPr>
-          <w:rStyle w:val="hljs-template-tag"/>
-          <w:color w:val="111111"/>
-        </w:rPr>
-        <w:t>my_counter</w:t>
-      </w:r>
-      <w:proofErr w:type="spellEnd"/>
-      <w:r>
-        <w:rPr>
-          <w:rStyle w:val="hljs-template-tag"/>
-          <w:color w:val="111111"/>
-        </w:rPr>
-        <w:t xml:space="preserve"> = 0 %}</w:t>
-      </w:r>
-    </w:p>
-    <w:p>
-      <w:pPr>
-        <w:pStyle w:val="HTMLPreformatted"/>
-        <w:spacing w:after="60"/>
-        <w:rPr>
-          <w:rStyle w:val="language-xml"/>
-          <w:color w:val="111111"/>
-        </w:rPr>
-      </w:pPr>
-    </w:p>
-    <w:p>
-      <w:pPr>
-        <w:pStyle w:val="HTMLPreformatted"/>
-        <w:spacing w:after="60"/>
-        <w:rPr>
-          <w:rStyle w:val="language-xml"/>
-          <w:color w:val="111111"/>
-          <w:lang w:val="en-US"/>
-        </w:rPr>
-      </w:pPr>
-      <w:r>
-        <w:rPr>
-          <w:rStyle w:val="hljs-template-tag"/>
-          <w:color w:val="111111"/>
-          <w:lang w:val="en-US"/>
-        </w:rPr>
-        <w:t xml:space="preserve">{% </w:t>
-      </w:r>
-      <w:r>
-        <w:rPr>
-          <w:rStyle w:val="hljs-name"/>
-          <w:color w:val="111111"/>
-          <w:lang w:val="en-US"/>
-        </w:rPr>
-        <w:t>for</w:t>
-      </w:r>
-      <w:r>
-        <w:rPr>
-          <w:rStyle w:val="hljs-template-tag"/>
-          <w:color w:val="111111"/>
-          <w:lang w:val="en-US"/>
-        </w:rPr>
-        <w:t xml:space="preserve"> item </w:t>
-      </w:r>
-      <w:r>
-        <w:rPr>
-          <w:rStyle w:val="hljs-keyword"/>
-          <w:color w:val="111111"/>
-          <w:lang w:val="en-US"/>
-        </w:rPr>
-        <w:t>in</w:t>
-      </w:r>
-      <w:r>
-        <w:rPr>
-          <w:rStyle w:val="hljs-template-tag"/>
-          <w:color w:val="111111"/>
-          <w:lang w:val="en-US"/>
-        </w:rPr>
-        <w:t xml:space="preserve"> my_list %}</w:t>
-      </w:r>
-    </w:p>
-    <w:p>
-      <w:pPr>
-        <w:pStyle w:val="HTMLPreformatted"/>
-        <w:spacing w:after="60"/>
-        <w:rPr>
-          <w:rStyle w:val="language-xml"/>
-          <w:color w:val="111111"/>
-          <w:lang w:val="en-US"/>
-        </w:rPr>
-      </w:pPr>
-      <w:r>
-        <w:rPr>
-          <w:rStyle w:val="language-xml"/>
-          <w:color w:val="111111"/>
-          <w:lang w:val="en-US"/>
-        </w:rPr>
-        <w:t xml:space="preserve">    </w:t>
-      </w:r>
-      <w:r>
-        <w:rPr>
-          <w:rStyle w:val="hljs-template-tag"/>
-          <w:color w:val="111111"/>
-          <w:lang w:val="en-US"/>
-        </w:rPr>
-        <w:t xml:space="preserve">{% </w:t>
-      </w:r>
-      <w:r>
-        <w:rPr>
-          <w:rStyle w:val="hljs-name"/>
-          <w:color w:val="111111"/>
-          <w:lang w:val="en-US"/>
-        </w:rPr>
-        <w:t>if</w:t>
-      </w:r>
-      <w:r>
-        <w:rPr>
-          <w:rStyle w:val="hljs-template-tag"/>
-          <w:color w:val="111111"/>
-          <w:lang w:val="en-US"/>
-        </w:rPr>
-        <w:t xml:space="preserve"> item == my_condition %}</w:t>
-      </w:r>
-    </w:p>
-    <w:p>
-      <w:pPr>
-        <w:pStyle w:val="HTMLPreformatted"/>
-        <w:spacing w:after="60"/>
-        <w:rPr>
-          <w:rStyle w:val="language-xml"/>
-          <w:color w:val="111111"/>
-          <w:lang w:val="en-US"/>
-        </w:rPr>
-      </w:pPr>
-      <w:r>
-        <w:rPr>
-          <w:rStyle w:val="language-xml"/>
-          <w:color w:val="111111"/>
-          <w:lang w:val="en-US"/>
-        </w:rPr>
-        <w:t xml:space="preserve">        </w:t>
-      </w:r>
-      <w:r>
-        <w:rPr>
-          <w:rStyle w:val="hljs-template-tag"/>
-          <w:color w:val="111111"/>
-          <w:lang w:val="en-US"/>
-        </w:rPr>
-        <w:t xml:space="preserve">{% </w:t>
-      </w:r>
-      <w:r>
-        <w:rPr>
-          <w:rStyle w:val="hljs-name"/>
-          <w:color w:val="111111"/>
-          <w:lang w:val="en-US"/>
-        </w:rPr>
-        <w:t>set</w:t>
-      </w:r>
-      <w:r>
-        <w:rPr>
-          <w:rStyle w:val="hljs-template-tag"/>
-          <w:color w:val="111111"/>
-          <w:lang w:val="en-US"/>
-        </w:rPr>
-        <w:t xml:space="preserve"> my_counter = my_counter + 1 %}</w:t>
-      </w:r>
-    </w:p>
-    <w:p>
-      <w:pPr>
-        <w:pStyle w:val="HTMLPreformatted"/>
-        <w:spacing w:after="60"/>
-        <w:rPr>
-          <w:rStyle w:val="language-xml"/>
-          <w:color w:val="111111"/>
-          <w:lang w:val="en-US"/>
-        </w:rPr>
-      </w:pPr>
-      <w:r>
-        <w:rPr>
-          <w:rStyle w:val="language-xml"/>
-          <w:color w:val="111111"/>
-          <w:lang w:val="en-US"/>
-        </w:rPr>
-        <w:t xml:space="preserve">    </w:t>
-      </w:r>
-      <w:r>
-        <w:rPr>
-          <w:rStyle w:val="hljs-template-tag"/>
-          <w:color w:val="111111"/>
-          <w:lang w:val="en-US"/>
-        </w:rPr>
-        <w:t xml:space="preserve">{% </w:t>
-      </w:r>
-      <w:r>
-        <w:rPr>
-          <w:rStyle w:val="hljs-name"/>
-          <w:color w:val="111111"/>
-          <w:lang w:val="en-US"/>
-        </w:rPr>
-        <w:t>endif</w:t>
-      </w:r>
-      <w:r>
-        <w:rPr>
-          <w:rStyle w:val="hljs-template-tag"/>
-          <w:color w:val="111111"/>
-          <w:lang w:val="en-US"/>
-        </w:rPr>
-        <w:t xml:space="preserve"> %}</w:t>
-      </w:r>
-    </w:p>
-    <w:p>
-      <w:pPr>
-        <w:pStyle w:val="HTMLPreformatted"/>
-        <w:spacing w:after="60"/>
-        <w:rPr>
-          <w:rStyle w:val="language-xml"/>
-          <w:color w:val="111111"/>
-          <w:lang w:val="en-US"/>
-        </w:rPr>
-      </w:pPr>
-      <w:r>
-        <w:rPr>
-          <w:rStyle w:val="hljs-template-tag"/>
-          <w:color w:val="111111"/>
-          <w:lang w:val="en-US"/>
-        </w:rPr>
-        <w:t xml:space="preserve">{% </w:t>
-      </w:r>
-      <w:r>
-        <w:rPr>
-          <w:rStyle w:val="hljs-name"/>
-          <w:color w:val="111111"/>
-          <w:lang w:val="en-US"/>
-        </w:rPr>
-        <w:t>endfor</w:t>
-      </w:r>
-      <w:r>
-        <w:rPr>
-          <w:rStyle w:val="hljs-template-tag"/>
-          <w:color w:val="111111"/>
-          <w:lang w:val="en-US"/>
-        </w:rPr>
-        <w:t xml:space="preserve"> %}</w:t>
-      </w:r>
-    </w:p>
-    <w:p>
-      <w:pPr>
-        <w:pStyle w:val="HTMLPreformatted"/>
-        <w:spacing w:after="60"/>
-        <w:rPr>
-          <w:rStyle w:val="language-xml"/>
-          <w:color w:val="111111"/>
-          <w:lang w:val="en-US"/>
-        </w:rPr>
-      </w:pPr>
-    </w:p>
-    <w:p>
-      <w:pPr>
-        <w:pStyle w:val="HTMLPreformatted"/>
-        <w:spacing w:after="60"/>
-        <w:rPr>
-          <w:color w:val="111111"/>
-          <w:sz w:val="24"/>
-          <w:szCs w:val="24"/>
-          <w:lang w:val="en-US"/>
-        </w:rPr>
-      </w:pPr>
-      <w:r>
-        <w:rPr>
-          <w:rStyle w:val="language-xml"/>
-          <w:color w:val="111111"/>
-          <w:lang w:val="en-US"/>
-        </w:rPr>
-        <w:t xml:space="preserve">The number of occurrences of </w:t>
-      </w:r>
-      <w:r>
-        <w:rPr>
-          <w:rStyle w:val="hljs-template-variable"/>
-          <w:color w:val="111111"/>
-          <w:lang w:val="en-US"/>
-        </w:rPr>
-        <w:t>{{ my_condition }}</w:t>
-      </w:r>
-      <w:r>
-        <w:rPr>
-          <w:rStyle w:val="language-xml"/>
-          <w:color w:val="111111"/>
-          <w:lang w:val="en-US"/>
-        </w:rPr>
-        <w:t xml:space="preserve"> in the list is: </w:t>
-      </w:r>
-      <w:r>
-        <w:rPr>
-          <w:rStyle w:val="hljs-template-variable"/>
-          <w:color w:val="111111"/>
-          <w:lang w:val="en-US"/>
-        </w:rPr>
-        <w:t>{{ my_counter }}</w:t>
-      </w:r>
-    </w:p>
-    <w:p>
-      <w:pPr>
-        <w:rPr>
+          <w:sz w:val="24"/>
+          <w:szCs w:val="24"/>
           <w:lang w:val="en-US"/>
         </w:rPr>
       </w:pPr>
@@ -14645,7 +14538,7 @@
   <w:style w:type="paragraph" w:default="1" w:styleId="Normal">
     <w:name w:val="Normal"/>
     <w:qFormat/>
-    <w:rsid w:val="007A72FE"/>
+    <w:rsid w:val="00AC50C7"/>
   </w:style>
   <w:style w:type="paragraph" w:styleId="Heading1">
     <w:name w:val="heading 1"/>
@@ -14950,7 +14843,6 @@
     <w:basedOn w:val="Normal"/>
     <w:link w:val="HTMLPreformattedChar"/>
     <w:uiPriority w:val="99"/>
-    <w:semiHidden/>
     <w:unhideWhenUsed/>
     <w:rsid w:val="00C31056"/>
     <w:pPr>
@@ -14986,7 +14878,6 @@
     <w:basedOn w:val="DefaultParagraphFont"/>
     <w:link w:val="HTMLPreformatted"/>
     <w:uiPriority w:val="99"/>
-    <w:semiHidden/>
     <w:rsid w:val="00C31056"/>
     <w:rPr>
       <w:rFonts w:ascii="Courier New" w:eastAsia="Times New Roman" w:hAnsi="Courier New" w:cs="Courier New"/>

</xml_diff>